<commit_message>
usecases werden opgelijst en verdeeld
</commit_message>
<xml_diff>
--- a/Analyse-en-ontwerprapport_Lier1.docx
+++ b/Analyse-en-ontwerprapport_Lier1.docx
@@ -13301,23 +13301,7 @@
           <w:highlight w:val="yellow"/>
           <w:lang w:val="nl-NL"/>
         </w:rPr>
-        <w:t xml:space="preserve">Gebruik de </w:t>
-      </w:r>
-      <w:proofErr w:type="gramStart"/>
-      <w:r>
-        <w:rPr>
-          <w:highlight w:val="yellow"/>
-          <w:lang w:val="nl-NL"/>
-        </w:rPr>
-        <w:t>beschrijving /</w:t>
-      </w:r>
-      <w:proofErr w:type="gramEnd"/>
-      <w:r>
-        <w:rPr>
-          <w:highlight w:val="yellow"/>
-          <w:lang w:val="nl-NL"/>
-        </w:rPr>
-        <w:t xml:space="preserve"> uitleg van de opdrachtgever om dit in eigen woorden te formuleren.</w:t>
+        <w:t>Gebruik de beschrijving / uitleg van de opdrachtgever om dit in eigen woorden te formuleren.</w:t>
       </w:r>
     </w:p>
     <w:p>
@@ -13485,29 +13469,14 @@
       <w:bookmarkEnd w:id="9"/>
     </w:p>
     <w:p>
-      <w:proofErr w:type="spellStart"/>
       <w:r>
         <w:t>Usecasebeschrijvingen</w:t>
       </w:r>
-      <w:proofErr w:type="spellEnd"/>
       <w:r>
         <w:t xml:space="preserve"> </w:t>
       </w:r>
-      <w:proofErr w:type="spellStart"/>
       <w:r>
-        <w:t>aangevuld</w:t>
-      </w:r>
-      <w:proofErr w:type="spellEnd"/>
-      <w:r>
-        <w:t xml:space="preserve"> met </w:t>
-      </w:r>
-      <w:proofErr w:type="spellStart"/>
-      <w:r>
-        <w:t>schermen</w:t>
-      </w:r>
-      <w:proofErr w:type="spellEnd"/>
-      <w:r>
-        <w:t>.</w:t>
+        <w:t>aangevuld met schermen.</w:t>
       </w:r>
     </w:p>
     <w:p>
@@ -13555,7 +13524,13 @@
         <w:rPr>
           <w:lang w:val="nl-BE"/>
         </w:rPr>
-        <w:t xml:space="preserve"> naam</w:t>
+        <w:t xml:space="preserve"> </w:t>
+      </w:r>
+      <w:r>
+        <w:rPr>
+          <w:lang w:val="nl-BE"/>
+        </w:rPr>
+        <w:t>Account aanmaken</w:t>
       </w:r>
       <w:r>
         <w:rPr>
@@ -13568,13 +13543,19 @@
         <w:rPr>
           <w:lang w:val="nl-BE"/>
         </w:rPr>
-        <w:t>(Naam Stud</w:t>
+        <w:t>(</w:t>
       </w:r>
       <w:r>
         <w:rPr>
           <w:lang w:val="nl-BE"/>
         </w:rPr>
-        <w:t>ent)</w:t>
+        <w:t>Ruben</w:t>
+      </w:r>
+      <w:r>
+        <w:rPr>
+          <w:lang w:val="nl-BE"/>
+        </w:rPr>
+        <w:t>)</w:t>
       </w:r>
       <w:bookmarkEnd w:id="11"/>
     </w:p>
@@ -13590,6 +13571,24 @@
         </w:rPr>
         <w:t>Functionaliteit:</w:t>
       </w:r>
+      <w:r>
+        <w:rPr>
+          <w:lang w:val="nl-BE"/>
+        </w:rPr>
+        <w:t xml:space="preserve"> </w:t>
+      </w:r>
+      <w:r>
+        <w:rPr>
+          <w:lang w:val="nl-BE"/>
+        </w:rPr>
+        <w:t>Als</w:t>
+      </w:r>
+      <w:r>
+        <w:rPr>
+          <w:lang w:val="nl-BE"/>
+        </w:rPr>
+        <w:t xml:space="preserve"> klant kan ik een account aanmaken.</w:t>
+      </w:r>
     </w:p>
     <w:p>
       <w:pPr>
@@ -13715,6 +13714,7 @@
         <w:rPr>
           <w:lang w:val="nl-BE"/>
         </w:rPr>
+        <w:lastRenderedPageBreak/>
         <w:t>Use case</w:t>
       </w:r>
       <w:r>
@@ -13727,7 +13727,13 @@
         <w:rPr>
           <w:lang w:val="nl-BE"/>
         </w:rPr>
-        <w:t xml:space="preserve"> naam</w:t>
+        <w:t xml:space="preserve"> </w:t>
+      </w:r>
+      <w:r>
+        <w:rPr>
+          <w:lang w:val="nl-BE"/>
+        </w:rPr>
+        <w:t>Tafel reserveren</w:t>
       </w:r>
       <w:r>
         <w:rPr>
@@ -13740,23 +13746,23 @@
         <w:rPr>
           <w:lang w:val="nl-BE"/>
         </w:rPr>
-        <w:t>(Naam Stud</w:t>
+        <w:t>(</w:t>
       </w:r>
       <w:r>
         <w:rPr>
           <w:lang w:val="nl-BE"/>
         </w:rPr>
-        <w:t>ent)</w:t>
+        <w:t>Ruben</w:t>
+      </w:r>
+      <w:r>
+        <w:rPr>
+          <w:lang w:val="nl-BE"/>
+        </w:rPr>
+        <w:t>)</w:t>
       </w:r>
       <w:bookmarkEnd w:id="13"/>
     </w:p>
     <w:p>
-      <w:r>
-        <w:t>…</w:t>
-      </w:r>
-    </w:p>
-    <w:p/>
-    <w:p>
       <w:pPr>
         <w:pStyle w:val="Kop4"/>
         <w:rPr>
@@ -13781,7 +13787,7 @@
         <w:rPr>
           <w:lang w:val="nl-BE"/>
         </w:rPr>
-        <w:t>naam</w:t>
+        <w:t>Bestellingen doorgeven</w:t>
       </w:r>
       <w:r>
         <w:rPr>
@@ -13794,15 +13800,957 @@
         <w:rPr>
           <w:lang w:val="nl-BE"/>
         </w:rPr>
-        <w:t>(Naam Stud</w:t>
+        <w:t>(</w:t>
       </w:r>
       <w:r>
         <w:rPr>
           <w:lang w:val="nl-BE"/>
         </w:rPr>
-        <w:t>ent)</w:t>
+        <w:t>Ruben</w:t>
+      </w:r>
+      <w:r>
+        <w:rPr>
+          <w:lang w:val="nl-BE"/>
+        </w:rPr>
+        <w:t>)</w:t>
       </w:r>
       <w:bookmarkEnd w:id="15"/>
+    </w:p>
+    <w:p>
+      <w:pPr>
+        <w:pStyle w:val="Kop4"/>
+        <w:rPr>
+          <w:lang w:val="nl-BE"/>
+        </w:rPr>
+      </w:pPr>
+      <w:r>
+        <w:rPr>
+          <w:lang w:val="nl-BE"/>
+        </w:rPr>
+        <w:t xml:space="preserve">Use case </w:t>
+      </w:r>
+      <w:r>
+        <w:rPr>
+          <w:lang w:val="nl-BE"/>
+        </w:rPr>
+        <w:t>4</w:t>
+      </w:r>
+      <w:r>
+        <w:rPr>
+          <w:lang w:val="nl-BE"/>
+        </w:rPr>
+        <w:t xml:space="preserve"> </w:t>
+      </w:r>
+      <w:r>
+        <w:rPr>
+          <w:lang w:val="nl-BE"/>
+        </w:rPr>
+        <w:t xml:space="preserve">Facturen raadplegen </w:t>
+      </w:r>
+      <w:r>
+        <w:rPr>
+          <w:lang w:val="nl-BE"/>
+        </w:rPr>
+        <w:t>(</w:t>
+      </w:r>
+      <w:r>
+        <w:rPr>
+          <w:lang w:val="nl-BE"/>
+        </w:rPr>
+        <w:t>Ruben</w:t>
+      </w:r>
+      <w:r>
+        <w:rPr>
+          <w:lang w:val="nl-BE"/>
+        </w:rPr>
+        <w:t>)</w:t>
+      </w:r>
+    </w:p>
+    <w:p>
+      <w:pPr>
+        <w:pStyle w:val="Kop4"/>
+        <w:rPr>
+          <w:lang w:val="nl-BE"/>
+        </w:rPr>
+      </w:pPr>
+      <w:r>
+        <w:rPr>
+          <w:lang w:val="nl-BE"/>
+        </w:rPr>
+        <w:t xml:space="preserve">Use case </w:t>
+      </w:r>
+      <w:r>
+        <w:rPr>
+          <w:lang w:val="nl-BE"/>
+        </w:rPr>
+        <w:t>5</w:t>
+      </w:r>
+      <w:r>
+        <w:rPr>
+          <w:lang w:val="nl-BE"/>
+        </w:rPr>
+        <w:t xml:space="preserve"> </w:t>
+      </w:r>
+      <w:r>
+        <w:rPr>
+          <w:lang w:val="nl-BE"/>
+        </w:rPr>
+        <w:t xml:space="preserve">Review achterlaten </w:t>
+      </w:r>
+      <w:r>
+        <w:rPr>
+          <w:lang w:val="nl-BE"/>
+        </w:rPr>
+        <w:t>(</w:t>
+      </w:r>
+      <w:r>
+        <w:rPr>
+          <w:lang w:val="nl-BE"/>
+        </w:rPr>
+        <w:t>Ruben</w:t>
+      </w:r>
+      <w:r>
+        <w:rPr>
+          <w:lang w:val="nl-BE"/>
+        </w:rPr>
+        <w:t>)</w:t>
+      </w:r>
+    </w:p>
+    <w:p>
+      <w:pPr>
+        <w:pStyle w:val="Kop4"/>
+        <w:rPr>
+          <w:lang w:val="nl-BE"/>
+        </w:rPr>
+      </w:pPr>
+      <w:r>
+        <w:rPr>
+          <w:lang w:val="nl-BE"/>
+        </w:rPr>
+        <w:t xml:space="preserve">Use case </w:t>
+      </w:r>
+      <w:r>
+        <w:rPr>
+          <w:lang w:val="nl-BE"/>
+        </w:rPr>
+        <w:t>6</w:t>
+      </w:r>
+      <w:r>
+        <w:rPr>
+          <w:lang w:val="nl-BE"/>
+        </w:rPr>
+        <w:t xml:space="preserve"> </w:t>
+      </w:r>
+      <w:r>
+        <w:rPr>
+          <w:lang w:val="nl-BE"/>
+        </w:rPr>
+        <w:t>Drank inventariseren</w:t>
+      </w:r>
+      <w:r>
+        <w:rPr>
+          <w:lang w:val="nl-BE"/>
+        </w:rPr>
+        <w:t xml:space="preserve"> </w:t>
+      </w:r>
+      <w:r>
+        <w:rPr>
+          <w:lang w:val="nl-BE"/>
+        </w:rPr>
+        <w:t>(</w:t>
+      </w:r>
+      <w:r>
+        <w:rPr>
+          <w:lang w:val="nl-BE"/>
+        </w:rPr>
+        <w:t>Jens</w:t>
+      </w:r>
+      <w:r>
+        <w:rPr>
+          <w:lang w:val="nl-BE"/>
+        </w:rPr>
+        <w:t>)</w:t>
+      </w:r>
+    </w:p>
+    <w:p>
+      <w:pPr>
+        <w:pStyle w:val="Kop4"/>
+        <w:rPr>
+          <w:lang w:val="nl-BE"/>
+        </w:rPr>
+      </w:pPr>
+      <w:r>
+        <w:rPr>
+          <w:lang w:val="nl-BE"/>
+        </w:rPr>
+        <w:t xml:space="preserve">Use case </w:t>
+      </w:r>
+      <w:r>
+        <w:rPr>
+          <w:lang w:val="nl-BE"/>
+        </w:rPr>
+        <w:t>7 Bestellingen afhandelen</w:t>
+      </w:r>
+      <w:r>
+        <w:rPr>
+          <w:lang w:val="nl-BE"/>
+        </w:rPr>
+        <w:t xml:space="preserve"> </w:t>
+      </w:r>
+      <w:r>
+        <w:rPr>
+          <w:lang w:val="nl-BE"/>
+        </w:rPr>
+        <w:t>(</w:t>
+      </w:r>
+      <w:r>
+        <w:rPr>
+          <w:lang w:val="nl-BE"/>
+        </w:rPr>
+        <w:t>Jens</w:t>
+      </w:r>
+      <w:r>
+        <w:rPr>
+          <w:lang w:val="nl-BE"/>
+        </w:rPr>
+        <w:t>)</w:t>
+      </w:r>
+    </w:p>
+    <w:p>
+      <w:pPr>
+        <w:pStyle w:val="Kop4"/>
+        <w:rPr>
+          <w:lang w:val="nl-BE"/>
+        </w:rPr>
+      </w:pPr>
+      <w:r>
+        <w:rPr>
+          <w:lang w:val="nl-BE"/>
+        </w:rPr>
+        <w:t xml:space="preserve">Use case </w:t>
+      </w:r>
+      <w:r>
+        <w:rPr>
+          <w:lang w:val="nl-BE"/>
+        </w:rPr>
+        <w:t>8</w:t>
+      </w:r>
+      <w:r>
+        <w:rPr>
+          <w:lang w:val="nl-BE"/>
+        </w:rPr>
+        <w:t xml:space="preserve"> </w:t>
+      </w:r>
+      <w:r>
+        <w:rPr>
+          <w:lang w:val="nl-BE"/>
+        </w:rPr>
+        <w:t xml:space="preserve">Tafels toewijzen </w:t>
+      </w:r>
+      <w:r>
+        <w:rPr>
+          <w:lang w:val="nl-BE"/>
+        </w:rPr>
+        <w:t>(</w:t>
+      </w:r>
+      <w:r>
+        <w:rPr>
+          <w:lang w:val="nl-BE"/>
+        </w:rPr>
+        <w:t>Jens</w:t>
+      </w:r>
+      <w:r>
+        <w:rPr>
+          <w:lang w:val="nl-BE"/>
+        </w:rPr>
+        <w:t>)</w:t>
+      </w:r>
+    </w:p>
+    <w:p>
+      <w:pPr>
+        <w:pStyle w:val="Kop4"/>
+        <w:rPr>
+          <w:lang w:val="nl-BE"/>
+        </w:rPr>
+      </w:pPr>
+      <w:r>
+        <w:rPr>
+          <w:lang w:val="nl-BE"/>
+        </w:rPr>
+        <w:t xml:space="preserve">Use case </w:t>
+      </w:r>
+      <w:r>
+        <w:rPr>
+          <w:lang w:val="nl-BE"/>
+        </w:rPr>
+        <w:t>9</w:t>
+      </w:r>
+      <w:r>
+        <w:rPr>
+          <w:lang w:val="nl-BE"/>
+        </w:rPr>
+        <w:t xml:space="preserve"> </w:t>
+      </w:r>
+      <w:r>
+        <w:rPr>
+          <w:lang w:val="nl-BE"/>
+        </w:rPr>
+        <w:t xml:space="preserve">Facturen afrekenen </w:t>
+      </w:r>
+      <w:r>
+        <w:rPr>
+          <w:lang w:val="nl-BE"/>
+        </w:rPr>
+        <w:t>(</w:t>
+      </w:r>
+      <w:r>
+        <w:rPr>
+          <w:lang w:val="nl-BE"/>
+        </w:rPr>
+        <w:t>Jens</w:t>
+      </w:r>
+      <w:r>
+        <w:rPr>
+          <w:lang w:val="nl-BE"/>
+        </w:rPr>
+        <w:t>)</w:t>
+      </w:r>
+    </w:p>
+    <w:p>
+      <w:pPr>
+        <w:pStyle w:val="Kop4"/>
+        <w:rPr>
+          <w:lang w:val="nl-BE"/>
+        </w:rPr>
+      </w:pPr>
+      <w:r>
+        <w:rPr>
+          <w:lang w:val="nl-BE"/>
+        </w:rPr>
+        <w:t xml:space="preserve">Use case </w:t>
+      </w:r>
+      <w:r>
+        <w:rPr>
+          <w:lang w:val="nl-BE"/>
+        </w:rPr>
+        <w:t>10</w:t>
+      </w:r>
+      <w:r>
+        <w:rPr>
+          <w:lang w:val="nl-BE"/>
+        </w:rPr>
+        <w:t xml:space="preserve"> </w:t>
+      </w:r>
+      <w:r>
+        <w:rPr>
+          <w:lang w:val="nl-BE"/>
+        </w:rPr>
+        <w:t xml:space="preserve">Reservaties opvragen </w:t>
+      </w:r>
+      <w:r>
+        <w:rPr>
+          <w:lang w:val="nl-BE"/>
+        </w:rPr>
+        <w:t>(</w:t>
+      </w:r>
+      <w:r>
+        <w:rPr>
+          <w:lang w:val="nl-BE"/>
+        </w:rPr>
+        <w:t>Jens</w:t>
+      </w:r>
+      <w:r>
+        <w:rPr>
+          <w:lang w:val="nl-BE"/>
+        </w:rPr>
+        <w:t>)</w:t>
+      </w:r>
+    </w:p>
+    <w:p>
+      <w:pPr>
+        <w:pStyle w:val="Kop4"/>
+        <w:rPr>
+          <w:lang w:val="nl-BE"/>
+        </w:rPr>
+      </w:pPr>
+      <w:r>
+        <w:rPr>
+          <w:lang w:val="nl-BE"/>
+        </w:rPr>
+        <w:t xml:space="preserve">Use case </w:t>
+      </w:r>
+      <w:r>
+        <w:rPr>
+          <w:lang w:val="nl-BE"/>
+        </w:rPr>
+        <w:t>11</w:t>
+      </w:r>
+      <w:r>
+        <w:rPr>
+          <w:lang w:val="nl-BE"/>
+        </w:rPr>
+        <w:t xml:space="preserve"> </w:t>
+      </w:r>
+      <w:r>
+        <w:rPr>
+          <w:lang w:val="nl-BE"/>
+        </w:rPr>
+        <w:t xml:space="preserve">Gerechten beheren </w:t>
+      </w:r>
+      <w:r>
+        <w:rPr>
+          <w:lang w:val="nl-BE"/>
+        </w:rPr>
+        <w:t>(</w:t>
+      </w:r>
+      <w:r>
+        <w:rPr>
+          <w:lang w:val="nl-BE"/>
+        </w:rPr>
+        <w:t>Robin</w:t>
+      </w:r>
+      <w:r>
+        <w:rPr>
+          <w:lang w:val="nl-BE"/>
+        </w:rPr>
+        <w:t>)</w:t>
+      </w:r>
+    </w:p>
+    <w:p>
+      <w:pPr>
+        <w:pStyle w:val="Kop4"/>
+        <w:rPr>
+          <w:lang w:val="nl-BE"/>
+        </w:rPr>
+      </w:pPr>
+      <w:r>
+        <w:rPr>
+          <w:lang w:val="nl-BE"/>
+        </w:rPr>
+        <w:t xml:space="preserve">Use case </w:t>
+      </w:r>
+      <w:r>
+        <w:rPr>
+          <w:lang w:val="nl-BE"/>
+        </w:rPr>
+        <w:t>12</w:t>
+      </w:r>
+      <w:r>
+        <w:rPr>
+          <w:lang w:val="nl-BE"/>
+        </w:rPr>
+        <w:t xml:space="preserve"> </w:t>
+      </w:r>
+      <w:r>
+        <w:rPr>
+          <w:lang w:val="nl-BE"/>
+        </w:rPr>
+        <w:t>Gerecht</w:t>
+      </w:r>
+      <w:r>
+        <w:rPr>
+          <w:lang w:val="nl-BE"/>
+        </w:rPr>
+        <w:t>bestellingen raadplagen</w:t>
+      </w:r>
+      <w:r>
+        <w:rPr>
+          <w:lang w:val="nl-BE"/>
+        </w:rPr>
+        <w:t xml:space="preserve"> </w:t>
+      </w:r>
+      <w:r>
+        <w:rPr>
+          <w:lang w:val="nl-BE"/>
+        </w:rPr>
+        <w:t>(</w:t>
+      </w:r>
+      <w:r>
+        <w:rPr>
+          <w:lang w:val="nl-BE"/>
+        </w:rPr>
+        <w:t>Robin</w:t>
+      </w:r>
+      <w:r>
+        <w:rPr>
+          <w:lang w:val="nl-BE"/>
+        </w:rPr>
+        <w:t>)</w:t>
+      </w:r>
+    </w:p>
+    <w:p>
+      <w:pPr>
+        <w:pStyle w:val="Kop4"/>
+        <w:rPr>
+          <w:lang w:val="nl-BE"/>
+        </w:rPr>
+      </w:pPr>
+      <w:r>
+        <w:rPr>
+          <w:lang w:val="nl-BE"/>
+        </w:rPr>
+        <w:t xml:space="preserve">Use case </w:t>
+      </w:r>
+      <w:r>
+        <w:rPr>
+          <w:lang w:val="nl-BE"/>
+        </w:rPr>
+        <w:t>13</w:t>
+      </w:r>
+      <w:r>
+        <w:rPr>
+          <w:lang w:val="nl-BE"/>
+        </w:rPr>
+        <w:t xml:space="preserve"> </w:t>
+      </w:r>
+      <w:r>
+        <w:rPr>
+          <w:lang w:val="nl-BE"/>
+        </w:rPr>
+        <w:t xml:space="preserve">Gerechten afhandelen </w:t>
+      </w:r>
+      <w:r>
+        <w:rPr>
+          <w:lang w:val="nl-BE"/>
+        </w:rPr>
+        <w:t>(</w:t>
+      </w:r>
+      <w:r>
+        <w:rPr>
+          <w:lang w:val="nl-BE"/>
+        </w:rPr>
+        <w:t>Robin</w:t>
+      </w:r>
+      <w:r>
+        <w:rPr>
+          <w:lang w:val="nl-BE"/>
+        </w:rPr>
+        <w:t>)</w:t>
+      </w:r>
+    </w:p>
+    <w:p>
+      <w:pPr>
+        <w:pStyle w:val="Kop4"/>
+        <w:rPr>
+          <w:lang w:val="nl-BE"/>
+        </w:rPr>
+      </w:pPr>
+      <w:r>
+        <w:rPr>
+          <w:lang w:val="nl-BE"/>
+        </w:rPr>
+        <w:t xml:space="preserve">Use case </w:t>
+      </w:r>
+      <w:r>
+        <w:rPr>
+          <w:lang w:val="nl-BE"/>
+        </w:rPr>
+        <w:t>14</w:t>
+      </w:r>
+      <w:r>
+        <w:rPr>
+          <w:lang w:val="nl-BE"/>
+        </w:rPr>
+        <w:t xml:space="preserve"> </w:t>
+      </w:r>
+      <w:r>
+        <w:rPr>
+          <w:lang w:val="nl-BE"/>
+        </w:rPr>
+        <w:t>Medewerkers toevoegen</w:t>
+      </w:r>
+      <w:r>
+        <w:rPr>
+          <w:lang w:val="nl-BE"/>
+        </w:rPr>
+        <w:t xml:space="preserve"> (</w:t>
+      </w:r>
+      <w:r>
+        <w:rPr>
+          <w:lang w:val="nl-BE"/>
+        </w:rPr>
+        <w:t>Yannick</w:t>
+      </w:r>
+      <w:r>
+        <w:rPr>
+          <w:lang w:val="nl-BE"/>
+        </w:rPr>
+        <w:t>)</w:t>
+      </w:r>
+    </w:p>
+    <w:p>
+      <w:pPr>
+        <w:pStyle w:val="Kop4"/>
+        <w:rPr>
+          <w:lang w:val="nl-BE"/>
+        </w:rPr>
+      </w:pPr>
+      <w:r>
+        <w:rPr>
+          <w:lang w:val="nl-BE"/>
+        </w:rPr>
+        <w:t xml:space="preserve">Use case </w:t>
+      </w:r>
+      <w:r>
+        <w:rPr>
+          <w:lang w:val="nl-BE"/>
+        </w:rPr>
+        <w:t>15</w:t>
+      </w:r>
+      <w:r>
+        <w:rPr>
+          <w:lang w:val="nl-BE"/>
+        </w:rPr>
+        <w:t xml:space="preserve"> </w:t>
+      </w:r>
+      <w:r>
+        <w:rPr>
+          <w:lang w:val="nl-BE"/>
+        </w:rPr>
+        <w:t xml:space="preserve">Rollen </w:t>
+      </w:r>
+      <w:r>
+        <w:rPr>
+          <w:lang w:val="nl-BE"/>
+        </w:rPr>
+        <w:t xml:space="preserve">beheren </w:t>
+      </w:r>
+      <w:r>
+        <w:rPr>
+          <w:lang w:val="nl-BE"/>
+        </w:rPr>
+        <w:t>(</w:t>
+      </w:r>
+      <w:r>
+        <w:rPr>
+          <w:lang w:val="nl-BE"/>
+        </w:rPr>
+        <w:t>Yannick</w:t>
+      </w:r>
+      <w:r>
+        <w:rPr>
+          <w:lang w:val="nl-BE"/>
+        </w:rPr>
+        <w:t>)</w:t>
+      </w:r>
+    </w:p>
+    <w:p>
+      <w:pPr>
+        <w:pStyle w:val="Kop4"/>
+        <w:rPr>
+          <w:lang w:val="nl-BE"/>
+        </w:rPr>
+      </w:pPr>
+      <w:r>
+        <w:rPr>
+          <w:lang w:val="nl-BE"/>
+        </w:rPr>
+        <w:t xml:space="preserve">Use case </w:t>
+      </w:r>
+      <w:r>
+        <w:rPr>
+          <w:lang w:val="nl-BE"/>
+        </w:rPr>
+        <w:t>16</w:t>
+      </w:r>
+      <w:r>
+        <w:rPr>
+          <w:lang w:val="nl-BE"/>
+        </w:rPr>
+        <w:t xml:space="preserve"> </w:t>
+      </w:r>
+      <w:r>
+        <w:rPr>
+          <w:lang w:val="nl-BE"/>
+        </w:rPr>
+        <w:t>Openingstijden beheren</w:t>
+      </w:r>
+      <w:r>
+        <w:rPr>
+          <w:lang w:val="nl-BE"/>
+        </w:rPr>
+        <w:t xml:space="preserve"> </w:t>
+      </w:r>
+      <w:r>
+        <w:rPr>
+          <w:lang w:val="nl-BE"/>
+        </w:rPr>
+        <w:t>(</w:t>
+      </w:r>
+      <w:r>
+        <w:rPr>
+          <w:lang w:val="nl-BE"/>
+        </w:rPr>
+        <w:t>Yannick</w:t>
+      </w:r>
+      <w:r>
+        <w:rPr>
+          <w:lang w:val="nl-BE"/>
+        </w:rPr>
+        <w:t>)</w:t>
+      </w:r>
+    </w:p>
+    <w:p>
+      <w:pPr>
+        <w:pStyle w:val="Kop4"/>
+        <w:rPr>
+          <w:lang w:val="nl-BE"/>
+        </w:rPr>
+      </w:pPr>
+      <w:r>
+        <w:rPr>
+          <w:lang w:val="nl-BE"/>
+        </w:rPr>
+        <w:t xml:space="preserve">Use case </w:t>
+      </w:r>
+      <w:r>
+        <w:rPr>
+          <w:lang w:val="nl-BE"/>
+        </w:rPr>
+        <w:t>17</w:t>
+      </w:r>
+      <w:r>
+        <w:rPr>
+          <w:lang w:val="nl-BE"/>
+        </w:rPr>
+        <w:t xml:space="preserve"> </w:t>
+      </w:r>
+      <w:r>
+        <w:rPr>
+          <w:lang w:val="nl-BE"/>
+        </w:rPr>
+        <w:t xml:space="preserve">Foto’s uploaden </w:t>
+      </w:r>
+      <w:r>
+        <w:rPr>
+          <w:lang w:val="nl-BE"/>
+        </w:rPr>
+        <w:t>(</w:t>
+      </w:r>
+      <w:r>
+        <w:rPr>
+          <w:lang w:val="nl-BE"/>
+        </w:rPr>
+        <w:t>Yannick</w:t>
+      </w:r>
+      <w:r>
+        <w:rPr>
+          <w:lang w:val="nl-BE"/>
+        </w:rPr>
+        <w:t>)</w:t>
+      </w:r>
+    </w:p>
+    <w:p>
+      <w:pPr>
+        <w:pStyle w:val="Kop4"/>
+        <w:rPr>
+          <w:lang w:val="nl-BE"/>
+        </w:rPr>
+      </w:pPr>
+      <w:r>
+        <w:rPr>
+          <w:lang w:val="nl-BE"/>
+        </w:rPr>
+        <w:t xml:space="preserve">Use case </w:t>
+      </w:r>
+      <w:r>
+        <w:rPr>
+          <w:lang w:val="nl-BE"/>
+        </w:rPr>
+        <w:t>18</w:t>
+      </w:r>
+      <w:r>
+        <w:rPr>
+          <w:lang w:val="nl-BE"/>
+        </w:rPr>
+        <w:t xml:space="preserve"> </w:t>
+      </w:r>
+      <w:r>
+        <w:rPr>
+          <w:lang w:val="nl-BE"/>
+        </w:rPr>
+        <w:t xml:space="preserve">Overzichten opvragen </w:t>
+      </w:r>
+      <w:r>
+        <w:rPr>
+          <w:lang w:val="nl-BE"/>
+        </w:rPr>
+        <w:t>(</w:t>
+      </w:r>
+      <w:r>
+        <w:rPr>
+          <w:lang w:val="nl-BE"/>
+        </w:rPr>
+        <w:t>Yannick</w:t>
+      </w:r>
+      <w:r>
+        <w:rPr>
+          <w:lang w:val="nl-BE"/>
+        </w:rPr>
+        <w:t>)</w:t>
+      </w:r>
+    </w:p>
+    <w:p>
+      <w:pPr>
+        <w:pStyle w:val="Kop4"/>
+        <w:rPr>
+          <w:lang w:val="nl-BE"/>
+        </w:rPr>
+      </w:pPr>
+      <w:r>
+        <w:rPr>
+          <w:lang w:val="nl-BE"/>
+        </w:rPr>
+        <w:t xml:space="preserve">Use case </w:t>
+      </w:r>
+      <w:r>
+        <w:rPr>
+          <w:lang w:val="nl-BE"/>
+        </w:rPr>
+        <w:t>19</w:t>
+      </w:r>
+      <w:r>
+        <w:rPr>
+          <w:lang w:val="nl-BE"/>
+        </w:rPr>
+        <w:t xml:space="preserve"> </w:t>
+      </w:r>
+      <w:r>
+        <w:rPr>
+          <w:lang w:val="nl-BE"/>
+        </w:rPr>
+        <w:t xml:space="preserve">Nieuwsbrieven verzenden </w:t>
+      </w:r>
+      <w:r>
+        <w:rPr>
+          <w:lang w:val="nl-BE"/>
+        </w:rPr>
+        <w:t>(</w:t>
+      </w:r>
+      <w:r>
+        <w:rPr>
+          <w:lang w:val="nl-BE"/>
+        </w:rPr>
+        <w:t>Yannick</w:t>
+      </w:r>
+      <w:r>
+        <w:rPr>
+          <w:lang w:val="nl-BE"/>
+        </w:rPr>
+        <w:t>)</w:t>
+      </w:r>
+    </w:p>
+    <w:p>
+      <w:pPr>
+        <w:rPr>
+          <w:lang w:val="nl-BE"/>
+        </w:rPr>
+      </w:pPr>
+    </w:p>
+    <w:p>
+      <w:pPr>
+        <w:rPr>
+          <w:lang w:val="nl-BE"/>
+        </w:rPr>
+      </w:pPr>
+    </w:p>
+    <w:p>
+      <w:pPr>
+        <w:rPr>
+          <w:lang w:val="nl-BE"/>
+        </w:rPr>
+      </w:pPr>
+    </w:p>
+    <w:p>
+      <w:pPr>
+        <w:rPr>
+          <w:lang w:val="nl-BE"/>
+        </w:rPr>
+      </w:pPr>
+    </w:p>
+    <w:p>
+      <w:pPr>
+        <w:rPr>
+          <w:lang w:val="nl-BE"/>
+        </w:rPr>
+      </w:pPr>
+    </w:p>
+    <w:p>
+      <w:pPr>
+        <w:rPr>
+          <w:lang w:val="nl-BE"/>
+        </w:rPr>
+      </w:pPr>
+    </w:p>
+    <w:p>
+      <w:pPr>
+        <w:rPr>
+          <w:lang w:val="nl-BE"/>
+        </w:rPr>
+      </w:pPr>
+    </w:p>
+    <w:p>
+      <w:pPr>
+        <w:rPr>
+          <w:lang w:val="nl-BE"/>
+        </w:rPr>
+      </w:pPr>
+    </w:p>
+    <w:p>
+      <w:pPr>
+        <w:rPr>
+          <w:lang w:val="nl-BE"/>
+        </w:rPr>
+      </w:pPr>
+    </w:p>
+    <w:p>
+      <w:pPr>
+        <w:rPr>
+          <w:lang w:val="nl-BE"/>
+        </w:rPr>
+      </w:pPr>
+    </w:p>
+    <w:p>
+      <w:pPr>
+        <w:rPr>
+          <w:lang w:val="nl-BE"/>
+        </w:rPr>
+      </w:pPr>
+    </w:p>
+    <w:p>
+      <w:pPr>
+        <w:rPr>
+          <w:lang w:val="nl-BE"/>
+        </w:rPr>
+      </w:pPr>
+    </w:p>
+    <w:p>
+      <w:pPr>
+        <w:rPr>
+          <w:lang w:val="nl-BE"/>
+        </w:rPr>
+      </w:pPr>
+    </w:p>
+    <w:p>
+      <w:pPr>
+        <w:rPr>
+          <w:lang w:val="nl-BE"/>
+        </w:rPr>
+      </w:pPr>
+    </w:p>
+    <w:p>
+      <w:pPr>
+        <w:rPr>
+          <w:lang w:val="nl-BE"/>
+        </w:rPr>
+      </w:pPr>
+    </w:p>
+    <w:p>
+      <w:pPr>
+        <w:rPr>
+          <w:lang w:val="nl-BE"/>
+        </w:rPr>
+      </w:pPr>
     </w:p>
     <w:p>
       <w:r>
@@ -13936,13 +14884,8 @@
             <w:framePr w:wrap="auto" w:vAnchor="margin" w:hAnchor="text" w:yAlign="inline"/>
             <w:suppressOverlap w:val="0"/>
           </w:pPr>
-          <w:proofErr w:type="spellStart"/>
           <w:r>
-            <w:t>Requirements</w:t>
-          </w:r>
-          <w:proofErr w:type="spellEnd"/>
-          <w:r>
-            <w:t xml:space="preserve"> Analysis</w:t>
+            <w:t>Requirements Analysis</w:t>
           </w:r>
         </w:p>
       </w:tc>
@@ -19787,7 +20730,7 @@
     <w:name w:val="Kop 4 Char"/>
     <w:basedOn w:val="Standaardalinea-lettertype"/>
     <w:link w:val="Kop4"/>
-    <w:uiPriority w:val="9"/>
+    <w:uiPriority w:val="99"/>
     <w:rsid w:val="00211DA9"/>
     <w:rPr>
       <w:rFonts w:asciiTheme="majorHAnsi" w:eastAsiaTheme="majorEastAsia" w:hAnsiTheme="majorHAnsi" w:cstheme="majorBidi"/>

</xml_diff>

<commit_message>
eisenanalyse klant toegevoegd aan analyse
</commit_message>
<xml_diff>
--- a/Analyse-en-ontwerprapport_Lier1.docx
+++ b/Analyse-en-ontwerprapport_Lier1.docx
@@ -14843,7 +14843,7 @@
         <w:rPr>
           <w:lang w:val="nl-NL" w:eastAsia="nl-BE"/>
         </w:rPr>
-        <w:t>De eigenaar van het restaurant wil een nieuwe, innovatieve website om bepaalde processen te automatiseren. Deze functies zijn tafelindeling, reservatiebeheer, communicatie via mail, … Daarnaast moet er ook rollenbeheer mogelijk zijn. De applicatie moet bruikbaar zijn zowel voor medewerkers als klanten.</w:t>
+        <w:t>We maken een eisenanalyse voor een restaurant. Op dit moment wordt alles genoteerd op papier en dit brengt enkele problemen met zich mee. Reservaties worden genoteerd in een boek. Hier worden dan niet altijd alle gegevens correct genoteerd waardoor reservaties dikwijls mislopen. Ook bestellingen worden op briefjes genoteerd. Wanneer deze niet volledig ingevuld zijn, of niet goed leesbaar zijn, kan het zijn dat de keuken niet de correcte gerechten maakt. Ook de stock moet vrij frequent geteld worden zodat deze steeds up-to-date is. Dit alles neemt veel tijd en dus ook geld in beslag.</w:t>
       </w:r>
     </w:p>
     <w:p>
@@ -14863,13 +14863,31 @@
         <w:rPr>
           <w:lang w:val="nl-NL" w:eastAsia="nl-BE"/>
         </w:rPr>
-        <w:t xml:space="preserve">De klant wil graag een homepage met een hero-afbeelding waarop het restaurant of enkele gerechten staan. Daarnaast </w:t>
+        <w:t xml:space="preserve">De eigenaar van het restaurant wil een nieuwe, innovatieve website om </w:t>
       </w:r>
       <w:r>
         <w:rPr>
           <w:lang w:val="nl-NL" w:eastAsia="nl-BE"/>
         </w:rPr>
-        <w:t>moet er ook een navigatiebalk zijn waarmee je kan navigeren naar Home, Menu, foto’s, Reserveren, Contact en Aanmelden.</w:t>
+        <w:t>deze</w:t>
+      </w:r>
+      <w:r>
+        <w:rPr>
+          <w:lang w:val="nl-NL" w:eastAsia="nl-BE"/>
+        </w:rPr>
+        <w:t xml:space="preserve"> processen te automatiseren. Deze functies zijn tafelindeling, reservatiebeheer, communicatie via mail,</w:t>
+      </w:r>
+      <w:r>
+        <w:rPr>
+          <w:lang w:val="nl-NL" w:eastAsia="nl-BE"/>
+        </w:rPr>
+        <w:t xml:space="preserve"> stockbeheer,</w:t>
+      </w:r>
+      <w:r>
+        <w:rPr>
+          <w:lang w:val="nl-NL" w:eastAsia="nl-BE"/>
+        </w:rPr>
+        <w:t xml:space="preserve"> … Daarnaast moet er ook rollenbeheer mogelijk zijn. De applicatie moet bruikbaar zijn zowel voor medewerkers als klanten.</w:t>
       </w:r>
     </w:p>
     <w:p>
@@ -14885,79 +14903,50 @@
           <w:lang w:val="nl-NL" w:eastAsia="nl-BE"/>
         </w:rPr>
       </w:pPr>
+      <w:r>
+        <w:rPr>
+          <w:lang w:val="nl-NL" w:eastAsia="nl-BE"/>
+        </w:rPr>
+        <w:t xml:space="preserve">De klant wil graag een homepage met een hero-afbeelding waarop het restaurant of enkele gerechten staan. Daarnaast </w:t>
+      </w:r>
+      <w:r>
+        <w:rPr>
+          <w:lang w:val="nl-NL" w:eastAsia="nl-BE"/>
+        </w:rPr>
+        <w:t>moet er ook een navigatiebalk zijn waarmee je kan navigeren naar Home, Menu, foto’s, Reserveren, Contact</w:t>
+      </w:r>
+      <w:r>
+        <w:rPr>
+          <w:lang w:val="nl-NL" w:eastAsia="nl-BE"/>
+        </w:rPr>
+        <w:t>, Dashboard</w:t>
+      </w:r>
+      <w:r>
+        <w:rPr>
+          <w:lang w:val="nl-NL" w:eastAsia="nl-BE"/>
+        </w:rPr>
+        <w:t xml:space="preserve"> en Aanmelden.</w:t>
+      </w:r>
     </w:p>
     <w:p>
       <w:pPr>
         <w:rPr>
-          <w:highlight w:val="yellow"/>
-          <w:lang w:val="nl-BE"/>
-        </w:rPr>
-      </w:pPr>
-      <w:r>
-        <w:rPr>
-          <w:highlight w:val="yellow"/>
-          <w:lang w:val="nl-BE"/>
-        </w:rPr>
-        <w:t xml:space="preserve">Beschrijf in dit onderdeel eerst voor welke organisatie of vereniging of … je deze analyse/ontwerp maakt. Geef daarna ook aan waarom deze opdrachtgever een nieuw systeem wil. Belangrijk hierbij is om te beschrijven hoe de werking nu verloopt zonder dat men een geautomatiseerd systeem heeft: wat loopt er nu minder goed of minder efficiënt of minder doelgericht? </w:t>
-      </w:r>
+          <w:lang w:val="nl-NL" w:eastAsia="nl-BE"/>
+        </w:rPr>
+      </w:pPr>
     </w:p>
     <w:p>
       <w:pPr>
         <w:rPr>
-          <w:highlight w:val="yellow"/>
-          <w:lang w:val="nl-NL"/>
-        </w:rPr>
-      </w:pPr>
-    </w:p>
-    <w:p>
-      <w:pPr>
-        <w:rPr>
-          <w:highlight w:val="yellow"/>
-          <w:lang w:val="nl-BE"/>
-        </w:rPr>
-      </w:pPr>
-      <w:r>
-        <w:rPr>
-          <w:highlight w:val="yellow"/>
-          <w:lang w:val="nl-NL"/>
-        </w:rPr>
-        <w:t>Gebruik de beschrijving / uitleg van de opdrachtgever om dit in eigen woorden te formuleren.</w:t>
-      </w:r>
-    </w:p>
-    <w:p>
-      <w:pPr>
-        <w:rPr>
-          <w:highlight w:val="yellow"/>
-          <w:lang w:val="nl-NL"/>
-        </w:rPr>
-      </w:pPr>
-    </w:p>
-    <w:p>
-      <w:pPr>
-        <w:rPr>
-          <w:lang w:val="nl-BE"/>
-        </w:rPr>
-      </w:pPr>
-      <w:r>
-        <w:rPr>
-          <w:highlight w:val="yellow"/>
-          <w:lang w:val="nl-NL"/>
-        </w:rPr>
-        <w:t>Na het verzamelen van eisen maak je een samenvatting van de opdracht.</w:t>
-      </w:r>
-      <w:r>
-        <w:rPr>
-          <w:lang w:val="nl-NL"/>
-        </w:rPr>
-        <w:t xml:space="preserve">  </w:t>
-      </w:r>
-    </w:p>
-    <w:p>
-      <w:pPr>
-        <w:rPr>
           <w:lang w:val="nl-BE" w:eastAsia="nl-BE"/>
         </w:rPr>
       </w:pPr>
+      <w:r>
+        <w:rPr>
+          <w:lang w:val="nl-BE" w:eastAsia="nl-BE"/>
+        </w:rPr>
+        <w:t>Het uiteindelijke doel is om alles veel efficiënter te laten verlopen zodat er meer tijd is om kwalitatieve service en gerechten aan te bieden aan de klanten.</w:t>
+      </w:r>
     </w:p>
     <w:p>
       <w:pPr>
@@ -15089,29 +15078,14 @@
       <w:bookmarkEnd w:id="11"/>
     </w:p>
     <w:p>
-      <w:proofErr w:type="spellStart"/>
       <w:r>
         <w:t>Usecasebeschrijvingen</w:t>
       </w:r>
-      <w:proofErr w:type="spellEnd"/>
       <w:r>
         <w:t xml:space="preserve"> </w:t>
       </w:r>
-      <w:proofErr w:type="spellStart"/>
-      <w:r>
-        <w:t>aangevuld</w:t>
-      </w:r>
-      <w:proofErr w:type="spellEnd"/>
-      <w:r>
-        <w:t xml:space="preserve"> met </w:t>
-      </w:r>
-      <w:proofErr w:type="spellStart"/>
-      <w:r>
-        <w:t>schermen</w:t>
-      </w:r>
-      <w:proofErr w:type="spellEnd"/>
-      <w:r>
-        <w:t>.</w:t>
+      <w:r>
+        <w:t>aangevuld met schermen.</w:t>
       </w:r>
     </w:p>
     <w:p>
@@ -16936,19 +16910,11 @@
         </w:rPr>
       </w:pPr>
       <w:bookmarkStart w:id="25" w:name="_Toc191730006"/>
-      <w:proofErr w:type="spellStart"/>
-      <w:r>
-        <w:rPr>
-          <w:lang w:val="nl-BE"/>
-        </w:rPr>
-        <w:t>Use</w:t>
-      </w:r>
-      <w:proofErr w:type="spellEnd"/>
-      <w:r>
-        <w:rPr>
-          <w:lang w:val="nl-BE"/>
-        </w:rPr>
-        <w:t xml:space="preserve"> case </w:t>
+      <w:r>
+        <w:rPr>
+          <w:lang w:val="nl-BE"/>
+        </w:rPr>
+        <w:t xml:space="preserve">Use case </w:t>
       </w:r>
       <w:r>
         <w:rPr>
@@ -16986,95 +16952,7 @@
         <w:rPr>
           <w:lang w:val="nl-BE"/>
         </w:rPr>
-        <w:t>Functionaliteit:</w:t>
-      </w:r>
-      <w:r>
-        <w:rPr>
-          <w:lang w:val="nl-BE"/>
-        </w:rPr>
-        <w:tab/>
-      </w:r>
-      <w:r>
-        <w:rPr>
-          <w:lang w:val="nl-BE"/>
-        </w:rPr>
-        <w:tab/>
-      </w:r>
-      <w:r>
-        <w:rPr>
-          <w:lang w:val="nl-BE"/>
-        </w:rPr>
-        <w:t>Als kok kan ik gerechten beheren</w:t>
-      </w:r>
-    </w:p>
-    <w:p>
-      <w:pPr>
-        <w:rPr>
-          <w:lang w:val="nl-BE"/>
-        </w:rPr>
-      </w:pPr>
-    </w:p>
-    <w:p>
-      <w:pPr>
-        <w:rPr>
-          <w:lang w:val="nl-BE"/>
-        </w:rPr>
-      </w:pPr>
-      <w:r>
-        <w:rPr>
-          <w:lang w:val="nl-BE"/>
-        </w:rPr>
         <w:t>[Voorwaarde]</w:t>
-      </w:r>
-      <w:r>
-        <w:rPr>
-          <w:lang w:val="nl-BE"/>
-        </w:rPr>
-        <w:tab/>
-      </w:r>
-      <w:r>
-        <w:rPr>
-          <w:lang w:val="nl-BE"/>
-        </w:rPr>
-        <w:tab/>
-      </w:r>
-      <w:r>
-        <w:rPr>
-          <w:lang w:val="nl-BE"/>
-        </w:rPr>
-        <w:tab/>
-      </w:r>
-      <w:r>
-        <w:t xml:space="preserve">U </w:t>
-      </w:r>
-      <w:proofErr w:type="spellStart"/>
-      <w:r>
-        <w:t>dient</w:t>
-      </w:r>
-      <w:proofErr w:type="spellEnd"/>
-      <w:r>
-        <w:t xml:space="preserve"> de </w:t>
-      </w:r>
-      <w:proofErr w:type="spellStart"/>
-      <w:r>
-        <w:t>rol</w:t>
-      </w:r>
-      <w:proofErr w:type="spellEnd"/>
-      <w:r>
-        <w:t xml:space="preserve"> “Kok” te hebben om gerechten te kunne beheren </w:t>
-      </w:r>
-    </w:p>
-    <w:p>
-      <w:pPr>
-        <w:rPr>
-          <w:lang w:val="nl-BE"/>
-        </w:rPr>
-      </w:pPr>
-      <w:r>
-        <w:rPr>
-          <w:lang w:val="nl-BE"/>
-        </w:rPr>
-        <w:t>Normaal verloop:</w:t>
       </w:r>
     </w:p>
     <w:p>
@@ -17086,23 +16964,20 @@
         </w:numPr>
       </w:pPr>
       <w:r>
-        <w:t xml:space="preserve">Als de Kok is ingelogd krijgt deze een overzicht van alle gerechten, heeft 1 </w:t>
-      </w:r>
-      <w:proofErr w:type="spellStart"/>
-      <w:r>
-        <w:t>checkbox</w:t>
-      </w:r>
-      <w:proofErr w:type="spellEnd"/>
-      <w:r>
-        <w:t xml:space="preserve"> en 2 buttons suggestie/</w:t>
-      </w:r>
-      <w:proofErr w:type="spellStart"/>
-      <w:r>
-        <w:t>edit</w:t>
-      </w:r>
-      <w:proofErr w:type="spellEnd"/>
-      <w:r>
-        <w:t>/delete</w:t>
+        <w:t xml:space="preserve">U dient de rol “Kok” te hebben om gerechten te kunne beheren </w:t>
+      </w:r>
+    </w:p>
+    <w:p>
+      <w:pPr>
+        <w:rPr>
+          <w:lang w:val="nl-BE"/>
+        </w:rPr>
+      </w:pPr>
+      <w:r>
+        <w:rPr>
+          <w:lang w:val="nl-BE"/>
+        </w:rPr>
+        <w:t>Normaal verloop:</w:t>
       </w:r>
     </w:p>
     <w:p>
@@ -17114,15 +16989,7 @@
         </w:numPr>
       </w:pPr>
       <w:r>
-        <w:t xml:space="preserve">Als de </w:t>
-      </w:r>
-      <w:proofErr w:type="spellStart"/>
-      <w:r>
-        <w:t>sugestie</w:t>
-      </w:r>
-      <w:proofErr w:type="spellEnd"/>
-      <w:r>
-        <w:t xml:space="preserve"> is aangevinkt dan staat dit gerecht onder de rubriek suggestie van de chef</w:t>
+        <w:t>Als de Kok is ingelogd krijgt deze een overzicht van alle gerechten, heeft 1 checkbox en 2 buttons suggestie/edit/delete</w:t>
       </w:r>
     </w:p>
     <w:p>
@@ -17134,202 +17001,7 @@
         </w:numPr>
       </w:pPr>
       <w:r>
-        <w:t xml:space="preserve">Als de </w:t>
-      </w:r>
-      <w:proofErr w:type="spellStart"/>
-      <w:r>
-        <w:t>edit</w:t>
-      </w:r>
-      <w:proofErr w:type="spellEnd"/>
-      <w:r>
-        <w:t xml:space="preserve"> word aangeklikt dan word het bijhorende gerecht geopend en kan je de </w:t>
-      </w:r>
-      <w:r>
-        <w:rPr>
-          <w:lang w:val="en-US"/>
-        </w:rPr>
-        <w:t xml:space="preserve">naam, </w:t>
-      </w:r>
-      <w:proofErr w:type="spellStart"/>
-      <w:r>
-        <w:rPr>
-          <w:lang w:val="en-US"/>
-        </w:rPr>
-        <w:t>ingredient</w:t>
-      </w:r>
-      <w:r>
-        <w:rPr>
-          <w:lang w:val="en-US"/>
-        </w:rPr>
-        <w:t>en</w:t>
-      </w:r>
-      <w:proofErr w:type="spellEnd"/>
-      <w:r>
-        <w:rPr>
-          <w:lang w:val="en-US"/>
-        </w:rPr>
-        <w:t xml:space="preserve">, </w:t>
-      </w:r>
-      <w:proofErr w:type="spellStart"/>
-      <w:r>
-        <w:rPr>
-          <w:lang w:val="en-US"/>
-        </w:rPr>
-        <w:t>allergeneninformatie</w:t>
-      </w:r>
-      <w:proofErr w:type="spellEnd"/>
-      <w:r>
-        <w:rPr>
-          <w:lang w:val="en-US"/>
-        </w:rPr>
-        <w:t xml:space="preserve">, de </w:t>
-      </w:r>
-      <w:proofErr w:type="spellStart"/>
-      <w:r>
-        <w:rPr>
-          <w:lang w:val="en-US"/>
-        </w:rPr>
-        <w:t>prijs</w:t>
-      </w:r>
-      <w:proofErr w:type="spellEnd"/>
-      <w:r>
-        <w:rPr>
-          <w:lang w:val="en-US"/>
-        </w:rPr>
-        <w:t xml:space="preserve">, </w:t>
-      </w:r>
-      <w:proofErr w:type="spellStart"/>
-      <w:r>
-        <w:rPr>
-          <w:lang w:val="en-US"/>
-        </w:rPr>
-        <w:t>categorie</w:t>
-      </w:r>
-      <w:proofErr w:type="spellEnd"/>
-      <w:r>
-        <w:t xml:space="preserve"> aanpassen.</w:t>
-      </w:r>
-      <w:r>
-        <w:br/>
-        <w:t xml:space="preserve">categorieën : </w:t>
-      </w:r>
-      <w:proofErr w:type="spellStart"/>
-      <w:r>
-        <w:rPr>
-          <w:lang w:val="en-US"/>
-        </w:rPr>
-        <w:t>voorgerecht</w:t>
-      </w:r>
-      <w:proofErr w:type="spellEnd"/>
-      <w:r>
-        <w:rPr>
-          <w:lang w:val="en-US"/>
-        </w:rPr>
-        <w:t xml:space="preserve">, </w:t>
-      </w:r>
-      <w:proofErr w:type="spellStart"/>
-      <w:r>
-        <w:rPr>
-          <w:lang w:val="en-US"/>
-        </w:rPr>
-        <w:t>soepen</w:t>
-      </w:r>
-      <w:proofErr w:type="spellEnd"/>
-      <w:r>
-        <w:rPr>
-          <w:lang w:val="en-US"/>
-        </w:rPr>
-        <w:t xml:space="preserve">, </w:t>
-      </w:r>
-      <w:proofErr w:type="spellStart"/>
-      <w:r>
-        <w:rPr>
-          <w:lang w:val="en-US"/>
-        </w:rPr>
-        <w:t>hoofdgerecht</w:t>
-      </w:r>
-      <w:proofErr w:type="spellEnd"/>
-      <w:r>
-        <w:rPr>
-          <w:lang w:val="en-US"/>
-        </w:rPr>
-        <w:t xml:space="preserve"> of dessert</w:t>
-      </w:r>
-      <w:r>
-        <w:rPr>
-          <w:lang w:val="en-US"/>
-        </w:rPr>
-        <w:t xml:space="preserve">. De </w:t>
-      </w:r>
-      <w:proofErr w:type="spellStart"/>
-      <w:r>
-        <w:rPr>
-          <w:lang w:val="en-US"/>
-        </w:rPr>
-        <w:t>kok</w:t>
-      </w:r>
-      <w:proofErr w:type="spellEnd"/>
-      <w:r>
-        <w:rPr>
-          <w:lang w:val="en-US"/>
-        </w:rPr>
-        <w:t xml:space="preserve"> </w:t>
-      </w:r>
-      <w:proofErr w:type="spellStart"/>
-      <w:r>
-        <w:rPr>
-          <w:lang w:val="en-US"/>
-        </w:rPr>
-        <w:t>kan</w:t>
-      </w:r>
-      <w:proofErr w:type="spellEnd"/>
-      <w:r>
-        <w:rPr>
-          <w:lang w:val="en-US"/>
-        </w:rPr>
-        <w:t xml:space="preserve"> </w:t>
-      </w:r>
-      <w:proofErr w:type="spellStart"/>
-      <w:r>
-        <w:rPr>
-          <w:lang w:val="en-US"/>
-        </w:rPr>
-        <w:t>deze</w:t>
-      </w:r>
-      <w:proofErr w:type="spellEnd"/>
-      <w:r>
-        <w:rPr>
-          <w:lang w:val="en-US"/>
-        </w:rPr>
-        <w:t xml:space="preserve"> </w:t>
-      </w:r>
-      <w:proofErr w:type="spellStart"/>
-      <w:r>
-        <w:rPr>
-          <w:lang w:val="en-US"/>
-        </w:rPr>
-        <w:t>ook</w:t>
-      </w:r>
-      <w:proofErr w:type="spellEnd"/>
-      <w:r>
-        <w:rPr>
-          <w:lang w:val="en-US"/>
-        </w:rPr>
-        <w:t xml:space="preserve"> </w:t>
-      </w:r>
-      <w:proofErr w:type="spellStart"/>
-      <w:r>
-        <w:rPr>
-          <w:lang w:val="en-US"/>
-        </w:rPr>
-        <w:t>aanpassen</w:t>
-      </w:r>
-      <w:proofErr w:type="spellEnd"/>
-      <w:r>
-        <w:rPr>
-          <w:lang w:val="en-US"/>
-        </w:rPr>
-        <w:t>.</w:t>
+        <w:t>Als de sugestie is aangevinkt dan staat dit gerecht onder de rubriek suggestie van de chef</w:t>
       </w:r>
     </w:p>
     <w:p>
@@ -17341,7 +17013,44 @@
         </w:numPr>
       </w:pPr>
       <w:r>
-        <w:t>Als de delete word aangeklikt word er gevraagd of u zeker bent, als je bevestigd is het recept niet langer beschikbaar op het menu.</w:t>
+        <w:t xml:space="preserve">Als de edit word aangeklikt dan word het bijhorende gerecht geopend en kan je de </w:t>
+      </w:r>
+      <w:r>
+        <w:rPr>
+          <w:lang w:val="en-US"/>
+        </w:rPr>
+        <w:t>naam, ingredient</w:t>
+      </w:r>
+      <w:r>
+        <w:rPr>
+          <w:lang w:val="en-US"/>
+        </w:rPr>
+        <w:t>en</w:t>
+      </w:r>
+      <w:r>
+        <w:rPr>
+          <w:lang w:val="en-US"/>
+        </w:rPr>
+        <w:t>, allergeneninformatie, de prijs, categorie</w:t>
+      </w:r>
+      <w:r>
+        <w:t xml:space="preserve"> aanpassen.</w:t>
+      </w:r>
+      <w:r>
+        <w:br/>
+        <w:t xml:space="preserve">categorieën : </w:t>
+      </w:r>
+      <w:r>
+        <w:rPr>
+          <w:lang w:val="en-US"/>
+        </w:rPr>
+        <w:t>voorgerecht, soepen, hoofdgerecht of dessert</w:t>
+      </w:r>
+      <w:r>
+        <w:rPr>
+          <w:lang w:val="en-US"/>
+        </w:rPr>
+        <w:t>. De kok kan deze ook aanpassen.</w:t>
       </w:r>
     </w:p>
     <w:p>
@@ -17353,368 +17062,7 @@
         </w:numPr>
       </w:pPr>
       <w:r>
-        <w:t>Er is ook een plus button boven aan de lijst, als je hierop klikt krijg je een receptenformulier te zien.</w:t>
-      </w:r>
-      <w:r>
-        <w:br/>
-        <w:t xml:space="preserve">Op dit formulier kan je de </w:t>
-      </w:r>
-      <w:r>
-        <w:rPr>
-          <w:lang w:val="en-US"/>
-        </w:rPr>
-        <w:t xml:space="preserve">naam, </w:t>
-      </w:r>
-      <w:proofErr w:type="spellStart"/>
-      <w:r>
-        <w:rPr>
-          <w:lang w:val="en-US"/>
-        </w:rPr>
-        <w:t>ingredienten</w:t>
-      </w:r>
-      <w:proofErr w:type="spellEnd"/>
-      <w:r>
-        <w:rPr>
-          <w:lang w:val="en-US"/>
-        </w:rPr>
-        <w:t xml:space="preserve">, </w:t>
-      </w:r>
-      <w:proofErr w:type="spellStart"/>
-      <w:r>
-        <w:rPr>
-          <w:lang w:val="en-US"/>
-        </w:rPr>
-        <w:t>allergeneninformatie</w:t>
-      </w:r>
-      <w:proofErr w:type="spellEnd"/>
-      <w:r>
-        <w:rPr>
-          <w:lang w:val="en-US"/>
-        </w:rPr>
-        <w:t xml:space="preserve">, de </w:t>
-      </w:r>
-      <w:proofErr w:type="spellStart"/>
-      <w:r>
-        <w:rPr>
-          <w:lang w:val="en-US"/>
-        </w:rPr>
-        <w:t>prijs</w:t>
-      </w:r>
-      <w:proofErr w:type="spellEnd"/>
-      <w:r>
-        <w:rPr>
-          <w:lang w:val="en-US"/>
-        </w:rPr>
-        <w:t xml:space="preserve">, </w:t>
-      </w:r>
-      <w:proofErr w:type="spellStart"/>
-      <w:r>
-        <w:rPr>
-          <w:lang w:val="en-US"/>
-        </w:rPr>
-        <w:t>categorie</w:t>
-      </w:r>
-      <w:proofErr w:type="spellEnd"/>
-      <w:r>
-        <w:rPr>
-          <w:lang w:val="en-US"/>
-        </w:rPr>
-        <w:t xml:space="preserve"> </w:t>
-      </w:r>
-      <w:proofErr w:type="spellStart"/>
-      <w:r>
-        <w:rPr>
-          <w:lang w:val="en-US"/>
-        </w:rPr>
-        <w:t>invullen</w:t>
-      </w:r>
-      <w:proofErr w:type="spellEnd"/>
-      <w:r>
-        <w:rPr>
-          <w:lang w:val="en-US"/>
-        </w:rPr>
-        <w:t xml:space="preserve"> </w:t>
-      </w:r>
-      <w:proofErr w:type="spellStart"/>
-      <w:r>
-        <w:rPr>
-          <w:lang w:val="en-US"/>
-        </w:rPr>
-        <w:t>en</w:t>
-      </w:r>
-      <w:proofErr w:type="spellEnd"/>
-      <w:r>
-        <w:rPr>
-          <w:lang w:val="en-US"/>
-        </w:rPr>
-        <w:t xml:space="preserve"> zo </w:t>
-      </w:r>
-      <w:proofErr w:type="spellStart"/>
-      <w:r>
-        <w:rPr>
-          <w:lang w:val="en-US"/>
-        </w:rPr>
-        <w:t>een</w:t>
-      </w:r>
-      <w:proofErr w:type="spellEnd"/>
-      <w:r>
-        <w:rPr>
-          <w:lang w:val="en-US"/>
-        </w:rPr>
-        <w:t xml:space="preserve"> </w:t>
-      </w:r>
-      <w:proofErr w:type="spellStart"/>
-      <w:r>
-        <w:rPr>
-          <w:lang w:val="en-US"/>
-        </w:rPr>
-        <w:t>nieuw</w:t>
-      </w:r>
-      <w:proofErr w:type="spellEnd"/>
-      <w:r>
-        <w:rPr>
-          <w:lang w:val="en-US"/>
-        </w:rPr>
-        <w:t xml:space="preserve"> </w:t>
-      </w:r>
-      <w:proofErr w:type="spellStart"/>
-      <w:r>
-        <w:rPr>
-          <w:lang w:val="en-US"/>
-        </w:rPr>
-        <w:t>gerecht</w:t>
-      </w:r>
-      <w:proofErr w:type="spellEnd"/>
-      <w:r>
-        <w:rPr>
-          <w:lang w:val="en-US"/>
-        </w:rPr>
-        <w:t xml:space="preserve"> </w:t>
-      </w:r>
-      <w:proofErr w:type="spellStart"/>
-      <w:r>
-        <w:rPr>
-          <w:lang w:val="en-US"/>
-        </w:rPr>
-        <w:t>toevoegen</w:t>
-      </w:r>
-      <w:proofErr w:type="spellEnd"/>
-      <w:r>
-        <w:rPr>
-          <w:lang w:val="en-US"/>
-        </w:rPr>
-        <w:t>.</w:t>
-      </w:r>
-    </w:p>
-    <w:p>
-      <w:pPr>
-        <w:pStyle w:val="Lijstalinea"/>
-        <w:numPr>
-          <w:ilvl w:val="0"/>
-          <w:numId w:val="0"/>
-        </w:numPr>
-        <w:ind w:left="1780"/>
-        <w:rPr>
-          <w:lang w:val="en-US"/>
-        </w:rPr>
-      </w:pPr>
-    </w:p>
-    <w:p>
-      <w:pPr>
-        <w:pStyle w:val="Lijstalinea"/>
-        <w:numPr>
-          <w:ilvl w:val="0"/>
-          <w:numId w:val="0"/>
-        </w:numPr>
-        <w:ind w:left="1780"/>
-      </w:pPr>
-    </w:p>
-    <w:p>
-      <w:pPr>
-        <w:rPr>
-          <w:lang w:val="nl-BE"/>
-        </w:rPr>
-      </w:pPr>
-      <w:r>
-        <w:rPr>
-          <w:lang w:val="nl-BE"/>
-        </w:rPr>
-        <w:lastRenderedPageBreak/>
-        <w:t>[Uitzonderingen]</w:t>
-      </w:r>
-    </w:p>
-    <w:p>
-      <w:pPr>
-        <w:rPr>
-          <w:lang w:val="nl-BE"/>
-        </w:rPr>
-      </w:pPr>
-    </w:p>
-    <w:p>
-      <w:pPr>
-        <w:rPr>
-          <w:lang w:val="nl-BE"/>
-        </w:rPr>
-      </w:pPr>
-      <w:r>
-        <w:rPr>
-          <w:lang w:val="nl-BE"/>
-        </w:rPr>
-        <w:t>[Extra opmerkingen]</w:t>
-      </w:r>
-    </w:p>
-    <w:p>
-      <w:pPr>
-        <w:rPr>
-          <w:lang w:val="nl-BE"/>
-        </w:rPr>
-      </w:pPr>
-    </w:p>
-    <w:p>
-      <w:pPr>
-        <w:rPr>
-          <w:b/>
-          <w:bCs/>
-          <w:lang w:val="nl-BE"/>
-        </w:rPr>
-      </w:pPr>
-      <w:r>
-        <w:rPr>
-          <w:b/>
-          <w:bCs/>
-          <w:lang w:val="nl-BE"/>
-        </w:rPr>
-        <w:t xml:space="preserve">Schermen: </w:t>
-      </w:r>
-      <w:r>
-        <w:rPr>
-          <w:b/>
-          <w:bCs/>
-          <w:lang w:val="nl-BE"/>
-        </w:rPr>
-        <w:tab/>
-      </w:r>
-      <w:r>
-        <w:rPr>
-          <w:b/>
-          <w:bCs/>
-          <w:lang w:val="nl-BE"/>
-        </w:rPr>
-        <w:tab/>
-        <w:t>dashboard</w:t>
-      </w:r>
-    </w:p>
-    <w:p>
-      <w:pPr>
-        <w:rPr>
-          <w:lang w:val="nl-BE"/>
-        </w:rPr>
-      </w:pPr>
-    </w:p>
-    <w:p>
-      <w:pPr>
-        <w:pStyle w:val="Kop4"/>
-        <w:rPr>
-          <w:lang w:val="nl-BE"/>
-        </w:rPr>
-      </w:pPr>
-      <w:bookmarkStart w:id="26" w:name="_Toc191730007"/>
-      <w:proofErr w:type="spellStart"/>
-      <w:r>
-        <w:rPr>
-          <w:lang w:val="nl-BE"/>
-        </w:rPr>
-        <w:t>Use</w:t>
-      </w:r>
-      <w:proofErr w:type="spellEnd"/>
-      <w:r>
-        <w:rPr>
-          <w:lang w:val="nl-BE"/>
-        </w:rPr>
-        <w:t xml:space="preserve"> case </w:t>
-      </w:r>
-      <w:r>
-        <w:rPr>
-          <w:lang w:val="nl-BE"/>
-        </w:rPr>
-        <w:t>12 Gerecht</w:t>
-      </w:r>
-      <w:r>
-        <w:rPr>
-          <w:lang w:val="nl-BE"/>
-        </w:rPr>
-        <w:t xml:space="preserve"> </w:t>
-      </w:r>
-      <w:r>
-        <w:rPr>
-          <w:lang w:val="nl-BE"/>
-        </w:rPr>
-        <w:t>bestellingen raadplagen</w:t>
-      </w:r>
-      <w:r>
-        <w:rPr>
-          <w:lang w:val="nl-BE"/>
-        </w:rPr>
-        <w:t xml:space="preserve"> </w:t>
-      </w:r>
-      <w:r>
-        <w:rPr>
-          <w:lang w:val="nl-BE"/>
-        </w:rPr>
-        <w:t>(</w:t>
-      </w:r>
-      <w:r>
-        <w:rPr>
-          <w:lang w:val="nl-BE"/>
-        </w:rPr>
-        <w:t>Robin</w:t>
-      </w:r>
-      <w:r>
-        <w:rPr>
-          <w:lang w:val="nl-BE"/>
-        </w:rPr>
-        <w:t>)</w:t>
-      </w:r>
-      <w:bookmarkEnd w:id="26"/>
-    </w:p>
-    <w:p>
-      <w:pPr>
-        <w:rPr>
-          <w:lang w:val="nl-BE"/>
-        </w:rPr>
-      </w:pPr>
-      <w:r>
-        <w:rPr>
-          <w:lang w:val="nl-BE"/>
-        </w:rPr>
-        <w:t>Functionaliteit:</w:t>
-      </w:r>
-      <w:r>
-        <w:rPr>
-          <w:lang w:val="nl-BE"/>
-        </w:rPr>
-        <w:tab/>
-        <w:t>Als kok kan ik alle gerecht bestellingen raadplegen</w:t>
-      </w:r>
-    </w:p>
-    <w:p>
-      <w:pPr>
-        <w:rPr>
-          <w:lang w:val="nl-BE"/>
-        </w:rPr>
-      </w:pPr>
-    </w:p>
-    <w:p>
-      <w:pPr>
-        <w:rPr>
-          <w:lang w:val="nl-BE"/>
-        </w:rPr>
-      </w:pPr>
-      <w:r>
-        <w:rPr>
-          <w:lang w:val="nl-BE"/>
-        </w:rPr>
-        <w:t>[Voorwaarde]</w:t>
+        <w:t>Als de delete word aangeklikt word er gevraagd of u zeker bent, als je bevestigd is het recept niet langer beschikbaar op het menu.</w:t>
       </w:r>
     </w:p>
     <w:p>
@@ -17726,16 +17074,153 @@
         </w:numPr>
       </w:pPr>
       <w:r>
-        <w:t xml:space="preserve">U dient de rol “Kok” te hebben om </w:t>
-      </w:r>
-      <w:r>
-        <w:t>gerecht bestellingen</w:t>
-      </w:r>
-      <w:r>
-        <w:t xml:space="preserve"> te kunnen raadplegen </w:t>
-      </w:r>
-      <w:r>
+        <w:t>Er is ook een plus button boven aan de lijst, als je hierop klikt krijg je een receptenformulier te zien.</w:t>
+      </w:r>
+      <w:r>
+        <w:br/>
+        <w:t xml:space="preserve">Op dit formulier kan je de </w:t>
+      </w:r>
+      <w:r>
+        <w:rPr>
+          <w:lang w:val="en-US"/>
+        </w:rPr>
+        <w:t xml:space="preserve">naam, ingredienten, allergeneninformatie, de prijs, categorie </w:t>
+      </w:r>
+      <w:r>
+        <w:rPr>
+          <w:lang w:val="en-US"/>
+        </w:rPr>
+        <w:t>invullen en zo een nieuw gerecht toevoegen.</w:t>
+      </w:r>
+    </w:p>
+    <w:p>
+      <w:pPr>
+        <w:rPr>
+          <w:lang w:val="nl-BE"/>
+        </w:rPr>
+      </w:pPr>
+      <w:r>
+        <w:rPr>
+          <w:lang w:val="nl-BE"/>
+        </w:rPr>
+        <w:t>[Uitzonderingen]</w:t>
+      </w:r>
+    </w:p>
+    <w:p>
+      <w:pPr>
+        <w:rPr>
+          <w:lang w:val="nl-BE"/>
+        </w:rPr>
+      </w:pPr>
+    </w:p>
+    <w:p>
+      <w:pPr>
+        <w:rPr>
+          <w:lang w:val="nl-BE"/>
+        </w:rPr>
+      </w:pPr>
+      <w:r>
+        <w:rPr>
+          <w:lang w:val="nl-BE"/>
+        </w:rPr>
+        <w:t>[Extra opmerkingen]</w:t>
+      </w:r>
+    </w:p>
+    <w:p>
+      <w:pPr>
+        <w:rPr>
+          <w:lang w:val="nl-BE"/>
+        </w:rPr>
+      </w:pPr>
+    </w:p>
+    <w:p>
+      <w:pPr>
+        <w:rPr>
+          <w:b/>
+          <w:bCs/>
+          <w:lang w:val="nl-BE"/>
+        </w:rPr>
+      </w:pPr>
+      <w:r>
+        <w:rPr>
+          <w:b/>
+          <w:bCs/>
+          <w:lang w:val="nl-BE"/>
+        </w:rPr>
+        <w:t xml:space="preserve">Schermen: </w:t>
+      </w:r>
+    </w:p>
+    <w:p>
+      <w:pPr>
+        <w:rPr>
+          <w:lang w:val="nl-BE"/>
+        </w:rPr>
+      </w:pPr>
+    </w:p>
+    <w:p>
+      <w:pPr>
+        <w:pStyle w:val="Kop4"/>
+        <w:rPr>
+          <w:lang w:val="nl-BE"/>
+        </w:rPr>
+      </w:pPr>
+      <w:bookmarkStart w:id="26" w:name="_Toc191730007"/>
+      <w:r>
+        <w:rPr>
+          <w:lang w:val="nl-BE"/>
+        </w:rPr>
+        <w:lastRenderedPageBreak/>
+        <w:t xml:space="preserve">Use case </w:t>
+      </w:r>
+      <w:r>
+        <w:rPr>
+          <w:lang w:val="nl-BE"/>
+        </w:rPr>
+        <w:t>12 Gerecht</w:t>
+      </w:r>
+      <w:r>
+        <w:rPr>
+          <w:lang w:val="nl-BE"/>
+        </w:rPr>
+        <w:t>bestellingen raadplagen</w:t>
+      </w:r>
+      <w:r>
+        <w:rPr>
+          <w:lang w:val="nl-BE"/>
+        </w:rPr>
         <w:t xml:space="preserve"> </w:t>
+      </w:r>
+      <w:r>
+        <w:rPr>
+          <w:lang w:val="nl-BE"/>
+        </w:rPr>
+        <w:t>(</w:t>
+      </w:r>
+      <w:r>
+        <w:rPr>
+          <w:lang w:val="nl-BE"/>
+        </w:rPr>
+        <w:t>Robin</w:t>
+      </w:r>
+      <w:r>
+        <w:rPr>
+          <w:lang w:val="nl-BE"/>
+        </w:rPr>
+        <w:t>)</w:t>
+      </w:r>
+      <w:bookmarkEnd w:id="26"/>
+    </w:p>
+    <w:p>
+      <w:pPr>
+        <w:rPr>
+          <w:lang w:val="nl-BE"/>
+        </w:rPr>
+      </w:pPr>
+      <w:r>
+        <w:rPr>
+          <w:lang w:val="nl-BE"/>
+        </w:rPr>
+        <w:t>[Voorwaarde]</w:t>
       </w:r>
     </w:p>
     <w:p>
@@ -17747,71 +17232,13 @@
         </w:numPr>
       </w:pPr>
       <w:r>
-        <w:t>Er moeten bestellingen zijn anders kan de kok ook geen bestellingen raadplegen</w:t>
-      </w:r>
-    </w:p>
-    <w:p>
-      <w:pPr>
-        <w:rPr>
-          <w:lang w:val="nl-BE"/>
-        </w:rPr>
-      </w:pPr>
-    </w:p>
-    <w:p>
-      <w:pPr>
-        <w:rPr>
-          <w:lang w:val="nl-BE"/>
-        </w:rPr>
-      </w:pPr>
-      <w:r>
-        <w:rPr>
-          <w:lang w:val="nl-BE"/>
-        </w:rPr>
-        <w:t>Normaal verloop:</w:t>
-      </w:r>
-    </w:p>
-    <w:p>
-      <w:pPr>
-        <w:numPr>
-          <w:ilvl w:val="0"/>
-          <w:numId w:val="52"/>
-        </w:numPr>
-        <w:rPr>
-          <w:lang w:val="nl-BE"/>
-        </w:rPr>
-      </w:pPr>
-      <w:r>
-        <w:rPr>
-          <w:lang w:val="nl-BE"/>
-        </w:rPr>
-        <w:t>De kok kan alle gerecht bestellingen raadplegen, op de bestelling kan hij ook zien welke dieetwensen en allergieën zijn opgegeven voor de gerechten.</w:t>
-      </w:r>
-    </w:p>
-    <w:p>
-      <w:pPr>
-        <w:rPr>
-          <w:lang w:val="nl-BE"/>
-        </w:rPr>
-      </w:pPr>
-    </w:p>
-    <w:p>
-      <w:pPr>
-        <w:rPr>
-          <w:lang w:val="nl-BE"/>
-        </w:rPr>
-      </w:pPr>
-    </w:p>
-    <w:p>
-      <w:pPr>
-        <w:rPr>
-          <w:lang w:val="nl-BE"/>
-        </w:rPr>
-      </w:pPr>
-      <w:r>
-        <w:rPr>
-          <w:lang w:val="nl-BE"/>
-        </w:rPr>
-        <w:t>[Uitzonderingen]</w:t>
+        <w:t xml:space="preserve">U dient de rol “Kok” te hebben om </w:t>
+      </w:r>
+      <w:r>
+        <w:t xml:space="preserve">gerechtbestellingen te kunnen raadplegen </w:t>
+      </w:r>
+      <w:r>
+        <w:t xml:space="preserve"> </w:t>
       </w:r>
     </w:p>
     <w:p>
@@ -17823,7 +17250,7 @@
         </w:numPr>
       </w:pPr>
       <w:r>
-        <w:t xml:space="preserve">De kok kan een gerecht aanpassen tijdens het maken van het gerecht om te voldoen aan de noden volgens de opgegeven dieet of allergieën argumenten </w:t>
+        <w:t>Er moeten bestellingen zijn anders kan de kok ook geen bestellingen raadplegen</w:t>
       </w:r>
     </w:p>
     <w:p>
@@ -17843,32 +17270,32 @@
         <w:rPr>
           <w:lang w:val="nl-BE"/>
         </w:rPr>
-        <w:t>[Extra opmerkingen]</w:t>
+        <w:t>Normaal verloop:</w:t>
       </w:r>
     </w:p>
     <w:p>
       <w:pPr>
-        <w:rPr>
-          <w:lang w:val="nl-BE"/>
-        </w:rPr>
-      </w:pPr>
+        <w:numPr>
+          <w:ilvl w:val="0"/>
+          <w:numId w:val="52"/>
+        </w:numPr>
+        <w:rPr>
+          <w:lang w:val="nl-BE"/>
+        </w:rPr>
+      </w:pPr>
+      <w:r>
+        <w:rPr>
+          <w:lang w:val="nl-BE"/>
+        </w:rPr>
+        <w:t>De kok kan alle gerecht bestellingen raadplegen, op de bestelling kan hij ook zien welke dieetwensen en allergieën zijn opgegeven voor de gerechten.</w:t>
+      </w:r>
     </w:p>
     <w:p>
       <w:pPr>
         <w:rPr>
-          <w:b/>
-          <w:bCs/>
-          <w:lang w:val="nl-BE"/>
-        </w:rPr>
-      </w:pPr>
-      <w:r>
-        <w:rPr>
-          <w:b/>
-          <w:bCs/>
-          <w:lang w:val="nl-BE"/>
-        </w:rPr>
-        <w:t xml:space="preserve">Schermen: </w:t>
-      </w:r>
+          <w:lang w:val="nl-BE"/>
+        </w:rPr>
+      </w:pPr>
     </w:p>
     <w:p>
       <w:pPr>
@@ -17879,83 +17306,15 @@
     </w:p>
     <w:p>
       <w:pPr>
-        <w:pStyle w:val="Kop4"/>
-        <w:rPr>
-          <w:lang w:val="nl-BE"/>
-        </w:rPr>
-      </w:pPr>
-      <w:bookmarkStart w:id="27" w:name="_Toc191730008"/>
-      <w:r>
-        <w:rPr>
-          <w:lang w:val="nl-BE"/>
-        </w:rPr>
-        <w:t xml:space="preserve">Use case </w:t>
-      </w:r>
-      <w:r>
-        <w:rPr>
-          <w:lang w:val="nl-BE"/>
-        </w:rPr>
-        <w:t xml:space="preserve">13 Gerechten afhandelen </w:t>
-      </w:r>
-      <w:r>
-        <w:rPr>
-          <w:lang w:val="nl-BE"/>
-        </w:rPr>
-        <w:t>(</w:t>
-      </w:r>
-      <w:r>
-        <w:rPr>
-          <w:lang w:val="nl-BE"/>
-        </w:rPr>
-        <w:t>Robin</w:t>
-      </w:r>
-      <w:r>
-        <w:rPr>
-          <w:lang w:val="nl-BE"/>
-        </w:rPr>
-        <w:t>)</w:t>
-      </w:r>
-      <w:bookmarkEnd w:id="27"/>
-    </w:p>
-    <w:p>
-      <w:pPr>
-        <w:ind w:left="1420" w:hanging="1420"/>
-        <w:rPr>
-          <w:lang w:val="nl-BE"/>
-        </w:rPr>
-      </w:pPr>
-      <w:r>
-        <w:rPr>
-          <w:lang w:val="nl-BE"/>
-        </w:rPr>
-        <w:t>Functionaliteit:</w:t>
-      </w:r>
-      <w:r>
-        <w:rPr>
-          <w:lang w:val="nl-BE"/>
-        </w:rPr>
-        <w:tab/>
-        <w:t>Een kok kan gerechten afhandelen de gerechten die klaar zijn kan de kok aangeven als afgewerkt, klaar voor levering aan de klant.</w:t>
-      </w:r>
-    </w:p>
-    <w:p>
-      <w:pPr>
-        <w:rPr>
-          <w:lang w:val="nl-BE"/>
-        </w:rPr>
-      </w:pPr>
-    </w:p>
-    <w:p>
-      <w:pPr>
-        <w:rPr>
-          <w:lang w:val="nl-BE"/>
-        </w:rPr>
-      </w:pPr>
-      <w:r>
-        <w:rPr>
-          <w:lang w:val="nl-BE"/>
-        </w:rPr>
-        <w:t>[Voorwaarde]</w:t>
+        <w:rPr>
+          <w:lang w:val="nl-BE"/>
+        </w:rPr>
+      </w:pPr>
+      <w:r>
+        <w:rPr>
+          <w:lang w:val="nl-BE"/>
+        </w:rPr>
+        <w:t>[Uitzonderingen]</w:t>
       </w:r>
     </w:p>
     <w:p>
@@ -17967,7 +17326,111 @@
         </w:numPr>
       </w:pPr>
       <w:r>
-        <w:t>U dient de rol “Kok” te hebben om gerechten af te handelen</w:t>
+        <w:t xml:space="preserve">De kok kan een gerecht aanpassen tijdens het maken van het gerecht om te voldoen aan de noden volgens de opgegeven dieet of allergieën argumenten </w:t>
+      </w:r>
+    </w:p>
+    <w:p>
+      <w:pPr>
+        <w:rPr>
+          <w:lang w:val="nl-BE"/>
+        </w:rPr>
+      </w:pPr>
+    </w:p>
+    <w:p>
+      <w:pPr>
+        <w:rPr>
+          <w:lang w:val="nl-BE"/>
+        </w:rPr>
+      </w:pPr>
+      <w:r>
+        <w:rPr>
+          <w:lang w:val="nl-BE"/>
+        </w:rPr>
+        <w:t>[Extra opmerkingen]</w:t>
+      </w:r>
+    </w:p>
+    <w:p>
+      <w:pPr>
+        <w:rPr>
+          <w:lang w:val="nl-BE"/>
+        </w:rPr>
+      </w:pPr>
+    </w:p>
+    <w:p>
+      <w:pPr>
+        <w:rPr>
+          <w:b/>
+          <w:bCs/>
+          <w:lang w:val="nl-BE"/>
+        </w:rPr>
+      </w:pPr>
+      <w:r>
+        <w:rPr>
+          <w:b/>
+          <w:bCs/>
+          <w:lang w:val="nl-BE"/>
+        </w:rPr>
+        <w:t xml:space="preserve">Schermen: </w:t>
+      </w:r>
+    </w:p>
+    <w:p>
+      <w:pPr>
+        <w:rPr>
+          <w:lang w:val="nl-BE"/>
+        </w:rPr>
+      </w:pPr>
+    </w:p>
+    <w:p>
+      <w:pPr>
+        <w:pStyle w:val="Kop4"/>
+        <w:rPr>
+          <w:lang w:val="nl-BE"/>
+        </w:rPr>
+      </w:pPr>
+      <w:bookmarkStart w:id="27" w:name="_Toc191730008"/>
+      <w:r>
+        <w:rPr>
+          <w:lang w:val="nl-BE"/>
+        </w:rPr>
+        <w:t xml:space="preserve">Use case </w:t>
+      </w:r>
+      <w:r>
+        <w:rPr>
+          <w:lang w:val="nl-BE"/>
+        </w:rPr>
+        <w:t xml:space="preserve">13 Gerechten afhandelen </w:t>
+      </w:r>
+      <w:r>
+        <w:rPr>
+          <w:lang w:val="nl-BE"/>
+        </w:rPr>
+        <w:t>(</w:t>
+      </w:r>
+      <w:r>
+        <w:rPr>
+          <w:lang w:val="nl-BE"/>
+        </w:rPr>
+        <w:t>Robin</w:t>
+      </w:r>
+      <w:r>
+        <w:rPr>
+          <w:lang w:val="nl-BE"/>
+        </w:rPr>
+        <w:t>)</w:t>
+      </w:r>
+      <w:bookmarkEnd w:id="27"/>
+    </w:p>
+    <w:p>
+      <w:pPr>
+        <w:rPr>
+          <w:lang w:val="nl-BE"/>
+        </w:rPr>
+      </w:pPr>
+      <w:r>
+        <w:rPr>
+          <w:lang w:val="nl-BE"/>
+        </w:rPr>
+        <w:t>[Voorwaarde]</w:t>
       </w:r>
     </w:p>
     <w:p>
@@ -17979,27 +17442,7 @@
         </w:numPr>
       </w:pPr>
       <w:r>
-        <w:t>De status moet in behandeling staan, alvorens deze kan aangepast worden als afgehandeld</w:t>
-      </w:r>
-    </w:p>
-    <w:p>
-      <w:pPr>
-        <w:rPr>
-          <w:lang w:val="nl-BE"/>
-        </w:rPr>
-      </w:pPr>
-    </w:p>
-    <w:p>
-      <w:pPr>
-        <w:rPr>
-          <w:lang w:val="nl-BE"/>
-        </w:rPr>
-      </w:pPr>
-      <w:r>
-        <w:rPr>
-          <w:lang w:val="nl-BE"/>
-        </w:rPr>
-        <w:t>Normaal verloop:</w:t>
+        <w:t>U dient de rol “Kok” te hebben om gerechten af te handelen</w:t>
       </w:r>
     </w:p>
     <w:p>
@@ -18011,7 +17454,7 @@
         </w:numPr>
       </w:pPr>
       <w:r>
-        <w:t>Als de kok een bestelling aan het maken is de status in behandeling, eens het gerecht klaar is kan de kok de status aanpassen naar afgehandeld.</w:t>
+        <w:t>De status moet in behandeling staan, alvorens deze kan aangepast worden als afgehandeld</w:t>
       </w:r>
     </w:p>
     <w:p>
@@ -18031,15 +17474,20 @@
         <w:rPr>
           <w:lang w:val="nl-BE"/>
         </w:rPr>
-        <w:t>[Uitzonderingen]</w:t>
+        <w:t>Normaal verloop:</w:t>
       </w:r>
     </w:p>
     <w:p>
       <w:pPr>
-        <w:rPr>
-          <w:lang w:val="nl-BE"/>
-        </w:rPr>
-      </w:pPr>
+        <w:pStyle w:val="Lijstalinea"/>
+        <w:numPr>
+          <w:ilvl w:val="0"/>
+          <w:numId w:val="52"/>
+        </w:numPr>
+      </w:pPr>
+      <w:r>
+        <w:t>Als de kok een bestelling aan het maken is de status in behandeling, eens het gerecht klaar is kan de kok de status aanpassen naar afgehandeld.</w:t>
+      </w:r>
     </w:p>
     <w:p>
       <w:pPr>
@@ -18047,12 +17495,6 @@
           <w:lang w:val="nl-BE"/>
         </w:rPr>
       </w:pPr>
-      <w:r>
-        <w:rPr>
-          <w:lang w:val="nl-BE"/>
-        </w:rPr>
-        <w:t>[Extra opmerkingen]</w:t>
-      </w:r>
     </w:p>
     <w:p>
       <w:pPr>
@@ -18060,10 +17502,43 @@
           <w:lang w:val="nl-BE"/>
         </w:rPr>
       </w:pPr>
+      <w:r>
+        <w:rPr>
+          <w:lang w:val="nl-BE"/>
+        </w:rPr>
+        <w:t>[Uitzonderingen]</w:t>
+      </w:r>
     </w:p>
     <w:p>
       <w:pPr>
         <w:rPr>
+          <w:lang w:val="nl-BE"/>
+        </w:rPr>
+      </w:pPr>
+    </w:p>
+    <w:p>
+      <w:pPr>
+        <w:rPr>
+          <w:lang w:val="nl-BE"/>
+        </w:rPr>
+      </w:pPr>
+      <w:r>
+        <w:rPr>
+          <w:lang w:val="nl-BE"/>
+        </w:rPr>
+        <w:t>[Extra opmerkingen]</w:t>
+      </w:r>
+    </w:p>
+    <w:p>
+      <w:pPr>
+        <w:rPr>
+          <w:lang w:val="nl-BE"/>
+        </w:rPr>
+      </w:pPr>
+    </w:p>
+    <w:p>
+      <w:pPr>
+        <w:rPr>
           <w:b/>
           <w:bCs/>
           <w:lang w:val="nl-BE"/>
@@ -18097,14 +17572,19 @@
         <w:rPr>
           <w:lang w:val="nl-BE"/>
         </w:rPr>
-        <w:lastRenderedPageBreak/>
         <w:t xml:space="preserve">Use case </w:t>
       </w:r>
       <w:r>
         <w:rPr>
           <w:lang w:val="nl-BE"/>
         </w:rPr>
-        <w:t>14 Medewerkers toevoegen</w:t>
+        <w:t xml:space="preserve">14 Medewerkers </w:t>
+      </w:r>
+      <w:r>
+        <w:rPr>
+          <w:lang w:val="nl-BE"/>
+        </w:rPr>
+        <w:t>beheren</w:t>
       </w:r>
       <w:r>
         <w:rPr>
@@ -18588,13 +18068,8 @@
             <w:framePr w:wrap="auto" w:vAnchor="margin" w:hAnchor="text" w:yAlign="inline"/>
             <w:suppressOverlap w:val="0"/>
           </w:pPr>
-          <w:proofErr w:type="spellStart"/>
           <w:r>
-            <w:t>Requirements</w:t>
-          </w:r>
-          <w:proofErr w:type="spellEnd"/>
-          <w:r>
-            <w:t xml:space="preserve"> Analysis</w:t>
+            <w:t>Requirements Analysis</w:t>
           </w:r>
         </w:p>
       </w:tc>
@@ -21288,7 +20763,7 @@
       <w:lvlText w:val="-"/>
       <w:lvlJc w:val="left"/>
       <w:pPr>
-        <w:ind w:left="1780" w:hanging="360"/>
+        <w:ind w:left="720" w:hanging="360"/>
       </w:pPr>
       <w:rPr>
         <w:rFonts w:ascii="Arial" w:eastAsiaTheme="minorHAnsi" w:hAnsi="Arial" w:cs="Arial" w:hint="default"/>
@@ -21300,7 +20775,7 @@
       <w:lvlText w:val="o"/>
       <w:lvlJc w:val="left"/>
       <w:pPr>
-        <w:ind w:left="2500" w:hanging="360"/>
+        <w:ind w:left="1440" w:hanging="360"/>
       </w:pPr>
       <w:rPr>
         <w:rFonts w:ascii="Courier New" w:hAnsi="Courier New" w:cs="Courier New" w:hint="default"/>
@@ -21312,7 +20787,7 @@
       <w:lvlText w:val=""/>
       <w:lvlJc w:val="left"/>
       <w:pPr>
-        <w:ind w:left="3220" w:hanging="360"/>
+        <w:ind w:left="2160" w:hanging="360"/>
       </w:pPr>
       <w:rPr>
         <w:rFonts w:ascii="Wingdings" w:hAnsi="Wingdings" w:hint="default"/>
@@ -21324,7 +20799,7 @@
       <w:lvlText w:val=""/>
       <w:lvlJc w:val="left"/>
       <w:pPr>
-        <w:ind w:left="3940" w:hanging="360"/>
+        <w:ind w:left="2880" w:hanging="360"/>
       </w:pPr>
       <w:rPr>
         <w:rFonts w:ascii="Symbol" w:hAnsi="Symbol" w:hint="default"/>
@@ -21336,7 +20811,7 @@
       <w:lvlText w:val="o"/>
       <w:lvlJc w:val="left"/>
       <w:pPr>
-        <w:ind w:left="4660" w:hanging="360"/>
+        <w:ind w:left="3600" w:hanging="360"/>
       </w:pPr>
       <w:rPr>
         <w:rFonts w:ascii="Courier New" w:hAnsi="Courier New" w:cs="Courier New" w:hint="default"/>
@@ -21348,7 +20823,7 @@
       <w:lvlText w:val=""/>
       <w:lvlJc w:val="left"/>
       <w:pPr>
-        <w:ind w:left="5380" w:hanging="360"/>
+        <w:ind w:left="4320" w:hanging="360"/>
       </w:pPr>
       <w:rPr>
         <w:rFonts w:ascii="Wingdings" w:hAnsi="Wingdings" w:hint="default"/>
@@ -21360,7 +20835,7 @@
       <w:lvlText w:val=""/>
       <w:lvlJc w:val="left"/>
       <w:pPr>
-        <w:ind w:left="6100" w:hanging="360"/>
+        <w:ind w:left="5040" w:hanging="360"/>
       </w:pPr>
       <w:rPr>
         <w:rFonts w:ascii="Symbol" w:hAnsi="Symbol" w:hint="default"/>
@@ -21372,7 +20847,7 @@
       <w:lvlText w:val="o"/>
       <w:lvlJc w:val="left"/>
       <w:pPr>
-        <w:ind w:left="6820" w:hanging="360"/>
+        <w:ind w:left="5760" w:hanging="360"/>
       </w:pPr>
       <w:rPr>
         <w:rFonts w:ascii="Courier New" w:hAnsi="Courier New" w:cs="Courier New" w:hint="default"/>
@@ -21384,7 +20859,7 @@
       <w:lvlText w:val=""/>
       <w:lvlJc w:val="left"/>
       <w:pPr>
-        <w:ind w:left="7540" w:hanging="360"/>
+        <w:ind w:left="6480" w:hanging="360"/>
       </w:pPr>
       <w:rPr>
         <w:rFonts w:ascii="Wingdings" w:hAnsi="Wingdings" w:hint="default"/>
@@ -24595,6 +24070,7 @@
   <w:style w:type="character" w:default="1" w:styleId="Standaardalinea-lettertype">
     <w:name w:val="Default Paragraph Font"/>
     <w:uiPriority w:val="1"/>
+    <w:semiHidden/>
     <w:unhideWhenUsed/>
   </w:style>
   <w:style w:type="table" w:default="1" w:styleId="Standaardtabel">

</xml_diff>

<commit_message>
Use case toevoeging bij klant
</commit_message>
<xml_diff>
--- a/Analyse-en-ontwerprapport_Lier1.docx
+++ b/Analyse-en-ontwerprapport_Lier1.docx
@@ -14389,8 +14389,8 @@
       <w:pPr>
         <w:pStyle w:val="2"/>
       </w:pPr>
-      <w:bookmarkStart w:id="3" w:name="_Toc119405358"/>
-      <w:bookmarkStart w:id="4" w:name="_Toc191729991"/>
+      <w:bookmarkStart w:id="3" w:name="_Toc191729991"/>
+      <w:bookmarkStart w:id="4" w:name="_Toc119405358"/>
       <w:r>
         <w:t>Eisenanalyse</w:t>
       </w:r>
@@ -14414,8 +14414,8 @@
       <w:pPr>
         <w:pStyle w:val="3"/>
       </w:pPr>
-      <w:bookmarkStart w:id="5" w:name="_Toc191729992"/>
-      <w:bookmarkStart w:id="6" w:name="_Toc119405359"/>
+      <w:bookmarkStart w:id="5" w:name="_Toc119405359"/>
+      <w:bookmarkStart w:id="6" w:name="_Toc191729992"/>
       <w:r>
         <w:t>Functionele eisen</w:t>
       </w:r>
@@ -14879,109 +14879,87 @@
     </w:p>
     <w:p>
       <w:pPr>
+        <w:rPr>
+          <w:rFonts w:hint="default"/>
+          <w:lang w:val="nl-BE"/>
+        </w:rPr>
+      </w:pPr>
+    </w:p>
+    <w:p>
+      <w:pPr>
         <w:pStyle w:val="5"/>
         <w:rPr>
-          <w:lang w:val="nl-BE"/>
-        </w:rPr>
-      </w:pPr>
-      <w:bookmarkStart w:id="14" w:name="_Toc119405363"/>
-      <w:bookmarkStart w:id="15" w:name="_Toc191729997"/>
-      <w:r>
-        <w:rPr>
-          <w:lang w:val="nl-BE"/>
-        </w:rPr>
-        <w:t xml:space="preserve">Use case 2 Tafel reserveren </w:t>
-      </w:r>
-      <w:bookmarkEnd w:id="14"/>
-      <w:r>
-        <w:rPr>
-          <w:lang w:val="nl-BE"/>
-        </w:rPr>
-        <w:t>(Ruben)</w:t>
-      </w:r>
-      <w:bookmarkEnd w:id="15"/>
-    </w:p>
-    <w:p>
-      <w:pPr>
-        <w:rPr>
-          <w:lang w:val="nl-BE"/>
-        </w:rPr>
-      </w:pPr>
-      <w:r>
-        <w:rPr>
-          <w:lang w:val="nl-BE"/>
-        </w:rPr>
-        <w:t xml:space="preserve">Functionaliteit: </w:t>
-      </w:r>
-      <w:r>
-        <w:rPr>
-          <w:rFonts w:ascii="Arial" w:hAnsi="Arial" w:cs="Arial"/>
-          <w:lang w:val="nl-BE"/>
-        </w:rPr>
-        <w:t>Als klant kan ik een tafel reserveren.</w:t>
-      </w:r>
-    </w:p>
-    <w:p>
-      <w:pPr>
-        <w:rPr>
-          <w:lang w:val="nl-BE"/>
-        </w:rPr>
-      </w:pPr>
-    </w:p>
-    <w:p>
-      <w:pPr>
-        <w:rPr>
-          <w:rFonts w:ascii="Arial" w:hAnsi="Arial" w:cs="Arial"/>
-          <w:lang w:val="nl-BE"/>
-        </w:rPr>
-      </w:pPr>
-      <w:r>
-        <w:rPr>
-          <w:lang w:val="nl-BE"/>
-        </w:rPr>
-        <w:t>[Voorwaarde]</w:t>
-      </w:r>
-      <w:r>
-        <w:rPr>
           <w:rFonts w:hint="default"/>
           <w:lang w:val="nl-BE"/>
         </w:rPr>
-        <w:t xml:space="preserve">: </w:t>
-      </w:r>
-      <w:r>
-        <w:rPr>
-          <w:rFonts w:ascii="Arial" w:hAnsi="Arial" w:cs="Arial"/>
-          <w:lang w:val="nl-BE"/>
-        </w:rPr>
-        <w:t>De klant heeft een account of voert een eenmalige reservering in.</w:t>
-      </w:r>
-    </w:p>
-    <w:p>
-      <w:pPr>
-        <w:rPr>
-          <w:lang w:val="nl-BE"/>
-        </w:rPr>
-      </w:pPr>
-    </w:p>
-    <w:p>
-      <w:pPr>
+      </w:pPr>
+      <w:r>
         <w:rPr>
           <w:rFonts w:hint="default"/>
           <w:lang w:val="nl-BE"/>
         </w:rPr>
-      </w:pPr>
-      <w:r>
-        <w:rPr>
+        <w:t>Use case 2 Inloggen</w:t>
+      </w:r>
+    </w:p>
+    <w:p>
+      <w:pPr>
+        <w:rPr>
+          <w:rFonts w:hint="default"/>
+          <w:lang w:val="nl-BE"/>
+        </w:rPr>
+      </w:pPr>
+      <w:r>
+        <w:rPr>
+          <w:rFonts w:hint="default"/>
+          <w:lang w:val="nl-BE"/>
+        </w:rPr>
+        <w:t>Functionaliteit: Als klant kan ik inloggen.</w:t>
+      </w:r>
+    </w:p>
+    <w:p>
+      <w:pPr>
+        <w:rPr>
+          <w:rFonts w:hint="default"/>
+          <w:lang w:val="nl-BE"/>
+        </w:rPr>
+      </w:pPr>
+    </w:p>
+    <w:p>
+      <w:pPr>
+        <w:rPr>
+          <w:rFonts w:hint="default"/>
+          <w:lang w:val="nl-BE"/>
+        </w:rPr>
+      </w:pPr>
+      <w:r>
+        <w:rPr>
+          <w:rFonts w:hint="default"/>
+          <w:lang w:val="nl-BE"/>
+        </w:rPr>
+        <w:t>[Voorwaarde]: De klant moet een account hebben.</w:t>
+      </w:r>
+    </w:p>
+    <w:p>
+      <w:pPr>
+        <w:rPr>
+          <w:rFonts w:hint="default"/>
+          <w:lang w:val="nl-BE"/>
+        </w:rPr>
+      </w:pPr>
+    </w:p>
+    <w:p>
+      <w:pPr>
+        <w:rPr>
+          <w:rFonts w:hint="default"/>
+          <w:lang w:val="nl-BE"/>
+        </w:rPr>
+      </w:pPr>
+      <w:r>
+        <w:rPr>
+          <w:rFonts w:hint="default"/>
           <w:lang w:val="nl-BE"/>
         </w:rPr>
         <w:t>Normaal verloop:</w:t>
-      </w:r>
-      <w:r>
-        <w:rPr>
-          <w:rFonts w:hint="default"/>
-          <w:lang w:val="nl-BE"/>
-        </w:rPr>
-        <w:t xml:space="preserve"> </w:t>
       </w:r>
     </w:p>
     <w:p>
@@ -14992,16 +14970,16 @@
         </w:numPr>
         <w:ind w:left="420" w:leftChars="0" w:hanging="420" w:firstLineChars="0"/>
         <w:rPr>
-          <w:rFonts w:ascii="Arial" w:hAnsi="Arial" w:cs="Arial"/>
-          <w:lang w:val="nl-BE"/>
-        </w:rPr>
-      </w:pPr>
-      <w:r>
-        <w:rPr>
-          <w:rFonts w:ascii="Arial" w:hAnsi="Arial" w:cs="Arial"/>
-          <w:lang w:val="nl-BE"/>
-        </w:rPr>
-        <w:t>De klant navigeert naar de reserveringspagina.</w:t>
+          <w:rFonts w:hint="default"/>
+          <w:lang w:val="nl-BE"/>
+        </w:rPr>
+      </w:pPr>
+      <w:r>
+        <w:rPr>
+          <w:rFonts w:hint="default"/>
+          <w:lang w:val="nl-BE"/>
+        </w:rPr>
+        <w:t>De klant opent de website</w:t>
       </w:r>
     </w:p>
     <w:p>
@@ -15012,16 +14990,16 @@
         </w:numPr>
         <w:ind w:left="420" w:leftChars="0" w:hanging="420" w:firstLineChars="0"/>
         <w:rPr>
-          <w:rFonts w:ascii="Arial" w:hAnsi="Arial" w:cs="Arial"/>
-          <w:lang w:val="nl-BE"/>
-        </w:rPr>
-      </w:pPr>
-      <w:r>
-        <w:rPr>
-          <w:rFonts w:ascii="Arial" w:hAnsi="Arial" w:cs="Arial"/>
-          <w:lang w:val="nl-BE"/>
-        </w:rPr>
-        <w:t>De klant selecteert een datum en tijd.</w:t>
+          <w:rFonts w:hint="default"/>
+          <w:lang w:val="nl-BE"/>
+        </w:rPr>
+      </w:pPr>
+      <w:r>
+        <w:rPr>
+          <w:rFonts w:hint="default"/>
+          <w:lang w:val="nl-BE"/>
+        </w:rPr>
+        <w:t>De klant klikt op inloggen in de navigatiebalk</w:t>
       </w:r>
     </w:p>
     <w:p>
@@ -15032,16 +15010,16 @@
         </w:numPr>
         <w:ind w:left="420" w:leftChars="0" w:hanging="420" w:firstLineChars="0"/>
         <w:rPr>
-          <w:rFonts w:ascii="Arial" w:hAnsi="Arial" w:cs="Arial"/>
-          <w:lang w:val="nl-BE"/>
-        </w:rPr>
-      </w:pPr>
-      <w:r>
-        <w:rPr>
-          <w:rFonts w:ascii="Arial" w:hAnsi="Arial" w:cs="Arial"/>
-          <w:lang w:val="nl-BE"/>
-        </w:rPr>
-        <w:t>De klant geeft het aantal personen op.</w:t>
+          <w:rFonts w:hint="default"/>
+          <w:lang w:val="nl-BE"/>
+        </w:rPr>
+      </w:pPr>
+      <w:r>
+        <w:rPr>
+          <w:rFonts w:hint="default"/>
+          <w:lang w:val="nl-BE"/>
+        </w:rPr>
+        <w:t>De klant voert zijn email adres en eventueel wachtwoord in.</w:t>
       </w:r>
     </w:p>
     <w:p>
@@ -15052,16 +15030,408 @@
         </w:numPr>
         <w:ind w:left="420" w:leftChars="0" w:hanging="420" w:firstLineChars="0"/>
         <w:rPr>
+          <w:rFonts w:hint="default"/>
+          <w:lang w:val="nl-BE"/>
+        </w:rPr>
+      </w:pPr>
+      <w:r>
+        <w:rPr>
+          <w:rFonts w:hint="default"/>
+          <w:lang w:val="nl-BE"/>
+        </w:rPr>
+        <w:t>De klant drukt op bevestigen.</w:t>
+      </w:r>
+    </w:p>
+    <w:p>
+      <w:pPr>
+        <w:numPr>
+          <w:numId w:val="0"/>
+        </w:numPr>
+        <w:tabs>
+          <w:tab w:val="left" w:pos="420"/>
+        </w:tabs>
+        <w:spacing w:line="264" w:lineRule="auto"/>
+        <w:rPr>
+          <w:rFonts w:hint="default"/>
+          <w:lang w:val="nl-BE"/>
+        </w:rPr>
+      </w:pPr>
+    </w:p>
+    <w:p>
+      <w:pPr>
+        <w:numPr>
+          <w:numId w:val="0"/>
+        </w:numPr>
+        <w:tabs>
+          <w:tab w:val="left" w:pos="420"/>
+        </w:tabs>
+        <w:spacing w:line="264" w:lineRule="auto"/>
+        <w:rPr>
+          <w:rFonts w:hint="default"/>
+          <w:lang w:val="nl-BE"/>
+        </w:rPr>
+      </w:pPr>
+      <w:r>
+        <w:rPr>
+          <w:rFonts w:hint="default"/>
+          <w:lang w:val="nl-BE"/>
+        </w:rPr>
+        <w:t>[Uitzonderingen]</w:t>
+      </w:r>
+    </w:p>
+    <w:p>
+      <w:pPr>
+        <w:numPr>
+          <w:numId w:val="0"/>
+        </w:numPr>
+        <w:tabs>
+          <w:tab w:val="left" w:pos="420"/>
+        </w:tabs>
+        <w:spacing w:line="264" w:lineRule="auto"/>
+        <w:rPr>
+          <w:rFonts w:hint="default"/>
+          <w:b w:val="0"/>
+          <w:bCs w:val="0"/>
+          <w:u w:val="none"/>
+          <w:lang w:val="nl-BE"/>
+        </w:rPr>
+      </w:pPr>
+      <w:r>
+        <w:rPr>
+          <w:rFonts w:hint="default"/>
+          <w:b/>
+          <w:bCs/>
+          <w:u w:val="single"/>
+          <w:lang w:val="nl-BE"/>
+        </w:rPr>
+        <w:t>Het wachtwoord is onjuist:</w:t>
+      </w:r>
+      <w:r>
+        <w:rPr>
+          <w:rFonts w:hint="default"/>
+          <w:b w:val="0"/>
+          <w:bCs w:val="0"/>
+          <w:u w:val="none"/>
+          <w:lang w:val="nl-BE"/>
+        </w:rPr>
+        <w:t xml:space="preserve"> de klant krijgt een melding en de kans om terug te proberen.</w:t>
+      </w:r>
+    </w:p>
+    <w:p>
+      <w:pPr>
+        <w:numPr>
+          <w:ilvl w:val="0"/>
+          <w:numId w:val="0"/>
+        </w:numPr>
+        <w:tabs>
+          <w:tab w:val="left" w:pos="420"/>
+        </w:tabs>
+        <w:spacing w:line="264" w:lineRule="auto"/>
+        <w:rPr>
+          <w:rFonts w:hint="default"/>
+          <w:b w:val="0"/>
+          <w:bCs w:val="0"/>
+          <w:u w:val="none"/>
+          <w:lang w:val="nl-BE"/>
+        </w:rPr>
+      </w:pPr>
+      <w:r>
+        <w:rPr>
+          <w:rFonts w:hint="default"/>
+          <w:b/>
+          <w:bCs/>
+          <w:u w:val="single"/>
+          <w:lang w:val="nl-BE"/>
+        </w:rPr>
+        <w:t>Het email adres is onjuist:</w:t>
+      </w:r>
+      <w:r>
+        <w:rPr>
+          <w:rFonts w:hint="default"/>
+          <w:b w:val="0"/>
+          <w:bCs w:val="0"/>
+          <w:u w:val="none"/>
+          <w:lang w:val="nl-BE"/>
+        </w:rPr>
+        <w:t xml:space="preserve"> </w:t>
+      </w:r>
+      <w:r>
+        <w:rPr>
+          <w:rFonts w:hint="default"/>
+          <w:b w:val="0"/>
+          <w:bCs w:val="0"/>
+          <w:u w:val="none"/>
+          <w:lang w:val="nl-BE"/>
+        </w:rPr>
+        <w:t>de klant krijgt een melding en de kans om terug te proberen.</w:t>
+      </w:r>
+    </w:p>
+    <w:p>
+      <w:pPr>
+        <w:numPr>
+          <w:numId w:val="0"/>
+        </w:numPr>
+        <w:tabs>
+          <w:tab w:val="left" w:pos="420"/>
+        </w:tabs>
+        <w:spacing w:line="264" w:lineRule="auto"/>
+        <w:rPr>
+          <w:rFonts w:hint="default"/>
+          <w:b w:val="0"/>
+          <w:bCs w:val="0"/>
+          <w:u w:val="none"/>
+          <w:lang w:val="nl-BE"/>
+        </w:rPr>
+      </w:pPr>
+    </w:p>
+    <w:p>
+      <w:pPr>
+        <w:numPr>
+          <w:numId w:val="0"/>
+        </w:numPr>
+        <w:tabs>
+          <w:tab w:val="left" w:pos="420"/>
+        </w:tabs>
+        <w:spacing w:line="264" w:lineRule="auto"/>
+        <w:rPr>
+          <w:rFonts w:hint="default"/>
+          <w:b w:val="0"/>
+          <w:bCs w:val="0"/>
+          <w:u w:val="none"/>
+          <w:lang w:val="nl-BE"/>
+        </w:rPr>
+      </w:pPr>
+      <w:r>
+        <w:rPr>
+          <w:rFonts w:hint="default"/>
+          <w:b w:val="0"/>
+          <w:bCs w:val="0"/>
+          <w:u w:val="none"/>
+          <w:lang w:val="nl-BE"/>
+        </w:rPr>
+        <w:t>[Extra opmerkingen]</w:t>
+      </w:r>
+    </w:p>
+    <w:p>
+      <w:pPr>
+        <w:numPr>
+          <w:numId w:val="0"/>
+        </w:numPr>
+        <w:tabs>
+          <w:tab w:val="left" w:pos="420"/>
+        </w:tabs>
+        <w:spacing w:line="264" w:lineRule="auto"/>
+        <w:rPr>
+          <w:rFonts w:hint="default"/>
+          <w:b w:val="0"/>
+          <w:bCs w:val="0"/>
+          <w:u w:val="none"/>
+          <w:lang w:val="nl-BE"/>
+        </w:rPr>
+      </w:pPr>
+      <w:r>
+        <w:rPr>
+          <w:rFonts w:hint="default"/>
+          <w:b w:val="0"/>
+          <w:bCs w:val="0"/>
+          <w:u w:val="none"/>
+          <w:lang w:val="nl-BE"/>
+        </w:rPr>
+        <w:t>Wachtwoord reset voor gebruiksgemak</w:t>
+      </w:r>
+    </w:p>
+    <w:p>
+      <w:pPr>
+        <w:numPr>
+          <w:numId w:val="0"/>
+        </w:numPr>
+        <w:tabs>
+          <w:tab w:val="left" w:pos="420"/>
+        </w:tabs>
+        <w:spacing w:line="264" w:lineRule="auto"/>
+        <w:rPr>
+          <w:rFonts w:hint="default"/>
+          <w:b w:val="0"/>
+          <w:bCs w:val="0"/>
+          <w:u w:val="none"/>
+          <w:lang w:val="nl-BE"/>
+        </w:rPr>
+      </w:pPr>
+    </w:p>
+    <w:p>
+      <w:pPr>
+        <w:numPr>
+          <w:numId w:val="0"/>
+        </w:numPr>
+        <w:tabs>
+          <w:tab w:val="left" w:pos="420"/>
+        </w:tabs>
+        <w:spacing w:line="264" w:lineRule="auto"/>
+        <w:rPr>
+          <w:rFonts w:hint="default"/>
+          <w:b/>
+          <w:bCs/>
+          <w:u w:val="none"/>
+          <w:lang w:val="nl-BE"/>
+        </w:rPr>
+      </w:pPr>
+      <w:r>
+        <w:rPr>
+          <w:rFonts w:hint="default"/>
+          <w:b/>
+          <w:bCs/>
+          <w:u w:val="none"/>
+          <w:lang w:val="nl-BE"/>
+        </w:rPr>
+        <w:t>Schermen:</w:t>
+      </w:r>
+    </w:p>
+    <w:p>
+      <w:pPr>
+        <w:numPr>
+          <w:numId w:val="0"/>
+        </w:numPr>
+        <w:tabs>
+          <w:tab w:val="left" w:pos="420"/>
+        </w:tabs>
+        <w:spacing w:line="264" w:lineRule="auto"/>
+        <w:rPr>
+          <w:rFonts w:hint="default"/>
+          <w:b w:val="0"/>
+          <w:bCs w:val="0"/>
+          <w:u w:val="none"/>
+          <w:lang w:val="nl-BE"/>
+        </w:rPr>
+      </w:pPr>
+      <w:r>
+        <w:rPr>
+          <w:rFonts w:hint="default"/>
+          <w:b w:val="0"/>
+          <w:bCs w:val="0"/>
+          <w:u w:val="none"/>
+          <w:lang w:val="nl-BE"/>
+        </w:rPr>
+        <w:t>Inlogscherm</w:t>
+      </w:r>
+    </w:p>
+    <w:p>
+      <w:pPr>
+        <w:pStyle w:val="5"/>
+        <w:rPr>
+          <w:lang w:val="nl-BE"/>
+        </w:rPr>
+      </w:pPr>
+      <w:bookmarkStart w:id="14" w:name="_Toc119405363"/>
+      <w:bookmarkStart w:id="15" w:name="_Toc191729997"/>
+      <w:r>
+        <w:rPr>
+          <w:lang w:val="nl-BE"/>
+        </w:rPr>
+        <w:t xml:space="preserve">Use case </w:t>
+      </w:r>
+      <w:r>
+        <w:rPr>
+          <w:rFonts w:hint="default"/>
+          <w:lang w:val="nl-BE"/>
+        </w:rPr>
+        <w:t>3</w:t>
+      </w:r>
+      <w:r>
+        <w:rPr>
+          <w:lang w:val="nl-BE"/>
+        </w:rPr>
+        <w:t xml:space="preserve"> Tafel reserveren </w:t>
+      </w:r>
+      <w:bookmarkEnd w:id="14"/>
+      <w:r>
+        <w:rPr>
+          <w:lang w:val="nl-BE"/>
+        </w:rPr>
+        <w:t>(Ruben)</w:t>
+      </w:r>
+      <w:bookmarkEnd w:id="15"/>
+    </w:p>
+    <w:p>
+      <w:pPr>
+        <w:rPr>
+          <w:lang w:val="nl-BE"/>
+        </w:rPr>
+      </w:pPr>
+      <w:r>
+        <w:rPr>
+          <w:lang w:val="nl-BE"/>
+        </w:rPr>
+        <w:t xml:space="preserve">Functionaliteit: </w:t>
+      </w:r>
+      <w:r>
+        <w:rPr>
           <w:rFonts w:ascii="Arial" w:hAnsi="Arial" w:cs="Arial"/>
           <w:lang w:val="nl-BE"/>
         </w:rPr>
-      </w:pPr>
-      <w:r>
+        <w:t>Als klant kan ik een tafel reserveren.</w:t>
+      </w:r>
+    </w:p>
+    <w:p>
+      <w:pPr>
+        <w:rPr>
+          <w:lang w:val="nl-BE"/>
+        </w:rPr>
+      </w:pPr>
+    </w:p>
+    <w:p>
+      <w:pPr>
         <w:rPr>
           <w:rFonts w:ascii="Arial" w:hAnsi="Arial" w:cs="Arial"/>
           <w:lang w:val="nl-BE"/>
         </w:rPr>
-        <w:t>De klant vult eventuele speciale verzoeken in (zoals dieetwensen).</w:t>
+      </w:pPr>
+      <w:r>
+        <w:rPr>
+          <w:lang w:val="nl-BE"/>
+        </w:rPr>
+        <w:t>[Voorwaarde]</w:t>
+      </w:r>
+      <w:r>
+        <w:rPr>
+          <w:rFonts w:hint="default"/>
+          <w:lang w:val="nl-BE"/>
+        </w:rPr>
+        <w:t xml:space="preserve">: </w:t>
+      </w:r>
+      <w:r>
+        <w:rPr>
+          <w:rFonts w:ascii="Arial" w:hAnsi="Arial" w:cs="Arial"/>
+          <w:lang w:val="nl-BE"/>
+        </w:rPr>
+        <w:t>De klant heeft een account of voert een eenmalige reservering in.</w:t>
+      </w:r>
+    </w:p>
+    <w:p>
+      <w:pPr>
+        <w:rPr>
+          <w:lang w:val="nl-BE"/>
+        </w:rPr>
+      </w:pPr>
+    </w:p>
+    <w:p>
+      <w:pPr>
+        <w:rPr>
+          <w:rFonts w:hint="default"/>
+          <w:lang w:val="nl-BE"/>
+        </w:rPr>
+      </w:pPr>
+      <w:r>
+        <w:rPr>
+          <w:lang w:val="nl-BE"/>
+        </w:rPr>
+        <w:t>Normaal verloop:</w:t>
+      </w:r>
+      <w:r>
+        <w:rPr>
+          <w:rFonts w:hint="default"/>
+          <w:lang w:val="nl-BE"/>
+        </w:rPr>
+        <w:t xml:space="preserve"> </w:t>
       </w:r>
     </w:p>
     <w:p>
@@ -15081,7 +15451,7 @@
           <w:rFonts w:ascii="Arial" w:hAnsi="Arial" w:cs="Arial"/>
           <w:lang w:val="nl-BE"/>
         </w:rPr>
-        <w:t>Het systeem toont beschikbare tijden.</w:t>
+        <w:t>De klant navigeert naar de reserveringspagina.</w:t>
       </w:r>
     </w:p>
     <w:p>
@@ -15101,7 +15471,7 @@
           <w:rFonts w:ascii="Arial" w:hAnsi="Arial" w:cs="Arial"/>
           <w:lang w:val="nl-BE"/>
         </w:rPr>
-        <w:t>De klant bevestigt de reservering.</w:t>
+        <w:t>De klant selecteert een datum en tijd.</w:t>
       </w:r>
     </w:p>
     <w:p>
@@ -15121,246 +15491,7 @@
           <w:rFonts w:ascii="Arial" w:hAnsi="Arial" w:cs="Arial"/>
           <w:lang w:val="nl-BE"/>
         </w:rPr>
-        <w:t>Het systeem stuurt een bevestiging per e-mail.</w:t>
-      </w:r>
-    </w:p>
-    <w:p>
-      <w:pPr>
-        <w:rPr>
-          <w:rFonts w:ascii="Arial" w:hAnsi="Arial" w:cs="Arial"/>
-          <w:lang w:val="nl-BE"/>
-        </w:rPr>
-      </w:pPr>
-    </w:p>
-    <w:p>
-      <w:pPr>
-        <w:rPr>
-          <w:lang w:val="nl-BE"/>
-        </w:rPr>
-      </w:pPr>
-      <w:r>
-        <w:rPr>
-          <w:lang w:val="nl-BE"/>
-        </w:rPr>
-        <w:t>[Uitzonderingen]</w:t>
-      </w:r>
-    </w:p>
-    <w:p>
-      <w:pPr>
-        <w:rPr>
-          <w:rFonts w:hint="default"/>
-          <w:b w:val="0"/>
-          <w:bCs w:val="0"/>
-          <w:u w:val="none"/>
-          <w:lang w:val="nl-BE"/>
-        </w:rPr>
-      </w:pPr>
-      <w:r>
-        <w:rPr>
-          <w:rFonts w:hint="default"/>
-          <w:b/>
-          <w:bCs/>
-          <w:u w:val="single"/>
-          <w:lang w:val="nl-BE"/>
-        </w:rPr>
-        <w:t xml:space="preserve">Klant is niet aangemeld: </w:t>
-      </w:r>
-      <w:r>
-        <w:rPr>
-          <w:rFonts w:hint="default"/>
-          <w:b w:val="0"/>
-          <w:bCs w:val="0"/>
-          <w:u w:val="none"/>
-          <w:lang w:val="nl-BE"/>
-        </w:rPr>
-        <w:t>klant krijgt een melding dat hij zich moet aanmelden</w:t>
-      </w:r>
-    </w:p>
-    <w:p>
-      <w:pPr>
-        <w:rPr>
-          <w:rFonts w:hint="default"/>
-          <w:b w:val="0"/>
-          <w:bCs w:val="0"/>
-          <w:u w:val="none"/>
-          <w:lang w:val="nl-BE"/>
-        </w:rPr>
-      </w:pPr>
-    </w:p>
-    <w:p>
-      <w:pPr>
-        <w:rPr>
-          <w:lang w:val="nl-BE"/>
-        </w:rPr>
-      </w:pPr>
-      <w:r>
-        <w:rPr>
-          <w:lang w:val="nl-BE"/>
-        </w:rPr>
-        <w:t>[Extra opmerkingen]</w:t>
-      </w:r>
-    </w:p>
-    <w:p>
-      <w:pPr>
-        <w:rPr>
-          <w:rFonts w:hint="default"/>
-          <w:lang w:val="nl-BE"/>
-        </w:rPr>
-      </w:pPr>
-      <w:r>
-        <w:rPr>
-          <w:rFonts w:hint="default"/>
-          <w:lang w:val="nl-BE"/>
-        </w:rPr>
-        <w:t>Een klant kan de reservering annuleren</w:t>
-      </w:r>
-    </w:p>
-    <w:p>
-      <w:pPr>
-        <w:rPr>
-          <w:rFonts w:hint="default"/>
-          <w:lang w:val="nl-BE"/>
-        </w:rPr>
-      </w:pPr>
-    </w:p>
-    <w:p>
-      <w:pPr>
-        <w:rPr>
-          <w:b/>
-          <w:bCs/>
-          <w:lang w:val="nl-BE"/>
-        </w:rPr>
-      </w:pPr>
-      <w:r>
-        <w:rPr>
-          <w:b/>
-          <w:bCs/>
-          <w:lang w:val="nl-BE"/>
-        </w:rPr>
-        <w:t xml:space="preserve">Schermen: </w:t>
-      </w:r>
-    </w:p>
-    <w:p>
-      <w:pPr>
-        <w:rPr>
-          <w:lang w:val="nl-BE"/>
-        </w:rPr>
-      </w:pPr>
-      <w:r>
-        <w:rPr>
-          <w:rFonts w:hint="default"/>
-          <w:lang w:val="nl-BE"/>
-        </w:rPr>
-        <w:t>Reserveringspagina, Bevestegingsscherm</w:t>
-      </w:r>
-    </w:p>
-    <w:p>
-      <w:pPr>
-        <w:pStyle w:val="5"/>
-        <w:rPr>
-          <w:lang w:val="nl-BE"/>
-        </w:rPr>
-      </w:pPr>
-      <w:bookmarkStart w:id="16" w:name="_Toc119405364"/>
-      <w:bookmarkStart w:id="17" w:name="_Toc191729998"/>
-      <w:r>
-        <w:rPr>
-          <w:lang w:val="nl-BE"/>
-        </w:rPr>
-        <w:t xml:space="preserve">Use case 3 Bestellingen doorgeven </w:t>
-      </w:r>
-      <w:bookmarkEnd w:id="16"/>
-      <w:r>
-        <w:rPr>
-          <w:lang w:val="nl-BE"/>
-        </w:rPr>
-        <w:t>(Ruben)</w:t>
-      </w:r>
-      <w:bookmarkEnd w:id="17"/>
-    </w:p>
-    <w:p>
-      <w:pPr>
-        <w:rPr>
-          <w:rFonts w:ascii="Arial" w:hAnsi="Arial" w:cs="Arial"/>
-          <w:lang w:val="nl-BE"/>
-        </w:rPr>
-      </w:pPr>
-      <w:r>
-        <w:rPr>
-          <w:rFonts w:ascii="Arial" w:hAnsi="Arial" w:cs="Arial"/>
-          <w:lang w:val="nl-BE"/>
-        </w:rPr>
-        <w:t>Functionaliteit: Als klant kan ik online gerechten en drank bestellen.</w:t>
-      </w:r>
-    </w:p>
-    <w:p>
-      <w:pPr>
-        <w:rPr>
-          <w:rFonts w:ascii="Arial" w:hAnsi="Arial" w:cs="Arial"/>
-          <w:lang w:val="nl-BE"/>
-        </w:rPr>
-      </w:pPr>
-    </w:p>
-    <w:p>
-      <w:pPr>
-        <w:rPr>
-          <w:rFonts w:ascii="Arial" w:hAnsi="Arial" w:cs="Arial"/>
-          <w:lang w:val="nl-BE"/>
-        </w:rPr>
-      </w:pPr>
-      <w:r>
-        <w:rPr>
-          <w:lang w:val="nl-BE"/>
-        </w:rPr>
-        <w:t>[Voorwaarde]</w:t>
-      </w:r>
-      <w:r>
-        <w:rPr>
-          <w:rFonts w:hint="default"/>
-          <w:lang w:val="nl-BE"/>
-        </w:rPr>
-        <w:t xml:space="preserve">: </w:t>
-      </w:r>
-      <w:r>
-        <w:rPr>
-          <w:rFonts w:hint="default" w:cs="Arial"/>
-          <w:lang w:val="nl-BE"/>
-        </w:rPr>
-        <w:t>De aanwezigheid is bevestigd door de zaalverantwoordelijke</w:t>
-      </w:r>
-      <w:r>
-        <w:rPr>
-          <w:rFonts w:ascii="Arial" w:hAnsi="Arial" w:cs="Arial"/>
-          <w:lang w:val="nl-BE"/>
-        </w:rPr>
-        <w:t>.</w:t>
-      </w:r>
-    </w:p>
-    <w:p>
-      <w:pPr>
-        <w:rPr>
-          <w:rFonts w:ascii="Arial" w:hAnsi="Arial" w:cs="Arial"/>
-          <w:lang w:val="nl-BE"/>
-        </w:rPr>
-      </w:pPr>
-    </w:p>
-    <w:p>
-      <w:pPr>
-        <w:rPr>
-          <w:rFonts w:ascii="Arial" w:hAnsi="Arial" w:cs="Arial"/>
-          <w:b w:val="0"/>
-          <w:bCs w:val="0"/>
-          <w:lang w:val="nl-BE"/>
-        </w:rPr>
-      </w:pPr>
-      <w:r>
-        <w:rPr>
-          <w:rFonts w:ascii="Arial" w:hAnsi="Arial" w:cs="Arial"/>
-          <w:b w:val="0"/>
-          <w:bCs w:val="0"/>
-          <w:lang w:val="nl-BE"/>
-        </w:rPr>
-        <w:t>Normaal verloop:</w:t>
+        <w:t>De klant geeft het aantal personen op.</w:t>
       </w:r>
     </w:p>
     <w:p>
@@ -15380,7 +15511,7 @@
           <w:rFonts w:ascii="Arial" w:hAnsi="Arial" w:cs="Arial"/>
           <w:lang w:val="nl-BE"/>
         </w:rPr>
-        <w:t>De klant opent de online menukaart.</w:t>
+        <w:t>De klant vult eventuele speciale verzoeken in (zoals dieetwensen).</w:t>
       </w:r>
     </w:p>
     <w:p>
@@ -15400,7 +15531,7 @@
           <w:rFonts w:ascii="Arial" w:hAnsi="Arial" w:cs="Arial"/>
           <w:lang w:val="nl-BE"/>
         </w:rPr>
-        <w:t>De klant selecteert gerechten en drankjes.</w:t>
+        <w:t>Het systeem toont beschikbare tijden.</w:t>
       </w:r>
     </w:p>
     <w:p>
@@ -15420,7 +15551,7 @@
           <w:rFonts w:ascii="Arial" w:hAnsi="Arial" w:cs="Arial"/>
           <w:lang w:val="nl-BE"/>
         </w:rPr>
-        <w:t>De klant plaatst de bestelling.</w:t>
+        <w:t>De klant bevestigt de reservering.</w:t>
       </w:r>
     </w:p>
     <w:p>
@@ -15440,7 +15571,259 @@
           <w:rFonts w:ascii="Arial" w:hAnsi="Arial" w:cs="Arial"/>
           <w:lang w:val="nl-BE"/>
         </w:rPr>
-        <w:t>Het systeem stuurt de bestelling naar de keuken/bar.</w:t>
+        <w:t>Het systeem stuurt een bevestiging per e-mail.</w:t>
+      </w:r>
+    </w:p>
+    <w:p>
+      <w:pPr>
+        <w:rPr>
+          <w:rFonts w:ascii="Arial" w:hAnsi="Arial" w:cs="Arial"/>
+          <w:lang w:val="nl-BE"/>
+        </w:rPr>
+      </w:pPr>
+    </w:p>
+    <w:p>
+      <w:pPr>
+        <w:rPr>
+          <w:lang w:val="nl-BE"/>
+        </w:rPr>
+      </w:pPr>
+      <w:r>
+        <w:rPr>
+          <w:lang w:val="nl-BE"/>
+        </w:rPr>
+        <w:t>[Uitzonderingen]</w:t>
+      </w:r>
+    </w:p>
+    <w:p>
+      <w:pPr>
+        <w:rPr>
+          <w:rFonts w:hint="default"/>
+          <w:b w:val="0"/>
+          <w:bCs w:val="0"/>
+          <w:u w:val="none"/>
+          <w:lang w:val="nl-BE"/>
+        </w:rPr>
+      </w:pPr>
+      <w:r>
+        <w:rPr>
+          <w:rFonts w:hint="default"/>
+          <w:b/>
+          <w:bCs/>
+          <w:u w:val="single"/>
+          <w:lang w:val="nl-BE"/>
+        </w:rPr>
+        <w:t xml:space="preserve">Klant is niet aangemeld: </w:t>
+      </w:r>
+      <w:r>
+        <w:rPr>
+          <w:rFonts w:hint="default"/>
+          <w:b w:val="0"/>
+          <w:bCs w:val="0"/>
+          <w:u w:val="none"/>
+          <w:lang w:val="nl-BE"/>
+        </w:rPr>
+        <w:t>klant krijgt een melding dat hij zich moet aanmelden</w:t>
+      </w:r>
+    </w:p>
+    <w:p>
+      <w:pPr>
+        <w:rPr>
+          <w:rFonts w:hint="default"/>
+          <w:b w:val="0"/>
+          <w:bCs w:val="0"/>
+          <w:u w:val="none"/>
+          <w:lang w:val="nl-BE"/>
+        </w:rPr>
+      </w:pPr>
+    </w:p>
+    <w:p>
+      <w:pPr>
+        <w:rPr>
+          <w:lang w:val="nl-BE"/>
+        </w:rPr>
+      </w:pPr>
+      <w:r>
+        <w:rPr>
+          <w:lang w:val="nl-BE"/>
+        </w:rPr>
+        <w:t>[Extra opmerkingen]</w:t>
+      </w:r>
+    </w:p>
+    <w:p>
+      <w:pPr>
+        <w:rPr>
+          <w:rFonts w:hint="default"/>
+          <w:lang w:val="nl-BE"/>
+        </w:rPr>
+      </w:pPr>
+      <w:r>
+        <w:rPr>
+          <w:rFonts w:hint="default"/>
+          <w:lang w:val="nl-BE"/>
+        </w:rPr>
+        <w:t>Een klant kan de reservering annuleren</w:t>
+      </w:r>
+    </w:p>
+    <w:p>
+      <w:pPr>
+        <w:rPr>
+          <w:rFonts w:hint="default"/>
+          <w:lang w:val="nl-BE"/>
+        </w:rPr>
+      </w:pPr>
+    </w:p>
+    <w:p>
+      <w:pPr>
+        <w:rPr>
+          <w:b/>
+          <w:bCs/>
+          <w:lang w:val="nl-BE"/>
+        </w:rPr>
+      </w:pPr>
+      <w:r>
+        <w:rPr>
+          <w:b/>
+          <w:bCs/>
+          <w:lang w:val="nl-BE"/>
+        </w:rPr>
+        <w:t xml:space="preserve">Schermen: </w:t>
+      </w:r>
+    </w:p>
+    <w:p>
+      <w:pPr>
+        <w:rPr>
+          <w:lang w:val="nl-BE"/>
+        </w:rPr>
+      </w:pPr>
+      <w:r>
+        <w:rPr>
+          <w:rFonts w:hint="default"/>
+          <w:lang w:val="nl-BE"/>
+        </w:rPr>
+        <w:t>Reserveringspagina, Bevestegingsscherm</w:t>
+      </w:r>
+    </w:p>
+    <w:p>
+      <w:pPr>
+        <w:pStyle w:val="5"/>
+        <w:rPr>
+          <w:lang w:val="nl-BE"/>
+        </w:rPr>
+      </w:pPr>
+      <w:bookmarkStart w:id="16" w:name="_Toc119405364"/>
+      <w:bookmarkStart w:id="17" w:name="_Toc191729998"/>
+      <w:r>
+        <w:rPr>
+          <w:lang w:val="nl-BE"/>
+        </w:rPr>
+        <w:t xml:space="preserve">Use case </w:t>
+      </w:r>
+      <w:r>
+        <w:rPr>
+          <w:rFonts w:hint="default"/>
+          <w:lang w:val="nl-BE"/>
+        </w:rPr>
+        <w:t>4</w:t>
+      </w:r>
+      <w:r>
+        <w:rPr>
+          <w:lang w:val="nl-BE"/>
+        </w:rPr>
+        <w:t xml:space="preserve"> Bestellingen doorgeven </w:t>
+      </w:r>
+      <w:bookmarkEnd w:id="16"/>
+      <w:r>
+        <w:rPr>
+          <w:lang w:val="nl-BE"/>
+        </w:rPr>
+        <w:t>(Ruben)</w:t>
+      </w:r>
+      <w:bookmarkEnd w:id="17"/>
+    </w:p>
+    <w:p>
+      <w:pPr>
+        <w:rPr>
+          <w:rFonts w:ascii="Arial" w:hAnsi="Arial" w:cs="Arial"/>
+          <w:lang w:val="nl-BE"/>
+        </w:rPr>
+      </w:pPr>
+      <w:r>
+        <w:rPr>
+          <w:rFonts w:ascii="Arial" w:hAnsi="Arial" w:cs="Arial"/>
+          <w:lang w:val="nl-BE"/>
+        </w:rPr>
+        <w:t>Functionaliteit: Als klant kan ik online gerechten en drank bestellen.</w:t>
+      </w:r>
+    </w:p>
+    <w:p>
+      <w:pPr>
+        <w:rPr>
+          <w:rFonts w:ascii="Arial" w:hAnsi="Arial" w:cs="Arial"/>
+          <w:lang w:val="nl-BE"/>
+        </w:rPr>
+      </w:pPr>
+    </w:p>
+    <w:p>
+      <w:pPr>
+        <w:rPr>
+          <w:rFonts w:ascii="Arial" w:hAnsi="Arial" w:cs="Arial"/>
+          <w:lang w:val="nl-BE"/>
+        </w:rPr>
+      </w:pPr>
+      <w:r>
+        <w:rPr>
+          <w:lang w:val="nl-BE"/>
+        </w:rPr>
+        <w:t>[Voorwaarde]</w:t>
+      </w:r>
+      <w:r>
+        <w:rPr>
+          <w:rFonts w:hint="default"/>
+          <w:lang w:val="nl-BE"/>
+        </w:rPr>
+        <w:t xml:space="preserve">: </w:t>
+      </w:r>
+      <w:r>
+        <w:rPr>
+          <w:rFonts w:hint="default" w:cs="Arial"/>
+          <w:lang w:val="nl-BE"/>
+        </w:rPr>
+        <w:t>De aanwezigheid is bevestigd door de zaalverantwoordelijke</w:t>
+      </w:r>
+      <w:r>
+        <w:rPr>
+          <w:rFonts w:ascii="Arial" w:hAnsi="Arial" w:cs="Arial"/>
+          <w:lang w:val="nl-BE"/>
+        </w:rPr>
+        <w:t>.</w:t>
+      </w:r>
+    </w:p>
+    <w:p>
+      <w:pPr>
+        <w:rPr>
+          <w:rFonts w:ascii="Arial" w:hAnsi="Arial" w:cs="Arial"/>
+          <w:lang w:val="nl-BE"/>
+        </w:rPr>
+      </w:pPr>
+    </w:p>
+    <w:p>
+      <w:pPr>
+        <w:rPr>
+          <w:rFonts w:ascii="Arial" w:hAnsi="Arial" w:cs="Arial"/>
+          <w:b w:val="0"/>
+          <w:bCs w:val="0"/>
+          <w:lang w:val="nl-BE"/>
+        </w:rPr>
+      </w:pPr>
+      <w:r>
+        <w:rPr>
+          <w:rFonts w:ascii="Arial" w:hAnsi="Arial" w:cs="Arial"/>
+          <w:b w:val="0"/>
+          <w:bCs w:val="0"/>
+          <w:lang w:val="nl-BE"/>
+        </w:rPr>
+        <w:t>Normaal verloop:</w:t>
       </w:r>
     </w:p>
     <w:p>
@@ -15460,6 +15843,86 @@
           <w:rFonts w:ascii="Arial" w:hAnsi="Arial" w:cs="Arial"/>
           <w:lang w:val="nl-BE"/>
         </w:rPr>
+        <w:t>De klant opent de online menukaart.</w:t>
+      </w:r>
+    </w:p>
+    <w:p>
+      <w:pPr>
+        <w:numPr>
+          <w:ilvl w:val="0"/>
+          <w:numId w:val="9"/>
+        </w:numPr>
+        <w:ind w:left="420" w:leftChars="0" w:hanging="420" w:firstLineChars="0"/>
+        <w:rPr>
+          <w:rFonts w:ascii="Arial" w:hAnsi="Arial" w:cs="Arial"/>
+          <w:lang w:val="nl-BE"/>
+        </w:rPr>
+      </w:pPr>
+      <w:r>
+        <w:rPr>
+          <w:rFonts w:ascii="Arial" w:hAnsi="Arial" w:cs="Arial"/>
+          <w:lang w:val="nl-BE"/>
+        </w:rPr>
+        <w:t>De klant selecteert gerechten en drankjes.</w:t>
+      </w:r>
+    </w:p>
+    <w:p>
+      <w:pPr>
+        <w:numPr>
+          <w:ilvl w:val="0"/>
+          <w:numId w:val="9"/>
+        </w:numPr>
+        <w:ind w:left="420" w:leftChars="0" w:hanging="420" w:firstLineChars="0"/>
+        <w:rPr>
+          <w:rFonts w:ascii="Arial" w:hAnsi="Arial" w:cs="Arial"/>
+          <w:lang w:val="nl-BE"/>
+        </w:rPr>
+      </w:pPr>
+      <w:r>
+        <w:rPr>
+          <w:rFonts w:ascii="Arial" w:hAnsi="Arial" w:cs="Arial"/>
+          <w:lang w:val="nl-BE"/>
+        </w:rPr>
+        <w:t>De klant plaatst de bestelling.</w:t>
+      </w:r>
+    </w:p>
+    <w:p>
+      <w:pPr>
+        <w:numPr>
+          <w:ilvl w:val="0"/>
+          <w:numId w:val="9"/>
+        </w:numPr>
+        <w:ind w:left="420" w:leftChars="0" w:hanging="420" w:firstLineChars="0"/>
+        <w:rPr>
+          <w:rFonts w:ascii="Arial" w:hAnsi="Arial" w:cs="Arial"/>
+          <w:lang w:val="nl-BE"/>
+        </w:rPr>
+      </w:pPr>
+      <w:r>
+        <w:rPr>
+          <w:rFonts w:ascii="Arial" w:hAnsi="Arial" w:cs="Arial"/>
+          <w:lang w:val="nl-BE"/>
+        </w:rPr>
+        <w:t>Het systeem stuurt de bestelling naar de keuken/bar.</w:t>
+      </w:r>
+    </w:p>
+    <w:p>
+      <w:pPr>
+        <w:numPr>
+          <w:ilvl w:val="0"/>
+          <w:numId w:val="9"/>
+        </w:numPr>
+        <w:ind w:left="420" w:leftChars="0" w:hanging="420" w:firstLineChars="0"/>
+        <w:rPr>
+          <w:rFonts w:ascii="Arial" w:hAnsi="Arial" w:cs="Arial"/>
+          <w:lang w:val="nl-BE"/>
+        </w:rPr>
+      </w:pPr>
+      <w:r>
+        <w:rPr>
+          <w:rFonts w:ascii="Arial" w:hAnsi="Arial" w:cs="Arial"/>
+          <w:lang w:val="nl-BE"/>
+        </w:rPr>
         <w:t>De klant ontvangt een bevestiging.</w:t>
       </w:r>
     </w:p>
@@ -15738,7 +16201,20 @@
         <w:rPr>
           <w:lang w:val="nl-BE"/>
         </w:rPr>
-        <w:t>Use case 4 Facturen raadplegen (Ruben)</w:t>
+        <w:t xml:space="preserve">Use case </w:t>
+      </w:r>
+      <w:r>
+        <w:rPr>
+          <w:rFonts w:hint="default"/>
+          <w:lang w:val="nl-BE"/>
+        </w:rPr>
+        <w:t>5</w:t>
+      </w:r>
+      <w:r>
+        <w:rPr>
+          <w:lang w:val="nl-BE"/>
+        </w:rPr>
+        <w:t xml:space="preserve"> Facturen raadplegen (Ruben)</w:t>
       </w:r>
       <w:bookmarkEnd w:id="18"/>
     </w:p>
@@ -16130,7 +16606,20 @@
         <w:rPr>
           <w:lang w:val="nl-BE"/>
         </w:rPr>
-        <w:t>Use case 5 Review achterlaten (Ruben)</w:t>
+        <w:t xml:space="preserve">Use case </w:t>
+      </w:r>
+      <w:r>
+        <w:rPr>
+          <w:rFonts w:hint="default"/>
+          <w:lang w:val="nl-BE"/>
+        </w:rPr>
+        <w:t>6</w:t>
+      </w:r>
+      <w:r>
+        <w:rPr>
+          <w:lang w:val="nl-BE"/>
+        </w:rPr>
+        <w:t xml:space="preserve"> Review achterlaten (Ruben)</w:t>
       </w:r>
       <w:bookmarkEnd w:id="19"/>
     </w:p>
@@ -16575,8 +17064,6 @@
           <w:lang w:val="nl-BE"/>
         </w:rPr>
       </w:pPr>
-      <w:bookmarkStart w:id="36" w:name="_GoBack"/>
-      <w:bookmarkEnd w:id="36"/>
     </w:p>
     <w:p>
       <w:pPr>
@@ -16597,7 +17084,20 @@
         <w:rPr>
           <w:lang w:val="nl-BE"/>
         </w:rPr>
-        <w:t>Use case 6 Drank beheren (Jens)</w:t>
+        <w:t xml:space="preserve">Use case </w:t>
+      </w:r>
+      <w:r>
+        <w:rPr>
+          <w:rFonts w:hint="default"/>
+          <w:lang w:val="nl-BE"/>
+        </w:rPr>
+        <w:t>7</w:t>
+      </w:r>
+      <w:r>
+        <w:rPr>
+          <w:lang w:val="nl-BE"/>
+        </w:rPr>
+        <w:t xml:space="preserve"> Drank beheren (Jens)</w:t>
       </w:r>
       <w:bookmarkEnd w:id="20"/>
     </w:p>
@@ -16880,7 +17380,20 @@
         <w:rPr>
           <w:lang w:val="nl-BE"/>
         </w:rPr>
-        <w:t>Use case 7 Bestellingen afhandelen (Jens)</w:t>
+        <w:t xml:space="preserve">Use case </w:t>
+      </w:r>
+      <w:r>
+        <w:rPr>
+          <w:rFonts w:hint="default"/>
+          <w:lang w:val="nl-BE"/>
+        </w:rPr>
+        <w:t>8</w:t>
+      </w:r>
+      <w:r>
+        <w:rPr>
+          <w:lang w:val="nl-BE"/>
+        </w:rPr>
+        <w:t xml:space="preserve"> Bestellingen afhandelen (Jens)</w:t>
       </w:r>
       <w:bookmarkEnd w:id="21"/>
     </w:p>
@@ -17092,7 +17605,20 @@
         <w:rPr>
           <w:lang w:val="nl-BE"/>
         </w:rPr>
-        <w:t>Use case 8 Tafels toewijzen (Jens)</w:t>
+        <w:t xml:space="preserve">Use case </w:t>
+      </w:r>
+      <w:r>
+        <w:rPr>
+          <w:rFonts w:hint="default"/>
+          <w:lang w:val="nl-BE"/>
+        </w:rPr>
+        <w:t>9</w:t>
+      </w:r>
+      <w:r>
+        <w:rPr>
+          <w:lang w:val="nl-BE"/>
+        </w:rPr>
+        <w:t xml:space="preserve"> Tafels toewijzen (Jens)</w:t>
       </w:r>
       <w:bookmarkEnd w:id="22"/>
     </w:p>
@@ -17303,7 +17829,20 @@
         <w:rPr>
           <w:lang w:val="nl-BE"/>
         </w:rPr>
-        <w:t>Use case 9 Facturen afrekenen (Jens)</w:t>
+        <w:t xml:space="preserve">Use case </w:t>
+      </w:r>
+      <w:r>
+        <w:rPr>
+          <w:rFonts w:hint="default"/>
+          <w:lang w:val="nl-BE"/>
+        </w:rPr>
+        <w:t>10</w:t>
+      </w:r>
+      <w:r>
+        <w:rPr>
+          <w:lang w:val="nl-BE"/>
+        </w:rPr>
+        <w:t xml:space="preserve"> Facturen afrekenen (Jens)</w:t>
       </w:r>
       <w:bookmarkEnd w:id="23"/>
     </w:p>
@@ -17513,7 +18052,20 @@
         <w:rPr>
           <w:lang w:val="nl-BE"/>
         </w:rPr>
-        <w:t>Use case 10 Reservaties opvragen (Jens)</w:t>
+        <w:t>Use case 1</w:t>
+      </w:r>
+      <w:r>
+        <w:rPr>
+          <w:rFonts w:hint="default"/>
+          <w:lang w:val="nl-BE"/>
+        </w:rPr>
+        <w:t>1</w:t>
+      </w:r>
+      <w:r>
+        <w:rPr>
+          <w:lang w:val="nl-BE"/>
+        </w:rPr>
+        <w:t xml:space="preserve"> Reservaties opvragen (Jens)</w:t>
       </w:r>
       <w:bookmarkEnd w:id="24"/>
     </w:p>
@@ -17668,7 +18220,20 @@
         <w:rPr>
           <w:lang w:val="nl-BE"/>
         </w:rPr>
-        <w:t>Use case 11 Gerechten beheren (Robin)</w:t>
+        <w:t>Use case 1</w:t>
+      </w:r>
+      <w:r>
+        <w:rPr>
+          <w:rFonts w:hint="default"/>
+          <w:lang w:val="nl-BE"/>
+        </w:rPr>
+        <w:t>2</w:t>
+      </w:r>
+      <w:r>
+        <w:rPr>
+          <w:lang w:val="nl-BE"/>
+        </w:rPr>
+        <w:t xml:space="preserve"> Gerechten beheren (Robin)</w:t>
       </w:r>
       <w:bookmarkEnd w:id="25"/>
     </w:p>
@@ -17879,7 +18444,20 @@
         <w:rPr>
           <w:lang w:val="nl-BE"/>
         </w:rPr>
-        <w:t>Use case 12 Gerechtbestellingen raadplagen (Robin)</w:t>
+        <w:t>Use case 1</w:t>
+      </w:r>
+      <w:r>
+        <w:rPr>
+          <w:rFonts w:hint="default"/>
+          <w:lang w:val="nl-BE"/>
+        </w:rPr>
+        <w:t>3</w:t>
+      </w:r>
+      <w:r>
+        <w:rPr>
+          <w:lang w:val="nl-BE"/>
+        </w:rPr>
+        <w:t xml:space="preserve"> Gerechtbestellingen raadplagen (Robin)</w:t>
       </w:r>
       <w:bookmarkEnd w:id="26"/>
     </w:p>
@@ -18059,7 +18637,20 @@
         <w:rPr>
           <w:lang w:val="nl-BE"/>
         </w:rPr>
-        <w:t>Use case 13 Gerechten afhandelen (Robin)</w:t>
+        <w:t>Use case 1</w:t>
+      </w:r>
+      <w:r>
+        <w:rPr>
+          <w:rFonts w:hint="default"/>
+          <w:lang w:val="nl-BE"/>
+        </w:rPr>
+        <w:t>4</w:t>
+      </w:r>
+      <w:r>
+        <w:rPr>
+          <w:lang w:val="nl-BE"/>
+        </w:rPr>
+        <w:t xml:space="preserve"> Gerechten afhandelen (Robin)</w:t>
       </w:r>
       <w:bookmarkEnd w:id="27"/>
     </w:p>
@@ -18215,7 +18806,20 @@
         <w:rPr>
           <w:lang w:val="nl-BE"/>
         </w:rPr>
-        <w:t>Use case 14 Medewerkers beheren (Yannick)</w:t>
+        <w:t>Use case 1</w:t>
+      </w:r>
+      <w:r>
+        <w:rPr>
+          <w:rFonts w:hint="default"/>
+          <w:lang w:val="nl-BE"/>
+        </w:rPr>
+        <w:t>5</w:t>
+      </w:r>
+      <w:r>
+        <w:rPr>
+          <w:lang w:val="nl-BE"/>
+        </w:rPr>
+        <w:t xml:space="preserve"> Medewerkers beheren (Yannick)</w:t>
       </w:r>
       <w:bookmarkEnd w:id="28"/>
     </w:p>
@@ -18231,7 +18835,20 @@
         <w:rPr>
           <w:lang w:val="nl-BE"/>
         </w:rPr>
-        <w:t>Use case 15 Rollen beheren (Yannick)</w:t>
+        <w:t>Use case 1</w:t>
+      </w:r>
+      <w:r>
+        <w:rPr>
+          <w:rFonts w:hint="default"/>
+          <w:lang w:val="nl-BE"/>
+        </w:rPr>
+        <w:t>6</w:t>
+      </w:r>
+      <w:r>
+        <w:rPr>
+          <w:lang w:val="nl-BE"/>
+        </w:rPr>
+        <w:t xml:space="preserve"> Rollen beheren (Yannick)</w:t>
       </w:r>
       <w:bookmarkEnd w:id="29"/>
     </w:p>
@@ -18247,7 +18864,20 @@
         <w:rPr>
           <w:lang w:val="nl-BE"/>
         </w:rPr>
-        <w:t>Use case 16 Openingstijden beheren (Yannick)</w:t>
+        <w:t>Use case 1</w:t>
+      </w:r>
+      <w:r>
+        <w:rPr>
+          <w:rFonts w:hint="default"/>
+          <w:lang w:val="nl-BE"/>
+        </w:rPr>
+        <w:t>7</w:t>
+      </w:r>
+      <w:r>
+        <w:rPr>
+          <w:lang w:val="nl-BE"/>
+        </w:rPr>
+        <w:t xml:space="preserve"> Openingstijden beheren (Yannick)</w:t>
       </w:r>
       <w:bookmarkEnd w:id="30"/>
     </w:p>
@@ -18263,7 +18893,20 @@
         <w:rPr>
           <w:lang w:val="nl-BE"/>
         </w:rPr>
-        <w:t>Use case 17 Foto’s uploaden (Yannick)</w:t>
+        <w:t>Use case 1</w:t>
+      </w:r>
+      <w:r>
+        <w:rPr>
+          <w:rFonts w:hint="default"/>
+          <w:lang w:val="nl-BE"/>
+        </w:rPr>
+        <w:t>8</w:t>
+      </w:r>
+      <w:r>
+        <w:rPr>
+          <w:lang w:val="nl-BE"/>
+        </w:rPr>
+        <w:t xml:space="preserve"> Foto’s uploaden (Yannick)</w:t>
       </w:r>
       <w:bookmarkEnd w:id="31"/>
     </w:p>
@@ -18279,7 +18922,20 @@
         <w:rPr>
           <w:lang w:val="nl-BE"/>
         </w:rPr>
-        <w:t>Use case 18 Overzichten opvragen (Yannick)</w:t>
+        <w:t>Use case 1</w:t>
+      </w:r>
+      <w:r>
+        <w:rPr>
+          <w:rFonts w:hint="default"/>
+          <w:lang w:val="nl-BE"/>
+        </w:rPr>
+        <w:t>9</w:t>
+      </w:r>
+      <w:r>
+        <w:rPr>
+          <w:lang w:val="nl-BE"/>
+        </w:rPr>
+        <w:t xml:space="preserve"> Overzichten opvragen (Yannick)</w:t>
       </w:r>
       <w:bookmarkEnd w:id="32"/>
     </w:p>
@@ -18295,7 +18951,22 @@
         <w:rPr>
           <w:lang w:val="nl-BE"/>
         </w:rPr>
-        <w:t>Use case 19 Nieuwsbrieven verzenden (Yannick)</w:t>
+        <w:t xml:space="preserve">Use case </w:t>
+      </w:r>
+      <w:r>
+        <w:rPr>
+          <w:rFonts w:hint="default"/>
+          <w:lang w:val="nl-BE"/>
+        </w:rPr>
+        <w:t>20</w:t>
+      </w:r>
+      <w:bookmarkStart w:id="36" w:name="_GoBack"/>
+      <w:bookmarkEnd w:id="36"/>
+      <w:r>
+        <w:rPr>
+          <w:lang w:val="nl-BE"/>
+        </w:rPr>
+        <w:t xml:space="preserve"> Nieuwsbrieven verzenden (Yannick)</w:t>
       </w:r>
       <w:bookmarkEnd w:id="33"/>
     </w:p>
@@ -19853,12 +20524,12 @@
     <w:lsdException w:uiPriority="39" w:semiHidden="0" w:name="toc 1"/>
     <w:lsdException w:uiPriority="39" w:semiHidden="0" w:name="toc 2"/>
     <w:lsdException w:uiPriority="39" w:semiHidden="0" w:name="toc 3"/>
-    <w:lsdException w:uiPriority="39" w:semiHidden="0" w:name="toc 4"/>
-    <w:lsdException w:uiPriority="39" w:name="toc 5"/>
-    <w:lsdException w:uiPriority="39" w:name="toc 6"/>
-    <w:lsdException w:uiPriority="39" w:name="toc 7"/>
-    <w:lsdException w:uiPriority="39" w:name="toc 8"/>
-    <w:lsdException w:uiPriority="39" w:name="toc 9"/>
+    <w:lsdException w:qFormat="1" w:uiPriority="39" w:semiHidden="0" w:name="toc 4"/>
+    <w:lsdException w:qFormat="1" w:uiPriority="39" w:name="toc 5"/>
+    <w:lsdException w:qFormat="1" w:uiPriority="39" w:name="toc 6"/>
+    <w:lsdException w:qFormat="1" w:uiPriority="39" w:name="toc 7"/>
+    <w:lsdException w:qFormat="1" w:uiPriority="39" w:name="toc 8"/>
+    <w:lsdException w:qFormat="1" w:uiPriority="39" w:name="toc 9"/>
     <w:lsdException w:uiPriority="99" w:name="Normal Indent"/>
     <w:lsdException w:uiPriority="99" w:semiHidden="0" w:name="footnote text"/>
     <w:lsdException w:uiPriority="99" w:name="annotation text"/>
@@ -19873,8 +20544,8 @@
     <w:lsdException w:uiPriority="99" w:name="annotation reference"/>
     <w:lsdException w:uiPriority="99" w:name="line number"/>
     <w:lsdException w:uiPriority="99" w:name="page number"/>
-    <w:lsdException w:uiPriority="99" w:name="endnote reference"/>
-    <w:lsdException w:uiPriority="99" w:name="endnote text"/>
+    <w:lsdException w:qFormat="1" w:uiPriority="99" w:name="endnote reference"/>
+    <w:lsdException w:qFormat="1" w:uiPriority="99" w:name="endnote text"/>
     <w:lsdException w:uiPriority="99" w:name="table of authorities"/>
     <w:lsdException w:uiPriority="99" w:name="macro"/>
     <w:lsdException w:uiPriority="99" w:name="toa heading"/>
@@ -19896,7 +20567,7 @@
     <w:lsdException w:qFormat="1" w:unhideWhenUsed="0" w:uiPriority="10" w:semiHidden="0" w:name="Title"/>
     <w:lsdException w:uiPriority="99" w:name="Closing"/>
     <w:lsdException w:uiPriority="99" w:name="Signature"/>
-    <w:lsdException w:uiPriority="1" w:name="Default Paragraph Font"/>
+    <w:lsdException w:qFormat="1" w:uiPriority="1" w:name="Default Paragraph Font"/>
     <w:lsdException w:uiPriority="99" w:name="Body Text"/>
     <w:lsdException w:uiPriority="99" w:name="Body Text Indent"/>
     <w:lsdException w:uiPriority="99" w:name="List Continue"/>
@@ -19934,7 +20605,7 @@
     <w:lsdException w:uiPriority="99" w:name="HTML Sample"/>
     <w:lsdException w:uiPriority="99" w:name="HTML Typewriter"/>
     <w:lsdException w:uiPriority="99" w:name="HTML Variable"/>
-    <w:lsdException w:uiPriority="99" w:name="Normal Table"/>
+    <w:lsdException w:qFormat="1" w:uiPriority="99" w:name="Normal Table"/>
     <w:lsdException w:uiPriority="99" w:name="annotation subject"/>
     <w:lsdException w:uiPriority="99" w:name="Table Simple 1"/>
     <w:lsdException w:uiPriority="99" w:name="Table Simple 2"/>
@@ -19981,7 +20652,7 @@
     <w:lsdException w:uiPriority="99" w:name="Balloon Text"/>
     <w:lsdException w:unhideWhenUsed="0" w:uiPriority="39" w:semiHidden="0" w:name="Table Grid"/>
     <w:lsdException w:uiPriority="99" w:name="Table Theme"/>
-    <w:lsdException w:unhideWhenUsed="0" w:uiPriority="99" w:name="Placeholder Text"/>
+    <w:lsdException w:qFormat="1" w:unhideWhenUsed="0" w:uiPriority="99" w:name="Placeholder Text"/>
     <w:lsdException w:unhideWhenUsed="0" w:uiPriority="60" w:semiHidden="0" w:name="Light Shading"/>
     <w:lsdException w:unhideWhenUsed="0" w:uiPriority="61" w:semiHidden="0" w:name="Light List"/>
     <w:lsdException w:unhideWhenUsed="0" w:uiPriority="62" w:semiHidden="0" w:name="Light Grid"/>
@@ -20360,12 +21031,14 @@
     <w:name w:val="Default Paragraph Font"/>
     <w:semiHidden/>
     <w:unhideWhenUsed/>
+    <w:qFormat/>
     <w:uiPriority w:val="1"/>
   </w:style>
   <w:style w:type="table" w:default="1" w:styleId="12">
     <w:name w:val="Normal Table"/>
     <w:semiHidden/>
     <w:unhideWhenUsed/>
+    <w:qFormat/>
     <w:uiPriority w:val="99"/>
     <w:tblPr>
       <w:tblCellMar>
@@ -20405,6 +21078,7 @@
     <w:basedOn w:val="11"/>
     <w:semiHidden/>
     <w:unhideWhenUsed/>
+    <w:qFormat/>
     <w:uiPriority w:val="99"/>
     <w:rPr>
       <w:vertAlign w:val="superscript"/>
@@ -20416,6 +21090,7 @@
     <w:link w:val="80"/>
     <w:semiHidden/>
     <w:unhideWhenUsed/>
+    <w:qFormat/>
     <w:uiPriority w:val="99"/>
     <w:pPr>
       <w:spacing w:line="240" w:lineRule="auto"/>
@@ -20582,6 +21257,9 @@
       <w:numPr>
         <w:numId w:val="5"/>
       </w:numPr>
+      <w:tabs>
+        <w:tab w:val="left" w:pos="6040"/>
+      </w:tabs>
       <w:ind w:left="851" w:hanging="284"/>
     </w:pPr>
   </w:style>
@@ -20837,6 +21515,7 @@
     <w:next w:val="1"/>
     <w:autoRedefine/>
     <w:unhideWhenUsed/>
+    <w:qFormat/>
     <w:uiPriority w:val="39"/>
     <w:pPr>
       <w:tabs>
@@ -20861,6 +21540,7 @@
     <w:autoRedefine/>
     <w:semiHidden/>
     <w:unhideWhenUsed/>
+    <w:qFormat/>
     <w:uiPriority w:val="39"/>
     <w:pPr>
       <w:ind w:left="800"/>
@@ -20877,6 +21557,7 @@
     <w:autoRedefine/>
     <w:semiHidden/>
     <w:unhideWhenUsed/>
+    <w:qFormat/>
     <w:uiPriority w:val="39"/>
     <w:pPr>
       <w:ind w:left="1000"/>
@@ -20893,6 +21574,7 @@
     <w:autoRedefine/>
     <w:semiHidden/>
     <w:unhideWhenUsed/>
+    <w:qFormat/>
     <w:uiPriority w:val="39"/>
     <w:pPr>
       <w:ind w:left="1200"/>
@@ -20909,6 +21591,7 @@
     <w:autoRedefine/>
     <w:semiHidden/>
     <w:unhideWhenUsed/>
+    <w:qFormat/>
     <w:uiPriority w:val="39"/>
     <w:pPr>
       <w:ind w:left="1400"/>
@@ -20925,6 +21608,7 @@
     <w:autoRedefine/>
     <w:semiHidden/>
     <w:unhideWhenUsed/>
+    <w:qFormat/>
     <w:uiPriority w:val="39"/>
     <w:pPr>
       <w:ind w:left="1600"/>
@@ -20938,6 +21622,7 @@
     <w:name w:val="Kop 1 Char"/>
     <w:basedOn w:val="11"/>
     <w:link w:val="2"/>
+    <w:qFormat/>
     <w:uiPriority w:val="9"/>
     <w:rPr>
       <w:rFonts w:cs="Times New Roman (Koppen CS)" w:asciiTheme="majorHAnsi" w:hAnsiTheme="majorHAnsi" w:eastAsiaTheme="majorEastAsia"/>
@@ -20957,6 +21642,7 @@
     <w:name w:val="Kop 2 Char"/>
     <w:basedOn w:val="11"/>
     <w:link w:val="3"/>
+    <w:qFormat/>
     <w:uiPriority w:val="9"/>
     <w:rPr>
       <w:rFonts w:asciiTheme="majorHAnsi" w:hAnsiTheme="majorHAnsi" w:eastAsiaTheme="majorEastAsia" w:cstheme="majorBidi"/>
@@ -20977,6 +21663,7 @@
     <w:name w:val="Kop 3 Char"/>
     <w:basedOn w:val="11"/>
     <w:link w:val="4"/>
+    <w:qFormat/>
     <w:uiPriority w:val="9"/>
     <w:rPr>
       <w:rFonts w:asciiTheme="majorHAnsi" w:hAnsiTheme="majorHAnsi" w:eastAsiaTheme="majorEastAsia" w:cstheme="majorBidi"/>
@@ -20996,6 +21683,7 @@
     <w:name w:val="Kop 4 Char"/>
     <w:basedOn w:val="11"/>
     <w:link w:val="5"/>
+    <w:qFormat/>
     <w:uiPriority w:val="99"/>
     <w:rPr>
       <w:rFonts w:asciiTheme="majorHAnsi" w:hAnsiTheme="majorHAnsi" w:eastAsiaTheme="majorEastAsia" w:cstheme="majorBidi"/>
@@ -21017,6 +21705,7 @@
     <w:name w:val="Kop 5 Char"/>
     <w:basedOn w:val="11"/>
     <w:link w:val="6"/>
+    <w:qFormat/>
     <w:uiPriority w:val="9"/>
     <w:rPr>
       <w:rFonts w:ascii="Arial" w:hAnsi="Arial" w:eastAsiaTheme="majorEastAsia" w:cstheme="majorBidi"/>
@@ -21037,6 +21726,7 @@
     <w:name w:val="Voetnoottekst Char"/>
     <w:basedOn w:val="11"/>
     <w:link w:val="19"/>
+    <w:qFormat/>
     <w:uiPriority w:val="99"/>
     <w:rPr>
       <w:rFonts w:ascii="Arial" w:hAnsi="Arial" w:cs="Arial"/>
@@ -21051,6 +21741,7 @@
     <w:basedOn w:val="11"/>
     <w:link w:val="9"/>
     <w:semiHidden/>
+    <w:qFormat/>
     <w:uiPriority w:val="9"/>
     <w:rPr>
       <w:rFonts w:asciiTheme="majorHAnsi" w:hAnsiTheme="majorHAnsi" w:eastAsiaTheme="majorEastAsia" w:cstheme="majorBidi"/>
@@ -21087,6 +21778,7 @@
     <w:name w:val="Kop 6 Char"/>
     <w:basedOn w:val="11"/>
     <w:link w:val="7"/>
+    <w:qFormat/>
     <w:uiPriority w:val="9"/>
     <w:rPr>
       <w:rFonts w:ascii="Arial" w:hAnsi="Arial" w:eastAsiaTheme="majorEastAsia" w:cstheme="majorBidi"/>
@@ -21107,6 +21799,7 @@
     <w:name w:val="Koptekst Char"/>
     <w:basedOn w:val="11"/>
     <w:link w:val="20"/>
+    <w:qFormat/>
     <w:uiPriority w:val="99"/>
     <w:rPr>
       <w:rFonts w:ascii="Arial" w:hAnsi="Arial" w:cs="Arial"/>
@@ -21127,6 +21820,7 @@
     <w:name w:val="Voettekst Char"/>
     <w:basedOn w:val="11"/>
     <w:link w:val="17"/>
+    <w:qFormat/>
     <w:uiPriority w:val="99"/>
     <w:rPr>
       <w:color w:val="595959" w:themeColor="text1" w:themeTint="A6"/>
@@ -21146,6 +21840,7 @@
     <w:basedOn w:val="11"/>
     <w:link w:val="8"/>
     <w:semiHidden/>
+    <w:qFormat/>
     <w:uiPriority w:val="9"/>
     <w:rPr>
       <w:rFonts w:asciiTheme="majorHAnsi" w:hAnsiTheme="majorHAnsi" w:eastAsiaTheme="majorEastAsia" w:cstheme="majorBidi"/>
@@ -21166,6 +21861,7 @@
     <w:basedOn w:val="11"/>
     <w:link w:val="10"/>
     <w:semiHidden/>
+    <w:qFormat/>
     <w:uiPriority w:val="9"/>
     <w:rPr>
       <w:rFonts w:asciiTheme="majorHAnsi" w:hAnsiTheme="majorHAnsi" w:eastAsiaTheme="majorEastAsia" w:cstheme="majorBidi"/>
@@ -21184,6 +21880,7 @@
   <w:style w:type="table" w:customStyle="1" w:styleId="56">
     <w:name w:val="Grid Table 4 Accent 4"/>
     <w:basedOn w:val="12"/>
+    <w:qFormat/>
     <w:uiPriority w:val="49"/>
     <w:tblPr>
       <w:tblBorders>
@@ -21255,6 +21952,7 @@
   <w:style w:type="table" w:customStyle="1" w:styleId="57">
     <w:name w:val="Grid Table 4 Accent 1"/>
     <w:basedOn w:val="12"/>
+    <w:qFormat/>
     <w:uiPriority w:val="49"/>
     <w:tblPr>
       <w:tblBorders>
@@ -21326,6 +22024,7 @@
   <w:style w:type="table" w:customStyle="1" w:styleId="58">
     <w:name w:val="Grid Table 4 Accent 2"/>
     <w:basedOn w:val="12"/>
+    <w:qFormat/>
     <w:uiPriority w:val="49"/>
     <w:tblPr>
       <w:tblBorders>
@@ -21397,6 +22096,7 @@
   <w:style w:type="table" w:customStyle="1" w:styleId="59">
     <w:name w:val="Grid Table 4"/>
     <w:basedOn w:val="12"/>
+    <w:qFormat/>
     <w:uiPriority w:val="49"/>
     <w:tblPr>
       <w:tblBorders>
@@ -21468,6 +22168,7 @@
   <w:style w:type="table" w:customStyle="1" w:styleId="60">
     <w:name w:val="List Table 3 Accent 3"/>
     <w:basedOn w:val="12"/>
+    <w:qFormat/>
     <w:uiPriority w:val="48"/>
     <w:tblPr>
       <w:tblBorders>
@@ -21581,6 +22282,7 @@
   <w:style w:type="table" w:customStyle="1" w:styleId="61">
     <w:name w:val="List Table 4 Accent 3"/>
     <w:basedOn w:val="12"/>
+    <w:qFormat/>
     <w:uiPriority w:val="49"/>
     <w:tblPr>
       <w:tblBorders>
@@ -21674,6 +22376,7 @@
   <w:style w:type="table" w:customStyle="1" w:styleId="63">
     <w:name w:val="Grid Table 4 Accent 6"/>
     <w:basedOn w:val="12"/>
+    <w:qFormat/>
     <w:uiPriority w:val="49"/>
     <w:tblPr>
       <w:tblBorders>
@@ -21746,6 +22449,7 @@
     <w:name w:val="Placeholder Text"/>
     <w:basedOn w:val="11"/>
     <w:semiHidden/>
+    <w:qFormat/>
     <w:uiPriority w:val="99"/>
     <w:rPr>
       <w:color w:val="808080"/>
@@ -21755,6 +22459,7 @@
     <w:name w:val="Titel Char"/>
     <w:basedOn w:val="11"/>
     <w:link w:val="34"/>
+    <w:qFormat/>
     <w:uiPriority w:val="10"/>
     <w:rPr>
       <w:rFonts w:asciiTheme="majorHAnsi" w:hAnsiTheme="majorHAnsi"/>
@@ -21774,6 +22479,7 @@
     <w:name w:val="Ondertitel Char"/>
     <w:basedOn w:val="11"/>
     <w:link w:val="29"/>
+    <w:qFormat/>
     <w:uiPriority w:val="11"/>
     <w:rPr>
       <w:rFonts w:asciiTheme="majorHAnsi" w:hAnsiTheme="majorHAnsi"/>
@@ -21827,6 +22533,7 @@
     <w:basedOn w:val="11"/>
     <w:semiHidden/>
     <w:unhideWhenUsed/>
+    <w:qFormat/>
     <w:uiPriority w:val="99"/>
     <w:rPr>
       <w:color w:val="605E5C"/>
@@ -21836,6 +22543,7 @@
   <w:style w:type="table" w:customStyle="1" w:styleId="70">
     <w:name w:val="Tabel (oranje)"/>
     <w:basedOn w:val="33"/>
+    <w:qFormat/>
     <w:uiPriority w:val="99"/>
     <w:pPr>
       <w:spacing w:line="240" w:lineRule="auto"/>
@@ -21980,6 +22688,7 @@
   <w:style w:type="table" w:customStyle="1" w:styleId="71">
     <w:name w:val="Stijl1"/>
     <w:basedOn w:val="12"/>
+    <w:qFormat/>
     <w:uiPriority w:val="99"/>
   </w:style>
   <w:style w:type="paragraph" w:customStyle="1" w:styleId="72">
@@ -22008,6 +22717,7 @@
   <w:style w:type="table" w:customStyle="1" w:styleId="73">
     <w:name w:val="Tabelraster1"/>
     <w:basedOn w:val="12"/>
+    <w:qFormat/>
     <w:uiPriority w:val="39"/>
     <w:tblPr>
       <w:tblBorders>
@@ -22137,6 +22847,7 @@
     <w:basedOn w:val="11"/>
     <w:link w:val="15"/>
     <w:semiHidden/>
+    <w:qFormat/>
     <w:uiPriority w:val="99"/>
     <w:rPr>
       <w:rFonts w:ascii="Arial" w:hAnsi="Arial" w:cs="Arial"/>
@@ -22148,6 +22859,7 @@
   <w:style w:type="table" w:customStyle="1" w:styleId="81">
     <w:name w:val="Grid Table Light"/>
     <w:basedOn w:val="12"/>
+    <w:qFormat/>
     <w:uiPriority w:val="40"/>
     <w:pPr>
       <w:spacing w:line="240" w:lineRule="auto"/>

</xml_diff>

<commit_message>
figma voor ober toegevoegd
</commit_message>
<xml_diff>
--- a/Analyse-en-ontwerprapport_Lier1.docx
+++ b/Analyse-en-ontwerprapport_Lier1.docx
@@ -11982,7 +11982,7 @@
         </w:p>
         <w:p>
           <w:pPr>
-            <w:pStyle w:val="TOC1"/>
+            <w:pStyle w:val="Inhopg1"/>
             <w:rPr>
               <w:rFonts w:asciiTheme="minorHAnsi" w:eastAsiaTheme="minorEastAsia" w:hAnsiTheme="minorHAnsi" w:cstheme="minorBidi"/>
               <w:b w:val="0"/>
@@ -12100,7 +12100,7 @@
         </w:p>
         <w:p>
           <w:pPr>
-            <w:pStyle w:val="TOC2"/>
+            <w:pStyle w:val="Inhopg2"/>
             <w:rPr>
               <w:rFonts w:asciiTheme="minorHAnsi" w:eastAsiaTheme="minorEastAsia" w:hAnsiTheme="minorHAnsi" w:cstheme="minorBidi"/>
               <w:bCs w:val="0"/>
@@ -12190,7 +12190,7 @@
         </w:p>
         <w:p>
           <w:pPr>
-            <w:pStyle w:val="TOC2"/>
+            <w:pStyle w:val="Inhopg2"/>
             <w:rPr>
               <w:rFonts w:asciiTheme="minorHAnsi" w:eastAsiaTheme="minorEastAsia" w:hAnsiTheme="minorHAnsi" w:cstheme="minorBidi"/>
               <w:bCs w:val="0"/>
@@ -12280,7 +12280,7 @@
         </w:p>
         <w:p>
           <w:pPr>
-            <w:pStyle w:val="TOC1"/>
+            <w:pStyle w:val="Inhopg1"/>
             <w:rPr>
               <w:rFonts w:asciiTheme="minorHAnsi" w:eastAsiaTheme="minorEastAsia" w:hAnsiTheme="minorHAnsi" w:cstheme="minorBidi"/>
               <w:b w:val="0"/>
@@ -12374,7 +12374,7 @@
         </w:p>
         <w:p>
           <w:pPr>
-            <w:pStyle w:val="TOC2"/>
+            <w:pStyle w:val="Inhopg2"/>
             <w:rPr>
               <w:rFonts w:asciiTheme="minorHAnsi" w:eastAsiaTheme="minorEastAsia" w:hAnsiTheme="minorHAnsi" w:cstheme="minorBidi"/>
               <w:bCs w:val="0"/>
@@ -12464,7 +12464,7 @@
         </w:p>
         <w:p>
           <w:pPr>
-            <w:pStyle w:val="TOC3"/>
+            <w:pStyle w:val="Inhopg3"/>
             <w:rPr>
               <w:rFonts w:asciiTheme="minorHAnsi" w:eastAsiaTheme="minorEastAsia" w:hAnsiTheme="minorHAnsi" w:cstheme="minorBidi"/>
               <w:noProof/>
@@ -12550,7 +12550,7 @@
         </w:p>
         <w:p>
           <w:pPr>
-            <w:pStyle w:val="TOC3"/>
+            <w:pStyle w:val="Inhopg3"/>
             <w:rPr>
               <w:rFonts w:asciiTheme="minorHAnsi" w:eastAsiaTheme="minorEastAsia" w:hAnsiTheme="minorHAnsi" w:cstheme="minorBidi"/>
               <w:noProof/>
@@ -12636,7 +12636,7 @@
         </w:p>
         <w:p>
           <w:pPr>
-            <w:pStyle w:val="TOC3"/>
+            <w:pStyle w:val="Inhopg3"/>
             <w:rPr>
               <w:rFonts w:asciiTheme="minorHAnsi" w:eastAsiaTheme="minorEastAsia" w:hAnsiTheme="minorHAnsi" w:cstheme="minorBidi"/>
               <w:noProof/>
@@ -12722,7 +12722,7 @@
         </w:p>
         <w:p>
           <w:pPr>
-            <w:pStyle w:val="TOC4"/>
+            <w:pStyle w:val="Inhopg4"/>
             <w:rPr>
               <w:rFonts w:asciiTheme="minorHAnsi" w:eastAsiaTheme="minorEastAsia" w:hAnsiTheme="minorHAnsi" w:cstheme="minorBidi"/>
               <w:i w:val="0"/>
@@ -12812,7 +12812,7 @@
         </w:p>
         <w:p>
           <w:pPr>
-            <w:pStyle w:val="TOC4"/>
+            <w:pStyle w:val="Inhopg4"/>
             <w:rPr>
               <w:rFonts w:asciiTheme="minorHAnsi" w:eastAsiaTheme="minorEastAsia" w:hAnsiTheme="minorHAnsi" w:cstheme="minorBidi"/>
               <w:i w:val="0"/>
@@ -12904,7 +12904,7 @@
         </w:p>
         <w:p>
           <w:pPr>
-            <w:pStyle w:val="TOC4"/>
+            <w:pStyle w:val="Inhopg4"/>
             <w:rPr>
               <w:rFonts w:asciiTheme="minorHAnsi" w:eastAsiaTheme="minorEastAsia" w:hAnsiTheme="minorHAnsi" w:cstheme="minorBidi"/>
               <w:i w:val="0"/>
@@ -12996,7 +12996,7 @@
         </w:p>
         <w:p>
           <w:pPr>
-            <w:pStyle w:val="TOC4"/>
+            <w:pStyle w:val="Inhopg4"/>
             <w:rPr>
               <w:rFonts w:asciiTheme="minorHAnsi" w:eastAsiaTheme="minorEastAsia" w:hAnsiTheme="minorHAnsi" w:cstheme="minorBidi"/>
               <w:i w:val="0"/>
@@ -13088,7 +13088,7 @@
         </w:p>
         <w:p>
           <w:pPr>
-            <w:pStyle w:val="TOC4"/>
+            <w:pStyle w:val="Inhopg4"/>
             <w:rPr>
               <w:rFonts w:asciiTheme="minorHAnsi" w:eastAsiaTheme="minorEastAsia" w:hAnsiTheme="minorHAnsi" w:cstheme="minorBidi"/>
               <w:i w:val="0"/>
@@ -13180,7 +13180,7 @@
         </w:p>
         <w:p>
           <w:pPr>
-            <w:pStyle w:val="TOC4"/>
+            <w:pStyle w:val="Inhopg4"/>
             <w:rPr>
               <w:rFonts w:asciiTheme="minorHAnsi" w:eastAsiaTheme="minorEastAsia" w:hAnsiTheme="minorHAnsi" w:cstheme="minorBidi"/>
               <w:i w:val="0"/>
@@ -13270,7 +13270,7 @@
         </w:p>
         <w:p>
           <w:pPr>
-            <w:pStyle w:val="TOC4"/>
+            <w:pStyle w:val="Inhopg4"/>
             <w:rPr>
               <w:rFonts w:asciiTheme="minorHAnsi" w:eastAsiaTheme="minorEastAsia" w:hAnsiTheme="minorHAnsi" w:cstheme="minorBidi"/>
               <w:i w:val="0"/>
@@ -13362,7 +13362,7 @@
         </w:p>
         <w:p>
           <w:pPr>
-            <w:pStyle w:val="TOC4"/>
+            <w:pStyle w:val="Inhopg4"/>
             <w:rPr>
               <w:rFonts w:asciiTheme="minorHAnsi" w:eastAsiaTheme="minorEastAsia" w:hAnsiTheme="minorHAnsi" w:cstheme="minorBidi"/>
               <w:i w:val="0"/>
@@ -13454,7 +13454,7 @@
         </w:p>
         <w:p>
           <w:pPr>
-            <w:pStyle w:val="TOC4"/>
+            <w:pStyle w:val="Inhopg4"/>
             <w:rPr>
               <w:rFonts w:asciiTheme="minorHAnsi" w:eastAsiaTheme="minorEastAsia" w:hAnsiTheme="minorHAnsi" w:cstheme="minorBidi"/>
               <w:i w:val="0"/>
@@ -13546,7 +13546,7 @@
         </w:p>
         <w:p>
           <w:pPr>
-            <w:pStyle w:val="TOC4"/>
+            <w:pStyle w:val="Inhopg4"/>
             <w:rPr>
               <w:rFonts w:asciiTheme="minorHAnsi" w:eastAsiaTheme="minorEastAsia" w:hAnsiTheme="minorHAnsi" w:cstheme="minorBidi"/>
               <w:i w:val="0"/>
@@ -13638,7 +13638,7 @@
         </w:p>
         <w:p>
           <w:pPr>
-            <w:pStyle w:val="TOC4"/>
+            <w:pStyle w:val="Inhopg4"/>
             <w:rPr>
               <w:rFonts w:asciiTheme="minorHAnsi" w:eastAsiaTheme="minorEastAsia" w:hAnsiTheme="minorHAnsi" w:cstheme="minorBidi"/>
               <w:i w:val="0"/>
@@ -13730,7 +13730,7 @@
         </w:p>
         <w:p>
           <w:pPr>
-            <w:pStyle w:val="TOC4"/>
+            <w:pStyle w:val="Inhopg4"/>
             <w:rPr>
               <w:rFonts w:asciiTheme="minorHAnsi" w:eastAsiaTheme="minorEastAsia" w:hAnsiTheme="minorHAnsi" w:cstheme="minorBidi"/>
               <w:i w:val="0"/>
@@ -13822,7 +13822,7 @@
         </w:p>
         <w:p>
           <w:pPr>
-            <w:pStyle w:val="TOC4"/>
+            <w:pStyle w:val="Inhopg4"/>
             <w:rPr>
               <w:rFonts w:asciiTheme="minorHAnsi" w:eastAsiaTheme="minorEastAsia" w:hAnsiTheme="minorHAnsi" w:cstheme="minorBidi"/>
               <w:i w:val="0"/>
@@ -13914,7 +13914,7 @@
         </w:p>
         <w:p>
           <w:pPr>
-            <w:pStyle w:val="TOC4"/>
+            <w:pStyle w:val="Inhopg4"/>
             <w:rPr>
               <w:rFonts w:asciiTheme="minorHAnsi" w:eastAsiaTheme="minorEastAsia" w:hAnsiTheme="minorHAnsi" w:cstheme="minorBidi"/>
               <w:i w:val="0"/>
@@ -14006,7 +14006,7 @@
         </w:p>
         <w:p>
           <w:pPr>
-            <w:pStyle w:val="TOC4"/>
+            <w:pStyle w:val="Inhopg4"/>
             <w:rPr>
               <w:rFonts w:asciiTheme="minorHAnsi" w:eastAsiaTheme="minorEastAsia" w:hAnsiTheme="minorHAnsi" w:cstheme="minorBidi"/>
               <w:i w:val="0"/>
@@ -14098,7 +14098,7 @@
         </w:p>
         <w:p>
           <w:pPr>
-            <w:pStyle w:val="TOC4"/>
+            <w:pStyle w:val="Inhopg4"/>
             <w:rPr>
               <w:rFonts w:asciiTheme="minorHAnsi" w:eastAsiaTheme="minorEastAsia" w:hAnsiTheme="minorHAnsi" w:cstheme="minorBidi"/>
               <w:i w:val="0"/>
@@ -14188,7 +14188,7 @@
         </w:p>
         <w:p>
           <w:pPr>
-            <w:pStyle w:val="TOC4"/>
+            <w:pStyle w:val="Inhopg4"/>
             <w:rPr>
               <w:rFonts w:asciiTheme="minorHAnsi" w:eastAsiaTheme="minorEastAsia" w:hAnsiTheme="minorHAnsi" w:cstheme="minorBidi"/>
               <w:i w:val="0"/>
@@ -14280,7 +14280,7 @@
         </w:p>
         <w:p>
           <w:pPr>
-            <w:pStyle w:val="TOC4"/>
+            <w:pStyle w:val="Inhopg4"/>
             <w:rPr>
               <w:rFonts w:asciiTheme="minorHAnsi" w:eastAsiaTheme="minorEastAsia" w:hAnsiTheme="minorHAnsi" w:cstheme="minorBidi"/>
               <w:i w:val="0"/>
@@ -14370,7 +14370,7 @@
         </w:p>
         <w:p>
           <w:pPr>
-            <w:pStyle w:val="TOC4"/>
+            <w:pStyle w:val="Inhopg4"/>
             <w:rPr>
               <w:rFonts w:asciiTheme="minorHAnsi" w:eastAsiaTheme="minorEastAsia" w:hAnsiTheme="minorHAnsi" w:cstheme="minorBidi"/>
               <w:i w:val="0"/>
@@ -14462,7 +14462,7 @@
         </w:p>
         <w:p>
           <w:pPr>
-            <w:pStyle w:val="TOC4"/>
+            <w:pStyle w:val="Inhopg4"/>
             <w:rPr>
               <w:rFonts w:asciiTheme="minorHAnsi" w:eastAsiaTheme="minorEastAsia" w:hAnsiTheme="minorHAnsi" w:cstheme="minorBidi"/>
               <w:i w:val="0"/>
@@ -14554,7 +14554,7 @@
         </w:p>
         <w:p>
           <w:pPr>
-            <w:pStyle w:val="TOC2"/>
+            <w:pStyle w:val="Inhopg2"/>
             <w:rPr>
               <w:rFonts w:asciiTheme="minorHAnsi" w:eastAsiaTheme="minorEastAsia" w:hAnsiTheme="minorHAnsi" w:cstheme="minorBidi"/>
               <w:bCs w:val="0"/>
@@ -14674,7 +14674,7 @@
     </w:p>
     <w:p>
       <w:pPr>
-        <w:pStyle w:val="Heading1"/>
+        <w:pStyle w:val="Kop1"/>
       </w:pPr>
       <w:bookmarkStart w:id="0" w:name="_Toc192532494"/>
       <w:r>
@@ -14685,7 +14685,7 @@
     </w:p>
     <w:p>
       <w:pPr>
-        <w:pStyle w:val="Heading2"/>
+        <w:pStyle w:val="Kop2"/>
       </w:pPr>
       <w:bookmarkStart w:id="1" w:name="_Toc192532495"/>
       <w:r>
@@ -14708,7 +14708,7 @@
     </w:p>
     <w:p>
       <w:pPr>
-        <w:pStyle w:val="Heading2"/>
+        <w:pStyle w:val="Kop2"/>
       </w:pPr>
       <w:bookmarkStart w:id="2" w:name="_Toc192532496"/>
       <w:r>
@@ -14766,59 +14766,45 @@
         <w:rPr>
           <w:lang w:val="nl-NL" w:eastAsia="nl-BE"/>
         </w:rPr>
-        <w:t xml:space="preserve">De klant wil graag een homepage met een </w:t>
-      </w:r>
-      <w:proofErr w:type="spellStart"/>
-      <w:r>
+        <w:t>De klant wil graag een homepage met een hero-afbeelding waarop het restaurant of enkele gerechten staan. Daarnaast moet er ook een navigatiebalk zijn waarmee je kan navigeren naar Home, Menu, foto’s, Reserveren, Contact, Dashboard en Aanmelden.</w:t>
+      </w:r>
+    </w:p>
+    <w:p>
+      <w:pPr>
         <w:rPr>
           <w:lang w:val="nl-NL" w:eastAsia="nl-BE"/>
         </w:rPr>
-        <w:t>hero</w:t>
-      </w:r>
-      <w:proofErr w:type="spellEnd"/>
-      <w:r>
+      </w:pPr>
+    </w:p>
+    <w:p>
+      <w:pPr>
+        <w:rPr>
+          <w:lang w:val="nl-BE" w:eastAsia="nl-BE"/>
+        </w:rPr>
+      </w:pPr>
+      <w:r>
+        <w:rPr>
+          <w:lang w:val="nl-BE" w:eastAsia="nl-BE"/>
+        </w:rPr>
+        <w:t>Het uiteindelijke doel is om alles veel efficiënter te laten verlopen zodat er meer tijd is om kwalitatieve service en gerechten aan te bieden aan de klanten.</w:t>
+      </w:r>
+    </w:p>
+    <w:p>
+      <w:pPr>
         <w:rPr>
           <w:lang w:val="nl-NL" w:eastAsia="nl-BE"/>
         </w:rPr>
-        <w:t>-afbeelding waarop het restaurant of enkele gerechten staan. Daarnaast moet er ook een navigatiebalk zijn waarmee je kan navigeren naar Home, Menu, foto’s, Reserveren, Contact, Dashboard en Aanmelden.</w:t>
-      </w:r>
-    </w:p>
-    <w:p>
-      <w:pPr>
+      </w:pPr>
+      <w:r>
         <w:rPr>
           <w:lang w:val="nl-NL" w:eastAsia="nl-BE"/>
         </w:rPr>
-      </w:pPr>
-    </w:p>
-    <w:p>
-      <w:pPr>
-        <w:rPr>
-          <w:lang w:val="nl-BE" w:eastAsia="nl-BE"/>
-        </w:rPr>
-      </w:pPr>
-      <w:r>
-        <w:rPr>
-          <w:lang w:val="nl-BE" w:eastAsia="nl-BE"/>
-        </w:rPr>
-        <w:t>Het uiteindelijke doel is om alles veel efficiënter te laten verlopen zodat er meer tijd is om kwalitatieve service en gerechten aan te bieden aan de klanten.</w:t>
-      </w:r>
-    </w:p>
-    <w:p>
-      <w:pPr>
-        <w:rPr>
-          <w:lang w:val="nl-NL" w:eastAsia="nl-BE"/>
-        </w:rPr>
-      </w:pPr>
-      <w:r>
-        <w:rPr>
-          <w:lang w:val="nl-NL" w:eastAsia="nl-BE"/>
-        </w:rPr>
         <w:br w:type="page"/>
       </w:r>
     </w:p>
     <w:p>
       <w:pPr>
-        <w:pStyle w:val="Heading1"/>
+        <w:pStyle w:val="Kop1"/>
       </w:pPr>
       <w:bookmarkStart w:id="3" w:name="_Toc119405358"/>
       <w:bookmarkStart w:id="4" w:name="_Toc192532497"/>
@@ -14844,7 +14830,7 @@
     </w:p>
     <w:p>
       <w:pPr>
-        <w:pStyle w:val="Heading2"/>
+        <w:pStyle w:val="Kop2"/>
       </w:pPr>
       <w:bookmarkStart w:id="5" w:name="_Toc119405359"/>
       <w:bookmarkStart w:id="6" w:name="_Toc192532498"/>
@@ -14856,17 +14842,12 @@
     </w:p>
     <w:p>
       <w:pPr>
-        <w:pStyle w:val="Heading3"/>
+        <w:pStyle w:val="Kop3"/>
       </w:pPr>
       <w:bookmarkStart w:id="7" w:name="_Toc119405360"/>
       <w:bookmarkStart w:id="8" w:name="_Toc192532499"/>
-      <w:proofErr w:type="spellStart"/>
-      <w:r>
-        <w:t>Use</w:t>
-      </w:r>
-      <w:proofErr w:type="spellEnd"/>
-      <w:r>
-        <w:t xml:space="preserve"> Case Diagram</w:t>
+      <w:r>
+        <w:t>Use Case Diagram</w:t>
       </w:r>
       <w:bookmarkEnd w:id="7"/>
       <w:bookmarkEnd w:id="8"/>
@@ -14881,26 +14862,12 @@
         <w:rPr>
           <w:lang w:val="nl-BE"/>
         </w:rPr>
-        <w:t xml:space="preserve">Zorg voor een goed LEESBAAR </w:t>
-      </w:r>
-      <w:proofErr w:type="spellStart"/>
-      <w:r>
-        <w:rPr>
-          <w:lang w:val="nl-BE"/>
-        </w:rPr>
-        <w:t>use</w:t>
-      </w:r>
-      <w:proofErr w:type="spellEnd"/>
-      <w:r>
-        <w:rPr>
-          <w:lang w:val="nl-BE"/>
-        </w:rPr>
-        <w:t xml:space="preserve"> case diagram. Verdeel het diagram desnoods over meerdere pagina’s.</w:t>
-      </w:r>
-    </w:p>
-    <w:p>
-      <w:pPr>
-        <w:pStyle w:val="Heading3"/>
+        <w:t>Zorg voor een goed LEESBAAR use case diagram. Verdeel het diagram desnoods over meerdere pagina’s.</w:t>
+      </w:r>
+    </w:p>
+    <w:p>
+      <w:pPr>
+        <w:pStyle w:val="Kop3"/>
       </w:pPr>
       <w:bookmarkStart w:id="9" w:name="_Toc192532500"/>
       <w:r>
@@ -14923,111 +14890,49 @@
     </w:p>
     <w:p>
       <w:pPr>
-        <w:pStyle w:val="Heading3"/>
+        <w:pStyle w:val="Kop3"/>
       </w:pPr>
       <w:bookmarkStart w:id="10" w:name="_Toc119405361"/>
       <w:bookmarkStart w:id="11" w:name="_Toc192532501"/>
-      <w:proofErr w:type="spellStart"/>
-      <w:r>
-        <w:t>Use</w:t>
-      </w:r>
-      <w:proofErr w:type="spellEnd"/>
-      <w:r>
-        <w:t xml:space="preserve"> Case Beschrijvingen met prototypes</w:t>
+      <w:r>
+        <w:t>Use Case Beschrijvingen met prototypes</w:t>
       </w:r>
       <w:bookmarkEnd w:id="10"/>
       <w:bookmarkEnd w:id="11"/>
     </w:p>
     <w:p>
-      <w:proofErr w:type="spellStart"/>
-      <w:r>
-        <w:t>Usecasebeschrijvingen</w:t>
-      </w:r>
-      <w:proofErr w:type="spellEnd"/>
-      <w:r>
-        <w:t xml:space="preserve"> </w:t>
-      </w:r>
-      <w:proofErr w:type="spellStart"/>
-      <w:r>
-        <w:t>aangevuld</w:t>
-      </w:r>
-      <w:proofErr w:type="spellEnd"/>
-      <w:r>
-        <w:t xml:space="preserve"> met </w:t>
-      </w:r>
-      <w:proofErr w:type="spellStart"/>
-      <w:r>
-        <w:t>schermen</w:t>
-      </w:r>
-      <w:proofErr w:type="spellEnd"/>
-      <w:r>
-        <w:t>.</w:t>
-      </w:r>
-    </w:p>
-    <w:p>
-      <w:pPr>
-        <w:rPr>
-          <w:lang w:val="nl-BE"/>
-        </w:rPr>
-      </w:pPr>
-    </w:p>
-    <w:p>
-      <w:pPr>
-        <w:rPr>
-          <w:lang w:val="nl-BE"/>
-        </w:rPr>
-      </w:pPr>
-      <w:r>
-        <w:rPr>
-          <w:lang w:val="nl-BE"/>
-        </w:rPr>
-        <w:t xml:space="preserve">Respecteer de volgorde waarin de </w:t>
-      </w:r>
-      <w:proofErr w:type="spellStart"/>
-      <w:r>
-        <w:rPr>
-          <w:lang w:val="nl-BE"/>
-        </w:rPr>
-        <w:t>usecases</w:t>
-      </w:r>
-      <w:proofErr w:type="spellEnd"/>
-      <w:r>
-        <w:rPr>
-          <w:lang w:val="nl-BE"/>
-        </w:rPr>
-        <w:t xml:space="preserve"> in het </w:t>
-      </w:r>
-      <w:proofErr w:type="spellStart"/>
-      <w:r>
-        <w:rPr>
-          <w:lang w:val="nl-BE"/>
-        </w:rPr>
-        <w:t>use</w:t>
-      </w:r>
-      <w:proofErr w:type="spellEnd"/>
-      <w:r>
-        <w:rPr>
-          <w:lang w:val="nl-BE"/>
-        </w:rPr>
-        <w:t xml:space="preserve"> case diagram voorkomen.</w:t>
-      </w:r>
-    </w:p>
-    <w:p>
-      <w:pPr>
-        <w:pStyle w:val="Heading4"/>
+      <w:r>
+        <w:t>Usecasebeschrijvingen aangevuld met schermen.</w:t>
+      </w:r>
+    </w:p>
+    <w:p>
+      <w:pPr>
+        <w:rPr>
+          <w:lang w:val="nl-BE"/>
+        </w:rPr>
+      </w:pPr>
+    </w:p>
+    <w:p>
+      <w:pPr>
+        <w:rPr>
+          <w:lang w:val="nl-BE"/>
+        </w:rPr>
+      </w:pPr>
+      <w:r>
+        <w:rPr>
+          <w:lang w:val="nl-BE"/>
+        </w:rPr>
+        <w:t>Respecteer de volgorde waarin de usecases in het use case diagram voorkomen.</w:t>
+      </w:r>
+    </w:p>
+    <w:p>
+      <w:pPr>
+        <w:pStyle w:val="Kop4"/>
       </w:pPr>
       <w:bookmarkStart w:id="12" w:name="_Toc119405362"/>
       <w:bookmarkStart w:id="13" w:name="_Toc192532502"/>
       <w:r>
-        <w:t xml:space="preserve">Use case 1 Account </w:t>
-      </w:r>
-      <w:proofErr w:type="spellStart"/>
-      <w:r>
-        <w:t>aanmaken</w:t>
-      </w:r>
-      <w:proofErr w:type="spellEnd"/>
-      <w:r>
-        <w:t xml:space="preserve"> </w:t>
+        <w:t xml:space="preserve">Use case 1 Account aanmaken </w:t>
       </w:r>
       <w:bookmarkEnd w:id="12"/>
       <w:r>
@@ -15229,49 +15134,7 @@
         <w:rPr>
           <w:lang w:val="nl-BE"/>
         </w:rPr>
-        <w:t xml:space="preserve">het gekozen mail </w:t>
-      </w:r>
-      <w:proofErr w:type="spellStart"/>
-      <w:r>
-        <w:rPr>
-          <w:lang w:val="nl-BE"/>
-        </w:rPr>
-        <w:t>adress</w:t>
-      </w:r>
-      <w:proofErr w:type="spellEnd"/>
-      <w:r>
-        <w:rPr>
-          <w:lang w:val="nl-BE"/>
-        </w:rPr>
-        <w:t xml:space="preserve"> staat al in ons systeem geregistreerd. </w:t>
-      </w:r>
-      <w:proofErr w:type="spellStart"/>
-      <w:r>
-        <w:rPr>
-          <w:lang w:val="nl-BE"/>
-        </w:rPr>
-        <w:t>Gebruker</w:t>
-      </w:r>
-      <w:proofErr w:type="spellEnd"/>
-      <w:r>
-        <w:rPr>
-          <w:lang w:val="nl-BE"/>
-        </w:rPr>
-        <w:t xml:space="preserve"> krijgt een melding en moet een ander email </w:t>
-      </w:r>
-      <w:proofErr w:type="spellStart"/>
-      <w:r>
-        <w:rPr>
-          <w:lang w:val="nl-BE"/>
-        </w:rPr>
-        <w:t>adress</w:t>
-      </w:r>
-      <w:proofErr w:type="spellEnd"/>
-      <w:r>
-        <w:rPr>
-          <w:lang w:val="nl-BE"/>
-        </w:rPr>
-        <w:t xml:space="preserve"> ingeven</w:t>
+        <w:t>het gekozen mail adress staat al in ons systeem geregistreerd. Gebruker krijgt een melding en moet een ander email adress ingeven</w:t>
       </w:r>
     </w:p>
     <w:p>
@@ -15363,51 +15226,29 @@
         <w:rPr>
           <w:lang w:val="nl-BE"/>
         </w:rPr>
-        <w:t xml:space="preserve">Registratiepagina, </w:t>
-      </w:r>
-      <w:proofErr w:type="spellStart"/>
-      <w:r>
-        <w:rPr>
-          <w:lang w:val="nl-BE"/>
-        </w:rPr>
-        <w:t>Bevestegingsscherm</w:t>
-      </w:r>
-      <w:proofErr w:type="spellEnd"/>
-      <w:r>
-        <w:rPr>
-          <w:lang w:val="nl-BE"/>
-        </w:rPr>
-        <w:t xml:space="preserve"> en Inlogscherm</w:t>
-      </w:r>
-    </w:p>
-    <w:p>
-      <w:pPr>
-        <w:rPr>
-          <w:lang w:val="nl-BE"/>
-        </w:rPr>
-      </w:pPr>
-    </w:p>
-    <w:p>
-      <w:pPr>
-        <w:pStyle w:val="Heading4"/>
+        <w:t>Registratiepagina, Bevestegingsscherm en Inlogscherm</w:t>
+      </w:r>
+    </w:p>
+    <w:p>
+      <w:pPr>
+        <w:rPr>
+          <w:lang w:val="nl-BE"/>
+        </w:rPr>
+      </w:pPr>
+    </w:p>
+    <w:p>
+      <w:pPr>
+        <w:pStyle w:val="Kop4"/>
         <w:rPr>
           <w:lang w:val="nl-BE"/>
         </w:rPr>
       </w:pPr>
       <w:bookmarkStart w:id="14" w:name="_Toc192532503"/>
-      <w:proofErr w:type="spellStart"/>
-      <w:r>
-        <w:rPr>
-          <w:lang w:val="nl-BE"/>
-        </w:rPr>
-        <w:t>Use</w:t>
-      </w:r>
-      <w:proofErr w:type="spellEnd"/>
-      <w:r>
-        <w:rPr>
-          <w:lang w:val="nl-BE"/>
-        </w:rPr>
-        <w:t xml:space="preserve"> case 2 Inloggen</w:t>
+      <w:r>
+        <w:rPr>
+          <w:lang w:val="nl-BE"/>
+        </w:rPr>
+        <w:t>Use case 2 Inloggen</w:t>
       </w:r>
       <w:bookmarkEnd w:id="14"/>
     </w:p>
@@ -15698,26 +15539,18 @@
     </w:p>
     <w:p>
       <w:pPr>
-        <w:pStyle w:val="Heading4"/>
+        <w:pStyle w:val="Kop4"/>
         <w:rPr>
           <w:lang w:val="nl-BE"/>
         </w:rPr>
       </w:pPr>
       <w:bookmarkStart w:id="15" w:name="_Toc119405363"/>
       <w:bookmarkStart w:id="16" w:name="_Toc192532504"/>
-      <w:proofErr w:type="spellStart"/>
-      <w:r>
-        <w:rPr>
-          <w:lang w:val="nl-BE"/>
-        </w:rPr>
-        <w:t>Use</w:t>
-      </w:r>
-      <w:proofErr w:type="spellEnd"/>
-      <w:r>
-        <w:rPr>
-          <w:lang w:val="nl-BE"/>
-        </w:rPr>
-        <w:t xml:space="preserve"> case 3 Tafel reserveren </w:t>
+      <w:r>
+        <w:rPr>
+          <w:lang w:val="nl-BE"/>
+        </w:rPr>
+        <w:t xml:space="preserve">Use case 3 Tafel reserveren </w:t>
       </w:r>
       <w:bookmarkEnd w:id="15"/>
       <w:r>
@@ -16009,39 +15842,23 @@
         <w:rPr>
           <w:lang w:val="nl-BE"/>
         </w:rPr>
-        <w:t xml:space="preserve">Reserveringspagina, </w:t>
-      </w:r>
-      <w:proofErr w:type="spellStart"/>
-      <w:r>
-        <w:rPr>
-          <w:lang w:val="nl-BE"/>
-        </w:rPr>
-        <w:t>Bevestegingsscherm</w:t>
-      </w:r>
-      <w:proofErr w:type="spellEnd"/>
-    </w:p>
-    <w:p>
-      <w:pPr>
-        <w:pStyle w:val="Heading4"/>
+        <w:t>Reserveringspagina, Bevestegingsscherm</w:t>
+      </w:r>
+    </w:p>
+    <w:p>
+      <w:pPr>
+        <w:pStyle w:val="Kop4"/>
         <w:rPr>
           <w:lang w:val="nl-BE"/>
         </w:rPr>
       </w:pPr>
       <w:bookmarkStart w:id="17" w:name="_Toc119405364"/>
       <w:bookmarkStart w:id="18" w:name="_Toc192532505"/>
-      <w:proofErr w:type="spellStart"/>
-      <w:r>
-        <w:rPr>
-          <w:lang w:val="nl-BE"/>
-        </w:rPr>
-        <w:t>Use</w:t>
-      </w:r>
-      <w:proofErr w:type="spellEnd"/>
-      <w:r>
-        <w:rPr>
-          <w:lang w:val="nl-BE"/>
-        </w:rPr>
-        <w:t xml:space="preserve"> case 4 Bestellingen doorgeven </w:t>
+      <w:r>
+        <w:rPr>
+          <w:lang w:val="nl-BE"/>
+        </w:rPr>
+        <w:t xml:space="preserve">Use case 4 Bestellingen doorgeven </w:t>
       </w:r>
       <w:bookmarkEnd w:id="17"/>
       <w:r>
@@ -16237,21 +16054,7 @@
         <w:rPr>
           <w:lang w:val="nl-BE"/>
         </w:rPr>
-        <w:t xml:space="preserve">De gebruiker krijgt een melding dat het item niet meer beschikbaar is en wordt </w:t>
-      </w:r>
-      <w:proofErr w:type="gramStart"/>
-      <w:r>
-        <w:rPr>
-          <w:lang w:val="nl-BE"/>
-        </w:rPr>
-        <w:t>terug gestuurd</w:t>
-      </w:r>
-      <w:proofErr w:type="gramEnd"/>
-      <w:r>
-        <w:rPr>
-          <w:lang w:val="nl-BE"/>
-        </w:rPr>
-        <w:t xml:space="preserve"> naar het menu.</w:t>
+        <w:t>De gebruiker krijgt een melding dat het item niet meer beschikbaar is en wordt terug gestuurd naar het menu.</w:t>
       </w:r>
     </w:p>
     <w:p>
@@ -16336,14 +16139,12 @@
           <w:lang w:val="nl-BE"/>
         </w:rPr>
       </w:pPr>
-      <w:proofErr w:type="spellStart"/>
       <w:r>
         <w:rPr>
           <w:lang w:val="nl-BE"/>
         </w:rPr>
         <w:t>Bestellingsoverzicht</w:t>
       </w:r>
-      <w:proofErr w:type="spellEnd"/>
     </w:p>
     <w:p>
       <w:pPr>
@@ -16374,25 +16175,17 @@
     </w:p>
     <w:p>
       <w:pPr>
-        <w:pStyle w:val="Heading4"/>
+        <w:pStyle w:val="Kop4"/>
         <w:rPr>
           <w:lang w:val="nl-BE"/>
         </w:rPr>
       </w:pPr>
       <w:bookmarkStart w:id="19" w:name="_Toc192532506"/>
-      <w:proofErr w:type="spellStart"/>
-      <w:r>
-        <w:rPr>
-          <w:lang w:val="nl-BE"/>
-        </w:rPr>
-        <w:t>Use</w:t>
-      </w:r>
-      <w:proofErr w:type="spellEnd"/>
-      <w:r>
-        <w:rPr>
-          <w:lang w:val="nl-BE"/>
-        </w:rPr>
-        <w:t xml:space="preserve"> case 5 Facturen raadplegen (Ruben)</w:t>
+      <w:r>
+        <w:rPr>
+          <w:lang w:val="nl-BE"/>
+        </w:rPr>
+        <w:t>Use case 5 Facturen raadplegen (Ruben)</w:t>
       </w:r>
       <w:bookmarkEnd w:id="19"/>
     </w:p>
@@ -16592,14 +16385,12 @@
           <w:lang w:val="nl-BE"/>
         </w:rPr>
       </w:pPr>
-      <w:proofErr w:type="spellStart"/>
       <w:r>
         <w:rPr>
           <w:lang w:val="nl-BE"/>
         </w:rPr>
         <w:t>Factuuroverzichtpagina</w:t>
       </w:r>
-      <w:proofErr w:type="spellEnd"/>
     </w:p>
     <w:p>
       <w:pPr>
@@ -16623,19 +16414,11 @@
     </w:p>
     <w:p>
       <w:pPr>
-        <w:pStyle w:val="Heading4"/>
+        <w:pStyle w:val="Kop4"/>
       </w:pPr>
       <w:bookmarkStart w:id="20" w:name="_Toc192532507"/>
       <w:r>
-        <w:t xml:space="preserve">Use case 6 Review </w:t>
-      </w:r>
-      <w:proofErr w:type="spellStart"/>
-      <w:r>
-        <w:t>achterlaten</w:t>
-      </w:r>
-      <w:proofErr w:type="spellEnd"/>
-      <w:r>
-        <w:t xml:space="preserve"> (Ruben)</w:t>
+        <w:t>Use case 6 Review achterlaten (Ruben)</w:t>
       </w:r>
       <w:bookmarkEnd w:id="20"/>
     </w:p>
@@ -16832,21 +16615,7 @@
         <w:rPr>
           <w:lang w:val="nl-BE"/>
         </w:rPr>
-        <w:t xml:space="preserve">Gebruiker krijgt een melding dat er iets fout is met een </w:t>
-      </w:r>
-      <w:proofErr w:type="spellStart"/>
-      <w:r>
-        <w:rPr>
-          <w:lang w:val="nl-BE"/>
-        </w:rPr>
-        <w:t>medelding</w:t>
-      </w:r>
-      <w:proofErr w:type="spellEnd"/>
-      <w:r>
-        <w:rPr>
-          <w:lang w:val="nl-BE"/>
-        </w:rPr>
-        <w:t xml:space="preserve"> wat er fout is en wordt terug naar de reviewpagina gestuurd.</w:t>
+        <w:t>Gebruiker krijgt een melding dat er iets fout is met een medelding wat er fout is en wordt terug naar de reviewpagina gestuurd.</w:t>
       </w:r>
     </w:p>
     <w:p>
@@ -16968,25 +16737,17 @@
     </w:p>
     <w:p>
       <w:pPr>
-        <w:pStyle w:val="Heading4"/>
+        <w:pStyle w:val="Kop4"/>
         <w:rPr>
           <w:lang w:val="nl-BE"/>
         </w:rPr>
       </w:pPr>
       <w:bookmarkStart w:id="21" w:name="_Toc192532508"/>
-      <w:proofErr w:type="spellStart"/>
-      <w:r>
-        <w:rPr>
-          <w:lang w:val="nl-BE"/>
-        </w:rPr>
-        <w:t>Use</w:t>
-      </w:r>
-      <w:proofErr w:type="spellEnd"/>
-      <w:r>
-        <w:rPr>
-          <w:lang w:val="nl-BE"/>
-        </w:rPr>
-        <w:t xml:space="preserve"> case 7 Drank beheren (Jens)</w:t>
+      <w:r>
+        <w:rPr>
+          <w:lang w:val="nl-BE"/>
+        </w:rPr>
+        <w:t>Use case 7 Drank beheren (Jens)</w:t>
       </w:r>
       <w:bookmarkEnd w:id="21"/>
     </w:p>
@@ -17013,7 +16774,19 @@
           <w:lang w:val="nl-BE"/>
         </w:rPr>
         <w:tab/>
-        <w:t>Als ober kan ik de inventaris van de dranken bijhouden.</w:t>
+        <w:t xml:space="preserve">Als ober kan ik </w:t>
+      </w:r>
+      <w:r>
+        <w:rPr>
+          <w:lang w:val="nl-BE"/>
+        </w:rPr>
+        <w:t>drank beheren</w:t>
+      </w:r>
+      <w:r>
+        <w:rPr>
+          <w:lang w:val="nl-BE"/>
+        </w:rPr>
+        <w:t>.</w:t>
       </w:r>
     </w:p>
     <w:p>
@@ -17113,7 +16886,7 @@
     </w:p>
     <w:p>
       <w:pPr>
-        <w:pStyle w:val="ListParagraph"/>
+        <w:pStyle w:val="Lijstalinea"/>
         <w:numPr>
           <w:ilvl w:val="0"/>
           <w:numId w:val="10"/>
@@ -17133,7 +16906,7 @@
     </w:p>
     <w:p>
       <w:pPr>
-        <w:pStyle w:val="ListParagraph"/>
+        <w:pStyle w:val="Lijstalinea"/>
         <w:numPr>
           <w:ilvl w:val="0"/>
           <w:numId w:val="10"/>
@@ -17153,7 +16926,7 @@
     </w:p>
     <w:p>
       <w:pPr>
-        <w:pStyle w:val="ListParagraph"/>
+        <w:pStyle w:val="Lijstalinea"/>
         <w:numPr>
           <w:ilvl w:val="0"/>
           <w:numId w:val="10"/>
@@ -17173,7 +16946,7 @@
     </w:p>
     <w:p>
       <w:pPr>
-        <w:pStyle w:val="ListParagraph"/>
+        <w:pStyle w:val="Lijstalinea"/>
         <w:numPr>
           <w:ilvl w:val="0"/>
           <w:numId w:val="10"/>
@@ -17238,31 +17011,195 @@
     <w:p>
       <w:pPr>
         <w:rPr>
-          <w:lang w:val="nl-BE"/>
-        </w:rPr>
-      </w:pPr>
-    </w:p>
-    <w:p>
-      <w:pPr>
-        <w:pStyle w:val="Heading4"/>
+          <w:b/>
+          <w:bCs/>
+          <w:lang w:val="nl-BE"/>
+        </w:rPr>
+      </w:pPr>
+      <w:r>
+        <w:rPr>
+          <w:b/>
+          <w:bCs/>
+          <w:lang w:val="nl-BE"/>
+        </w:rPr>
+        <w:drawing>
+          <wp:inline distT="0" distB="0" distL="0" distR="0" wp14:anchorId="2719CD96" wp14:editId="23F0B98D">
+            <wp:extent cx="4515480" cy="3153215"/>
+            <wp:effectExtent l="0" t="0" r="0" b="9525"/>
+            <wp:docPr id="1101600897" name="Afbeelding 1"/>
+            <wp:cNvGraphicFramePr>
+              <a:graphicFrameLocks xmlns:a="http://schemas.openxmlformats.org/drawingml/2006/main" noChangeAspect="1"/>
+            </wp:cNvGraphicFramePr>
+            <a:graphic xmlns:a="http://schemas.openxmlformats.org/drawingml/2006/main">
+              <a:graphicData uri="http://schemas.openxmlformats.org/drawingml/2006/picture">
+                <pic:pic xmlns:pic="http://schemas.openxmlformats.org/drawingml/2006/picture">
+                  <pic:nvPicPr>
+                    <pic:cNvPr id="1101600897" name=""/>
+                    <pic:cNvPicPr/>
+                  </pic:nvPicPr>
+                  <pic:blipFill>
+                    <a:blip r:embed="rId10"/>
+                    <a:stretch>
+                      <a:fillRect/>
+                    </a:stretch>
+                  </pic:blipFill>
+                  <pic:spPr>
+                    <a:xfrm>
+                      <a:off x="0" y="0"/>
+                      <a:ext cx="4515480" cy="3153215"/>
+                    </a:xfrm>
+                    <a:prstGeom prst="rect">
+                      <a:avLst/>
+                    </a:prstGeom>
+                  </pic:spPr>
+                </pic:pic>
+              </a:graphicData>
+            </a:graphic>
+          </wp:inline>
+        </w:drawing>
+      </w:r>
+    </w:p>
+    <w:p>
+      <w:pPr>
+        <w:rPr>
+          <w:b/>
+          <w:bCs/>
+          <w:lang w:val="nl-BE"/>
+        </w:rPr>
+      </w:pPr>
+    </w:p>
+    <w:p>
+      <w:pPr>
+        <w:rPr>
+          <w:b/>
+          <w:bCs/>
+          <w:lang w:val="nl-BE"/>
+        </w:rPr>
+      </w:pPr>
+      <w:r>
+        <w:rPr>
+          <w:b/>
+          <w:bCs/>
+          <w:lang w:val="nl-BE"/>
+        </w:rPr>
+        <w:lastRenderedPageBreak/>
+        <w:drawing>
+          <wp:inline distT="0" distB="0" distL="0" distR="0" wp14:anchorId="4FC8AE22" wp14:editId="3BC1F7FF">
+            <wp:extent cx="4515480" cy="3153215"/>
+            <wp:effectExtent l="0" t="0" r="0" b="9525"/>
+            <wp:docPr id="985502636" name="Afbeelding 1" descr="Afbeelding met tekst, schermopname, Parallel, nummer&#10;&#10;Door AI gegenereerde inhoud is mogelijk onjuist."/>
+            <wp:cNvGraphicFramePr>
+              <a:graphicFrameLocks xmlns:a="http://schemas.openxmlformats.org/drawingml/2006/main" noChangeAspect="1"/>
+            </wp:cNvGraphicFramePr>
+            <a:graphic xmlns:a="http://schemas.openxmlformats.org/drawingml/2006/main">
+              <a:graphicData uri="http://schemas.openxmlformats.org/drawingml/2006/picture">
+                <pic:pic xmlns:pic="http://schemas.openxmlformats.org/drawingml/2006/picture">
+                  <pic:nvPicPr>
+                    <pic:cNvPr id="985502636" name="Afbeelding 1" descr="Afbeelding met tekst, schermopname, Parallel, nummer&#10;&#10;Door AI gegenereerde inhoud is mogelijk onjuist."/>
+                    <pic:cNvPicPr/>
+                  </pic:nvPicPr>
+                  <pic:blipFill>
+                    <a:blip r:embed="rId11"/>
+                    <a:stretch>
+                      <a:fillRect/>
+                    </a:stretch>
+                  </pic:blipFill>
+                  <pic:spPr>
+                    <a:xfrm>
+                      <a:off x="0" y="0"/>
+                      <a:ext cx="4515480" cy="3153215"/>
+                    </a:xfrm>
+                    <a:prstGeom prst="rect">
+                      <a:avLst/>
+                    </a:prstGeom>
+                  </pic:spPr>
+                </pic:pic>
+              </a:graphicData>
+            </a:graphic>
+          </wp:inline>
+        </w:drawing>
+      </w:r>
+    </w:p>
+    <w:p>
+      <w:pPr>
+        <w:rPr>
+          <w:b/>
+          <w:bCs/>
+          <w:lang w:val="nl-BE"/>
+        </w:rPr>
+      </w:pPr>
+    </w:p>
+    <w:p>
+      <w:pPr>
+        <w:rPr>
+          <w:b/>
+          <w:bCs/>
+          <w:lang w:val="nl-BE"/>
+        </w:rPr>
+      </w:pPr>
+      <w:r>
+        <w:rPr>
+          <w:b/>
+          <w:bCs/>
+          <w:lang w:val="nl-BE"/>
+        </w:rPr>
+        <w:drawing>
+          <wp:inline distT="0" distB="0" distL="0" distR="0" wp14:anchorId="36915267" wp14:editId="73F3DDE2">
+            <wp:extent cx="4467849" cy="3143689"/>
+            <wp:effectExtent l="0" t="0" r="9525" b="0"/>
+            <wp:docPr id="1954804212" name="Afbeelding 1" descr="Afbeelding met tekst, schermopname, Rechthoek, Parallel&#10;&#10;Door AI gegenereerde inhoud is mogelijk onjuist."/>
+            <wp:cNvGraphicFramePr>
+              <a:graphicFrameLocks xmlns:a="http://schemas.openxmlformats.org/drawingml/2006/main" noChangeAspect="1"/>
+            </wp:cNvGraphicFramePr>
+            <a:graphic xmlns:a="http://schemas.openxmlformats.org/drawingml/2006/main">
+              <a:graphicData uri="http://schemas.openxmlformats.org/drawingml/2006/picture">
+                <pic:pic xmlns:pic="http://schemas.openxmlformats.org/drawingml/2006/picture">
+                  <pic:nvPicPr>
+                    <pic:cNvPr id="1954804212" name="Afbeelding 1" descr="Afbeelding met tekst, schermopname, Rechthoek, Parallel&#10;&#10;Door AI gegenereerde inhoud is mogelijk onjuist."/>
+                    <pic:cNvPicPr/>
+                  </pic:nvPicPr>
+                  <pic:blipFill>
+                    <a:blip r:embed="rId12"/>
+                    <a:stretch>
+                      <a:fillRect/>
+                    </a:stretch>
+                  </pic:blipFill>
+                  <pic:spPr>
+                    <a:xfrm>
+                      <a:off x="0" y="0"/>
+                      <a:ext cx="4467849" cy="3143689"/>
+                    </a:xfrm>
+                    <a:prstGeom prst="rect">
+                      <a:avLst/>
+                    </a:prstGeom>
+                  </pic:spPr>
+                </pic:pic>
+              </a:graphicData>
+            </a:graphic>
+          </wp:inline>
+        </w:drawing>
+      </w:r>
+    </w:p>
+    <w:p>
+      <w:pPr>
+        <w:rPr>
+          <w:lang w:val="nl-BE"/>
+        </w:rPr>
+      </w:pPr>
+    </w:p>
+    <w:p>
+      <w:pPr>
+        <w:pStyle w:val="Kop4"/>
         <w:rPr>
           <w:lang w:val="nl-BE"/>
         </w:rPr>
       </w:pPr>
       <w:bookmarkStart w:id="22" w:name="_Toc192532509"/>
-      <w:proofErr w:type="spellStart"/>
-      <w:r>
-        <w:rPr>
-          <w:lang w:val="nl-BE"/>
-        </w:rPr>
-        <w:t>Use</w:t>
-      </w:r>
-      <w:proofErr w:type="spellEnd"/>
-      <w:r>
-        <w:rPr>
-          <w:lang w:val="nl-BE"/>
-        </w:rPr>
-        <w:t xml:space="preserve"> case 8 Bestellingen afhandelen (Jens)</w:t>
+      <w:r>
+        <w:rPr>
+          <w:lang w:val="nl-BE"/>
+        </w:rPr>
+        <w:t>Use case 8 Bestellingen afhandelen (Jens)</w:t>
       </w:r>
       <w:bookmarkEnd w:id="22"/>
     </w:p>
@@ -17372,6 +17309,7 @@
         <w:rPr>
           <w:lang w:val="nl-BE"/>
         </w:rPr>
+        <w:lastRenderedPageBreak/>
         <w:t>[Uitzonderingen]:</w:t>
       </w:r>
       <w:r>
@@ -17443,31 +17381,83 @@
     <w:p>
       <w:pPr>
         <w:rPr>
-          <w:lang w:val="nl-BE"/>
-        </w:rPr>
-      </w:pPr>
-    </w:p>
-    <w:p>
-      <w:pPr>
-        <w:pStyle w:val="Heading4"/>
+          <w:b/>
+          <w:bCs/>
+          <w:lang w:val="nl-BE"/>
+        </w:rPr>
+      </w:pPr>
+    </w:p>
+    <w:p>
+      <w:pPr>
+        <w:rPr>
+          <w:b/>
+          <w:bCs/>
+          <w:lang w:val="nl-BE"/>
+        </w:rPr>
+      </w:pPr>
+      <w:r>
+        <w:rPr>
+          <w:b/>
+          <w:bCs/>
+          <w:lang w:val="nl-BE"/>
+        </w:rPr>
+        <w:drawing>
+          <wp:inline distT="0" distB="0" distL="0" distR="0" wp14:anchorId="46DF401D" wp14:editId="09658B9E">
+            <wp:extent cx="5759450" cy="4038600"/>
+            <wp:effectExtent l="0" t="0" r="0" b="0"/>
+            <wp:docPr id="370448013" name="Afbeelding 1" descr="Afbeelding met tekst, schermopname, software, Computerpictogram&#10;&#10;Door AI gegenereerde inhoud is mogelijk onjuist."/>
+            <wp:cNvGraphicFramePr>
+              <a:graphicFrameLocks xmlns:a="http://schemas.openxmlformats.org/drawingml/2006/main" noChangeAspect="1"/>
+            </wp:cNvGraphicFramePr>
+            <a:graphic xmlns:a="http://schemas.openxmlformats.org/drawingml/2006/main">
+              <a:graphicData uri="http://schemas.openxmlformats.org/drawingml/2006/picture">
+                <pic:pic xmlns:pic="http://schemas.openxmlformats.org/drawingml/2006/picture">
+                  <pic:nvPicPr>
+                    <pic:cNvPr id="370448013" name="Afbeelding 1" descr="Afbeelding met tekst, schermopname, software, Computerpictogram&#10;&#10;Door AI gegenereerde inhoud is mogelijk onjuist."/>
+                    <pic:cNvPicPr/>
+                  </pic:nvPicPr>
+                  <pic:blipFill>
+                    <a:blip r:embed="rId13"/>
+                    <a:stretch>
+                      <a:fillRect/>
+                    </a:stretch>
+                  </pic:blipFill>
+                  <pic:spPr>
+                    <a:xfrm>
+                      <a:off x="0" y="0"/>
+                      <a:ext cx="5759450" cy="4038600"/>
+                    </a:xfrm>
+                    <a:prstGeom prst="rect">
+                      <a:avLst/>
+                    </a:prstGeom>
+                  </pic:spPr>
+                </pic:pic>
+              </a:graphicData>
+            </a:graphic>
+          </wp:inline>
+        </w:drawing>
+      </w:r>
+    </w:p>
+    <w:p>
+      <w:pPr>
+        <w:rPr>
+          <w:lang w:val="nl-BE"/>
+        </w:rPr>
+      </w:pPr>
+    </w:p>
+    <w:p>
+      <w:pPr>
+        <w:pStyle w:val="Kop4"/>
         <w:rPr>
           <w:lang w:val="nl-BE"/>
         </w:rPr>
       </w:pPr>
       <w:bookmarkStart w:id="23" w:name="_Toc192532510"/>
-      <w:proofErr w:type="spellStart"/>
-      <w:r>
-        <w:rPr>
-          <w:lang w:val="nl-BE"/>
-        </w:rPr>
-        <w:t>Use</w:t>
-      </w:r>
-      <w:proofErr w:type="spellEnd"/>
-      <w:r>
-        <w:rPr>
-          <w:lang w:val="nl-BE"/>
-        </w:rPr>
-        <w:t xml:space="preserve"> case 9 Tafels toewijzen (Jens)</w:t>
+      <w:r>
+        <w:rPr>
+          <w:lang w:val="nl-BE"/>
+        </w:rPr>
+        <w:t>Use case 9 Tafels toewijzen (Jens)</w:t>
       </w:r>
       <w:bookmarkEnd w:id="23"/>
     </w:p>
@@ -17548,7 +17538,6 @@
         <w:rPr>
           <w:lang w:val="nl-BE"/>
         </w:rPr>
-        <w:lastRenderedPageBreak/>
         <w:t>Normaal verloop:</w:t>
       </w:r>
       <w:r>
@@ -17556,7 +17545,19 @@
           <w:lang w:val="nl-BE"/>
         </w:rPr>
         <w:tab/>
-        <w:t>De zaalverantwoordelijke kan een gepaste tafel koppelen aan een reservering. Aan de hand van een kleurcode kan de zaalverantwoordelijke zien of een tafel vrij (groen), gereserveerd (oranje) of bezet (rood) is.</w:t>
+        <w:t xml:space="preserve">De zaalverantwoordelijke kan een gepaste tafel koppelen aan </w:t>
+      </w:r>
+      <w:r>
+        <w:rPr>
+          <w:lang w:val="nl-BE"/>
+        </w:rPr>
+        <w:t>klanten</w:t>
+      </w:r>
+      <w:r>
+        <w:rPr>
+          <w:lang w:val="nl-BE"/>
+        </w:rPr>
+        <w:t>. Aan de hand van een kleurcode kan de zaalverantwoordelijke zien of een tafel vrij (groen), gereserveerd (oranje) of bezet (rood) is.</w:t>
       </w:r>
     </w:p>
     <w:p>
@@ -17648,31 +17649,144 @@
     <w:p>
       <w:pPr>
         <w:rPr>
-          <w:lang w:val="nl-BE"/>
-        </w:rPr>
-      </w:pPr>
-    </w:p>
-    <w:p>
-      <w:pPr>
-        <w:pStyle w:val="Heading4"/>
+          <w:b/>
+          <w:bCs/>
+          <w:lang w:val="nl-BE"/>
+        </w:rPr>
+      </w:pPr>
+    </w:p>
+    <w:p>
+      <w:pPr>
+        <w:rPr>
+          <w:b/>
+          <w:bCs/>
+          <w:lang w:val="nl-BE"/>
+        </w:rPr>
+      </w:pPr>
+      <w:r>
+        <w:rPr>
+          <w:b/>
+          <w:bCs/>
+          <w:lang w:val="nl-BE"/>
+        </w:rPr>
+        <w:lastRenderedPageBreak/>
+        <w:drawing>
+          <wp:inline distT="0" distB="0" distL="0" distR="0" wp14:anchorId="20293C1E" wp14:editId="37016E65">
+            <wp:extent cx="4458322" cy="3115110"/>
+            <wp:effectExtent l="0" t="0" r="0" b="9525"/>
+            <wp:docPr id="1650560241" name="Afbeelding 1" descr="Afbeelding met tekst, software, Computerpictogram, Besturingssysteem&#10;&#10;Door AI gegenereerde inhoud is mogelijk onjuist."/>
+            <wp:cNvGraphicFramePr>
+              <a:graphicFrameLocks xmlns:a="http://schemas.openxmlformats.org/drawingml/2006/main" noChangeAspect="1"/>
+            </wp:cNvGraphicFramePr>
+            <a:graphic xmlns:a="http://schemas.openxmlformats.org/drawingml/2006/main">
+              <a:graphicData uri="http://schemas.openxmlformats.org/drawingml/2006/picture">
+                <pic:pic xmlns:pic="http://schemas.openxmlformats.org/drawingml/2006/picture">
+                  <pic:nvPicPr>
+                    <pic:cNvPr id="1650560241" name="Afbeelding 1" descr="Afbeelding met tekst, software, Computerpictogram, Besturingssysteem&#10;&#10;Door AI gegenereerde inhoud is mogelijk onjuist."/>
+                    <pic:cNvPicPr/>
+                  </pic:nvPicPr>
+                  <pic:blipFill>
+                    <a:blip r:embed="rId14"/>
+                    <a:stretch>
+                      <a:fillRect/>
+                    </a:stretch>
+                  </pic:blipFill>
+                  <pic:spPr>
+                    <a:xfrm>
+                      <a:off x="0" y="0"/>
+                      <a:ext cx="4458322" cy="3115110"/>
+                    </a:xfrm>
+                    <a:prstGeom prst="rect">
+                      <a:avLst/>
+                    </a:prstGeom>
+                  </pic:spPr>
+                </pic:pic>
+              </a:graphicData>
+            </a:graphic>
+          </wp:inline>
+        </w:drawing>
+      </w:r>
+    </w:p>
+    <w:p>
+      <w:pPr>
+        <w:rPr>
+          <w:b/>
+          <w:bCs/>
+          <w:lang w:val="nl-BE"/>
+        </w:rPr>
+      </w:pPr>
+    </w:p>
+    <w:p>
+      <w:pPr>
+        <w:rPr>
+          <w:b/>
+          <w:bCs/>
+          <w:lang w:val="nl-BE"/>
+        </w:rPr>
+      </w:pPr>
+      <w:r>
+        <w:rPr>
+          <w:b/>
+          <w:bCs/>
+          <w:lang w:val="nl-BE"/>
+        </w:rPr>
+        <w:drawing>
+          <wp:inline distT="0" distB="0" distL="0" distR="0" wp14:anchorId="29D3EB16" wp14:editId="7254601F">
+            <wp:extent cx="4410691" cy="3115110"/>
+            <wp:effectExtent l="0" t="0" r="9525" b="9525"/>
+            <wp:docPr id="605615797" name="Afbeelding 1" descr="Afbeelding met tekst, schermopname, diagram, Rechthoek&#10;&#10;Door AI gegenereerde inhoud is mogelijk onjuist."/>
+            <wp:cNvGraphicFramePr>
+              <a:graphicFrameLocks xmlns:a="http://schemas.openxmlformats.org/drawingml/2006/main" noChangeAspect="1"/>
+            </wp:cNvGraphicFramePr>
+            <a:graphic xmlns:a="http://schemas.openxmlformats.org/drawingml/2006/main">
+              <a:graphicData uri="http://schemas.openxmlformats.org/drawingml/2006/picture">
+                <pic:pic xmlns:pic="http://schemas.openxmlformats.org/drawingml/2006/picture">
+                  <pic:nvPicPr>
+                    <pic:cNvPr id="605615797" name="Afbeelding 1" descr="Afbeelding met tekst, schermopname, diagram, Rechthoek&#10;&#10;Door AI gegenereerde inhoud is mogelijk onjuist."/>
+                    <pic:cNvPicPr/>
+                  </pic:nvPicPr>
+                  <pic:blipFill>
+                    <a:blip r:embed="rId15"/>
+                    <a:stretch>
+                      <a:fillRect/>
+                    </a:stretch>
+                  </pic:blipFill>
+                  <pic:spPr>
+                    <a:xfrm>
+                      <a:off x="0" y="0"/>
+                      <a:ext cx="4410691" cy="3115110"/>
+                    </a:xfrm>
+                    <a:prstGeom prst="rect">
+                      <a:avLst/>
+                    </a:prstGeom>
+                  </pic:spPr>
+                </pic:pic>
+              </a:graphicData>
+            </a:graphic>
+          </wp:inline>
+        </w:drawing>
+      </w:r>
+    </w:p>
+    <w:p>
+      <w:pPr>
+        <w:rPr>
+          <w:lang w:val="nl-BE"/>
+        </w:rPr>
+      </w:pPr>
+    </w:p>
+    <w:p>
+      <w:pPr>
+        <w:pStyle w:val="Kop4"/>
         <w:rPr>
           <w:lang w:val="nl-BE"/>
         </w:rPr>
       </w:pPr>
       <w:bookmarkStart w:id="24" w:name="_Toc192532511"/>
-      <w:proofErr w:type="spellStart"/>
-      <w:r>
-        <w:rPr>
-          <w:lang w:val="nl-BE"/>
-        </w:rPr>
-        <w:t>Use</w:t>
-      </w:r>
-      <w:proofErr w:type="spellEnd"/>
-      <w:r>
-        <w:rPr>
-          <w:lang w:val="nl-BE"/>
-        </w:rPr>
-        <w:t xml:space="preserve"> case 10 Facturen afrekenen (Jens)</w:t>
+      <w:r>
+        <w:rPr>
+          <w:lang w:val="nl-BE"/>
+        </w:rPr>
+        <w:t>Use case 10 Facturen afrekenen (Jens)</w:t>
       </w:r>
       <w:bookmarkEnd w:id="24"/>
     </w:p>
@@ -17821,6 +17935,7 @@
         <w:rPr>
           <w:lang w:val="nl-BE"/>
         </w:rPr>
+        <w:lastRenderedPageBreak/>
         <w:t xml:space="preserve"> </w:t>
       </w:r>
     </w:p>
@@ -17857,25 +17972,17 @@
     </w:p>
     <w:p>
       <w:pPr>
-        <w:pStyle w:val="Heading4"/>
+        <w:pStyle w:val="Kop4"/>
         <w:rPr>
           <w:lang w:val="nl-BE"/>
         </w:rPr>
       </w:pPr>
       <w:bookmarkStart w:id="25" w:name="_Toc192532512"/>
-      <w:proofErr w:type="spellStart"/>
-      <w:r>
-        <w:rPr>
-          <w:lang w:val="nl-BE"/>
-        </w:rPr>
-        <w:t>Use</w:t>
-      </w:r>
-      <w:proofErr w:type="spellEnd"/>
-      <w:r>
-        <w:rPr>
-          <w:lang w:val="nl-BE"/>
-        </w:rPr>
-        <w:t xml:space="preserve"> case 11 Reservaties opvragen (Jens)</w:t>
+      <w:r>
+        <w:rPr>
+          <w:lang w:val="nl-BE"/>
+        </w:rPr>
+        <w:t>Use case 11 Reservaties opvragen (Jens)</w:t>
       </w:r>
       <w:bookmarkEnd w:id="25"/>
     </w:p>
@@ -18005,25 +18112,17 @@
     </w:p>
     <w:p>
       <w:pPr>
-        <w:pStyle w:val="Heading4"/>
+        <w:pStyle w:val="Kop4"/>
         <w:rPr>
           <w:lang w:val="nl-BE"/>
         </w:rPr>
       </w:pPr>
       <w:bookmarkStart w:id="26" w:name="_Toc192532513"/>
-      <w:proofErr w:type="spellStart"/>
-      <w:r>
-        <w:rPr>
-          <w:lang w:val="nl-BE"/>
-        </w:rPr>
-        <w:t>Use</w:t>
-      </w:r>
-      <w:proofErr w:type="spellEnd"/>
-      <w:r>
-        <w:rPr>
-          <w:lang w:val="nl-BE"/>
-        </w:rPr>
-        <w:t xml:space="preserve"> case 12 Gerechten beheren (Robin)</w:t>
+      <w:r>
+        <w:rPr>
+          <w:lang w:val="nl-BE"/>
+        </w:rPr>
+        <w:t>Use case 12 Gerechten beheren (Robin)</w:t>
       </w:r>
       <w:bookmarkEnd w:id="26"/>
     </w:p>
@@ -18042,7 +18141,7 @@
     </w:p>
     <w:p>
       <w:pPr>
-        <w:pStyle w:val="ListParagraph"/>
+        <w:pStyle w:val="Lijstalinea"/>
         <w:numPr>
           <w:ilvl w:val="0"/>
           <w:numId w:val="11"/>
@@ -18067,89 +18166,41 @@
     </w:p>
     <w:p>
       <w:pPr>
-        <w:pStyle w:val="ListParagraph"/>
+        <w:pStyle w:val="Lijstalinea"/>
         <w:numPr>
           <w:ilvl w:val="0"/>
           <w:numId w:val="11"/>
         </w:numPr>
       </w:pPr>
       <w:r>
-        <w:t xml:space="preserve">Als de Kok is ingelogd krijgt deze een overzicht van alle gerechten, heeft 1 </w:t>
-      </w:r>
-      <w:proofErr w:type="spellStart"/>
-      <w:r>
-        <w:t>checkbox</w:t>
-      </w:r>
-      <w:proofErr w:type="spellEnd"/>
-      <w:r>
-        <w:t xml:space="preserve"> en 2 buttons suggestie/</w:t>
-      </w:r>
-      <w:proofErr w:type="spellStart"/>
-      <w:r>
-        <w:t>edit</w:t>
-      </w:r>
-      <w:proofErr w:type="spellEnd"/>
-      <w:r>
-        <w:t>/delete</w:t>
-      </w:r>
-    </w:p>
-    <w:p>
-      <w:pPr>
-        <w:pStyle w:val="ListParagraph"/>
+        <w:t>Als de Kok is ingelogd krijgt deze een overzicht van alle gerechten, heeft 1 checkbox en 2 buttons suggestie/edit/delete</w:t>
+      </w:r>
+    </w:p>
+    <w:p>
+      <w:pPr>
+        <w:pStyle w:val="Lijstalinea"/>
         <w:numPr>
           <w:ilvl w:val="0"/>
           <w:numId w:val="11"/>
         </w:numPr>
       </w:pPr>
       <w:r>
-        <w:t xml:space="preserve">Als de </w:t>
-      </w:r>
-      <w:proofErr w:type="spellStart"/>
-      <w:r>
-        <w:t>sugestie</w:t>
-      </w:r>
-      <w:proofErr w:type="spellEnd"/>
-      <w:r>
-        <w:t xml:space="preserve"> is aangevinkt dan staat dit gerecht onder de rubriek suggestie van de chef</w:t>
-      </w:r>
-    </w:p>
-    <w:p>
-      <w:pPr>
-        <w:pStyle w:val="ListParagraph"/>
+        <w:t>Als de sugestie is aangevinkt dan staat dit gerecht onder de rubriek suggestie van de chef</w:t>
+      </w:r>
+    </w:p>
+    <w:p>
+      <w:pPr>
+        <w:pStyle w:val="Lijstalinea"/>
         <w:numPr>
           <w:ilvl w:val="0"/>
           <w:numId w:val="11"/>
         </w:numPr>
       </w:pPr>
       <w:r>
-        <w:t xml:space="preserve">Als de </w:t>
-      </w:r>
-      <w:proofErr w:type="spellStart"/>
-      <w:r>
-        <w:t>edit</w:t>
-      </w:r>
-      <w:proofErr w:type="spellEnd"/>
-      <w:r>
-        <w:t xml:space="preserve"> </w:t>
-      </w:r>
-      <w:proofErr w:type="gramStart"/>
-      <w:r>
-        <w:t>word</w:t>
-      </w:r>
-      <w:proofErr w:type="gramEnd"/>
-      <w:r>
-        <w:t xml:space="preserve"> aangeklikt dan word het bijhorende gerecht geopend en kan je de </w:t>
-      </w:r>
-      <w:r>
-        <w:t xml:space="preserve">naam, </w:t>
-      </w:r>
-      <w:proofErr w:type="spellStart"/>
-      <w:r>
-        <w:t>ingredienten</w:t>
-      </w:r>
-      <w:proofErr w:type="spellEnd"/>
-      <w:r>
-        <w:t>, allergeneninformatie, de prijs, categorie</w:t>
+        <w:t xml:space="preserve">Als de edit word aangeklikt dan word het bijhorende gerecht geopend en kan je de </w:t>
+      </w:r>
+      <w:r>
+        <w:t>naam, ingredienten, allergeneninformatie, de prijs, categorie</w:t>
       </w:r>
       <w:r>
         <w:t xml:space="preserve"> aanpassen.</w:t>
@@ -18165,109 +18216,30 @@
         <w:rPr>
           <w:lang w:val="en-US"/>
         </w:rPr>
-        <w:t xml:space="preserve">De </w:t>
-      </w:r>
-      <w:proofErr w:type="spellStart"/>
-      <w:r>
-        <w:rPr>
-          <w:lang w:val="en-US"/>
-        </w:rPr>
-        <w:t>kok</w:t>
-      </w:r>
-      <w:proofErr w:type="spellEnd"/>
-      <w:r>
-        <w:rPr>
-          <w:lang w:val="en-US"/>
-        </w:rPr>
-        <w:t xml:space="preserve"> </w:t>
-      </w:r>
-      <w:proofErr w:type="spellStart"/>
-      <w:r>
-        <w:rPr>
-          <w:lang w:val="en-US"/>
-        </w:rPr>
-        <w:t>kan</w:t>
-      </w:r>
-      <w:proofErr w:type="spellEnd"/>
-      <w:r>
-        <w:rPr>
-          <w:lang w:val="en-US"/>
-        </w:rPr>
-        <w:t xml:space="preserve"> </w:t>
-      </w:r>
-      <w:proofErr w:type="spellStart"/>
-      <w:r>
-        <w:rPr>
-          <w:lang w:val="en-US"/>
-        </w:rPr>
-        <w:t>deze</w:t>
-      </w:r>
-      <w:proofErr w:type="spellEnd"/>
-      <w:r>
-        <w:rPr>
-          <w:lang w:val="en-US"/>
-        </w:rPr>
-        <w:t xml:space="preserve"> </w:t>
-      </w:r>
-      <w:proofErr w:type="spellStart"/>
-      <w:r>
-        <w:rPr>
-          <w:lang w:val="en-US"/>
-        </w:rPr>
-        <w:t>ook</w:t>
-      </w:r>
-      <w:proofErr w:type="spellEnd"/>
-      <w:r>
-        <w:rPr>
-          <w:lang w:val="en-US"/>
-        </w:rPr>
-        <w:t xml:space="preserve"> </w:t>
-      </w:r>
-      <w:proofErr w:type="spellStart"/>
-      <w:r>
-        <w:rPr>
-          <w:lang w:val="en-US"/>
-        </w:rPr>
-        <w:t>aanpassen</w:t>
-      </w:r>
-      <w:proofErr w:type="spellEnd"/>
-      <w:r>
-        <w:rPr>
-          <w:lang w:val="en-US"/>
-        </w:rPr>
-        <w:t>.</w:t>
-      </w:r>
-    </w:p>
-    <w:p>
-      <w:pPr>
-        <w:pStyle w:val="ListParagraph"/>
+        <w:t>De kok kan deze ook aanpassen.</w:t>
+      </w:r>
+    </w:p>
+    <w:p>
+      <w:pPr>
+        <w:pStyle w:val="Lijstalinea"/>
         <w:numPr>
           <w:ilvl w:val="0"/>
           <w:numId w:val="11"/>
         </w:numPr>
       </w:pPr>
       <w:r>
-        <w:t xml:space="preserve">Als de delete </w:t>
-      </w:r>
-      <w:proofErr w:type="gramStart"/>
-      <w:r>
-        <w:t>word</w:t>
-      </w:r>
-      <w:proofErr w:type="gramEnd"/>
-      <w:r>
-        <w:t xml:space="preserve"> aangeklikt word er gevraagd of u zeker bent, als je bevestigd is het recept niet langer beschikbaar op het menu.</w:t>
-      </w:r>
-    </w:p>
-    <w:p>
-      <w:pPr>
-        <w:pStyle w:val="ListParagraph"/>
+        <w:t>Als de delete word aangeklikt word er gevraagd of u zeker bent, als je bevestigd is het recept niet langer beschikbaar op het menu.</w:t>
+      </w:r>
+    </w:p>
+    <w:p>
+      <w:pPr>
+        <w:pStyle w:val="Lijstalinea"/>
         <w:numPr>
           <w:ilvl w:val="0"/>
           <w:numId w:val="11"/>
         </w:numPr>
       </w:pPr>
       <w:r>
-        <w:lastRenderedPageBreak/>
         <w:t>Er is ook een plus button boven aan de lijst, als je hierop klikt krijg je een receptenformulier te zien.</w:t>
       </w:r>
       <w:r>
@@ -18275,15 +18247,7 @@
         <w:t xml:space="preserve">Op dit formulier kan je de </w:t>
       </w:r>
       <w:r>
-        <w:t xml:space="preserve">naam, </w:t>
-      </w:r>
-      <w:proofErr w:type="spellStart"/>
-      <w:r>
-        <w:t>ingredienten</w:t>
-      </w:r>
-      <w:proofErr w:type="spellEnd"/>
-      <w:r>
-        <w:t>, allergeneninformatie, de prijs, categorie invullen en zo een nieuw gerecht toevoegen.</w:t>
+        <w:t>naam, ingredienten, allergeneninformatie, de prijs, categorie invullen en zo een nieuw gerecht toevoegen.</w:t>
       </w:r>
     </w:p>
     <w:p>
@@ -18352,39 +18316,17 @@
     </w:p>
     <w:p>
       <w:pPr>
-        <w:pStyle w:val="Heading4"/>
+        <w:pStyle w:val="Kop4"/>
         <w:rPr>
           <w:lang w:val="nl-BE"/>
         </w:rPr>
       </w:pPr>
       <w:bookmarkStart w:id="27" w:name="_Toc192532514"/>
-      <w:proofErr w:type="spellStart"/>
-      <w:r>
-        <w:rPr>
-          <w:lang w:val="nl-BE"/>
-        </w:rPr>
-        <w:t>Use</w:t>
-      </w:r>
-      <w:proofErr w:type="spellEnd"/>
-      <w:r>
-        <w:rPr>
-          <w:lang w:val="nl-BE"/>
-        </w:rPr>
-        <w:t xml:space="preserve"> case 13 </w:t>
-      </w:r>
-      <w:proofErr w:type="spellStart"/>
-      <w:r>
-        <w:rPr>
-          <w:lang w:val="nl-BE"/>
-        </w:rPr>
-        <w:t>Gerechtbestellingen</w:t>
-      </w:r>
-      <w:proofErr w:type="spellEnd"/>
-      <w:r>
-        <w:rPr>
-          <w:lang w:val="nl-BE"/>
-        </w:rPr>
-        <w:t xml:space="preserve"> raadplagen (Robin)</w:t>
+      <w:r>
+        <w:rPr>
+          <w:lang w:val="nl-BE"/>
+        </w:rPr>
+        <w:t>Use case 13 Gerechtbestellingen raadplagen (Robin)</w:t>
       </w:r>
       <w:bookmarkEnd w:id="27"/>
     </w:p>
@@ -18403,27 +18345,19 @@
     </w:p>
     <w:p>
       <w:pPr>
-        <w:pStyle w:val="ListParagraph"/>
+        <w:pStyle w:val="Lijstalinea"/>
         <w:numPr>
           <w:ilvl w:val="0"/>
           <w:numId w:val="11"/>
         </w:numPr>
       </w:pPr>
       <w:r>
-        <w:t xml:space="preserve">U dient de rol “Kok” te hebben om </w:t>
-      </w:r>
-      <w:proofErr w:type="spellStart"/>
-      <w:r>
-        <w:t>gerechtbestellingen</w:t>
-      </w:r>
-      <w:proofErr w:type="spellEnd"/>
-      <w:r>
-        <w:t xml:space="preserve"> te kunnen raadplegen  </w:t>
-      </w:r>
-    </w:p>
-    <w:p>
-      <w:pPr>
-        <w:pStyle w:val="ListParagraph"/>
+        <w:t xml:space="preserve">U dient de rol “Kok” te hebben om gerechtbestellingen te kunnen raadplegen  </w:t>
+      </w:r>
+    </w:p>
+    <w:p>
+      <w:pPr>
+        <w:pStyle w:val="Lijstalinea"/>
         <w:numPr>
           <w:ilvl w:val="0"/>
           <w:numId w:val="11"/>
@@ -18499,7 +18433,7 @@
     </w:p>
     <w:p>
       <w:pPr>
-        <w:pStyle w:val="ListParagraph"/>
+        <w:pStyle w:val="Lijstalinea"/>
         <w:numPr>
           <w:ilvl w:val="0"/>
           <w:numId w:val="11"/>
@@ -18562,25 +18496,17 @@
     </w:p>
     <w:p>
       <w:pPr>
-        <w:pStyle w:val="Heading4"/>
+        <w:pStyle w:val="Kop4"/>
         <w:rPr>
           <w:lang w:val="nl-BE"/>
         </w:rPr>
       </w:pPr>
       <w:bookmarkStart w:id="28" w:name="_Toc192532515"/>
-      <w:proofErr w:type="spellStart"/>
-      <w:r>
-        <w:rPr>
-          <w:lang w:val="nl-BE"/>
-        </w:rPr>
-        <w:t>Use</w:t>
-      </w:r>
-      <w:proofErr w:type="spellEnd"/>
-      <w:r>
-        <w:rPr>
-          <w:lang w:val="nl-BE"/>
-        </w:rPr>
-        <w:t xml:space="preserve"> case 14 Gerechten afhandelen (Robin)</w:t>
+      <w:r>
+        <w:rPr>
+          <w:lang w:val="nl-BE"/>
+        </w:rPr>
+        <w:t>Use case 14 Gerechten afhandelen (Robin)</w:t>
       </w:r>
       <w:bookmarkEnd w:id="28"/>
     </w:p>
@@ -18599,7 +18525,7 @@
     </w:p>
     <w:p>
       <w:pPr>
-        <w:pStyle w:val="ListParagraph"/>
+        <w:pStyle w:val="Lijstalinea"/>
         <w:numPr>
           <w:ilvl w:val="0"/>
           <w:numId w:val="11"/>
@@ -18611,7 +18537,7 @@
     </w:p>
     <w:p>
       <w:pPr>
-        <w:pStyle w:val="ListParagraph"/>
+        <w:pStyle w:val="Lijstalinea"/>
         <w:numPr>
           <w:ilvl w:val="0"/>
           <w:numId w:val="11"/>
@@ -18643,7 +18569,7 @@
     </w:p>
     <w:p>
       <w:pPr>
-        <w:pStyle w:val="ListParagraph"/>
+        <w:pStyle w:val="Lijstalinea"/>
         <w:numPr>
           <w:ilvl w:val="0"/>
           <w:numId w:val="11"/>
@@ -18726,25 +18652,17 @@
     </w:p>
     <w:p>
       <w:pPr>
-        <w:pStyle w:val="Heading4"/>
+        <w:pStyle w:val="Kop4"/>
         <w:rPr>
           <w:lang w:val="nl-BE"/>
         </w:rPr>
       </w:pPr>
       <w:bookmarkStart w:id="29" w:name="_Toc192532516"/>
-      <w:proofErr w:type="spellStart"/>
-      <w:r>
-        <w:rPr>
-          <w:lang w:val="nl-BE"/>
-        </w:rPr>
-        <w:t>Use</w:t>
-      </w:r>
-      <w:proofErr w:type="spellEnd"/>
-      <w:r>
-        <w:rPr>
-          <w:lang w:val="nl-BE"/>
-        </w:rPr>
-        <w:t xml:space="preserve"> case </w:t>
+      <w:r>
+        <w:rPr>
+          <w:lang w:val="nl-BE"/>
+        </w:rPr>
+        <w:t xml:space="preserve">Use case </w:t>
       </w:r>
       <w:r>
         <w:rPr>
@@ -18844,7 +18762,6 @@
         <w:rPr>
           <w:lang w:val="nl-BE"/>
         </w:rPr>
-        <w:lastRenderedPageBreak/>
         <w:t>Normaal verloop:</w:t>
       </w:r>
       <w:r>
@@ -18950,19 +18867,11 @@
     </w:p>
     <w:p>
       <w:pPr>
-        <w:pStyle w:val="Heading4"/>
+        <w:pStyle w:val="Kop4"/>
       </w:pPr>
       <w:bookmarkStart w:id="30" w:name="_Toc192532517"/>
       <w:r>
-        <w:t xml:space="preserve">Use case 15 Rollen </w:t>
-      </w:r>
-      <w:proofErr w:type="spellStart"/>
-      <w:r>
-        <w:t>beheren</w:t>
-      </w:r>
-      <w:proofErr w:type="spellEnd"/>
-      <w:r>
-        <w:t xml:space="preserve"> (Yannick)</w:t>
+        <w:t>Use case 15 Rollen beheren (Yannick)</w:t>
       </w:r>
       <w:bookmarkEnd w:id="30"/>
     </w:p>
@@ -19079,21 +18988,7 @@
         <w:rPr>
           <w:lang w:val="nl-BE"/>
         </w:rPr>
-        <w:t xml:space="preserve"> van de </w:t>
-      </w:r>
-      <w:proofErr w:type="spellStart"/>
-      <w:r>
-        <w:rPr>
-          <w:lang w:val="nl-BE"/>
-        </w:rPr>
-        <w:t>use</w:t>
-      </w:r>
-      <w:proofErr w:type="spellEnd"/>
-      <w:r>
-        <w:rPr>
-          <w:lang w:val="nl-BE"/>
-        </w:rPr>
-        <w:t>-case</w:t>
+        <w:t xml:space="preserve"> van de use-case</w:t>
       </w:r>
     </w:p>
     <w:p>
@@ -19143,25 +19038,17 @@
     <w:p/>
     <w:p>
       <w:pPr>
-        <w:pStyle w:val="Heading4"/>
+        <w:pStyle w:val="Kop4"/>
         <w:rPr>
           <w:lang w:val="nl-BE"/>
         </w:rPr>
       </w:pPr>
       <w:bookmarkStart w:id="31" w:name="_Toc192532518"/>
-      <w:proofErr w:type="spellStart"/>
-      <w:r>
-        <w:rPr>
-          <w:lang w:val="nl-BE"/>
-        </w:rPr>
-        <w:t>Use</w:t>
-      </w:r>
-      <w:proofErr w:type="spellEnd"/>
-      <w:r>
-        <w:rPr>
-          <w:lang w:val="nl-BE"/>
-        </w:rPr>
-        <w:t xml:space="preserve"> case </w:t>
+      <w:r>
+        <w:rPr>
+          <w:lang w:val="nl-BE"/>
+        </w:rPr>
+        <w:t xml:space="preserve">Use case </w:t>
       </w:r>
       <w:r>
         <w:rPr>
@@ -19268,21 +19155,7 @@
           <w:lang w:val="nl-BE"/>
         </w:rPr>
         <w:tab/>
-        <w:t xml:space="preserve">De eigenaar kan de openingstijden van de zaak aanpassen. Dit kan handig zijn bij een eventuele </w:t>
-      </w:r>
-      <w:proofErr w:type="gramStart"/>
-      <w:r>
-        <w:rPr>
-          <w:lang w:val="nl-BE"/>
-        </w:rPr>
-        <w:t>vakantie periode</w:t>
-      </w:r>
-      <w:proofErr w:type="gramEnd"/>
-      <w:r>
-        <w:rPr>
-          <w:lang w:val="nl-BE"/>
-        </w:rPr>
-        <w:t xml:space="preserve"> of bij het veranderen van de openingsdagen.</w:t>
+        <w:t>De eigenaar kan de openingstijden van de zaak aanpassen. Dit kan handig zijn bij een eventuele vakantie periode of bij het veranderen van de openingsdagen.</w:t>
       </w:r>
     </w:p>
     <w:p>
@@ -19380,19 +19253,11 @@
     </w:p>
     <w:p>
       <w:pPr>
-        <w:pStyle w:val="Heading4"/>
+        <w:pStyle w:val="Kop4"/>
       </w:pPr>
       <w:bookmarkStart w:id="32" w:name="_Toc192532519"/>
       <w:r>
-        <w:t xml:space="preserve">Use case 17 Foto’s </w:t>
-      </w:r>
-      <w:proofErr w:type="spellStart"/>
-      <w:r>
-        <w:t>uploaden</w:t>
-      </w:r>
-      <w:proofErr w:type="spellEnd"/>
-      <w:r>
-        <w:t xml:space="preserve"> (Yannick)</w:t>
+        <w:t>Use case 17 Foto’s uploaden (Yannick)</w:t>
       </w:r>
       <w:bookmarkEnd w:id="32"/>
     </w:p>
@@ -19502,7 +19367,6 @@
         <w:rPr>
           <w:lang w:val="nl-BE"/>
         </w:rPr>
-        <w:lastRenderedPageBreak/>
         <w:t>[Uitzonderingen]:</w:t>
       </w:r>
       <w:r>
@@ -19580,25 +19444,17 @@
     </w:p>
     <w:p>
       <w:pPr>
-        <w:pStyle w:val="Heading4"/>
+        <w:pStyle w:val="Kop4"/>
         <w:rPr>
           <w:lang w:val="nl-BE"/>
         </w:rPr>
       </w:pPr>
       <w:bookmarkStart w:id="33" w:name="_Toc192532520"/>
-      <w:proofErr w:type="spellStart"/>
-      <w:r>
-        <w:rPr>
-          <w:lang w:val="nl-BE"/>
-        </w:rPr>
-        <w:t>Use</w:t>
-      </w:r>
-      <w:proofErr w:type="spellEnd"/>
-      <w:r>
-        <w:rPr>
-          <w:lang w:val="nl-BE"/>
-        </w:rPr>
-        <w:t xml:space="preserve"> case </w:t>
+      <w:r>
+        <w:rPr>
+          <w:lang w:val="nl-BE"/>
+        </w:rPr>
+        <w:t xml:space="preserve">Use case </w:t>
       </w:r>
       <w:r>
         <w:rPr>
@@ -19705,21 +19561,7 @@
           <w:lang w:val="nl-BE"/>
         </w:rPr>
         <w:tab/>
-        <w:t xml:space="preserve">De eigenaar kan een lijst opvragen met alles reserveringen om zo ook de </w:t>
-      </w:r>
-      <w:proofErr w:type="spellStart"/>
-      <w:r>
-        <w:rPr>
-          <w:lang w:val="nl-BE"/>
-        </w:rPr>
-        <w:t>tefelbezetting</w:t>
-      </w:r>
-      <w:proofErr w:type="spellEnd"/>
-      <w:r>
-        <w:rPr>
-          <w:lang w:val="nl-BE"/>
-        </w:rPr>
-        <w:t xml:space="preserve"> te zien in percentages. Ook kan de eigenaar een overzicht opvragen van de omzet per dag, week of maand, en kan hij alle feedback opvragen met de gemiddelde scores.</w:t>
+        <w:t>De eigenaar kan een lijst opvragen met alles reserveringen om zo ook de tefelbezetting te zien in percentages. Ook kan de eigenaar een overzicht opvragen van de omzet per dag, week of maand, en kan hij alle feedback opvragen met de gemiddelde scores.</w:t>
       </w:r>
     </w:p>
     <w:p>
@@ -19811,25 +19653,18 @@
     </w:p>
     <w:p>
       <w:pPr>
-        <w:pStyle w:val="Heading4"/>
+        <w:pStyle w:val="Kop4"/>
         <w:rPr>
           <w:lang w:val="nl-BE"/>
         </w:rPr>
       </w:pPr>
       <w:bookmarkStart w:id="34" w:name="_Toc192532521"/>
-      <w:proofErr w:type="spellStart"/>
-      <w:r>
-        <w:rPr>
-          <w:lang w:val="nl-BE"/>
-        </w:rPr>
-        <w:t>Use</w:t>
-      </w:r>
-      <w:proofErr w:type="spellEnd"/>
-      <w:r>
-        <w:rPr>
-          <w:lang w:val="nl-BE"/>
-        </w:rPr>
-        <w:t xml:space="preserve"> case </w:t>
+      <w:r>
+        <w:rPr>
+          <w:lang w:val="nl-BE"/>
+        </w:rPr>
+        <w:lastRenderedPageBreak/>
+        <w:t xml:space="preserve">Use case </w:t>
       </w:r>
       <w:r>
         <w:rPr>
@@ -20139,7 +19974,6 @@
     </w:p>
     <w:p>
       <w:r>
-        <w:lastRenderedPageBreak/>
         <w:t>…</w:t>
       </w:r>
     </w:p>
@@ -20159,7 +19993,7 @@
     </w:p>
     <w:p>
       <w:pPr>
-        <w:pStyle w:val="Heading2"/>
+        <w:pStyle w:val="Kop2"/>
       </w:pPr>
       <w:bookmarkStart w:id="35" w:name="_Toc119405365"/>
       <w:bookmarkStart w:id="36" w:name="_Toc192532522"/>
@@ -20174,7 +20008,7 @@
       </w:r>
     </w:p>
     <w:sectPr>
-      <w:footerReference w:type="default" r:id="rId10"/>
+      <w:footerReference w:type="default" r:id="rId16"/>
       <w:pgSz w:w="11906" w:h="16838"/>
       <w:pgMar w:top="1418" w:right="1418" w:bottom="1304" w:left="1418" w:header="680" w:footer="284" w:gutter="0"/>
       <w:cols w:space="708"/>
@@ -20261,26 +20095,12 @@
         </w:tcPr>
         <w:p>
           <w:pPr>
-            <w:pStyle w:val="Footer"/>
+            <w:pStyle w:val="Voettekst"/>
             <w:framePr w:wrap="auto" w:vAnchor="margin" w:hAnchor="text" w:yAlign="inline"/>
             <w:suppressOverlap w:val="0"/>
-            <w:rPr>
-              <w:color w:val="595959" w:themeColor="text1" w:themeTint="A6"/>
-            </w:rPr>
           </w:pPr>
-          <w:proofErr w:type="spellStart"/>
           <w:r>
-            <w:rPr>
-              <w:color w:val="595959" w:themeColor="text1" w:themeTint="A6"/>
-            </w:rPr>
-            <w:t>Requirements</w:t>
-          </w:r>
-          <w:proofErr w:type="spellEnd"/>
-          <w:r>
-            <w:rPr>
-              <w:color w:val="595959" w:themeColor="text1" w:themeTint="A6"/>
-            </w:rPr>
-            <w:t xml:space="preserve"> Analysis</w:t>
+            <w:t>Requirements Analysis</w:t>
           </w:r>
         </w:p>
       </w:tc>
@@ -20299,42 +20119,24 @@
         </w:tcPr>
         <w:p>
           <w:pPr>
-            <w:pStyle w:val="Footer"/>
+            <w:pStyle w:val="Voettekst"/>
             <w:framePr w:wrap="auto" w:vAnchor="margin" w:hAnchor="text" w:yAlign="inline"/>
             <w:suppressOverlap w:val="0"/>
             <w:jc w:val="center"/>
-            <w:rPr>
-              <w:color w:val="595959" w:themeColor="text1" w:themeTint="A6"/>
-            </w:rPr>
           </w:pPr>
           <w:r>
-            <w:rPr>
-              <w:color w:val="595959" w:themeColor="text1" w:themeTint="A6"/>
-            </w:rPr>
             <w:fldChar w:fldCharType="begin"/>
           </w:r>
           <w:r>
-            <w:rPr>
-              <w:color w:val="595959" w:themeColor="text1" w:themeTint="A6"/>
-            </w:rPr>
             <w:instrText>PAGE   \* MERGEFORMAT</w:instrText>
           </w:r>
           <w:r>
-            <w:rPr>
-              <w:color w:val="595959" w:themeColor="text1" w:themeTint="A6"/>
-            </w:rPr>
             <w:fldChar w:fldCharType="separate"/>
           </w:r>
           <w:r>
-            <w:rPr>
-              <w:color w:val="595959" w:themeColor="text1" w:themeTint="A6"/>
-            </w:rPr>
             <w:t>5</w:t>
           </w:r>
           <w:r>
-            <w:rPr>
-              <w:color w:val="595959" w:themeColor="text1" w:themeTint="A6"/>
-            </w:rPr>
             <w:fldChar w:fldCharType="end"/>
           </w:r>
         </w:p>
@@ -20374,7 +20176,7 @@
     <w:lvl w:ilvl="0">
       <w:start w:val="1"/>
       <w:numFmt w:val="decimal"/>
-      <w:pStyle w:val="ListNumber"/>
+      <w:pStyle w:val="Lijstnummering"/>
       <w:lvlText w:val="%1."/>
       <w:lvlJc w:val="left"/>
       <w:pPr>
@@ -20412,7 +20214,7 @@
     <w:lvl w:ilvl="0">
       <w:start w:val="1"/>
       <w:numFmt w:val="bullet"/>
-      <w:pStyle w:val="ListParagraph"/>
+      <w:pStyle w:val="Lijstalinea"/>
       <w:lvlText w:val=""/>
       <w:lvlJc w:val="left"/>
       <w:pPr>
@@ -20618,7 +20420,7 @@
     <w:lvl w:ilvl="0">
       <w:start w:val="1"/>
       <w:numFmt w:val="bullet"/>
-      <w:pStyle w:val="ListBullet4"/>
+      <w:pStyle w:val="Lijstopsomteken4"/>
       <w:lvlText w:val="o"/>
       <w:lvlJc w:val="left"/>
       <w:pPr>
@@ -20737,7 +20539,7 @@
     <w:lvl w:ilvl="0">
       <w:start w:val="1"/>
       <w:numFmt w:val="bullet"/>
-      <w:pStyle w:val="ListBullet3"/>
+      <w:pStyle w:val="Lijstopsomteken3"/>
       <w:lvlText w:val="−"/>
       <w:lvlJc w:val="left"/>
       <w:pPr>
@@ -21080,7 +20882,7 @@
     <w:lvl w:ilvl="0">
       <w:start w:val="1"/>
       <w:numFmt w:val="bullet"/>
-      <w:pStyle w:val="ListBullet"/>
+      <w:pStyle w:val="Lijstopsomteken"/>
       <w:lvlText w:val=""/>
       <w:lvlJc w:val="left"/>
       <w:pPr>
@@ -21199,7 +21001,7 @@
     <w:lvl w:ilvl="0">
       <w:start w:val="1"/>
       <w:numFmt w:val="decimal"/>
-      <w:pStyle w:val="Heading1"/>
+      <w:pStyle w:val="Kop1"/>
       <w:lvlText w:val="%1."/>
       <w:lvlJc w:val="left"/>
       <w:pPr>
@@ -21212,7 +21014,7 @@
     <w:lvl w:ilvl="1">
       <w:start w:val="1"/>
       <w:numFmt w:val="decimal"/>
-      <w:pStyle w:val="Heading2"/>
+      <w:pStyle w:val="Kop2"/>
       <w:lvlText w:val="%1.%2."/>
       <w:lvlJc w:val="left"/>
       <w:pPr>
@@ -21225,7 +21027,7 @@
     <w:lvl w:ilvl="2">
       <w:start w:val="1"/>
       <w:numFmt w:val="decimal"/>
-      <w:pStyle w:val="Heading3"/>
+      <w:pStyle w:val="Kop3"/>
       <w:lvlText w:val="%1.%2.%3."/>
       <w:lvlJc w:val="left"/>
       <w:pPr>
@@ -21238,7 +21040,7 @@
     <w:lvl w:ilvl="3">
       <w:start w:val="1"/>
       <w:numFmt w:val="decimal"/>
-      <w:pStyle w:val="Heading4"/>
+      <w:pStyle w:val="Kop4"/>
       <w:lvlText w:val="%1.%2.%3.%4."/>
       <w:lvlJc w:val="left"/>
       <w:pPr>
@@ -21331,7 +21133,7 @@
     <w:lvl w:ilvl="0">
       <w:start w:val="1"/>
       <w:numFmt w:val="bullet"/>
-      <w:pStyle w:val="ListBullet2"/>
+      <w:pStyle w:val="Lijstopsomteken2"/>
       <w:lvlText w:val=""/>
       <w:lvlJc w:val="left"/>
       <w:pPr>
@@ -21453,7 +21255,7 @@
       <w:lvl w:ilvl="0" w:tentative="1">
         <w:start w:val="1"/>
         <w:numFmt w:val="decimal"/>
-        <w:pStyle w:val="Heading1"/>
+        <w:pStyle w:val="Kop1"/>
         <w:lvlText w:val="%1."/>
         <w:lvlJc w:val="left"/>
         <w:pPr>
@@ -21468,7 +21270,7 @@
       <w:lvl w:ilvl="1" w:tentative="1">
         <w:start w:val="1"/>
         <w:numFmt w:val="decimal"/>
-        <w:pStyle w:val="Heading2"/>
+        <w:pStyle w:val="Kop2"/>
         <w:lvlText w:val="%1.%2."/>
         <w:lvlJc w:val="left"/>
         <w:pPr>
@@ -21483,7 +21285,7 @@
       <w:lvl w:ilvl="2">
         <w:start w:val="1"/>
         <w:numFmt w:val="decimal"/>
-        <w:pStyle w:val="Heading3"/>
+        <w:pStyle w:val="Kop3"/>
         <w:lvlText w:val="%1.%2.%3."/>
         <w:lvlJc w:val="left"/>
         <w:pPr>
@@ -21498,7 +21300,7 @@
       <w:lvl w:ilvl="3" w:tentative="1">
         <w:start w:val="1"/>
         <w:numFmt w:val="decimal"/>
-        <w:pStyle w:val="Heading4"/>
+        <w:pStyle w:val="Kop4"/>
         <w:lvlText w:val="%1.%2.%3.%4."/>
         <w:lvlJc w:val="left"/>
         <w:pPr>
@@ -22017,7 +21819,7 @@
     <w:lsdException w:name="Unresolved Mention" w:semiHidden="1" w:unhideWhenUsed="1"/>
     <w:lsdException w:name="Smart Link" w:semiHidden="1" w:unhideWhenUsed="1"/>
   </w:latentStyles>
-  <w:style w:type="paragraph" w:default="1" w:styleId="Normal">
+  <w:style w:type="paragraph" w:default="1" w:styleId="Standaard">
     <w:name w:val="Normal"/>
     <w:qFormat/>
     <w:pPr>
@@ -22032,11 +21834,11 @@
       <w14:ligatures w14:val="standardContextual"/>
     </w:rPr>
   </w:style>
-  <w:style w:type="paragraph" w:styleId="Heading1">
+  <w:style w:type="paragraph" w:styleId="Kop1">
     <w:name w:val="heading 1"/>
-    <w:basedOn w:val="Normal"/>
-    <w:next w:val="Normal"/>
-    <w:link w:val="Heading1Char"/>
+    <w:basedOn w:val="Standaard"/>
+    <w:next w:val="Standaard"/>
+    <w:link w:val="Kop1Char"/>
     <w:uiPriority w:val="99"/>
     <w:qFormat/>
     <w:pPr>
@@ -22061,11 +21863,11 @@
       <w:lang w:val="nl-NL"/>
     </w:rPr>
   </w:style>
-  <w:style w:type="paragraph" w:styleId="Heading2">
+  <w:style w:type="paragraph" w:styleId="Kop2">
     <w:name w:val="heading 2"/>
-    <w:basedOn w:val="Normal"/>
-    <w:next w:val="Normal"/>
-    <w:link w:val="Heading2Char"/>
+    <w:basedOn w:val="Standaard"/>
+    <w:next w:val="Standaard"/>
+    <w:link w:val="Kop2Char"/>
     <w:uiPriority w:val="99"/>
     <w:unhideWhenUsed/>
     <w:qFormat/>
@@ -22092,11 +21894,11 @@
       <w:lang w:val="nl-NL" w:eastAsia="nl-BE"/>
     </w:rPr>
   </w:style>
-  <w:style w:type="paragraph" w:styleId="Heading3">
+  <w:style w:type="paragraph" w:styleId="Kop3">
     <w:name w:val="heading 3"/>
-    <w:basedOn w:val="Normal"/>
-    <w:next w:val="Normal"/>
-    <w:link w:val="Heading3Char"/>
+    <w:basedOn w:val="Standaard"/>
+    <w:next w:val="Standaard"/>
+    <w:link w:val="Kop3Char"/>
     <w:uiPriority w:val="99"/>
     <w:unhideWhenUsed/>
     <w:qFormat/>
@@ -22123,11 +21925,11 @@
       <w:lang w:val="nl-BE"/>
     </w:rPr>
   </w:style>
-  <w:style w:type="paragraph" w:styleId="Heading4">
+  <w:style w:type="paragraph" w:styleId="Kop4">
     <w:name w:val="heading 4"/>
-    <w:basedOn w:val="Normal"/>
-    <w:next w:val="Normal"/>
-    <w:link w:val="Heading4Char"/>
+    <w:basedOn w:val="Standaard"/>
+    <w:next w:val="Standaard"/>
+    <w:link w:val="Kop4Char"/>
     <w:uiPriority w:val="99"/>
     <w:unhideWhenUsed/>
     <w:qFormat/>
@@ -22155,11 +21957,11 @@
       <w:szCs w:val="22"/>
     </w:rPr>
   </w:style>
-  <w:style w:type="paragraph" w:styleId="Heading5">
+  <w:style w:type="paragraph" w:styleId="Kop5">
     <w:name w:val="heading 5"/>
-    <w:basedOn w:val="Normal"/>
-    <w:next w:val="Normal"/>
-    <w:link w:val="Heading5Char"/>
+    <w:basedOn w:val="Standaard"/>
+    <w:next w:val="Standaard"/>
+    <w:link w:val="Kop5Char"/>
     <w:uiPriority w:val="9"/>
     <w:unhideWhenUsed/>
     <w:qFormat/>
@@ -22182,10 +21984,10 @@
       <w:lang w:val="nl-BE"/>
     </w:rPr>
   </w:style>
-  <w:style w:type="paragraph" w:styleId="Heading6">
+  <w:style w:type="paragraph" w:styleId="Kop6">
     <w:name w:val="heading 6"/>
-    <w:next w:val="Normal"/>
-    <w:link w:val="Heading6Char"/>
+    <w:next w:val="Standaard"/>
+    <w:link w:val="Kop6Char"/>
     <w:uiPriority w:val="9"/>
     <w:unhideWhenUsed/>
     <w:qFormat/>
@@ -22209,11 +22011,11 @@
       <w14:ligatures w14:val="standardContextual"/>
     </w:rPr>
   </w:style>
-  <w:style w:type="paragraph" w:styleId="Heading7">
+  <w:style w:type="paragraph" w:styleId="Kop7">
     <w:name w:val="heading 7"/>
-    <w:basedOn w:val="Normal"/>
-    <w:next w:val="Normal"/>
-    <w:link w:val="Heading7Char"/>
+    <w:basedOn w:val="Standaard"/>
+    <w:next w:val="Standaard"/>
+    <w:link w:val="Kop7Char"/>
     <w:uiPriority w:val="9"/>
     <w:semiHidden/>
     <w:pPr>
@@ -22230,11 +22032,11 @@
       <w:szCs w:val="19"/>
     </w:rPr>
   </w:style>
-  <w:style w:type="paragraph" w:styleId="Heading8">
+  <w:style w:type="paragraph" w:styleId="Kop8">
     <w:name w:val="heading 8"/>
-    <w:basedOn w:val="Heading7"/>
-    <w:next w:val="Normal"/>
-    <w:link w:val="Heading8Char"/>
+    <w:basedOn w:val="Kop7"/>
+    <w:next w:val="Standaard"/>
+    <w:link w:val="Kop8Char"/>
     <w:uiPriority w:val="9"/>
     <w:semiHidden/>
     <w:qFormat/>
@@ -22242,11 +22044,11 @@
       <w:outlineLvl w:val="7"/>
     </w:pPr>
   </w:style>
-  <w:style w:type="paragraph" w:styleId="Heading9">
+  <w:style w:type="paragraph" w:styleId="Kop9">
     <w:name w:val="heading 9"/>
-    <w:basedOn w:val="Heading8"/>
-    <w:next w:val="Normal"/>
-    <w:link w:val="Heading9Char"/>
+    <w:basedOn w:val="Kop8"/>
+    <w:next w:val="Standaard"/>
+    <w:link w:val="Kop9Char"/>
     <w:uiPriority w:val="9"/>
     <w:semiHidden/>
     <w:qFormat/>
@@ -22254,13 +22056,13 @@
       <w:outlineLvl w:val="8"/>
     </w:pPr>
   </w:style>
-  <w:style w:type="character" w:default="1" w:styleId="DefaultParagraphFont">
+  <w:style w:type="character" w:default="1" w:styleId="Standaardalinea-lettertype">
     <w:name w:val="Default Paragraph Font"/>
     <w:uiPriority w:val="1"/>
     <w:semiHidden/>
     <w:unhideWhenUsed/>
   </w:style>
-  <w:style w:type="table" w:default="1" w:styleId="TableNormal">
+  <w:style w:type="table" w:default="1" w:styleId="Standaardtabel">
     <w:name w:val="Normal Table"/>
     <w:uiPriority w:val="99"/>
     <w:semiHidden/>
@@ -22275,16 +22077,16 @@
       </w:tblCellMar>
     </w:tblPr>
   </w:style>
-  <w:style w:type="numbering" w:default="1" w:styleId="NoList">
+  <w:style w:type="numbering" w:default="1" w:styleId="Geenlijst">
     <w:name w:val="No List"/>
     <w:uiPriority w:val="99"/>
     <w:semiHidden/>
     <w:unhideWhenUsed/>
   </w:style>
-  <w:style w:type="paragraph" w:styleId="Caption">
+  <w:style w:type="paragraph" w:styleId="Bijschrift">
     <w:name w:val="caption"/>
-    <w:basedOn w:val="Normal"/>
-    <w:next w:val="Normal"/>
+    <w:basedOn w:val="Standaard"/>
+    <w:next w:val="Standaard"/>
     <w:uiPriority w:val="35"/>
     <w:unhideWhenUsed/>
     <w:qFormat/>
@@ -22300,9 +22102,9 @@
       <w:lang w:val="nl-BE"/>
     </w:rPr>
   </w:style>
-  <w:style w:type="character" w:styleId="EndnoteReference">
+  <w:style w:type="character" w:styleId="Eindnootmarkering">
     <w:name w:val="endnote reference"/>
-    <w:basedOn w:val="DefaultParagraphFont"/>
+    <w:basedOn w:val="Standaardalinea-lettertype"/>
     <w:uiPriority w:val="99"/>
     <w:semiHidden/>
     <w:unhideWhenUsed/>
@@ -22311,10 +22113,10 @@
       <w:vertAlign w:val="superscript"/>
     </w:rPr>
   </w:style>
-  <w:style w:type="paragraph" w:styleId="EndnoteText">
+  <w:style w:type="paragraph" w:styleId="Eindnoottekst">
     <w:name w:val="endnote text"/>
-    <w:basedOn w:val="Normal"/>
-    <w:link w:val="EndnoteTextChar"/>
+    <w:basedOn w:val="Standaard"/>
+    <w:link w:val="EindnoottekstChar"/>
     <w:uiPriority w:val="99"/>
     <w:semiHidden/>
     <w:unhideWhenUsed/>
@@ -22327,9 +22129,9 @@
       <w:szCs w:val="20"/>
     </w:rPr>
   </w:style>
-  <w:style w:type="paragraph" w:styleId="EnvelopeReturn">
+  <w:style w:type="paragraph" w:styleId="Afzender">
     <w:name w:val="envelope return"/>
-    <w:basedOn w:val="Normal"/>
+    <w:basedOn w:val="Standaard"/>
     <w:uiPriority w:val="99"/>
     <w:unhideWhenUsed/>
     <w:pPr>
@@ -22341,9 +22143,9 @@
       <w:szCs w:val="20"/>
     </w:rPr>
   </w:style>
-  <w:style w:type="paragraph" w:styleId="Footer">
+  <w:style w:type="paragraph" w:styleId="Voettekst">
     <w:name w:val="footer"/>
-    <w:link w:val="FooterChar"/>
+    <w:link w:val="VoettekstChar"/>
     <w:uiPriority w:val="99"/>
     <w:unhideWhenUsed/>
     <w:pPr>
@@ -22363,9 +22165,9 @@
       <w14:ligatures w14:val="standardContextual"/>
     </w:rPr>
   </w:style>
-  <w:style w:type="character" w:styleId="FootnoteReference">
+  <w:style w:type="character" w:styleId="Voetnootmarkering">
     <w:name w:val="footnote reference"/>
-    <w:basedOn w:val="DefaultParagraphFont"/>
+    <w:basedOn w:val="Standaardalinea-lettertype"/>
     <w:uiPriority w:val="99"/>
     <w:semiHidden/>
     <w:unhideWhenUsed/>
@@ -22373,10 +22175,10 @@
       <w:vertAlign w:val="superscript"/>
     </w:rPr>
   </w:style>
-  <w:style w:type="paragraph" w:styleId="FootnoteText">
+  <w:style w:type="paragraph" w:styleId="Voetnoottekst">
     <w:name w:val="footnote text"/>
-    <w:basedOn w:val="Normal"/>
-    <w:link w:val="FootnoteTextChar"/>
+    <w:basedOn w:val="Standaard"/>
+    <w:link w:val="VoetnoottekstChar"/>
     <w:uiPriority w:val="99"/>
     <w:unhideWhenUsed/>
     <w:pPr>
@@ -22391,10 +22193,10 @@
       <w14:ligatures w14:val="none"/>
     </w:rPr>
   </w:style>
-  <w:style w:type="paragraph" w:styleId="Header">
+  <w:style w:type="paragraph" w:styleId="Koptekst">
     <w:name w:val="header"/>
-    <w:basedOn w:val="Normal"/>
-    <w:link w:val="HeaderChar"/>
+    <w:basedOn w:val="Standaard"/>
+    <w:link w:val="KoptekstChar"/>
     <w:uiPriority w:val="99"/>
     <w:unhideWhenUsed/>
     <w:pPr>
@@ -22411,7 +22213,7 @@
   </w:style>
   <w:style w:type="character" w:styleId="Hyperlink">
     <w:name w:val="Hyperlink"/>
-    <w:basedOn w:val="DefaultParagraphFont"/>
+    <w:basedOn w:val="Standaardalinea-lettertype"/>
     <w:uiPriority w:val="99"/>
     <w:unhideWhenUsed/>
     <w:rPr>
@@ -22420,9 +22222,9 @@
       <w:u w:val="single"/>
     </w:rPr>
   </w:style>
-  <w:style w:type="paragraph" w:styleId="ListBullet">
+  <w:style w:type="paragraph" w:styleId="Lijstopsomteken">
     <w:name w:val="List Bullet"/>
-    <w:basedOn w:val="Normal"/>
+    <w:basedOn w:val="Standaard"/>
     <w:uiPriority w:val="99"/>
     <w:unhideWhenUsed/>
     <w:pPr>
@@ -22437,9 +22239,9 @@
       <w:lang w:val="nl-BE"/>
     </w:rPr>
   </w:style>
-  <w:style w:type="paragraph" w:styleId="ListBullet2">
+  <w:style w:type="paragraph" w:styleId="Lijstopsomteken2">
     <w:name w:val="List Bullet 2"/>
-    <w:basedOn w:val="ListBullet"/>
+    <w:basedOn w:val="Lijstopsomteken"/>
     <w:uiPriority w:val="99"/>
     <w:unhideWhenUsed/>
     <w:pPr>
@@ -22449,9 +22251,9 @@
       <w:ind w:left="568" w:hanging="284"/>
     </w:pPr>
   </w:style>
-  <w:style w:type="paragraph" w:styleId="ListBullet3">
+  <w:style w:type="paragraph" w:styleId="Lijstopsomteken3">
     <w:name w:val="List Bullet 3"/>
-    <w:basedOn w:val="ListBullet"/>
+    <w:basedOn w:val="Lijstopsomteken"/>
     <w:uiPriority w:val="99"/>
     <w:unhideWhenUsed/>
     <w:pPr>
@@ -22461,9 +22263,9 @@
       <w:ind w:left="851" w:hanging="284"/>
     </w:pPr>
   </w:style>
-  <w:style w:type="paragraph" w:styleId="ListBullet4">
+  <w:style w:type="paragraph" w:styleId="Lijstopsomteken4">
     <w:name w:val="List Bullet 4"/>
-    <w:basedOn w:val="ListBullet3"/>
+    <w:basedOn w:val="Lijstopsomteken3"/>
     <w:uiPriority w:val="99"/>
     <w:unhideWhenUsed/>
     <w:pPr>
@@ -22473,9 +22275,9 @@
       <w:ind w:left="1135" w:hanging="284"/>
     </w:pPr>
   </w:style>
-  <w:style w:type="paragraph" w:styleId="ListNumber">
+  <w:style w:type="paragraph" w:styleId="Lijstnummering">
     <w:name w:val="List Number"/>
-    <w:basedOn w:val="Normal"/>
+    <w:basedOn w:val="Standaard"/>
     <w:uiPriority w:val="99"/>
     <w:unhideWhenUsed/>
     <w:pPr>
@@ -22492,16 +22294,16 @@
       <w:lang w:val="nl-BE"/>
     </w:rPr>
   </w:style>
-  <w:style w:type="character" w:styleId="PageNumber">
+  <w:style w:type="character" w:styleId="Paginanummer">
     <w:name w:val="page number"/>
-    <w:basedOn w:val="DefaultParagraphFont"/>
+    <w:basedOn w:val="Standaardalinea-lettertype"/>
     <w:uiPriority w:val="99"/>
     <w:semiHidden/>
     <w:unhideWhenUsed/>
   </w:style>
-  <w:style w:type="character" w:styleId="Strong">
+  <w:style w:type="character" w:styleId="Zwaar">
     <w:name w:val="Strong"/>
-    <w:basedOn w:val="DefaultParagraphFont"/>
+    <w:basedOn w:val="Standaardalinea-lettertype"/>
     <w:uiPriority w:val="22"/>
     <w:qFormat/>
     <w:rPr>
@@ -22509,11 +22311,11 @@
       <w:bCs/>
     </w:rPr>
   </w:style>
-  <w:style w:type="paragraph" w:styleId="Subtitle">
+  <w:style w:type="paragraph" w:styleId="Ondertitel">
     <w:name w:val="Subtitle"/>
-    <w:basedOn w:val="Normal"/>
-    <w:next w:val="Normal"/>
-    <w:link w:val="SubtitleChar"/>
+    <w:basedOn w:val="Standaard"/>
+    <w:next w:val="Standaard"/>
+    <w:link w:val="OndertitelChar"/>
     <w:uiPriority w:val="11"/>
     <w:qFormat/>
     <w:pPr>
@@ -22531,9 +22333,9 @@
       <w14:ligatures w14:val="none"/>
     </w:rPr>
   </w:style>
-  <w:style w:type="table" w:styleId="TableGrid">
+  <w:style w:type="table" w:styleId="Tabelraster">
     <w:name w:val="Table Grid"/>
-    <w:basedOn w:val="TableNormal"/>
+    <w:basedOn w:val="Standaardtabel"/>
     <w:uiPriority w:val="39"/>
     <w:tblPr>
       <w:tblBorders>
@@ -22546,10 +22348,10 @@
       </w:tblBorders>
     </w:tblPr>
   </w:style>
-  <w:style w:type="paragraph" w:styleId="TableofFigures">
+  <w:style w:type="paragraph" w:styleId="Lijstmetafbeeldingen">
     <w:name w:val="table of figures"/>
-    <w:basedOn w:val="TOC1"/>
-    <w:next w:val="Normal"/>
+    <w:basedOn w:val="Inhopg1"/>
+    <w:next w:val="Standaard"/>
     <w:uiPriority w:val="99"/>
     <w:unhideWhenUsed/>
     <w:qFormat/>
@@ -22562,10 +22364,10 @@
       <w:caps w:val="0"/>
     </w:rPr>
   </w:style>
-  <w:style w:type="paragraph" w:styleId="TOC1">
+  <w:style w:type="paragraph" w:styleId="Inhopg1">
     <w:name w:val="toc 1"/>
-    <w:basedOn w:val="Normal"/>
-    <w:next w:val="Normal"/>
+    <w:basedOn w:val="Standaard"/>
+    <w:next w:val="Standaard"/>
     <w:autoRedefine/>
     <w:uiPriority w:val="39"/>
     <w:unhideWhenUsed/>
@@ -22586,9 +22388,9 @@
       <w:szCs w:val="19"/>
     </w:rPr>
   </w:style>
-  <w:style w:type="table" w:styleId="TableProfessional">
+  <w:style w:type="table" w:styleId="Professioneletabel">
     <w:name w:val="Table Professional"/>
-    <w:basedOn w:val="TableNormal"/>
+    <w:basedOn w:val="Standaardtabel"/>
     <w:uiPriority w:val="99"/>
     <w:semiHidden/>
     <w:unhideWhenUsed/>
@@ -22624,11 +22426,11 @@
       </w:tcPr>
     </w:tblStylePr>
   </w:style>
-  <w:style w:type="paragraph" w:styleId="Title">
+  <w:style w:type="paragraph" w:styleId="Titel">
     <w:name w:val="Title"/>
-    <w:basedOn w:val="Normal"/>
-    <w:next w:val="Normal"/>
-    <w:link w:val="TitleChar"/>
+    <w:basedOn w:val="Standaard"/>
+    <w:next w:val="Standaard"/>
+    <w:link w:val="TitelChar"/>
     <w:uiPriority w:val="10"/>
     <w:qFormat/>
     <w:pPr>
@@ -22644,10 +22446,10 @@
       <w14:ligatures w14:val="none"/>
     </w:rPr>
   </w:style>
-  <w:style w:type="paragraph" w:styleId="TOC2">
+  <w:style w:type="paragraph" w:styleId="Inhopg2">
     <w:name w:val="toc 2"/>
-    <w:basedOn w:val="Normal"/>
-    <w:next w:val="Normal"/>
+    <w:basedOn w:val="Standaard"/>
+    <w:next w:val="Standaard"/>
     <w:autoRedefine/>
     <w:uiPriority w:val="39"/>
     <w:unhideWhenUsed/>
@@ -22667,10 +22469,10 @@
       <w:szCs w:val="19"/>
     </w:rPr>
   </w:style>
-  <w:style w:type="paragraph" w:styleId="TOC3">
+  <w:style w:type="paragraph" w:styleId="Inhopg3">
     <w:name w:val="toc 3"/>
-    <w:basedOn w:val="Normal"/>
-    <w:next w:val="Normal"/>
+    <w:basedOn w:val="Standaard"/>
+    <w:next w:val="Standaard"/>
     <w:autoRedefine/>
     <w:uiPriority w:val="39"/>
     <w:unhideWhenUsed/>
@@ -22689,10 +22491,10 @@
       <w:szCs w:val="19"/>
     </w:rPr>
   </w:style>
-  <w:style w:type="paragraph" w:styleId="TOC4">
+  <w:style w:type="paragraph" w:styleId="Inhopg4">
     <w:name w:val="toc 4"/>
-    <w:basedOn w:val="Normal"/>
-    <w:next w:val="Normal"/>
+    <w:basedOn w:val="Standaard"/>
+    <w:next w:val="Standaard"/>
     <w:autoRedefine/>
     <w:uiPriority w:val="39"/>
     <w:unhideWhenUsed/>
@@ -22713,10 +22515,10 @@
       <w:szCs w:val="19"/>
     </w:rPr>
   </w:style>
-  <w:style w:type="paragraph" w:styleId="TOC5">
+  <w:style w:type="paragraph" w:styleId="Inhopg5">
     <w:name w:val="toc 5"/>
-    <w:basedOn w:val="Normal"/>
-    <w:next w:val="Normal"/>
+    <w:basedOn w:val="Standaard"/>
+    <w:next w:val="Standaard"/>
     <w:autoRedefine/>
     <w:uiPriority w:val="39"/>
     <w:semiHidden/>
@@ -22730,10 +22532,10 @@
       <w:szCs w:val="20"/>
     </w:rPr>
   </w:style>
-  <w:style w:type="paragraph" w:styleId="TOC6">
+  <w:style w:type="paragraph" w:styleId="Inhopg6">
     <w:name w:val="toc 6"/>
-    <w:basedOn w:val="Normal"/>
-    <w:next w:val="Normal"/>
+    <w:basedOn w:val="Standaard"/>
+    <w:next w:val="Standaard"/>
     <w:autoRedefine/>
     <w:uiPriority w:val="39"/>
     <w:semiHidden/>
@@ -22747,10 +22549,10 @@
       <w:szCs w:val="20"/>
     </w:rPr>
   </w:style>
-  <w:style w:type="paragraph" w:styleId="TOC7">
+  <w:style w:type="paragraph" w:styleId="Inhopg7">
     <w:name w:val="toc 7"/>
-    <w:basedOn w:val="Normal"/>
-    <w:next w:val="Normal"/>
+    <w:basedOn w:val="Standaard"/>
+    <w:next w:val="Standaard"/>
     <w:autoRedefine/>
     <w:uiPriority w:val="39"/>
     <w:semiHidden/>
@@ -22764,10 +22566,10 @@
       <w:szCs w:val="20"/>
     </w:rPr>
   </w:style>
-  <w:style w:type="paragraph" w:styleId="TOC8">
+  <w:style w:type="paragraph" w:styleId="Inhopg8">
     <w:name w:val="toc 8"/>
-    <w:basedOn w:val="Normal"/>
-    <w:next w:val="Normal"/>
+    <w:basedOn w:val="Standaard"/>
+    <w:next w:val="Standaard"/>
     <w:autoRedefine/>
     <w:uiPriority w:val="39"/>
     <w:semiHidden/>
@@ -22781,10 +22583,10 @@
       <w:szCs w:val="20"/>
     </w:rPr>
   </w:style>
-  <w:style w:type="paragraph" w:styleId="TOC9">
+  <w:style w:type="paragraph" w:styleId="Inhopg9">
     <w:name w:val="toc 9"/>
-    <w:basedOn w:val="Normal"/>
-    <w:next w:val="Normal"/>
+    <w:basedOn w:val="Standaard"/>
+    <w:next w:val="Standaard"/>
     <w:autoRedefine/>
     <w:uiPriority w:val="39"/>
     <w:semiHidden/>
@@ -22798,10 +22600,10 @@
       <w:szCs w:val="20"/>
     </w:rPr>
   </w:style>
-  <w:style w:type="character" w:customStyle="1" w:styleId="Heading1Char">
-    <w:name w:val="Heading 1 Char"/>
-    <w:basedOn w:val="DefaultParagraphFont"/>
-    <w:link w:val="Heading1"/>
+  <w:style w:type="character" w:customStyle="1" w:styleId="Kop1Char">
+    <w:name w:val="Kop 1 Char"/>
+    <w:basedOn w:val="Standaardalinea-lettertype"/>
+    <w:link w:val="Kop1"/>
     <w:uiPriority w:val="9"/>
     <w:qFormat/>
     <w:rPr>
@@ -22813,10 +22615,10 @@
       <w:lang w:val="nl-NL"/>
     </w:rPr>
   </w:style>
-  <w:style w:type="character" w:customStyle="1" w:styleId="Heading2Char">
-    <w:name w:val="Heading 2 Char"/>
-    <w:basedOn w:val="DefaultParagraphFont"/>
-    <w:link w:val="Heading2"/>
+  <w:style w:type="character" w:customStyle="1" w:styleId="Kop2Char">
+    <w:name w:val="Kop 2 Char"/>
+    <w:basedOn w:val="Standaardalinea-lettertype"/>
+    <w:link w:val="Kop2"/>
     <w:uiPriority w:val="9"/>
     <w:qFormat/>
     <w:rPr>
@@ -22829,10 +22631,10 @@
       <w:lang w:val="nl-NL" w:eastAsia="nl-BE"/>
     </w:rPr>
   </w:style>
-  <w:style w:type="character" w:customStyle="1" w:styleId="Heading3Char">
-    <w:name w:val="Heading 3 Char"/>
-    <w:basedOn w:val="DefaultParagraphFont"/>
-    <w:link w:val="Heading3"/>
+  <w:style w:type="character" w:customStyle="1" w:styleId="Kop3Char">
+    <w:name w:val="Kop 3 Char"/>
+    <w:basedOn w:val="Standaardalinea-lettertype"/>
+    <w:link w:val="Kop3"/>
     <w:uiPriority w:val="9"/>
     <w:qFormat/>
     <w:rPr>
@@ -22844,10 +22646,10 @@
       <w:szCs w:val="22"/>
     </w:rPr>
   </w:style>
-  <w:style w:type="character" w:customStyle="1" w:styleId="Heading4Char">
-    <w:name w:val="Heading 4 Char"/>
-    <w:basedOn w:val="DefaultParagraphFont"/>
-    <w:link w:val="Heading4"/>
+  <w:style w:type="character" w:customStyle="1" w:styleId="Kop4Char">
+    <w:name w:val="Kop 4 Char"/>
+    <w:basedOn w:val="Standaardalinea-lettertype"/>
+    <w:link w:val="Kop4"/>
     <w:uiPriority w:val="99"/>
     <w:qFormat/>
     <w:rPr>
@@ -22861,10 +22663,10 @@
       <w:szCs w:val="22"/>
     </w:rPr>
   </w:style>
-  <w:style w:type="character" w:customStyle="1" w:styleId="Heading5Char">
-    <w:name w:val="Heading 5 Char"/>
-    <w:basedOn w:val="DefaultParagraphFont"/>
-    <w:link w:val="Heading5"/>
+  <w:style w:type="character" w:customStyle="1" w:styleId="Kop5Char">
+    <w:name w:val="Kop 5 Char"/>
+    <w:basedOn w:val="Standaardalinea-lettertype"/>
+    <w:link w:val="Kop5"/>
     <w:uiPriority w:val="9"/>
     <w:qFormat/>
     <w:rPr>
@@ -22877,10 +22679,10 @@
       <w:szCs w:val="17"/>
     </w:rPr>
   </w:style>
-  <w:style w:type="character" w:customStyle="1" w:styleId="FootnoteTextChar">
-    <w:name w:val="Footnote Text Char"/>
-    <w:basedOn w:val="DefaultParagraphFont"/>
-    <w:link w:val="FootnoteText"/>
+  <w:style w:type="character" w:customStyle="1" w:styleId="VoetnoottekstChar">
+    <w:name w:val="Voetnoottekst Char"/>
+    <w:basedOn w:val="Standaardalinea-lettertype"/>
+    <w:link w:val="Voetnoottekst"/>
     <w:uiPriority w:val="99"/>
     <w:qFormat/>
     <w:rPr>
@@ -22891,10 +22693,10 @@
       <w14:ligatures w14:val="none"/>
     </w:rPr>
   </w:style>
-  <w:style w:type="character" w:customStyle="1" w:styleId="Heading8Char">
-    <w:name w:val="Heading 8 Char"/>
-    <w:basedOn w:val="DefaultParagraphFont"/>
-    <w:link w:val="Heading8"/>
+  <w:style w:type="character" w:customStyle="1" w:styleId="Kop8Char">
+    <w:name w:val="Kop 8 Char"/>
+    <w:basedOn w:val="Standaardalinea-lettertype"/>
+    <w:link w:val="Kop8"/>
     <w:uiPriority w:val="9"/>
     <w:semiHidden/>
     <w:qFormat/>
@@ -22907,9 +22709,9 @@
       <w:lang w:val="en-US"/>
     </w:rPr>
   </w:style>
-  <w:style w:type="paragraph" w:styleId="ListParagraph">
+  <w:style w:type="paragraph" w:styleId="Lijstalinea">
     <w:name w:val="List Paragraph"/>
-    <w:basedOn w:val="Normal"/>
+    <w:basedOn w:val="Standaard"/>
     <w:uiPriority w:val="34"/>
     <w:qFormat/>
     <w:pPr>
@@ -22923,10 +22725,10 @@
       <w:lang w:val="nl-BE"/>
     </w:rPr>
   </w:style>
-  <w:style w:type="character" w:customStyle="1" w:styleId="Heading6Char">
-    <w:name w:val="Heading 6 Char"/>
-    <w:basedOn w:val="DefaultParagraphFont"/>
-    <w:link w:val="Heading6"/>
+  <w:style w:type="character" w:customStyle="1" w:styleId="Kop6Char">
+    <w:name w:val="Kop 6 Char"/>
+    <w:basedOn w:val="Standaardalinea-lettertype"/>
+    <w:link w:val="Kop6"/>
     <w:uiPriority w:val="9"/>
     <w:qFormat/>
     <w:rPr>
@@ -22939,10 +22741,10 @@
       <w:szCs w:val="17"/>
     </w:rPr>
   </w:style>
-  <w:style w:type="character" w:customStyle="1" w:styleId="HeaderChar">
-    <w:name w:val="Header Char"/>
-    <w:basedOn w:val="DefaultParagraphFont"/>
-    <w:link w:val="Header"/>
+  <w:style w:type="character" w:customStyle="1" w:styleId="KoptekstChar">
+    <w:name w:val="Koptekst Char"/>
+    <w:basedOn w:val="Standaardalinea-lettertype"/>
+    <w:link w:val="Koptekst"/>
     <w:uiPriority w:val="99"/>
     <w:qFormat/>
     <w:rPr>
@@ -22952,10 +22754,10 @@
       <w:lang w:val="en-US"/>
     </w:rPr>
   </w:style>
-  <w:style w:type="character" w:customStyle="1" w:styleId="FooterChar">
-    <w:name w:val="Footer Char"/>
-    <w:basedOn w:val="DefaultParagraphFont"/>
-    <w:link w:val="Footer"/>
+  <w:style w:type="character" w:customStyle="1" w:styleId="VoettekstChar">
+    <w:name w:val="Voettekst Char"/>
+    <w:basedOn w:val="Standaardalinea-lettertype"/>
+    <w:link w:val="Voettekst"/>
     <w:uiPriority w:val="99"/>
     <w:qFormat/>
     <w:rPr>
@@ -22963,10 +22765,10 @@
       <w:sz w:val="18"/>
     </w:rPr>
   </w:style>
-  <w:style w:type="character" w:customStyle="1" w:styleId="Heading7Char">
-    <w:name w:val="Heading 7 Char"/>
-    <w:basedOn w:val="DefaultParagraphFont"/>
-    <w:link w:val="Heading7"/>
+  <w:style w:type="character" w:customStyle="1" w:styleId="Kop7Char">
+    <w:name w:val="Kop 7 Char"/>
+    <w:basedOn w:val="Standaardalinea-lettertype"/>
+    <w:link w:val="Kop7"/>
     <w:uiPriority w:val="9"/>
     <w:semiHidden/>
     <w:qFormat/>
@@ -22979,10 +22781,10 @@
       <w:lang w:val="en-US"/>
     </w:rPr>
   </w:style>
-  <w:style w:type="character" w:customStyle="1" w:styleId="Heading9Char">
-    <w:name w:val="Heading 9 Char"/>
-    <w:basedOn w:val="DefaultParagraphFont"/>
-    <w:link w:val="Heading9"/>
+  <w:style w:type="character" w:customStyle="1" w:styleId="Kop9Char">
+    <w:name w:val="Kop 9 Char"/>
+    <w:basedOn w:val="Standaardalinea-lettertype"/>
+    <w:link w:val="Kop9"/>
     <w:uiPriority w:val="9"/>
     <w:semiHidden/>
     <w:qFormat/>
@@ -22997,7 +22799,7 @@
   </w:style>
   <w:style w:type="table" w:customStyle="1" w:styleId="GridTable4-Accent41">
     <w:name w:val="Grid Table 4 - Accent 41"/>
-    <w:basedOn w:val="TableNormal"/>
+    <w:basedOn w:val="Standaardtabel"/>
     <w:uiPriority w:val="49"/>
     <w:qFormat/>
     <w:tblPr>
@@ -23068,7 +22870,7 @@
   </w:style>
   <w:style w:type="table" w:customStyle="1" w:styleId="GridTable4-Accent11">
     <w:name w:val="Grid Table 4 - Accent 11"/>
-    <w:basedOn w:val="TableNormal"/>
+    <w:basedOn w:val="Standaardtabel"/>
     <w:uiPriority w:val="49"/>
     <w:qFormat/>
     <w:tblPr>
@@ -23139,7 +22941,7 @@
   </w:style>
   <w:style w:type="table" w:customStyle="1" w:styleId="GridTable4-Accent21">
     <w:name w:val="Grid Table 4 - Accent 21"/>
-    <w:basedOn w:val="TableNormal"/>
+    <w:basedOn w:val="Standaardtabel"/>
     <w:uiPriority w:val="49"/>
     <w:qFormat/>
     <w:tblPr>
@@ -23210,7 +23012,7 @@
   </w:style>
   <w:style w:type="table" w:customStyle="1" w:styleId="GridTable41">
     <w:name w:val="Grid Table 41"/>
-    <w:basedOn w:val="TableNormal"/>
+    <w:basedOn w:val="Standaardtabel"/>
     <w:uiPriority w:val="49"/>
     <w:qFormat/>
     <w:tblPr>
@@ -23281,7 +23083,7 @@
   </w:style>
   <w:style w:type="table" w:customStyle="1" w:styleId="ListTable3-Accent31">
     <w:name w:val="List Table 3 - Accent 31"/>
-    <w:basedOn w:val="TableNormal"/>
+    <w:basedOn w:val="Standaardtabel"/>
     <w:uiPriority w:val="48"/>
     <w:qFormat/>
     <w:tblPr>
@@ -23400,7 +23202,7 @@
   </w:style>
   <w:style w:type="table" w:customStyle="1" w:styleId="ListTable4-Accent31">
     <w:name w:val="List Table 4 - Accent 31"/>
-    <w:basedOn w:val="TableNormal"/>
+    <w:basedOn w:val="Standaardtabel"/>
     <w:uiPriority w:val="49"/>
     <w:qFormat/>
     <w:tblPr>
@@ -23469,8 +23271,8 @@
   </w:style>
   <w:style w:type="paragraph" w:customStyle="1" w:styleId="TOCHeading1">
     <w:name w:val="TOC Heading1"/>
-    <w:basedOn w:val="Normal"/>
-    <w:next w:val="Normal"/>
+    <w:basedOn w:val="Standaard"/>
+    <w:next w:val="Standaard"/>
     <w:uiPriority w:val="39"/>
     <w:unhideWhenUsed/>
     <w:qFormat/>
@@ -23488,7 +23290,7 @@
   </w:style>
   <w:style w:type="table" w:customStyle="1" w:styleId="GridTable4-Accent61">
     <w:name w:val="Grid Table 4 - Accent 61"/>
-    <w:basedOn w:val="TableNormal"/>
+    <w:basedOn w:val="Standaardtabel"/>
     <w:uiPriority w:val="49"/>
     <w:qFormat/>
     <w:tblPr>
@@ -23557,9 +23359,9 @@
       </w:tcPr>
     </w:tblStylePr>
   </w:style>
-  <w:style w:type="character" w:styleId="PlaceholderText">
+  <w:style w:type="character" w:styleId="Tekstvantijdelijkeaanduiding">
     <w:name w:val="Placeholder Text"/>
-    <w:basedOn w:val="DefaultParagraphFont"/>
+    <w:basedOn w:val="Standaardalinea-lettertype"/>
     <w:uiPriority w:val="99"/>
     <w:semiHidden/>
     <w:qFormat/>
@@ -23567,10 +23369,10 @@
       <w:color w:val="808080"/>
     </w:rPr>
   </w:style>
-  <w:style w:type="character" w:customStyle="1" w:styleId="TitleChar">
-    <w:name w:val="Title Char"/>
-    <w:basedOn w:val="DefaultParagraphFont"/>
-    <w:link w:val="Title"/>
+  <w:style w:type="character" w:customStyle="1" w:styleId="TitelChar">
+    <w:name w:val="Titel Char"/>
+    <w:basedOn w:val="Standaardalinea-lettertype"/>
+    <w:link w:val="Titel"/>
     <w:uiPriority w:val="10"/>
     <w:qFormat/>
     <w:rPr>
@@ -23582,10 +23384,10 @@
       <w14:ligatures w14:val="none"/>
     </w:rPr>
   </w:style>
-  <w:style w:type="character" w:customStyle="1" w:styleId="SubtitleChar">
-    <w:name w:val="Subtitle Char"/>
-    <w:basedOn w:val="DefaultParagraphFont"/>
-    <w:link w:val="Subtitle"/>
+  <w:style w:type="character" w:customStyle="1" w:styleId="OndertitelChar">
+    <w:name w:val="Ondertitel Char"/>
+    <w:basedOn w:val="Standaardalinea-lettertype"/>
+    <w:link w:val="Ondertitel"/>
     <w:uiPriority w:val="11"/>
     <w:qFormat/>
     <w:rPr>
@@ -23602,7 +23404,7 @@
   </w:style>
   <w:style w:type="character" w:customStyle="1" w:styleId="IntenseEmphasis1">
     <w:name w:val="Intense Emphasis1"/>
-    <w:basedOn w:val="DefaultParagraphFont"/>
+    <w:basedOn w:val="Standaardalinea-lettertype"/>
     <w:uiPriority w:val="21"/>
     <w:qFormat/>
     <w:rPr>
@@ -23613,7 +23415,7 @@
   </w:style>
   <w:style w:type="character" w:customStyle="1" w:styleId="SubtleEmphasis1">
     <w:name w:val="Subtle Emphasis1"/>
-    <w:basedOn w:val="DefaultParagraphFont"/>
+    <w:basedOn w:val="Standaardalinea-lettertype"/>
     <w:uiPriority w:val="19"/>
     <w:qFormat/>
     <w:rPr>
@@ -23624,7 +23426,7 @@
   </w:style>
   <w:style w:type="character" w:customStyle="1" w:styleId="UnresolvedMention1">
     <w:name w:val="Unresolved Mention1"/>
-    <w:basedOn w:val="DefaultParagraphFont"/>
+    <w:basedOn w:val="Standaardalinea-lettertype"/>
     <w:uiPriority w:val="99"/>
     <w:semiHidden/>
     <w:unhideWhenUsed/>
@@ -23636,7 +23438,7 @@
   </w:style>
   <w:style w:type="table" w:customStyle="1" w:styleId="Tabeloranje">
     <w:name w:val="Tabel (oranje)"/>
-    <w:basedOn w:val="TableProfessional"/>
+    <w:basedOn w:val="Professioneletabel"/>
     <w:uiPriority w:val="99"/>
     <w:qFormat/>
     <w:rPr>
@@ -23770,14 +23572,14 @@
   </w:style>
   <w:style w:type="table" w:customStyle="1" w:styleId="Stijl1">
     <w:name w:val="Stijl1"/>
-    <w:basedOn w:val="TableNormal"/>
+    <w:basedOn w:val="Standaardtabel"/>
     <w:uiPriority w:val="99"/>
     <w:qFormat/>
     <w:tblPr/>
   </w:style>
   <w:style w:type="paragraph" w:customStyle="1" w:styleId="Kop1nietinTOC">
     <w:name w:val="Kop 1 (niet in TOC)"/>
-    <w:basedOn w:val="Normal"/>
+    <w:basedOn w:val="Standaard"/>
     <w:qFormat/>
     <w:pPr>
       <w:spacing w:before="640" w:after="480"/>
@@ -23794,7 +23596,7 @@
   </w:style>
   <w:style w:type="table" w:customStyle="1" w:styleId="Tabelraster1">
     <w:name w:val="Tabelraster1"/>
-    <w:basedOn w:val="TableNormal"/>
+    <w:basedOn w:val="Standaardtabel"/>
     <w:uiPriority w:val="39"/>
     <w:qFormat/>
     <w:tblPr>
@@ -23810,7 +23612,7 @@
   </w:style>
   <w:style w:type="paragraph" w:customStyle="1" w:styleId="Frontcover-subtitelblauw">
     <w:name w:val="Frontcover - subtitel (blauw)"/>
-    <w:basedOn w:val="Normal"/>
+    <w:basedOn w:val="Standaard"/>
     <w:qFormat/>
     <w:pPr>
       <w:spacing w:line="288" w:lineRule="auto"/>
@@ -23830,7 +23632,7 @@
   </w:style>
   <w:style w:type="paragraph" w:customStyle="1" w:styleId="Frontcover-hoofdtiteloranje">
     <w:name w:val="Frontcover - hoofdtitel (oranje)"/>
-    <w:basedOn w:val="Normal"/>
+    <w:basedOn w:val="Standaard"/>
     <w:qFormat/>
     <w:pPr>
       <w:spacing w:line="216" w:lineRule="auto"/>
@@ -23848,7 +23650,7 @@
   </w:style>
   <w:style w:type="paragraph" w:customStyle="1" w:styleId="Frontcover-extrainfozwart">
     <w:name w:val="Frontcover - extra info (zwart)"/>
-    <w:basedOn w:val="Normal"/>
+    <w:basedOn w:val="Standaard"/>
     <w:qFormat/>
     <w:rPr>
       <w:rFonts w:ascii="Century Gothic" w:hAnsi="Century Gothic"/>
@@ -23858,7 +23660,7 @@
   </w:style>
   <w:style w:type="paragraph" w:customStyle="1" w:styleId="Frontcover-gemarkeerdetekst">
     <w:name w:val="Frontcover - gemarkeerde tekst"/>
-    <w:basedOn w:val="Normal"/>
+    <w:basedOn w:val="Standaard"/>
     <w:qFormat/>
     <w:rPr>
       <w:rFonts w:ascii="Century Gothic" w:hAnsi="Century Gothic"/>
@@ -23869,7 +23671,7 @@
   </w:style>
   <w:style w:type="paragraph" w:customStyle="1" w:styleId="Backcover-titeloranje">
     <w:name w:val="Backcover - titel (oranje)"/>
-    <w:basedOn w:val="Normal"/>
+    <w:basedOn w:val="Standaard"/>
     <w:qFormat/>
     <w:pPr>
       <w:spacing w:before="300" w:after="60"/>
@@ -23889,7 +23691,7 @@
   </w:style>
   <w:style w:type="paragraph" w:customStyle="1" w:styleId="Backcover-tekstzwart">
     <w:name w:val="Backcover - tekst (zwart)"/>
-    <w:basedOn w:val="Normal"/>
+    <w:basedOn w:val="Standaard"/>
     <w:qFormat/>
     <w:pPr>
       <w:jc w:val="right"/>
@@ -23899,10 +23701,10 @@
       <w:spacing w:val="6"/>
     </w:rPr>
   </w:style>
-  <w:style w:type="character" w:customStyle="1" w:styleId="EndnoteTextChar">
-    <w:name w:val="Endnote Text Char"/>
-    <w:basedOn w:val="DefaultParagraphFont"/>
-    <w:link w:val="EndnoteText"/>
+  <w:style w:type="character" w:customStyle="1" w:styleId="EindnoottekstChar">
+    <w:name w:val="Eindnoottekst Char"/>
+    <w:basedOn w:val="Standaardalinea-lettertype"/>
+    <w:link w:val="Eindnoottekst"/>
     <w:uiPriority w:val="99"/>
     <w:semiHidden/>
     <w:qFormat/>
@@ -23915,7 +23717,7 @@
   </w:style>
   <w:style w:type="table" w:customStyle="1" w:styleId="TableGridLight1">
     <w:name w:val="Table Grid Light1"/>
-    <w:basedOn w:val="TableNormal"/>
+    <w:basedOn w:val="Standaardtabel"/>
     <w:uiPriority w:val="40"/>
     <w:qFormat/>
     <w:tblPr>
@@ -24168,10 +23970,6 @@
 </file>
 
 <file path=customXml/item1.xml><?xml version="1.0" encoding="utf-8"?>
-<b:Sources xmlns:b="http://schemas.openxmlformats.org/officeDocument/2006/bibliography" xmlns="http://schemas.openxmlformats.org/officeDocument/2006/bibliography" SelectedStyle="/APASixthEditionOfficeOnline.xsl" StyleName="APA" Version="6"/>
-</file>
-
-<file path=customXml/item2.xml><?xml version="1.0" encoding="utf-8"?>
 <s:customData xmlns="http://www.wps.cn/officeDocument/2013/wpsCustomData" xmlns:s="http://www.wps.cn/officeDocument/2013/wpsCustomData">
   <customSectProps/>
   <customShpExts>
@@ -24180,18 +23978,22 @@
 </s:customData>
 </file>
 
+<file path=customXml/item2.xml><?xml version="1.0" encoding="utf-8"?>
+<b:Sources xmlns:b="http://schemas.openxmlformats.org/officeDocument/2006/bibliography" xmlns="http://schemas.openxmlformats.org/officeDocument/2006/bibliography" SelectedStyle="/APASixthEditionOfficeOnline.xsl" StyleName="APA" Version="6"/>
+</file>
+
 <file path=customXml/itemProps1.xml><?xml version="1.0" encoding="utf-8"?>
+<ds:datastoreItem xmlns:ds="http://schemas.openxmlformats.org/officeDocument/2006/customXml" ds:itemID="{B1977F7D-205B-4081-913C-38D41E755F92}">
+  <ds:schemaRefs>
+    <ds:schemaRef ds:uri="http://www.wps.cn/officeDocument/2013/wpsCustomData"/>
+  </ds:schemaRefs>
+</ds:datastoreItem>
+</file>
+
+<file path=customXml/itemProps2.xml><?xml version="1.0" encoding="utf-8"?>
 <ds:datastoreItem xmlns:ds="http://schemas.openxmlformats.org/officeDocument/2006/customXml" ds:itemID="{DF37F78A-67D4-D049-A3FA-809D87B4371A}">
   <ds:schemaRefs>
     <ds:schemaRef ds:uri="http://schemas.openxmlformats.org/officeDocument/2006/bibliography"/>
   </ds:schemaRefs>
 </ds:datastoreItem>
-</file>
-
-<file path=customXml/itemProps2.xml><?xml version="1.0" encoding="utf-8"?>
-<ds:datastoreItem xmlns:ds="http://schemas.openxmlformats.org/officeDocument/2006/customXml" ds:itemID="{B1977F7D-205B-4081-913C-38D41E755F92}">
-  <ds:schemaRefs>
-    <ds:schemaRef ds:uri="http://www.wps.cn/officeDocument/2013/wpsCustomData"/>
-  </ds:schemaRefs>
-</ds:datastoreItem>
 </file>
</xml_diff>

<commit_message>
Ik heb mijn schermen toegevoegd aan het bestand
</commit_message>
<xml_diff>
--- a/Analyse-en-ontwerprapport_Lier1.docx
+++ b/Analyse-en-ontwerprapport_Lier1.docx
@@ -14766,7 +14766,21 @@
         <w:rPr>
           <w:lang w:val="nl-NL" w:eastAsia="nl-BE"/>
         </w:rPr>
-        <w:t>De klant wil graag een homepage met een hero-afbeelding waarop het restaurant of enkele gerechten staan. Daarnaast moet er ook een navigatiebalk zijn waarmee je kan navigeren naar Home, Menu, foto’s, Reserveren, Contact, Dashboard en Aanmelden.</w:t>
+        <w:t xml:space="preserve">De klant wil graag een homepage met een </w:t>
+      </w:r>
+      <w:proofErr w:type="spellStart"/>
+      <w:r>
+        <w:rPr>
+          <w:lang w:val="nl-NL" w:eastAsia="nl-BE"/>
+        </w:rPr>
+        <w:t>hero</w:t>
+      </w:r>
+      <w:proofErr w:type="spellEnd"/>
+      <w:r>
+        <w:rPr>
+          <w:lang w:val="nl-NL" w:eastAsia="nl-BE"/>
+        </w:rPr>
+        <w:t>-afbeelding waarop het restaurant of enkele gerechten staan. Daarnaast moet er ook een navigatiebalk zijn waarmee je kan navigeren naar Home, Menu, foto’s, Reserveren, Contact, Dashboard en Aanmelden.</w:t>
       </w:r>
     </w:p>
     <w:p>
@@ -14846,8 +14860,13 @@
       </w:pPr>
       <w:bookmarkStart w:id="7" w:name="_Toc119405360"/>
       <w:bookmarkStart w:id="8" w:name="_Toc192532499"/>
-      <w:r>
-        <w:t>Use Case Diagram</w:t>
+      <w:proofErr w:type="spellStart"/>
+      <w:r>
+        <w:t>Use</w:t>
+      </w:r>
+      <w:proofErr w:type="spellEnd"/>
+      <w:r>
+        <w:t xml:space="preserve"> Case Diagram</w:t>
       </w:r>
       <w:bookmarkEnd w:id="7"/>
       <w:bookmarkEnd w:id="8"/>
@@ -14862,7 +14881,21 @@
         <w:rPr>
           <w:lang w:val="nl-BE"/>
         </w:rPr>
-        <w:t>Zorg voor een goed LEESBAAR use case diagram. Verdeel het diagram desnoods over meerdere pagina’s.</w:t>
+        <w:t xml:space="preserve">Zorg voor een goed LEESBAAR </w:t>
+      </w:r>
+      <w:proofErr w:type="spellStart"/>
+      <w:r>
+        <w:rPr>
+          <w:lang w:val="nl-BE"/>
+        </w:rPr>
+        <w:t>use</w:t>
+      </w:r>
+      <w:proofErr w:type="spellEnd"/>
+      <w:r>
+        <w:rPr>
+          <w:lang w:val="nl-BE"/>
+        </w:rPr>
+        <w:t xml:space="preserve"> case diagram. Verdeel het diagram desnoods over meerdere pagina’s.</w:t>
       </w:r>
     </w:p>
     <w:p>
@@ -14894,35 +14927,89 @@
       </w:pPr>
       <w:bookmarkStart w:id="10" w:name="_Toc119405361"/>
       <w:bookmarkStart w:id="11" w:name="_Toc192532501"/>
-      <w:r>
-        <w:t>Use Case Beschrijvingen met prototypes</w:t>
+      <w:proofErr w:type="spellStart"/>
+      <w:r>
+        <w:t>Use</w:t>
+      </w:r>
+      <w:proofErr w:type="spellEnd"/>
+      <w:r>
+        <w:t xml:space="preserve"> Case Beschrijvingen met prototypes</w:t>
       </w:r>
       <w:bookmarkEnd w:id="10"/>
       <w:bookmarkEnd w:id="11"/>
     </w:p>
     <w:p>
-      <w:r>
-        <w:t>Usecasebeschrijvingen aangevuld met schermen.</w:t>
-      </w:r>
-    </w:p>
-    <w:p>
-      <w:pPr>
-        <w:rPr>
-          <w:lang w:val="nl-BE"/>
-        </w:rPr>
-      </w:pPr>
-    </w:p>
-    <w:p>
-      <w:pPr>
-        <w:rPr>
-          <w:lang w:val="nl-BE"/>
-        </w:rPr>
-      </w:pPr>
-      <w:r>
-        <w:rPr>
-          <w:lang w:val="nl-BE"/>
-        </w:rPr>
-        <w:t>Respecteer de volgorde waarin de usecases in het use case diagram voorkomen.</w:t>
+      <w:proofErr w:type="spellStart"/>
+      <w:r>
+        <w:t>Usecasebeschrijvingen</w:t>
+      </w:r>
+      <w:proofErr w:type="spellEnd"/>
+      <w:r>
+        <w:t xml:space="preserve"> </w:t>
+      </w:r>
+      <w:proofErr w:type="spellStart"/>
+      <w:r>
+        <w:t>aangevuld</w:t>
+      </w:r>
+      <w:proofErr w:type="spellEnd"/>
+      <w:r>
+        <w:t xml:space="preserve"> met </w:t>
+      </w:r>
+      <w:proofErr w:type="spellStart"/>
+      <w:r>
+        <w:t>schermen</w:t>
+      </w:r>
+      <w:proofErr w:type="spellEnd"/>
+      <w:r>
+        <w:t>.</w:t>
+      </w:r>
+    </w:p>
+    <w:p>
+      <w:pPr>
+        <w:rPr>
+          <w:lang w:val="nl-BE"/>
+        </w:rPr>
+      </w:pPr>
+    </w:p>
+    <w:p>
+      <w:pPr>
+        <w:rPr>
+          <w:lang w:val="nl-BE"/>
+        </w:rPr>
+      </w:pPr>
+      <w:r>
+        <w:rPr>
+          <w:lang w:val="nl-BE"/>
+        </w:rPr>
+        <w:t xml:space="preserve">Respecteer de volgorde waarin de </w:t>
+      </w:r>
+      <w:proofErr w:type="spellStart"/>
+      <w:r>
+        <w:rPr>
+          <w:lang w:val="nl-BE"/>
+        </w:rPr>
+        <w:t>usecases</w:t>
+      </w:r>
+      <w:proofErr w:type="spellEnd"/>
+      <w:r>
+        <w:rPr>
+          <w:lang w:val="nl-BE"/>
+        </w:rPr>
+        <w:t xml:space="preserve"> in het </w:t>
+      </w:r>
+      <w:proofErr w:type="spellStart"/>
+      <w:r>
+        <w:rPr>
+          <w:lang w:val="nl-BE"/>
+        </w:rPr>
+        <w:t>use</w:t>
+      </w:r>
+      <w:proofErr w:type="spellEnd"/>
+      <w:r>
+        <w:rPr>
+          <w:lang w:val="nl-BE"/>
+        </w:rPr>
+        <w:t xml:space="preserve"> case diagram voorkomen.</w:t>
       </w:r>
     </w:p>
     <w:p>
@@ -14932,7 +15019,15 @@
       <w:bookmarkStart w:id="12" w:name="_Toc119405362"/>
       <w:bookmarkStart w:id="13" w:name="_Toc192532502"/>
       <w:r>
-        <w:t xml:space="preserve">Use case 1 Account aanmaken </w:t>
+        <w:t xml:space="preserve">Use case 1 Account </w:t>
+      </w:r>
+      <w:proofErr w:type="spellStart"/>
+      <w:r>
+        <w:t>aanmaken</w:t>
+      </w:r>
+      <w:proofErr w:type="spellEnd"/>
+      <w:r>
+        <w:t xml:space="preserve"> </w:t>
       </w:r>
       <w:bookmarkEnd w:id="12"/>
       <w:r>
@@ -15134,7 +15229,49 @@
         <w:rPr>
           <w:lang w:val="nl-BE"/>
         </w:rPr>
-        <w:t>het gekozen mail adress staat al in ons systeem geregistreerd. Gebruker krijgt een melding en moet een ander email adress ingeven</w:t>
+        <w:t xml:space="preserve">het gekozen mail </w:t>
+      </w:r>
+      <w:proofErr w:type="spellStart"/>
+      <w:r>
+        <w:rPr>
+          <w:lang w:val="nl-BE"/>
+        </w:rPr>
+        <w:t>adress</w:t>
+      </w:r>
+      <w:proofErr w:type="spellEnd"/>
+      <w:r>
+        <w:rPr>
+          <w:lang w:val="nl-BE"/>
+        </w:rPr>
+        <w:t xml:space="preserve"> staat al in ons systeem geregistreerd. </w:t>
+      </w:r>
+      <w:proofErr w:type="spellStart"/>
+      <w:r>
+        <w:rPr>
+          <w:lang w:val="nl-BE"/>
+        </w:rPr>
+        <w:t>Gebruker</w:t>
+      </w:r>
+      <w:proofErr w:type="spellEnd"/>
+      <w:r>
+        <w:rPr>
+          <w:lang w:val="nl-BE"/>
+        </w:rPr>
+        <w:t xml:space="preserve"> krijgt een melding en moet een ander email </w:t>
+      </w:r>
+      <w:proofErr w:type="spellStart"/>
+      <w:r>
+        <w:rPr>
+          <w:lang w:val="nl-BE"/>
+        </w:rPr>
+        <w:t>adress</w:t>
+      </w:r>
+      <w:proofErr w:type="spellEnd"/>
+      <w:r>
+        <w:rPr>
+          <w:lang w:val="nl-BE"/>
+        </w:rPr>
+        <w:t xml:space="preserve"> ingeven</w:t>
       </w:r>
     </w:p>
     <w:p>
@@ -15226,7 +15363,21 @@
         <w:rPr>
           <w:lang w:val="nl-BE"/>
         </w:rPr>
-        <w:t>Registratiepagina, Bevestegingsscherm en Inlogscherm</w:t>
+        <w:t xml:space="preserve">Registratiepagina, </w:t>
+      </w:r>
+      <w:proofErr w:type="spellStart"/>
+      <w:r>
+        <w:rPr>
+          <w:lang w:val="nl-BE"/>
+        </w:rPr>
+        <w:t>Bevestegingsscherm</w:t>
+      </w:r>
+      <w:proofErr w:type="spellEnd"/>
+      <w:r>
+        <w:rPr>
+          <w:lang w:val="nl-BE"/>
+        </w:rPr>
+        <w:t xml:space="preserve"> en Inlogscherm</w:t>
       </w:r>
     </w:p>
     <w:p>
@@ -15244,11 +15395,19 @@
         </w:rPr>
       </w:pPr>
       <w:bookmarkStart w:id="14" w:name="_Toc192532503"/>
-      <w:r>
-        <w:rPr>
-          <w:lang w:val="nl-BE"/>
-        </w:rPr>
-        <w:t>Use case 2 Inloggen</w:t>
+      <w:proofErr w:type="spellStart"/>
+      <w:r>
+        <w:rPr>
+          <w:lang w:val="nl-BE"/>
+        </w:rPr>
+        <w:t>Use</w:t>
+      </w:r>
+      <w:proofErr w:type="spellEnd"/>
+      <w:r>
+        <w:rPr>
+          <w:lang w:val="nl-BE"/>
+        </w:rPr>
+        <w:t xml:space="preserve"> case 2 Inloggen</w:t>
       </w:r>
       <w:bookmarkEnd w:id="14"/>
     </w:p>
@@ -15546,11 +15705,19 @@
       </w:pPr>
       <w:bookmarkStart w:id="15" w:name="_Toc119405363"/>
       <w:bookmarkStart w:id="16" w:name="_Toc192532504"/>
-      <w:r>
-        <w:rPr>
-          <w:lang w:val="nl-BE"/>
-        </w:rPr>
-        <w:t xml:space="preserve">Use case 3 Tafel reserveren </w:t>
+      <w:proofErr w:type="spellStart"/>
+      <w:r>
+        <w:rPr>
+          <w:lang w:val="nl-BE"/>
+        </w:rPr>
+        <w:t>Use</w:t>
+      </w:r>
+      <w:proofErr w:type="spellEnd"/>
+      <w:r>
+        <w:rPr>
+          <w:lang w:val="nl-BE"/>
+        </w:rPr>
+        <w:t xml:space="preserve"> case 3 Tafel reserveren </w:t>
       </w:r>
       <w:bookmarkEnd w:id="15"/>
       <w:r>
@@ -15842,8 +16009,16 @@
         <w:rPr>
           <w:lang w:val="nl-BE"/>
         </w:rPr>
-        <w:t>Reserveringspagina, Bevestegingsscherm</w:t>
-      </w:r>
+        <w:t xml:space="preserve">Reserveringspagina, </w:t>
+      </w:r>
+      <w:proofErr w:type="spellStart"/>
+      <w:r>
+        <w:rPr>
+          <w:lang w:val="nl-BE"/>
+        </w:rPr>
+        <w:t>Bevestegingsscherm</w:t>
+      </w:r>
+      <w:proofErr w:type="spellEnd"/>
     </w:p>
     <w:p>
       <w:pPr>
@@ -15854,11 +16029,19 @@
       </w:pPr>
       <w:bookmarkStart w:id="17" w:name="_Toc119405364"/>
       <w:bookmarkStart w:id="18" w:name="_Toc192532505"/>
-      <w:r>
-        <w:rPr>
-          <w:lang w:val="nl-BE"/>
-        </w:rPr>
-        <w:t xml:space="preserve">Use case 4 Bestellingen doorgeven </w:t>
+      <w:proofErr w:type="spellStart"/>
+      <w:r>
+        <w:rPr>
+          <w:lang w:val="nl-BE"/>
+        </w:rPr>
+        <w:t>Use</w:t>
+      </w:r>
+      <w:proofErr w:type="spellEnd"/>
+      <w:r>
+        <w:rPr>
+          <w:lang w:val="nl-BE"/>
+        </w:rPr>
+        <w:t xml:space="preserve"> case 4 Bestellingen doorgeven </w:t>
       </w:r>
       <w:bookmarkEnd w:id="17"/>
       <w:r>
@@ -16139,12 +16322,14 @@
           <w:lang w:val="nl-BE"/>
         </w:rPr>
       </w:pPr>
+      <w:proofErr w:type="spellStart"/>
       <w:r>
         <w:rPr>
           <w:lang w:val="nl-BE"/>
         </w:rPr>
         <w:t>Bestellingsoverzicht</w:t>
       </w:r>
+      <w:proofErr w:type="spellEnd"/>
     </w:p>
     <w:p>
       <w:pPr>
@@ -16181,11 +16366,19 @@
         </w:rPr>
       </w:pPr>
       <w:bookmarkStart w:id="19" w:name="_Toc192532506"/>
-      <w:r>
-        <w:rPr>
-          <w:lang w:val="nl-BE"/>
-        </w:rPr>
-        <w:t>Use case 5 Facturen raadplegen (Ruben)</w:t>
+      <w:proofErr w:type="spellStart"/>
+      <w:r>
+        <w:rPr>
+          <w:lang w:val="nl-BE"/>
+        </w:rPr>
+        <w:t>Use</w:t>
+      </w:r>
+      <w:proofErr w:type="spellEnd"/>
+      <w:r>
+        <w:rPr>
+          <w:lang w:val="nl-BE"/>
+        </w:rPr>
+        <w:t xml:space="preserve"> case 5 Facturen raadplegen (Ruben)</w:t>
       </w:r>
       <w:bookmarkEnd w:id="19"/>
     </w:p>
@@ -16385,12 +16578,14 @@
           <w:lang w:val="nl-BE"/>
         </w:rPr>
       </w:pPr>
+      <w:proofErr w:type="spellStart"/>
       <w:r>
         <w:rPr>
           <w:lang w:val="nl-BE"/>
         </w:rPr>
         <w:t>Factuuroverzichtpagina</w:t>
       </w:r>
+      <w:proofErr w:type="spellEnd"/>
     </w:p>
     <w:p>
       <w:pPr>
@@ -16418,7 +16613,15 @@
       </w:pPr>
       <w:bookmarkStart w:id="20" w:name="_Toc192532507"/>
       <w:r>
-        <w:t>Use case 6 Review achterlaten (Ruben)</w:t>
+        <w:t xml:space="preserve">Use case 6 Review </w:t>
+      </w:r>
+      <w:proofErr w:type="spellStart"/>
+      <w:r>
+        <w:t>achterlaten</w:t>
+      </w:r>
+      <w:proofErr w:type="spellEnd"/>
+      <w:r>
+        <w:t xml:space="preserve"> (Ruben)</w:t>
       </w:r>
       <w:bookmarkEnd w:id="20"/>
     </w:p>
@@ -16615,7 +16818,21 @@
         <w:rPr>
           <w:lang w:val="nl-BE"/>
         </w:rPr>
-        <w:t>Gebruiker krijgt een melding dat er iets fout is met een medelding wat er fout is en wordt terug naar de reviewpagina gestuurd.</w:t>
+        <w:t xml:space="preserve">Gebruiker krijgt een melding dat er iets fout is met een </w:t>
+      </w:r>
+      <w:proofErr w:type="spellStart"/>
+      <w:r>
+        <w:rPr>
+          <w:lang w:val="nl-BE"/>
+        </w:rPr>
+        <w:t>medelding</w:t>
+      </w:r>
+      <w:proofErr w:type="spellEnd"/>
+      <w:r>
+        <w:rPr>
+          <w:lang w:val="nl-BE"/>
+        </w:rPr>
+        <w:t xml:space="preserve"> wat er fout is en wordt terug naar de reviewpagina gestuurd.</w:t>
       </w:r>
     </w:p>
     <w:p>
@@ -16743,11 +16960,19 @@
         </w:rPr>
       </w:pPr>
       <w:bookmarkStart w:id="21" w:name="_Toc192532508"/>
-      <w:r>
-        <w:rPr>
-          <w:lang w:val="nl-BE"/>
-        </w:rPr>
-        <w:t>Use case 7 Drank beheren (Jens)</w:t>
+      <w:proofErr w:type="spellStart"/>
+      <w:r>
+        <w:rPr>
+          <w:lang w:val="nl-BE"/>
+        </w:rPr>
+        <w:t>Use</w:t>
+      </w:r>
+      <w:proofErr w:type="spellEnd"/>
+      <w:r>
+        <w:rPr>
+          <w:lang w:val="nl-BE"/>
+        </w:rPr>
+        <w:t xml:space="preserve"> case 7 Drank beheren (Jens)</w:t>
       </w:r>
       <w:bookmarkEnd w:id="21"/>
     </w:p>
@@ -17020,6 +17245,7 @@
         <w:rPr>
           <w:b/>
           <w:bCs/>
+          <w:noProof/>
           <w:lang w:val="nl-BE"/>
         </w:rPr>
         <w:drawing>
@@ -17080,6 +17306,7 @@
         <w:rPr>
           <w:b/>
           <w:bCs/>
+          <w:noProof/>
           <w:lang w:val="nl-BE"/>
         </w:rPr>
         <w:lastRenderedPageBreak/>
@@ -17141,6 +17368,7 @@
         <w:rPr>
           <w:b/>
           <w:bCs/>
+          <w:noProof/>
           <w:lang w:val="nl-BE"/>
         </w:rPr>
         <w:drawing>
@@ -17195,11 +17423,19 @@
         </w:rPr>
       </w:pPr>
       <w:bookmarkStart w:id="22" w:name="_Toc192532509"/>
-      <w:r>
-        <w:rPr>
-          <w:lang w:val="nl-BE"/>
-        </w:rPr>
-        <w:t>Use case 8 Bestellingen afhandelen (Jens)</w:t>
+      <w:proofErr w:type="spellStart"/>
+      <w:r>
+        <w:rPr>
+          <w:lang w:val="nl-BE"/>
+        </w:rPr>
+        <w:t>Use</w:t>
+      </w:r>
+      <w:proofErr w:type="spellEnd"/>
+      <w:r>
+        <w:rPr>
+          <w:lang w:val="nl-BE"/>
+        </w:rPr>
+        <w:t xml:space="preserve"> case 8 Bestellingen afhandelen (Jens)</w:t>
       </w:r>
       <w:bookmarkEnd w:id="22"/>
     </w:p>
@@ -17399,6 +17635,7 @@
         <w:rPr>
           <w:b/>
           <w:bCs/>
+          <w:noProof/>
           <w:lang w:val="nl-BE"/>
         </w:rPr>
         <w:drawing>
@@ -17453,11 +17690,19 @@
         </w:rPr>
       </w:pPr>
       <w:bookmarkStart w:id="23" w:name="_Toc192532510"/>
-      <w:r>
-        <w:rPr>
-          <w:lang w:val="nl-BE"/>
-        </w:rPr>
-        <w:t>Use case 9 Tafels toewijzen (Jens)</w:t>
+      <w:proofErr w:type="spellStart"/>
+      <w:r>
+        <w:rPr>
+          <w:lang w:val="nl-BE"/>
+        </w:rPr>
+        <w:t>Use</w:t>
+      </w:r>
+      <w:proofErr w:type="spellEnd"/>
+      <w:r>
+        <w:rPr>
+          <w:lang w:val="nl-BE"/>
+        </w:rPr>
+        <w:t xml:space="preserve"> case 9 Tafels toewijzen (Jens)</w:t>
       </w:r>
       <w:bookmarkEnd w:id="23"/>
     </w:p>
@@ -17667,6 +17912,7 @@
         <w:rPr>
           <w:b/>
           <w:bCs/>
+          <w:noProof/>
           <w:lang w:val="nl-BE"/>
         </w:rPr>
         <w:lastRenderedPageBreak/>
@@ -17728,6 +17974,7 @@
         <w:rPr>
           <w:b/>
           <w:bCs/>
+          <w:noProof/>
           <w:lang w:val="nl-BE"/>
         </w:rPr>
         <w:drawing>
@@ -17782,11 +18029,19 @@
         </w:rPr>
       </w:pPr>
       <w:bookmarkStart w:id="24" w:name="_Toc192532511"/>
-      <w:r>
-        <w:rPr>
-          <w:lang w:val="nl-BE"/>
-        </w:rPr>
-        <w:t>Use case 10 Facturen afrekenen (Jens)</w:t>
+      <w:proofErr w:type="spellStart"/>
+      <w:r>
+        <w:rPr>
+          <w:lang w:val="nl-BE"/>
+        </w:rPr>
+        <w:t>Use</w:t>
+      </w:r>
+      <w:proofErr w:type="spellEnd"/>
+      <w:r>
+        <w:rPr>
+          <w:lang w:val="nl-BE"/>
+        </w:rPr>
+        <w:t xml:space="preserve"> case 10 Facturen afrekenen (Jens)</w:t>
       </w:r>
       <w:bookmarkEnd w:id="24"/>
     </w:p>
@@ -17978,11 +18233,19 @@
         </w:rPr>
       </w:pPr>
       <w:bookmarkStart w:id="25" w:name="_Toc192532512"/>
-      <w:r>
-        <w:rPr>
-          <w:lang w:val="nl-BE"/>
-        </w:rPr>
-        <w:t>Use case 11 Reservaties opvragen (Jens)</w:t>
+      <w:proofErr w:type="spellStart"/>
+      <w:r>
+        <w:rPr>
+          <w:lang w:val="nl-BE"/>
+        </w:rPr>
+        <w:t>Use</w:t>
+      </w:r>
+      <w:proofErr w:type="spellEnd"/>
+      <w:r>
+        <w:rPr>
+          <w:lang w:val="nl-BE"/>
+        </w:rPr>
+        <w:t xml:space="preserve"> case 11 Reservaties opvragen (Jens)</w:t>
       </w:r>
       <w:bookmarkEnd w:id="25"/>
     </w:p>
@@ -18118,11 +18381,19 @@
         </w:rPr>
       </w:pPr>
       <w:bookmarkStart w:id="26" w:name="_Toc192532513"/>
-      <w:r>
-        <w:rPr>
-          <w:lang w:val="nl-BE"/>
-        </w:rPr>
-        <w:t>Use case 12 Gerechten beheren (Robin)</w:t>
+      <w:proofErr w:type="spellStart"/>
+      <w:r>
+        <w:rPr>
+          <w:lang w:val="nl-BE"/>
+        </w:rPr>
+        <w:t>Use</w:t>
+      </w:r>
+      <w:proofErr w:type="spellEnd"/>
+      <w:r>
+        <w:rPr>
+          <w:lang w:val="nl-BE"/>
+        </w:rPr>
+        <w:t xml:space="preserve"> case 12 Gerechten beheren (Robin)</w:t>
       </w:r>
       <w:bookmarkEnd w:id="26"/>
     </w:p>
@@ -18173,7 +18444,23 @@
         </w:numPr>
       </w:pPr>
       <w:r>
-        <w:t>Als de Kok is ingelogd krijgt deze een overzicht van alle gerechten, heeft 1 checkbox en 2 buttons suggestie/edit/delete</w:t>
+        <w:t xml:space="preserve">Als de Kok is ingelogd krijgt deze een overzicht van alle gerechten, heeft 1 </w:t>
+      </w:r>
+      <w:proofErr w:type="spellStart"/>
+      <w:r>
+        <w:t>checkbox</w:t>
+      </w:r>
+      <w:proofErr w:type="spellEnd"/>
+      <w:r>
+        <w:t xml:space="preserve"> en 2 buttons suggestie/</w:t>
+      </w:r>
+      <w:proofErr w:type="spellStart"/>
+      <w:r>
+        <w:t>edit</w:t>
+      </w:r>
+      <w:proofErr w:type="spellEnd"/>
+      <w:r>
+        <w:t>/delete</w:t>
       </w:r>
     </w:p>
     <w:p>
@@ -18185,7 +18472,15 @@
         </w:numPr>
       </w:pPr>
       <w:r>
-        <w:t>Als de sugestie is aangevinkt dan staat dit gerecht onder de rubriek suggestie van de chef</w:t>
+        <w:t xml:space="preserve">Als de </w:t>
+      </w:r>
+      <w:proofErr w:type="spellStart"/>
+      <w:r>
+        <w:t>sugestie</w:t>
+      </w:r>
+      <w:proofErr w:type="spellEnd"/>
+      <w:r>
+        <w:t xml:space="preserve"> is aangevinkt dan staat dit gerecht onder de rubriek suggestie van de chef</w:t>
       </w:r>
     </w:p>
     <w:p>
@@ -18197,10 +18492,26 @@
         </w:numPr>
       </w:pPr>
       <w:r>
-        <w:t xml:space="preserve">Als de edit word aangeklikt dan word het bijhorende gerecht geopend en kan je de </w:t>
-      </w:r>
-      <w:r>
-        <w:t>naam, ingredienten, allergeneninformatie, de prijs, categorie</w:t>
+        <w:t xml:space="preserve">Als de </w:t>
+      </w:r>
+      <w:proofErr w:type="spellStart"/>
+      <w:r>
+        <w:t>edit</w:t>
+      </w:r>
+      <w:proofErr w:type="spellEnd"/>
+      <w:r>
+        <w:t xml:space="preserve"> word aangeklikt dan word het bijhorende gerecht geopend en kan je de </w:t>
+      </w:r>
+      <w:r>
+        <w:t xml:space="preserve">naam, </w:t>
+      </w:r>
+      <w:proofErr w:type="spellStart"/>
+      <w:r>
+        <w:t>ingredienten</w:t>
+      </w:r>
+      <w:proofErr w:type="spellEnd"/>
+      <w:r>
+        <w:t>, allergeneninformatie, de prijs, categorie</w:t>
       </w:r>
       <w:r>
         <w:t xml:space="preserve"> aanpassen.</w:t>
@@ -18216,7 +18527,77 @@
         <w:rPr>
           <w:lang w:val="en-US"/>
         </w:rPr>
-        <w:t>De kok kan deze ook aanpassen.</w:t>
+        <w:t xml:space="preserve">De </w:t>
+      </w:r>
+      <w:proofErr w:type="spellStart"/>
+      <w:r>
+        <w:rPr>
+          <w:lang w:val="en-US"/>
+        </w:rPr>
+        <w:t>kok</w:t>
+      </w:r>
+      <w:proofErr w:type="spellEnd"/>
+      <w:r>
+        <w:rPr>
+          <w:lang w:val="en-US"/>
+        </w:rPr>
+        <w:t xml:space="preserve"> </w:t>
+      </w:r>
+      <w:proofErr w:type="spellStart"/>
+      <w:r>
+        <w:rPr>
+          <w:lang w:val="en-US"/>
+        </w:rPr>
+        <w:t>kan</w:t>
+      </w:r>
+      <w:proofErr w:type="spellEnd"/>
+      <w:r>
+        <w:rPr>
+          <w:lang w:val="en-US"/>
+        </w:rPr>
+        <w:t xml:space="preserve"> </w:t>
+      </w:r>
+      <w:proofErr w:type="spellStart"/>
+      <w:r>
+        <w:rPr>
+          <w:lang w:val="en-US"/>
+        </w:rPr>
+        <w:t>deze</w:t>
+      </w:r>
+      <w:proofErr w:type="spellEnd"/>
+      <w:r>
+        <w:rPr>
+          <w:lang w:val="en-US"/>
+        </w:rPr>
+        <w:t xml:space="preserve"> </w:t>
+      </w:r>
+      <w:proofErr w:type="spellStart"/>
+      <w:r>
+        <w:rPr>
+          <w:lang w:val="en-US"/>
+        </w:rPr>
+        <w:t>ook</w:t>
+      </w:r>
+      <w:proofErr w:type="spellEnd"/>
+      <w:r>
+        <w:rPr>
+          <w:lang w:val="en-US"/>
+        </w:rPr>
+        <w:t xml:space="preserve"> </w:t>
+      </w:r>
+      <w:proofErr w:type="spellStart"/>
+      <w:r>
+        <w:rPr>
+          <w:lang w:val="en-US"/>
+        </w:rPr>
+        <w:t>aanpassen</w:t>
+      </w:r>
+      <w:proofErr w:type="spellEnd"/>
+      <w:r>
+        <w:rPr>
+          <w:lang w:val="en-US"/>
+        </w:rPr>
+        <w:t>.</w:t>
       </w:r>
     </w:p>
     <w:p>
@@ -18247,7 +18628,15 @@
         <w:t xml:space="preserve">Op dit formulier kan je de </w:t>
       </w:r>
       <w:r>
-        <w:t>naam, ingredienten, allergeneninformatie, de prijs, categorie invullen en zo een nieuw gerecht toevoegen.</w:t>
+        <w:t xml:space="preserve">naam, </w:t>
+      </w:r>
+      <w:proofErr w:type="spellStart"/>
+      <w:r>
+        <w:t>ingredienten</w:t>
+      </w:r>
+      <w:proofErr w:type="spellEnd"/>
+      <w:r>
+        <w:t>, allergeneninformatie, de prijs, categorie invullen en zo een nieuw gerecht toevoegen.</w:t>
       </w:r>
     </w:p>
     <w:p>
@@ -18282,6 +18671,132 @@
         </w:rPr>
         <w:t>[Extra opmerkingen]</w:t>
       </w:r>
+    </w:p>
+    <w:p>
+      <w:pPr>
+        <w:rPr>
+          <w:lang w:val="nl-BE"/>
+        </w:rPr>
+      </w:pPr>
+    </w:p>
+    <w:p>
+      <w:pPr>
+        <w:rPr>
+          <w:lang w:val="nl-BE"/>
+        </w:rPr>
+      </w:pPr>
+    </w:p>
+    <w:p>
+      <w:pPr>
+        <w:rPr>
+          <w:lang w:val="nl-BE"/>
+        </w:rPr>
+      </w:pPr>
+    </w:p>
+    <w:p>
+      <w:pPr>
+        <w:rPr>
+          <w:lang w:val="nl-BE"/>
+        </w:rPr>
+      </w:pPr>
+    </w:p>
+    <w:p>
+      <w:pPr>
+        <w:rPr>
+          <w:lang w:val="nl-BE"/>
+        </w:rPr>
+      </w:pPr>
+    </w:p>
+    <w:p>
+      <w:pPr>
+        <w:rPr>
+          <w:lang w:val="nl-BE"/>
+        </w:rPr>
+      </w:pPr>
+    </w:p>
+    <w:p>
+      <w:pPr>
+        <w:rPr>
+          <w:lang w:val="nl-BE"/>
+        </w:rPr>
+      </w:pPr>
+    </w:p>
+    <w:p>
+      <w:pPr>
+        <w:rPr>
+          <w:lang w:val="nl-BE"/>
+        </w:rPr>
+      </w:pPr>
+    </w:p>
+    <w:p>
+      <w:pPr>
+        <w:rPr>
+          <w:lang w:val="nl-BE"/>
+        </w:rPr>
+      </w:pPr>
+    </w:p>
+    <w:p>
+      <w:pPr>
+        <w:rPr>
+          <w:lang w:val="nl-BE"/>
+        </w:rPr>
+      </w:pPr>
+    </w:p>
+    <w:p>
+      <w:pPr>
+        <w:rPr>
+          <w:lang w:val="nl-BE"/>
+        </w:rPr>
+      </w:pPr>
+    </w:p>
+    <w:p>
+      <w:pPr>
+        <w:rPr>
+          <w:lang w:val="nl-BE"/>
+        </w:rPr>
+      </w:pPr>
+    </w:p>
+    <w:p>
+      <w:pPr>
+        <w:rPr>
+          <w:lang w:val="nl-BE"/>
+        </w:rPr>
+      </w:pPr>
+    </w:p>
+    <w:p>
+      <w:pPr>
+        <w:rPr>
+          <w:lang w:val="nl-BE"/>
+        </w:rPr>
+      </w:pPr>
+    </w:p>
+    <w:p>
+      <w:pPr>
+        <w:rPr>
+          <w:lang w:val="nl-BE"/>
+        </w:rPr>
+      </w:pPr>
+    </w:p>
+    <w:p>
+      <w:pPr>
+        <w:rPr>
+          <w:lang w:val="nl-BE"/>
+        </w:rPr>
+      </w:pPr>
+    </w:p>
+    <w:p>
+      <w:pPr>
+        <w:rPr>
+          <w:lang w:val="nl-BE"/>
+        </w:rPr>
+      </w:pPr>
+    </w:p>
+    <w:p>
+      <w:pPr>
+        <w:rPr>
+          <w:lang w:val="nl-BE"/>
+        </w:rPr>
+      </w:pPr>
     </w:p>
     <w:p>
       <w:pPr>
@@ -18304,12 +18819,765 @@
           <w:bCs/>
           <w:lang w:val="nl-BE"/>
         </w:rPr>
+        <w:lastRenderedPageBreak/>
         <w:t xml:space="preserve">Schermen: </w:t>
       </w:r>
     </w:p>
     <w:p>
       <w:pPr>
         <w:rPr>
+          <w:b/>
+          <w:bCs/>
+          <w:lang w:val="nl-BE"/>
+        </w:rPr>
+      </w:pPr>
+      <w:r>
+        <w:rPr>
+          <w:b/>
+          <w:bCs/>
+        </w:rPr>
+        <w:drawing>
+          <wp:inline distT="0" distB="0" distL="0" distR="0" wp14:anchorId="107B1176" wp14:editId="149DA417">
+            <wp:extent cx="4567949" cy="3830128"/>
+            <wp:effectExtent l="0" t="0" r="4445" b="0"/>
+            <wp:docPr id="1685767821" name="Afbeelding 65" descr="Afbeelding met tekst, schermopname, nummer, Parallel&#10;&#10;Door AI gegenereerde inhoud is mogelijk onjuist."/>
+            <wp:cNvGraphicFramePr>
+              <a:graphicFrameLocks xmlns:a="http://schemas.openxmlformats.org/drawingml/2006/main" noChangeAspect="1"/>
+            </wp:cNvGraphicFramePr>
+            <a:graphic xmlns:a="http://schemas.openxmlformats.org/drawingml/2006/main">
+              <a:graphicData uri="http://schemas.openxmlformats.org/drawingml/2006/picture">
+                <pic:pic xmlns:pic="http://schemas.openxmlformats.org/drawingml/2006/picture">
+                  <pic:nvPicPr>
+                    <pic:cNvPr id="1685767821" name="Afbeelding 65" descr="Afbeelding met tekst, schermopname, nummer, Parallel&#10;&#10;Door AI gegenereerde inhoud is mogelijk onjuist."/>
+                    <pic:cNvPicPr>
+                      <a:picLocks noChangeAspect="1" noChangeArrowheads="1"/>
+                    </pic:cNvPicPr>
+                  </pic:nvPicPr>
+                  <pic:blipFill>
+                    <a:blip r:embed="rId16" cstate="print">
+                      <a:extLst>
+                        <a:ext uri="{28A0092B-C50C-407E-A947-70E740481C1C}">
+                          <a14:useLocalDpi xmlns:a14="http://schemas.microsoft.com/office/drawing/2010/main" val="0"/>
+                        </a:ext>
+                      </a:extLst>
+                    </a:blip>
+                    <a:srcRect/>
+                    <a:stretch>
+                      <a:fillRect/>
+                    </a:stretch>
+                  </pic:blipFill>
+                  <pic:spPr bwMode="auto">
+                    <a:xfrm>
+                      <a:off x="0" y="0"/>
+                      <a:ext cx="4666090" cy="3912418"/>
+                    </a:xfrm>
+                    <a:prstGeom prst="rect">
+                      <a:avLst/>
+                    </a:prstGeom>
+                    <a:noFill/>
+                    <a:ln>
+                      <a:noFill/>
+                    </a:ln>
+                  </pic:spPr>
+                </pic:pic>
+              </a:graphicData>
+            </a:graphic>
+          </wp:inline>
+        </w:drawing>
+      </w:r>
+    </w:p>
+    <w:p>
+      <w:pPr>
+        <w:rPr>
+          <w:b/>
+          <w:bCs/>
+          <w:lang w:val="nl-BE"/>
+        </w:rPr>
+      </w:pPr>
+    </w:p>
+    <w:p>
+      <w:pPr>
+        <w:rPr>
+          <w:b/>
+          <w:bCs/>
+          <w:lang w:val="nl-BE"/>
+        </w:rPr>
+      </w:pPr>
+    </w:p>
+    <w:p>
+      <w:pPr>
+        <w:rPr>
+          <w:b/>
+          <w:bCs/>
+          <w:lang w:val="nl-BE"/>
+        </w:rPr>
+      </w:pPr>
+    </w:p>
+    <w:p>
+      <w:pPr>
+        <w:rPr>
+          <w:b/>
+          <w:bCs/>
+          <w:lang w:val="nl-BE"/>
+        </w:rPr>
+      </w:pPr>
+    </w:p>
+    <w:p>
+      <w:pPr>
+        <w:rPr>
+          <w:b/>
+          <w:bCs/>
+        </w:rPr>
+      </w:pPr>
+      <w:r>
+        <w:rPr>
+          <w:b/>
+          <w:bCs/>
+          <w:lang w:val="nl-BE"/>
+        </w:rPr>
+        <w:t>Aanpassing suggestie</w:t>
+      </w:r>
+    </w:p>
+    <w:p>
+      <w:pPr>
+        <w:rPr>
+          <w:b/>
+          <w:bCs/>
+          <w:lang w:val="nl-BE"/>
+        </w:rPr>
+      </w:pPr>
+      <w:r>
+        <w:rPr>
+          <w:b/>
+          <w:bCs/>
+        </w:rPr>
+        <w:drawing>
+          <wp:inline distT="0" distB="0" distL="0" distR="0" wp14:anchorId="71C06171" wp14:editId="3728003B">
+            <wp:extent cx="4563373" cy="3815220"/>
+            <wp:effectExtent l="0" t="0" r="8890" b="0"/>
+            <wp:docPr id="330137952" name="Afbeelding 66" descr="Afbeelding met tekst, schermopname, nummer, Parallel&#10;&#10;Door AI gegenereerde inhoud is mogelijk onjuist."/>
+            <wp:cNvGraphicFramePr>
+              <a:graphicFrameLocks xmlns:a="http://schemas.openxmlformats.org/drawingml/2006/main" noChangeAspect="1"/>
+            </wp:cNvGraphicFramePr>
+            <a:graphic xmlns:a="http://schemas.openxmlformats.org/drawingml/2006/main">
+              <a:graphicData uri="http://schemas.openxmlformats.org/drawingml/2006/picture">
+                <pic:pic xmlns:pic="http://schemas.openxmlformats.org/drawingml/2006/picture">
+                  <pic:nvPicPr>
+                    <pic:cNvPr id="330137952" name="Afbeelding 66" descr="Afbeelding met tekst, schermopname, nummer, Parallel&#10;&#10;Door AI gegenereerde inhoud is mogelijk onjuist."/>
+                    <pic:cNvPicPr>
+                      <a:picLocks noChangeAspect="1" noChangeArrowheads="1"/>
+                    </pic:cNvPicPr>
+                  </pic:nvPicPr>
+                  <pic:blipFill>
+                    <a:blip r:embed="rId17" cstate="print">
+                      <a:extLst>
+                        <a:ext uri="{28A0092B-C50C-407E-A947-70E740481C1C}">
+                          <a14:useLocalDpi xmlns:a14="http://schemas.microsoft.com/office/drawing/2010/main" val="0"/>
+                        </a:ext>
+                      </a:extLst>
+                    </a:blip>
+                    <a:srcRect/>
+                    <a:stretch>
+                      <a:fillRect/>
+                    </a:stretch>
+                  </pic:blipFill>
+                  <pic:spPr bwMode="auto">
+                    <a:xfrm>
+                      <a:off x="0" y="0"/>
+                      <a:ext cx="4596935" cy="3843280"/>
+                    </a:xfrm>
+                    <a:prstGeom prst="rect">
+                      <a:avLst/>
+                    </a:prstGeom>
+                    <a:noFill/>
+                    <a:ln>
+                      <a:noFill/>
+                    </a:ln>
+                  </pic:spPr>
+                </pic:pic>
+              </a:graphicData>
+            </a:graphic>
+          </wp:inline>
+        </w:drawing>
+      </w:r>
+    </w:p>
+    <w:p>
+      <w:pPr>
+        <w:rPr>
+          <w:b/>
+          <w:bCs/>
+          <w:lang w:val="nl-BE"/>
+        </w:rPr>
+      </w:pPr>
+      <w:r>
+        <w:rPr>
+          <w:b/>
+          <w:bCs/>
+          <w:lang w:val="nl-BE"/>
+        </w:rPr>
+        <w:lastRenderedPageBreak/>
+        <w:t>Aanpassing gerecht (in dit geval de prijs)</w:t>
+      </w:r>
+    </w:p>
+    <w:p>
+      <w:pPr>
+        <w:rPr>
+          <w:b/>
+          <w:bCs/>
+          <w:lang w:val="nl-BE"/>
+        </w:rPr>
+      </w:pPr>
+      <w:r>
+        <w:rPr>
+          <w:b/>
+          <w:bCs/>
+          <w:lang w:val="nl-BE"/>
+        </w:rPr>
+        <w:drawing>
+          <wp:inline distT="0" distB="0" distL="0" distR="0" wp14:anchorId="1AEEC466" wp14:editId="2CB8E640">
+            <wp:extent cx="4623946" cy="3959524"/>
+            <wp:effectExtent l="0" t="0" r="5715" b="3175"/>
+            <wp:docPr id="1545631087" name="Afbeelding 67" descr="Afbeelding met tekst, schermopname, software, Webpagina&#10;&#10;Door AI gegenereerde inhoud is mogelijk onjuist."/>
+            <wp:cNvGraphicFramePr>
+              <a:graphicFrameLocks xmlns:a="http://schemas.openxmlformats.org/drawingml/2006/main" noChangeAspect="1"/>
+            </wp:cNvGraphicFramePr>
+            <a:graphic xmlns:a="http://schemas.openxmlformats.org/drawingml/2006/main">
+              <a:graphicData uri="http://schemas.openxmlformats.org/drawingml/2006/picture">
+                <pic:pic xmlns:pic="http://schemas.openxmlformats.org/drawingml/2006/picture">
+                  <pic:nvPicPr>
+                    <pic:cNvPr id="1545631087" name="Afbeelding 67" descr="Afbeelding met tekst, schermopname, software, Webpagina&#10;&#10;Door AI gegenereerde inhoud is mogelijk onjuist."/>
+                    <pic:cNvPicPr>
+                      <a:picLocks noChangeAspect="1" noChangeArrowheads="1"/>
+                    </pic:cNvPicPr>
+                  </pic:nvPicPr>
+                  <pic:blipFill>
+                    <a:blip r:embed="rId18">
+                      <a:extLst>
+                        <a:ext uri="{28A0092B-C50C-407E-A947-70E740481C1C}">
+                          <a14:useLocalDpi xmlns:a14="http://schemas.microsoft.com/office/drawing/2010/main" val="0"/>
+                        </a:ext>
+                      </a:extLst>
+                    </a:blip>
+                    <a:srcRect/>
+                    <a:stretch>
+                      <a:fillRect/>
+                    </a:stretch>
+                  </pic:blipFill>
+                  <pic:spPr bwMode="auto">
+                    <a:xfrm>
+                      <a:off x="0" y="0"/>
+                      <a:ext cx="4681387" cy="4008712"/>
+                    </a:xfrm>
+                    <a:prstGeom prst="rect">
+                      <a:avLst/>
+                    </a:prstGeom>
+                    <a:noFill/>
+                    <a:ln>
+                      <a:noFill/>
+                    </a:ln>
+                  </pic:spPr>
+                </pic:pic>
+              </a:graphicData>
+            </a:graphic>
+          </wp:inline>
+        </w:drawing>
+      </w:r>
+    </w:p>
+    <w:p>
+      <w:pPr>
+        <w:rPr>
+          <w:b/>
+          <w:bCs/>
+          <w:lang w:val="nl-BE"/>
+        </w:rPr>
+      </w:pPr>
+    </w:p>
+    <w:p>
+      <w:pPr>
+        <w:rPr>
+          <w:b/>
+          <w:bCs/>
+          <w:lang w:val="nl-BE"/>
+        </w:rPr>
+      </w:pPr>
+      <w:r>
+        <w:rPr>
+          <w:b/>
+          <w:bCs/>
+          <w:lang w:val="nl-BE"/>
+        </w:rPr>
+        <w:t>Aangepaste prijs</w:t>
+      </w:r>
+    </w:p>
+    <w:p>
+      <w:pPr>
+        <w:rPr>
+          <w:b/>
+          <w:bCs/>
+          <w:lang w:val="nl-BE"/>
+        </w:rPr>
+      </w:pPr>
+      <w:r>
+        <w:rPr>
+          <w:b/>
+          <w:bCs/>
+        </w:rPr>
+        <w:drawing>
+          <wp:inline distT="0" distB="0" distL="0" distR="0" wp14:anchorId="445E1D63" wp14:editId="7A209184">
+            <wp:extent cx="4597879" cy="3937347"/>
+            <wp:effectExtent l="0" t="0" r="0" b="6350"/>
+            <wp:docPr id="1612747744" name="Afbeelding 68" descr="Afbeelding met tekst, schermopname, software, nummer&#10;&#10;Door AI gegenereerde inhoud is mogelijk onjuist."/>
+            <wp:cNvGraphicFramePr>
+              <a:graphicFrameLocks xmlns:a="http://schemas.openxmlformats.org/drawingml/2006/main" noChangeAspect="1"/>
+            </wp:cNvGraphicFramePr>
+            <a:graphic xmlns:a="http://schemas.openxmlformats.org/drawingml/2006/main">
+              <a:graphicData uri="http://schemas.openxmlformats.org/drawingml/2006/picture">
+                <pic:pic xmlns:pic="http://schemas.openxmlformats.org/drawingml/2006/picture">
+                  <pic:nvPicPr>
+                    <pic:cNvPr id="1612747744" name="Afbeelding 68" descr="Afbeelding met tekst, schermopname, software, nummer&#10;&#10;Door AI gegenereerde inhoud is mogelijk onjuist."/>
+                    <pic:cNvPicPr>
+                      <a:picLocks noChangeAspect="1" noChangeArrowheads="1"/>
+                    </pic:cNvPicPr>
+                  </pic:nvPicPr>
+                  <pic:blipFill>
+                    <a:blip r:embed="rId19">
+                      <a:extLst>
+                        <a:ext uri="{28A0092B-C50C-407E-A947-70E740481C1C}">
+                          <a14:useLocalDpi xmlns:a14="http://schemas.microsoft.com/office/drawing/2010/main" val="0"/>
+                        </a:ext>
+                      </a:extLst>
+                    </a:blip>
+                    <a:srcRect/>
+                    <a:stretch>
+                      <a:fillRect/>
+                    </a:stretch>
+                  </pic:blipFill>
+                  <pic:spPr bwMode="auto">
+                    <a:xfrm>
+                      <a:off x="0" y="0"/>
+                      <a:ext cx="4642801" cy="3975815"/>
+                    </a:xfrm>
+                    <a:prstGeom prst="rect">
+                      <a:avLst/>
+                    </a:prstGeom>
+                    <a:noFill/>
+                    <a:ln>
+                      <a:noFill/>
+                    </a:ln>
+                  </pic:spPr>
+                </pic:pic>
+              </a:graphicData>
+            </a:graphic>
+          </wp:inline>
+        </w:drawing>
+      </w:r>
+    </w:p>
+    <w:p>
+      <w:pPr>
+        <w:rPr>
+          <w:b/>
+          <w:bCs/>
+          <w:lang w:val="nl-BE"/>
+        </w:rPr>
+      </w:pPr>
+    </w:p>
+    <w:p>
+      <w:pPr>
+        <w:rPr>
+          <w:b/>
+          <w:bCs/>
+          <w:lang w:val="nl-BE"/>
+        </w:rPr>
+      </w:pPr>
+      <w:r>
+        <w:rPr>
+          <w:b/>
+          <w:bCs/>
+          <w:lang w:val="nl-BE"/>
+        </w:rPr>
+        <w:lastRenderedPageBreak/>
+        <w:t>Nieuw gerecht toevoegen</w:t>
+      </w:r>
+    </w:p>
+    <w:p>
+      <w:pPr>
+        <w:rPr>
+          <w:b/>
+          <w:bCs/>
+          <w:lang w:val="nl-BE"/>
+        </w:rPr>
+      </w:pPr>
+      <w:r>
+        <w:rPr>
+          <w:b/>
+          <w:bCs/>
+          <w:lang w:val="nl-BE"/>
+        </w:rPr>
+        <w:drawing>
+          <wp:inline distT="0" distB="0" distL="0" distR="0" wp14:anchorId="5E03372D" wp14:editId="030F517B">
+            <wp:extent cx="4686448" cy="4019909"/>
+            <wp:effectExtent l="0" t="0" r="0" b="0"/>
+            <wp:docPr id="1350587575" name="Afbeelding 70" descr="Afbeelding met tekst, schermopname, software, Webpagina&#10;&#10;Door AI gegenereerde inhoud is mogelijk onjuist."/>
+            <wp:cNvGraphicFramePr>
+              <a:graphicFrameLocks xmlns:a="http://schemas.openxmlformats.org/drawingml/2006/main" noChangeAspect="1"/>
+            </wp:cNvGraphicFramePr>
+            <a:graphic xmlns:a="http://schemas.openxmlformats.org/drawingml/2006/main">
+              <a:graphicData uri="http://schemas.openxmlformats.org/drawingml/2006/picture">
+                <pic:pic xmlns:pic="http://schemas.openxmlformats.org/drawingml/2006/picture">
+                  <pic:nvPicPr>
+                    <pic:cNvPr id="1350587575" name="Afbeelding 70" descr="Afbeelding met tekst, schermopname, software, Webpagina&#10;&#10;Door AI gegenereerde inhoud is mogelijk onjuist."/>
+                    <pic:cNvPicPr>
+                      <a:picLocks noChangeAspect="1" noChangeArrowheads="1"/>
+                    </pic:cNvPicPr>
+                  </pic:nvPicPr>
+                  <pic:blipFill>
+                    <a:blip r:embed="rId20">
+                      <a:extLst>
+                        <a:ext uri="{28A0092B-C50C-407E-A947-70E740481C1C}">
+                          <a14:useLocalDpi xmlns:a14="http://schemas.microsoft.com/office/drawing/2010/main" val="0"/>
+                        </a:ext>
+                      </a:extLst>
+                    </a:blip>
+                    <a:srcRect/>
+                    <a:stretch>
+                      <a:fillRect/>
+                    </a:stretch>
+                  </pic:blipFill>
+                  <pic:spPr bwMode="auto">
+                    <a:xfrm>
+                      <a:off x="0" y="0"/>
+                      <a:ext cx="4778349" cy="4098739"/>
+                    </a:xfrm>
+                    <a:prstGeom prst="rect">
+                      <a:avLst/>
+                    </a:prstGeom>
+                    <a:noFill/>
+                    <a:ln>
+                      <a:noFill/>
+                    </a:ln>
+                  </pic:spPr>
+                </pic:pic>
+              </a:graphicData>
+            </a:graphic>
+          </wp:inline>
+        </w:drawing>
+      </w:r>
+    </w:p>
+    <w:p>
+      <w:pPr>
+        <w:rPr>
+          <w:b/>
+          <w:bCs/>
+          <w:lang w:val="nl-BE"/>
+        </w:rPr>
+      </w:pPr>
+    </w:p>
+    <w:p>
+      <w:pPr>
+        <w:rPr>
+          <w:b/>
+          <w:bCs/>
+          <w:lang w:val="nl-BE"/>
+        </w:rPr>
+      </w:pPr>
+      <w:r>
+        <w:rPr>
+          <w:b/>
+          <w:bCs/>
+          <w:lang w:val="nl-BE"/>
+        </w:rPr>
+        <w:t>Nieuw gerecht toegevoegd</w:t>
+      </w:r>
+    </w:p>
+    <w:p>
+      <w:pPr>
+        <w:rPr>
+          <w:b/>
+          <w:bCs/>
+          <w:lang w:val="nl-BE"/>
+        </w:rPr>
+      </w:pPr>
+      <w:r>
+        <w:rPr>
+          <w:b/>
+          <w:bCs/>
+        </w:rPr>
+        <w:drawing>
+          <wp:inline distT="0" distB="0" distL="0" distR="0" wp14:anchorId="164D42CC" wp14:editId="3D581612">
+            <wp:extent cx="4641011" cy="3972745"/>
+            <wp:effectExtent l="0" t="0" r="7620" b="8890"/>
+            <wp:docPr id="852542636" name="Afbeelding 71" descr="Afbeelding met tekst, schermopname, Parallel, nummer&#10;&#10;Door AI gegenereerde inhoud is mogelijk onjuist."/>
+            <wp:cNvGraphicFramePr>
+              <a:graphicFrameLocks xmlns:a="http://schemas.openxmlformats.org/drawingml/2006/main" noChangeAspect="1"/>
+            </wp:cNvGraphicFramePr>
+            <a:graphic xmlns:a="http://schemas.openxmlformats.org/drawingml/2006/main">
+              <a:graphicData uri="http://schemas.openxmlformats.org/drawingml/2006/picture">
+                <pic:pic xmlns:pic="http://schemas.openxmlformats.org/drawingml/2006/picture">
+                  <pic:nvPicPr>
+                    <pic:cNvPr id="852542636" name="Afbeelding 71" descr="Afbeelding met tekst, schermopname, Parallel, nummer&#10;&#10;Door AI gegenereerde inhoud is mogelijk onjuist."/>
+                    <pic:cNvPicPr>
+                      <a:picLocks noChangeAspect="1" noChangeArrowheads="1"/>
+                    </pic:cNvPicPr>
+                  </pic:nvPicPr>
+                  <pic:blipFill>
+                    <a:blip r:embed="rId21">
+                      <a:extLst>
+                        <a:ext uri="{28A0092B-C50C-407E-A947-70E740481C1C}">
+                          <a14:useLocalDpi xmlns:a14="http://schemas.microsoft.com/office/drawing/2010/main" val="0"/>
+                        </a:ext>
+                      </a:extLst>
+                    </a:blip>
+                    <a:srcRect/>
+                    <a:stretch>
+                      <a:fillRect/>
+                    </a:stretch>
+                  </pic:blipFill>
+                  <pic:spPr bwMode="auto">
+                    <a:xfrm>
+                      <a:off x="0" y="0"/>
+                      <a:ext cx="4697939" cy="4021476"/>
+                    </a:xfrm>
+                    <a:prstGeom prst="rect">
+                      <a:avLst/>
+                    </a:prstGeom>
+                    <a:noFill/>
+                    <a:ln>
+                      <a:noFill/>
+                    </a:ln>
+                  </pic:spPr>
+                </pic:pic>
+              </a:graphicData>
+            </a:graphic>
+          </wp:inline>
+        </w:drawing>
+      </w:r>
+    </w:p>
+    <w:p>
+      <w:pPr>
+        <w:rPr>
+          <w:b/>
+          <w:bCs/>
+          <w:lang w:val="nl-BE"/>
+        </w:rPr>
+      </w:pPr>
+    </w:p>
+    <w:p>
+      <w:pPr>
+        <w:rPr>
+          <w:b/>
+          <w:bCs/>
+          <w:lang w:val="nl-BE"/>
+        </w:rPr>
+      </w:pPr>
+      <w:r>
+        <w:rPr>
+          <w:b/>
+          <w:bCs/>
+          <w:lang w:val="nl-BE"/>
+        </w:rPr>
+        <w:lastRenderedPageBreak/>
+        <w:t>Verwijder een gerecht</w:t>
+      </w:r>
+    </w:p>
+    <w:p>
+      <w:pPr>
+        <w:rPr>
+          <w:b/>
+          <w:bCs/>
+          <w:lang w:val="nl-BE"/>
+        </w:rPr>
+      </w:pPr>
+      <w:r>
+        <w:rPr>
+          <w:b/>
+          <w:bCs/>
+        </w:rPr>
+        <w:drawing>
+          <wp:inline distT="0" distB="0" distL="0" distR="0" wp14:anchorId="3264D92E" wp14:editId="4C0A0328">
+            <wp:extent cx="4597879" cy="3918588"/>
+            <wp:effectExtent l="0" t="0" r="0" b="5715"/>
+            <wp:docPr id="2116908088" name="Afbeelding 72" descr="Afbeelding met tekst, schermopname, nummer, software&#10;&#10;Door AI gegenereerde inhoud is mogelijk onjuist."/>
+            <wp:cNvGraphicFramePr>
+              <a:graphicFrameLocks xmlns:a="http://schemas.openxmlformats.org/drawingml/2006/main" noChangeAspect="1"/>
+            </wp:cNvGraphicFramePr>
+            <a:graphic xmlns:a="http://schemas.openxmlformats.org/drawingml/2006/main">
+              <a:graphicData uri="http://schemas.openxmlformats.org/drawingml/2006/picture">
+                <pic:pic xmlns:pic="http://schemas.openxmlformats.org/drawingml/2006/picture">
+                  <pic:nvPicPr>
+                    <pic:cNvPr id="2116908088" name="Afbeelding 72" descr="Afbeelding met tekst, schermopname, nummer, software&#10;&#10;Door AI gegenereerde inhoud is mogelijk onjuist."/>
+                    <pic:cNvPicPr>
+                      <a:picLocks noChangeAspect="1" noChangeArrowheads="1"/>
+                    </pic:cNvPicPr>
+                  </pic:nvPicPr>
+                  <pic:blipFill>
+                    <a:blip r:embed="rId22" cstate="print">
+                      <a:extLst>
+                        <a:ext uri="{28A0092B-C50C-407E-A947-70E740481C1C}">
+                          <a14:useLocalDpi xmlns:a14="http://schemas.microsoft.com/office/drawing/2010/main" val="0"/>
+                        </a:ext>
+                      </a:extLst>
+                    </a:blip>
+                    <a:srcRect/>
+                    <a:stretch>
+                      <a:fillRect/>
+                    </a:stretch>
+                  </pic:blipFill>
+                  <pic:spPr bwMode="auto">
+                    <a:xfrm>
+                      <a:off x="0" y="0"/>
+                      <a:ext cx="4642916" cy="3956971"/>
+                    </a:xfrm>
+                    <a:prstGeom prst="rect">
+                      <a:avLst/>
+                    </a:prstGeom>
+                    <a:noFill/>
+                    <a:ln>
+                      <a:noFill/>
+                    </a:ln>
+                  </pic:spPr>
+                </pic:pic>
+              </a:graphicData>
+            </a:graphic>
+          </wp:inline>
+        </w:drawing>
+      </w:r>
+    </w:p>
+    <w:p>
+      <w:pPr>
+        <w:rPr>
+          <w:b/>
+          <w:bCs/>
+          <w:lang w:val="nl-BE"/>
+        </w:rPr>
+      </w:pPr>
+    </w:p>
+    <w:p>
+      <w:pPr>
+        <w:rPr>
+          <w:b/>
+          <w:bCs/>
+          <w:lang w:val="nl-BE"/>
+        </w:rPr>
+      </w:pPr>
+      <w:r>
+        <w:rPr>
+          <w:b/>
+          <w:bCs/>
+          <w:lang w:val="nl-BE"/>
+        </w:rPr>
+        <w:t>Verwijderd gerecht</w:t>
+      </w:r>
+      <w:r>
+        <w:rPr>
+          <w:b/>
+          <w:bCs/>
+          <w:lang w:val="nl-BE"/>
+        </w:rPr>
+        <w:br/>
+      </w:r>
+      <w:r>
+        <w:rPr>
+          <w:b/>
+          <w:bCs/>
+        </w:rPr>
+        <w:drawing>
+          <wp:inline distT="0" distB="0" distL="0" distR="0" wp14:anchorId="4A52EC00" wp14:editId="62DCCF4F">
+            <wp:extent cx="4597400" cy="3914632"/>
+            <wp:effectExtent l="0" t="0" r="0" b="0"/>
+            <wp:docPr id="114957793" name="Afbeelding 73" descr="Afbeelding met tekst, schermopname, nummer, software&#10;&#10;Door AI gegenereerde inhoud is mogelijk onjuist."/>
+            <wp:cNvGraphicFramePr>
+              <a:graphicFrameLocks xmlns:a="http://schemas.openxmlformats.org/drawingml/2006/main" noChangeAspect="1"/>
+            </wp:cNvGraphicFramePr>
+            <a:graphic xmlns:a="http://schemas.openxmlformats.org/drawingml/2006/main">
+              <a:graphicData uri="http://schemas.openxmlformats.org/drawingml/2006/picture">
+                <pic:pic xmlns:pic="http://schemas.openxmlformats.org/drawingml/2006/picture">
+                  <pic:nvPicPr>
+                    <pic:cNvPr id="114957793" name="Afbeelding 73" descr="Afbeelding met tekst, schermopname, nummer, software&#10;&#10;Door AI gegenereerde inhoud is mogelijk onjuist."/>
+                    <pic:cNvPicPr>
+                      <a:picLocks noChangeAspect="1" noChangeArrowheads="1"/>
+                    </pic:cNvPicPr>
+                  </pic:nvPicPr>
+                  <pic:blipFill>
+                    <a:blip r:embed="rId23" cstate="print">
+                      <a:extLst>
+                        <a:ext uri="{28A0092B-C50C-407E-A947-70E740481C1C}">
+                          <a14:useLocalDpi xmlns:a14="http://schemas.microsoft.com/office/drawing/2010/main" val="0"/>
+                        </a:ext>
+                      </a:extLst>
+                    </a:blip>
+                    <a:srcRect/>
+                    <a:stretch>
+                      <a:fillRect/>
+                    </a:stretch>
+                  </pic:blipFill>
+                  <pic:spPr bwMode="auto">
+                    <a:xfrm>
+                      <a:off x="0" y="0"/>
+                      <a:ext cx="4616450" cy="3930853"/>
+                    </a:xfrm>
+                    <a:prstGeom prst="rect">
+                      <a:avLst/>
+                    </a:prstGeom>
+                    <a:noFill/>
+                    <a:ln>
+                      <a:noFill/>
+                    </a:ln>
+                  </pic:spPr>
+                </pic:pic>
+              </a:graphicData>
+            </a:graphic>
+          </wp:inline>
+        </w:drawing>
+      </w:r>
+    </w:p>
+    <w:p>
+      <w:pPr>
+        <w:rPr>
+          <w:b/>
+          <w:bCs/>
+          <w:lang w:val="nl-BE"/>
+        </w:rPr>
+      </w:pPr>
+    </w:p>
+    <w:p>
+      <w:pPr>
+        <w:rPr>
+          <w:b/>
+          <w:bCs/>
+          <w:lang w:val="nl-BE"/>
+        </w:rPr>
+      </w:pPr>
+    </w:p>
+    <w:p>
+      <w:pPr>
+        <w:rPr>
+          <w:b/>
+          <w:bCs/>
+          <w:lang w:val="nl-BE"/>
+        </w:rPr>
+      </w:pPr>
+    </w:p>
+    <w:p>
+      <w:pPr>
+        <w:rPr>
+          <w:b/>
+          <w:bCs/>
+          <w:lang w:val="nl-BE"/>
+        </w:rPr>
+      </w:pPr>
+    </w:p>
+    <w:p>
+      <w:pPr>
+        <w:rPr>
+          <w:b/>
+          <w:bCs/>
+          <w:lang w:val="nl-BE"/>
+        </w:rPr>
+      </w:pPr>
+    </w:p>
+    <w:p>
+      <w:pPr>
+        <w:rPr>
           <w:lang w:val="nl-BE"/>
         </w:rPr>
       </w:pPr>
@@ -18322,11 +19590,33 @@
         </w:rPr>
       </w:pPr>
       <w:bookmarkStart w:id="27" w:name="_Toc192532514"/>
-      <w:r>
-        <w:rPr>
-          <w:lang w:val="nl-BE"/>
-        </w:rPr>
-        <w:t>Use case 13 Gerechtbestellingen raadplagen (Robin)</w:t>
+      <w:proofErr w:type="spellStart"/>
+      <w:r>
+        <w:rPr>
+          <w:lang w:val="nl-BE"/>
+        </w:rPr>
+        <w:t>Use</w:t>
+      </w:r>
+      <w:proofErr w:type="spellEnd"/>
+      <w:r>
+        <w:rPr>
+          <w:lang w:val="nl-BE"/>
+        </w:rPr>
+        <w:t xml:space="preserve"> case 13 </w:t>
+      </w:r>
+      <w:proofErr w:type="spellStart"/>
+      <w:r>
+        <w:rPr>
+          <w:lang w:val="nl-BE"/>
+        </w:rPr>
+        <w:t>Gerechtbestellingen</w:t>
+      </w:r>
+      <w:proofErr w:type="spellEnd"/>
+      <w:r>
+        <w:rPr>
+          <w:lang w:val="nl-BE"/>
+        </w:rPr>
+        <w:t xml:space="preserve"> raadplagen (Robin)</w:t>
       </w:r>
       <w:bookmarkEnd w:id="27"/>
     </w:p>
@@ -18352,7 +19642,15 @@
         </w:numPr>
       </w:pPr>
       <w:r>
-        <w:t xml:space="preserve">U dient de rol “Kok” te hebben om gerechtbestellingen te kunnen raadplegen  </w:t>
+        <w:t xml:space="preserve">U dient de rol “Kok” te hebben om </w:t>
+      </w:r>
+      <w:proofErr w:type="spellStart"/>
+      <w:r>
+        <w:t>gerechtbestellingen</w:t>
+      </w:r>
+      <w:proofErr w:type="spellEnd"/>
+      <w:r>
+        <w:t xml:space="preserve"> te kunnen raadplegen  </w:t>
       </w:r>
     </w:p>
     <w:p>
@@ -18486,10 +19784,77 @@
         </w:rPr>
         <w:t xml:space="preserve">Schermen: </w:t>
       </w:r>
-    </w:p>
-    <w:p>
-      <w:pPr>
-        <w:rPr>
+      <w:r>
+        <w:rPr>
+          <w:b/>
+          <w:bCs/>
+          <w:noProof/>
+          <w:lang w:val="nl-BE"/>
+        </w:rPr>
+        <w:drawing>
+          <wp:inline distT="0" distB="0" distL="0" distR="0" wp14:anchorId="72B53F74" wp14:editId="57654389">
+            <wp:extent cx="5753735" cy="4088765"/>
+            <wp:effectExtent l="0" t="0" r="0" b="6985"/>
+            <wp:docPr id="1455579704" name="Afbeelding 63"/>
+            <wp:cNvGraphicFramePr>
+              <a:graphicFrameLocks xmlns:a="http://schemas.openxmlformats.org/drawingml/2006/main" noChangeAspect="1"/>
+            </wp:cNvGraphicFramePr>
+            <a:graphic xmlns:a="http://schemas.openxmlformats.org/drawingml/2006/main">
+              <a:graphicData uri="http://schemas.openxmlformats.org/drawingml/2006/picture">
+                <pic:pic xmlns:pic="http://schemas.openxmlformats.org/drawingml/2006/picture">
+                  <pic:nvPicPr>
+                    <pic:cNvPr id="0" name="Picture 1"/>
+                    <pic:cNvPicPr>
+                      <a:picLocks noChangeAspect="1" noChangeArrowheads="1"/>
+                    </pic:cNvPicPr>
+                  </pic:nvPicPr>
+                  <pic:blipFill>
+                    <a:blip r:embed="rId24" cstate="print">
+                      <a:extLst>
+                        <a:ext uri="{28A0092B-C50C-407E-A947-70E740481C1C}">
+                          <a14:useLocalDpi xmlns:a14="http://schemas.microsoft.com/office/drawing/2010/main" val="0"/>
+                        </a:ext>
+                      </a:extLst>
+                    </a:blip>
+                    <a:srcRect/>
+                    <a:stretch>
+                      <a:fillRect/>
+                    </a:stretch>
+                  </pic:blipFill>
+                  <pic:spPr bwMode="auto">
+                    <a:xfrm>
+                      <a:off x="0" y="0"/>
+                      <a:ext cx="5753735" cy="4088765"/>
+                    </a:xfrm>
+                    <a:prstGeom prst="rect">
+                      <a:avLst/>
+                    </a:prstGeom>
+                    <a:noFill/>
+                    <a:ln>
+                      <a:noFill/>
+                    </a:ln>
+                  </pic:spPr>
+                </pic:pic>
+              </a:graphicData>
+            </a:graphic>
+          </wp:inline>
+        </w:drawing>
+      </w:r>
+    </w:p>
+    <w:p>
+      <w:pPr>
+        <w:rPr>
+          <w:b/>
+          <w:bCs/>
+          <w:lang w:val="nl-BE"/>
+        </w:rPr>
+      </w:pPr>
+    </w:p>
+    <w:p>
+      <w:pPr>
+        <w:rPr>
+          <w:b/>
+          <w:bCs/>
           <w:lang w:val="nl-BE"/>
         </w:rPr>
       </w:pPr>
@@ -18502,11 +19867,20 @@
         </w:rPr>
       </w:pPr>
       <w:bookmarkStart w:id="28" w:name="_Toc192532515"/>
-      <w:r>
-        <w:rPr>
-          <w:lang w:val="nl-BE"/>
-        </w:rPr>
-        <w:t>Use case 14 Gerechten afhandelen (Robin)</w:t>
+      <w:proofErr w:type="spellStart"/>
+      <w:r>
+        <w:rPr>
+          <w:lang w:val="nl-BE"/>
+        </w:rPr>
+        <w:lastRenderedPageBreak/>
+        <w:t>Use</w:t>
+      </w:r>
+      <w:proofErr w:type="spellEnd"/>
+      <w:r>
+        <w:rPr>
+          <w:lang w:val="nl-BE"/>
+        </w:rPr>
+        <w:t xml:space="preserve"> case 14 Gerechten afhandelen (Robin)</w:t>
       </w:r>
       <w:bookmarkEnd w:id="28"/>
     </w:p>
@@ -18642,6 +20016,59 @@
         </w:rPr>
         <w:t xml:space="preserve">Schermen: </w:t>
       </w:r>
+      <w:r>
+        <w:rPr>
+          <w:noProof/>
+        </w:rPr>
+        <w:drawing>
+          <wp:inline distT="0" distB="0" distL="0" distR="0" wp14:anchorId="534B8FD7" wp14:editId="46CD91F5">
+            <wp:extent cx="5759450" cy="4106545"/>
+            <wp:effectExtent l="0" t="0" r="0" b="8255"/>
+            <wp:docPr id="1440378172" name="Afbeelding 64" descr="Afbeelding met tekst, schermopname, software, Webpagina&#10;&#10;Door AI gegenereerde inhoud is mogelijk onjuist."/>
+            <wp:cNvGraphicFramePr>
+              <a:graphicFrameLocks xmlns:a="http://schemas.openxmlformats.org/drawingml/2006/main" noChangeAspect="1"/>
+            </wp:cNvGraphicFramePr>
+            <a:graphic xmlns:a="http://schemas.openxmlformats.org/drawingml/2006/main">
+              <a:graphicData uri="http://schemas.openxmlformats.org/drawingml/2006/picture">
+                <pic:pic xmlns:pic="http://schemas.openxmlformats.org/drawingml/2006/picture">
+                  <pic:nvPicPr>
+                    <pic:cNvPr id="1440378172" name="Afbeelding 64" descr="Afbeelding met tekst, schermopname, software, Webpagina&#10;&#10;Door AI gegenereerde inhoud is mogelijk onjuist."/>
+                    <pic:cNvPicPr>
+                      <a:picLocks noChangeAspect="1" noChangeArrowheads="1"/>
+                    </pic:cNvPicPr>
+                  </pic:nvPicPr>
+                  <pic:blipFill>
+                    <a:blip r:embed="rId25" cstate="print">
+                      <a:extLst>
+                        <a:ext uri="{28A0092B-C50C-407E-A947-70E740481C1C}">
+                          <a14:useLocalDpi xmlns:a14="http://schemas.microsoft.com/office/drawing/2010/main" val="0"/>
+                        </a:ext>
+                      </a:extLst>
+                    </a:blip>
+                    <a:srcRect/>
+                    <a:stretch>
+                      <a:fillRect/>
+                    </a:stretch>
+                  </pic:blipFill>
+                  <pic:spPr bwMode="auto">
+                    <a:xfrm>
+                      <a:off x="0" y="0"/>
+                      <a:ext cx="5759450" cy="4106545"/>
+                    </a:xfrm>
+                    <a:prstGeom prst="rect">
+                      <a:avLst/>
+                    </a:prstGeom>
+                    <a:noFill/>
+                    <a:ln>
+                      <a:noFill/>
+                    </a:ln>
+                  </pic:spPr>
+                </pic:pic>
+              </a:graphicData>
+            </a:graphic>
+          </wp:inline>
+        </w:drawing>
+      </w:r>
     </w:p>
     <w:p>
       <w:pPr>
@@ -18658,11 +20085,19 @@
         </w:rPr>
       </w:pPr>
       <w:bookmarkStart w:id="29" w:name="_Toc192532516"/>
-      <w:r>
-        <w:rPr>
-          <w:lang w:val="nl-BE"/>
-        </w:rPr>
-        <w:t xml:space="preserve">Use case </w:t>
+      <w:proofErr w:type="spellStart"/>
+      <w:r>
+        <w:rPr>
+          <w:lang w:val="nl-BE"/>
+        </w:rPr>
+        <w:t>Use</w:t>
+      </w:r>
+      <w:proofErr w:type="spellEnd"/>
+      <w:r>
+        <w:rPr>
+          <w:lang w:val="nl-BE"/>
+        </w:rPr>
+        <w:t xml:space="preserve"> case </w:t>
       </w:r>
       <w:r>
         <w:rPr>
@@ -18871,7 +20306,15 @@
       </w:pPr>
       <w:bookmarkStart w:id="30" w:name="_Toc192532517"/>
       <w:r>
-        <w:t>Use case 15 Rollen beheren (Yannick)</w:t>
+        <w:t xml:space="preserve">Use case 15 Rollen </w:t>
+      </w:r>
+      <w:proofErr w:type="spellStart"/>
+      <w:r>
+        <w:t>beheren</w:t>
+      </w:r>
+      <w:proofErr w:type="spellEnd"/>
+      <w:r>
+        <w:t xml:space="preserve"> (Yannick)</w:t>
       </w:r>
       <w:bookmarkEnd w:id="30"/>
     </w:p>
@@ -18988,7 +20431,21 @@
         <w:rPr>
           <w:lang w:val="nl-BE"/>
         </w:rPr>
-        <w:t xml:space="preserve"> van de use-case</w:t>
+        <w:t xml:space="preserve"> van de </w:t>
+      </w:r>
+      <w:proofErr w:type="spellStart"/>
+      <w:r>
+        <w:rPr>
+          <w:lang w:val="nl-BE"/>
+        </w:rPr>
+        <w:t>use</w:t>
+      </w:r>
+      <w:proofErr w:type="spellEnd"/>
+      <w:r>
+        <w:rPr>
+          <w:lang w:val="nl-BE"/>
+        </w:rPr>
+        <w:t>-case</w:t>
       </w:r>
     </w:p>
     <w:p>
@@ -19044,11 +20501,19 @@
         </w:rPr>
       </w:pPr>
       <w:bookmarkStart w:id="31" w:name="_Toc192532518"/>
-      <w:r>
-        <w:rPr>
-          <w:lang w:val="nl-BE"/>
-        </w:rPr>
-        <w:t xml:space="preserve">Use case </w:t>
+      <w:proofErr w:type="spellStart"/>
+      <w:r>
+        <w:rPr>
+          <w:lang w:val="nl-BE"/>
+        </w:rPr>
+        <w:t>Use</w:t>
+      </w:r>
+      <w:proofErr w:type="spellEnd"/>
+      <w:r>
+        <w:rPr>
+          <w:lang w:val="nl-BE"/>
+        </w:rPr>
+        <w:t xml:space="preserve"> case </w:t>
       </w:r>
       <w:r>
         <w:rPr>
@@ -19257,7 +20722,15 @@
       </w:pPr>
       <w:bookmarkStart w:id="32" w:name="_Toc192532519"/>
       <w:r>
-        <w:t>Use case 17 Foto’s uploaden (Yannick)</w:t>
+        <w:t xml:space="preserve">Use case 17 Foto’s </w:t>
+      </w:r>
+      <w:proofErr w:type="spellStart"/>
+      <w:r>
+        <w:t>uploaden</w:t>
+      </w:r>
+      <w:proofErr w:type="spellEnd"/>
+      <w:r>
+        <w:t xml:space="preserve"> (Yannick)</w:t>
       </w:r>
       <w:bookmarkEnd w:id="32"/>
     </w:p>
@@ -19432,6 +20905,7 @@
           <w:bCs/>
           <w:lang w:val="nl-BE"/>
         </w:rPr>
+        <w:lastRenderedPageBreak/>
         <w:t xml:space="preserve">Schermen: </w:t>
       </w:r>
     </w:p>
@@ -19450,11 +20924,19 @@
         </w:rPr>
       </w:pPr>
       <w:bookmarkStart w:id="33" w:name="_Toc192532520"/>
-      <w:r>
-        <w:rPr>
-          <w:lang w:val="nl-BE"/>
-        </w:rPr>
-        <w:t xml:space="preserve">Use case </w:t>
+      <w:proofErr w:type="spellStart"/>
+      <w:r>
+        <w:rPr>
+          <w:lang w:val="nl-BE"/>
+        </w:rPr>
+        <w:t>Use</w:t>
+      </w:r>
+      <w:proofErr w:type="spellEnd"/>
+      <w:r>
+        <w:rPr>
+          <w:lang w:val="nl-BE"/>
+        </w:rPr>
+        <w:t xml:space="preserve"> case </w:t>
       </w:r>
       <w:r>
         <w:rPr>
@@ -19561,7 +21043,21 @@
           <w:lang w:val="nl-BE"/>
         </w:rPr>
         <w:tab/>
-        <w:t>De eigenaar kan een lijst opvragen met alles reserveringen om zo ook de tefelbezetting te zien in percentages. Ook kan de eigenaar een overzicht opvragen van de omzet per dag, week of maand, en kan hij alle feedback opvragen met de gemiddelde scores.</w:t>
+        <w:t xml:space="preserve">De eigenaar kan een lijst opvragen met alles reserveringen om zo ook de </w:t>
+      </w:r>
+      <w:proofErr w:type="spellStart"/>
+      <w:r>
+        <w:rPr>
+          <w:lang w:val="nl-BE"/>
+        </w:rPr>
+        <w:t>tefelbezetting</w:t>
+      </w:r>
+      <w:proofErr w:type="spellEnd"/>
+      <w:r>
+        <w:rPr>
+          <w:lang w:val="nl-BE"/>
+        </w:rPr>
+        <w:t xml:space="preserve"> te zien in percentages. Ook kan de eigenaar een overzicht opvragen van de omzet per dag, week of maand, en kan hij alle feedback opvragen met de gemiddelde scores.</w:t>
       </w:r>
     </w:p>
     <w:p>
@@ -19659,12 +21155,19 @@
         </w:rPr>
       </w:pPr>
       <w:bookmarkStart w:id="34" w:name="_Toc192532521"/>
-      <w:r>
-        <w:rPr>
-          <w:lang w:val="nl-BE"/>
-        </w:rPr>
-        <w:lastRenderedPageBreak/>
-        <w:t xml:space="preserve">Use case </w:t>
+      <w:proofErr w:type="spellStart"/>
+      <w:r>
+        <w:rPr>
+          <w:lang w:val="nl-BE"/>
+        </w:rPr>
+        <w:t>Use</w:t>
+      </w:r>
+      <w:proofErr w:type="spellEnd"/>
+      <w:r>
+        <w:rPr>
+          <w:lang w:val="nl-BE"/>
+        </w:rPr>
+        <w:t xml:space="preserve"> case </w:t>
       </w:r>
       <w:r>
         <w:rPr>
@@ -20008,7 +21511,7 @@
       </w:r>
     </w:p>
     <w:sectPr>
-      <w:footerReference w:type="default" r:id="rId16"/>
+      <w:footerReference w:type="default" r:id="rId26"/>
       <w:pgSz w:w="11906" w:h="16838"/>
       <w:pgMar w:top="1418" w:right="1418" w:bottom="1304" w:left="1418" w:header="680" w:footer="284" w:gutter="0"/>
       <w:cols w:space="708"/>
@@ -20099,8 +21602,13 @@
             <w:framePr w:wrap="auto" w:vAnchor="margin" w:hAnchor="text" w:yAlign="inline"/>
             <w:suppressOverlap w:val="0"/>
           </w:pPr>
+          <w:proofErr w:type="spellStart"/>
           <w:r>
-            <w:t>Requirements Analysis</w:t>
+            <w:t>Requirements</w:t>
+          </w:r>
+          <w:proofErr w:type="spellEnd"/>
+          <w:r>
+            <w:t xml:space="preserve"> Analysis</w:t>
           </w:r>
         </w:p>
       </w:tc>
@@ -22059,7 +23567,6 @@
   <w:style w:type="character" w:default="1" w:styleId="Standaardalinea-lettertype">
     <w:name w:val="Default Paragraph Font"/>
     <w:uiPriority w:val="1"/>
-    <w:semiHidden/>
     <w:unhideWhenUsed/>
   </w:style>
   <w:style w:type="table" w:default="1" w:styleId="Standaardtabel">

</xml_diff>

<commit_message>
figma van Jens allemaal toegevoegd aan het analyserapport
</commit_message>
<xml_diff>
--- a/Analyse-en-ontwerprapport_Lier1.docx
+++ b/Analyse-en-ontwerprapport_Lier1.docx
@@ -11992,7 +11992,7 @@
               <w:color w:val="auto"/>
               <w:sz w:val="24"/>
               <w:szCs w:val="24"/>
-              <w:lang w:val="nl-BE" w:eastAsia="nl-BE"/>
+              <w:lang w:val="nl-NL" w:eastAsia="nl-NL"/>
             </w:rPr>
           </w:pPr>
           <w:r>
@@ -12019,7 +12019,7 @@
             </w:rPr>
             <w:fldChar w:fldCharType="separate"/>
           </w:r>
-          <w:hyperlink w:anchor="_Toc192532494" w:history="1">
+          <w:hyperlink w:anchor="_Toc193783856" w:history="1">
             <w:r>
               <w:rPr>
                 <w:rStyle w:val="Hyperlink"/>
@@ -12037,7 +12037,7 @@
                 <w:color w:val="auto"/>
                 <w:sz w:val="24"/>
                 <w:szCs w:val="24"/>
-                <w:lang w:val="nl-BE" w:eastAsia="nl-BE"/>
+                <w:lang w:val="nl-NL" w:eastAsia="nl-NL"/>
               </w:rPr>
               <w:tab/>
             </w:r>
@@ -12067,7 +12067,7 @@
                 <w:noProof/>
                 <w:webHidden/>
               </w:rPr>
-              <w:instrText xml:space="preserve"> PAGEREF _Toc192532494 \h </w:instrText>
+              <w:instrText xml:space="preserve"> PAGEREF _Toc193783856 \h </w:instrText>
             </w:r>
             <w:r>
               <w:rPr>
@@ -12108,10 +12108,10 @@
               <w:noProof/>
               <w:sz w:val="24"/>
               <w:szCs w:val="24"/>
-              <w:lang w:val="nl-BE" w:eastAsia="nl-BE"/>
+              <w:lang w:val="nl-NL" w:eastAsia="nl-NL"/>
             </w:rPr>
           </w:pPr>
-          <w:hyperlink w:anchor="_Toc192532495" w:history="1">
+          <w:hyperlink w:anchor="_Toc193783857" w:history="1">
             <w:r>
               <w:rPr>
                 <w:rStyle w:val="Hyperlink"/>
@@ -12127,7 +12127,7 @@
                 <w:noProof/>
                 <w:sz w:val="24"/>
                 <w:szCs w:val="24"/>
-                <w:lang w:val="nl-BE" w:eastAsia="nl-BE"/>
+                <w:lang w:val="nl-NL" w:eastAsia="nl-NL"/>
               </w:rPr>
               <w:tab/>
             </w:r>
@@ -12157,7 +12157,7 @@
                 <w:noProof/>
                 <w:webHidden/>
               </w:rPr>
-              <w:instrText xml:space="preserve"> PAGEREF _Toc192532495 \h </w:instrText>
+              <w:instrText xml:space="preserve"> PAGEREF _Toc193783857 \h </w:instrText>
             </w:r>
             <w:r>
               <w:rPr>
@@ -12198,10 +12198,10 @@
               <w:noProof/>
               <w:sz w:val="24"/>
               <w:szCs w:val="24"/>
-              <w:lang w:val="nl-BE" w:eastAsia="nl-BE"/>
+              <w:lang w:val="nl-NL" w:eastAsia="nl-NL"/>
             </w:rPr>
           </w:pPr>
-          <w:hyperlink w:anchor="_Toc192532496" w:history="1">
+          <w:hyperlink w:anchor="_Toc193783858" w:history="1">
             <w:r>
               <w:rPr>
                 <w:rStyle w:val="Hyperlink"/>
@@ -12217,7 +12217,7 @@
                 <w:noProof/>
                 <w:sz w:val="24"/>
                 <w:szCs w:val="24"/>
-                <w:lang w:val="nl-BE" w:eastAsia="nl-BE"/>
+                <w:lang w:val="nl-NL" w:eastAsia="nl-NL"/>
               </w:rPr>
               <w:tab/>
             </w:r>
@@ -12247,7 +12247,7 @@
                 <w:noProof/>
                 <w:webHidden/>
               </w:rPr>
-              <w:instrText xml:space="preserve"> PAGEREF _Toc192532496 \h </w:instrText>
+              <w:instrText xml:space="preserve"> PAGEREF _Toc193783858 \h </w:instrText>
             </w:r>
             <w:r>
               <w:rPr>
@@ -12290,10 +12290,10 @@
               <w:color w:val="auto"/>
               <w:sz w:val="24"/>
               <w:szCs w:val="24"/>
-              <w:lang w:val="nl-BE" w:eastAsia="nl-BE"/>
+              <w:lang w:val="nl-NL" w:eastAsia="nl-NL"/>
             </w:rPr>
           </w:pPr>
-          <w:hyperlink w:anchor="_Toc192532497" w:history="1">
+          <w:hyperlink w:anchor="_Toc193783859" w:history="1">
             <w:r>
               <w:rPr>
                 <w:rStyle w:val="Hyperlink"/>
@@ -12311,7 +12311,7 @@
                 <w:color w:val="auto"/>
                 <w:sz w:val="24"/>
                 <w:szCs w:val="24"/>
-                <w:lang w:val="nl-BE" w:eastAsia="nl-BE"/>
+                <w:lang w:val="nl-NL" w:eastAsia="nl-NL"/>
               </w:rPr>
               <w:tab/>
             </w:r>
@@ -12341,7 +12341,7 @@
                 <w:noProof/>
                 <w:webHidden/>
               </w:rPr>
-              <w:instrText xml:space="preserve"> PAGEREF _Toc192532497 \h </w:instrText>
+              <w:instrText xml:space="preserve"> PAGEREF _Toc193783859 \h </w:instrText>
             </w:r>
             <w:r>
               <w:rPr>
@@ -12382,10 +12382,10 @@
               <w:noProof/>
               <w:sz w:val="24"/>
               <w:szCs w:val="24"/>
-              <w:lang w:val="nl-BE" w:eastAsia="nl-BE"/>
+              <w:lang w:val="nl-NL" w:eastAsia="nl-NL"/>
             </w:rPr>
           </w:pPr>
-          <w:hyperlink w:anchor="_Toc192532498" w:history="1">
+          <w:hyperlink w:anchor="_Toc193783860" w:history="1">
             <w:r>
               <w:rPr>
                 <w:rStyle w:val="Hyperlink"/>
@@ -12401,7 +12401,7 @@
                 <w:noProof/>
                 <w:sz w:val="24"/>
                 <w:szCs w:val="24"/>
-                <w:lang w:val="nl-BE" w:eastAsia="nl-BE"/>
+                <w:lang w:val="nl-NL" w:eastAsia="nl-NL"/>
               </w:rPr>
               <w:tab/>
             </w:r>
@@ -12431,7 +12431,7 @@
                 <w:noProof/>
                 <w:webHidden/>
               </w:rPr>
-              <w:instrText xml:space="preserve"> PAGEREF _Toc192532498 \h </w:instrText>
+              <w:instrText xml:space="preserve"> PAGEREF _Toc193783860 \h </w:instrText>
             </w:r>
             <w:r>
               <w:rPr>
@@ -12470,10 +12470,10 @@
               <w:noProof/>
               <w:sz w:val="24"/>
               <w:szCs w:val="24"/>
-              <w:lang w:val="nl-BE" w:eastAsia="nl-BE"/>
+              <w:lang w:val="nl-NL" w:eastAsia="nl-NL"/>
             </w:rPr>
           </w:pPr>
-          <w:hyperlink w:anchor="_Toc192532499" w:history="1">
+          <w:hyperlink w:anchor="_Toc193783861" w:history="1">
             <w:r>
               <w:rPr>
                 <w:rStyle w:val="Hyperlink"/>
@@ -12487,7 +12487,7 @@
                 <w:noProof/>
                 <w:sz w:val="24"/>
                 <w:szCs w:val="24"/>
-                <w:lang w:val="nl-BE" w:eastAsia="nl-BE"/>
+                <w:lang w:val="nl-NL" w:eastAsia="nl-NL"/>
               </w:rPr>
               <w:tab/>
             </w:r>
@@ -12517,7 +12517,7 @@
                 <w:noProof/>
                 <w:webHidden/>
               </w:rPr>
-              <w:instrText xml:space="preserve"> PAGEREF _Toc192532499 \h </w:instrText>
+              <w:instrText xml:space="preserve"> PAGEREF _Toc193783861 \h </w:instrText>
             </w:r>
             <w:r>
               <w:rPr>
@@ -12556,10 +12556,10 @@
               <w:noProof/>
               <w:sz w:val="24"/>
               <w:szCs w:val="24"/>
-              <w:lang w:val="nl-BE" w:eastAsia="nl-BE"/>
+              <w:lang w:val="nl-NL" w:eastAsia="nl-NL"/>
             </w:rPr>
           </w:pPr>
-          <w:hyperlink w:anchor="_Toc192532500" w:history="1">
+          <w:hyperlink w:anchor="_Toc193783862" w:history="1">
             <w:r>
               <w:rPr>
                 <w:rStyle w:val="Hyperlink"/>
@@ -12573,7 +12573,7 @@
                 <w:noProof/>
                 <w:sz w:val="24"/>
                 <w:szCs w:val="24"/>
-                <w:lang w:val="nl-BE" w:eastAsia="nl-BE"/>
+                <w:lang w:val="nl-NL" w:eastAsia="nl-NL"/>
               </w:rPr>
               <w:tab/>
             </w:r>
@@ -12603,7 +12603,7 @@
                 <w:noProof/>
                 <w:webHidden/>
               </w:rPr>
-              <w:instrText xml:space="preserve"> PAGEREF _Toc192532500 \h </w:instrText>
+              <w:instrText xml:space="preserve"> PAGEREF _Toc193783862 \h </w:instrText>
             </w:r>
             <w:r>
               <w:rPr>
@@ -12642,10 +12642,10 @@
               <w:noProof/>
               <w:sz w:val="24"/>
               <w:szCs w:val="24"/>
-              <w:lang w:val="nl-BE" w:eastAsia="nl-BE"/>
+              <w:lang w:val="nl-NL" w:eastAsia="nl-NL"/>
             </w:rPr>
           </w:pPr>
-          <w:hyperlink w:anchor="_Toc192532501" w:history="1">
+          <w:hyperlink w:anchor="_Toc193783863" w:history="1">
             <w:r>
               <w:rPr>
                 <w:rStyle w:val="Hyperlink"/>
@@ -12659,7 +12659,7 @@
                 <w:noProof/>
                 <w:sz w:val="24"/>
                 <w:szCs w:val="24"/>
-                <w:lang w:val="nl-BE" w:eastAsia="nl-BE"/>
+                <w:lang w:val="nl-NL" w:eastAsia="nl-NL"/>
               </w:rPr>
               <w:tab/>
             </w:r>
@@ -12689,7 +12689,7 @@
                 <w:noProof/>
                 <w:webHidden/>
               </w:rPr>
-              <w:instrText xml:space="preserve"> PAGEREF _Toc192532501 \h </w:instrText>
+              <w:instrText xml:space="preserve"> PAGEREF _Toc193783863 \h </w:instrText>
             </w:r>
             <w:r>
               <w:rPr>
@@ -12730,10 +12730,10 @@
               <w:noProof/>
               <w:sz w:val="24"/>
               <w:szCs w:val="24"/>
-              <w:lang w:val="nl-BE" w:eastAsia="nl-BE"/>
+              <w:lang w:val="nl-NL" w:eastAsia="nl-NL"/>
             </w:rPr>
           </w:pPr>
-          <w:hyperlink w:anchor="_Toc192532502" w:history="1">
+          <w:hyperlink w:anchor="_Toc193783864" w:history="1">
             <w:r>
               <w:rPr>
                 <w:rStyle w:val="Hyperlink"/>
@@ -12749,7 +12749,7 @@
                 <w:noProof/>
                 <w:sz w:val="24"/>
                 <w:szCs w:val="24"/>
-                <w:lang w:val="nl-BE" w:eastAsia="nl-BE"/>
+                <w:lang w:val="nl-NL" w:eastAsia="nl-NL"/>
               </w:rPr>
               <w:tab/>
             </w:r>
@@ -12779,7 +12779,7 @@
                 <w:noProof/>
                 <w:webHidden/>
               </w:rPr>
-              <w:instrText xml:space="preserve"> PAGEREF _Toc192532502 \h </w:instrText>
+              <w:instrText xml:space="preserve"> PAGEREF _Toc193783864 \h </w:instrText>
             </w:r>
             <w:r>
               <w:rPr>
@@ -12820,10 +12820,10 @@
               <w:noProof/>
               <w:sz w:val="24"/>
               <w:szCs w:val="24"/>
-              <w:lang w:val="nl-BE" w:eastAsia="nl-BE"/>
+              <w:lang w:val="nl-NL" w:eastAsia="nl-NL"/>
             </w:rPr>
           </w:pPr>
-          <w:hyperlink w:anchor="_Toc192532503" w:history="1">
+          <w:hyperlink w:anchor="_Toc193783865" w:history="1">
             <w:r>
               <w:rPr>
                 <w:rStyle w:val="Hyperlink"/>
@@ -12840,7 +12840,7 @@
                 <w:noProof/>
                 <w:sz w:val="24"/>
                 <w:szCs w:val="24"/>
-                <w:lang w:val="nl-BE" w:eastAsia="nl-BE"/>
+                <w:lang w:val="nl-NL" w:eastAsia="nl-NL"/>
               </w:rPr>
               <w:tab/>
             </w:r>
@@ -12871,7 +12871,7 @@
                 <w:noProof/>
                 <w:webHidden/>
               </w:rPr>
-              <w:instrText xml:space="preserve"> PAGEREF _Toc192532503 \h </w:instrText>
+              <w:instrText xml:space="preserve"> PAGEREF _Toc193783865 \h </w:instrText>
             </w:r>
             <w:r>
               <w:rPr>
@@ -12912,10 +12912,10 @@
               <w:noProof/>
               <w:sz w:val="24"/>
               <w:szCs w:val="24"/>
-              <w:lang w:val="nl-BE" w:eastAsia="nl-BE"/>
+              <w:lang w:val="nl-NL" w:eastAsia="nl-NL"/>
             </w:rPr>
           </w:pPr>
-          <w:hyperlink w:anchor="_Toc192532504" w:history="1">
+          <w:hyperlink w:anchor="_Toc193783866" w:history="1">
             <w:r>
               <w:rPr>
                 <w:rStyle w:val="Hyperlink"/>
@@ -12932,7 +12932,7 @@
                 <w:noProof/>
                 <w:sz w:val="24"/>
                 <w:szCs w:val="24"/>
-                <w:lang w:val="nl-BE" w:eastAsia="nl-BE"/>
+                <w:lang w:val="nl-NL" w:eastAsia="nl-NL"/>
               </w:rPr>
               <w:tab/>
             </w:r>
@@ -12963,7 +12963,7 @@
                 <w:noProof/>
                 <w:webHidden/>
               </w:rPr>
-              <w:instrText xml:space="preserve"> PAGEREF _Toc192532504 \h </w:instrText>
+              <w:instrText xml:space="preserve"> PAGEREF _Toc193783866 \h </w:instrText>
             </w:r>
             <w:r>
               <w:rPr>
@@ -13004,10 +13004,10 @@
               <w:noProof/>
               <w:sz w:val="24"/>
               <w:szCs w:val="24"/>
-              <w:lang w:val="nl-BE" w:eastAsia="nl-BE"/>
+              <w:lang w:val="nl-NL" w:eastAsia="nl-NL"/>
             </w:rPr>
           </w:pPr>
-          <w:hyperlink w:anchor="_Toc192532505" w:history="1">
+          <w:hyperlink w:anchor="_Toc193783867" w:history="1">
             <w:r>
               <w:rPr>
                 <w:rStyle w:val="Hyperlink"/>
@@ -13024,7 +13024,7 @@
                 <w:noProof/>
                 <w:sz w:val="24"/>
                 <w:szCs w:val="24"/>
-                <w:lang w:val="nl-BE" w:eastAsia="nl-BE"/>
+                <w:lang w:val="nl-NL" w:eastAsia="nl-NL"/>
               </w:rPr>
               <w:tab/>
             </w:r>
@@ -13055,7 +13055,7 @@
                 <w:noProof/>
                 <w:webHidden/>
               </w:rPr>
-              <w:instrText xml:space="preserve"> PAGEREF _Toc192532505 \h </w:instrText>
+              <w:instrText xml:space="preserve"> PAGEREF _Toc193783867 \h </w:instrText>
             </w:r>
             <w:r>
               <w:rPr>
@@ -13096,10 +13096,10 @@
               <w:noProof/>
               <w:sz w:val="24"/>
               <w:szCs w:val="24"/>
-              <w:lang w:val="nl-BE" w:eastAsia="nl-BE"/>
+              <w:lang w:val="nl-NL" w:eastAsia="nl-NL"/>
             </w:rPr>
           </w:pPr>
-          <w:hyperlink w:anchor="_Toc192532506" w:history="1">
+          <w:hyperlink w:anchor="_Toc193783868" w:history="1">
             <w:r>
               <w:rPr>
                 <w:rStyle w:val="Hyperlink"/>
@@ -13116,7 +13116,7 @@
                 <w:noProof/>
                 <w:sz w:val="24"/>
                 <w:szCs w:val="24"/>
-                <w:lang w:val="nl-BE" w:eastAsia="nl-BE"/>
+                <w:lang w:val="nl-NL" w:eastAsia="nl-NL"/>
               </w:rPr>
               <w:tab/>
             </w:r>
@@ -13147,7 +13147,7 @@
                 <w:noProof/>
                 <w:webHidden/>
               </w:rPr>
-              <w:instrText xml:space="preserve"> PAGEREF _Toc192532506 \h </w:instrText>
+              <w:instrText xml:space="preserve"> PAGEREF _Toc193783868 \h </w:instrText>
             </w:r>
             <w:r>
               <w:rPr>
@@ -13188,10 +13188,10 @@
               <w:noProof/>
               <w:sz w:val="24"/>
               <w:szCs w:val="24"/>
-              <w:lang w:val="nl-BE" w:eastAsia="nl-BE"/>
+              <w:lang w:val="nl-NL" w:eastAsia="nl-NL"/>
             </w:rPr>
           </w:pPr>
-          <w:hyperlink w:anchor="_Toc192532507" w:history="1">
+          <w:hyperlink w:anchor="_Toc193783869" w:history="1">
             <w:r>
               <w:rPr>
                 <w:rStyle w:val="Hyperlink"/>
@@ -13207,7 +13207,7 @@
                 <w:noProof/>
                 <w:sz w:val="24"/>
                 <w:szCs w:val="24"/>
-                <w:lang w:val="nl-BE" w:eastAsia="nl-BE"/>
+                <w:lang w:val="nl-NL" w:eastAsia="nl-NL"/>
               </w:rPr>
               <w:tab/>
             </w:r>
@@ -13237,7 +13237,7 @@
                 <w:noProof/>
                 <w:webHidden/>
               </w:rPr>
-              <w:instrText xml:space="preserve"> PAGEREF _Toc192532507 \h </w:instrText>
+              <w:instrText xml:space="preserve"> PAGEREF _Toc193783869 \h </w:instrText>
             </w:r>
             <w:r>
               <w:rPr>
@@ -13278,10 +13278,10 @@
               <w:noProof/>
               <w:sz w:val="24"/>
               <w:szCs w:val="24"/>
-              <w:lang w:val="nl-BE" w:eastAsia="nl-BE"/>
+              <w:lang w:val="nl-NL" w:eastAsia="nl-NL"/>
             </w:rPr>
           </w:pPr>
-          <w:hyperlink w:anchor="_Toc192532508" w:history="1">
+          <w:hyperlink w:anchor="_Toc193783870" w:history="1">
             <w:r>
               <w:rPr>
                 <w:rStyle w:val="Hyperlink"/>
@@ -13298,7 +13298,7 @@
                 <w:noProof/>
                 <w:sz w:val="24"/>
                 <w:szCs w:val="24"/>
-                <w:lang w:val="nl-BE" w:eastAsia="nl-BE"/>
+                <w:lang w:val="nl-NL" w:eastAsia="nl-NL"/>
               </w:rPr>
               <w:tab/>
             </w:r>
@@ -13329,7 +13329,7 @@
                 <w:noProof/>
                 <w:webHidden/>
               </w:rPr>
-              <w:instrText xml:space="preserve"> PAGEREF _Toc192532508 \h </w:instrText>
+              <w:instrText xml:space="preserve"> PAGEREF _Toc193783870 \h </w:instrText>
             </w:r>
             <w:r>
               <w:rPr>
@@ -13370,10 +13370,10 @@
               <w:noProof/>
               <w:sz w:val="24"/>
               <w:szCs w:val="24"/>
-              <w:lang w:val="nl-BE" w:eastAsia="nl-BE"/>
+              <w:lang w:val="nl-NL" w:eastAsia="nl-NL"/>
             </w:rPr>
           </w:pPr>
-          <w:hyperlink w:anchor="_Toc192532509" w:history="1">
+          <w:hyperlink w:anchor="_Toc193783871" w:history="1">
             <w:r>
               <w:rPr>
                 <w:rStyle w:val="Hyperlink"/>
@@ -13390,7 +13390,7 @@
                 <w:noProof/>
                 <w:sz w:val="24"/>
                 <w:szCs w:val="24"/>
-                <w:lang w:val="nl-BE" w:eastAsia="nl-BE"/>
+                <w:lang w:val="nl-NL" w:eastAsia="nl-NL"/>
               </w:rPr>
               <w:tab/>
             </w:r>
@@ -13421,7 +13421,7 @@
                 <w:noProof/>
                 <w:webHidden/>
               </w:rPr>
-              <w:instrText xml:space="preserve"> PAGEREF _Toc192532509 \h </w:instrText>
+              <w:instrText xml:space="preserve"> PAGEREF _Toc193783871 \h </w:instrText>
             </w:r>
             <w:r>
               <w:rPr>
@@ -13441,7 +13441,7 @@
                 <w:noProof/>
                 <w:webHidden/>
               </w:rPr>
-              <w:t>7</w:t>
+              <w:t>8</w:t>
             </w:r>
             <w:r>
               <w:rPr>
@@ -13462,10 +13462,10 @@
               <w:noProof/>
               <w:sz w:val="24"/>
               <w:szCs w:val="24"/>
-              <w:lang w:val="nl-BE" w:eastAsia="nl-BE"/>
+              <w:lang w:val="nl-NL" w:eastAsia="nl-NL"/>
             </w:rPr>
           </w:pPr>
-          <w:hyperlink w:anchor="_Toc192532510" w:history="1">
+          <w:hyperlink w:anchor="_Toc193783872" w:history="1">
             <w:r>
               <w:rPr>
                 <w:rStyle w:val="Hyperlink"/>
@@ -13482,7 +13482,7 @@
                 <w:noProof/>
                 <w:sz w:val="24"/>
                 <w:szCs w:val="24"/>
-                <w:lang w:val="nl-BE" w:eastAsia="nl-BE"/>
+                <w:lang w:val="nl-NL" w:eastAsia="nl-NL"/>
               </w:rPr>
               <w:tab/>
             </w:r>
@@ -13513,7 +13513,7 @@
                 <w:noProof/>
                 <w:webHidden/>
               </w:rPr>
-              <w:instrText xml:space="preserve"> PAGEREF _Toc192532510 \h </w:instrText>
+              <w:instrText xml:space="preserve"> PAGEREF _Toc193783872 \h </w:instrText>
             </w:r>
             <w:r>
               <w:rPr>
@@ -13533,7 +13533,7 @@
                 <w:noProof/>
                 <w:webHidden/>
               </w:rPr>
-              <w:t>7</w:t>
+              <w:t>9</w:t>
             </w:r>
             <w:r>
               <w:rPr>
@@ -13554,10 +13554,10 @@
               <w:noProof/>
               <w:sz w:val="24"/>
               <w:szCs w:val="24"/>
-              <w:lang w:val="nl-BE" w:eastAsia="nl-BE"/>
+              <w:lang w:val="nl-NL" w:eastAsia="nl-NL"/>
             </w:rPr>
           </w:pPr>
-          <w:hyperlink w:anchor="_Toc192532511" w:history="1">
+          <w:hyperlink w:anchor="_Toc193783873" w:history="1">
             <w:r>
               <w:rPr>
                 <w:rStyle w:val="Hyperlink"/>
@@ -13574,7 +13574,7 @@
                 <w:noProof/>
                 <w:sz w:val="24"/>
                 <w:szCs w:val="24"/>
-                <w:lang w:val="nl-BE" w:eastAsia="nl-BE"/>
+                <w:lang w:val="nl-NL" w:eastAsia="nl-NL"/>
               </w:rPr>
               <w:tab/>
             </w:r>
@@ -13605,7 +13605,7 @@
                 <w:noProof/>
                 <w:webHidden/>
               </w:rPr>
-              <w:instrText xml:space="preserve"> PAGEREF _Toc192532511 \h </w:instrText>
+              <w:instrText xml:space="preserve"> PAGEREF _Toc193783873 \h </w:instrText>
             </w:r>
             <w:r>
               <w:rPr>
@@ -13625,7 +13625,7 @@
                 <w:noProof/>
                 <w:webHidden/>
               </w:rPr>
-              <w:t>8</w:t>
+              <w:t>10</w:t>
             </w:r>
             <w:r>
               <w:rPr>
@@ -13646,10 +13646,10 @@
               <w:noProof/>
               <w:sz w:val="24"/>
               <w:szCs w:val="24"/>
-              <w:lang w:val="nl-BE" w:eastAsia="nl-BE"/>
+              <w:lang w:val="nl-NL" w:eastAsia="nl-NL"/>
             </w:rPr>
           </w:pPr>
-          <w:hyperlink w:anchor="_Toc192532512" w:history="1">
+          <w:hyperlink w:anchor="_Toc193783874" w:history="1">
             <w:r>
               <w:rPr>
                 <w:rStyle w:val="Hyperlink"/>
@@ -13666,7 +13666,7 @@
                 <w:noProof/>
                 <w:sz w:val="24"/>
                 <w:szCs w:val="24"/>
-                <w:lang w:val="nl-BE" w:eastAsia="nl-BE"/>
+                <w:lang w:val="nl-NL" w:eastAsia="nl-NL"/>
               </w:rPr>
               <w:tab/>
             </w:r>
@@ -13697,7 +13697,7 @@
                 <w:noProof/>
                 <w:webHidden/>
               </w:rPr>
-              <w:instrText xml:space="preserve"> PAGEREF _Toc192532512 \h </w:instrText>
+              <w:instrText xml:space="preserve"> PAGEREF _Toc193783874 \h </w:instrText>
             </w:r>
             <w:r>
               <w:rPr>
@@ -13717,7 +13717,7 @@
                 <w:noProof/>
                 <w:webHidden/>
               </w:rPr>
-              <w:t>8</w:t>
+              <w:t>11</w:t>
             </w:r>
             <w:r>
               <w:rPr>
@@ -13738,10 +13738,10 @@
               <w:noProof/>
               <w:sz w:val="24"/>
               <w:szCs w:val="24"/>
-              <w:lang w:val="nl-BE" w:eastAsia="nl-BE"/>
+              <w:lang w:val="nl-NL" w:eastAsia="nl-NL"/>
             </w:rPr>
           </w:pPr>
-          <w:hyperlink w:anchor="_Toc192532513" w:history="1">
+          <w:hyperlink w:anchor="_Toc193783875" w:history="1">
             <w:r>
               <w:rPr>
                 <w:rStyle w:val="Hyperlink"/>
@@ -13758,7 +13758,7 @@
                 <w:noProof/>
                 <w:sz w:val="24"/>
                 <w:szCs w:val="24"/>
-                <w:lang w:val="nl-BE" w:eastAsia="nl-BE"/>
+                <w:lang w:val="nl-NL" w:eastAsia="nl-NL"/>
               </w:rPr>
               <w:tab/>
             </w:r>
@@ -13789,7 +13789,7 @@
                 <w:noProof/>
                 <w:webHidden/>
               </w:rPr>
-              <w:instrText xml:space="preserve"> PAGEREF _Toc192532513 \h </w:instrText>
+              <w:instrText xml:space="preserve"> PAGEREF _Toc193783875 \h </w:instrText>
             </w:r>
             <w:r>
               <w:rPr>
@@ -13809,7 +13809,7 @@
                 <w:noProof/>
                 <w:webHidden/>
               </w:rPr>
-              <w:t>8</w:t>
+              <w:t>11</w:t>
             </w:r>
             <w:r>
               <w:rPr>
@@ -13830,10 +13830,10 @@
               <w:noProof/>
               <w:sz w:val="24"/>
               <w:szCs w:val="24"/>
-              <w:lang w:val="nl-BE" w:eastAsia="nl-BE"/>
+              <w:lang w:val="nl-NL" w:eastAsia="nl-NL"/>
             </w:rPr>
           </w:pPr>
-          <w:hyperlink w:anchor="_Toc192532514" w:history="1">
+          <w:hyperlink w:anchor="_Toc193783876" w:history="1">
             <w:r>
               <w:rPr>
                 <w:rStyle w:val="Hyperlink"/>
@@ -13850,7 +13850,7 @@
                 <w:noProof/>
                 <w:sz w:val="24"/>
                 <w:szCs w:val="24"/>
-                <w:lang w:val="nl-BE" w:eastAsia="nl-BE"/>
+                <w:lang w:val="nl-NL" w:eastAsia="nl-NL"/>
               </w:rPr>
               <w:tab/>
             </w:r>
@@ -13881,7 +13881,7 @@
                 <w:noProof/>
                 <w:webHidden/>
               </w:rPr>
-              <w:instrText xml:space="preserve"> PAGEREF _Toc192532514 \h </w:instrText>
+              <w:instrText xml:space="preserve"> PAGEREF _Toc193783876 \h </w:instrText>
             </w:r>
             <w:r>
               <w:rPr>
@@ -13901,7 +13901,7 @@
                 <w:noProof/>
                 <w:webHidden/>
               </w:rPr>
-              <w:t>9</w:t>
+              <w:t>16</w:t>
             </w:r>
             <w:r>
               <w:rPr>
@@ -13922,10 +13922,10 @@
               <w:noProof/>
               <w:sz w:val="24"/>
               <w:szCs w:val="24"/>
-              <w:lang w:val="nl-BE" w:eastAsia="nl-BE"/>
+              <w:lang w:val="nl-NL" w:eastAsia="nl-NL"/>
             </w:rPr>
           </w:pPr>
-          <w:hyperlink w:anchor="_Toc192532515" w:history="1">
+          <w:hyperlink w:anchor="_Toc193783877" w:history="1">
             <w:r>
               <w:rPr>
                 <w:rStyle w:val="Hyperlink"/>
@@ -13942,7 +13942,7 @@
                 <w:noProof/>
                 <w:sz w:val="24"/>
                 <w:szCs w:val="24"/>
-                <w:lang w:val="nl-BE" w:eastAsia="nl-BE"/>
+                <w:lang w:val="nl-NL" w:eastAsia="nl-NL"/>
               </w:rPr>
               <w:tab/>
             </w:r>
@@ -13973,7 +13973,7 @@
                 <w:noProof/>
                 <w:webHidden/>
               </w:rPr>
-              <w:instrText xml:space="preserve"> PAGEREF _Toc192532515 \h </w:instrText>
+              <w:instrText xml:space="preserve"> PAGEREF _Toc193783877 \h </w:instrText>
             </w:r>
             <w:r>
               <w:rPr>
@@ -13993,7 +13993,7 @@
                 <w:noProof/>
                 <w:webHidden/>
               </w:rPr>
-              <w:t>9</w:t>
+              <w:t>17</w:t>
             </w:r>
             <w:r>
               <w:rPr>
@@ -14014,10 +14014,10 @@
               <w:noProof/>
               <w:sz w:val="24"/>
               <w:szCs w:val="24"/>
-              <w:lang w:val="nl-BE" w:eastAsia="nl-BE"/>
+              <w:lang w:val="nl-NL" w:eastAsia="nl-NL"/>
             </w:rPr>
           </w:pPr>
-          <w:hyperlink w:anchor="_Toc192532516" w:history="1">
+          <w:hyperlink w:anchor="_Toc193783878" w:history="1">
             <w:r>
               <w:rPr>
                 <w:rStyle w:val="Hyperlink"/>
@@ -14034,7 +14034,7 @@
                 <w:noProof/>
                 <w:sz w:val="24"/>
                 <w:szCs w:val="24"/>
-                <w:lang w:val="nl-BE" w:eastAsia="nl-BE"/>
+                <w:lang w:val="nl-NL" w:eastAsia="nl-NL"/>
               </w:rPr>
               <w:tab/>
             </w:r>
@@ -14065,7 +14065,7 @@
                 <w:noProof/>
                 <w:webHidden/>
               </w:rPr>
-              <w:instrText xml:space="preserve"> PAGEREF _Toc192532516 \h </w:instrText>
+              <w:instrText xml:space="preserve"> PAGEREF _Toc193783878 \h </w:instrText>
             </w:r>
             <w:r>
               <w:rPr>
@@ -14085,7 +14085,7 @@
                 <w:noProof/>
                 <w:webHidden/>
               </w:rPr>
-              <w:t>9</w:t>
+              <w:t>17</w:t>
             </w:r>
             <w:r>
               <w:rPr>
@@ -14106,10 +14106,10 @@
               <w:noProof/>
               <w:sz w:val="24"/>
               <w:szCs w:val="24"/>
-              <w:lang w:val="nl-BE" w:eastAsia="nl-BE"/>
+              <w:lang w:val="nl-NL" w:eastAsia="nl-NL"/>
             </w:rPr>
           </w:pPr>
-          <w:hyperlink w:anchor="_Toc192532517" w:history="1">
+          <w:hyperlink w:anchor="_Toc193783879" w:history="1">
             <w:r>
               <w:rPr>
                 <w:rStyle w:val="Hyperlink"/>
@@ -14125,7 +14125,7 @@
                 <w:noProof/>
                 <w:sz w:val="24"/>
                 <w:szCs w:val="24"/>
-                <w:lang w:val="nl-BE" w:eastAsia="nl-BE"/>
+                <w:lang w:val="nl-NL" w:eastAsia="nl-NL"/>
               </w:rPr>
               <w:tab/>
             </w:r>
@@ -14155,7 +14155,7 @@
                 <w:noProof/>
                 <w:webHidden/>
               </w:rPr>
-              <w:instrText xml:space="preserve"> PAGEREF _Toc192532517 \h </w:instrText>
+              <w:instrText xml:space="preserve"> PAGEREF _Toc193783879 \h </w:instrText>
             </w:r>
             <w:r>
               <w:rPr>
@@ -14175,7 +14175,7 @@
                 <w:noProof/>
                 <w:webHidden/>
               </w:rPr>
-              <w:t>10</w:t>
+              <w:t>18</w:t>
             </w:r>
             <w:r>
               <w:rPr>
@@ -14196,10 +14196,10 @@
               <w:noProof/>
               <w:sz w:val="24"/>
               <w:szCs w:val="24"/>
-              <w:lang w:val="nl-BE" w:eastAsia="nl-BE"/>
+              <w:lang w:val="nl-NL" w:eastAsia="nl-NL"/>
             </w:rPr>
           </w:pPr>
-          <w:hyperlink w:anchor="_Toc192532518" w:history="1">
+          <w:hyperlink w:anchor="_Toc193783880" w:history="1">
             <w:r>
               <w:rPr>
                 <w:rStyle w:val="Hyperlink"/>
@@ -14216,7 +14216,7 @@
                 <w:noProof/>
                 <w:sz w:val="24"/>
                 <w:szCs w:val="24"/>
-                <w:lang w:val="nl-BE" w:eastAsia="nl-BE"/>
+                <w:lang w:val="nl-NL" w:eastAsia="nl-NL"/>
               </w:rPr>
               <w:tab/>
             </w:r>
@@ -14247,7 +14247,7 @@
                 <w:noProof/>
                 <w:webHidden/>
               </w:rPr>
-              <w:instrText xml:space="preserve"> PAGEREF _Toc192532518 \h </w:instrText>
+              <w:instrText xml:space="preserve"> PAGEREF _Toc193783880 \h </w:instrText>
             </w:r>
             <w:r>
               <w:rPr>
@@ -14267,7 +14267,7 @@
                 <w:noProof/>
                 <w:webHidden/>
               </w:rPr>
-              <w:t>10</w:t>
+              <w:t>18</w:t>
             </w:r>
             <w:r>
               <w:rPr>
@@ -14288,10 +14288,10 @@
               <w:noProof/>
               <w:sz w:val="24"/>
               <w:szCs w:val="24"/>
-              <w:lang w:val="nl-BE" w:eastAsia="nl-BE"/>
+              <w:lang w:val="nl-NL" w:eastAsia="nl-NL"/>
             </w:rPr>
           </w:pPr>
-          <w:hyperlink w:anchor="_Toc192532519" w:history="1">
+          <w:hyperlink w:anchor="_Toc193783881" w:history="1">
             <w:r>
               <w:rPr>
                 <w:rStyle w:val="Hyperlink"/>
@@ -14307,7 +14307,7 @@
                 <w:noProof/>
                 <w:sz w:val="24"/>
                 <w:szCs w:val="24"/>
-                <w:lang w:val="nl-BE" w:eastAsia="nl-BE"/>
+                <w:lang w:val="nl-NL" w:eastAsia="nl-NL"/>
               </w:rPr>
               <w:tab/>
             </w:r>
@@ -14337,7 +14337,7 @@
                 <w:noProof/>
                 <w:webHidden/>
               </w:rPr>
-              <w:instrText xml:space="preserve"> PAGEREF _Toc192532519 \h </w:instrText>
+              <w:instrText xml:space="preserve"> PAGEREF _Toc193783881 \h </w:instrText>
             </w:r>
             <w:r>
               <w:rPr>
@@ -14357,7 +14357,7 @@
                 <w:noProof/>
                 <w:webHidden/>
               </w:rPr>
-              <w:t>10</w:t>
+              <w:t>18</w:t>
             </w:r>
             <w:r>
               <w:rPr>
@@ -14378,10 +14378,10 @@
               <w:noProof/>
               <w:sz w:val="24"/>
               <w:szCs w:val="24"/>
-              <w:lang w:val="nl-BE" w:eastAsia="nl-BE"/>
+              <w:lang w:val="nl-NL" w:eastAsia="nl-NL"/>
             </w:rPr>
           </w:pPr>
-          <w:hyperlink w:anchor="_Toc192532520" w:history="1">
+          <w:hyperlink w:anchor="_Toc193783882" w:history="1">
             <w:r>
               <w:rPr>
                 <w:rStyle w:val="Hyperlink"/>
@@ -14398,7 +14398,7 @@
                 <w:noProof/>
                 <w:sz w:val="24"/>
                 <w:szCs w:val="24"/>
-                <w:lang w:val="nl-BE" w:eastAsia="nl-BE"/>
+                <w:lang w:val="nl-NL" w:eastAsia="nl-NL"/>
               </w:rPr>
               <w:tab/>
             </w:r>
@@ -14429,7 +14429,7 @@
                 <w:noProof/>
                 <w:webHidden/>
               </w:rPr>
-              <w:instrText xml:space="preserve"> PAGEREF _Toc192532520 \h </w:instrText>
+              <w:instrText xml:space="preserve"> PAGEREF _Toc193783882 \h </w:instrText>
             </w:r>
             <w:r>
               <w:rPr>
@@ -14449,7 +14449,7 @@
                 <w:noProof/>
                 <w:webHidden/>
               </w:rPr>
-              <w:t>11</w:t>
+              <w:t>19</w:t>
             </w:r>
             <w:r>
               <w:rPr>
@@ -14470,10 +14470,10 @@
               <w:noProof/>
               <w:sz w:val="24"/>
               <w:szCs w:val="24"/>
-              <w:lang w:val="nl-BE" w:eastAsia="nl-BE"/>
+              <w:lang w:val="nl-NL" w:eastAsia="nl-NL"/>
             </w:rPr>
           </w:pPr>
-          <w:hyperlink w:anchor="_Toc192532521" w:history="1">
+          <w:hyperlink w:anchor="_Toc193783883" w:history="1">
             <w:r>
               <w:rPr>
                 <w:rStyle w:val="Hyperlink"/>
@@ -14490,7 +14490,7 @@
                 <w:noProof/>
                 <w:sz w:val="24"/>
                 <w:szCs w:val="24"/>
-                <w:lang w:val="nl-BE" w:eastAsia="nl-BE"/>
+                <w:lang w:val="nl-NL" w:eastAsia="nl-NL"/>
               </w:rPr>
               <w:tab/>
             </w:r>
@@ -14521,7 +14521,7 @@
                 <w:noProof/>
                 <w:webHidden/>
               </w:rPr>
-              <w:instrText xml:space="preserve"> PAGEREF _Toc192532521 \h </w:instrText>
+              <w:instrText xml:space="preserve"> PAGEREF _Toc193783883 \h </w:instrText>
             </w:r>
             <w:r>
               <w:rPr>
@@ -14541,7 +14541,7 @@
                 <w:noProof/>
                 <w:webHidden/>
               </w:rPr>
-              <w:t>11</w:t>
+              <w:t>19</w:t>
             </w:r>
             <w:r>
               <w:rPr>
@@ -14562,10 +14562,10 @@
               <w:noProof/>
               <w:sz w:val="24"/>
               <w:szCs w:val="24"/>
-              <w:lang w:val="nl-BE" w:eastAsia="nl-BE"/>
+              <w:lang w:val="nl-NL" w:eastAsia="nl-NL"/>
             </w:rPr>
           </w:pPr>
-          <w:hyperlink w:anchor="_Toc192532522" w:history="1">
+          <w:hyperlink w:anchor="_Toc193783884" w:history="1">
             <w:r>
               <w:rPr>
                 <w:rStyle w:val="Hyperlink"/>
@@ -14581,7 +14581,7 @@
                 <w:noProof/>
                 <w:sz w:val="24"/>
                 <w:szCs w:val="24"/>
-                <w:lang w:val="nl-BE" w:eastAsia="nl-BE"/>
+                <w:lang w:val="nl-NL" w:eastAsia="nl-NL"/>
               </w:rPr>
               <w:tab/>
             </w:r>
@@ -14611,7 +14611,7 @@
                 <w:noProof/>
                 <w:webHidden/>
               </w:rPr>
-              <w:instrText xml:space="preserve"> PAGEREF _Toc192532522 \h </w:instrText>
+              <w:instrText xml:space="preserve"> PAGEREF _Toc193783884 \h </w:instrText>
             </w:r>
             <w:r>
               <w:rPr>
@@ -14631,7 +14631,7 @@
                 <w:noProof/>
                 <w:webHidden/>
               </w:rPr>
-              <w:t>13</w:t>
+              <w:t>20</w:t>
             </w:r>
             <w:r>
               <w:rPr>
@@ -14676,7 +14676,7 @@
       <w:pPr>
         <w:pStyle w:val="Kop1"/>
       </w:pPr>
-      <w:bookmarkStart w:id="0" w:name="_Toc192532494"/>
+      <w:bookmarkStart w:id="0" w:name="_Toc193783856"/>
       <w:r>
         <w:lastRenderedPageBreak/>
         <w:t>Opdrachtbeschrijving</w:t>
@@ -14687,7 +14687,7 @@
       <w:pPr>
         <w:pStyle w:val="Kop2"/>
       </w:pPr>
-      <w:bookmarkStart w:id="1" w:name="_Toc192532495"/>
+      <w:bookmarkStart w:id="1" w:name="_Toc193783857"/>
       <w:r>
         <w:t>Organisatie</w:t>
       </w:r>
@@ -14710,7 +14710,7 @@
       <w:pPr>
         <w:pStyle w:val="Kop2"/>
       </w:pPr>
-      <w:bookmarkStart w:id="2" w:name="_Toc192532496"/>
+      <w:bookmarkStart w:id="2" w:name="_Toc193783858"/>
       <w:r>
         <w:t>Eisen</w:t>
       </w:r>
@@ -14766,53 +14766,39 @@
         <w:rPr>
           <w:lang w:val="nl-NL" w:eastAsia="nl-BE"/>
         </w:rPr>
-        <w:t xml:space="preserve">De klant wil graag een homepage met een </w:t>
-      </w:r>
-      <w:proofErr w:type="spellStart"/>
-      <w:r>
+        <w:t>De klant wil graag een homepage met een hero-afbeelding waarop het restaurant of enkele gerechten staan. Daarnaast moet er ook een navigatiebalk zijn waarmee je kan navigeren naar Home, Menu, foto’s, Reserveren, Contact, Dashboard en Aanmelden.</w:t>
+      </w:r>
+    </w:p>
+    <w:p>
+      <w:pPr>
         <w:rPr>
           <w:lang w:val="nl-NL" w:eastAsia="nl-BE"/>
         </w:rPr>
-        <w:t>hero</w:t>
-      </w:r>
-      <w:proofErr w:type="spellEnd"/>
-      <w:r>
+      </w:pPr>
+    </w:p>
+    <w:p>
+      <w:pPr>
+        <w:rPr>
+          <w:lang w:val="nl-BE" w:eastAsia="nl-BE"/>
+        </w:rPr>
+      </w:pPr>
+      <w:r>
+        <w:rPr>
+          <w:lang w:val="nl-BE" w:eastAsia="nl-BE"/>
+        </w:rPr>
+        <w:t>Het uiteindelijke doel is om alles veel efficiënter te laten verlopen zodat er meer tijd is om kwalitatieve service en gerechten aan te bieden aan de klanten.</w:t>
+      </w:r>
+    </w:p>
+    <w:p>
+      <w:pPr>
         <w:rPr>
           <w:lang w:val="nl-NL" w:eastAsia="nl-BE"/>
         </w:rPr>
-        <w:t>-afbeelding waarop het restaurant of enkele gerechten staan. Daarnaast moet er ook een navigatiebalk zijn waarmee je kan navigeren naar Home, Menu, foto’s, Reserveren, Contact, Dashboard en Aanmelden.</w:t>
-      </w:r>
-    </w:p>
-    <w:p>
-      <w:pPr>
+      </w:pPr>
+      <w:r>
         <w:rPr>
           <w:lang w:val="nl-NL" w:eastAsia="nl-BE"/>
         </w:rPr>
-      </w:pPr>
-    </w:p>
-    <w:p>
-      <w:pPr>
-        <w:rPr>
-          <w:lang w:val="nl-BE" w:eastAsia="nl-BE"/>
-        </w:rPr>
-      </w:pPr>
-      <w:r>
-        <w:rPr>
-          <w:lang w:val="nl-BE" w:eastAsia="nl-BE"/>
-        </w:rPr>
-        <w:t>Het uiteindelijke doel is om alles veel efficiënter te laten verlopen zodat er meer tijd is om kwalitatieve service en gerechten aan te bieden aan de klanten.</w:t>
-      </w:r>
-    </w:p>
-    <w:p>
-      <w:pPr>
-        <w:rPr>
-          <w:lang w:val="nl-NL" w:eastAsia="nl-BE"/>
-        </w:rPr>
-      </w:pPr>
-      <w:r>
-        <w:rPr>
-          <w:lang w:val="nl-NL" w:eastAsia="nl-BE"/>
-        </w:rPr>
         <w:br w:type="page"/>
       </w:r>
     </w:p>
@@ -14821,7 +14807,7 @@
         <w:pStyle w:val="Kop1"/>
       </w:pPr>
       <w:bookmarkStart w:id="3" w:name="_Toc119405358"/>
-      <w:bookmarkStart w:id="4" w:name="_Toc192532497"/>
+      <w:bookmarkStart w:id="4" w:name="_Toc193783859"/>
       <w:r>
         <w:lastRenderedPageBreak/>
         <w:t>Eisenanalyse</w:t>
@@ -14847,7 +14833,7 @@
         <w:pStyle w:val="Kop2"/>
       </w:pPr>
       <w:bookmarkStart w:id="5" w:name="_Toc119405359"/>
-      <w:bookmarkStart w:id="6" w:name="_Toc192532498"/>
+      <w:bookmarkStart w:id="6" w:name="_Toc193783860"/>
       <w:r>
         <w:t>Functionele eisen</w:t>
       </w:r>
@@ -14859,14 +14845,9 @@
         <w:pStyle w:val="Kop3"/>
       </w:pPr>
       <w:bookmarkStart w:id="7" w:name="_Toc119405360"/>
-      <w:bookmarkStart w:id="8" w:name="_Toc192532499"/>
-      <w:proofErr w:type="spellStart"/>
-      <w:r>
-        <w:t>Use</w:t>
-      </w:r>
-      <w:proofErr w:type="spellEnd"/>
-      <w:r>
-        <w:t xml:space="preserve"> Case Diagram</w:t>
+      <w:bookmarkStart w:id="8" w:name="_Toc193783861"/>
+      <w:r>
+        <w:t>Use Case Diagram</w:t>
       </w:r>
       <w:bookmarkEnd w:id="7"/>
       <w:bookmarkEnd w:id="8"/>
@@ -14881,28 +14862,14 @@
         <w:rPr>
           <w:lang w:val="nl-BE"/>
         </w:rPr>
-        <w:t xml:space="preserve">Zorg voor een goed LEESBAAR </w:t>
-      </w:r>
-      <w:proofErr w:type="spellStart"/>
-      <w:r>
-        <w:rPr>
-          <w:lang w:val="nl-BE"/>
-        </w:rPr>
-        <w:t>use</w:t>
-      </w:r>
-      <w:proofErr w:type="spellEnd"/>
-      <w:r>
-        <w:rPr>
-          <w:lang w:val="nl-BE"/>
-        </w:rPr>
-        <w:t xml:space="preserve"> case diagram. Verdeel het diagram desnoods over meerdere pagina’s.</w:t>
+        <w:t>Zorg voor een goed LEESBAAR use case diagram. Verdeel het diagram desnoods over meerdere pagina’s.</w:t>
       </w:r>
     </w:p>
     <w:p>
       <w:pPr>
         <w:pStyle w:val="Kop3"/>
       </w:pPr>
-      <w:bookmarkStart w:id="9" w:name="_Toc192532500"/>
+      <w:bookmarkStart w:id="9" w:name="_Toc193783862"/>
       <w:r>
         <w:t>Datamodel</w:t>
       </w:r>
@@ -14926,90 +14893,36 @@
         <w:pStyle w:val="Kop3"/>
       </w:pPr>
       <w:bookmarkStart w:id="10" w:name="_Toc119405361"/>
-      <w:bookmarkStart w:id="11" w:name="_Toc192532501"/>
-      <w:proofErr w:type="spellStart"/>
-      <w:r>
-        <w:t>Use</w:t>
-      </w:r>
-      <w:proofErr w:type="spellEnd"/>
-      <w:r>
-        <w:t xml:space="preserve"> Case Beschrijvingen met prototypes</w:t>
+      <w:bookmarkStart w:id="11" w:name="_Toc193783863"/>
+      <w:r>
+        <w:t>Use Case Beschrijvingen met prototypes</w:t>
       </w:r>
       <w:bookmarkEnd w:id="10"/>
       <w:bookmarkEnd w:id="11"/>
     </w:p>
     <w:p>
-      <w:proofErr w:type="spellStart"/>
-      <w:r>
-        <w:t>Usecasebeschrijvingen</w:t>
-      </w:r>
-      <w:proofErr w:type="spellEnd"/>
-      <w:r>
-        <w:t xml:space="preserve"> </w:t>
-      </w:r>
-      <w:proofErr w:type="spellStart"/>
-      <w:r>
-        <w:t>aangevuld</w:t>
-      </w:r>
-      <w:proofErr w:type="spellEnd"/>
-      <w:r>
-        <w:t xml:space="preserve"> met </w:t>
-      </w:r>
-      <w:proofErr w:type="spellStart"/>
-      <w:r>
-        <w:t>schermen</w:t>
-      </w:r>
-      <w:proofErr w:type="spellEnd"/>
-      <w:r>
-        <w:t>.</w:t>
-      </w:r>
-    </w:p>
-    <w:p>
-      <w:pPr>
-        <w:rPr>
-          <w:lang w:val="nl-BE"/>
-        </w:rPr>
-      </w:pPr>
-    </w:p>
-    <w:p>
-      <w:pPr>
-        <w:rPr>
-          <w:lang w:val="nl-BE"/>
-        </w:rPr>
-      </w:pPr>
-      <w:r>
-        <w:rPr>
-          <w:lang w:val="nl-BE"/>
-        </w:rPr>
-        <w:t xml:space="preserve">Respecteer de volgorde waarin de </w:t>
-      </w:r>
-      <w:proofErr w:type="spellStart"/>
-      <w:r>
-        <w:rPr>
-          <w:lang w:val="nl-BE"/>
-        </w:rPr>
-        <w:t>usecases</w:t>
-      </w:r>
-      <w:proofErr w:type="spellEnd"/>
-      <w:r>
-        <w:rPr>
-          <w:lang w:val="nl-BE"/>
-        </w:rPr>
-        <w:t xml:space="preserve"> in het </w:t>
-      </w:r>
-      <w:proofErr w:type="spellStart"/>
-      <w:r>
-        <w:rPr>
-          <w:lang w:val="nl-BE"/>
-        </w:rPr>
-        <w:t>use</w:t>
-      </w:r>
-      <w:proofErr w:type="spellEnd"/>
-      <w:r>
-        <w:rPr>
-          <w:lang w:val="nl-BE"/>
-        </w:rPr>
-        <w:t xml:space="preserve"> case diagram voorkomen.</w:t>
+      <w:r>
+        <w:t>Usecasebeschrijvingen aangevuld met schermen.</w:t>
+      </w:r>
+    </w:p>
+    <w:p>
+      <w:pPr>
+        <w:rPr>
+          <w:lang w:val="nl-BE"/>
+        </w:rPr>
+      </w:pPr>
+    </w:p>
+    <w:p>
+      <w:pPr>
+        <w:rPr>
+          <w:lang w:val="nl-BE"/>
+        </w:rPr>
+      </w:pPr>
+      <w:r>
+        <w:rPr>
+          <w:lang w:val="nl-BE"/>
+        </w:rPr>
+        <w:t>Respecteer de volgorde waarin de usecases in het use case diagram voorkomen.</w:t>
       </w:r>
     </w:p>
     <w:p>
@@ -15017,17 +14930,9 @@
         <w:pStyle w:val="Kop4"/>
       </w:pPr>
       <w:bookmarkStart w:id="12" w:name="_Toc119405362"/>
-      <w:bookmarkStart w:id="13" w:name="_Toc192532502"/>
-      <w:r>
-        <w:t xml:space="preserve">Use case 1 Account </w:t>
-      </w:r>
-      <w:proofErr w:type="spellStart"/>
-      <w:r>
-        <w:t>aanmaken</w:t>
-      </w:r>
-      <w:proofErr w:type="spellEnd"/>
-      <w:r>
-        <w:t xml:space="preserve"> </w:t>
+      <w:bookmarkStart w:id="13" w:name="_Toc193783864"/>
+      <w:r>
+        <w:t xml:space="preserve">Use case 1 Account aanmaken </w:t>
       </w:r>
       <w:bookmarkEnd w:id="12"/>
       <w:r>
@@ -15229,49 +15134,7 @@
         <w:rPr>
           <w:lang w:val="nl-BE"/>
         </w:rPr>
-        <w:t xml:space="preserve">het gekozen mail </w:t>
-      </w:r>
-      <w:proofErr w:type="spellStart"/>
-      <w:r>
-        <w:rPr>
-          <w:lang w:val="nl-BE"/>
-        </w:rPr>
-        <w:t>adress</w:t>
-      </w:r>
-      <w:proofErr w:type="spellEnd"/>
-      <w:r>
-        <w:rPr>
-          <w:lang w:val="nl-BE"/>
-        </w:rPr>
-        <w:t xml:space="preserve"> staat al in ons systeem geregistreerd. </w:t>
-      </w:r>
-      <w:proofErr w:type="spellStart"/>
-      <w:r>
-        <w:rPr>
-          <w:lang w:val="nl-BE"/>
-        </w:rPr>
-        <w:t>Gebruker</w:t>
-      </w:r>
-      <w:proofErr w:type="spellEnd"/>
-      <w:r>
-        <w:rPr>
-          <w:lang w:val="nl-BE"/>
-        </w:rPr>
-        <w:t xml:space="preserve"> krijgt een melding en moet een ander email </w:t>
-      </w:r>
-      <w:proofErr w:type="spellStart"/>
-      <w:r>
-        <w:rPr>
-          <w:lang w:val="nl-BE"/>
-        </w:rPr>
-        <w:t>adress</w:t>
-      </w:r>
-      <w:proofErr w:type="spellEnd"/>
-      <w:r>
-        <w:rPr>
-          <w:lang w:val="nl-BE"/>
-        </w:rPr>
-        <w:t xml:space="preserve"> ingeven</w:t>
+        <w:t>het gekozen mail adress staat al in ons systeem geregistreerd. Gebruker krijgt een melding en moet een ander email adress ingeven</w:t>
       </w:r>
     </w:p>
     <w:p>
@@ -15363,21 +15226,7 @@
         <w:rPr>
           <w:lang w:val="nl-BE"/>
         </w:rPr>
-        <w:t xml:space="preserve">Registratiepagina, </w:t>
-      </w:r>
-      <w:proofErr w:type="spellStart"/>
-      <w:r>
-        <w:rPr>
-          <w:lang w:val="nl-BE"/>
-        </w:rPr>
-        <w:t>Bevestegingsscherm</w:t>
-      </w:r>
-      <w:proofErr w:type="spellEnd"/>
-      <w:r>
-        <w:rPr>
-          <w:lang w:val="nl-BE"/>
-        </w:rPr>
-        <w:t xml:space="preserve"> en Inlogscherm</w:t>
+        <w:t>Registratiepagina, Bevestegingsscherm en Inlogscherm</w:t>
       </w:r>
     </w:p>
     <w:p>
@@ -15394,20 +15243,12 @@
           <w:lang w:val="nl-BE"/>
         </w:rPr>
       </w:pPr>
-      <w:bookmarkStart w:id="14" w:name="_Toc192532503"/>
-      <w:proofErr w:type="spellStart"/>
-      <w:r>
-        <w:rPr>
-          <w:lang w:val="nl-BE"/>
-        </w:rPr>
-        <w:t>Use</w:t>
-      </w:r>
-      <w:proofErr w:type="spellEnd"/>
-      <w:r>
-        <w:rPr>
-          <w:lang w:val="nl-BE"/>
-        </w:rPr>
-        <w:t xml:space="preserve"> case 2 Inloggen</w:t>
+      <w:bookmarkStart w:id="14" w:name="_Toc193783865"/>
+      <w:r>
+        <w:rPr>
+          <w:lang w:val="nl-BE"/>
+        </w:rPr>
+        <w:t>Use case 2 Inloggen</w:t>
       </w:r>
       <w:bookmarkEnd w:id="14"/>
     </w:p>
@@ -15704,20 +15545,12 @@
         </w:rPr>
       </w:pPr>
       <w:bookmarkStart w:id="15" w:name="_Toc119405363"/>
-      <w:bookmarkStart w:id="16" w:name="_Toc192532504"/>
-      <w:proofErr w:type="spellStart"/>
-      <w:r>
-        <w:rPr>
-          <w:lang w:val="nl-BE"/>
-        </w:rPr>
-        <w:t>Use</w:t>
-      </w:r>
-      <w:proofErr w:type="spellEnd"/>
-      <w:r>
-        <w:rPr>
-          <w:lang w:val="nl-BE"/>
-        </w:rPr>
-        <w:t xml:space="preserve"> case 3 Tafel reserveren </w:t>
+      <w:bookmarkStart w:id="16" w:name="_Toc193783866"/>
+      <w:r>
+        <w:rPr>
+          <w:lang w:val="nl-BE"/>
+        </w:rPr>
+        <w:t xml:space="preserve">Use case 3 Tafel reserveren </w:t>
       </w:r>
       <w:bookmarkEnd w:id="15"/>
       <w:r>
@@ -16009,16 +15842,8 @@
         <w:rPr>
           <w:lang w:val="nl-BE"/>
         </w:rPr>
-        <w:t xml:space="preserve">Reserveringspagina, </w:t>
-      </w:r>
-      <w:proofErr w:type="spellStart"/>
-      <w:r>
-        <w:rPr>
-          <w:lang w:val="nl-BE"/>
-        </w:rPr>
-        <w:t>Bevestegingsscherm</w:t>
-      </w:r>
-      <w:proofErr w:type="spellEnd"/>
+        <w:t>Reserveringspagina, Bevestegingsscherm</w:t>
+      </w:r>
     </w:p>
     <w:p>
       <w:pPr>
@@ -16028,20 +15853,12 @@
         </w:rPr>
       </w:pPr>
       <w:bookmarkStart w:id="17" w:name="_Toc119405364"/>
-      <w:bookmarkStart w:id="18" w:name="_Toc192532505"/>
-      <w:proofErr w:type="spellStart"/>
-      <w:r>
-        <w:rPr>
-          <w:lang w:val="nl-BE"/>
-        </w:rPr>
-        <w:t>Use</w:t>
-      </w:r>
-      <w:proofErr w:type="spellEnd"/>
-      <w:r>
-        <w:rPr>
-          <w:lang w:val="nl-BE"/>
-        </w:rPr>
-        <w:t xml:space="preserve"> case 4 Bestellingen doorgeven </w:t>
+      <w:bookmarkStart w:id="18" w:name="_Toc193783867"/>
+      <w:r>
+        <w:rPr>
+          <w:lang w:val="nl-BE"/>
+        </w:rPr>
+        <w:t xml:space="preserve">Use case 4 Bestellingen doorgeven </w:t>
       </w:r>
       <w:bookmarkEnd w:id="17"/>
       <w:r>
@@ -16322,14 +16139,12 @@
           <w:lang w:val="nl-BE"/>
         </w:rPr>
       </w:pPr>
-      <w:proofErr w:type="spellStart"/>
       <w:r>
         <w:rPr>
           <w:lang w:val="nl-BE"/>
         </w:rPr>
         <w:t>Bestellingsoverzicht</w:t>
       </w:r>
-      <w:proofErr w:type="spellEnd"/>
     </w:p>
     <w:p>
       <w:pPr>
@@ -16365,20 +16180,12 @@
           <w:lang w:val="nl-BE"/>
         </w:rPr>
       </w:pPr>
-      <w:bookmarkStart w:id="19" w:name="_Toc192532506"/>
-      <w:proofErr w:type="spellStart"/>
-      <w:r>
-        <w:rPr>
-          <w:lang w:val="nl-BE"/>
-        </w:rPr>
-        <w:t>Use</w:t>
-      </w:r>
-      <w:proofErr w:type="spellEnd"/>
-      <w:r>
-        <w:rPr>
-          <w:lang w:val="nl-BE"/>
-        </w:rPr>
-        <w:t xml:space="preserve"> case 5 Facturen raadplegen (Ruben)</w:t>
+      <w:bookmarkStart w:id="19" w:name="_Toc193783868"/>
+      <w:r>
+        <w:rPr>
+          <w:lang w:val="nl-BE"/>
+        </w:rPr>
+        <w:t>Use case 5 Facturen raadplegen (Ruben)</w:t>
       </w:r>
       <w:bookmarkEnd w:id="19"/>
     </w:p>
@@ -16578,14 +16385,12 @@
           <w:lang w:val="nl-BE"/>
         </w:rPr>
       </w:pPr>
-      <w:proofErr w:type="spellStart"/>
       <w:r>
         <w:rPr>
           <w:lang w:val="nl-BE"/>
         </w:rPr>
         <w:t>Factuuroverzichtpagina</w:t>
       </w:r>
-      <w:proofErr w:type="spellEnd"/>
     </w:p>
     <w:p>
       <w:pPr>
@@ -16611,17 +16416,9 @@
       <w:pPr>
         <w:pStyle w:val="Kop4"/>
       </w:pPr>
-      <w:bookmarkStart w:id="20" w:name="_Toc192532507"/>
-      <w:r>
-        <w:t xml:space="preserve">Use case 6 Review </w:t>
-      </w:r>
-      <w:proofErr w:type="spellStart"/>
-      <w:r>
-        <w:t>achterlaten</w:t>
-      </w:r>
-      <w:proofErr w:type="spellEnd"/>
-      <w:r>
-        <w:t xml:space="preserve"> (Ruben)</w:t>
+      <w:bookmarkStart w:id="20" w:name="_Toc193783869"/>
+      <w:r>
+        <w:t>Use case 6 Review achterlaten (Ruben)</w:t>
       </w:r>
       <w:bookmarkEnd w:id="20"/>
     </w:p>
@@ -16818,21 +16615,7 @@
         <w:rPr>
           <w:lang w:val="nl-BE"/>
         </w:rPr>
-        <w:t xml:space="preserve">Gebruiker krijgt een melding dat er iets fout is met een </w:t>
-      </w:r>
-      <w:proofErr w:type="spellStart"/>
-      <w:r>
-        <w:rPr>
-          <w:lang w:val="nl-BE"/>
-        </w:rPr>
-        <w:t>medelding</w:t>
-      </w:r>
-      <w:proofErr w:type="spellEnd"/>
-      <w:r>
-        <w:rPr>
-          <w:lang w:val="nl-BE"/>
-        </w:rPr>
-        <w:t xml:space="preserve"> wat er fout is en wordt terug naar de reviewpagina gestuurd.</w:t>
+        <w:t>Gebruiker krijgt een melding dat er iets fout is met een medelding wat er fout is en wordt terug naar de reviewpagina gestuurd.</w:t>
       </w:r>
     </w:p>
     <w:p>
@@ -16959,20 +16742,12 @@
           <w:lang w:val="nl-BE"/>
         </w:rPr>
       </w:pPr>
-      <w:bookmarkStart w:id="21" w:name="_Toc192532508"/>
-      <w:proofErr w:type="spellStart"/>
-      <w:r>
-        <w:rPr>
-          <w:lang w:val="nl-BE"/>
-        </w:rPr>
-        <w:t>Use</w:t>
-      </w:r>
-      <w:proofErr w:type="spellEnd"/>
-      <w:r>
-        <w:rPr>
-          <w:lang w:val="nl-BE"/>
-        </w:rPr>
-        <w:t xml:space="preserve"> case 7 Drank beheren (Jens)</w:t>
+      <w:bookmarkStart w:id="21" w:name="_Toc193783870"/>
+      <w:r>
+        <w:rPr>
+          <w:lang w:val="nl-BE"/>
+        </w:rPr>
+        <w:t>Use case 7 Drank beheren (Jens)</w:t>
       </w:r>
       <w:bookmarkEnd w:id="21"/>
     </w:p>
@@ -17422,20 +17197,12 @@
           <w:lang w:val="nl-BE"/>
         </w:rPr>
       </w:pPr>
-      <w:bookmarkStart w:id="22" w:name="_Toc192532509"/>
-      <w:proofErr w:type="spellStart"/>
-      <w:r>
-        <w:rPr>
-          <w:lang w:val="nl-BE"/>
-        </w:rPr>
-        <w:t>Use</w:t>
-      </w:r>
-      <w:proofErr w:type="spellEnd"/>
-      <w:r>
-        <w:rPr>
-          <w:lang w:val="nl-BE"/>
-        </w:rPr>
-        <w:t xml:space="preserve"> case 8 Bestellingen afhandelen (Jens)</w:t>
+      <w:bookmarkStart w:id="22" w:name="_Toc193783871"/>
+      <w:r>
+        <w:rPr>
+          <w:lang w:val="nl-BE"/>
+        </w:rPr>
+        <w:t>Use case 8 Bestellingen afhandelen (Jens)</w:t>
       </w:r>
       <w:bookmarkEnd w:id="22"/>
     </w:p>
@@ -17689,20 +17456,12 @@
           <w:lang w:val="nl-BE"/>
         </w:rPr>
       </w:pPr>
-      <w:bookmarkStart w:id="23" w:name="_Toc192532510"/>
-      <w:proofErr w:type="spellStart"/>
-      <w:r>
-        <w:rPr>
-          <w:lang w:val="nl-BE"/>
-        </w:rPr>
-        <w:t>Use</w:t>
-      </w:r>
-      <w:proofErr w:type="spellEnd"/>
-      <w:r>
-        <w:rPr>
-          <w:lang w:val="nl-BE"/>
-        </w:rPr>
-        <w:t xml:space="preserve"> case 9 Tafels toewijzen (Jens)</w:t>
+      <w:bookmarkStart w:id="23" w:name="_Toc193783872"/>
+      <w:r>
+        <w:rPr>
+          <w:lang w:val="nl-BE"/>
+        </w:rPr>
+        <w:t>Use case 9 Tafels toewijzen (Jens)</w:t>
       </w:r>
       <w:bookmarkEnd w:id="23"/>
     </w:p>
@@ -17912,15 +17671,14 @@
         <w:rPr>
           <w:b/>
           <w:bCs/>
-          <w:noProof/>
           <w:lang w:val="nl-BE"/>
         </w:rPr>
         <w:lastRenderedPageBreak/>
         <w:drawing>
-          <wp:inline distT="0" distB="0" distL="0" distR="0" wp14:anchorId="20293C1E" wp14:editId="37016E65">
-            <wp:extent cx="4458322" cy="3115110"/>
-            <wp:effectExtent l="0" t="0" r="0" b="9525"/>
-            <wp:docPr id="1650560241" name="Afbeelding 1" descr="Afbeelding met tekst, software, Computerpictogram, Besturingssysteem&#10;&#10;Door AI gegenereerde inhoud is mogelijk onjuist."/>
+          <wp:inline distT="0" distB="0" distL="0" distR="0" wp14:anchorId="76A415FE" wp14:editId="25D3840D">
+            <wp:extent cx="5759450" cy="4030980"/>
+            <wp:effectExtent l="0" t="0" r="0" b="7620"/>
+            <wp:docPr id="1114845688" name="Afbeelding 1" descr="Afbeelding met tekst, software, Computerpictogram, Webpagina&#10;&#10;Door AI gegenereerde inhoud is mogelijk onjuist."/>
             <wp:cNvGraphicFramePr>
               <a:graphicFrameLocks xmlns:a="http://schemas.openxmlformats.org/drawingml/2006/main" noChangeAspect="1"/>
             </wp:cNvGraphicFramePr>
@@ -17928,7 +17686,7 @@
               <a:graphicData uri="http://schemas.openxmlformats.org/drawingml/2006/picture">
                 <pic:pic xmlns:pic="http://schemas.openxmlformats.org/drawingml/2006/picture">
                   <pic:nvPicPr>
-                    <pic:cNvPr id="1650560241" name="Afbeelding 1" descr="Afbeelding met tekst, software, Computerpictogram, Besturingssysteem&#10;&#10;Door AI gegenereerde inhoud is mogelijk onjuist."/>
+                    <pic:cNvPr id="1114845688" name="Afbeelding 1" descr="Afbeelding met tekst, software, Computerpictogram, Webpagina&#10;&#10;Door AI gegenereerde inhoud is mogelijk onjuist."/>
                     <pic:cNvPicPr/>
                   </pic:nvPicPr>
                   <pic:blipFill>
@@ -17940,7 +17698,7 @@
                   <pic:spPr>
                     <a:xfrm>
                       <a:off x="0" y="0"/>
-                      <a:ext cx="4458322" cy="3115110"/>
+                      <a:ext cx="5759450" cy="4030980"/>
                     </a:xfrm>
                     <a:prstGeom prst="rect">
                       <a:avLst/>
@@ -18028,20 +17786,12 @@
           <w:lang w:val="nl-BE"/>
         </w:rPr>
       </w:pPr>
-      <w:bookmarkStart w:id="24" w:name="_Toc192532511"/>
-      <w:proofErr w:type="spellStart"/>
-      <w:r>
-        <w:rPr>
-          <w:lang w:val="nl-BE"/>
-        </w:rPr>
-        <w:t>Use</w:t>
-      </w:r>
-      <w:proofErr w:type="spellEnd"/>
-      <w:r>
-        <w:rPr>
-          <w:lang w:val="nl-BE"/>
-        </w:rPr>
-        <w:t xml:space="preserve"> case 10 Facturen afrekenen (Jens)</w:t>
+      <w:bookmarkStart w:id="24" w:name="_Toc193783873"/>
+      <w:r>
+        <w:rPr>
+          <w:lang w:val="nl-BE"/>
+        </w:rPr>
+        <w:t>Use case 10 Facturen afrekenen (Jens)</w:t>
       </w:r>
       <w:bookmarkEnd w:id="24"/>
     </w:p>
@@ -18190,7 +17940,6 @@
         <w:rPr>
           <w:lang w:val="nl-BE"/>
         </w:rPr>
-        <w:lastRenderedPageBreak/>
         <w:t xml:space="preserve"> </w:t>
       </w:r>
     </w:p>
@@ -18221,9 +17970,58 @@
     <w:p>
       <w:pPr>
         <w:rPr>
-          <w:lang w:val="nl-BE"/>
-        </w:rPr>
-      </w:pPr>
+          <w:b/>
+          <w:bCs/>
+          <w:lang w:val="nl-BE"/>
+        </w:rPr>
+      </w:pPr>
+    </w:p>
+    <w:p>
+      <w:pPr>
+        <w:rPr>
+          <w:lang w:val="nl-BE"/>
+        </w:rPr>
+      </w:pPr>
+      <w:r>
+        <w:rPr>
+          <w:lang w:val="nl-BE"/>
+        </w:rPr>
+        <w:drawing>
+          <wp:inline distT="0" distB="0" distL="0" distR="0" wp14:anchorId="41F92484" wp14:editId="58D7AFA1">
+            <wp:extent cx="5759450" cy="4125595"/>
+            <wp:effectExtent l="0" t="0" r="0" b="8255"/>
+            <wp:docPr id="1533328102" name="Afbeelding 1" descr="Afbeelding met tekst, schermopname, software, Webpagina&#10;&#10;Door AI gegenereerde inhoud is mogelijk onjuist."/>
+            <wp:cNvGraphicFramePr>
+              <a:graphicFrameLocks xmlns:a="http://schemas.openxmlformats.org/drawingml/2006/main" noChangeAspect="1"/>
+            </wp:cNvGraphicFramePr>
+            <a:graphic xmlns:a="http://schemas.openxmlformats.org/drawingml/2006/main">
+              <a:graphicData uri="http://schemas.openxmlformats.org/drawingml/2006/picture">
+                <pic:pic xmlns:pic="http://schemas.openxmlformats.org/drawingml/2006/picture">
+                  <pic:nvPicPr>
+                    <pic:cNvPr id="1533328102" name="Afbeelding 1" descr="Afbeelding met tekst, schermopname, software, Webpagina&#10;&#10;Door AI gegenereerde inhoud is mogelijk onjuist."/>
+                    <pic:cNvPicPr/>
+                  </pic:nvPicPr>
+                  <pic:blipFill>
+                    <a:blip r:embed="rId16"/>
+                    <a:stretch>
+                      <a:fillRect/>
+                    </a:stretch>
+                  </pic:blipFill>
+                  <pic:spPr>
+                    <a:xfrm>
+                      <a:off x="0" y="0"/>
+                      <a:ext cx="5759450" cy="4125595"/>
+                    </a:xfrm>
+                    <a:prstGeom prst="rect">
+                      <a:avLst/>
+                    </a:prstGeom>
+                  </pic:spPr>
+                </pic:pic>
+              </a:graphicData>
+            </a:graphic>
+          </wp:inline>
+        </w:drawing>
+      </w:r>
     </w:p>
     <w:p>
       <w:pPr>
@@ -18232,20 +18030,12 @@
           <w:lang w:val="nl-BE"/>
         </w:rPr>
       </w:pPr>
-      <w:bookmarkStart w:id="25" w:name="_Toc192532512"/>
-      <w:proofErr w:type="spellStart"/>
-      <w:r>
-        <w:rPr>
-          <w:lang w:val="nl-BE"/>
-        </w:rPr>
-        <w:t>Use</w:t>
-      </w:r>
-      <w:proofErr w:type="spellEnd"/>
-      <w:r>
-        <w:rPr>
-          <w:lang w:val="nl-BE"/>
-        </w:rPr>
-        <w:t xml:space="preserve"> case 11 Reservaties opvragen (Jens)</w:t>
+      <w:bookmarkStart w:id="25" w:name="_Toc193783874"/>
+      <w:r>
+        <w:rPr>
+          <w:lang w:val="nl-BE"/>
+        </w:rPr>
+        <w:t>Use case 11 Reservaties opvragen (Jens)</w:t>
       </w:r>
       <w:bookmarkEnd w:id="25"/>
     </w:p>
@@ -18375,25 +18165,120 @@
     </w:p>
     <w:p>
       <w:pPr>
+        <w:rPr>
+          <w:lang w:val="nl-BE"/>
+        </w:rPr>
+      </w:pPr>
+      <w:r>
+        <w:rPr>
+          <w:lang w:val="nl-BE"/>
+        </w:rPr>
+        <w:lastRenderedPageBreak/>
+        <w:drawing>
+          <wp:inline distT="0" distB="0" distL="0" distR="0" wp14:anchorId="1C5E6E32" wp14:editId="0AF3DC9C">
+            <wp:extent cx="5759450" cy="3985260"/>
+            <wp:effectExtent l="0" t="0" r="0" b="0"/>
+            <wp:docPr id="1339229955" name="Afbeelding 1" descr="Afbeelding met tekst, schermopname, nummer, software&#10;&#10;Door AI gegenereerde inhoud is mogelijk onjuist."/>
+            <wp:cNvGraphicFramePr>
+              <a:graphicFrameLocks xmlns:a="http://schemas.openxmlformats.org/drawingml/2006/main" noChangeAspect="1"/>
+            </wp:cNvGraphicFramePr>
+            <a:graphic xmlns:a="http://schemas.openxmlformats.org/drawingml/2006/main">
+              <a:graphicData uri="http://schemas.openxmlformats.org/drawingml/2006/picture">
+                <pic:pic xmlns:pic="http://schemas.openxmlformats.org/drawingml/2006/picture">
+                  <pic:nvPicPr>
+                    <pic:cNvPr id="1339229955" name="Afbeelding 1" descr="Afbeelding met tekst, schermopname, nummer, software&#10;&#10;Door AI gegenereerde inhoud is mogelijk onjuist."/>
+                    <pic:cNvPicPr/>
+                  </pic:nvPicPr>
+                  <pic:blipFill>
+                    <a:blip r:embed="rId17"/>
+                    <a:stretch>
+                      <a:fillRect/>
+                    </a:stretch>
+                  </pic:blipFill>
+                  <pic:spPr>
+                    <a:xfrm>
+                      <a:off x="0" y="0"/>
+                      <a:ext cx="5759450" cy="3985260"/>
+                    </a:xfrm>
+                    <a:prstGeom prst="rect">
+                      <a:avLst/>
+                    </a:prstGeom>
+                  </pic:spPr>
+                </pic:pic>
+              </a:graphicData>
+            </a:graphic>
+          </wp:inline>
+        </w:drawing>
+      </w:r>
+    </w:p>
+    <w:p>
+      <w:pPr>
+        <w:rPr>
+          <w:lang w:val="nl-BE"/>
+        </w:rPr>
+      </w:pPr>
+    </w:p>
+    <w:p>
+      <w:pPr>
+        <w:rPr>
+          <w:lang w:val="nl-BE"/>
+        </w:rPr>
+      </w:pPr>
+      <w:r>
+        <w:rPr>
+          <w:lang w:val="nl-BE"/>
+        </w:rPr>
+        <w:drawing>
+          <wp:inline distT="0" distB="0" distL="0" distR="0" wp14:anchorId="577FBD60" wp14:editId="56A1AB69">
+            <wp:extent cx="5759450" cy="4076065"/>
+            <wp:effectExtent l="0" t="0" r="0" b="635"/>
+            <wp:docPr id="1895030822" name="Afbeelding 1" descr="Afbeelding met tekst, schermopname, software, nummer&#10;&#10;Door AI gegenereerde inhoud is mogelijk onjuist."/>
+            <wp:cNvGraphicFramePr>
+              <a:graphicFrameLocks xmlns:a="http://schemas.openxmlformats.org/drawingml/2006/main" noChangeAspect="1"/>
+            </wp:cNvGraphicFramePr>
+            <a:graphic xmlns:a="http://schemas.openxmlformats.org/drawingml/2006/main">
+              <a:graphicData uri="http://schemas.openxmlformats.org/drawingml/2006/picture">
+                <pic:pic xmlns:pic="http://schemas.openxmlformats.org/drawingml/2006/picture">
+                  <pic:nvPicPr>
+                    <pic:cNvPr id="1895030822" name="Afbeelding 1" descr="Afbeelding met tekst, schermopname, software, nummer&#10;&#10;Door AI gegenereerde inhoud is mogelijk onjuist."/>
+                    <pic:cNvPicPr/>
+                  </pic:nvPicPr>
+                  <pic:blipFill>
+                    <a:blip r:embed="rId18"/>
+                    <a:stretch>
+                      <a:fillRect/>
+                    </a:stretch>
+                  </pic:blipFill>
+                  <pic:spPr>
+                    <a:xfrm>
+                      <a:off x="0" y="0"/>
+                      <a:ext cx="5759450" cy="4076065"/>
+                    </a:xfrm>
+                    <a:prstGeom prst="rect">
+                      <a:avLst/>
+                    </a:prstGeom>
+                  </pic:spPr>
+                </pic:pic>
+              </a:graphicData>
+            </a:graphic>
+          </wp:inline>
+        </w:drawing>
+      </w:r>
+    </w:p>
+    <w:p>
+      <w:pPr>
         <w:pStyle w:val="Kop4"/>
         <w:rPr>
           <w:lang w:val="nl-BE"/>
         </w:rPr>
       </w:pPr>
-      <w:bookmarkStart w:id="26" w:name="_Toc192532513"/>
-      <w:proofErr w:type="spellStart"/>
-      <w:r>
-        <w:rPr>
-          <w:lang w:val="nl-BE"/>
-        </w:rPr>
-        <w:t>Use</w:t>
-      </w:r>
-      <w:proofErr w:type="spellEnd"/>
-      <w:r>
-        <w:rPr>
-          <w:lang w:val="nl-BE"/>
-        </w:rPr>
-        <w:t xml:space="preserve"> case 12 Gerechten beheren (Robin)</w:t>
+      <w:bookmarkStart w:id="26" w:name="_Toc193783875"/>
+      <w:r>
+        <w:rPr>
+          <w:lang w:val="nl-BE"/>
+        </w:rPr>
+        <w:lastRenderedPageBreak/>
+        <w:t>Use case 12 Gerechten beheren (Robin)</w:t>
       </w:r>
       <w:bookmarkEnd w:id="26"/>
     </w:p>
@@ -18444,23 +18329,7 @@
         </w:numPr>
       </w:pPr>
       <w:r>
-        <w:t xml:space="preserve">Als de Kok is ingelogd krijgt deze een overzicht van alle gerechten, heeft 1 </w:t>
-      </w:r>
-      <w:proofErr w:type="spellStart"/>
-      <w:r>
-        <w:t>checkbox</w:t>
-      </w:r>
-      <w:proofErr w:type="spellEnd"/>
-      <w:r>
-        <w:t xml:space="preserve"> en 2 buttons suggestie/</w:t>
-      </w:r>
-      <w:proofErr w:type="spellStart"/>
-      <w:r>
-        <w:t>edit</w:t>
-      </w:r>
-      <w:proofErr w:type="spellEnd"/>
-      <w:r>
-        <w:t>/delete</w:t>
+        <w:t>Als de Kok is ingelogd krijgt deze een overzicht van alle gerechten, heeft 1 checkbox en 2 buttons suggestie/edit/delete</w:t>
       </w:r>
     </w:p>
     <w:p>
@@ -18472,15 +18341,7 @@
         </w:numPr>
       </w:pPr>
       <w:r>
-        <w:t xml:space="preserve">Als de </w:t>
-      </w:r>
-      <w:proofErr w:type="spellStart"/>
-      <w:r>
-        <w:t>sugestie</w:t>
-      </w:r>
-      <w:proofErr w:type="spellEnd"/>
-      <w:r>
-        <w:t xml:space="preserve"> is aangevinkt dan staat dit gerecht onder de rubriek suggestie van de chef</w:t>
+        <w:t>Als de sugestie is aangevinkt dan staat dit gerecht onder de rubriek suggestie van de chef</w:t>
       </w:r>
     </w:p>
     <w:p>
@@ -18492,26 +18353,10 @@
         </w:numPr>
       </w:pPr>
       <w:r>
-        <w:t xml:space="preserve">Als de </w:t>
-      </w:r>
-      <w:proofErr w:type="spellStart"/>
-      <w:r>
-        <w:t>edit</w:t>
-      </w:r>
-      <w:proofErr w:type="spellEnd"/>
-      <w:r>
-        <w:t xml:space="preserve"> word aangeklikt dan word het bijhorende gerecht geopend en kan je de </w:t>
-      </w:r>
-      <w:r>
-        <w:t xml:space="preserve">naam, </w:t>
-      </w:r>
-      <w:proofErr w:type="spellStart"/>
-      <w:r>
-        <w:t>ingredienten</w:t>
-      </w:r>
-      <w:proofErr w:type="spellEnd"/>
-      <w:r>
-        <w:t>, allergeneninformatie, de prijs, categorie</w:t>
+        <w:t xml:space="preserve">Als de edit word aangeklikt dan word het bijhorende gerecht geopend en kan je de </w:t>
+      </w:r>
+      <w:r>
+        <w:t>naam, ingredienten, allergeneninformatie, de prijs, categorie</w:t>
       </w:r>
       <w:r>
         <w:t xml:space="preserve"> aanpassen.</w:t>
@@ -18527,77 +18372,7 @@
         <w:rPr>
           <w:lang w:val="en-US"/>
         </w:rPr>
-        <w:t xml:space="preserve">De </w:t>
-      </w:r>
-      <w:proofErr w:type="spellStart"/>
-      <w:r>
-        <w:rPr>
-          <w:lang w:val="en-US"/>
-        </w:rPr>
-        <w:t>kok</w:t>
-      </w:r>
-      <w:proofErr w:type="spellEnd"/>
-      <w:r>
-        <w:rPr>
-          <w:lang w:val="en-US"/>
-        </w:rPr>
-        <w:t xml:space="preserve"> </w:t>
-      </w:r>
-      <w:proofErr w:type="spellStart"/>
-      <w:r>
-        <w:rPr>
-          <w:lang w:val="en-US"/>
-        </w:rPr>
-        <w:t>kan</w:t>
-      </w:r>
-      <w:proofErr w:type="spellEnd"/>
-      <w:r>
-        <w:rPr>
-          <w:lang w:val="en-US"/>
-        </w:rPr>
-        <w:t xml:space="preserve"> </w:t>
-      </w:r>
-      <w:proofErr w:type="spellStart"/>
-      <w:r>
-        <w:rPr>
-          <w:lang w:val="en-US"/>
-        </w:rPr>
-        <w:t>deze</w:t>
-      </w:r>
-      <w:proofErr w:type="spellEnd"/>
-      <w:r>
-        <w:rPr>
-          <w:lang w:val="en-US"/>
-        </w:rPr>
-        <w:t xml:space="preserve"> </w:t>
-      </w:r>
-      <w:proofErr w:type="spellStart"/>
-      <w:r>
-        <w:rPr>
-          <w:lang w:val="en-US"/>
-        </w:rPr>
-        <w:t>ook</w:t>
-      </w:r>
-      <w:proofErr w:type="spellEnd"/>
-      <w:r>
-        <w:rPr>
-          <w:lang w:val="en-US"/>
-        </w:rPr>
-        <w:t xml:space="preserve"> </w:t>
-      </w:r>
-      <w:proofErr w:type="spellStart"/>
-      <w:r>
-        <w:rPr>
-          <w:lang w:val="en-US"/>
-        </w:rPr>
-        <w:t>aanpassen</w:t>
-      </w:r>
-      <w:proofErr w:type="spellEnd"/>
-      <w:r>
-        <w:rPr>
-          <w:lang w:val="en-US"/>
-        </w:rPr>
-        <w:t>.</w:t>
+        <w:t>De kok kan deze ook aanpassen.</w:t>
       </w:r>
     </w:p>
     <w:p>
@@ -18628,15 +18403,7 @@
         <w:t xml:space="preserve">Op dit formulier kan je de </w:t>
       </w:r>
       <w:r>
-        <w:t xml:space="preserve">naam, </w:t>
-      </w:r>
-      <w:proofErr w:type="spellStart"/>
-      <w:r>
-        <w:t>ingredienten</w:t>
-      </w:r>
-      <w:proofErr w:type="spellEnd"/>
-      <w:r>
-        <w:t>, allergeneninformatie, de prijs, categorie invullen en zo een nieuw gerecht toevoegen.</w:t>
+        <w:t>naam, ingredienten, allergeneninformatie, de prijs, categorie invullen en zo een nieuw gerecht toevoegen.</w:t>
       </w:r>
     </w:p>
     <w:p>
@@ -18819,7 +18586,6 @@
           <w:bCs/>
           <w:lang w:val="nl-BE"/>
         </w:rPr>
-        <w:lastRenderedPageBreak/>
         <w:t xml:space="preserve">Schermen: </w:t>
       </w:r>
     </w:p>
@@ -18835,7 +18601,9 @@
         <w:rPr>
           <w:b/>
           <w:bCs/>
-        </w:rPr>
+          <w:noProof/>
+        </w:rPr>
+        <w:lastRenderedPageBreak/>
         <w:drawing>
           <wp:inline distT="0" distB="0" distL="0" distR="0" wp14:anchorId="107B1176" wp14:editId="149DA417">
             <wp:extent cx="4567949" cy="3830128"/>
@@ -18854,7 +18622,7 @@
                     </pic:cNvPicPr>
                   </pic:nvPicPr>
                   <pic:blipFill>
-                    <a:blip r:embed="rId16" cstate="print">
+                    <a:blip r:embed="rId19" cstate="print">
                       <a:extLst>
                         <a:ext uri="{28A0092B-C50C-407E-A947-70E740481C1C}">
                           <a14:useLocalDpi xmlns:a14="http://schemas.microsoft.com/office/drawing/2010/main" val="0"/>
@@ -18950,6 +18718,7 @@
         <w:rPr>
           <w:b/>
           <w:bCs/>
+          <w:noProof/>
         </w:rPr>
         <w:drawing>
           <wp:inline distT="0" distB="0" distL="0" distR="0" wp14:anchorId="71C06171" wp14:editId="3728003B">
@@ -18969,7 +18738,7 @@
                     </pic:cNvPicPr>
                   </pic:nvPicPr>
                   <pic:blipFill>
-                    <a:blip r:embed="rId17" cstate="print">
+                    <a:blip r:embed="rId20" cstate="print">
                       <a:extLst>
                         <a:ext uri="{28A0092B-C50C-407E-A947-70E740481C1C}">
                           <a14:useLocalDpi xmlns:a14="http://schemas.microsoft.com/office/drawing/2010/main" val="0"/>
@@ -19015,7 +18784,6 @@
           <w:bCs/>
           <w:lang w:val="nl-BE"/>
         </w:rPr>
-        <w:lastRenderedPageBreak/>
         <w:t>Aanpassing gerecht (in dit geval de prijs)</w:t>
       </w:r>
     </w:p>
@@ -19031,8 +18799,10 @@
         <w:rPr>
           <w:b/>
           <w:bCs/>
-          <w:lang w:val="nl-BE"/>
-        </w:rPr>
+          <w:noProof/>
+          <w:lang w:val="nl-BE"/>
+        </w:rPr>
+        <w:lastRenderedPageBreak/>
         <w:drawing>
           <wp:inline distT="0" distB="0" distL="0" distR="0" wp14:anchorId="1AEEC466" wp14:editId="2CB8E640">
             <wp:extent cx="4623946" cy="3959524"/>
@@ -19051,7 +18821,7 @@
                     </pic:cNvPicPr>
                   </pic:nvPicPr>
                   <pic:blipFill>
-                    <a:blip r:embed="rId18">
+                    <a:blip r:embed="rId21">
                       <a:extLst>
                         <a:ext uri="{28A0092B-C50C-407E-A947-70E740481C1C}">
                           <a14:useLocalDpi xmlns:a14="http://schemas.microsoft.com/office/drawing/2010/main" val="0"/>
@@ -19121,6 +18891,7 @@
         <w:rPr>
           <w:b/>
           <w:bCs/>
+          <w:noProof/>
         </w:rPr>
         <w:drawing>
           <wp:inline distT="0" distB="0" distL="0" distR="0" wp14:anchorId="445E1D63" wp14:editId="7A209184">
@@ -19140,7 +18911,7 @@
                     </pic:cNvPicPr>
                   </pic:nvPicPr>
                   <pic:blipFill>
-                    <a:blip r:embed="rId19">
+                    <a:blip r:embed="rId22">
                       <a:extLst>
                         <a:ext uri="{28A0092B-C50C-407E-A947-70E740481C1C}">
                           <a14:useLocalDpi xmlns:a14="http://schemas.microsoft.com/office/drawing/2010/main" val="0"/>
@@ -19195,7 +18966,6 @@
           <w:bCs/>
           <w:lang w:val="nl-BE"/>
         </w:rPr>
-        <w:lastRenderedPageBreak/>
         <w:t>Nieuw gerecht toevoegen</w:t>
       </w:r>
     </w:p>
@@ -19211,8 +18981,10 @@
         <w:rPr>
           <w:b/>
           <w:bCs/>
-          <w:lang w:val="nl-BE"/>
-        </w:rPr>
+          <w:noProof/>
+          <w:lang w:val="nl-BE"/>
+        </w:rPr>
+        <w:lastRenderedPageBreak/>
         <w:drawing>
           <wp:inline distT="0" distB="0" distL="0" distR="0" wp14:anchorId="5E03372D" wp14:editId="030F517B">
             <wp:extent cx="4686448" cy="4019909"/>
@@ -19231,7 +19003,7 @@
                     </pic:cNvPicPr>
                   </pic:nvPicPr>
                   <pic:blipFill>
-                    <a:blip r:embed="rId20">
+                    <a:blip r:embed="rId23">
                       <a:extLst>
                         <a:ext uri="{28A0092B-C50C-407E-A947-70E740481C1C}">
                           <a14:useLocalDpi xmlns:a14="http://schemas.microsoft.com/office/drawing/2010/main" val="0"/>
@@ -19301,6 +19073,7 @@
         <w:rPr>
           <w:b/>
           <w:bCs/>
+          <w:noProof/>
         </w:rPr>
         <w:drawing>
           <wp:inline distT="0" distB="0" distL="0" distR="0" wp14:anchorId="164D42CC" wp14:editId="3D581612">
@@ -19320,7 +19093,7 @@
                     </pic:cNvPicPr>
                   </pic:nvPicPr>
                   <pic:blipFill>
-                    <a:blip r:embed="rId21">
+                    <a:blip r:embed="rId24">
                       <a:extLst>
                         <a:ext uri="{28A0092B-C50C-407E-A947-70E740481C1C}">
                           <a14:useLocalDpi xmlns:a14="http://schemas.microsoft.com/office/drawing/2010/main" val="0"/>
@@ -19375,7 +19148,6 @@
           <w:bCs/>
           <w:lang w:val="nl-BE"/>
         </w:rPr>
-        <w:lastRenderedPageBreak/>
         <w:t>Verwijder een gerecht</w:t>
       </w:r>
     </w:p>
@@ -19391,7 +19163,9 @@
         <w:rPr>
           <w:b/>
           <w:bCs/>
-        </w:rPr>
+          <w:noProof/>
+        </w:rPr>
+        <w:lastRenderedPageBreak/>
         <w:drawing>
           <wp:inline distT="0" distB="0" distL="0" distR="0" wp14:anchorId="3264D92E" wp14:editId="4C0A0328">
             <wp:extent cx="4597879" cy="3918588"/>
@@ -19410,7 +19184,7 @@
                     </pic:cNvPicPr>
                   </pic:nvPicPr>
                   <pic:blipFill>
-                    <a:blip r:embed="rId22" cstate="print">
+                    <a:blip r:embed="rId25" cstate="print">
                       <a:extLst>
                         <a:ext uri="{28A0092B-C50C-407E-A947-70E740481C1C}">
                           <a14:useLocalDpi xmlns:a14="http://schemas.microsoft.com/office/drawing/2010/main" val="0"/>
@@ -19479,9 +19253,10 @@
         <w:rPr>
           <w:b/>
           <w:bCs/>
+          <w:noProof/>
         </w:rPr>
         <w:drawing>
-          <wp:inline distT="0" distB="0" distL="0" distR="0" wp14:anchorId="4A52EC00" wp14:editId="62DCCF4F">
+          <wp:inline distT="0" distB="0" distL="0" distR="0" wp14:anchorId="4A52EC00" wp14:editId="33CDD4C1">
             <wp:extent cx="4597400" cy="3914632"/>
             <wp:effectExtent l="0" t="0" r="0" b="0"/>
             <wp:docPr id="114957793" name="Afbeelding 73" descr="Afbeelding met tekst, schermopname, nummer, software&#10;&#10;Door AI gegenereerde inhoud is mogelijk onjuist."/>
@@ -19498,7 +19273,7 @@
                     </pic:cNvPicPr>
                   </pic:nvPicPr>
                   <pic:blipFill>
-                    <a:blip r:embed="rId23" cstate="print">
+                    <a:blip r:embed="rId26" cstate="print">
                       <a:extLst>
                         <a:ext uri="{28A0092B-C50C-407E-A947-70E740481C1C}">
                           <a14:useLocalDpi xmlns:a14="http://schemas.microsoft.com/office/drawing/2010/main" val="0"/>
@@ -19589,34 +19364,12 @@
           <w:lang w:val="nl-BE"/>
         </w:rPr>
       </w:pPr>
-      <w:bookmarkStart w:id="27" w:name="_Toc192532514"/>
-      <w:proofErr w:type="spellStart"/>
-      <w:r>
-        <w:rPr>
-          <w:lang w:val="nl-BE"/>
-        </w:rPr>
-        <w:t>Use</w:t>
-      </w:r>
-      <w:proofErr w:type="spellEnd"/>
-      <w:r>
-        <w:rPr>
-          <w:lang w:val="nl-BE"/>
-        </w:rPr>
-        <w:t xml:space="preserve"> case 13 </w:t>
-      </w:r>
-      <w:proofErr w:type="spellStart"/>
-      <w:r>
-        <w:rPr>
-          <w:lang w:val="nl-BE"/>
-        </w:rPr>
-        <w:t>Gerechtbestellingen</w:t>
-      </w:r>
-      <w:proofErr w:type="spellEnd"/>
-      <w:r>
-        <w:rPr>
-          <w:lang w:val="nl-BE"/>
-        </w:rPr>
-        <w:t xml:space="preserve"> raadplagen (Robin)</w:t>
+      <w:bookmarkStart w:id="27" w:name="_Toc193783876"/>
+      <w:r>
+        <w:rPr>
+          <w:lang w:val="nl-BE"/>
+        </w:rPr>
+        <w:t>Use case 13 Gerechtbestellingen raadplagen (Robin)</w:t>
       </w:r>
       <w:bookmarkEnd w:id="27"/>
     </w:p>
@@ -19642,15 +19395,7 @@
         </w:numPr>
       </w:pPr>
       <w:r>
-        <w:t xml:space="preserve">U dient de rol “Kok” te hebben om </w:t>
-      </w:r>
-      <w:proofErr w:type="spellStart"/>
-      <w:r>
-        <w:t>gerechtbestellingen</w:t>
-      </w:r>
-      <w:proofErr w:type="spellEnd"/>
-      <w:r>
-        <w:t xml:space="preserve"> te kunnen raadplegen  </w:t>
+        <w:t xml:space="preserve">U dient de rol “Kok” te hebben om gerechtbestellingen te kunnen raadplegen  </w:t>
       </w:r>
     </w:p>
     <w:p>
@@ -19792,7 +19537,7 @@
           <w:lang w:val="nl-BE"/>
         </w:rPr>
         <w:drawing>
-          <wp:inline distT="0" distB="0" distL="0" distR="0" wp14:anchorId="72B53F74" wp14:editId="57654389">
+          <wp:inline distT="0" distB="0" distL="0" distR="0" wp14:anchorId="72B53F74" wp14:editId="57A36E5D">
             <wp:extent cx="5753735" cy="4088765"/>
             <wp:effectExtent l="0" t="0" r="0" b="6985"/>
             <wp:docPr id="1455579704" name="Afbeelding 63"/>
@@ -19809,7 +19554,7 @@
                     </pic:cNvPicPr>
                   </pic:nvPicPr>
                   <pic:blipFill>
-                    <a:blip r:embed="rId24" cstate="print">
+                    <a:blip r:embed="rId27" cstate="print">
                       <a:extLst>
                         <a:ext uri="{28A0092B-C50C-407E-A947-70E740481C1C}">
                           <a14:useLocalDpi xmlns:a14="http://schemas.microsoft.com/office/drawing/2010/main" val="0"/>
@@ -19866,21 +19611,12 @@
           <w:lang w:val="nl-BE"/>
         </w:rPr>
       </w:pPr>
-      <w:bookmarkStart w:id="28" w:name="_Toc192532515"/>
-      <w:proofErr w:type="spellStart"/>
-      <w:r>
-        <w:rPr>
-          <w:lang w:val="nl-BE"/>
-        </w:rPr>
-        <w:lastRenderedPageBreak/>
-        <w:t>Use</w:t>
-      </w:r>
-      <w:proofErr w:type="spellEnd"/>
-      <w:r>
-        <w:rPr>
-          <w:lang w:val="nl-BE"/>
-        </w:rPr>
-        <w:t xml:space="preserve"> case 14 Gerechten afhandelen (Robin)</w:t>
+      <w:bookmarkStart w:id="28" w:name="_Toc193783877"/>
+      <w:r>
+        <w:rPr>
+          <w:lang w:val="nl-BE"/>
+        </w:rPr>
+        <w:t>Use case 14 Gerechten afhandelen (Robin)</w:t>
       </w:r>
       <w:bookmarkEnd w:id="28"/>
     </w:p>
@@ -19906,6 +19642,7 @@
         </w:numPr>
       </w:pPr>
       <w:r>
+        <w:lastRenderedPageBreak/>
         <w:t>U dient de rol “Kok” te hebben om gerechten af te handelen</w:t>
       </w:r>
     </w:p>
@@ -20021,7 +19758,7 @@
           <w:noProof/>
         </w:rPr>
         <w:drawing>
-          <wp:inline distT="0" distB="0" distL="0" distR="0" wp14:anchorId="534B8FD7" wp14:editId="46CD91F5">
+          <wp:inline distT="0" distB="0" distL="0" distR="0" wp14:anchorId="534B8FD7" wp14:editId="2B28CF3F">
             <wp:extent cx="5759450" cy="4106545"/>
             <wp:effectExtent l="0" t="0" r="0" b="8255"/>
             <wp:docPr id="1440378172" name="Afbeelding 64" descr="Afbeelding met tekst, schermopname, software, Webpagina&#10;&#10;Door AI gegenereerde inhoud is mogelijk onjuist."/>
@@ -20038,7 +19775,7 @@
                     </pic:cNvPicPr>
                   </pic:nvPicPr>
                   <pic:blipFill>
-                    <a:blip r:embed="rId25" cstate="print">
+                    <a:blip r:embed="rId28" cstate="print">
                       <a:extLst>
                         <a:ext uri="{28A0092B-C50C-407E-A947-70E740481C1C}">
                           <a14:useLocalDpi xmlns:a14="http://schemas.microsoft.com/office/drawing/2010/main" val="0"/>
@@ -20084,20 +19821,12 @@
           <w:lang w:val="nl-BE"/>
         </w:rPr>
       </w:pPr>
-      <w:bookmarkStart w:id="29" w:name="_Toc192532516"/>
-      <w:proofErr w:type="spellStart"/>
-      <w:r>
-        <w:rPr>
-          <w:lang w:val="nl-BE"/>
-        </w:rPr>
-        <w:t>Use</w:t>
-      </w:r>
-      <w:proofErr w:type="spellEnd"/>
-      <w:r>
-        <w:rPr>
-          <w:lang w:val="nl-BE"/>
-        </w:rPr>
-        <w:t xml:space="preserve"> case </w:t>
+      <w:bookmarkStart w:id="29" w:name="_Toc193783878"/>
+      <w:r>
+        <w:rPr>
+          <w:lang w:val="nl-BE"/>
+        </w:rPr>
+        <w:t xml:space="preserve">Use case </w:t>
       </w:r>
       <w:r>
         <w:rPr>
@@ -20290,6 +20019,7 @@
           <w:bCs/>
           <w:lang w:val="nl-BE"/>
         </w:rPr>
+        <w:lastRenderedPageBreak/>
         <w:t xml:space="preserve">Schermen: </w:t>
       </w:r>
     </w:p>
@@ -20304,17 +20034,9 @@
       <w:pPr>
         <w:pStyle w:val="Kop4"/>
       </w:pPr>
-      <w:bookmarkStart w:id="30" w:name="_Toc192532517"/>
-      <w:r>
-        <w:t xml:space="preserve">Use case 15 Rollen </w:t>
-      </w:r>
-      <w:proofErr w:type="spellStart"/>
-      <w:r>
-        <w:t>beheren</w:t>
-      </w:r>
-      <w:proofErr w:type="spellEnd"/>
-      <w:r>
-        <w:t xml:space="preserve"> (Yannick)</w:t>
+      <w:bookmarkStart w:id="30" w:name="_Toc193783879"/>
+      <w:r>
+        <w:t>Use case 15 Rollen beheren (Yannick)</w:t>
       </w:r>
       <w:bookmarkEnd w:id="30"/>
     </w:p>
@@ -20431,21 +20153,7 @@
         <w:rPr>
           <w:lang w:val="nl-BE"/>
         </w:rPr>
-        <w:t xml:space="preserve"> van de </w:t>
-      </w:r>
-      <w:proofErr w:type="spellStart"/>
-      <w:r>
-        <w:rPr>
-          <w:lang w:val="nl-BE"/>
-        </w:rPr>
-        <w:t>use</w:t>
-      </w:r>
-      <w:proofErr w:type="spellEnd"/>
-      <w:r>
-        <w:rPr>
-          <w:lang w:val="nl-BE"/>
-        </w:rPr>
-        <w:t>-case</w:t>
+        <w:t xml:space="preserve"> van de use-case</w:t>
       </w:r>
     </w:p>
     <w:p>
@@ -20500,20 +20208,12 @@
           <w:lang w:val="nl-BE"/>
         </w:rPr>
       </w:pPr>
-      <w:bookmarkStart w:id="31" w:name="_Toc192532518"/>
-      <w:proofErr w:type="spellStart"/>
-      <w:r>
-        <w:rPr>
-          <w:lang w:val="nl-BE"/>
-        </w:rPr>
-        <w:t>Use</w:t>
-      </w:r>
-      <w:proofErr w:type="spellEnd"/>
-      <w:r>
-        <w:rPr>
-          <w:lang w:val="nl-BE"/>
-        </w:rPr>
-        <w:t xml:space="preserve"> case </w:t>
+      <w:bookmarkStart w:id="31" w:name="_Toc193783880"/>
+      <w:r>
+        <w:rPr>
+          <w:lang w:val="nl-BE"/>
+        </w:rPr>
+        <w:t xml:space="preserve">Use case </w:t>
       </w:r>
       <w:r>
         <w:rPr>
@@ -20720,17 +20420,9 @@
       <w:pPr>
         <w:pStyle w:val="Kop4"/>
       </w:pPr>
-      <w:bookmarkStart w:id="32" w:name="_Toc192532519"/>
-      <w:r>
-        <w:t xml:space="preserve">Use case 17 Foto’s </w:t>
-      </w:r>
-      <w:proofErr w:type="spellStart"/>
-      <w:r>
-        <w:t>uploaden</w:t>
-      </w:r>
-      <w:proofErr w:type="spellEnd"/>
-      <w:r>
-        <w:t xml:space="preserve"> (Yannick)</w:t>
+      <w:bookmarkStart w:id="32" w:name="_Toc193783881"/>
+      <w:r>
+        <w:t>Use case 17 Foto’s uploaden (Yannick)</w:t>
       </w:r>
       <w:bookmarkEnd w:id="32"/>
     </w:p>
@@ -20905,38 +20597,30 @@
           <w:bCs/>
           <w:lang w:val="nl-BE"/>
         </w:rPr>
+        <w:t xml:space="preserve">Schermen: </w:t>
+      </w:r>
+    </w:p>
+    <w:p>
+      <w:pPr>
+        <w:rPr>
+          <w:lang w:val="nl-BE"/>
+        </w:rPr>
+      </w:pPr>
+    </w:p>
+    <w:p>
+      <w:pPr>
+        <w:pStyle w:val="Kop4"/>
+        <w:rPr>
+          <w:lang w:val="nl-BE"/>
+        </w:rPr>
+      </w:pPr>
+      <w:bookmarkStart w:id="33" w:name="_Toc193783882"/>
+      <w:r>
+        <w:rPr>
+          <w:lang w:val="nl-BE"/>
+        </w:rPr>
         <w:lastRenderedPageBreak/>
-        <w:t xml:space="preserve">Schermen: </w:t>
-      </w:r>
-    </w:p>
-    <w:p>
-      <w:pPr>
-        <w:rPr>
-          <w:lang w:val="nl-BE"/>
-        </w:rPr>
-      </w:pPr>
-    </w:p>
-    <w:p>
-      <w:pPr>
-        <w:pStyle w:val="Kop4"/>
-        <w:rPr>
-          <w:lang w:val="nl-BE"/>
-        </w:rPr>
-      </w:pPr>
-      <w:bookmarkStart w:id="33" w:name="_Toc192532520"/>
-      <w:proofErr w:type="spellStart"/>
-      <w:r>
-        <w:rPr>
-          <w:lang w:val="nl-BE"/>
-        </w:rPr>
-        <w:t>Use</w:t>
-      </w:r>
-      <w:proofErr w:type="spellEnd"/>
-      <w:r>
-        <w:rPr>
-          <w:lang w:val="nl-BE"/>
-        </w:rPr>
-        <w:t xml:space="preserve"> case </w:t>
+        <w:t xml:space="preserve">Use case </w:t>
       </w:r>
       <w:r>
         <w:rPr>
@@ -21043,21 +20727,7 @@
           <w:lang w:val="nl-BE"/>
         </w:rPr>
         <w:tab/>
-        <w:t xml:space="preserve">De eigenaar kan een lijst opvragen met alles reserveringen om zo ook de </w:t>
-      </w:r>
-      <w:proofErr w:type="spellStart"/>
-      <w:r>
-        <w:rPr>
-          <w:lang w:val="nl-BE"/>
-        </w:rPr>
-        <w:t>tefelbezetting</w:t>
-      </w:r>
-      <w:proofErr w:type="spellEnd"/>
-      <w:r>
-        <w:rPr>
-          <w:lang w:val="nl-BE"/>
-        </w:rPr>
-        <w:t xml:space="preserve"> te zien in percentages. Ook kan de eigenaar een overzicht opvragen van de omzet per dag, week of maand, en kan hij alle feedback opvragen met de gemiddelde scores.</w:t>
+        <w:t>De eigenaar kan een lijst opvragen met alles reserveringen om zo ook de tefelbezetting te zien in percentages. Ook kan de eigenaar een overzicht opvragen van de omzet per dag, week of maand, en kan hij alle feedback opvragen met de gemiddelde scores.</w:t>
       </w:r>
     </w:p>
     <w:p>
@@ -21154,20 +20824,12 @@
           <w:lang w:val="nl-BE"/>
         </w:rPr>
       </w:pPr>
-      <w:bookmarkStart w:id="34" w:name="_Toc192532521"/>
-      <w:proofErr w:type="spellStart"/>
-      <w:r>
-        <w:rPr>
-          <w:lang w:val="nl-BE"/>
-        </w:rPr>
-        <w:t>Use</w:t>
-      </w:r>
-      <w:proofErr w:type="spellEnd"/>
-      <w:r>
-        <w:rPr>
-          <w:lang w:val="nl-BE"/>
-        </w:rPr>
-        <w:t xml:space="preserve"> case </w:t>
+      <w:bookmarkStart w:id="34" w:name="_Toc193783883"/>
+      <w:r>
+        <w:rPr>
+          <w:lang w:val="nl-BE"/>
+        </w:rPr>
+        <w:t xml:space="preserve">Use case </w:t>
       </w:r>
       <w:r>
         <w:rPr>
@@ -21499,7 +21161,7 @@
         <w:pStyle w:val="Kop2"/>
       </w:pPr>
       <w:bookmarkStart w:id="35" w:name="_Toc119405365"/>
-      <w:bookmarkStart w:id="36" w:name="_Toc192532522"/>
+      <w:bookmarkStart w:id="36" w:name="_Toc193783884"/>
       <w:r>
         <w:lastRenderedPageBreak/>
         <w:t>Niet-functionele eisen</w:t>
@@ -21511,7 +21173,7 @@
       </w:r>
     </w:p>
     <w:sectPr>
-      <w:footerReference w:type="default" r:id="rId26"/>
+      <w:footerReference w:type="default" r:id="rId29"/>
       <w:pgSz w:w="11906" w:h="16838"/>
       <w:pgMar w:top="1418" w:right="1418" w:bottom="1304" w:left="1418" w:header="680" w:footer="284" w:gutter="0"/>
       <w:cols w:space="708"/>
@@ -21602,13 +21264,8 @@
             <w:framePr w:wrap="auto" w:vAnchor="margin" w:hAnchor="text" w:yAlign="inline"/>
             <w:suppressOverlap w:val="0"/>
           </w:pPr>
-          <w:proofErr w:type="spellStart"/>
           <w:r>
-            <w:t>Requirements</w:t>
-          </w:r>
-          <w:proofErr w:type="spellEnd"/>
-          <w:r>
-            <w:t xml:space="preserve"> Analysis</w:t>
+            <w:t>Requirements Analysis</w:t>
           </w:r>
         </w:p>
       </w:tc>
@@ -23567,6 +23224,7 @@
   <w:style w:type="character" w:default="1" w:styleId="Standaardalinea-lettertype">
     <w:name w:val="Default Paragraph Font"/>
     <w:uiPriority w:val="1"/>
+    <w:semiHidden/>
     <w:unhideWhenUsed/>
   </w:style>
   <w:style w:type="table" w:default="1" w:styleId="Standaardtabel">

</xml_diff>

<commit_message>
erd en usecase diagram toegevoegd
</commit_message>
<xml_diff>
--- a/Analyse-en-ontwerprapport_Lier1.docx
+++ b/Analyse-en-ontwerprapport_Lier1.docx
@@ -14791,25 +14791,11 @@
     </w:p>
     <w:p>
       <w:pPr>
-        <w:rPr>
-          <w:lang w:val="nl-NL" w:eastAsia="nl-BE"/>
-        </w:rPr>
-      </w:pPr>
-      <w:r>
-        <w:rPr>
-          <w:lang w:val="nl-NL" w:eastAsia="nl-BE"/>
-        </w:rPr>
-        <w:br w:type="page"/>
-      </w:r>
-    </w:p>
-    <w:p>
-      <w:pPr>
         <w:pStyle w:val="Kop1"/>
       </w:pPr>
       <w:bookmarkStart w:id="3" w:name="_Toc119405358"/>
       <w:bookmarkStart w:id="4" w:name="_Toc193783859"/>
       <w:r>
-        <w:lastRenderedPageBreak/>
         <w:t>Eisenanalyse</w:t>
       </w:r>
       <w:bookmarkEnd w:id="3"/>
@@ -14830,11 +14816,25 @@
     </w:p>
     <w:p>
       <w:pPr>
+        <w:rPr>
+          <w:lang w:val="nl-NL" w:eastAsia="nl-BE"/>
+        </w:rPr>
+      </w:pPr>
+      <w:r>
+        <w:rPr>
+          <w:lang w:val="nl-NL" w:eastAsia="nl-BE"/>
+        </w:rPr>
+        <w:br w:type="page"/>
+      </w:r>
+    </w:p>
+    <w:p>
+      <w:pPr>
         <w:pStyle w:val="Kop2"/>
       </w:pPr>
       <w:bookmarkStart w:id="5" w:name="_Toc119405359"/>
       <w:bookmarkStart w:id="6" w:name="_Toc193783860"/>
       <w:r>
+        <w:lastRenderedPageBreak/>
         <w:t>Functionele eisen</w:t>
       </w:r>
       <w:bookmarkEnd w:id="5"/>
@@ -14860,17 +14860,66 @@
       </w:pPr>
       <w:r>
         <w:rPr>
-          <w:lang w:val="nl-BE"/>
-        </w:rPr>
-        <w:t>Zorg voor een goed LEESBAAR use case diagram. Verdeel het diagram desnoods over meerdere pagina’s.</w:t>
-      </w:r>
+          <w:noProof/>
+          <w:lang w:val="nl-BE"/>
+        </w:rPr>
+        <w:drawing>
+          <wp:inline distT="0" distB="0" distL="0" distR="0" wp14:anchorId="6D1D5B0B" wp14:editId="63D764E3">
+            <wp:extent cx="5614270" cy="7703820"/>
+            <wp:effectExtent l="0" t="0" r="0" b="0"/>
+            <wp:docPr id="1940258967" name="Afbeelding 63"/>
+            <wp:cNvGraphicFramePr>
+              <a:graphicFrameLocks xmlns:a="http://schemas.openxmlformats.org/drawingml/2006/main" noChangeAspect="1"/>
+            </wp:cNvGraphicFramePr>
+            <a:graphic xmlns:a="http://schemas.openxmlformats.org/drawingml/2006/main">
+              <a:graphicData uri="http://schemas.openxmlformats.org/drawingml/2006/picture">
+                <pic:pic xmlns:pic="http://schemas.openxmlformats.org/drawingml/2006/picture">
+                  <pic:nvPicPr>
+                    <pic:cNvPr id="0" name="Picture 1"/>
+                    <pic:cNvPicPr>
+                      <a:picLocks noChangeAspect="1" noChangeArrowheads="1"/>
+                    </pic:cNvPicPr>
+                  </pic:nvPicPr>
+                  <pic:blipFill>
+                    <a:blip r:embed="rId10">
+                      <a:extLst>
+                        <a:ext uri="{28A0092B-C50C-407E-A947-70E740481C1C}">
+                          <a14:useLocalDpi xmlns:a14="http://schemas.microsoft.com/office/drawing/2010/main" val="0"/>
+                        </a:ext>
+                      </a:extLst>
+                    </a:blip>
+                    <a:srcRect/>
+                    <a:stretch>
+                      <a:fillRect/>
+                    </a:stretch>
+                  </pic:blipFill>
+                  <pic:spPr bwMode="auto">
+                    <a:xfrm>
+                      <a:off x="0" y="0"/>
+                      <a:ext cx="5614270" cy="7703820"/>
+                    </a:xfrm>
+                    <a:prstGeom prst="rect">
+                      <a:avLst/>
+                    </a:prstGeom>
+                    <a:noFill/>
+                    <a:ln>
+                      <a:noFill/>
+                    </a:ln>
+                  </pic:spPr>
+                </pic:pic>
+              </a:graphicData>
+            </a:graphic>
+          </wp:inline>
+        </w:drawing>
+      </w:r>
+      <w:bookmarkStart w:id="9" w:name="_Toc193783862"/>
     </w:p>
     <w:p>
       <w:pPr>
         <w:pStyle w:val="Kop3"/>
       </w:pPr>
-      <w:bookmarkStart w:id="9" w:name="_Toc193783862"/>
-      <w:r>
+      <w:r>
+        <w:lastRenderedPageBreak/>
         <w:t>Datamodel</w:t>
       </w:r>
       <w:bookmarkEnd w:id="9"/>
@@ -14883,9 +14932,57 @@
       </w:pPr>
       <w:r>
         <w:rPr>
-          <w:lang w:val="nl-BE"/>
-        </w:rPr>
-        <w:t>Zorg voor een goed LEESBAAR datamodel full option.</w:t>
+          <w:noProof/>
+          <w:lang w:val="nl-BE"/>
+        </w:rPr>
+        <w:drawing>
+          <wp:inline distT="0" distB="0" distL="0" distR="0" wp14:anchorId="0FC85689" wp14:editId="62718194">
+            <wp:extent cx="5745480" cy="3444240"/>
+            <wp:effectExtent l="0" t="0" r="7620" b="3810"/>
+            <wp:docPr id="1065121421" name="Afbeelding 64"/>
+            <wp:cNvGraphicFramePr>
+              <a:graphicFrameLocks xmlns:a="http://schemas.openxmlformats.org/drawingml/2006/main" noChangeAspect="1"/>
+            </wp:cNvGraphicFramePr>
+            <a:graphic xmlns:a="http://schemas.openxmlformats.org/drawingml/2006/main">
+              <a:graphicData uri="http://schemas.openxmlformats.org/drawingml/2006/picture">
+                <pic:pic xmlns:pic="http://schemas.openxmlformats.org/drawingml/2006/picture">
+                  <pic:nvPicPr>
+                    <pic:cNvPr id="0" name="Picture 2"/>
+                    <pic:cNvPicPr>
+                      <a:picLocks noChangeAspect="1" noChangeArrowheads="1"/>
+                    </pic:cNvPicPr>
+                  </pic:nvPicPr>
+                  <pic:blipFill>
+                    <a:blip r:embed="rId11" cstate="print">
+                      <a:extLst>
+                        <a:ext uri="{28A0092B-C50C-407E-A947-70E740481C1C}">
+                          <a14:useLocalDpi xmlns:a14="http://schemas.microsoft.com/office/drawing/2010/main" val="0"/>
+                        </a:ext>
+                      </a:extLst>
+                    </a:blip>
+                    <a:srcRect/>
+                    <a:stretch>
+                      <a:fillRect/>
+                    </a:stretch>
+                  </pic:blipFill>
+                  <pic:spPr bwMode="auto">
+                    <a:xfrm>
+                      <a:off x="0" y="0"/>
+                      <a:ext cx="5745480" cy="3444240"/>
+                    </a:xfrm>
+                    <a:prstGeom prst="rect">
+                      <a:avLst/>
+                    </a:prstGeom>
+                    <a:noFill/>
+                    <a:ln>
+                      <a:noFill/>
+                    </a:ln>
+                  </pic:spPr>
+                </pic:pic>
+              </a:graphicData>
+            </a:graphic>
+          </wp:inline>
+        </w:drawing>
       </w:r>
     </w:p>
     <w:p>
@@ -14901,8 +14998,29 @@
       <w:bookmarkEnd w:id="11"/>
     </w:p>
     <w:p>
-      <w:r>
-        <w:t>Usecasebeschrijvingen aangevuld met schermen.</w:t>
+      <w:proofErr w:type="spellStart"/>
+      <w:r>
+        <w:t>Usecasebeschrijvingen</w:t>
+      </w:r>
+      <w:proofErr w:type="spellEnd"/>
+      <w:r>
+        <w:t xml:space="preserve"> </w:t>
+      </w:r>
+      <w:proofErr w:type="spellStart"/>
+      <w:r>
+        <w:t>aangevuld</w:t>
+      </w:r>
+      <w:proofErr w:type="spellEnd"/>
+      <w:r>
+        <w:t xml:space="preserve"> met </w:t>
+      </w:r>
+      <w:proofErr w:type="spellStart"/>
+      <w:r>
+        <w:t>schermen</w:t>
+      </w:r>
+      <w:proofErr w:type="spellEnd"/>
+      <w:r>
+        <w:t>.</w:t>
       </w:r>
     </w:p>
     <w:p>
@@ -14932,7 +15050,15 @@
       <w:bookmarkStart w:id="12" w:name="_Toc119405362"/>
       <w:bookmarkStart w:id="13" w:name="_Toc193783864"/>
       <w:r>
-        <w:t xml:space="preserve">Use case 1 Account aanmaken </w:t>
+        <w:t xml:space="preserve">Use case 1 Account </w:t>
+      </w:r>
+      <w:proofErr w:type="spellStart"/>
+      <w:r>
+        <w:t>aanmaken</w:t>
+      </w:r>
+      <w:proofErr w:type="spellEnd"/>
+      <w:r>
+        <w:t xml:space="preserve"> </w:t>
       </w:r>
       <w:bookmarkEnd w:id="12"/>
       <w:r>
@@ -15134,7 +15260,49 @@
         <w:rPr>
           <w:lang w:val="nl-BE"/>
         </w:rPr>
-        <w:t>het gekozen mail adress staat al in ons systeem geregistreerd. Gebruker krijgt een melding en moet een ander email adress ingeven</w:t>
+        <w:t xml:space="preserve">het gekozen mail </w:t>
+      </w:r>
+      <w:proofErr w:type="spellStart"/>
+      <w:r>
+        <w:rPr>
+          <w:lang w:val="nl-BE"/>
+        </w:rPr>
+        <w:t>adress</w:t>
+      </w:r>
+      <w:proofErr w:type="spellEnd"/>
+      <w:r>
+        <w:rPr>
+          <w:lang w:val="nl-BE"/>
+        </w:rPr>
+        <w:t xml:space="preserve"> staat al in ons systeem geregistreerd. </w:t>
+      </w:r>
+      <w:proofErr w:type="spellStart"/>
+      <w:r>
+        <w:rPr>
+          <w:lang w:val="nl-BE"/>
+        </w:rPr>
+        <w:t>Gebruker</w:t>
+      </w:r>
+      <w:proofErr w:type="spellEnd"/>
+      <w:r>
+        <w:rPr>
+          <w:lang w:val="nl-BE"/>
+        </w:rPr>
+        <w:t xml:space="preserve"> krijgt een melding en moet een ander email </w:t>
+      </w:r>
+      <w:proofErr w:type="spellStart"/>
+      <w:r>
+        <w:rPr>
+          <w:lang w:val="nl-BE"/>
+        </w:rPr>
+        <w:t>adress</w:t>
+      </w:r>
+      <w:proofErr w:type="spellEnd"/>
+      <w:r>
+        <w:rPr>
+          <w:lang w:val="nl-BE"/>
+        </w:rPr>
+        <w:t xml:space="preserve"> ingeven</w:t>
       </w:r>
     </w:p>
     <w:p>
@@ -15213,6 +15381,7 @@
           <w:bCs/>
           <w:lang w:val="nl-BE"/>
         </w:rPr>
+        <w:lastRenderedPageBreak/>
         <w:t xml:space="preserve">Schermen: </w:t>
       </w:r>
     </w:p>
@@ -15226,7 +15395,21 @@
         <w:rPr>
           <w:lang w:val="nl-BE"/>
         </w:rPr>
-        <w:t>Registratiepagina, Bevestegingsscherm en Inlogscherm</w:t>
+        <w:t xml:space="preserve">Registratiepagina, </w:t>
+      </w:r>
+      <w:proofErr w:type="spellStart"/>
+      <w:r>
+        <w:rPr>
+          <w:lang w:val="nl-BE"/>
+        </w:rPr>
+        <w:t>Bevestegingsscherm</w:t>
+      </w:r>
+      <w:proofErr w:type="spellEnd"/>
+      <w:r>
+        <w:rPr>
+          <w:lang w:val="nl-BE"/>
+        </w:rPr>
+        <w:t xml:space="preserve"> en Inlogscherm</w:t>
       </w:r>
     </w:p>
     <w:p>
@@ -15842,8 +16025,16 @@
         <w:rPr>
           <w:lang w:val="nl-BE"/>
         </w:rPr>
-        <w:t>Reserveringspagina, Bevestegingsscherm</w:t>
-      </w:r>
+        <w:t xml:space="preserve">Reserveringspagina, </w:t>
+      </w:r>
+      <w:proofErr w:type="spellStart"/>
+      <w:r>
+        <w:rPr>
+          <w:lang w:val="nl-BE"/>
+        </w:rPr>
+        <w:t>Bevestegingsscherm</w:t>
+      </w:r>
+      <w:proofErr w:type="spellEnd"/>
     </w:p>
     <w:p>
       <w:pPr>
@@ -15899,6 +16090,7 @@
         <w:rPr>
           <w:lang w:val="nl-BE"/>
         </w:rPr>
+        <w:lastRenderedPageBreak/>
         <w:t>[Voorwaarde]: De aanwezigheid is bevestigd door de zaalverantwoordelijke.</w:t>
       </w:r>
     </w:p>
@@ -16054,7 +16246,21 @@
         <w:rPr>
           <w:lang w:val="nl-BE"/>
         </w:rPr>
-        <w:t>De gebruiker krijgt een melding dat het item niet meer beschikbaar is en wordt terug gestuurd naar het menu.</w:t>
+        <w:t xml:space="preserve">De gebruiker krijgt een melding dat het item niet meer beschikbaar is en wordt </w:t>
+      </w:r>
+      <w:proofErr w:type="gramStart"/>
+      <w:r>
+        <w:rPr>
+          <w:lang w:val="nl-BE"/>
+        </w:rPr>
+        <w:t>terug gestuurd</w:t>
+      </w:r>
+      <w:proofErr w:type="gramEnd"/>
+      <w:r>
+        <w:rPr>
+          <w:lang w:val="nl-BE"/>
+        </w:rPr>
+        <w:t xml:space="preserve"> naar het menu.</w:t>
       </w:r>
     </w:p>
     <w:p>
@@ -16139,12 +16345,14 @@
           <w:lang w:val="nl-BE"/>
         </w:rPr>
       </w:pPr>
+      <w:proofErr w:type="spellStart"/>
       <w:r>
         <w:rPr>
           <w:lang w:val="nl-BE"/>
         </w:rPr>
         <w:t>Bestellingsoverzicht</w:t>
       </w:r>
+      <w:proofErr w:type="spellEnd"/>
     </w:p>
     <w:p>
       <w:pPr>
@@ -16385,12 +16593,14 @@
           <w:lang w:val="nl-BE"/>
         </w:rPr>
       </w:pPr>
+      <w:proofErr w:type="spellStart"/>
       <w:r>
         <w:rPr>
           <w:lang w:val="nl-BE"/>
         </w:rPr>
         <w:t>Factuuroverzichtpagina</w:t>
       </w:r>
+      <w:proofErr w:type="spellEnd"/>
     </w:p>
     <w:p>
       <w:pPr>
@@ -16418,7 +16628,15 @@
       </w:pPr>
       <w:bookmarkStart w:id="20" w:name="_Toc193783869"/>
       <w:r>
-        <w:t>Use case 6 Review achterlaten (Ruben)</w:t>
+        <w:t xml:space="preserve">Use case 6 Review </w:t>
+      </w:r>
+      <w:proofErr w:type="spellStart"/>
+      <w:r>
+        <w:t>achterlaten</w:t>
+      </w:r>
+      <w:proofErr w:type="spellEnd"/>
+      <w:r>
+        <w:t xml:space="preserve"> (Ruben)</w:t>
       </w:r>
       <w:bookmarkEnd w:id="20"/>
     </w:p>
@@ -16601,6 +16819,7 @@
           <w:u w:val="single"/>
           <w:lang w:val="nl-BE"/>
         </w:rPr>
+        <w:lastRenderedPageBreak/>
         <w:t>De klant heeft geen geldige bestelling geplaatst</w:t>
       </w:r>
       <w:r>
@@ -16615,7 +16834,21 @@
         <w:rPr>
           <w:lang w:val="nl-BE"/>
         </w:rPr>
-        <w:t>Gebruiker krijgt een melding dat er iets fout is met een medelding wat er fout is en wordt terug naar de reviewpagina gestuurd.</w:t>
+        <w:t xml:space="preserve">Gebruiker krijgt een melding dat er iets fout is met een </w:t>
+      </w:r>
+      <w:proofErr w:type="spellStart"/>
+      <w:r>
+        <w:rPr>
+          <w:lang w:val="nl-BE"/>
+        </w:rPr>
+        <w:t>medelding</w:t>
+      </w:r>
+      <w:proofErr w:type="spellEnd"/>
+      <w:r>
+        <w:rPr>
+          <w:lang w:val="nl-BE"/>
+        </w:rPr>
+        <w:t xml:space="preserve"> wat er fout is en wordt terug naar de reviewpagina gestuurd.</w:t>
       </w:r>
     </w:p>
     <w:p>
@@ -16710,7 +16943,6 @@
         <w:rPr>
           <w:lang w:val="nl-BE"/>
         </w:rPr>
-        <w:lastRenderedPageBreak/>
         <w:t>Bevestigingsscherm</w:t>
       </w:r>
     </w:p>
@@ -17039,7 +17271,7 @@
                     <pic:cNvPicPr/>
                   </pic:nvPicPr>
                   <pic:blipFill>
-                    <a:blip r:embed="rId10"/>
+                    <a:blip r:embed="rId12"/>
                     <a:stretch>
                       <a:fillRect/>
                     </a:stretch>
@@ -17101,7 +17333,7 @@
                     <pic:cNvPicPr/>
                   </pic:nvPicPr>
                   <pic:blipFill>
-                    <a:blip r:embed="rId11"/>
+                    <a:blip r:embed="rId13"/>
                     <a:stretch>
                       <a:fillRect/>
                     </a:stretch>
@@ -17162,7 +17394,7 @@
                     <pic:cNvPicPr/>
                   </pic:nvPicPr>
                   <pic:blipFill>
-                    <a:blip r:embed="rId12"/>
+                    <a:blip r:embed="rId14"/>
                     <a:stretch>
                       <a:fillRect/>
                     </a:stretch>
@@ -17421,7 +17653,7 @@
                     <pic:cNvPicPr/>
                   </pic:nvPicPr>
                   <pic:blipFill>
-                    <a:blip r:embed="rId13"/>
+                    <a:blip r:embed="rId15"/>
                     <a:stretch>
                       <a:fillRect/>
                     </a:stretch>
@@ -17671,6 +17903,7 @@
         <w:rPr>
           <w:b/>
           <w:bCs/>
+          <w:noProof/>
           <w:lang w:val="nl-BE"/>
         </w:rPr>
         <w:lastRenderedPageBreak/>
@@ -17690,7 +17923,7 @@
                     <pic:cNvPicPr/>
                   </pic:nvPicPr>
                   <pic:blipFill>
-                    <a:blip r:embed="rId14"/>
+                    <a:blip r:embed="rId16"/>
                     <a:stretch>
                       <a:fillRect/>
                     </a:stretch>
@@ -17751,7 +17984,7 @@
                     <pic:cNvPicPr/>
                   </pic:nvPicPr>
                   <pic:blipFill>
-                    <a:blip r:embed="rId15"/>
+                    <a:blip r:embed="rId17"/>
                     <a:stretch>
                       <a:fillRect/>
                     </a:stretch>
@@ -17984,6 +18217,7 @@
       </w:pPr>
       <w:r>
         <w:rPr>
+          <w:noProof/>
           <w:lang w:val="nl-BE"/>
         </w:rPr>
         <w:drawing>
@@ -18002,7 +18236,7 @@
                     <pic:cNvPicPr/>
                   </pic:nvPicPr>
                   <pic:blipFill>
-                    <a:blip r:embed="rId16"/>
+                    <a:blip r:embed="rId18"/>
                     <a:stretch>
                       <a:fillRect/>
                     </a:stretch>
@@ -18171,6 +18405,7 @@
       </w:pPr>
       <w:r>
         <w:rPr>
+          <w:noProof/>
           <w:lang w:val="nl-BE"/>
         </w:rPr>
         <w:lastRenderedPageBreak/>
@@ -18190,7 +18425,7 @@
                     <pic:cNvPicPr/>
                   </pic:nvPicPr>
                   <pic:blipFill>
-                    <a:blip r:embed="rId17"/>
+                    <a:blip r:embed="rId19"/>
                     <a:stretch>
                       <a:fillRect/>
                     </a:stretch>
@@ -18226,6 +18461,7 @@
       </w:pPr>
       <w:r>
         <w:rPr>
+          <w:noProof/>
           <w:lang w:val="nl-BE"/>
         </w:rPr>
         <w:drawing>
@@ -18244,7 +18480,7 @@
                     <pic:cNvPicPr/>
                   </pic:nvPicPr>
                   <pic:blipFill>
-                    <a:blip r:embed="rId18"/>
+                    <a:blip r:embed="rId20"/>
                     <a:stretch>
                       <a:fillRect/>
                     </a:stretch>
@@ -18329,7 +18565,23 @@
         </w:numPr>
       </w:pPr>
       <w:r>
-        <w:t>Als de Kok is ingelogd krijgt deze een overzicht van alle gerechten, heeft 1 checkbox en 2 buttons suggestie/edit/delete</w:t>
+        <w:t xml:space="preserve">Als de Kok is ingelogd krijgt deze een overzicht van alle gerechten, heeft 1 </w:t>
+      </w:r>
+      <w:proofErr w:type="spellStart"/>
+      <w:r>
+        <w:t>checkbox</w:t>
+      </w:r>
+      <w:proofErr w:type="spellEnd"/>
+      <w:r>
+        <w:t xml:space="preserve"> en 2 buttons suggestie/</w:t>
+      </w:r>
+      <w:proofErr w:type="spellStart"/>
+      <w:r>
+        <w:t>edit</w:t>
+      </w:r>
+      <w:proofErr w:type="spellEnd"/>
+      <w:r>
+        <w:t>/delete</w:t>
       </w:r>
     </w:p>
     <w:p>
@@ -18341,7 +18593,15 @@
         </w:numPr>
       </w:pPr>
       <w:r>
-        <w:t>Als de sugestie is aangevinkt dan staat dit gerecht onder de rubriek suggestie van de chef</w:t>
+        <w:t xml:space="preserve">Als de </w:t>
+      </w:r>
+      <w:proofErr w:type="spellStart"/>
+      <w:r>
+        <w:t>sugestie</w:t>
+      </w:r>
+      <w:proofErr w:type="spellEnd"/>
+      <w:r>
+        <w:t xml:space="preserve"> is aangevinkt dan staat dit gerecht onder de rubriek suggestie van de chef</w:t>
       </w:r>
     </w:p>
     <w:p>
@@ -18353,17 +18613,56 @@
         </w:numPr>
       </w:pPr>
       <w:r>
-        <w:t xml:space="preserve">Als de edit word aangeklikt dan word het bijhorende gerecht geopend en kan je de </w:t>
-      </w:r>
-      <w:r>
-        <w:t>naam, ingredienten, allergeneninformatie, de prijs, categorie</w:t>
+        <w:t xml:space="preserve">Als de </w:t>
+      </w:r>
+      <w:proofErr w:type="spellStart"/>
+      <w:r>
+        <w:t>edit</w:t>
+      </w:r>
+      <w:proofErr w:type="spellEnd"/>
+      <w:r>
+        <w:t xml:space="preserve"> </w:t>
+      </w:r>
+      <w:proofErr w:type="gramStart"/>
+      <w:r>
+        <w:t>word</w:t>
+      </w:r>
+      <w:proofErr w:type="gramEnd"/>
+      <w:r>
+        <w:t xml:space="preserve"> aangeklikt dan </w:t>
+      </w:r>
+      <w:proofErr w:type="gramStart"/>
+      <w:r>
+        <w:t>word</w:t>
+      </w:r>
+      <w:proofErr w:type="gramEnd"/>
+      <w:r>
+        <w:t xml:space="preserve"> het bijhorende gerecht geopend en kan je de </w:t>
+      </w:r>
+      <w:r>
+        <w:t xml:space="preserve">naam, </w:t>
+      </w:r>
+      <w:proofErr w:type="spellStart"/>
+      <w:r>
+        <w:t>ingredienten</w:t>
+      </w:r>
+      <w:proofErr w:type="spellEnd"/>
+      <w:r>
+        <w:t>, allergeneninformatie, de prijs, categorie</w:t>
       </w:r>
       <w:r>
         <w:t xml:space="preserve"> aanpassen.</w:t>
       </w:r>
       <w:r>
         <w:br/>
-        <w:t xml:space="preserve">categorieën : </w:t>
+      </w:r>
+      <w:proofErr w:type="gramStart"/>
+      <w:r>
+        <w:t>categorieën :</w:t>
+      </w:r>
+      <w:proofErr w:type="gramEnd"/>
+      <w:r>
+        <w:t xml:space="preserve"> </w:t>
       </w:r>
       <w:r>
         <w:t xml:space="preserve">voorgerecht, soepen, hoofdgerecht of dessert. </w:t>
@@ -18372,7 +18671,77 @@
         <w:rPr>
           <w:lang w:val="en-US"/>
         </w:rPr>
-        <w:t>De kok kan deze ook aanpassen.</w:t>
+        <w:t xml:space="preserve">De </w:t>
+      </w:r>
+      <w:proofErr w:type="spellStart"/>
+      <w:r>
+        <w:rPr>
+          <w:lang w:val="en-US"/>
+        </w:rPr>
+        <w:t>kok</w:t>
+      </w:r>
+      <w:proofErr w:type="spellEnd"/>
+      <w:r>
+        <w:rPr>
+          <w:lang w:val="en-US"/>
+        </w:rPr>
+        <w:t xml:space="preserve"> </w:t>
+      </w:r>
+      <w:proofErr w:type="spellStart"/>
+      <w:r>
+        <w:rPr>
+          <w:lang w:val="en-US"/>
+        </w:rPr>
+        <w:t>kan</w:t>
+      </w:r>
+      <w:proofErr w:type="spellEnd"/>
+      <w:r>
+        <w:rPr>
+          <w:lang w:val="en-US"/>
+        </w:rPr>
+        <w:t xml:space="preserve"> </w:t>
+      </w:r>
+      <w:proofErr w:type="spellStart"/>
+      <w:r>
+        <w:rPr>
+          <w:lang w:val="en-US"/>
+        </w:rPr>
+        <w:t>deze</w:t>
+      </w:r>
+      <w:proofErr w:type="spellEnd"/>
+      <w:r>
+        <w:rPr>
+          <w:lang w:val="en-US"/>
+        </w:rPr>
+        <w:t xml:space="preserve"> </w:t>
+      </w:r>
+      <w:proofErr w:type="spellStart"/>
+      <w:r>
+        <w:rPr>
+          <w:lang w:val="en-US"/>
+        </w:rPr>
+        <w:t>ook</w:t>
+      </w:r>
+      <w:proofErr w:type="spellEnd"/>
+      <w:r>
+        <w:rPr>
+          <w:lang w:val="en-US"/>
+        </w:rPr>
+        <w:t xml:space="preserve"> </w:t>
+      </w:r>
+      <w:proofErr w:type="spellStart"/>
+      <w:r>
+        <w:rPr>
+          <w:lang w:val="en-US"/>
+        </w:rPr>
+        <w:t>aanpassen</w:t>
+      </w:r>
+      <w:proofErr w:type="spellEnd"/>
+      <w:r>
+        <w:rPr>
+          <w:lang w:val="en-US"/>
+        </w:rPr>
+        <w:t>.</w:t>
       </w:r>
     </w:p>
     <w:p>
@@ -18384,7 +18753,23 @@
         </w:numPr>
       </w:pPr>
       <w:r>
-        <w:t>Als de delete word aangeklikt word er gevraagd of u zeker bent, als je bevestigd is het recept niet langer beschikbaar op het menu.</w:t>
+        <w:t xml:space="preserve">Als de delete </w:t>
+      </w:r>
+      <w:proofErr w:type="gramStart"/>
+      <w:r>
+        <w:t>word</w:t>
+      </w:r>
+      <w:proofErr w:type="gramEnd"/>
+      <w:r>
+        <w:t xml:space="preserve"> aangeklikt </w:t>
+      </w:r>
+      <w:proofErr w:type="gramStart"/>
+      <w:r>
+        <w:t>word</w:t>
+      </w:r>
+      <w:proofErr w:type="gramEnd"/>
+      <w:r>
+        <w:t xml:space="preserve"> er gevraagd of u zeker bent, als je bevestigd is het recept niet langer beschikbaar op het menu.</w:t>
       </w:r>
     </w:p>
     <w:p>
@@ -18403,7 +18788,15 @@
         <w:t xml:space="preserve">Op dit formulier kan je de </w:t>
       </w:r>
       <w:r>
-        <w:t>naam, ingredienten, allergeneninformatie, de prijs, categorie invullen en zo een nieuw gerecht toevoegen.</w:t>
+        <w:t xml:space="preserve">naam, </w:t>
+      </w:r>
+      <w:proofErr w:type="spellStart"/>
+      <w:r>
+        <w:t>ingredienten</w:t>
+      </w:r>
+      <w:proofErr w:type="spellEnd"/>
+      <w:r>
+        <w:t>, allergeneninformatie, de prijs, categorie invullen en zo een nieuw gerecht toevoegen.</w:t>
       </w:r>
     </w:p>
     <w:p>
@@ -18438,132 +18831,6 @@
         </w:rPr>
         <w:t>[Extra opmerkingen]</w:t>
       </w:r>
-    </w:p>
-    <w:p>
-      <w:pPr>
-        <w:rPr>
-          <w:lang w:val="nl-BE"/>
-        </w:rPr>
-      </w:pPr>
-    </w:p>
-    <w:p>
-      <w:pPr>
-        <w:rPr>
-          <w:lang w:val="nl-BE"/>
-        </w:rPr>
-      </w:pPr>
-    </w:p>
-    <w:p>
-      <w:pPr>
-        <w:rPr>
-          <w:lang w:val="nl-BE"/>
-        </w:rPr>
-      </w:pPr>
-    </w:p>
-    <w:p>
-      <w:pPr>
-        <w:rPr>
-          <w:lang w:val="nl-BE"/>
-        </w:rPr>
-      </w:pPr>
-    </w:p>
-    <w:p>
-      <w:pPr>
-        <w:rPr>
-          <w:lang w:val="nl-BE"/>
-        </w:rPr>
-      </w:pPr>
-    </w:p>
-    <w:p>
-      <w:pPr>
-        <w:rPr>
-          <w:lang w:val="nl-BE"/>
-        </w:rPr>
-      </w:pPr>
-    </w:p>
-    <w:p>
-      <w:pPr>
-        <w:rPr>
-          <w:lang w:val="nl-BE"/>
-        </w:rPr>
-      </w:pPr>
-    </w:p>
-    <w:p>
-      <w:pPr>
-        <w:rPr>
-          <w:lang w:val="nl-BE"/>
-        </w:rPr>
-      </w:pPr>
-    </w:p>
-    <w:p>
-      <w:pPr>
-        <w:rPr>
-          <w:lang w:val="nl-BE"/>
-        </w:rPr>
-      </w:pPr>
-    </w:p>
-    <w:p>
-      <w:pPr>
-        <w:rPr>
-          <w:lang w:val="nl-BE"/>
-        </w:rPr>
-      </w:pPr>
-    </w:p>
-    <w:p>
-      <w:pPr>
-        <w:rPr>
-          <w:lang w:val="nl-BE"/>
-        </w:rPr>
-      </w:pPr>
-    </w:p>
-    <w:p>
-      <w:pPr>
-        <w:rPr>
-          <w:lang w:val="nl-BE"/>
-        </w:rPr>
-      </w:pPr>
-    </w:p>
-    <w:p>
-      <w:pPr>
-        <w:rPr>
-          <w:lang w:val="nl-BE"/>
-        </w:rPr>
-      </w:pPr>
-    </w:p>
-    <w:p>
-      <w:pPr>
-        <w:rPr>
-          <w:lang w:val="nl-BE"/>
-        </w:rPr>
-      </w:pPr>
-    </w:p>
-    <w:p>
-      <w:pPr>
-        <w:rPr>
-          <w:lang w:val="nl-BE"/>
-        </w:rPr>
-      </w:pPr>
-    </w:p>
-    <w:p>
-      <w:pPr>
-        <w:rPr>
-          <w:lang w:val="nl-BE"/>
-        </w:rPr>
-      </w:pPr>
-    </w:p>
-    <w:p>
-      <w:pPr>
-        <w:rPr>
-          <w:lang w:val="nl-BE"/>
-        </w:rPr>
-      </w:pPr>
-    </w:p>
-    <w:p>
-      <w:pPr>
-        <w:rPr>
-          <w:lang w:val="nl-BE"/>
-        </w:rPr>
-      </w:pPr>
     </w:p>
     <w:p>
       <w:pPr>
@@ -18603,7 +18870,6 @@
           <w:bCs/>
           <w:noProof/>
         </w:rPr>
-        <w:lastRenderedPageBreak/>
         <w:drawing>
           <wp:inline distT="0" distB="0" distL="0" distR="0" wp14:anchorId="107B1176" wp14:editId="149DA417">
             <wp:extent cx="4567949" cy="3830128"/>
@@ -18622,7 +18888,7 @@
                     </pic:cNvPicPr>
                   </pic:nvPicPr>
                   <pic:blipFill>
-                    <a:blip r:embed="rId19" cstate="print">
+                    <a:blip r:embed="rId21" cstate="print">
                       <a:extLst>
                         <a:ext uri="{28A0092B-C50C-407E-A947-70E740481C1C}">
                           <a14:useLocalDpi xmlns:a14="http://schemas.microsoft.com/office/drawing/2010/main" val="0"/>
@@ -18674,21 +18940,21 @@
     </w:p>
     <w:p>
       <w:pPr>
+        <w:spacing w:line="240" w:lineRule="auto"/>
         <w:rPr>
           <w:b/>
           <w:bCs/>
           <w:lang w:val="nl-BE"/>
         </w:rPr>
       </w:pPr>
-    </w:p>
-    <w:p>
-      <w:pPr>
+      <w:r>
         <w:rPr>
           <w:b/>
           <w:bCs/>
           <w:lang w:val="nl-BE"/>
         </w:rPr>
-      </w:pPr>
+        <w:br w:type="page"/>
+      </w:r>
     </w:p>
     <w:p>
       <w:pPr>
@@ -18703,6 +18969,7 @@
           <w:bCs/>
           <w:lang w:val="nl-BE"/>
         </w:rPr>
+        <w:lastRenderedPageBreak/>
         <w:t>Aanpassing suggestie</w:t>
       </w:r>
     </w:p>
@@ -18738,7 +19005,7 @@
                     </pic:cNvPicPr>
                   </pic:nvPicPr>
                   <pic:blipFill>
-                    <a:blip r:embed="rId20" cstate="print">
+                    <a:blip r:embed="rId22" cstate="print">
                       <a:extLst>
                         <a:ext uri="{28A0092B-C50C-407E-A947-70E740481C1C}">
                           <a14:useLocalDpi xmlns:a14="http://schemas.microsoft.com/office/drawing/2010/main" val="0"/>
@@ -18802,7 +19069,6 @@
           <w:noProof/>
           <w:lang w:val="nl-BE"/>
         </w:rPr>
-        <w:lastRenderedPageBreak/>
         <w:drawing>
           <wp:inline distT="0" distB="0" distL="0" distR="0" wp14:anchorId="1AEEC466" wp14:editId="2CB8E640">
             <wp:extent cx="4623946" cy="3959524"/>
@@ -18821,7 +19087,7 @@
                     </pic:cNvPicPr>
                   </pic:nvPicPr>
                   <pic:blipFill>
-                    <a:blip r:embed="rId21">
+                    <a:blip r:embed="rId23">
                       <a:extLst>
                         <a:ext uri="{28A0092B-C50C-407E-A947-70E740481C1C}">
                           <a14:useLocalDpi xmlns:a14="http://schemas.microsoft.com/office/drawing/2010/main" val="0"/>
@@ -18864,6 +19130,7 @@
     </w:p>
     <w:p>
       <w:pPr>
+        <w:spacing w:line="240" w:lineRule="auto"/>
         <w:rPr>
           <w:b/>
           <w:bCs/>
@@ -18876,6 +19143,24 @@
           <w:bCs/>
           <w:lang w:val="nl-BE"/>
         </w:rPr>
+        <w:br w:type="page"/>
+      </w:r>
+    </w:p>
+    <w:p>
+      <w:pPr>
+        <w:rPr>
+          <w:b/>
+          <w:bCs/>
+          <w:lang w:val="nl-BE"/>
+        </w:rPr>
+      </w:pPr>
+      <w:r>
+        <w:rPr>
+          <w:b/>
+          <w:bCs/>
+          <w:lang w:val="nl-BE"/>
+        </w:rPr>
+        <w:lastRenderedPageBreak/>
         <w:t>Aangepaste prijs</w:t>
       </w:r>
     </w:p>
@@ -18911,7 +19196,7 @@
                     </pic:cNvPicPr>
                   </pic:nvPicPr>
                   <pic:blipFill>
-                    <a:blip r:embed="rId22">
+                    <a:blip r:embed="rId24">
                       <a:extLst>
                         <a:ext uri="{28A0092B-C50C-407E-A947-70E740481C1C}">
                           <a14:useLocalDpi xmlns:a14="http://schemas.microsoft.com/office/drawing/2010/main" val="0"/>
@@ -18984,7 +19269,6 @@
           <w:noProof/>
           <w:lang w:val="nl-BE"/>
         </w:rPr>
-        <w:lastRenderedPageBreak/>
         <w:drawing>
           <wp:inline distT="0" distB="0" distL="0" distR="0" wp14:anchorId="5E03372D" wp14:editId="030F517B">
             <wp:extent cx="4686448" cy="4019909"/>
@@ -19003,7 +19287,7 @@
                     </pic:cNvPicPr>
                   </pic:nvPicPr>
                   <pic:blipFill>
-                    <a:blip r:embed="rId23">
+                    <a:blip r:embed="rId25">
                       <a:extLst>
                         <a:ext uri="{28A0092B-C50C-407E-A947-70E740481C1C}">
                           <a14:useLocalDpi xmlns:a14="http://schemas.microsoft.com/office/drawing/2010/main" val="0"/>
@@ -19058,6 +19342,7 @@
           <w:bCs/>
           <w:lang w:val="nl-BE"/>
         </w:rPr>
+        <w:lastRenderedPageBreak/>
         <w:t>Nieuw gerecht toegevoegd</w:t>
       </w:r>
     </w:p>
@@ -19093,7 +19378,7 @@
                     </pic:cNvPicPr>
                   </pic:nvPicPr>
                   <pic:blipFill>
-                    <a:blip r:embed="rId24">
+                    <a:blip r:embed="rId26">
                       <a:extLst>
                         <a:ext uri="{28A0092B-C50C-407E-A947-70E740481C1C}">
                           <a14:useLocalDpi xmlns:a14="http://schemas.microsoft.com/office/drawing/2010/main" val="0"/>
@@ -19165,7 +19450,6 @@
           <w:bCs/>
           <w:noProof/>
         </w:rPr>
-        <w:lastRenderedPageBreak/>
         <w:drawing>
           <wp:inline distT="0" distB="0" distL="0" distR="0" wp14:anchorId="3264D92E" wp14:editId="4C0A0328">
             <wp:extent cx="4597879" cy="3918588"/>
@@ -19184,7 +19468,7 @@
                     </pic:cNvPicPr>
                   </pic:nvPicPr>
                   <pic:blipFill>
-                    <a:blip r:embed="rId25" cstate="print">
+                    <a:blip r:embed="rId27" cstate="print">
                       <a:extLst>
                         <a:ext uri="{28A0092B-C50C-407E-A947-70E740481C1C}">
                           <a14:useLocalDpi xmlns:a14="http://schemas.microsoft.com/office/drawing/2010/main" val="0"/>
@@ -19239,6 +19523,7 @@
           <w:bCs/>
           <w:lang w:val="nl-BE"/>
         </w:rPr>
+        <w:lastRenderedPageBreak/>
         <w:t>Verwijderd gerecht</w:t>
       </w:r>
       <w:r>
@@ -19256,7 +19541,7 @@
           <w:noProof/>
         </w:rPr>
         <w:drawing>
-          <wp:inline distT="0" distB="0" distL="0" distR="0" wp14:anchorId="4A52EC00" wp14:editId="33CDD4C1">
+          <wp:inline distT="0" distB="0" distL="0" distR="0" wp14:anchorId="4A52EC00" wp14:editId="6676463D">
             <wp:extent cx="4597400" cy="3914632"/>
             <wp:effectExtent l="0" t="0" r="0" b="0"/>
             <wp:docPr id="114957793" name="Afbeelding 73" descr="Afbeelding met tekst, schermopname, nummer, software&#10;&#10;Door AI gegenereerde inhoud is mogelijk onjuist."/>
@@ -19273,7 +19558,7 @@
                     </pic:cNvPicPr>
                   </pic:nvPicPr>
                   <pic:blipFill>
-                    <a:blip r:embed="rId26" cstate="print">
+                    <a:blip r:embed="rId28" cstate="print">
                       <a:extLst>
                         <a:ext uri="{28A0092B-C50C-407E-A947-70E740481C1C}">
                           <a14:useLocalDpi xmlns:a14="http://schemas.microsoft.com/office/drawing/2010/main" val="0"/>
@@ -19308,51 +19593,6 @@
     <w:p>
       <w:pPr>
         <w:rPr>
-          <w:b/>
-          <w:bCs/>
-          <w:lang w:val="nl-BE"/>
-        </w:rPr>
-      </w:pPr>
-    </w:p>
-    <w:p>
-      <w:pPr>
-        <w:rPr>
-          <w:b/>
-          <w:bCs/>
-          <w:lang w:val="nl-BE"/>
-        </w:rPr>
-      </w:pPr>
-    </w:p>
-    <w:p>
-      <w:pPr>
-        <w:rPr>
-          <w:b/>
-          <w:bCs/>
-          <w:lang w:val="nl-BE"/>
-        </w:rPr>
-      </w:pPr>
-    </w:p>
-    <w:p>
-      <w:pPr>
-        <w:rPr>
-          <w:b/>
-          <w:bCs/>
-          <w:lang w:val="nl-BE"/>
-        </w:rPr>
-      </w:pPr>
-    </w:p>
-    <w:p>
-      <w:pPr>
-        <w:rPr>
-          <w:b/>
-          <w:bCs/>
-          <w:lang w:val="nl-BE"/>
-        </w:rPr>
-      </w:pPr>
-    </w:p>
-    <w:p>
-      <w:pPr>
-        <w:rPr>
           <w:lang w:val="nl-BE"/>
         </w:rPr>
       </w:pPr>
@@ -19369,7 +19609,21 @@
         <w:rPr>
           <w:lang w:val="nl-BE"/>
         </w:rPr>
-        <w:t>Use case 13 Gerechtbestellingen raadplagen (Robin)</w:t>
+        <w:t xml:space="preserve">Use case 13 </w:t>
+      </w:r>
+      <w:proofErr w:type="spellStart"/>
+      <w:r>
+        <w:rPr>
+          <w:lang w:val="nl-BE"/>
+        </w:rPr>
+        <w:t>Gerechtbestellingen</w:t>
+      </w:r>
+      <w:proofErr w:type="spellEnd"/>
+      <w:r>
+        <w:rPr>
+          <w:lang w:val="nl-BE"/>
+        </w:rPr>
+        <w:t xml:space="preserve"> raadplagen (Robin)</w:t>
       </w:r>
       <w:bookmarkEnd w:id="27"/>
     </w:p>
@@ -19395,7 +19649,15 @@
         </w:numPr>
       </w:pPr>
       <w:r>
-        <w:t xml:space="preserve">U dient de rol “Kok” te hebben om gerechtbestellingen te kunnen raadplegen  </w:t>
+        <w:t xml:space="preserve">U dient de rol “Kok” te hebben om </w:t>
+      </w:r>
+      <w:proofErr w:type="spellStart"/>
+      <w:r>
+        <w:t>gerechtbestellingen</w:t>
+      </w:r>
+      <w:proofErr w:type="spellEnd"/>
+      <w:r>
+        <w:t xml:space="preserve"> te kunnen raadplegen  </w:t>
       </w:r>
     </w:p>
     <w:p>
@@ -19527,6 +19789,7 @@
           <w:bCs/>
           <w:lang w:val="nl-BE"/>
         </w:rPr>
+        <w:lastRenderedPageBreak/>
         <w:t xml:space="preserve">Schermen: </w:t>
       </w:r>
       <w:r>
@@ -19537,7 +19800,7 @@
           <w:lang w:val="nl-BE"/>
         </w:rPr>
         <w:drawing>
-          <wp:inline distT="0" distB="0" distL="0" distR="0" wp14:anchorId="72B53F74" wp14:editId="57A36E5D">
+          <wp:inline distT="0" distB="0" distL="0" distR="0" wp14:anchorId="72B53F74" wp14:editId="6AFF7D49">
             <wp:extent cx="5753735" cy="4088765"/>
             <wp:effectExtent l="0" t="0" r="0" b="6985"/>
             <wp:docPr id="1455579704" name="Afbeelding 63"/>
@@ -19554,7 +19817,7 @@
                     </pic:cNvPicPr>
                   </pic:nvPicPr>
                   <pic:blipFill>
-                    <a:blip r:embed="rId27" cstate="print">
+                    <a:blip r:embed="rId29" cstate="print">
                       <a:extLst>
                         <a:ext uri="{28A0092B-C50C-407E-A947-70E740481C1C}">
                           <a14:useLocalDpi xmlns:a14="http://schemas.microsoft.com/office/drawing/2010/main" val="0"/>
@@ -19642,7 +19905,6 @@
         </w:numPr>
       </w:pPr>
       <w:r>
-        <w:lastRenderedPageBreak/>
         <w:t>U dient de rol “Kok” te hebben om gerechten af te handelen</w:t>
       </w:r>
     </w:p>
@@ -19751,6 +20013,7 @@
           <w:bCs/>
           <w:lang w:val="nl-BE"/>
         </w:rPr>
+        <w:lastRenderedPageBreak/>
         <w:t xml:space="preserve">Schermen: </w:t>
       </w:r>
       <w:r>
@@ -19758,7 +20021,7 @@
           <w:noProof/>
         </w:rPr>
         <w:drawing>
-          <wp:inline distT="0" distB="0" distL="0" distR="0" wp14:anchorId="534B8FD7" wp14:editId="2B28CF3F">
+          <wp:inline distT="0" distB="0" distL="0" distR="0" wp14:anchorId="534B8FD7" wp14:editId="2DA6971A">
             <wp:extent cx="5759450" cy="4106545"/>
             <wp:effectExtent l="0" t="0" r="0" b="8255"/>
             <wp:docPr id="1440378172" name="Afbeelding 64" descr="Afbeelding met tekst, schermopname, software, Webpagina&#10;&#10;Door AI gegenereerde inhoud is mogelijk onjuist."/>
@@ -19775,7 +20038,7 @@
                     </pic:cNvPicPr>
                   </pic:nvPicPr>
                   <pic:blipFill>
-                    <a:blip r:embed="rId28" cstate="print">
+                    <a:blip r:embed="rId30" cstate="print">
                       <a:extLst>
                         <a:ext uri="{28A0092B-C50C-407E-A947-70E740481C1C}">
                           <a14:useLocalDpi xmlns:a14="http://schemas.microsoft.com/office/drawing/2010/main" val="0"/>
@@ -20019,7 +20282,6 @@
           <w:bCs/>
           <w:lang w:val="nl-BE"/>
         </w:rPr>
-        <w:lastRenderedPageBreak/>
         <w:t xml:space="preserve">Schermen: </w:t>
       </w:r>
     </w:p>
@@ -20036,7 +20298,15 @@
       </w:pPr>
       <w:bookmarkStart w:id="30" w:name="_Toc193783879"/>
       <w:r>
-        <w:t>Use case 15 Rollen beheren (Yannick)</w:t>
+        <w:t xml:space="preserve">Use case 15 Rollen </w:t>
+      </w:r>
+      <w:proofErr w:type="spellStart"/>
+      <w:r>
+        <w:t>beheren</w:t>
+      </w:r>
+      <w:proofErr w:type="spellEnd"/>
+      <w:r>
+        <w:t xml:space="preserve"> (Yannick)</w:t>
       </w:r>
       <w:bookmarkEnd w:id="30"/>
     </w:p>
@@ -20058,7 +20328,21 @@
           <w:lang w:val="nl-BE"/>
         </w:rPr>
         <w:tab/>
-        <w:t>Als eigenaar kan ik alle functionaliteiten die de andere rollen (kok, ober, zaalverantwoordelijke,…) kunnen.</w:t>
+        <w:t xml:space="preserve">Als eigenaar kan ik alle functionaliteiten die de andere rollen (kok, ober, </w:t>
+      </w:r>
+      <w:proofErr w:type="gramStart"/>
+      <w:r>
+        <w:rPr>
+          <w:lang w:val="nl-BE"/>
+        </w:rPr>
+        <w:t>zaalverantwoordelijke,…</w:t>
+      </w:r>
+      <w:proofErr w:type="gramEnd"/>
+      <w:r>
+        <w:rPr>
+          <w:lang w:val="nl-BE"/>
+        </w:rPr>
+        <w:t>) kunnen.</w:t>
       </w:r>
     </w:p>
     <w:p>
@@ -20112,6 +20396,7 @@
         <w:rPr>
           <w:lang w:val="nl-BE"/>
         </w:rPr>
+        <w:lastRenderedPageBreak/>
         <w:t>Normaal verloop:</w:t>
       </w:r>
       <w:r>
@@ -20320,7 +20605,21 @@
           <w:lang w:val="nl-BE"/>
         </w:rPr>
         <w:tab/>
-        <w:t>De eigenaar kan de openingstijden van de zaak aanpassen. Dit kan handig zijn bij een eventuele vakantie periode of bij het veranderen van de openingsdagen.</w:t>
+        <w:t xml:space="preserve">De eigenaar kan de openingstijden van de zaak aanpassen. Dit kan handig zijn bij een eventuele </w:t>
+      </w:r>
+      <w:proofErr w:type="gramStart"/>
+      <w:r>
+        <w:rPr>
+          <w:lang w:val="nl-BE"/>
+        </w:rPr>
+        <w:t>vakantie periode</w:t>
+      </w:r>
+      <w:proofErr w:type="gramEnd"/>
+      <w:r>
+        <w:rPr>
+          <w:lang w:val="nl-BE"/>
+        </w:rPr>
+        <w:t xml:space="preserve"> of bij het veranderen van de openingsdagen.</w:t>
       </w:r>
     </w:p>
     <w:p>
@@ -20422,7 +20721,15 @@
       </w:pPr>
       <w:bookmarkStart w:id="32" w:name="_Toc193783881"/>
       <w:r>
-        <w:t>Use case 17 Foto’s uploaden (Yannick)</w:t>
+        <w:t xml:space="preserve">Use case 17 Foto’s </w:t>
+      </w:r>
+      <w:proofErr w:type="spellStart"/>
+      <w:r>
+        <w:t>uploaden</w:t>
+      </w:r>
+      <w:proofErr w:type="spellEnd"/>
+      <w:r>
+        <w:t xml:space="preserve"> (Yannick)</w:t>
       </w:r>
       <w:bookmarkEnd w:id="32"/>
     </w:p>
@@ -20619,7 +20926,6 @@
         <w:rPr>
           <w:lang w:val="nl-BE"/>
         </w:rPr>
-        <w:lastRenderedPageBreak/>
         <w:t xml:space="preserve">Use case </w:t>
       </w:r>
       <w:r>
@@ -20727,7 +21033,21 @@
           <w:lang w:val="nl-BE"/>
         </w:rPr>
         <w:tab/>
-        <w:t>De eigenaar kan een lijst opvragen met alles reserveringen om zo ook de tefelbezetting te zien in percentages. Ook kan de eigenaar een overzicht opvragen van de omzet per dag, week of maand, en kan hij alle feedback opvragen met de gemiddelde scores.</w:t>
+        <w:t xml:space="preserve">De eigenaar kan een lijst opvragen met alles reserveringen om zo ook de </w:t>
+      </w:r>
+      <w:proofErr w:type="spellStart"/>
+      <w:r>
+        <w:rPr>
+          <w:lang w:val="nl-BE"/>
+        </w:rPr>
+        <w:t>tefelbezetting</w:t>
+      </w:r>
+      <w:proofErr w:type="spellEnd"/>
+      <w:r>
+        <w:rPr>
+          <w:lang w:val="nl-BE"/>
+        </w:rPr>
+        <w:t xml:space="preserve"> te zien in percentages. Ook kan de eigenaar een overzicht opvragen van de omzet per dag, week of maand, en kan hij alle feedback opvragen met de gemiddelde scores.</w:t>
       </w:r>
     </w:p>
     <w:p>
@@ -20748,6 +21068,7 @@
         <w:rPr>
           <w:lang w:val="nl-BE"/>
         </w:rPr>
+        <w:lastRenderedPageBreak/>
         <w:t>[Uitzonderingen]:</w:t>
       </w:r>
       <w:r>
@@ -20998,8 +21319,16 @@
         <w:rPr>
           <w:lang w:val="nl-BE"/>
         </w:rPr>
-        <w:t>[Extra opmerkingen]: /</w:t>
-      </w:r>
+        <w:t>[Extra opmerkingen]</w:t>
+      </w:r>
+      <w:proofErr w:type="gramStart"/>
+      <w:r>
+        <w:rPr>
+          <w:lang w:val="nl-BE"/>
+        </w:rPr>
+        <w:t>: /</w:t>
+      </w:r>
+      <w:proofErr w:type="gramEnd"/>
     </w:p>
     <w:p>
       <w:pPr>
@@ -21173,7 +21502,7 @@
       </w:r>
     </w:p>
     <w:sectPr>
-      <w:footerReference w:type="default" r:id="rId29"/>
+      <w:footerReference w:type="default" r:id="rId31"/>
       <w:pgSz w:w="11906" w:h="16838"/>
       <w:pgMar w:top="1418" w:right="1418" w:bottom="1304" w:left="1418" w:header="680" w:footer="284" w:gutter="0"/>
       <w:cols w:space="708"/>
@@ -21264,8 +21593,13 @@
             <w:framePr w:wrap="auto" w:vAnchor="margin" w:hAnchor="text" w:yAlign="inline"/>
             <w:suppressOverlap w:val="0"/>
           </w:pPr>
+          <w:proofErr w:type="spellStart"/>
           <w:r>
-            <w:t>Requirements Analysis</w:t>
+            <w:t>Requirements</w:t>
+          </w:r>
+          <w:proofErr w:type="spellEnd"/>
+          <w:r>
+            <w:t xml:space="preserve"> Analysis</w:t>
           </w:r>
         </w:p>
       </w:tc>

</xml_diff>

<commit_message>
niet-functionele eisen werden toegevoegd. Ook de figma link staat in het document
</commit_message>
<xml_diff>
--- a/Analyse-en-ontwerprapport_Lier1.docx
+++ b/Analyse-en-ontwerprapport_Lier1.docx
@@ -15040,7 +15040,22 @@
         <w:rPr>
           <w:lang w:val="nl-BE"/>
         </w:rPr>
-        <w:t>Respecteer de volgorde waarin de usecases in het use case diagram voorkomen.</w:t>
+        <w:t xml:space="preserve">De schermen kunnen teruggevonden worden op: </w:t>
+      </w:r>
+      <w:hyperlink r:id="rId12" w:history="1">
+        <w:r>
+          <w:rPr>
+            <w:rStyle w:val="Hyperlink"/>
+            <w:lang w:val="nl-BE"/>
+          </w:rPr>
+          <w:t>https://www.figma.com/design/Qe3CmOZJ7dVtV3f8VRec89/Untitled?node-id=1-29&amp;p=f&amp;t=aoPnNMSo5bILZZ4J-0</w:t>
+        </w:r>
+      </w:hyperlink>
+      <w:r>
+        <w:rPr>
+          <w:lang w:val="nl-BE"/>
+        </w:rPr>
+        <w:t xml:space="preserve"> </w:t>
       </w:r>
     </w:p>
     <w:p>
@@ -15357,6 +15372,7 @@
         <w:rPr>
           <w:lang w:val="nl-BE"/>
         </w:rPr>
+        <w:lastRenderedPageBreak/>
         <w:t>Een wachtwoord instellen voor de account voor veiligheid</w:t>
       </w:r>
     </w:p>
@@ -15381,7 +15397,6 @@
           <w:bCs/>
           <w:lang w:val="nl-BE"/>
         </w:rPr>
-        <w:lastRenderedPageBreak/>
         <w:t xml:space="preserve">Schermen: </w:t>
       </w:r>
     </w:p>
@@ -16049,6 +16064,7 @@
         <w:rPr>
           <w:lang w:val="nl-BE"/>
         </w:rPr>
+        <w:lastRenderedPageBreak/>
         <w:t xml:space="preserve">Use case 4 Bestellingen doorgeven </w:t>
       </w:r>
       <w:bookmarkEnd w:id="17"/>
@@ -16090,7 +16106,6 @@
         <w:rPr>
           <w:lang w:val="nl-BE"/>
         </w:rPr>
-        <w:lastRenderedPageBreak/>
         <w:t>[Voorwaarde]: De aanwezigheid is bevestigd door de zaalverantwoordelijke.</w:t>
       </w:r>
     </w:p>
@@ -16756,6 +16771,7 @@
         <w:rPr>
           <w:lang w:val="nl-BE"/>
         </w:rPr>
+        <w:lastRenderedPageBreak/>
         <w:t>De klant schrijft optioneel een opmerking.</w:t>
       </w:r>
     </w:p>
@@ -16819,7 +16835,6 @@
           <w:u w:val="single"/>
           <w:lang w:val="nl-BE"/>
         </w:rPr>
-        <w:lastRenderedPageBreak/>
         <w:t>De klant heeft geen geldige bestelling geplaatst</w:t>
       </w:r>
       <w:r>
@@ -17255,6 +17270,7 @@
           <w:noProof/>
           <w:lang w:val="nl-BE"/>
         </w:rPr>
+        <w:lastRenderedPageBreak/>
         <w:drawing>
           <wp:inline distT="0" distB="0" distL="0" distR="0" wp14:anchorId="2719CD96" wp14:editId="23F0B98D">
             <wp:extent cx="4515480" cy="3153215"/>
@@ -17268,68 +17284,6 @@
                 <pic:pic xmlns:pic="http://schemas.openxmlformats.org/drawingml/2006/picture">
                   <pic:nvPicPr>
                     <pic:cNvPr id="1101600897" name=""/>
-                    <pic:cNvPicPr/>
-                  </pic:nvPicPr>
-                  <pic:blipFill>
-                    <a:blip r:embed="rId12"/>
-                    <a:stretch>
-                      <a:fillRect/>
-                    </a:stretch>
-                  </pic:blipFill>
-                  <pic:spPr>
-                    <a:xfrm>
-                      <a:off x="0" y="0"/>
-                      <a:ext cx="4515480" cy="3153215"/>
-                    </a:xfrm>
-                    <a:prstGeom prst="rect">
-                      <a:avLst/>
-                    </a:prstGeom>
-                  </pic:spPr>
-                </pic:pic>
-              </a:graphicData>
-            </a:graphic>
-          </wp:inline>
-        </w:drawing>
-      </w:r>
-    </w:p>
-    <w:p>
-      <w:pPr>
-        <w:rPr>
-          <w:b/>
-          <w:bCs/>
-          <w:lang w:val="nl-BE"/>
-        </w:rPr>
-      </w:pPr>
-    </w:p>
-    <w:p>
-      <w:pPr>
-        <w:rPr>
-          <w:b/>
-          <w:bCs/>
-          <w:lang w:val="nl-BE"/>
-        </w:rPr>
-      </w:pPr>
-      <w:r>
-        <w:rPr>
-          <w:b/>
-          <w:bCs/>
-          <w:noProof/>
-          <w:lang w:val="nl-BE"/>
-        </w:rPr>
-        <w:lastRenderedPageBreak/>
-        <w:drawing>
-          <wp:inline distT="0" distB="0" distL="0" distR="0" wp14:anchorId="4FC8AE22" wp14:editId="3BC1F7FF">
-            <wp:extent cx="4515480" cy="3153215"/>
-            <wp:effectExtent l="0" t="0" r="0" b="9525"/>
-            <wp:docPr id="985502636" name="Afbeelding 1" descr="Afbeelding met tekst, schermopname, Parallel, nummer&#10;&#10;Door AI gegenereerde inhoud is mogelijk onjuist."/>
-            <wp:cNvGraphicFramePr>
-              <a:graphicFrameLocks xmlns:a="http://schemas.openxmlformats.org/drawingml/2006/main" noChangeAspect="1"/>
-            </wp:cNvGraphicFramePr>
-            <a:graphic xmlns:a="http://schemas.openxmlformats.org/drawingml/2006/main">
-              <a:graphicData uri="http://schemas.openxmlformats.org/drawingml/2006/picture">
-                <pic:pic xmlns:pic="http://schemas.openxmlformats.org/drawingml/2006/picture">
-                  <pic:nvPicPr>
-                    <pic:cNvPr id="985502636" name="Afbeelding 1" descr="Afbeelding met tekst, schermopname, Parallel, nummer&#10;&#10;Door AI gegenereerde inhoud is mogelijk onjuist."/>
                     <pic:cNvPicPr/>
                   </pic:nvPicPr>
                   <pic:blipFill>
@@ -17379,6 +17333,68 @@
           <w:lang w:val="nl-BE"/>
         </w:rPr>
         <w:drawing>
+          <wp:inline distT="0" distB="0" distL="0" distR="0" wp14:anchorId="4FC8AE22" wp14:editId="3BC1F7FF">
+            <wp:extent cx="4515480" cy="3153215"/>
+            <wp:effectExtent l="0" t="0" r="0" b="9525"/>
+            <wp:docPr id="985502636" name="Afbeelding 1" descr="Afbeelding met tekst, schermopname, Parallel, nummer&#10;&#10;Door AI gegenereerde inhoud is mogelijk onjuist."/>
+            <wp:cNvGraphicFramePr>
+              <a:graphicFrameLocks xmlns:a="http://schemas.openxmlformats.org/drawingml/2006/main" noChangeAspect="1"/>
+            </wp:cNvGraphicFramePr>
+            <a:graphic xmlns:a="http://schemas.openxmlformats.org/drawingml/2006/main">
+              <a:graphicData uri="http://schemas.openxmlformats.org/drawingml/2006/picture">
+                <pic:pic xmlns:pic="http://schemas.openxmlformats.org/drawingml/2006/picture">
+                  <pic:nvPicPr>
+                    <pic:cNvPr id="985502636" name="Afbeelding 1" descr="Afbeelding met tekst, schermopname, Parallel, nummer&#10;&#10;Door AI gegenereerde inhoud is mogelijk onjuist."/>
+                    <pic:cNvPicPr/>
+                  </pic:nvPicPr>
+                  <pic:blipFill>
+                    <a:blip r:embed="rId14"/>
+                    <a:stretch>
+                      <a:fillRect/>
+                    </a:stretch>
+                  </pic:blipFill>
+                  <pic:spPr>
+                    <a:xfrm>
+                      <a:off x="0" y="0"/>
+                      <a:ext cx="4515480" cy="3153215"/>
+                    </a:xfrm>
+                    <a:prstGeom prst="rect">
+                      <a:avLst/>
+                    </a:prstGeom>
+                  </pic:spPr>
+                </pic:pic>
+              </a:graphicData>
+            </a:graphic>
+          </wp:inline>
+        </w:drawing>
+      </w:r>
+    </w:p>
+    <w:p>
+      <w:pPr>
+        <w:rPr>
+          <w:b/>
+          <w:bCs/>
+          <w:lang w:val="nl-BE"/>
+        </w:rPr>
+      </w:pPr>
+    </w:p>
+    <w:p>
+      <w:pPr>
+        <w:rPr>
+          <w:b/>
+          <w:bCs/>
+          <w:lang w:val="nl-BE"/>
+        </w:rPr>
+      </w:pPr>
+      <w:r>
+        <w:rPr>
+          <w:b/>
+          <w:bCs/>
+          <w:noProof/>
+          <w:lang w:val="nl-BE"/>
+        </w:rPr>
+        <w:lastRenderedPageBreak/>
+        <w:drawing>
           <wp:inline distT="0" distB="0" distL="0" distR="0" wp14:anchorId="36915267" wp14:editId="73F3DDE2">
             <wp:extent cx="4467849" cy="3143689"/>
             <wp:effectExtent l="0" t="0" r="9525" b="0"/>
@@ -17394,7 +17410,7 @@
                     <pic:cNvPicPr/>
                   </pic:nvPicPr>
                   <pic:blipFill>
-                    <a:blip r:embed="rId14"/>
+                    <a:blip r:embed="rId15"/>
                     <a:stretch>
                       <a:fillRect/>
                     </a:stretch>
@@ -17544,7 +17560,6 @@
         <w:rPr>
           <w:lang w:val="nl-BE"/>
         </w:rPr>
-        <w:lastRenderedPageBreak/>
         <w:t>[Uitzonderingen]:</w:t>
       </w:r>
       <w:r>
@@ -17637,6 +17652,7 @@
           <w:noProof/>
           <w:lang w:val="nl-BE"/>
         </w:rPr>
+        <w:lastRenderedPageBreak/>
         <w:drawing>
           <wp:inline distT="0" distB="0" distL="0" distR="0" wp14:anchorId="46DF401D" wp14:editId="09658B9E">
             <wp:extent cx="5759450" cy="4038600"/>
@@ -17653,7 +17669,7 @@
                     <pic:cNvPicPr/>
                   </pic:nvPicPr>
                   <pic:blipFill>
-                    <a:blip r:embed="rId15"/>
+                    <a:blip r:embed="rId16"/>
                     <a:stretch>
                       <a:fillRect/>
                     </a:stretch>
@@ -17923,7 +17939,7 @@
                     <pic:cNvPicPr/>
                   </pic:nvPicPr>
                   <pic:blipFill>
-                    <a:blip r:embed="rId16"/>
+                    <a:blip r:embed="rId17"/>
                     <a:stretch>
                       <a:fillRect/>
                     </a:stretch>
@@ -17984,7 +18000,7 @@
                     <pic:cNvPicPr/>
                   </pic:nvPicPr>
                   <pic:blipFill>
-                    <a:blip r:embed="rId17"/>
+                    <a:blip r:embed="rId18"/>
                     <a:stretch>
                       <a:fillRect/>
                     </a:stretch>
@@ -18236,7 +18252,7 @@
                     <pic:cNvPicPr/>
                   </pic:nvPicPr>
                   <pic:blipFill>
-                    <a:blip r:embed="rId18"/>
+                    <a:blip r:embed="rId19"/>
                     <a:stretch>
                       <a:fillRect/>
                     </a:stretch>
@@ -18425,7 +18441,7 @@
                     <pic:cNvPicPr/>
                   </pic:nvPicPr>
                   <pic:blipFill>
-                    <a:blip r:embed="rId19"/>
+                    <a:blip r:embed="rId20"/>
                     <a:stretch>
                       <a:fillRect/>
                     </a:stretch>
@@ -18480,7 +18496,7 @@
                     <pic:cNvPicPr/>
                   </pic:nvPicPr>
                   <pic:blipFill>
-                    <a:blip r:embed="rId20"/>
+                    <a:blip r:embed="rId21"/>
                     <a:stretch>
                       <a:fillRect/>
                     </a:stretch>
@@ -18888,7 +18904,7 @@
                     </pic:cNvPicPr>
                   </pic:nvPicPr>
                   <pic:blipFill>
-                    <a:blip r:embed="rId21" cstate="print">
+                    <a:blip r:embed="rId22" cstate="print">
                       <a:extLst>
                         <a:ext uri="{28A0092B-C50C-407E-A947-70E740481C1C}">
                           <a14:useLocalDpi xmlns:a14="http://schemas.microsoft.com/office/drawing/2010/main" val="0"/>
@@ -19005,7 +19021,7 @@
                     </pic:cNvPicPr>
                   </pic:nvPicPr>
                   <pic:blipFill>
-                    <a:blip r:embed="rId22" cstate="print">
+                    <a:blip r:embed="rId23" cstate="print">
                       <a:extLst>
                         <a:ext uri="{28A0092B-C50C-407E-A947-70E740481C1C}">
                           <a14:useLocalDpi xmlns:a14="http://schemas.microsoft.com/office/drawing/2010/main" val="0"/>
@@ -19087,7 +19103,7 @@
                     </pic:cNvPicPr>
                   </pic:nvPicPr>
                   <pic:blipFill>
-                    <a:blip r:embed="rId23">
+                    <a:blip r:embed="rId24">
                       <a:extLst>
                         <a:ext uri="{28A0092B-C50C-407E-A947-70E740481C1C}">
                           <a14:useLocalDpi xmlns:a14="http://schemas.microsoft.com/office/drawing/2010/main" val="0"/>
@@ -19196,7 +19212,7 @@
                     </pic:cNvPicPr>
                   </pic:nvPicPr>
                   <pic:blipFill>
-                    <a:blip r:embed="rId24">
+                    <a:blip r:embed="rId25">
                       <a:extLst>
                         <a:ext uri="{28A0092B-C50C-407E-A947-70E740481C1C}">
                           <a14:useLocalDpi xmlns:a14="http://schemas.microsoft.com/office/drawing/2010/main" val="0"/>
@@ -19287,7 +19303,7 @@
                     </pic:cNvPicPr>
                   </pic:nvPicPr>
                   <pic:blipFill>
-                    <a:blip r:embed="rId25">
+                    <a:blip r:embed="rId26">
                       <a:extLst>
                         <a:ext uri="{28A0092B-C50C-407E-A947-70E740481C1C}">
                           <a14:useLocalDpi xmlns:a14="http://schemas.microsoft.com/office/drawing/2010/main" val="0"/>
@@ -19378,7 +19394,7 @@
                     </pic:cNvPicPr>
                   </pic:nvPicPr>
                   <pic:blipFill>
-                    <a:blip r:embed="rId26">
+                    <a:blip r:embed="rId27">
                       <a:extLst>
                         <a:ext uri="{28A0092B-C50C-407E-A947-70E740481C1C}">
                           <a14:useLocalDpi xmlns:a14="http://schemas.microsoft.com/office/drawing/2010/main" val="0"/>
@@ -19468,7 +19484,7 @@
                     </pic:cNvPicPr>
                   </pic:nvPicPr>
                   <pic:blipFill>
-                    <a:blip r:embed="rId27" cstate="print">
+                    <a:blip r:embed="rId28" cstate="print">
                       <a:extLst>
                         <a:ext uri="{28A0092B-C50C-407E-A947-70E740481C1C}">
                           <a14:useLocalDpi xmlns:a14="http://schemas.microsoft.com/office/drawing/2010/main" val="0"/>
@@ -19541,7 +19557,7 @@
           <w:noProof/>
         </w:rPr>
         <w:drawing>
-          <wp:inline distT="0" distB="0" distL="0" distR="0" wp14:anchorId="4A52EC00" wp14:editId="6676463D">
+          <wp:inline distT="0" distB="0" distL="0" distR="0" wp14:anchorId="4A52EC00" wp14:editId="33206F12">
             <wp:extent cx="4597400" cy="3914632"/>
             <wp:effectExtent l="0" t="0" r="0" b="0"/>
             <wp:docPr id="114957793" name="Afbeelding 73" descr="Afbeelding met tekst, schermopname, nummer, software&#10;&#10;Door AI gegenereerde inhoud is mogelijk onjuist."/>
@@ -19558,7 +19574,7 @@
                     </pic:cNvPicPr>
                   </pic:nvPicPr>
                   <pic:blipFill>
-                    <a:blip r:embed="rId28" cstate="print">
+                    <a:blip r:embed="rId29" cstate="print">
                       <a:extLst>
                         <a:ext uri="{28A0092B-C50C-407E-A947-70E740481C1C}">
                           <a14:useLocalDpi xmlns:a14="http://schemas.microsoft.com/office/drawing/2010/main" val="0"/>
@@ -19800,7 +19816,7 @@
           <w:lang w:val="nl-BE"/>
         </w:rPr>
         <w:drawing>
-          <wp:inline distT="0" distB="0" distL="0" distR="0" wp14:anchorId="72B53F74" wp14:editId="6AFF7D49">
+          <wp:inline distT="0" distB="0" distL="0" distR="0" wp14:anchorId="72B53F74" wp14:editId="6C6D2B3B">
             <wp:extent cx="5753735" cy="4088765"/>
             <wp:effectExtent l="0" t="0" r="0" b="6985"/>
             <wp:docPr id="1455579704" name="Afbeelding 63"/>
@@ -19817,7 +19833,7 @@
                     </pic:cNvPicPr>
                   </pic:nvPicPr>
                   <pic:blipFill>
-                    <a:blip r:embed="rId29" cstate="print">
+                    <a:blip r:embed="rId30" cstate="print">
                       <a:extLst>
                         <a:ext uri="{28A0092B-C50C-407E-A947-70E740481C1C}">
                           <a14:useLocalDpi xmlns:a14="http://schemas.microsoft.com/office/drawing/2010/main" val="0"/>
@@ -20021,7 +20037,7 @@
           <w:noProof/>
         </w:rPr>
         <w:drawing>
-          <wp:inline distT="0" distB="0" distL="0" distR="0" wp14:anchorId="534B8FD7" wp14:editId="2DA6971A">
+          <wp:inline distT="0" distB="0" distL="0" distR="0" wp14:anchorId="534B8FD7" wp14:editId="69869E20">
             <wp:extent cx="5759450" cy="4106545"/>
             <wp:effectExtent l="0" t="0" r="0" b="8255"/>
             <wp:docPr id="1440378172" name="Afbeelding 64" descr="Afbeelding met tekst, schermopname, software, Webpagina&#10;&#10;Door AI gegenereerde inhoud is mogelijk onjuist."/>
@@ -20038,7 +20054,7 @@
                     </pic:cNvPicPr>
                   </pic:nvPicPr>
                   <pic:blipFill>
-                    <a:blip r:embed="rId30" cstate="print">
+                    <a:blip r:embed="rId31" cstate="print">
                       <a:extLst>
                         <a:ext uri="{28A0092B-C50C-407E-A947-70E740481C1C}">
                           <a14:useLocalDpi xmlns:a14="http://schemas.microsoft.com/office/drawing/2010/main" val="0"/>
@@ -21501,8 +21517,174 @@
         <w:t xml:space="preserve"> </w:t>
       </w:r>
     </w:p>
+    <w:p>
+      <w:pPr>
+        <w:pStyle w:val="Kop3"/>
+        <w:rPr>
+          <w:lang w:eastAsia="nl-BE"/>
+        </w:rPr>
+      </w:pPr>
+      <w:r>
+        <w:rPr>
+          <w:lang w:eastAsia="nl-BE"/>
+        </w:rPr>
+        <w:t>Beveiliging</w:t>
+      </w:r>
+    </w:p>
+    <w:p>
+      <w:pPr>
+        <w:pStyle w:val="Lijstalinea"/>
+        <w:numPr>
+          <w:ilvl w:val="0"/>
+          <w:numId w:val="13"/>
+        </w:numPr>
+        <w:rPr>
+          <w:lang w:eastAsia="nl-BE"/>
+        </w:rPr>
+      </w:pPr>
+      <w:r>
+        <w:rPr>
+          <w:lang w:eastAsia="nl-BE"/>
+        </w:rPr>
+        <w:t>Gebruikersgegevens moeten versleuteld opgeslagen worden.</w:t>
+      </w:r>
+    </w:p>
+    <w:p>
+      <w:pPr>
+        <w:pStyle w:val="Lijstalinea"/>
+        <w:numPr>
+          <w:ilvl w:val="0"/>
+          <w:numId w:val="13"/>
+        </w:numPr>
+        <w:rPr>
+          <w:lang w:eastAsia="nl-BE"/>
+        </w:rPr>
+      </w:pPr>
+      <w:r>
+        <w:rPr>
+          <w:lang w:eastAsia="nl-BE"/>
+        </w:rPr>
+        <w:t>Maak gebruik van HTTPS om gegevens te beveiligen tijdens het verzenden.</w:t>
+      </w:r>
+    </w:p>
+    <w:p>
+      <w:pPr>
+        <w:pStyle w:val="Lijstalinea"/>
+        <w:numPr>
+          <w:ilvl w:val="0"/>
+          <w:numId w:val="13"/>
+        </w:numPr>
+        <w:rPr>
+          <w:lang w:eastAsia="nl-BE"/>
+        </w:rPr>
+      </w:pPr>
+      <w:r>
+        <w:rPr>
+          <w:lang w:eastAsia="nl-BE"/>
+        </w:rPr>
+        <w:t>Maak gebruik van rollen- en rechtenbeheer om gevoelige acties te beveiligingen. Denk hierbij aan het wijzigen van reserveringen, beheren van gerechten en drank, …</w:t>
+      </w:r>
+    </w:p>
+    <w:p>
+      <w:pPr>
+        <w:rPr>
+          <w:lang w:eastAsia="nl-BE"/>
+        </w:rPr>
+      </w:pPr>
+    </w:p>
+    <w:p>
+      <w:pPr>
+        <w:pStyle w:val="Kop3"/>
+        <w:rPr>
+          <w:lang w:eastAsia="nl-BE"/>
+        </w:rPr>
+      </w:pPr>
+      <w:r>
+        <w:rPr>
+          <w:lang w:eastAsia="nl-BE"/>
+        </w:rPr>
+        <w:t>Gebruikerservaring</w:t>
+      </w:r>
+    </w:p>
+    <w:p>
+      <w:pPr>
+        <w:pStyle w:val="Lijstalinea"/>
+        <w:numPr>
+          <w:ilvl w:val="0"/>
+          <w:numId w:val="14"/>
+        </w:numPr>
+        <w:rPr>
+          <w:lang w:eastAsia="nl-BE"/>
+        </w:rPr>
+      </w:pPr>
+      <w:r>
+        <w:rPr>
+          <w:lang w:eastAsia="nl-BE"/>
+        </w:rPr>
+        <w:t>Het systeem moet inzetbaar zijn in de meest gebruikte browsers.</w:t>
+      </w:r>
+    </w:p>
+    <w:p>
+      <w:pPr>
+        <w:pStyle w:val="Lijstalinea"/>
+        <w:numPr>
+          <w:ilvl w:val="0"/>
+          <w:numId w:val="14"/>
+        </w:numPr>
+        <w:rPr>
+          <w:lang w:eastAsia="nl-BE"/>
+        </w:rPr>
+      </w:pPr>
+      <w:r>
+        <w:rPr>
+          <w:lang w:eastAsia="nl-BE"/>
+        </w:rPr>
+        <w:t>De applicatie moet responsief zijn voor alle toestellen.</w:t>
+      </w:r>
+    </w:p>
+    <w:p>
+      <w:pPr>
+        <w:rPr>
+          <w:lang w:eastAsia="nl-BE"/>
+        </w:rPr>
+      </w:pPr>
+    </w:p>
+    <w:p>
+      <w:pPr>
+        <w:pStyle w:val="Kop3"/>
+        <w:rPr>
+          <w:lang w:eastAsia="nl-BE"/>
+        </w:rPr>
+      </w:pPr>
+      <w:proofErr w:type="spellStart"/>
+      <w:r>
+        <w:rPr>
+          <w:lang w:eastAsia="nl-BE"/>
+        </w:rPr>
+        <w:t>GDPR</w:t>
+      </w:r>
+      <w:proofErr w:type="spellEnd"/>
+    </w:p>
+    <w:p>
+      <w:pPr>
+        <w:pStyle w:val="Lijstalinea"/>
+        <w:numPr>
+          <w:ilvl w:val="0"/>
+          <w:numId w:val="15"/>
+        </w:numPr>
+        <w:rPr>
+          <w:lang w:eastAsia="nl-BE"/>
+        </w:rPr>
+      </w:pPr>
+      <w:r>
+        <w:rPr>
+          <w:lang w:eastAsia="nl-BE"/>
+        </w:rPr>
+        <w:t>Klanten moeten hun gegevens kunnen verwijderen. Ook de reviews van deze gebruiker moeten dan verwijderd worden. Hierbij wordt het account op inactief gezet en de persoonlijke gegevens worden verwijderd. Het account bestaat nog wel voor rapportage doeleinden.</w:t>
+      </w:r>
+    </w:p>
     <w:sectPr>
-      <w:footerReference w:type="default" r:id="rId31"/>
+      <w:footerReference w:type="default" r:id="rId32"/>
       <w:pgSz w:w="11906" w:h="16838"/>
       <w:pgMar w:top="1418" w:right="1418" w:bottom="1304" w:left="1418" w:header="680" w:footer="284" w:gutter="0"/>
       <w:cols w:space="708"/>
@@ -21707,6 +21889,119 @@
     </w:lvl>
   </w:abstractNum>
   <w:abstractNum w:abstractNumId="2" w15:restartNumberingAfterBreak="0">
+    <w:nsid w:val="0D8670C4"/>
+    <w:multiLevelType w:val="hybridMultilevel"/>
+    <w:tmpl w:val="DFE85220"/>
+    <w:lvl w:ilvl="0" w:tplc="02786B16">
+      <w:start w:val="1"/>
+      <w:numFmt w:val="bullet"/>
+      <w:lvlText w:val=""/>
+      <w:lvlJc w:val="left"/>
+      <w:pPr>
+        <w:ind w:left="720" w:hanging="360"/>
+      </w:pPr>
+      <w:rPr>
+        <w:rFonts w:ascii="Wingdings" w:hAnsi="Wingdings" w:hint="default"/>
+      </w:rPr>
+    </w:lvl>
+    <w:lvl w:ilvl="1" w:tplc="04130003" w:tentative="1">
+      <w:start w:val="1"/>
+      <w:numFmt w:val="bullet"/>
+      <w:lvlText w:val="o"/>
+      <w:lvlJc w:val="left"/>
+      <w:pPr>
+        <w:ind w:left="1440" w:hanging="360"/>
+      </w:pPr>
+      <w:rPr>
+        <w:rFonts w:ascii="Courier New" w:hAnsi="Courier New" w:cs="Courier New" w:hint="default"/>
+      </w:rPr>
+    </w:lvl>
+    <w:lvl w:ilvl="2" w:tplc="04130005" w:tentative="1">
+      <w:start w:val="1"/>
+      <w:numFmt w:val="bullet"/>
+      <w:lvlText w:val=""/>
+      <w:lvlJc w:val="left"/>
+      <w:pPr>
+        <w:ind w:left="2160" w:hanging="360"/>
+      </w:pPr>
+      <w:rPr>
+        <w:rFonts w:ascii="Wingdings" w:hAnsi="Wingdings" w:hint="default"/>
+      </w:rPr>
+    </w:lvl>
+    <w:lvl w:ilvl="3" w:tplc="04130001" w:tentative="1">
+      <w:start w:val="1"/>
+      <w:numFmt w:val="bullet"/>
+      <w:lvlText w:val=""/>
+      <w:lvlJc w:val="left"/>
+      <w:pPr>
+        <w:ind w:left="2880" w:hanging="360"/>
+      </w:pPr>
+      <w:rPr>
+        <w:rFonts w:ascii="Symbol" w:hAnsi="Symbol" w:hint="default"/>
+      </w:rPr>
+    </w:lvl>
+    <w:lvl w:ilvl="4" w:tplc="04130003" w:tentative="1">
+      <w:start w:val="1"/>
+      <w:numFmt w:val="bullet"/>
+      <w:lvlText w:val="o"/>
+      <w:lvlJc w:val="left"/>
+      <w:pPr>
+        <w:ind w:left="3600" w:hanging="360"/>
+      </w:pPr>
+      <w:rPr>
+        <w:rFonts w:ascii="Courier New" w:hAnsi="Courier New" w:cs="Courier New" w:hint="default"/>
+      </w:rPr>
+    </w:lvl>
+    <w:lvl w:ilvl="5" w:tplc="04130005" w:tentative="1">
+      <w:start w:val="1"/>
+      <w:numFmt w:val="bullet"/>
+      <w:lvlText w:val=""/>
+      <w:lvlJc w:val="left"/>
+      <w:pPr>
+        <w:ind w:left="4320" w:hanging="360"/>
+      </w:pPr>
+      <w:rPr>
+        <w:rFonts w:ascii="Wingdings" w:hAnsi="Wingdings" w:hint="default"/>
+      </w:rPr>
+    </w:lvl>
+    <w:lvl w:ilvl="6" w:tplc="04130001" w:tentative="1">
+      <w:start w:val="1"/>
+      <w:numFmt w:val="bullet"/>
+      <w:lvlText w:val=""/>
+      <w:lvlJc w:val="left"/>
+      <w:pPr>
+        <w:ind w:left="5040" w:hanging="360"/>
+      </w:pPr>
+      <w:rPr>
+        <w:rFonts w:ascii="Symbol" w:hAnsi="Symbol" w:hint="default"/>
+      </w:rPr>
+    </w:lvl>
+    <w:lvl w:ilvl="7" w:tplc="04130003" w:tentative="1">
+      <w:start w:val="1"/>
+      <w:numFmt w:val="bullet"/>
+      <w:lvlText w:val="o"/>
+      <w:lvlJc w:val="left"/>
+      <w:pPr>
+        <w:ind w:left="5760" w:hanging="360"/>
+      </w:pPr>
+      <w:rPr>
+        <w:rFonts w:ascii="Courier New" w:hAnsi="Courier New" w:cs="Courier New" w:hint="default"/>
+      </w:rPr>
+    </w:lvl>
+    <w:lvl w:ilvl="8" w:tplc="04130005" w:tentative="1">
+      <w:start w:val="1"/>
+      <w:numFmt w:val="bullet"/>
+      <w:lvlText w:val=""/>
+      <w:lvlJc w:val="left"/>
+      <w:pPr>
+        <w:ind w:left="6480" w:hanging="360"/>
+      </w:pPr>
+      <w:rPr>
+        <w:rFonts w:ascii="Wingdings" w:hAnsi="Wingdings" w:hint="default"/>
+      </w:rPr>
+    </w:lvl>
+  </w:abstractNum>
+  <w:abstractNum w:abstractNumId="3" w15:restartNumberingAfterBreak="0">
     <w:nsid w:val="0F6D079C"/>
     <w:multiLevelType w:val="multilevel"/>
     <w:tmpl w:val="0F6D079C"/>
@@ -21825,7 +22120,7 @@
       </w:rPr>
     </w:lvl>
   </w:abstractNum>
-  <w:abstractNum w:abstractNumId="3" w15:restartNumberingAfterBreak="0">
+  <w:abstractNum w:abstractNumId="4" w15:restartNumberingAfterBreak="0">
     <w:nsid w:val="18FD4D72"/>
     <w:multiLevelType w:val="multilevel"/>
     <w:tmpl w:val="34561822"/>
@@ -21912,7 +22207,7 @@
       </w:pPr>
     </w:lvl>
   </w:abstractNum>
-  <w:abstractNum w:abstractNumId="4" w15:restartNumberingAfterBreak="0">
+  <w:abstractNum w:abstractNumId="5" w15:restartNumberingAfterBreak="0">
     <w:nsid w:val="2B245047"/>
     <w:multiLevelType w:val="multilevel"/>
     <w:tmpl w:val="2B245047"/>
@@ -22031,7 +22326,7 @@
       </w:rPr>
     </w:lvl>
   </w:abstractNum>
-  <w:abstractNum w:abstractNumId="5" w15:restartNumberingAfterBreak="0">
+  <w:abstractNum w:abstractNumId="6" w15:restartNumberingAfterBreak="0">
     <w:nsid w:val="319E4423"/>
     <w:multiLevelType w:val="multilevel"/>
     <w:tmpl w:val="319E4423"/>
@@ -22149,7 +22444,7 @@
       </w:rPr>
     </w:lvl>
   </w:abstractNum>
-  <w:abstractNum w:abstractNumId="6" w15:restartNumberingAfterBreak="0">
+  <w:abstractNum w:abstractNumId="7" w15:restartNumberingAfterBreak="0">
     <w:nsid w:val="51754914"/>
     <w:multiLevelType w:val="multilevel"/>
     <w:tmpl w:val="51754914"/>
@@ -22262,7 +22557,120 @@
       </w:rPr>
     </w:lvl>
   </w:abstractNum>
-  <w:abstractNum w:abstractNumId="7" w15:restartNumberingAfterBreak="0">
+  <w:abstractNum w:abstractNumId="8" w15:restartNumberingAfterBreak="0">
+    <w:nsid w:val="5FD70CEC"/>
+    <w:multiLevelType w:val="hybridMultilevel"/>
+    <w:tmpl w:val="38CA2760"/>
+    <w:lvl w:ilvl="0" w:tplc="02786B16">
+      <w:start w:val="1"/>
+      <w:numFmt w:val="bullet"/>
+      <w:lvlText w:val=""/>
+      <w:lvlJc w:val="left"/>
+      <w:pPr>
+        <w:ind w:left="720" w:hanging="360"/>
+      </w:pPr>
+      <w:rPr>
+        <w:rFonts w:ascii="Wingdings" w:hAnsi="Wingdings" w:hint="default"/>
+      </w:rPr>
+    </w:lvl>
+    <w:lvl w:ilvl="1" w:tplc="04130003" w:tentative="1">
+      <w:start w:val="1"/>
+      <w:numFmt w:val="bullet"/>
+      <w:lvlText w:val="o"/>
+      <w:lvlJc w:val="left"/>
+      <w:pPr>
+        <w:ind w:left="1440" w:hanging="360"/>
+      </w:pPr>
+      <w:rPr>
+        <w:rFonts w:ascii="Courier New" w:hAnsi="Courier New" w:cs="Courier New" w:hint="default"/>
+      </w:rPr>
+    </w:lvl>
+    <w:lvl w:ilvl="2" w:tplc="04130005" w:tentative="1">
+      <w:start w:val="1"/>
+      <w:numFmt w:val="bullet"/>
+      <w:lvlText w:val=""/>
+      <w:lvlJc w:val="left"/>
+      <w:pPr>
+        <w:ind w:left="2160" w:hanging="360"/>
+      </w:pPr>
+      <w:rPr>
+        <w:rFonts w:ascii="Wingdings" w:hAnsi="Wingdings" w:hint="default"/>
+      </w:rPr>
+    </w:lvl>
+    <w:lvl w:ilvl="3" w:tplc="04130001" w:tentative="1">
+      <w:start w:val="1"/>
+      <w:numFmt w:val="bullet"/>
+      <w:lvlText w:val=""/>
+      <w:lvlJc w:val="left"/>
+      <w:pPr>
+        <w:ind w:left="2880" w:hanging="360"/>
+      </w:pPr>
+      <w:rPr>
+        <w:rFonts w:ascii="Symbol" w:hAnsi="Symbol" w:hint="default"/>
+      </w:rPr>
+    </w:lvl>
+    <w:lvl w:ilvl="4" w:tplc="04130003" w:tentative="1">
+      <w:start w:val="1"/>
+      <w:numFmt w:val="bullet"/>
+      <w:lvlText w:val="o"/>
+      <w:lvlJc w:val="left"/>
+      <w:pPr>
+        <w:ind w:left="3600" w:hanging="360"/>
+      </w:pPr>
+      <w:rPr>
+        <w:rFonts w:ascii="Courier New" w:hAnsi="Courier New" w:cs="Courier New" w:hint="default"/>
+      </w:rPr>
+    </w:lvl>
+    <w:lvl w:ilvl="5" w:tplc="04130005" w:tentative="1">
+      <w:start w:val="1"/>
+      <w:numFmt w:val="bullet"/>
+      <w:lvlText w:val=""/>
+      <w:lvlJc w:val="left"/>
+      <w:pPr>
+        <w:ind w:left="4320" w:hanging="360"/>
+      </w:pPr>
+      <w:rPr>
+        <w:rFonts w:ascii="Wingdings" w:hAnsi="Wingdings" w:hint="default"/>
+      </w:rPr>
+    </w:lvl>
+    <w:lvl w:ilvl="6" w:tplc="04130001" w:tentative="1">
+      <w:start w:val="1"/>
+      <w:numFmt w:val="bullet"/>
+      <w:lvlText w:val=""/>
+      <w:lvlJc w:val="left"/>
+      <w:pPr>
+        <w:ind w:left="5040" w:hanging="360"/>
+      </w:pPr>
+      <w:rPr>
+        <w:rFonts w:ascii="Symbol" w:hAnsi="Symbol" w:hint="default"/>
+      </w:rPr>
+    </w:lvl>
+    <w:lvl w:ilvl="7" w:tplc="04130003" w:tentative="1">
+      <w:start w:val="1"/>
+      <w:numFmt w:val="bullet"/>
+      <w:lvlText w:val="o"/>
+      <w:lvlJc w:val="left"/>
+      <w:pPr>
+        <w:ind w:left="5760" w:hanging="360"/>
+      </w:pPr>
+      <w:rPr>
+        <w:rFonts w:ascii="Courier New" w:hAnsi="Courier New" w:cs="Courier New" w:hint="default"/>
+      </w:rPr>
+    </w:lvl>
+    <w:lvl w:ilvl="8" w:tplc="04130005" w:tentative="1">
+      <w:start w:val="1"/>
+      <w:numFmt w:val="bullet"/>
+      <w:lvlText w:val=""/>
+      <w:lvlJc w:val="left"/>
+      <w:pPr>
+        <w:ind w:left="6480" w:hanging="360"/>
+      </w:pPr>
+      <w:rPr>
+        <w:rFonts w:ascii="Wingdings" w:hAnsi="Wingdings" w:hint="default"/>
+      </w:rPr>
+    </w:lvl>
+  </w:abstractNum>
+  <w:abstractNum w:abstractNumId="9" w15:restartNumberingAfterBreak="0">
     <w:nsid w:val="60E74EAE"/>
     <w:multiLevelType w:val="multilevel"/>
     <w:tmpl w:val="60E74EAE"/>
@@ -22374,7 +22782,7 @@
       </w:rPr>
     </w:lvl>
   </w:abstractNum>
-  <w:abstractNum w:abstractNumId="8" w15:restartNumberingAfterBreak="0">
+  <w:abstractNum w:abstractNumId="10" w15:restartNumberingAfterBreak="0">
     <w:nsid w:val="61123F08"/>
     <w:multiLevelType w:val="multilevel"/>
     <w:tmpl w:val="61123F08"/>
@@ -22493,7 +22901,7 @@
       </w:rPr>
     </w:lvl>
   </w:abstractNum>
-  <w:abstractNum w:abstractNumId="9" w15:restartNumberingAfterBreak="0">
+  <w:abstractNum w:abstractNumId="11" w15:restartNumberingAfterBreak="0">
     <w:nsid w:val="652E66B2"/>
     <w:multiLevelType w:val="multilevel"/>
     <w:tmpl w:val="652E66B2"/>
@@ -22625,7 +23033,7 @@
       </w:rPr>
     </w:lvl>
   </w:abstractNum>
-  <w:abstractNum w:abstractNumId="10" w15:restartNumberingAfterBreak="0">
+  <w:abstractNum w:abstractNumId="12" w15:restartNumberingAfterBreak="0">
     <w:nsid w:val="67F57024"/>
     <w:multiLevelType w:val="multilevel"/>
     <w:tmpl w:val="67F57024"/>
@@ -22745,11 +23153,124 @@
       </w:rPr>
     </w:lvl>
   </w:abstractNum>
+  <w:abstractNum w:abstractNumId="13" w15:restartNumberingAfterBreak="0">
+    <w:nsid w:val="685F3FD5"/>
+    <w:multiLevelType w:val="hybridMultilevel"/>
+    <w:tmpl w:val="26222948"/>
+    <w:lvl w:ilvl="0" w:tplc="02786B16">
+      <w:start w:val="1"/>
+      <w:numFmt w:val="bullet"/>
+      <w:lvlText w:val=""/>
+      <w:lvlJc w:val="left"/>
+      <w:pPr>
+        <w:ind w:left="720" w:hanging="360"/>
+      </w:pPr>
+      <w:rPr>
+        <w:rFonts w:ascii="Wingdings" w:hAnsi="Wingdings" w:hint="default"/>
+      </w:rPr>
+    </w:lvl>
+    <w:lvl w:ilvl="1" w:tplc="04130003" w:tentative="1">
+      <w:start w:val="1"/>
+      <w:numFmt w:val="bullet"/>
+      <w:lvlText w:val="o"/>
+      <w:lvlJc w:val="left"/>
+      <w:pPr>
+        <w:ind w:left="1440" w:hanging="360"/>
+      </w:pPr>
+      <w:rPr>
+        <w:rFonts w:ascii="Courier New" w:hAnsi="Courier New" w:cs="Courier New" w:hint="default"/>
+      </w:rPr>
+    </w:lvl>
+    <w:lvl w:ilvl="2" w:tplc="04130005" w:tentative="1">
+      <w:start w:val="1"/>
+      <w:numFmt w:val="bullet"/>
+      <w:lvlText w:val=""/>
+      <w:lvlJc w:val="left"/>
+      <w:pPr>
+        <w:ind w:left="2160" w:hanging="360"/>
+      </w:pPr>
+      <w:rPr>
+        <w:rFonts w:ascii="Wingdings" w:hAnsi="Wingdings" w:hint="default"/>
+      </w:rPr>
+    </w:lvl>
+    <w:lvl w:ilvl="3" w:tplc="04130001" w:tentative="1">
+      <w:start w:val="1"/>
+      <w:numFmt w:val="bullet"/>
+      <w:lvlText w:val=""/>
+      <w:lvlJc w:val="left"/>
+      <w:pPr>
+        <w:ind w:left="2880" w:hanging="360"/>
+      </w:pPr>
+      <w:rPr>
+        <w:rFonts w:ascii="Symbol" w:hAnsi="Symbol" w:hint="default"/>
+      </w:rPr>
+    </w:lvl>
+    <w:lvl w:ilvl="4" w:tplc="04130003" w:tentative="1">
+      <w:start w:val="1"/>
+      <w:numFmt w:val="bullet"/>
+      <w:lvlText w:val="o"/>
+      <w:lvlJc w:val="left"/>
+      <w:pPr>
+        <w:ind w:left="3600" w:hanging="360"/>
+      </w:pPr>
+      <w:rPr>
+        <w:rFonts w:ascii="Courier New" w:hAnsi="Courier New" w:cs="Courier New" w:hint="default"/>
+      </w:rPr>
+    </w:lvl>
+    <w:lvl w:ilvl="5" w:tplc="04130005" w:tentative="1">
+      <w:start w:val="1"/>
+      <w:numFmt w:val="bullet"/>
+      <w:lvlText w:val=""/>
+      <w:lvlJc w:val="left"/>
+      <w:pPr>
+        <w:ind w:left="4320" w:hanging="360"/>
+      </w:pPr>
+      <w:rPr>
+        <w:rFonts w:ascii="Wingdings" w:hAnsi="Wingdings" w:hint="default"/>
+      </w:rPr>
+    </w:lvl>
+    <w:lvl w:ilvl="6" w:tplc="04130001" w:tentative="1">
+      <w:start w:val="1"/>
+      <w:numFmt w:val="bullet"/>
+      <w:lvlText w:val=""/>
+      <w:lvlJc w:val="left"/>
+      <w:pPr>
+        <w:ind w:left="5040" w:hanging="360"/>
+      </w:pPr>
+      <w:rPr>
+        <w:rFonts w:ascii="Symbol" w:hAnsi="Symbol" w:hint="default"/>
+      </w:rPr>
+    </w:lvl>
+    <w:lvl w:ilvl="7" w:tplc="04130003" w:tentative="1">
+      <w:start w:val="1"/>
+      <w:numFmt w:val="bullet"/>
+      <w:lvlText w:val="o"/>
+      <w:lvlJc w:val="left"/>
+      <w:pPr>
+        <w:ind w:left="5760" w:hanging="360"/>
+      </w:pPr>
+      <w:rPr>
+        <w:rFonts w:ascii="Courier New" w:hAnsi="Courier New" w:cs="Courier New" w:hint="default"/>
+      </w:rPr>
+    </w:lvl>
+    <w:lvl w:ilvl="8" w:tplc="04130005" w:tentative="1">
+      <w:start w:val="1"/>
+      <w:numFmt w:val="bullet"/>
+      <w:lvlText w:val=""/>
+      <w:lvlJc w:val="left"/>
+      <w:pPr>
+        <w:ind w:left="6480" w:hanging="360"/>
+      </w:pPr>
+      <w:rPr>
+        <w:rFonts w:ascii="Wingdings" w:hAnsi="Wingdings" w:hint="default"/>
+      </w:rPr>
+    </w:lvl>
+  </w:abstractNum>
   <w:num w:numId="1" w16cid:durableId="99110584">
-    <w:abstractNumId w:val="9"/>
+    <w:abstractNumId w:val="11"/>
   </w:num>
   <w:num w:numId="2" w16cid:durableId="1746956646">
-    <w:abstractNumId w:val="9"/>
+    <w:abstractNumId w:val="11"/>
     <w:lvlOverride w:ilvl="0">
       <w:lvl w:ilvl="0" w:tentative="1">
         <w:start w:val="1"/>
@@ -22897,34 +23418,43 @@
     </w:lvlOverride>
   </w:num>
   <w:num w:numId="3" w16cid:durableId="530998714">
-    <w:abstractNumId w:val="8"/>
+    <w:abstractNumId w:val="10"/>
   </w:num>
   <w:num w:numId="4" w16cid:durableId="488718995">
-    <w:abstractNumId w:val="10"/>
+    <w:abstractNumId w:val="12"/>
   </w:num>
   <w:num w:numId="5" w16cid:durableId="2139369396">
-    <w:abstractNumId w:val="5"/>
+    <w:abstractNumId w:val="6"/>
   </w:num>
   <w:num w:numId="6" w16cid:durableId="101999092">
-    <w:abstractNumId w:val="4"/>
+    <w:abstractNumId w:val="5"/>
   </w:num>
   <w:num w:numId="7" w16cid:durableId="443354002">
     <w:abstractNumId w:val="0"/>
   </w:num>
   <w:num w:numId="8" w16cid:durableId="1854958113">
-    <w:abstractNumId w:val="2"/>
+    <w:abstractNumId w:val="3"/>
   </w:num>
   <w:num w:numId="9" w16cid:durableId="1596011839">
     <w:abstractNumId w:val="1"/>
   </w:num>
   <w:num w:numId="10" w16cid:durableId="1372531137">
-    <w:abstractNumId w:val="6"/>
+    <w:abstractNumId w:val="7"/>
   </w:num>
   <w:num w:numId="11" w16cid:durableId="1181238107">
-    <w:abstractNumId w:val="7"/>
+    <w:abstractNumId w:val="9"/>
   </w:num>
   <w:num w:numId="12" w16cid:durableId="1510949831">
-    <w:abstractNumId w:val="3"/>
+    <w:abstractNumId w:val="4"/>
+  </w:num>
+  <w:num w:numId="13" w16cid:durableId="1977562154">
+    <w:abstractNumId w:val="8"/>
+  </w:num>
+  <w:num w:numId="14" w16cid:durableId="60056856">
+    <w:abstractNumId w:val="2"/>
+  </w:num>
+  <w:num w:numId="15" w16cid:durableId="1140269453">
+    <w:abstractNumId w:val="13"/>
   </w:num>
 </w:numbering>
 </file>
@@ -25240,6 +25770,18 @@
       </w:numPr>
     </w:pPr>
   </w:style>
+  <w:style w:type="character" w:styleId="Onopgelostemelding">
+    <w:name w:val="Unresolved Mention"/>
+    <w:basedOn w:val="Standaardalinea-lettertype"/>
+    <w:uiPriority w:val="99"/>
+    <w:semiHidden/>
+    <w:unhideWhenUsed/>
+    <w:rsid w:val="003855A8"/>
+    <w:rPr>
+      <w:color w:val="605E5C"/>
+      <w:shd w:val="clear" w:color="auto" w:fill="E1DFDD"/>
+    </w:rPr>
+  </w:style>
 </w:styles>
 </file>
 

</xml_diff>

<commit_message>
niet-functionele eisen zijn nu in doorlopende tekst. Ook de footer werd toegevoegd
</commit_message>
<xml_diff>
--- a/Analyse-en-ontwerprapport_Lier1.docx
+++ b/Analyse-en-ontwerprapport_Lier1.docx
@@ -12019,7 +12019,7 @@
             </w:rPr>
             <w:fldChar w:fldCharType="separate"/>
           </w:r>
-          <w:hyperlink w:anchor="_Toc194138277" w:history="1">
+          <w:hyperlink w:anchor="_Toc194139159" w:history="1">
             <w:r>
               <w:rPr>
                 <w:rStyle w:val="Hyperlink"/>
@@ -12067,7 +12067,7 @@
                 <w:noProof/>
                 <w:webHidden/>
               </w:rPr>
-              <w:instrText xml:space="preserve"> PAGEREF _Toc194138277 \h </w:instrText>
+              <w:instrText xml:space="preserve"> PAGEREF _Toc194139159 \h </w:instrText>
             </w:r>
             <w:r>
               <w:rPr>
@@ -12111,7 +12111,7 @@
               <w:lang w:val="nl-NL" w:eastAsia="nl-NL"/>
             </w:rPr>
           </w:pPr>
-          <w:hyperlink w:anchor="_Toc194138278" w:history="1">
+          <w:hyperlink w:anchor="_Toc194139160" w:history="1">
             <w:r>
               <w:rPr>
                 <w:rStyle w:val="Hyperlink"/>
@@ -12157,7 +12157,7 @@
                 <w:noProof/>
                 <w:webHidden/>
               </w:rPr>
-              <w:instrText xml:space="preserve"> PAGEREF _Toc194138278 \h </w:instrText>
+              <w:instrText xml:space="preserve"> PAGEREF _Toc194139160 \h </w:instrText>
             </w:r>
             <w:r>
               <w:rPr>
@@ -12201,7 +12201,7 @@
               <w:lang w:val="nl-NL" w:eastAsia="nl-NL"/>
             </w:rPr>
           </w:pPr>
-          <w:hyperlink w:anchor="_Toc194138279" w:history="1">
+          <w:hyperlink w:anchor="_Toc194139161" w:history="1">
             <w:r>
               <w:rPr>
                 <w:rStyle w:val="Hyperlink"/>
@@ -12247,7 +12247,7 @@
                 <w:noProof/>
                 <w:webHidden/>
               </w:rPr>
-              <w:instrText xml:space="preserve"> PAGEREF _Toc194138279 \h </w:instrText>
+              <w:instrText xml:space="preserve"> PAGEREF _Toc194139161 \h </w:instrText>
             </w:r>
             <w:r>
               <w:rPr>
@@ -12293,7 +12293,7 @@
               <w:lang w:val="nl-NL" w:eastAsia="nl-NL"/>
             </w:rPr>
           </w:pPr>
-          <w:hyperlink w:anchor="_Toc194138280" w:history="1">
+          <w:hyperlink w:anchor="_Toc194139162" w:history="1">
             <w:r>
               <w:rPr>
                 <w:rStyle w:val="Hyperlink"/>
@@ -12341,7 +12341,7 @@
                 <w:noProof/>
                 <w:webHidden/>
               </w:rPr>
-              <w:instrText xml:space="preserve"> PAGEREF _Toc194138280 \h </w:instrText>
+              <w:instrText xml:space="preserve"> PAGEREF _Toc194139162 \h </w:instrText>
             </w:r>
             <w:r>
               <w:rPr>
@@ -12385,7 +12385,7 @@
               <w:lang w:val="nl-NL" w:eastAsia="nl-NL"/>
             </w:rPr>
           </w:pPr>
-          <w:hyperlink w:anchor="_Toc194138281" w:history="1">
+          <w:hyperlink w:anchor="_Toc194139163" w:history="1">
             <w:r>
               <w:rPr>
                 <w:rStyle w:val="Hyperlink"/>
@@ -12431,7 +12431,7 @@
                 <w:noProof/>
                 <w:webHidden/>
               </w:rPr>
-              <w:instrText xml:space="preserve"> PAGEREF _Toc194138281 \h </w:instrText>
+              <w:instrText xml:space="preserve"> PAGEREF _Toc194139163 \h </w:instrText>
             </w:r>
             <w:r>
               <w:rPr>
@@ -12473,7 +12473,7 @@
               <w:lang w:val="nl-NL" w:eastAsia="nl-NL"/>
             </w:rPr>
           </w:pPr>
-          <w:hyperlink w:anchor="_Toc194138282" w:history="1">
+          <w:hyperlink w:anchor="_Toc194139164" w:history="1">
             <w:r>
               <w:rPr>
                 <w:rStyle w:val="Hyperlink"/>
@@ -12517,7 +12517,7 @@
                 <w:noProof/>
                 <w:webHidden/>
               </w:rPr>
-              <w:instrText xml:space="preserve"> PAGEREF _Toc194138282 \h </w:instrText>
+              <w:instrText xml:space="preserve"> PAGEREF _Toc194139164 \h </w:instrText>
             </w:r>
             <w:r>
               <w:rPr>
@@ -12559,7 +12559,7 @@
               <w:lang w:val="nl-NL" w:eastAsia="nl-NL"/>
             </w:rPr>
           </w:pPr>
-          <w:hyperlink w:anchor="_Toc194138283" w:history="1">
+          <w:hyperlink w:anchor="_Toc194139165" w:history="1">
             <w:r>
               <w:rPr>
                 <w:rStyle w:val="Hyperlink"/>
@@ -12603,7 +12603,7 @@
                 <w:noProof/>
                 <w:webHidden/>
               </w:rPr>
-              <w:instrText xml:space="preserve"> PAGEREF _Toc194138283 \h </w:instrText>
+              <w:instrText xml:space="preserve"> PAGEREF _Toc194139165 \h </w:instrText>
             </w:r>
             <w:r>
               <w:rPr>
@@ -12645,7 +12645,7 @@
               <w:lang w:val="nl-NL" w:eastAsia="nl-NL"/>
             </w:rPr>
           </w:pPr>
-          <w:hyperlink w:anchor="_Toc194138284" w:history="1">
+          <w:hyperlink w:anchor="_Toc194139166" w:history="1">
             <w:r>
               <w:rPr>
                 <w:rStyle w:val="Hyperlink"/>
@@ -12689,7 +12689,7 @@
                 <w:noProof/>
                 <w:webHidden/>
               </w:rPr>
-              <w:instrText xml:space="preserve"> PAGEREF _Toc194138284 \h </w:instrText>
+              <w:instrText xml:space="preserve"> PAGEREF _Toc194139166 \h </w:instrText>
             </w:r>
             <w:r>
               <w:rPr>
@@ -12733,7 +12733,7 @@
               <w:lang w:val="nl-NL" w:eastAsia="nl-NL"/>
             </w:rPr>
           </w:pPr>
-          <w:hyperlink w:anchor="_Toc194138285" w:history="1">
+          <w:hyperlink w:anchor="_Toc194139167" w:history="1">
             <w:r>
               <w:rPr>
                 <w:rStyle w:val="Hyperlink"/>
@@ -12779,7 +12779,7 @@
                 <w:noProof/>
                 <w:webHidden/>
               </w:rPr>
-              <w:instrText xml:space="preserve"> PAGEREF _Toc194138285 \h </w:instrText>
+              <w:instrText xml:space="preserve"> PAGEREF _Toc194139167 \h </w:instrText>
             </w:r>
             <w:r>
               <w:rPr>
@@ -12823,7 +12823,7 @@
               <w:lang w:val="nl-NL" w:eastAsia="nl-NL"/>
             </w:rPr>
           </w:pPr>
-          <w:hyperlink w:anchor="_Toc194138286" w:history="1">
+          <w:hyperlink w:anchor="_Toc194139168" w:history="1">
             <w:r>
               <w:rPr>
                 <w:rStyle w:val="Hyperlink"/>
@@ -12871,7 +12871,7 @@
                 <w:noProof/>
                 <w:webHidden/>
               </w:rPr>
-              <w:instrText xml:space="preserve"> PAGEREF _Toc194138286 \h </w:instrText>
+              <w:instrText xml:space="preserve"> PAGEREF _Toc194139168 \h </w:instrText>
             </w:r>
             <w:r>
               <w:rPr>
@@ -12915,7 +12915,7 @@
               <w:lang w:val="nl-NL" w:eastAsia="nl-NL"/>
             </w:rPr>
           </w:pPr>
-          <w:hyperlink w:anchor="_Toc194138287" w:history="1">
+          <w:hyperlink w:anchor="_Toc194139169" w:history="1">
             <w:r>
               <w:rPr>
                 <w:rStyle w:val="Hyperlink"/>
@@ -12963,7 +12963,7 @@
                 <w:noProof/>
                 <w:webHidden/>
               </w:rPr>
-              <w:instrText xml:space="preserve"> PAGEREF _Toc194138287 \h </w:instrText>
+              <w:instrText xml:space="preserve"> PAGEREF _Toc194139169 \h </w:instrText>
             </w:r>
             <w:r>
               <w:rPr>
@@ -13007,7 +13007,7 @@
               <w:lang w:val="nl-NL" w:eastAsia="nl-NL"/>
             </w:rPr>
           </w:pPr>
-          <w:hyperlink w:anchor="_Toc194138288" w:history="1">
+          <w:hyperlink w:anchor="_Toc194139170" w:history="1">
             <w:r>
               <w:rPr>
                 <w:rStyle w:val="Hyperlink"/>
@@ -13055,7 +13055,7 @@
                 <w:noProof/>
                 <w:webHidden/>
               </w:rPr>
-              <w:instrText xml:space="preserve"> PAGEREF _Toc194138288 \h </w:instrText>
+              <w:instrText xml:space="preserve"> PAGEREF _Toc194139170 \h </w:instrText>
             </w:r>
             <w:r>
               <w:rPr>
@@ -13099,7 +13099,7 @@
               <w:lang w:val="nl-NL" w:eastAsia="nl-NL"/>
             </w:rPr>
           </w:pPr>
-          <w:hyperlink w:anchor="_Toc194138289" w:history="1">
+          <w:hyperlink w:anchor="_Toc194139171" w:history="1">
             <w:r>
               <w:rPr>
                 <w:rStyle w:val="Hyperlink"/>
@@ -13147,7 +13147,7 @@
                 <w:noProof/>
                 <w:webHidden/>
               </w:rPr>
-              <w:instrText xml:space="preserve"> PAGEREF _Toc194138289 \h </w:instrText>
+              <w:instrText xml:space="preserve"> PAGEREF _Toc194139171 \h </w:instrText>
             </w:r>
             <w:r>
               <w:rPr>
@@ -13191,7 +13191,7 @@
               <w:lang w:val="nl-NL" w:eastAsia="nl-NL"/>
             </w:rPr>
           </w:pPr>
-          <w:hyperlink w:anchor="_Toc194138290" w:history="1">
+          <w:hyperlink w:anchor="_Toc194139172" w:history="1">
             <w:r>
               <w:rPr>
                 <w:rStyle w:val="Hyperlink"/>
@@ -13237,7 +13237,7 @@
                 <w:noProof/>
                 <w:webHidden/>
               </w:rPr>
-              <w:instrText xml:space="preserve"> PAGEREF _Toc194138290 \h </w:instrText>
+              <w:instrText xml:space="preserve"> PAGEREF _Toc194139172 \h </w:instrText>
             </w:r>
             <w:r>
               <w:rPr>
@@ -13281,7 +13281,7 @@
               <w:lang w:val="nl-NL" w:eastAsia="nl-NL"/>
             </w:rPr>
           </w:pPr>
-          <w:hyperlink w:anchor="_Toc194138291" w:history="1">
+          <w:hyperlink w:anchor="_Toc194139173" w:history="1">
             <w:r>
               <w:rPr>
                 <w:rStyle w:val="Hyperlink"/>
@@ -13329,7 +13329,7 @@
                 <w:noProof/>
                 <w:webHidden/>
               </w:rPr>
-              <w:instrText xml:space="preserve"> PAGEREF _Toc194138291 \h </w:instrText>
+              <w:instrText xml:space="preserve"> PAGEREF _Toc194139173 \h </w:instrText>
             </w:r>
             <w:r>
               <w:rPr>
@@ -13373,7 +13373,7 @@
               <w:lang w:val="nl-NL" w:eastAsia="nl-NL"/>
             </w:rPr>
           </w:pPr>
-          <w:hyperlink w:anchor="_Toc194138292" w:history="1">
+          <w:hyperlink w:anchor="_Toc194139174" w:history="1">
             <w:r>
               <w:rPr>
                 <w:rStyle w:val="Hyperlink"/>
@@ -13421,7 +13421,7 @@
                 <w:noProof/>
                 <w:webHidden/>
               </w:rPr>
-              <w:instrText xml:space="preserve"> PAGEREF _Toc194138292 \h </w:instrText>
+              <w:instrText xml:space="preserve"> PAGEREF _Toc194139174 \h </w:instrText>
             </w:r>
             <w:r>
               <w:rPr>
@@ -13465,7 +13465,7 @@
               <w:lang w:val="nl-NL" w:eastAsia="nl-NL"/>
             </w:rPr>
           </w:pPr>
-          <w:hyperlink w:anchor="_Toc194138293" w:history="1">
+          <w:hyperlink w:anchor="_Toc194139175" w:history="1">
             <w:r>
               <w:rPr>
                 <w:rStyle w:val="Hyperlink"/>
@@ -13513,7 +13513,7 @@
                 <w:noProof/>
                 <w:webHidden/>
               </w:rPr>
-              <w:instrText xml:space="preserve"> PAGEREF _Toc194138293 \h </w:instrText>
+              <w:instrText xml:space="preserve"> PAGEREF _Toc194139175 \h </w:instrText>
             </w:r>
             <w:r>
               <w:rPr>
@@ -13557,7 +13557,7 @@
               <w:lang w:val="nl-NL" w:eastAsia="nl-NL"/>
             </w:rPr>
           </w:pPr>
-          <w:hyperlink w:anchor="_Toc194138294" w:history="1">
+          <w:hyperlink w:anchor="_Toc194139176" w:history="1">
             <w:r>
               <w:rPr>
                 <w:rStyle w:val="Hyperlink"/>
@@ -13605,7 +13605,7 @@
                 <w:noProof/>
                 <w:webHidden/>
               </w:rPr>
-              <w:instrText xml:space="preserve"> PAGEREF _Toc194138294 \h </w:instrText>
+              <w:instrText xml:space="preserve"> PAGEREF _Toc194139176 \h </w:instrText>
             </w:r>
             <w:r>
               <w:rPr>
@@ -13649,7 +13649,7 @@
               <w:lang w:val="nl-NL" w:eastAsia="nl-NL"/>
             </w:rPr>
           </w:pPr>
-          <w:hyperlink w:anchor="_Toc194138295" w:history="1">
+          <w:hyperlink w:anchor="_Toc194139177" w:history="1">
             <w:r>
               <w:rPr>
                 <w:rStyle w:val="Hyperlink"/>
@@ -13697,7 +13697,7 @@
                 <w:noProof/>
                 <w:webHidden/>
               </w:rPr>
-              <w:instrText xml:space="preserve"> PAGEREF _Toc194138295 \h </w:instrText>
+              <w:instrText xml:space="preserve"> PAGEREF _Toc194139177 \h </w:instrText>
             </w:r>
             <w:r>
               <w:rPr>
@@ -13741,7 +13741,7 @@
               <w:lang w:val="nl-NL" w:eastAsia="nl-NL"/>
             </w:rPr>
           </w:pPr>
-          <w:hyperlink w:anchor="_Toc194138296" w:history="1">
+          <w:hyperlink w:anchor="_Toc194139178" w:history="1">
             <w:r>
               <w:rPr>
                 <w:rStyle w:val="Hyperlink"/>
@@ -13789,7 +13789,7 @@
                 <w:noProof/>
                 <w:webHidden/>
               </w:rPr>
-              <w:instrText xml:space="preserve"> PAGEREF _Toc194138296 \h </w:instrText>
+              <w:instrText xml:space="preserve"> PAGEREF _Toc194139178 \h </w:instrText>
             </w:r>
             <w:r>
               <w:rPr>
@@ -13833,7 +13833,7 @@
               <w:lang w:val="nl-NL" w:eastAsia="nl-NL"/>
             </w:rPr>
           </w:pPr>
-          <w:hyperlink w:anchor="_Toc194138297" w:history="1">
+          <w:hyperlink w:anchor="_Toc194139179" w:history="1">
             <w:r>
               <w:rPr>
                 <w:rStyle w:val="Hyperlink"/>
@@ -13881,7 +13881,7 @@
                 <w:noProof/>
                 <w:webHidden/>
               </w:rPr>
-              <w:instrText xml:space="preserve"> PAGEREF _Toc194138297 \h </w:instrText>
+              <w:instrText xml:space="preserve"> PAGEREF _Toc194139179 \h </w:instrText>
             </w:r>
             <w:r>
               <w:rPr>
@@ -13925,7 +13925,7 @@
               <w:lang w:val="nl-NL" w:eastAsia="nl-NL"/>
             </w:rPr>
           </w:pPr>
-          <w:hyperlink w:anchor="_Toc194138298" w:history="1">
+          <w:hyperlink w:anchor="_Toc194139180" w:history="1">
             <w:r>
               <w:rPr>
                 <w:rStyle w:val="Hyperlink"/>
@@ -13973,7 +13973,7 @@
                 <w:noProof/>
                 <w:webHidden/>
               </w:rPr>
-              <w:instrText xml:space="preserve"> PAGEREF _Toc194138298 \h </w:instrText>
+              <w:instrText xml:space="preserve"> PAGEREF _Toc194139180 \h </w:instrText>
             </w:r>
             <w:r>
               <w:rPr>
@@ -14017,7 +14017,7 @@
               <w:lang w:val="nl-NL" w:eastAsia="nl-NL"/>
             </w:rPr>
           </w:pPr>
-          <w:hyperlink w:anchor="_Toc194138299" w:history="1">
+          <w:hyperlink w:anchor="_Toc194139181" w:history="1">
             <w:r>
               <w:rPr>
                 <w:rStyle w:val="Hyperlink"/>
@@ -14065,7 +14065,7 @@
                 <w:noProof/>
                 <w:webHidden/>
               </w:rPr>
-              <w:instrText xml:space="preserve"> PAGEREF _Toc194138299 \h </w:instrText>
+              <w:instrText xml:space="preserve"> PAGEREF _Toc194139181 \h </w:instrText>
             </w:r>
             <w:r>
               <w:rPr>
@@ -14109,7 +14109,7 @@
               <w:lang w:val="nl-NL" w:eastAsia="nl-NL"/>
             </w:rPr>
           </w:pPr>
-          <w:hyperlink w:anchor="_Toc194138300" w:history="1">
+          <w:hyperlink w:anchor="_Toc194139182" w:history="1">
             <w:r>
               <w:rPr>
                 <w:rStyle w:val="Hyperlink"/>
@@ -14155,7 +14155,7 @@
                 <w:noProof/>
                 <w:webHidden/>
               </w:rPr>
-              <w:instrText xml:space="preserve"> PAGEREF _Toc194138300 \h </w:instrText>
+              <w:instrText xml:space="preserve"> PAGEREF _Toc194139182 \h </w:instrText>
             </w:r>
             <w:r>
               <w:rPr>
@@ -14199,7 +14199,7 @@
               <w:lang w:val="nl-NL" w:eastAsia="nl-NL"/>
             </w:rPr>
           </w:pPr>
-          <w:hyperlink w:anchor="_Toc194138301" w:history="1">
+          <w:hyperlink w:anchor="_Toc194139183" w:history="1">
             <w:r>
               <w:rPr>
                 <w:rStyle w:val="Hyperlink"/>
@@ -14247,7 +14247,7 @@
                 <w:noProof/>
                 <w:webHidden/>
               </w:rPr>
-              <w:instrText xml:space="preserve"> PAGEREF _Toc194138301 \h </w:instrText>
+              <w:instrText xml:space="preserve"> PAGEREF _Toc194139183 \h </w:instrText>
             </w:r>
             <w:r>
               <w:rPr>
@@ -14291,7 +14291,7 @@
               <w:lang w:val="nl-NL" w:eastAsia="nl-NL"/>
             </w:rPr>
           </w:pPr>
-          <w:hyperlink w:anchor="_Toc194138302" w:history="1">
+          <w:hyperlink w:anchor="_Toc194139184" w:history="1">
             <w:r>
               <w:rPr>
                 <w:rStyle w:val="Hyperlink"/>
@@ -14337,7 +14337,7 @@
                 <w:noProof/>
                 <w:webHidden/>
               </w:rPr>
-              <w:instrText xml:space="preserve"> PAGEREF _Toc194138302 \h </w:instrText>
+              <w:instrText xml:space="preserve"> PAGEREF _Toc194139184 \h </w:instrText>
             </w:r>
             <w:r>
               <w:rPr>
@@ -14381,7 +14381,7 @@
               <w:lang w:val="nl-NL" w:eastAsia="nl-NL"/>
             </w:rPr>
           </w:pPr>
-          <w:hyperlink w:anchor="_Toc194138303" w:history="1">
+          <w:hyperlink w:anchor="_Toc194139185" w:history="1">
             <w:r>
               <w:rPr>
                 <w:rStyle w:val="Hyperlink"/>
@@ -14429,7 +14429,7 @@
                 <w:noProof/>
                 <w:webHidden/>
               </w:rPr>
-              <w:instrText xml:space="preserve"> PAGEREF _Toc194138303 \h </w:instrText>
+              <w:instrText xml:space="preserve"> PAGEREF _Toc194139185 \h </w:instrText>
             </w:r>
             <w:r>
               <w:rPr>
@@ -14473,7 +14473,7 @@
               <w:lang w:val="nl-NL" w:eastAsia="nl-NL"/>
             </w:rPr>
           </w:pPr>
-          <w:hyperlink w:anchor="_Toc194138304" w:history="1">
+          <w:hyperlink w:anchor="_Toc194139186" w:history="1">
             <w:r>
               <w:rPr>
                 <w:rStyle w:val="Hyperlink"/>
@@ -14521,7 +14521,7 @@
                 <w:noProof/>
                 <w:webHidden/>
               </w:rPr>
-              <w:instrText xml:space="preserve"> PAGEREF _Toc194138304 \h </w:instrText>
+              <w:instrText xml:space="preserve"> PAGEREF _Toc194139186 \h </w:instrText>
             </w:r>
             <w:r>
               <w:rPr>
@@ -14565,7 +14565,7 @@
               <w:lang w:val="nl-NL" w:eastAsia="nl-NL"/>
             </w:rPr>
           </w:pPr>
-          <w:hyperlink w:anchor="_Toc194138305" w:history="1">
+          <w:hyperlink w:anchor="_Toc194139187" w:history="1">
             <w:r>
               <w:rPr>
                 <w:rStyle w:val="Hyperlink"/>
@@ -14611,7 +14611,7 @@
                 <w:noProof/>
                 <w:webHidden/>
               </w:rPr>
-              <w:instrText xml:space="preserve"> PAGEREF _Toc194138305 \h </w:instrText>
+              <w:instrText xml:space="preserve"> PAGEREF _Toc194139187 \h </w:instrText>
             </w:r>
             <w:r>
               <w:rPr>
@@ -14653,7 +14653,7 @@
               <w:lang w:val="nl-NL" w:eastAsia="nl-NL"/>
             </w:rPr>
           </w:pPr>
-          <w:hyperlink w:anchor="_Toc194138306" w:history="1">
+          <w:hyperlink w:anchor="_Toc194139188" w:history="1">
             <w:r>
               <w:rPr>
                 <w:rStyle w:val="Hyperlink"/>
@@ -14699,7 +14699,7 @@
                 <w:noProof/>
                 <w:webHidden/>
               </w:rPr>
-              <w:instrText xml:space="preserve"> PAGEREF _Toc194138306 \h </w:instrText>
+              <w:instrText xml:space="preserve"> PAGEREF _Toc194139188 \h </w:instrText>
             </w:r>
             <w:r>
               <w:rPr>
@@ -14741,7 +14741,7 @@
               <w:lang w:val="nl-NL" w:eastAsia="nl-NL"/>
             </w:rPr>
           </w:pPr>
-          <w:hyperlink w:anchor="_Toc194138307" w:history="1">
+          <w:hyperlink w:anchor="_Toc194139189" w:history="1">
             <w:r>
               <w:rPr>
                 <w:rStyle w:val="Hyperlink"/>
@@ -14787,7 +14787,7 @@
                 <w:noProof/>
                 <w:webHidden/>
               </w:rPr>
-              <w:instrText xml:space="preserve"> PAGEREF _Toc194138307 \h </w:instrText>
+              <w:instrText xml:space="preserve"> PAGEREF _Toc194139189 \h </w:instrText>
             </w:r>
             <w:r>
               <w:rPr>
@@ -14829,7 +14829,7 @@
               <w:lang w:val="nl-NL" w:eastAsia="nl-NL"/>
             </w:rPr>
           </w:pPr>
-          <w:hyperlink w:anchor="_Toc194138308" w:history="1">
+          <w:hyperlink w:anchor="_Toc194139190" w:history="1">
             <w:r>
               <w:rPr>
                 <w:rStyle w:val="Hyperlink"/>
@@ -14875,7 +14875,7 @@
                 <w:noProof/>
                 <w:webHidden/>
               </w:rPr>
-              <w:instrText xml:space="preserve"> PAGEREF _Toc194138308 \h </w:instrText>
+              <w:instrText xml:space="preserve"> PAGEREF _Toc194139190 \h </w:instrText>
             </w:r>
             <w:r>
               <w:rPr>
@@ -14940,7 +14940,7 @@
       <w:pPr>
         <w:pStyle w:val="Kop1"/>
       </w:pPr>
-      <w:bookmarkStart w:id="0" w:name="_Toc194138277"/>
+      <w:bookmarkStart w:id="0" w:name="_Toc194139159"/>
       <w:r>
         <w:lastRenderedPageBreak/>
         <w:t>Opdrachtbeschrijving</w:t>
@@ -14951,7 +14951,7 @@
       <w:pPr>
         <w:pStyle w:val="Kop2"/>
       </w:pPr>
-      <w:bookmarkStart w:id="1" w:name="_Toc194138278"/>
+      <w:bookmarkStart w:id="1" w:name="_Toc194139160"/>
       <w:r>
         <w:t>Organisatie</w:t>
       </w:r>
@@ -14974,7 +14974,7 @@
       <w:pPr>
         <w:pStyle w:val="Kop2"/>
       </w:pPr>
-      <w:bookmarkStart w:id="2" w:name="_Toc194138279"/>
+      <w:bookmarkStart w:id="2" w:name="_Toc194139161"/>
       <w:r>
         <w:t>Eisen</w:t>
       </w:r>
@@ -15058,7 +15058,7 @@
         <w:pStyle w:val="Kop1"/>
       </w:pPr>
       <w:bookmarkStart w:id="3" w:name="_Toc119405358"/>
-      <w:bookmarkStart w:id="4" w:name="_Toc194138280"/>
+      <w:bookmarkStart w:id="4" w:name="_Toc194139162"/>
       <w:r>
         <w:t>Eisenanalyse</w:t>
       </w:r>
@@ -15096,7 +15096,7 @@
         <w:pStyle w:val="Kop2"/>
       </w:pPr>
       <w:bookmarkStart w:id="5" w:name="_Toc119405359"/>
-      <w:bookmarkStart w:id="6" w:name="_Toc194138281"/>
+      <w:bookmarkStart w:id="6" w:name="_Toc194139163"/>
       <w:r>
         <w:lastRenderedPageBreak/>
         <w:t>Functionele eisen</w:t>
@@ -15109,7 +15109,7 @@
         <w:pStyle w:val="Kop3"/>
       </w:pPr>
       <w:bookmarkStart w:id="7" w:name="_Toc119405360"/>
-      <w:bookmarkStart w:id="8" w:name="_Toc194138282"/>
+      <w:bookmarkStart w:id="8" w:name="_Toc194139164"/>
       <w:r>
         <w:t>Use Case Diagram</w:t>
       </w:r>
@@ -15181,7 +15181,7 @@
       <w:pPr>
         <w:pStyle w:val="Kop3"/>
       </w:pPr>
-      <w:bookmarkStart w:id="9" w:name="_Toc194138283"/>
+      <w:bookmarkStart w:id="9" w:name="_Toc194139165"/>
       <w:r>
         <w:lastRenderedPageBreak/>
         <w:t>Datamodel</w:t>
@@ -15254,7 +15254,7 @@
         <w:pStyle w:val="Kop3"/>
       </w:pPr>
       <w:bookmarkStart w:id="10" w:name="_Toc119405361"/>
-      <w:bookmarkStart w:id="11" w:name="_Toc194138284"/>
+      <w:bookmarkStart w:id="11" w:name="_Toc194139166"/>
       <w:r>
         <w:t>Use Case Beschrijvingen met prototypes</w:t>
       </w:r>
@@ -15262,8 +15262,29 @@
       <w:bookmarkEnd w:id="11"/>
     </w:p>
     <w:p>
-      <w:r>
-        <w:t>Usecasebeschrijvingen aangevuld met schermen.</w:t>
+      <w:proofErr w:type="spellStart"/>
+      <w:r>
+        <w:t>Usecasebeschrijvingen</w:t>
+      </w:r>
+      <w:proofErr w:type="spellEnd"/>
+      <w:r>
+        <w:t xml:space="preserve"> </w:t>
+      </w:r>
+      <w:proofErr w:type="spellStart"/>
+      <w:r>
+        <w:t>aangevuld</w:t>
+      </w:r>
+      <w:proofErr w:type="spellEnd"/>
+      <w:r>
+        <w:t xml:space="preserve"> met </w:t>
+      </w:r>
+      <w:proofErr w:type="spellStart"/>
+      <w:r>
+        <w:t>schermen</w:t>
+      </w:r>
+      <w:proofErr w:type="spellEnd"/>
+      <w:r>
+        <w:t>.</w:t>
       </w:r>
     </w:p>
     <w:p>
@@ -15303,12 +15324,39 @@
     </w:p>
     <w:p>
       <w:pPr>
+        <w:spacing w:line="240" w:lineRule="auto"/>
+        <w:rPr>
+          <w:rFonts w:asciiTheme="majorHAnsi" w:eastAsiaTheme="majorEastAsia" w:hAnsiTheme="majorHAnsi" w:cstheme="majorBidi"/>
+          <w:b/>
+          <w:bCs/>
+          <w:i/>
+          <w:iCs/>
+          <w:color w:val="00283C" w:themeColor="text2"/>
+          <w:sz w:val="22"/>
+          <w:szCs w:val="22"/>
+        </w:rPr>
+      </w:pPr>
+      <w:bookmarkStart w:id="12" w:name="_Toc119405362"/>
+      <w:bookmarkStart w:id="13" w:name="_Toc194139167"/>
+      <w:r>
+        <w:br w:type="page"/>
+      </w:r>
+    </w:p>
+    <w:p>
+      <w:pPr>
         <w:pStyle w:val="Kop4"/>
       </w:pPr>
-      <w:bookmarkStart w:id="12" w:name="_Toc119405362"/>
-      <w:bookmarkStart w:id="13" w:name="_Toc194138285"/>
-      <w:r>
-        <w:t xml:space="preserve">Use case 1 Account aanmaken </w:t>
+      <w:r>
+        <w:lastRenderedPageBreak/>
+        <w:t xml:space="preserve">Use case 1 Account </w:t>
+      </w:r>
+      <w:proofErr w:type="spellStart"/>
+      <w:r>
+        <w:t>aanmaken</w:t>
+      </w:r>
+      <w:proofErr w:type="spellEnd"/>
+      <w:r>
+        <w:t xml:space="preserve"> </w:t>
       </w:r>
       <w:bookmarkEnd w:id="12"/>
       <w:r>
@@ -15510,7 +15558,49 @@
         <w:rPr>
           <w:lang w:val="nl-BE"/>
         </w:rPr>
-        <w:t>het gekozen mail adress staat al in ons systeem geregistreerd. Gebruker krijgt een melding en moet een ander email adress ingeven</w:t>
+        <w:t xml:space="preserve">het gekozen mail </w:t>
+      </w:r>
+      <w:proofErr w:type="spellStart"/>
+      <w:r>
+        <w:rPr>
+          <w:lang w:val="nl-BE"/>
+        </w:rPr>
+        <w:t>adress</w:t>
+      </w:r>
+      <w:proofErr w:type="spellEnd"/>
+      <w:r>
+        <w:rPr>
+          <w:lang w:val="nl-BE"/>
+        </w:rPr>
+        <w:t xml:space="preserve"> staat al in ons systeem geregistreerd. </w:t>
+      </w:r>
+      <w:proofErr w:type="spellStart"/>
+      <w:r>
+        <w:rPr>
+          <w:lang w:val="nl-BE"/>
+        </w:rPr>
+        <w:t>Gebruker</w:t>
+      </w:r>
+      <w:proofErr w:type="spellEnd"/>
+      <w:r>
+        <w:rPr>
+          <w:lang w:val="nl-BE"/>
+        </w:rPr>
+        <w:t xml:space="preserve"> krijgt een melding en moet een ander email </w:t>
+      </w:r>
+      <w:proofErr w:type="spellStart"/>
+      <w:r>
+        <w:rPr>
+          <w:lang w:val="nl-BE"/>
+        </w:rPr>
+        <w:t>adress</w:t>
+      </w:r>
+      <w:proofErr w:type="spellEnd"/>
+      <w:r>
+        <w:rPr>
+          <w:lang w:val="nl-BE"/>
+        </w:rPr>
+        <w:t xml:space="preserve"> ingeven</w:t>
       </w:r>
     </w:p>
     <w:p>
@@ -15565,7 +15655,6 @@
         <w:rPr>
           <w:lang w:val="nl-BE"/>
         </w:rPr>
-        <w:lastRenderedPageBreak/>
         <w:t>Een wachtwoord instellen voor de account voor veiligheid</w:t>
       </w:r>
     </w:p>
@@ -15603,7 +15692,21 @@
         <w:rPr>
           <w:lang w:val="nl-BE"/>
         </w:rPr>
-        <w:t>Registratiepagina, Bevestegingsscherm en Inlogscherm</w:t>
+        <w:t xml:space="preserve">Registratiepagina, </w:t>
+      </w:r>
+      <w:proofErr w:type="spellStart"/>
+      <w:r>
+        <w:rPr>
+          <w:lang w:val="nl-BE"/>
+        </w:rPr>
+        <w:t>Bevestegingsscherm</w:t>
+      </w:r>
+      <w:proofErr w:type="spellEnd"/>
+      <w:r>
+        <w:rPr>
+          <w:lang w:val="nl-BE"/>
+        </w:rPr>
+        <w:t xml:space="preserve"> en Inlogscherm</w:t>
       </w:r>
     </w:p>
     <w:p>
@@ -15620,7 +15723,7 @@
           <w:lang w:val="nl-BE"/>
         </w:rPr>
       </w:pPr>
-      <w:bookmarkStart w:id="14" w:name="_Toc194138286"/>
+      <w:bookmarkStart w:id="14" w:name="_Toc194139168"/>
       <w:r>
         <w:rPr>
           <w:lang w:val="nl-BE"/>
@@ -15916,17 +16019,40 @@
     </w:p>
     <w:p>
       <w:pPr>
+        <w:spacing w:line="240" w:lineRule="auto"/>
+        <w:rPr>
+          <w:rFonts w:asciiTheme="majorHAnsi" w:eastAsiaTheme="majorEastAsia" w:hAnsiTheme="majorHAnsi" w:cstheme="majorBidi"/>
+          <w:b/>
+          <w:bCs/>
+          <w:i/>
+          <w:iCs/>
+          <w:color w:val="00283C" w:themeColor="text2"/>
+          <w:sz w:val="22"/>
+          <w:szCs w:val="22"/>
+          <w:lang w:val="nl-BE"/>
+        </w:rPr>
+      </w:pPr>
+      <w:bookmarkStart w:id="15" w:name="_Toc119405363"/>
+      <w:bookmarkStart w:id="16" w:name="_Toc194139169"/>
+      <w:r>
+        <w:rPr>
+          <w:lang w:val="nl-BE"/>
+        </w:rPr>
+        <w:br w:type="page"/>
+      </w:r>
+    </w:p>
+    <w:p>
+      <w:pPr>
         <w:pStyle w:val="Kop4"/>
         <w:rPr>
           <w:lang w:val="nl-BE"/>
         </w:rPr>
       </w:pPr>
-      <w:bookmarkStart w:id="15" w:name="_Toc119405363"/>
-      <w:bookmarkStart w:id="16" w:name="_Toc194138287"/>
-      <w:r>
-        <w:rPr>
-          <w:lang w:val="nl-BE"/>
-        </w:rPr>
+      <w:r>
+        <w:rPr>
+          <w:lang w:val="nl-BE"/>
+        </w:rPr>
+        <w:lastRenderedPageBreak/>
         <w:t xml:space="preserve">Use case 3 Tafel reserveren </w:t>
       </w:r>
       <w:bookmarkEnd w:id="15"/>
@@ -16219,8 +16345,16 @@
         <w:rPr>
           <w:lang w:val="nl-BE"/>
         </w:rPr>
-        <w:t>Reserveringspagina, Bevestegingsscherm</w:t>
-      </w:r>
+        <w:t xml:space="preserve">Reserveringspagina, </w:t>
+      </w:r>
+      <w:proofErr w:type="spellStart"/>
+      <w:r>
+        <w:rPr>
+          <w:lang w:val="nl-BE"/>
+        </w:rPr>
+        <w:t>Bevestegingsscherm</w:t>
+      </w:r>
+      <w:proofErr w:type="spellEnd"/>
     </w:p>
     <w:p>
       <w:pPr>
@@ -16230,12 +16364,11 @@
         </w:rPr>
       </w:pPr>
       <w:bookmarkStart w:id="17" w:name="_Toc119405364"/>
-      <w:bookmarkStart w:id="18" w:name="_Toc194138288"/>
-      <w:r>
-        <w:rPr>
-          <w:lang w:val="nl-BE"/>
-        </w:rPr>
-        <w:lastRenderedPageBreak/>
+      <w:bookmarkStart w:id="18" w:name="_Toc194139170"/>
+      <w:r>
+        <w:rPr>
+          <w:lang w:val="nl-BE"/>
+        </w:rPr>
         <w:t xml:space="preserve">Use case 4 Bestellingen doorgeven </w:t>
       </w:r>
       <w:bookmarkEnd w:id="17"/>
@@ -16531,12 +16664,14 @@
           <w:lang w:val="nl-BE"/>
         </w:rPr>
       </w:pPr>
+      <w:proofErr w:type="spellStart"/>
       <w:r>
         <w:rPr>
           <w:lang w:val="nl-BE"/>
         </w:rPr>
         <w:t>Bestellingsoverzicht</w:t>
       </w:r>
+      <w:proofErr w:type="spellEnd"/>
     </w:p>
     <w:p>
       <w:pPr>
@@ -16567,16 +16702,39 @@
     </w:p>
     <w:p>
       <w:pPr>
+        <w:spacing w:line="240" w:lineRule="auto"/>
+        <w:rPr>
+          <w:rFonts w:asciiTheme="majorHAnsi" w:eastAsiaTheme="majorEastAsia" w:hAnsiTheme="majorHAnsi" w:cstheme="majorBidi"/>
+          <w:b/>
+          <w:bCs/>
+          <w:i/>
+          <w:iCs/>
+          <w:color w:val="00283C" w:themeColor="text2"/>
+          <w:sz w:val="22"/>
+          <w:szCs w:val="22"/>
+          <w:lang w:val="nl-BE"/>
+        </w:rPr>
+      </w:pPr>
+      <w:bookmarkStart w:id="19" w:name="_Toc194139171"/>
+      <w:r>
+        <w:rPr>
+          <w:lang w:val="nl-BE"/>
+        </w:rPr>
+        <w:br w:type="page"/>
+      </w:r>
+    </w:p>
+    <w:p>
+      <w:pPr>
         <w:pStyle w:val="Kop4"/>
         <w:rPr>
           <w:lang w:val="nl-BE"/>
         </w:rPr>
       </w:pPr>
-      <w:bookmarkStart w:id="19" w:name="_Toc194138289"/>
-      <w:r>
-        <w:rPr>
-          <w:lang w:val="nl-BE"/>
-        </w:rPr>
+      <w:r>
+        <w:rPr>
+          <w:lang w:val="nl-BE"/>
+        </w:rPr>
+        <w:lastRenderedPageBreak/>
         <w:t>Use case 5 Facturen raadplegen (Ruben)</w:t>
       </w:r>
       <w:bookmarkEnd w:id="19"/>
@@ -16777,12 +16935,14 @@
           <w:lang w:val="nl-BE"/>
         </w:rPr>
       </w:pPr>
+      <w:proofErr w:type="spellStart"/>
       <w:r>
         <w:rPr>
           <w:lang w:val="nl-BE"/>
         </w:rPr>
         <w:t>Factuuroverzichtpagina</w:t>
       </w:r>
+      <w:proofErr w:type="spellEnd"/>
     </w:p>
     <w:p>
       <w:pPr>
@@ -16808,9 +16968,17 @@
       <w:pPr>
         <w:pStyle w:val="Kop4"/>
       </w:pPr>
-      <w:bookmarkStart w:id="20" w:name="_Toc194138290"/>
-      <w:r>
-        <w:t>Use case 6 Review achterlaten (Ruben)</w:t>
+      <w:bookmarkStart w:id="20" w:name="_Toc194139172"/>
+      <w:r>
+        <w:t xml:space="preserve">Use case 6 Review </w:t>
+      </w:r>
+      <w:proofErr w:type="spellStart"/>
+      <w:r>
+        <w:t>achterlaten</w:t>
+      </w:r>
+      <w:proofErr w:type="spellEnd"/>
+      <w:r>
+        <w:t xml:space="preserve"> (Ruben)</w:t>
       </w:r>
       <w:bookmarkEnd w:id="20"/>
     </w:p>
@@ -16930,7 +17098,6 @@
         <w:rPr>
           <w:lang w:val="nl-BE"/>
         </w:rPr>
-        <w:lastRenderedPageBreak/>
         <w:t>De klant schrijft optioneel een opmerking.</w:t>
       </w:r>
     </w:p>
@@ -17008,7 +17175,21 @@
         <w:rPr>
           <w:lang w:val="nl-BE"/>
         </w:rPr>
-        <w:t>Gebruiker krijgt een melding dat er iets fout is met een medelding wat er fout is en wordt terug naar de reviewpagina gestuurd.</w:t>
+        <w:t xml:space="preserve">Gebruiker krijgt een melding dat er iets fout is met een </w:t>
+      </w:r>
+      <w:proofErr w:type="spellStart"/>
+      <w:r>
+        <w:rPr>
+          <w:lang w:val="nl-BE"/>
+        </w:rPr>
+        <w:t>medelding</w:t>
+      </w:r>
+      <w:proofErr w:type="spellEnd"/>
+      <w:r>
+        <w:rPr>
+          <w:lang w:val="nl-BE"/>
+        </w:rPr>
+        <w:t xml:space="preserve"> wat er fout is en wordt terug naar de reviewpagina gestuurd.</w:t>
       </w:r>
     </w:p>
     <w:p>
@@ -17134,7 +17315,7 @@
           <w:lang w:val="nl-BE"/>
         </w:rPr>
       </w:pPr>
-      <w:bookmarkStart w:id="21" w:name="_Toc194138291"/>
+      <w:bookmarkStart w:id="21" w:name="_Toc194139173"/>
       <w:r>
         <w:rPr>
           <w:lang w:val="nl-BE"/>
@@ -17415,7 +17596,6 @@
           <w:noProof/>
           <w:lang w:val="nl-BE"/>
         </w:rPr>
-        <w:lastRenderedPageBreak/>
         <w:drawing>
           <wp:inline distT="0" distB="0" distL="0" distR="0" wp14:anchorId="2719CD96" wp14:editId="23F0B98D">
             <wp:extent cx="4515480" cy="3153215"/>
@@ -17590,7 +17770,7 @@
           <w:lang w:val="nl-BE"/>
         </w:rPr>
       </w:pPr>
-      <w:bookmarkStart w:id="22" w:name="_Toc194138292"/>
+      <w:bookmarkStart w:id="22" w:name="_Toc194139174"/>
       <w:r>
         <w:rPr>
           <w:lang w:val="nl-BE"/>
@@ -17849,7 +18029,7 @@
           <w:lang w:val="nl-BE"/>
         </w:rPr>
       </w:pPr>
-      <w:bookmarkStart w:id="23" w:name="_Toc194138293"/>
+      <w:bookmarkStart w:id="23" w:name="_Toc194139175"/>
       <w:r>
         <w:rPr>
           <w:lang w:val="nl-BE"/>
@@ -18180,7 +18360,7 @@
           <w:lang w:val="nl-BE"/>
         </w:rPr>
       </w:pPr>
-      <w:bookmarkStart w:id="24" w:name="_Toc194138294"/>
+      <w:bookmarkStart w:id="24" w:name="_Toc194139176"/>
       <w:r>
         <w:rPr>
           <w:lang w:val="nl-BE"/>
@@ -18425,7 +18605,7 @@
           <w:lang w:val="nl-BE"/>
         </w:rPr>
       </w:pPr>
-      <w:bookmarkStart w:id="25" w:name="_Toc194138295"/>
+      <w:bookmarkStart w:id="25" w:name="_Toc194139177"/>
       <w:r>
         <w:rPr>
           <w:lang w:val="nl-BE"/>
@@ -18669,7 +18849,7 @@
           <w:lang w:val="nl-BE"/>
         </w:rPr>
       </w:pPr>
-      <w:bookmarkStart w:id="26" w:name="_Toc194138296"/>
+      <w:bookmarkStart w:id="26" w:name="_Toc194139178"/>
       <w:r>
         <w:rPr>
           <w:lang w:val="nl-BE"/>
@@ -18726,7 +18906,23 @@
         </w:numPr>
       </w:pPr>
       <w:r>
-        <w:t>Als de Kok is ingelogd krijgt deze een overzicht van alle gerechten, heeft 1 checkbox en 2 buttons suggestie/edit/delete</w:t>
+        <w:t xml:space="preserve">Als de Kok is ingelogd krijgt deze een overzicht van alle gerechten, heeft 1 </w:t>
+      </w:r>
+      <w:proofErr w:type="spellStart"/>
+      <w:r>
+        <w:t>checkbox</w:t>
+      </w:r>
+      <w:proofErr w:type="spellEnd"/>
+      <w:r>
+        <w:t xml:space="preserve"> en 2 buttons suggestie/</w:t>
+      </w:r>
+      <w:proofErr w:type="spellStart"/>
+      <w:r>
+        <w:t>edit</w:t>
+      </w:r>
+      <w:proofErr w:type="spellEnd"/>
+      <w:r>
+        <w:t>/delete</w:t>
       </w:r>
     </w:p>
     <w:p>
@@ -18738,7 +18934,15 @@
         </w:numPr>
       </w:pPr>
       <w:r>
-        <w:t>Als de sugestie is aangevinkt dan staat dit gerecht onder de rubriek suggestie van de chef</w:t>
+        <w:t xml:space="preserve">Als de </w:t>
+      </w:r>
+      <w:proofErr w:type="spellStart"/>
+      <w:r>
+        <w:t>sugestie</w:t>
+      </w:r>
+      <w:proofErr w:type="spellEnd"/>
+      <w:r>
+        <w:t xml:space="preserve"> is aangevinkt dan staat dit gerecht onder de rubriek suggestie van de chef</w:t>
       </w:r>
     </w:p>
     <w:p>
@@ -18750,7 +18954,15 @@
         </w:numPr>
       </w:pPr>
       <w:r>
-        <w:t xml:space="preserve">Als de edit </w:t>
+        <w:t xml:space="preserve">Als de </w:t>
+      </w:r>
+      <w:proofErr w:type="spellStart"/>
+      <w:r>
+        <w:t>edit</w:t>
+      </w:r>
+      <w:proofErr w:type="spellEnd"/>
+      <w:r>
+        <w:t xml:space="preserve"> </w:t>
       </w:r>
       <w:proofErr w:type="gramStart"/>
       <w:r>
@@ -18769,7 +18981,15 @@
         <w:t xml:space="preserve"> het bijhorende gerecht geopend en kan je de </w:t>
       </w:r>
       <w:r>
-        <w:t>naam, ingredienten, allergeneninformatie, de prijs, categorie</w:t>
+        <w:t xml:space="preserve">naam, </w:t>
+      </w:r>
+      <w:proofErr w:type="spellStart"/>
+      <w:r>
+        <w:t>ingredienten</w:t>
+      </w:r>
+      <w:proofErr w:type="spellEnd"/>
+      <w:r>
+        <w:t>, allergeneninformatie, de prijs, categorie</w:t>
       </w:r>
       <w:r>
         <w:t xml:space="preserve"> aanpassen.</w:t>
@@ -18792,7 +19012,77 @@
         <w:rPr>
           <w:lang w:val="en-US"/>
         </w:rPr>
-        <w:t>De kok kan deze ook aanpassen.</w:t>
+        <w:t xml:space="preserve">De </w:t>
+      </w:r>
+      <w:proofErr w:type="spellStart"/>
+      <w:r>
+        <w:rPr>
+          <w:lang w:val="en-US"/>
+        </w:rPr>
+        <w:t>kok</w:t>
+      </w:r>
+      <w:proofErr w:type="spellEnd"/>
+      <w:r>
+        <w:rPr>
+          <w:lang w:val="en-US"/>
+        </w:rPr>
+        <w:t xml:space="preserve"> </w:t>
+      </w:r>
+      <w:proofErr w:type="spellStart"/>
+      <w:r>
+        <w:rPr>
+          <w:lang w:val="en-US"/>
+        </w:rPr>
+        <w:t>kan</w:t>
+      </w:r>
+      <w:proofErr w:type="spellEnd"/>
+      <w:r>
+        <w:rPr>
+          <w:lang w:val="en-US"/>
+        </w:rPr>
+        <w:t xml:space="preserve"> </w:t>
+      </w:r>
+      <w:proofErr w:type="spellStart"/>
+      <w:r>
+        <w:rPr>
+          <w:lang w:val="en-US"/>
+        </w:rPr>
+        <w:t>deze</w:t>
+      </w:r>
+      <w:proofErr w:type="spellEnd"/>
+      <w:r>
+        <w:rPr>
+          <w:lang w:val="en-US"/>
+        </w:rPr>
+        <w:t xml:space="preserve"> </w:t>
+      </w:r>
+      <w:proofErr w:type="spellStart"/>
+      <w:r>
+        <w:rPr>
+          <w:lang w:val="en-US"/>
+        </w:rPr>
+        <w:t>ook</w:t>
+      </w:r>
+      <w:proofErr w:type="spellEnd"/>
+      <w:r>
+        <w:rPr>
+          <w:lang w:val="en-US"/>
+        </w:rPr>
+        <w:t xml:space="preserve"> </w:t>
+      </w:r>
+      <w:proofErr w:type="spellStart"/>
+      <w:r>
+        <w:rPr>
+          <w:lang w:val="en-US"/>
+        </w:rPr>
+        <w:t>aanpassen</w:t>
+      </w:r>
+      <w:proofErr w:type="spellEnd"/>
+      <w:r>
+        <w:rPr>
+          <w:lang w:val="en-US"/>
+        </w:rPr>
+        <w:t>.</w:t>
       </w:r>
     </w:p>
     <w:p>
@@ -18839,7 +19129,15 @@
         <w:t xml:space="preserve">Op dit formulier kan je de </w:t>
       </w:r>
       <w:r>
-        <w:t>naam, ingredienten, allergeneninformatie, de prijs, categorie invullen en zo een nieuw gerecht toevoegen.</w:t>
+        <w:t xml:space="preserve">naam, </w:t>
+      </w:r>
+      <w:proofErr w:type="spellStart"/>
+      <w:r>
+        <w:t>ingredienten</w:t>
+      </w:r>
+      <w:proofErr w:type="spellEnd"/>
+      <w:r>
+        <w:t>, allergeneninformatie, de prijs, categorie invullen en zo een nieuw gerecht toevoegen.</w:t>
       </w:r>
     </w:p>
     <w:p>
@@ -19584,7 +19882,7 @@
           <w:noProof/>
         </w:rPr>
         <w:drawing>
-          <wp:inline distT="0" distB="0" distL="0" distR="0" wp14:anchorId="4A52EC00" wp14:editId="0557C735">
+          <wp:inline distT="0" distB="0" distL="0" distR="0" wp14:anchorId="4A52EC00" wp14:editId="261B08FA">
             <wp:extent cx="4597400" cy="3914632"/>
             <wp:effectExtent l="0" t="0" r="0" b="0"/>
             <wp:docPr id="114957793" name="Afbeelding 73" descr="Afbeelding met tekst, schermopname, nummer, software&#10;&#10;Door AI gegenereerde inhoud is mogelijk onjuist."/>
@@ -19647,12 +19945,26 @@
           <w:lang w:val="nl-BE"/>
         </w:rPr>
       </w:pPr>
-      <w:bookmarkStart w:id="27" w:name="_Toc194138297"/>
-      <w:r>
-        <w:rPr>
-          <w:lang w:val="nl-BE"/>
-        </w:rPr>
-        <w:t>Use case 13 Gerechtbestellingen raadplagen (Robin)</w:t>
+      <w:bookmarkStart w:id="27" w:name="_Toc194139179"/>
+      <w:r>
+        <w:rPr>
+          <w:lang w:val="nl-BE"/>
+        </w:rPr>
+        <w:t xml:space="preserve">Use case 13 </w:t>
+      </w:r>
+      <w:proofErr w:type="spellStart"/>
+      <w:r>
+        <w:rPr>
+          <w:lang w:val="nl-BE"/>
+        </w:rPr>
+        <w:t>Gerechtbestellingen</w:t>
+      </w:r>
+      <w:proofErr w:type="spellEnd"/>
+      <w:r>
+        <w:rPr>
+          <w:lang w:val="nl-BE"/>
+        </w:rPr>
+        <w:t xml:space="preserve"> raadplagen (Robin)</w:t>
       </w:r>
       <w:bookmarkEnd w:id="27"/>
     </w:p>
@@ -19678,7 +19990,15 @@
         </w:numPr>
       </w:pPr>
       <w:r>
-        <w:t xml:space="preserve">U dient de rol “Kok” te hebben om gerechtbestellingen te kunnen raadplegen  </w:t>
+        <w:t xml:space="preserve">U dient de rol “Kok” te hebben om </w:t>
+      </w:r>
+      <w:proofErr w:type="spellStart"/>
+      <w:r>
+        <w:t>gerechtbestellingen</w:t>
+      </w:r>
+      <w:proofErr w:type="spellEnd"/>
+      <w:r>
+        <w:t xml:space="preserve"> te kunnen raadplegen  </w:t>
       </w:r>
     </w:p>
     <w:p>
@@ -19821,7 +20141,7 @@
           <w:lang w:val="nl-BE"/>
         </w:rPr>
         <w:drawing>
-          <wp:inline distT="0" distB="0" distL="0" distR="0" wp14:anchorId="72B53F74" wp14:editId="081E16A7">
+          <wp:inline distT="0" distB="0" distL="0" distR="0" wp14:anchorId="72B53F74" wp14:editId="76DD628F">
             <wp:extent cx="5753735" cy="4088765"/>
             <wp:effectExtent l="0" t="0" r="0" b="6985"/>
             <wp:docPr id="1455579704" name="Afbeelding 63"/>
@@ -19895,7 +20215,7 @@
           <w:lang w:val="nl-BE"/>
         </w:rPr>
       </w:pPr>
-      <w:bookmarkStart w:id="28" w:name="_Toc194138298"/>
+      <w:bookmarkStart w:id="28" w:name="_Toc194139180"/>
       <w:r>
         <w:rPr>
           <w:lang w:val="nl-BE"/>
@@ -20042,7 +20362,7 @@
           <w:noProof/>
         </w:rPr>
         <w:drawing>
-          <wp:inline distT="0" distB="0" distL="0" distR="0" wp14:anchorId="534B8FD7" wp14:editId="66B6A67E">
+          <wp:inline distT="0" distB="0" distL="0" distR="0" wp14:anchorId="534B8FD7" wp14:editId="05DC7E13">
             <wp:extent cx="5759450" cy="4106545"/>
             <wp:effectExtent l="0" t="0" r="0" b="8255"/>
             <wp:docPr id="1440378172" name="Afbeelding 64" descr="Afbeelding met tekst, schermopname, software, Webpagina&#10;&#10;Door AI gegenereerde inhoud is mogelijk onjuist."/>
@@ -20105,7 +20425,7 @@
           <w:lang w:val="nl-BE"/>
         </w:rPr>
       </w:pPr>
-      <w:bookmarkStart w:id="29" w:name="_Toc194138299"/>
+      <w:bookmarkStart w:id="29" w:name="_Toc194139181"/>
       <w:r>
         <w:rPr>
           <w:lang w:val="nl-BE"/>
@@ -20317,9 +20637,17 @@
       <w:pPr>
         <w:pStyle w:val="Kop4"/>
       </w:pPr>
-      <w:bookmarkStart w:id="30" w:name="_Toc194138300"/>
-      <w:r>
-        <w:t>Use case 15 Rollen beheren (Yannick)</w:t>
+      <w:bookmarkStart w:id="30" w:name="_Toc194139182"/>
+      <w:r>
+        <w:t xml:space="preserve">Use case 15 Rollen </w:t>
+      </w:r>
+      <w:proofErr w:type="spellStart"/>
+      <w:r>
+        <w:t>beheren</w:t>
+      </w:r>
+      <w:proofErr w:type="spellEnd"/>
+      <w:r>
+        <w:t xml:space="preserve"> (Yannick)</w:t>
       </w:r>
       <w:bookmarkEnd w:id="30"/>
     </w:p>
@@ -20506,7 +20834,7 @@
           <w:lang w:val="nl-BE"/>
         </w:rPr>
       </w:pPr>
-      <w:bookmarkStart w:id="31" w:name="_Toc194138301"/>
+      <w:bookmarkStart w:id="31" w:name="_Toc194139183"/>
       <w:r>
         <w:rPr>
           <w:lang w:val="nl-BE"/>
@@ -20732,9 +21060,17 @@
       <w:pPr>
         <w:pStyle w:val="Kop4"/>
       </w:pPr>
-      <w:bookmarkStart w:id="32" w:name="_Toc194138302"/>
-      <w:r>
-        <w:t>Use case 17 Foto’s uploaden (Yannick)</w:t>
+      <w:bookmarkStart w:id="32" w:name="_Toc194139184"/>
+      <w:r>
+        <w:t xml:space="preserve">Use case 17 Foto’s </w:t>
+      </w:r>
+      <w:proofErr w:type="spellStart"/>
+      <w:r>
+        <w:t>uploaden</w:t>
+      </w:r>
+      <w:proofErr w:type="spellEnd"/>
+      <w:r>
+        <w:t xml:space="preserve"> (Yannick)</w:t>
       </w:r>
       <w:bookmarkEnd w:id="32"/>
     </w:p>
@@ -20926,7 +21262,7 @@
           <w:lang w:val="nl-BE"/>
         </w:rPr>
       </w:pPr>
-      <w:bookmarkStart w:id="33" w:name="_Toc194138303"/>
+      <w:bookmarkStart w:id="33" w:name="_Toc194139185"/>
       <w:r>
         <w:rPr>
           <w:lang w:val="nl-BE"/>
@@ -21038,7 +21374,21 @@
           <w:lang w:val="nl-BE"/>
         </w:rPr>
         <w:tab/>
-        <w:t>De eigenaar kan een lijst opvragen met alles reserveringen om zo ook de tefelbezetting te zien in percentages. Ook kan de eigenaar een overzicht opvragen van de omzet per dag, week of maand, en kan hij alle feedback opvragen met de gemiddelde scores.</w:t>
+        <w:t xml:space="preserve">De eigenaar kan een lijst opvragen met alles reserveringen om zo ook de </w:t>
+      </w:r>
+      <w:proofErr w:type="spellStart"/>
+      <w:r>
+        <w:rPr>
+          <w:lang w:val="nl-BE"/>
+        </w:rPr>
+        <w:t>tefelbezetting</w:t>
+      </w:r>
+      <w:proofErr w:type="spellEnd"/>
+      <w:r>
+        <w:rPr>
+          <w:lang w:val="nl-BE"/>
+        </w:rPr>
+        <w:t xml:space="preserve"> te zien in percentages. Ook kan de eigenaar een overzicht opvragen van de omzet per dag, week of maand, en kan hij alle feedback opvragen met de gemiddelde scores.</w:t>
       </w:r>
     </w:p>
     <w:p>
@@ -21136,7 +21486,7 @@
           <w:lang w:val="nl-BE"/>
         </w:rPr>
       </w:pPr>
-      <w:bookmarkStart w:id="34" w:name="_Toc194138304"/>
+      <w:bookmarkStart w:id="34" w:name="_Toc194139186"/>
       <w:r>
         <w:rPr>
           <w:lang w:val="nl-BE"/>
@@ -21481,7 +21831,7 @@
         <w:pStyle w:val="Kop2"/>
       </w:pPr>
       <w:bookmarkStart w:id="35" w:name="_Toc119405365"/>
-      <w:bookmarkStart w:id="36" w:name="_Toc194138305"/>
+      <w:bookmarkStart w:id="36" w:name="_Toc194139187"/>
       <w:r>
         <w:lastRenderedPageBreak/>
         <w:t>Niet-functionele eisen</w:t>
@@ -21499,7 +21849,7 @@
           <w:lang w:eastAsia="nl-BE"/>
         </w:rPr>
       </w:pPr>
-      <w:bookmarkStart w:id="37" w:name="_Toc194138306"/>
+      <w:bookmarkStart w:id="37" w:name="_Toc194139188"/>
       <w:r>
         <w:rPr>
           <w:lang w:eastAsia="nl-BE"/>
@@ -21513,8 +21863,9 @@
         <w:pStyle w:val="Lijstalinea"/>
         <w:numPr>
           <w:ilvl w:val="0"/>
-          <w:numId w:val="13"/>
+          <w:numId w:val="0"/>
         </w:numPr>
+        <w:ind w:left="720"/>
         <w:rPr>
           <w:lang w:eastAsia="nl-BE"/>
         </w:rPr>
@@ -21523,16 +21874,51 @@
         <w:rPr>
           <w:lang w:eastAsia="nl-BE"/>
         </w:rPr>
-        <w:t>Gebruikersgegevens moeten versleuteld opgeslagen worden.</w:t>
-      </w:r>
+        <w:t>Gebruikersgegevens moeten versleuteld opgeslagen worden</w:t>
+      </w:r>
+      <w:r>
+        <w:rPr>
+          <w:lang w:eastAsia="nl-BE"/>
+        </w:rPr>
+        <w:t xml:space="preserve">. </w:t>
+      </w:r>
+      <w:r>
+        <w:rPr>
+          <w:lang w:eastAsia="nl-BE"/>
+        </w:rPr>
+        <w:t>Maak gebruik van HTTPS om gegevens te beveiligen tijdens het verzenden.</w:t>
+      </w:r>
+      <w:r>
+        <w:rPr>
+          <w:lang w:eastAsia="nl-BE"/>
+        </w:rPr>
+        <w:t xml:space="preserve"> Ook voorzien we hier het gebruik van rollen en rechten. Hiermee beveiligen we bepaalde gevoelige acties zoals: reserveringen beheren, gerechten en drank beheren, …</w:t>
+      </w:r>
+    </w:p>
+    <w:p>
+      <w:pPr>
+        <w:pStyle w:val="Kop3"/>
+        <w:rPr>
+          <w:lang w:eastAsia="nl-BE"/>
+        </w:rPr>
+      </w:pPr>
+      <w:bookmarkStart w:id="38" w:name="_Toc194139189"/>
+      <w:r>
+        <w:rPr>
+          <w:lang w:eastAsia="nl-BE"/>
+        </w:rPr>
+        <w:t>Gebruikerservaring</w:t>
+      </w:r>
+      <w:bookmarkEnd w:id="38"/>
     </w:p>
     <w:p>
       <w:pPr>
         <w:pStyle w:val="Lijstalinea"/>
         <w:numPr>
           <w:ilvl w:val="0"/>
-          <w:numId w:val="13"/>
+          <w:numId w:val="0"/>
         </w:numPr>
+        <w:ind w:left="720"/>
         <w:rPr>
           <w:lang w:eastAsia="nl-BE"/>
         </w:rPr>
@@ -21541,116 +21927,41 @@
         <w:rPr>
           <w:lang w:eastAsia="nl-BE"/>
         </w:rPr>
-        <w:t>Maak gebruik van HTTPS om gegevens te beveiligen tijdens het verzenden.</w:t>
-      </w:r>
+        <w:t>Het systeem moet inzetbaar zijn in de meest gebruikte browsers.</w:t>
+      </w:r>
+      <w:r>
+        <w:rPr>
+          <w:lang w:eastAsia="nl-BE"/>
+        </w:rPr>
+        <w:t xml:space="preserve"> In elk van deze browser moet de webapplicatie goed werken. Ook moet deze applicatie werken op verschillende toestellen zoals laptops, tablets en smartphones.</w:t>
+      </w:r>
+    </w:p>
+    <w:p>
+      <w:pPr>
+        <w:pStyle w:val="Kop3"/>
+        <w:rPr>
+          <w:lang w:eastAsia="nl-BE"/>
+        </w:rPr>
+      </w:pPr>
+      <w:bookmarkStart w:id="39" w:name="_Toc194139190"/>
+      <w:proofErr w:type="spellStart"/>
+      <w:r>
+        <w:rPr>
+          <w:lang w:eastAsia="nl-BE"/>
+        </w:rPr>
+        <w:t>GDPR</w:t>
+      </w:r>
+      <w:bookmarkEnd w:id="39"/>
+      <w:proofErr w:type="spellEnd"/>
     </w:p>
     <w:p>
       <w:pPr>
         <w:pStyle w:val="Lijstalinea"/>
         <w:numPr>
           <w:ilvl w:val="0"/>
-          <w:numId w:val="13"/>
+          <w:numId w:val="0"/>
         </w:numPr>
-        <w:rPr>
-          <w:lang w:eastAsia="nl-BE"/>
-        </w:rPr>
-      </w:pPr>
-      <w:r>
-        <w:rPr>
-          <w:lang w:eastAsia="nl-BE"/>
-        </w:rPr>
-        <w:t>Maak gebruik van rollen- en rechtenbeheer om gevoelige acties te beveiligingen. Denk hierbij aan het wijzigen van reserveringen, beheren van gerechten en drank, …</w:t>
-      </w:r>
-    </w:p>
-    <w:p>
-      <w:pPr>
-        <w:rPr>
-          <w:lang w:eastAsia="nl-BE"/>
-        </w:rPr>
-      </w:pPr>
-    </w:p>
-    <w:p>
-      <w:pPr>
-        <w:pStyle w:val="Kop3"/>
-        <w:rPr>
-          <w:lang w:eastAsia="nl-BE"/>
-        </w:rPr>
-      </w:pPr>
-      <w:bookmarkStart w:id="38" w:name="_Toc194138307"/>
-      <w:r>
-        <w:rPr>
-          <w:lang w:eastAsia="nl-BE"/>
-        </w:rPr>
-        <w:t>Gebruikerservaring</w:t>
-      </w:r>
-      <w:bookmarkEnd w:id="38"/>
-    </w:p>
-    <w:p>
-      <w:pPr>
-        <w:pStyle w:val="Lijstalinea"/>
-        <w:numPr>
-          <w:ilvl w:val="0"/>
-          <w:numId w:val="14"/>
-        </w:numPr>
-        <w:rPr>
-          <w:lang w:eastAsia="nl-BE"/>
-        </w:rPr>
-      </w:pPr>
-      <w:r>
-        <w:rPr>
-          <w:lang w:eastAsia="nl-BE"/>
-        </w:rPr>
-        <w:t>Het systeem moet inzetbaar zijn in de meest gebruikte browsers.</w:t>
-      </w:r>
-    </w:p>
-    <w:p>
-      <w:pPr>
-        <w:pStyle w:val="Lijstalinea"/>
-        <w:numPr>
-          <w:ilvl w:val="0"/>
-          <w:numId w:val="14"/>
-        </w:numPr>
-        <w:rPr>
-          <w:lang w:eastAsia="nl-BE"/>
-        </w:rPr>
-      </w:pPr>
-      <w:r>
-        <w:rPr>
-          <w:lang w:eastAsia="nl-BE"/>
-        </w:rPr>
-        <w:t>De applicatie moet responsief zijn voor alle toestellen.</w:t>
-      </w:r>
-    </w:p>
-    <w:p>
-      <w:pPr>
-        <w:rPr>
-          <w:lang w:eastAsia="nl-BE"/>
-        </w:rPr>
-      </w:pPr>
-    </w:p>
-    <w:p>
-      <w:pPr>
-        <w:pStyle w:val="Kop3"/>
-        <w:rPr>
-          <w:lang w:eastAsia="nl-BE"/>
-        </w:rPr>
-      </w:pPr>
-      <w:bookmarkStart w:id="39" w:name="_Toc194138308"/>
-      <w:r>
-        <w:rPr>
-          <w:lang w:eastAsia="nl-BE"/>
-        </w:rPr>
-        <w:t>GDPR</w:t>
-      </w:r>
-      <w:bookmarkEnd w:id="39"/>
-    </w:p>
-    <w:p>
-      <w:pPr>
-        <w:pStyle w:val="Lijstalinea"/>
-        <w:numPr>
-          <w:ilvl w:val="0"/>
-          <w:numId w:val="15"/>
-        </w:numPr>
+        <w:ind w:left="720"/>
         <w:rPr>
           <w:lang w:eastAsia="nl-BE"/>
         </w:rPr>
@@ -21729,8 +22040,8 @@
       <w:tblLook w:val="04A0" w:firstRow="1" w:lastRow="0" w:firstColumn="1" w:lastColumn="0" w:noHBand="0" w:noVBand="1"/>
     </w:tblPr>
     <w:tblGrid>
-      <w:gridCol w:w="9999"/>
-      <w:gridCol w:w="1908"/>
+      <w:gridCol w:w="9998"/>
+      <w:gridCol w:w="1909"/>
     </w:tblGrid>
     <w:tr>
       <w:trPr>
@@ -21755,7 +22066,7 @@
             <w:suppressOverlap w:val="0"/>
           </w:pPr>
           <w:r>
-            <w:t>Requirements Analysis</w:t>
+            <w:t>Eisenanalyse project: “Het restaurant”</w:t>
           </w:r>
         </w:p>
       </w:tc>

</xml_diff>

<commit_message>
aanpassing erd + in document ingegeven
</commit_message>
<xml_diff>
--- a/Analyse-en-ontwerprapport_Lier1.docx
+++ b/Analyse-en-ontwerprapport_Lier1.docx
@@ -15200,10 +15200,10 @@
           <w:lang w:val="nl-BE"/>
         </w:rPr>
         <w:drawing>
-          <wp:inline distT="0" distB="0" distL="0" distR="0" wp14:anchorId="0FC85689" wp14:editId="62718194">
+          <wp:inline distT="0" distB="0" distL="0" distR="0" wp14:anchorId="56C9E93D" wp14:editId="0122BFC6">
             <wp:extent cx="5745480" cy="3444240"/>
             <wp:effectExtent l="0" t="0" r="7620" b="3810"/>
-            <wp:docPr id="1065121421" name="Afbeelding 64"/>
+            <wp:docPr id="544191194" name="Afbeelding 63"/>
             <wp:cNvGraphicFramePr>
               <a:graphicFrameLocks xmlns:a="http://schemas.openxmlformats.org/drawingml/2006/main" noChangeAspect="1"/>
             </wp:cNvGraphicFramePr>
@@ -15211,7 +15211,7 @@
               <a:graphicData uri="http://schemas.openxmlformats.org/drawingml/2006/picture">
                 <pic:pic xmlns:pic="http://schemas.openxmlformats.org/drawingml/2006/picture">
                   <pic:nvPicPr>
-                    <pic:cNvPr id="0" name="Picture 2"/>
+                    <pic:cNvPr id="0" name="Picture 1"/>
                     <pic:cNvPicPr>
                       <a:picLocks noChangeAspect="1" noChangeArrowheads="1"/>
                     </pic:cNvPicPr>
@@ -19882,7 +19882,7 @@
           <w:noProof/>
         </w:rPr>
         <w:drawing>
-          <wp:inline distT="0" distB="0" distL="0" distR="0" wp14:anchorId="4A52EC00" wp14:editId="261B08FA">
+          <wp:inline distT="0" distB="0" distL="0" distR="0" wp14:anchorId="4A52EC00" wp14:editId="2EC971E2">
             <wp:extent cx="4597400" cy="3914632"/>
             <wp:effectExtent l="0" t="0" r="0" b="0"/>
             <wp:docPr id="114957793" name="Afbeelding 73" descr="Afbeelding met tekst, schermopname, nummer, software&#10;&#10;Door AI gegenereerde inhoud is mogelijk onjuist."/>
@@ -20141,7 +20141,7 @@
           <w:lang w:val="nl-BE"/>
         </w:rPr>
         <w:drawing>
-          <wp:inline distT="0" distB="0" distL="0" distR="0" wp14:anchorId="72B53F74" wp14:editId="76DD628F">
+          <wp:inline distT="0" distB="0" distL="0" distR="0" wp14:anchorId="72B53F74" wp14:editId="63F7A6DE">
             <wp:extent cx="5753735" cy="4088765"/>
             <wp:effectExtent l="0" t="0" r="0" b="6985"/>
             <wp:docPr id="1455579704" name="Afbeelding 63"/>
@@ -20362,7 +20362,7 @@
           <w:noProof/>
         </w:rPr>
         <w:drawing>
-          <wp:inline distT="0" distB="0" distL="0" distR="0" wp14:anchorId="534B8FD7" wp14:editId="05DC7E13">
+          <wp:inline distT="0" distB="0" distL="0" distR="0" wp14:anchorId="534B8FD7" wp14:editId="50839BAA">
             <wp:extent cx="5759450" cy="4106545"/>
             <wp:effectExtent l="0" t="0" r="0" b="8255"/>
             <wp:docPr id="1440378172" name="Afbeelding 64" descr="Afbeelding met tekst, schermopname, software, Webpagina&#10;&#10;Door AI gegenereerde inhoud is mogelijk onjuist."/>

</xml_diff>

<commit_message>
nagelezen en enkele kleine aanpassingen
</commit_message>
<xml_diff>
--- a/Analyse-en-ontwerprapport_Lier1.docx
+++ b/Analyse-en-ontwerprapport_Lier1.docx
@@ -11982,7 +11982,7 @@
         </w:p>
         <w:p>
           <w:pPr>
-            <w:pStyle w:val="TOC1"/>
+            <w:pStyle w:val="Inhopg1"/>
             <w:rPr>
               <w:rFonts w:asciiTheme="minorHAnsi" w:eastAsiaTheme="minorEastAsia" w:hAnsiTheme="minorHAnsi" w:cstheme="minorBidi"/>
               <w:b w:val="0"/>
@@ -11992,7 +11992,7 @@
               <w:color w:val="auto"/>
               <w:sz w:val="24"/>
               <w:szCs w:val="24"/>
-              <w:lang w:val="nl-BE" w:eastAsia="nl-BE"/>
+              <w:lang w:val="nl-NL" w:eastAsia="nl-NL"/>
             </w:rPr>
           </w:pPr>
           <w:r>
@@ -12019,7 +12019,7 @@
             </w:rPr>
             <w:fldChar w:fldCharType="separate"/>
           </w:r>
-          <w:hyperlink w:anchor="_Toc194357556" w:history="1">
+          <w:hyperlink w:anchor="_Toc194648562" w:history="1">
             <w:r>
               <w:rPr>
                 <w:rStyle w:val="Hyperlink"/>
@@ -12037,7 +12037,7 @@
                 <w:color w:val="auto"/>
                 <w:sz w:val="24"/>
                 <w:szCs w:val="24"/>
-                <w:lang w:val="nl-BE" w:eastAsia="nl-BE"/>
+                <w:lang w:val="nl-NL" w:eastAsia="nl-NL"/>
               </w:rPr>
               <w:tab/>
             </w:r>
@@ -12067,7 +12067,7 @@
                 <w:noProof/>
                 <w:webHidden/>
               </w:rPr>
-              <w:instrText xml:space="preserve"> PAGEREF _Toc194357556 \h </w:instrText>
+              <w:instrText xml:space="preserve"> PAGEREF _Toc194648562 \h </w:instrText>
             </w:r>
             <w:r>
               <w:rPr>
@@ -12100,7 +12100,7 @@
         </w:p>
         <w:p>
           <w:pPr>
-            <w:pStyle w:val="TOC2"/>
+            <w:pStyle w:val="Inhopg2"/>
             <w:rPr>
               <w:rFonts w:asciiTheme="minorHAnsi" w:eastAsiaTheme="minorEastAsia" w:hAnsiTheme="minorHAnsi" w:cstheme="minorBidi"/>
               <w:bCs w:val="0"/>
@@ -12108,10 +12108,10 @@
               <w:noProof/>
               <w:sz w:val="24"/>
               <w:szCs w:val="24"/>
-              <w:lang w:val="nl-BE" w:eastAsia="nl-BE"/>
+              <w:lang w:val="nl-NL" w:eastAsia="nl-NL"/>
             </w:rPr>
           </w:pPr>
-          <w:hyperlink w:anchor="_Toc194357557" w:history="1">
+          <w:hyperlink w:anchor="_Toc194648563" w:history="1">
             <w:r>
               <w:rPr>
                 <w:rStyle w:val="Hyperlink"/>
@@ -12127,7 +12127,7 @@
                 <w:noProof/>
                 <w:sz w:val="24"/>
                 <w:szCs w:val="24"/>
-                <w:lang w:val="nl-BE" w:eastAsia="nl-BE"/>
+                <w:lang w:val="nl-NL" w:eastAsia="nl-NL"/>
               </w:rPr>
               <w:tab/>
             </w:r>
@@ -12157,7 +12157,7 @@
                 <w:noProof/>
                 <w:webHidden/>
               </w:rPr>
-              <w:instrText xml:space="preserve"> PAGEREF _Toc194357557 \h </w:instrText>
+              <w:instrText xml:space="preserve"> PAGEREF _Toc194648563 \h </w:instrText>
             </w:r>
             <w:r>
               <w:rPr>
@@ -12190,7 +12190,7 @@
         </w:p>
         <w:p>
           <w:pPr>
-            <w:pStyle w:val="TOC2"/>
+            <w:pStyle w:val="Inhopg2"/>
             <w:rPr>
               <w:rFonts w:asciiTheme="minorHAnsi" w:eastAsiaTheme="minorEastAsia" w:hAnsiTheme="minorHAnsi" w:cstheme="minorBidi"/>
               <w:bCs w:val="0"/>
@@ -12198,10 +12198,10 @@
               <w:noProof/>
               <w:sz w:val="24"/>
               <w:szCs w:val="24"/>
-              <w:lang w:val="nl-BE" w:eastAsia="nl-BE"/>
+              <w:lang w:val="nl-NL" w:eastAsia="nl-NL"/>
             </w:rPr>
           </w:pPr>
-          <w:hyperlink w:anchor="_Toc194357558" w:history="1">
+          <w:hyperlink w:anchor="_Toc194648564" w:history="1">
             <w:r>
               <w:rPr>
                 <w:rStyle w:val="Hyperlink"/>
@@ -12217,7 +12217,7 @@
                 <w:noProof/>
                 <w:sz w:val="24"/>
                 <w:szCs w:val="24"/>
-                <w:lang w:val="nl-BE" w:eastAsia="nl-BE"/>
+                <w:lang w:val="nl-NL" w:eastAsia="nl-NL"/>
               </w:rPr>
               <w:tab/>
             </w:r>
@@ -12247,7 +12247,7 @@
                 <w:noProof/>
                 <w:webHidden/>
               </w:rPr>
-              <w:instrText xml:space="preserve"> PAGEREF _Toc194357558 \h </w:instrText>
+              <w:instrText xml:space="preserve"> PAGEREF _Toc194648564 \h </w:instrText>
             </w:r>
             <w:r>
               <w:rPr>
@@ -12280,7 +12280,7 @@
         </w:p>
         <w:p>
           <w:pPr>
-            <w:pStyle w:val="TOC1"/>
+            <w:pStyle w:val="Inhopg1"/>
             <w:rPr>
               <w:rFonts w:asciiTheme="minorHAnsi" w:eastAsiaTheme="minorEastAsia" w:hAnsiTheme="minorHAnsi" w:cstheme="minorBidi"/>
               <w:b w:val="0"/>
@@ -12290,10 +12290,10 @@
               <w:color w:val="auto"/>
               <w:sz w:val="24"/>
               <w:szCs w:val="24"/>
-              <w:lang w:val="nl-BE" w:eastAsia="nl-BE"/>
+              <w:lang w:val="nl-NL" w:eastAsia="nl-NL"/>
             </w:rPr>
           </w:pPr>
-          <w:hyperlink w:anchor="_Toc194357559" w:history="1">
+          <w:hyperlink w:anchor="_Toc194648565" w:history="1">
             <w:r>
               <w:rPr>
                 <w:rStyle w:val="Hyperlink"/>
@@ -12311,7 +12311,7 @@
                 <w:color w:val="auto"/>
                 <w:sz w:val="24"/>
                 <w:szCs w:val="24"/>
-                <w:lang w:val="nl-BE" w:eastAsia="nl-BE"/>
+                <w:lang w:val="nl-NL" w:eastAsia="nl-NL"/>
               </w:rPr>
               <w:tab/>
             </w:r>
@@ -12341,7 +12341,7 @@
                 <w:noProof/>
                 <w:webHidden/>
               </w:rPr>
-              <w:instrText xml:space="preserve"> PAGEREF _Toc194357559 \h </w:instrText>
+              <w:instrText xml:space="preserve"> PAGEREF _Toc194648565 \h </w:instrText>
             </w:r>
             <w:r>
               <w:rPr>
@@ -12361,7 +12361,7 @@
                 <w:noProof/>
                 <w:webHidden/>
               </w:rPr>
-              <w:t>3</w:t>
+              <w:t>4</w:t>
             </w:r>
             <w:r>
               <w:rPr>
@@ -12374,7 +12374,7 @@
         </w:p>
         <w:p>
           <w:pPr>
-            <w:pStyle w:val="TOC2"/>
+            <w:pStyle w:val="Inhopg2"/>
             <w:rPr>
               <w:rFonts w:asciiTheme="minorHAnsi" w:eastAsiaTheme="minorEastAsia" w:hAnsiTheme="minorHAnsi" w:cstheme="minorBidi"/>
               <w:bCs w:val="0"/>
@@ -12382,10 +12382,10 @@
               <w:noProof/>
               <w:sz w:val="24"/>
               <w:szCs w:val="24"/>
-              <w:lang w:val="nl-BE" w:eastAsia="nl-BE"/>
+              <w:lang w:val="nl-NL" w:eastAsia="nl-NL"/>
             </w:rPr>
           </w:pPr>
-          <w:hyperlink w:anchor="_Toc194357560" w:history="1">
+          <w:hyperlink w:anchor="_Toc194648566" w:history="1">
             <w:r>
               <w:rPr>
                 <w:rStyle w:val="Hyperlink"/>
@@ -12401,7 +12401,7 @@
                 <w:noProof/>
                 <w:sz w:val="24"/>
                 <w:szCs w:val="24"/>
-                <w:lang w:val="nl-BE" w:eastAsia="nl-BE"/>
+                <w:lang w:val="nl-NL" w:eastAsia="nl-NL"/>
               </w:rPr>
               <w:tab/>
             </w:r>
@@ -12431,7 +12431,7 @@
                 <w:noProof/>
                 <w:webHidden/>
               </w:rPr>
-              <w:instrText xml:space="preserve"> PAGEREF _Toc194357560 \h </w:instrText>
+              <w:instrText xml:space="preserve"> PAGEREF _Toc194648566 \h </w:instrText>
             </w:r>
             <w:r>
               <w:rPr>
@@ -12451,7 +12451,7 @@
                 <w:noProof/>
                 <w:webHidden/>
               </w:rPr>
-              <w:t>4</w:t>
+              <w:t>5</w:t>
             </w:r>
             <w:r>
               <w:rPr>
@@ -12464,16 +12464,16 @@
         </w:p>
         <w:p>
           <w:pPr>
-            <w:pStyle w:val="TOC3"/>
+            <w:pStyle w:val="Inhopg3"/>
             <w:rPr>
               <w:rFonts w:asciiTheme="minorHAnsi" w:eastAsiaTheme="minorEastAsia" w:hAnsiTheme="minorHAnsi" w:cstheme="minorBidi"/>
               <w:noProof/>
               <w:sz w:val="24"/>
               <w:szCs w:val="24"/>
-              <w:lang w:val="nl-BE" w:eastAsia="nl-BE"/>
+              <w:lang w:val="nl-NL" w:eastAsia="nl-NL"/>
             </w:rPr>
           </w:pPr>
-          <w:hyperlink w:anchor="_Toc194357561" w:history="1">
+          <w:hyperlink w:anchor="_Toc194648567" w:history="1">
             <w:r>
               <w:rPr>
                 <w:rStyle w:val="Hyperlink"/>
@@ -12487,7 +12487,7 @@
                 <w:noProof/>
                 <w:sz w:val="24"/>
                 <w:szCs w:val="24"/>
-                <w:lang w:val="nl-BE" w:eastAsia="nl-BE"/>
+                <w:lang w:val="nl-NL" w:eastAsia="nl-NL"/>
               </w:rPr>
               <w:tab/>
             </w:r>
@@ -12517,7 +12517,7 @@
                 <w:noProof/>
                 <w:webHidden/>
               </w:rPr>
-              <w:instrText xml:space="preserve"> PAGEREF _Toc194357561 \h </w:instrText>
+              <w:instrText xml:space="preserve"> PAGEREF _Toc194648567 \h </w:instrText>
             </w:r>
             <w:r>
               <w:rPr>
@@ -12537,7 +12537,7 @@
                 <w:noProof/>
                 <w:webHidden/>
               </w:rPr>
-              <w:t>4</w:t>
+              <w:t>5</w:t>
             </w:r>
             <w:r>
               <w:rPr>
@@ -12550,16 +12550,16 @@
         </w:p>
         <w:p>
           <w:pPr>
-            <w:pStyle w:val="TOC3"/>
+            <w:pStyle w:val="Inhopg3"/>
             <w:rPr>
               <w:rFonts w:asciiTheme="minorHAnsi" w:eastAsiaTheme="minorEastAsia" w:hAnsiTheme="minorHAnsi" w:cstheme="minorBidi"/>
               <w:noProof/>
               <w:sz w:val="24"/>
               <w:szCs w:val="24"/>
-              <w:lang w:val="nl-BE" w:eastAsia="nl-BE"/>
+              <w:lang w:val="nl-NL" w:eastAsia="nl-NL"/>
             </w:rPr>
           </w:pPr>
-          <w:hyperlink w:anchor="_Toc194357562" w:history="1">
+          <w:hyperlink w:anchor="_Toc194648568" w:history="1">
             <w:r>
               <w:rPr>
                 <w:rStyle w:val="Hyperlink"/>
@@ -12573,7 +12573,7 @@
                 <w:noProof/>
                 <w:sz w:val="24"/>
                 <w:szCs w:val="24"/>
-                <w:lang w:val="nl-BE" w:eastAsia="nl-BE"/>
+                <w:lang w:val="nl-NL" w:eastAsia="nl-NL"/>
               </w:rPr>
               <w:tab/>
             </w:r>
@@ -12603,7 +12603,7 @@
                 <w:noProof/>
                 <w:webHidden/>
               </w:rPr>
-              <w:instrText xml:space="preserve"> PAGEREF _Toc194357562 \h </w:instrText>
+              <w:instrText xml:space="preserve"> PAGEREF _Toc194648568 \h </w:instrText>
             </w:r>
             <w:r>
               <w:rPr>
@@ -12623,7 +12623,7 @@
                 <w:noProof/>
                 <w:webHidden/>
               </w:rPr>
-              <w:t>5</w:t>
+              <w:t>6</w:t>
             </w:r>
             <w:r>
               <w:rPr>
@@ -12636,16 +12636,16 @@
         </w:p>
         <w:p>
           <w:pPr>
-            <w:pStyle w:val="TOC3"/>
+            <w:pStyle w:val="Inhopg3"/>
             <w:rPr>
               <w:rFonts w:asciiTheme="minorHAnsi" w:eastAsiaTheme="minorEastAsia" w:hAnsiTheme="minorHAnsi" w:cstheme="minorBidi"/>
               <w:noProof/>
               <w:sz w:val="24"/>
               <w:szCs w:val="24"/>
-              <w:lang w:val="nl-BE" w:eastAsia="nl-BE"/>
+              <w:lang w:val="nl-NL" w:eastAsia="nl-NL"/>
             </w:rPr>
           </w:pPr>
-          <w:hyperlink w:anchor="_Toc194357563" w:history="1">
+          <w:hyperlink w:anchor="_Toc194648569" w:history="1">
             <w:r>
               <w:rPr>
                 <w:rStyle w:val="Hyperlink"/>
@@ -12659,7 +12659,7 @@
                 <w:noProof/>
                 <w:sz w:val="24"/>
                 <w:szCs w:val="24"/>
-                <w:lang w:val="nl-BE" w:eastAsia="nl-BE"/>
+                <w:lang w:val="nl-NL" w:eastAsia="nl-NL"/>
               </w:rPr>
               <w:tab/>
             </w:r>
@@ -12689,7 +12689,7 @@
                 <w:noProof/>
                 <w:webHidden/>
               </w:rPr>
-              <w:instrText xml:space="preserve"> PAGEREF _Toc194357563 \h </w:instrText>
+              <w:instrText xml:space="preserve"> PAGEREF _Toc194648569 \h </w:instrText>
             </w:r>
             <w:r>
               <w:rPr>
@@ -12709,7 +12709,7 @@
                 <w:noProof/>
                 <w:webHidden/>
               </w:rPr>
-              <w:t>5</w:t>
+              <w:t>7</w:t>
             </w:r>
             <w:r>
               <w:rPr>
@@ -12722,7 +12722,7 @@
         </w:p>
         <w:p>
           <w:pPr>
-            <w:pStyle w:val="TOC4"/>
+            <w:pStyle w:val="Inhopg4"/>
             <w:rPr>
               <w:rFonts w:asciiTheme="minorHAnsi" w:eastAsiaTheme="minorEastAsia" w:hAnsiTheme="minorHAnsi" w:cstheme="minorBidi"/>
               <w:i w:val="0"/>
@@ -12730,10 +12730,10 @@
               <w:noProof/>
               <w:sz w:val="24"/>
               <w:szCs w:val="24"/>
-              <w:lang w:val="nl-BE" w:eastAsia="nl-BE"/>
+              <w:lang w:val="nl-NL" w:eastAsia="nl-NL"/>
             </w:rPr>
           </w:pPr>
-          <w:hyperlink w:anchor="_Toc194357564" w:history="1">
+          <w:hyperlink w:anchor="_Toc194648570" w:history="1">
             <w:r>
               <w:rPr>
                 <w:rStyle w:val="Hyperlink"/>
@@ -12749,7 +12749,7 @@
                 <w:noProof/>
                 <w:sz w:val="24"/>
                 <w:szCs w:val="24"/>
-                <w:lang w:val="nl-BE" w:eastAsia="nl-BE"/>
+                <w:lang w:val="nl-NL" w:eastAsia="nl-NL"/>
               </w:rPr>
               <w:tab/>
             </w:r>
@@ -12779,7 +12779,7 @@
                 <w:noProof/>
                 <w:webHidden/>
               </w:rPr>
-              <w:instrText xml:space="preserve"> PAGEREF _Toc194357564 \h </w:instrText>
+              <w:instrText xml:space="preserve"> PAGEREF _Toc194648570 \h </w:instrText>
             </w:r>
             <w:r>
               <w:rPr>
@@ -12799,7 +12799,7 @@
                 <w:noProof/>
                 <w:webHidden/>
               </w:rPr>
-              <w:t>6</w:t>
+              <w:t>8</w:t>
             </w:r>
             <w:r>
               <w:rPr>
@@ -12812,7 +12812,7 @@
         </w:p>
         <w:p>
           <w:pPr>
-            <w:pStyle w:val="TOC4"/>
+            <w:pStyle w:val="Inhopg4"/>
             <w:rPr>
               <w:rFonts w:asciiTheme="minorHAnsi" w:eastAsiaTheme="minorEastAsia" w:hAnsiTheme="minorHAnsi" w:cstheme="minorBidi"/>
               <w:i w:val="0"/>
@@ -12820,10 +12820,10 @@
               <w:noProof/>
               <w:sz w:val="24"/>
               <w:szCs w:val="24"/>
-              <w:lang w:val="nl-BE" w:eastAsia="nl-BE"/>
+              <w:lang w:val="nl-NL" w:eastAsia="nl-NL"/>
             </w:rPr>
           </w:pPr>
-          <w:hyperlink w:anchor="_Toc194357565" w:history="1">
+          <w:hyperlink w:anchor="_Toc194648571" w:history="1">
             <w:r>
               <w:rPr>
                 <w:rStyle w:val="Hyperlink"/>
@@ -12840,7 +12840,7 @@
                 <w:noProof/>
                 <w:sz w:val="24"/>
                 <w:szCs w:val="24"/>
-                <w:lang w:val="nl-BE" w:eastAsia="nl-BE"/>
+                <w:lang w:val="nl-NL" w:eastAsia="nl-NL"/>
               </w:rPr>
               <w:tab/>
             </w:r>
@@ -12871,7 +12871,7 @@
                 <w:noProof/>
                 <w:webHidden/>
               </w:rPr>
-              <w:instrText xml:space="preserve"> PAGEREF _Toc194357565 \h </w:instrText>
+              <w:instrText xml:space="preserve"> PAGEREF _Toc194648571 \h </w:instrText>
             </w:r>
             <w:r>
               <w:rPr>
@@ -12891,7 +12891,7 @@
                 <w:noProof/>
                 <w:webHidden/>
               </w:rPr>
-              <w:t>8</w:t>
+              <w:t>10</w:t>
             </w:r>
             <w:r>
               <w:rPr>
@@ -12904,7 +12904,7 @@
         </w:p>
         <w:p>
           <w:pPr>
-            <w:pStyle w:val="TOC4"/>
+            <w:pStyle w:val="Inhopg4"/>
             <w:rPr>
               <w:rFonts w:asciiTheme="minorHAnsi" w:eastAsiaTheme="minorEastAsia" w:hAnsiTheme="minorHAnsi" w:cstheme="minorBidi"/>
               <w:i w:val="0"/>
@@ -12912,10 +12912,10 @@
               <w:noProof/>
               <w:sz w:val="24"/>
               <w:szCs w:val="24"/>
-              <w:lang w:val="nl-BE" w:eastAsia="nl-BE"/>
+              <w:lang w:val="nl-NL" w:eastAsia="nl-NL"/>
             </w:rPr>
           </w:pPr>
-          <w:hyperlink w:anchor="_Toc194357566" w:history="1">
+          <w:hyperlink w:anchor="_Toc194648572" w:history="1">
             <w:r>
               <w:rPr>
                 <w:rStyle w:val="Hyperlink"/>
@@ -12932,7 +12932,7 @@
                 <w:noProof/>
                 <w:sz w:val="24"/>
                 <w:szCs w:val="24"/>
-                <w:lang w:val="nl-BE" w:eastAsia="nl-BE"/>
+                <w:lang w:val="nl-NL" w:eastAsia="nl-NL"/>
               </w:rPr>
               <w:tab/>
             </w:r>
@@ -12963,7 +12963,7 @@
                 <w:noProof/>
                 <w:webHidden/>
               </w:rPr>
-              <w:instrText xml:space="preserve"> PAGEREF _Toc194357566 \h </w:instrText>
+              <w:instrText xml:space="preserve"> PAGEREF _Toc194648572 \h </w:instrText>
             </w:r>
             <w:r>
               <w:rPr>
@@ -12983,7 +12983,7 @@
                 <w:noProof/>
                 <w:webHidden/>
               </w:rPr>
-              <w:t>9</w:t>
+              <w:t>11</w:t>
             </w:r>
             <w:r>
               <w:rPr>
@@ -12996,7 +12996,7 @@
         </w:p>
         <w:p>
           <w:pPr>
-            <w:pStyle w:val="TOC4"/>
+            <w:pStyle w:val="Inhopg4"/>
             <w:rPr>
               <w:rFonts w:asciiTheme="minorHAnsi" w:eastAsiaTheme="minorEastAsia" w:hAnsiTheme="minorHAnsi" w:cstheme="minorBidi"/>
               <w:i w:val="0"/>
@@ -13004,10 +13004,10 @@
               <w:noProof/>
               <w:sz w:val="24"/>
               <w:szCs w:val="24"/>
-              <w:lang w:val="nl-BE" w:eastAsia="nl-BE"/>
+              <w:lang w:val="nl-NL" w:eastAsia="nl-NL"/>
             </w:rPr>
           </w:pPr>
-          <w:hyperlink w:anchor="_Toc194357567" w:history="1">
+          <w:hyperlink w:anchor="_Toc194648573" w:history="1">
             <w:r>
               <w:rPr>
                 <w:rStyle w:val="Hyperlink"/>
@@ -13024,7 +13024,7 @@
                 <w:noProof/>
                 <w:sz w:val="24"/>
                 <w:szCs w:val="24"/>
-                <w:lang w:val="nl-BE" w:eastAsia="nl-BE"/>
+                <w:lang w:val="nl-NL" w:eastAsia="nl-NL"/>
               </w:rPr>
               <w:tab/>
             </w:r>
@@ -13055,7 +13055,7 @@
                 <w:noProof/>
                 <w:webHidden/>
               </w:rPr>
-              <w:instrText xml:space="preserve"> PAGEREF _Toc194357567 \h </w:instrText>
+              <w:instrText xml:space="preserve"> PAGEREF _Toc194648573 \h </w:instrText>
             </w:r>
             <w:r>
               <w:rPr>
@@ -13075,7 +13075,7 @@
                 <w:noProof/>
                 <w:webHidden/>
               </w:rPr>
-              <w:t>13</w:t>
+              <w:t>15</w:t>
             </w:r>
             <w:r>
               <w:rPr>
@@ -13088,7 +13088,7 @@
         </w:p>
         <w:p>
           <w:pPr>
-            <w:pStyle w:val="TOC4"/>
+            <w:pStyle w:val="Inhopg4"/>
             <w:rPr>
               <w:rFonts w:asciiTheme="minorHAnsi" w:eastAsiaTheme="minorEastAsia" w:hAnsiTheme="minorHAnsi" w:cstheme="minorBidi"/>
               <w:i w:val="0"/>
@@ -13096,10 +13096,10 @@
               <w:noProof/>
               <w:sz w:val="24"/>
               <w:szCs w:val="24"/>
-              <w:lang w:val="nl-BE" w:eastAsia="nl-BE"/>
+              <w:lang w:val="nl-NL" w:eastAsia="nl-NL"/>
             </w:rPr>
           </w:pPr>
-          <w:hyperlink w:anchor="_Toc194357568" w:history="1">
+          <w:hyperlink w:anchor="_Toc194648574" w:history="1">
             <w:r>
               <w:rPr>
                 <w:rStyle w:val="Hyperlink"/>
@@ -13116,7 +13116,7 @@
                 <w:noProof/>
                 <w:sz w:val="24"/>
                 <w:szCs w:val="24"/>
-                <w:lang w:val="nl-BE" w:eastAsia="nl-BE"/>
+                <w:lang w:val="nl-NL" w:eastAsia="nl-NL"/>
               </w:rPr>
               <w:tab/>
             </w:r>
@@ -13147,7 +13147,7 @@
                 <w:noProof/>
                 <w:webHidden/>
               </w:rPr>
-              <w:instrText xml:space="preserve"> PAGEREF _Toc194357568 \h </w:instrText>
+              <w:instrText xml:space="preserve"> PAGEREF _Toc194648574 \h </w:instrText>
             </w:r>
             <w:r>
               <w:rPr>
@@ -13167,7 +13167,7 @@
                 <w:noProof/>
                 <w:webHidden/>
               </w:rPr>
-              <w:t>16</w:t>
+              <w:t>17</w:t>
             </w:r>
             <w:r>
               <w:rPr>
@@ -13180,7 +13180,7 @@
         </w:p>
         <w:p>
           <w:pPr>
-            <w:pStyle w:val="TOC4"/>
+            <w:pStyle w:val="Inhopg4"/>
             <w:rPr>
               <w:rFonts w:asciiTheme="minorHAnsi" w:eastAsiaTheme="minorEastAsia" w:hAnsiTheme="minorHAnsi" w:cstheme="minorBidi"/>
               <w:i w:val="0"/>
@@ -13188,10 +13188,10 @@
               <w:noProof/>
               <w:sz w:val="24"/>
               <w:szCs w:val="24"/>
-              <w:lang w:val="nl-BE" w:eastAsia="nl-BE"/>
+              <w:lang w:val="nl-NL" w:eastAsia="nl-NL"/>
             </w:rPr>
           </w:pPr>
-          <w:hyperlink w:anchor="_Toc194357569" w:history="1">
+          <w:hyperlink w:anchor="_Toc194648575" w:history="1">
             <w:r>
               <w:rPr>
                 <w:rStyle w:val="Hyperlink"/>
@@ -13207,7 +13207,7 @@
                 <w:noProof/>
                 <w:sz w:val="24"/>
                 <w:szCs w:val="24"/>
-                <w:lang w:val="nl-BE" w:eastAsia="nl-BE"/>
+                <w:lang w:val="nl-NL" w:eastAsia="nl-NL"/>
               </w:rPr>
               <w:tab/>
             </w:r>
@@ -13237,7 +13237,7 @@
                 <w:noProof/>
                 <w:webHidden/>
               </w:rPr>
-              <w:instrText xml:space="preserve"> PAGEREF _Toc194357569 \h </w:instrText>
+              <w:instrText xml:space="preserve"> PAGEREF _Toc194648575 \h </w:instrText>
             </w:r>
             <w:r>
               <w:rPr>
@@ -13257,7 +13257,7 @@
                 <w:noProof/>
                 <w:webHidden/>
               </w:rPr>
-              <w:t>18</w:t>
+              <w:t>19</w:t>
             </w:r>
             <w:r>
               <w:rPr>
@@ -13270,7 +13270,7 @@
         </w:p>
         <w:p>
           <w:pPr>
-            <w:pStyle w:val="TOC4"/>
+            <w:pStyle w:val="Inhopg4"/>
             <w:rPr>
               <w:rFonts w:asciiTheme="minorHAnsi" w:eastAsiaTheme="minorEastAsia" w:hAnsiTheme="minorHAnsi" w:cstheme="minorBidi"/>
               <w:i w:val="0"/>
@@ -13278,10 +13278,10 @@
               <w:noProof/>
               <w:sz w:val="24"/>
               <w:szCs w:val="24"/>
-              <w:lang w:val="nl-BE" w:eastAsia="nl-BE"/>
+              <w:lang w:val="nl-NL" w:eastAsia="nl-NL"/>
             </w:rPr>
           </w:pPr>
-          <w:hyperlink w:anchor="_Toc194357570" w:history="1">
+          <w:hyperlink w:anchor="_Toc194648576" w:history="1">
             <w:r>
               <w:rPr>
                 <w:rStyle w:val="Hyperlink"/>
@@ -13298,7 +13298,7 @@
                 <w:noProof/>
                 <w:sz w:val="24"/>
                 <w:szCs w:val="24"/>
-                <w:lang w:val="nl-BE" w:eastAsia="nl-BE"/>
+                <w:lang w:val="nl-NL" w:eastAsia="nl-NL"/>
               </w:rPr>
               <w:tab/>
             </w:r>
@@ -13329,7 +13329,7 @@
                 <w:noProof/>
                 <w:webHidden/>
               </w:rPr>
-              <w:instrText xml:space="preserve"> PAGEREF _Toc194357570 \h </w:instrText>
+              <w:instrText xml:space="preserve"> PAGEREF _Toc194648576 \h </w:instrText>
             </w:r>
             <w:r>
               <w:rPr>
@@ -13349,7 +13349,7 @@
                 <w:noProof/>
                 <w:webHidden/>
               </w:rPr>
-              <w:t>20</w:t>
+              <w:t>21</w:t>
             </w:r>
             <w:r>
               <w:rPr>
@@ -13362,7 +13362,7 @@
         </w:p>
         <w:p>
           <w:pPr>
-            <w:pStyle w:val="TOC4"/>
+            <w:pStyle w:val="Inhopg4"/>
             <w:rPr>
               <w:rFonts w:asciiTheme="minorHAnsi" w:eastAsiaTheme="minorEastAsia" w:hAnsiTheme="minorHAnsi" w:cstheme="minorBidi"/>
               <w:i w:val="0"/>
@@ -13370,10 +13370,10 @@
               <w:noProof/>
               <w:sz w:val="24"/>
               <w:szCs w:val="24"/>
-              <w:lang w:val="nl-BE" w:eastAsia="nl-BE"/>
+              <w:lang w:val="nl-NL" w:eastAsia="nl-NL"/>
             </w:rPr>
           </w:pPr>
-          <w:hyperlink w:anchor="_Toc194357571" w:history="1">
+          <w:hyperlink w:anchor="_Toc194648577" w:history="1">
             <w:r>
               <w:rPr>
                 <w:rStyle w:val="Hyperlink"/>
@@ -13390,7 +13390,7 @@
                 <w:noProof/>
                 <w:sz w:val="24"/>
                 <w:szCs w:val="24"/>
-                <w:lang w:val="nl-BE" w:eastAsia="nl-BE"/>
+                <w:lang w:val="nl-NL" w:eastAsia="nl-NL"/>
               </w:rPr>
               <w:tab/>
             </w:r>
@@ -13421,7 +13421,7 @@
                 <w:noProof/>
                 <w:webHidden/>
               </w:rPr>
-              <w:instrText xml:space="preserve"> PAGEREF _Toc194357571 \h </w:instrText>
+              <w:instrText xml:space="preserve"> PAGEREF _Toc194648577 \h </w:instrText>
             </w:r>
             <w:r>
               <w:rPr>
@@ -13441,7 +13441,7 @@
                 <w:noProof/>
                 <w:webHidden/>
               </w:rPr>
-              <w:t>22</w:t>
+              <w:t>23</w:t>
             </w:r>
             <w:r>
               <w:rPr>
@@ -13454,7 +13454,7 @@
         </w:p>
         <w:p>
           <w:pPr>
-            <w:pStyle w:val="TOC4"/>
+            <w:pStyle w:val="Inhopg4"/>
             <w:rPr>
               <w:rFonts w:asciiTheme="minorHAnsi" w:eastAsiaTheme="minorEastAsia" w:hAnsiTheme="minorHAnsi" w:cstheme="minorBidi"/>
               <w:i w:val="0"/>
@@ -13462,10 +13462,10 @@
               <w:noProof/>
               <w:sz w:val="24"/>
               <w:szCs w:val="24"/>
-              <w:lang w:val="nl-BE" w:eastAsia="nl-BE"/>
+              <w:lang w:val="nl-NL" w:eastAsia="nl-NL"/>
             </w:rPr>
           </w:pPr>
-          <w:hyperlink w:anchor="_Toc194357572" w:history="1">
+          <w:hyperlink w:anchor="_Toc194648578" w:history="1">
             <w:r>
               <w:rPr>
                 <w:rStyle w:val="Hyperlink"/>
@@ -13482,7 +13482,7 @@
                 <w:noProof/>
                 <w:sz w:val="24"/>
                 <w:szCs w:val="24"/>
-                <w:lang w:val="nl-BE" w:eastAsia="nl-BE"/>
+                <w:lang w:val="nl-NL" w:eastAsia="nl-NL"/>
               </w:rPr>
               <w:tab/>
             </w:r>
@@ -13513,7 +13513,7 @@
                 <w:noProof/>
                 <w:webHidden/>
               </w:rPr>
-              <w:instrText xml:space="preserve"> PAGEREF _Toc194357572 \h </w:instrText>
+              <w:instrText xml:space="preserve"> PAGEREF _Toc194648578 \h </w:instrText>
             </w:r>
             <w:r>
               <w:rPr>
@@ -13533,7 +13533,7 @@
                 <w:noProof/>
                 <w:webHidden/>
               </w:rPr>
-              <w:t>23</w:t>
+              <w:t>24</w:t>
             </w:r>
             <w:r>
               <w:rPr>
@@ -13546,7 +13546,7 @@
         </w:p>
         <w:p>
           <w:pPr>
-            <w:pStyle w:val="TOC4"/>
+            <w:pStyle w:val="Inhopg4"/>
             <w:rPr>
               <w:rFonts w:asciiTheme="minorHAnsi" w:eastAsiaTheme="minorEastAsia" w:hAnsiTheme="minorHAnsi" w:cstheme="minorBidi"/>
               <w:i w:val="0"/>
@@ -13554,10 +13554,10 @@
               <w:noProof/>
               <w:sz w:val="24"/>
               <w:szCs w:val="24"/>
-              <w:lang w:val="nl-BE" w:eastAsia="nl-BE"/>
+              <w:lang w:val="nl-NL" w:eastAsia="nl-NL"/>
             </w:rPr>
           </w:pPr>
-          <w:hyperlink w:anchor="_Toc194357573" w:history="1">
+          <w:hyperlink w:anchor="_Toc194648579" w:history="1">
             <w:r>
               <w:rPr>
                 <w:rStyle w:val="Hyperlink"/>
@@ -13574,7 +13574,7 @@
                 <w:noProof/>
                 <w:sz w:val="24"/>
                 <w:szCs w:val="24"/>
-                <w:lang w:val="nl-BE" w:eastAsia="nl-BE"/>
+                <w:lang w:val="nl-NL" w:eastAsia="nl-NL"/>
               </w:rPr>
               <w:tab/>
             </w:r>
@@ -13605,7 +13605,7 @@
                 <w:noProof/>
                 <w:webHidden/>
               </w:rPr>
-              <w:instrText xml:space="preserve"> PAGEREF _Toc194357573 \h </w:instrText>
+              <w:instrText xml:space="preserve"> PAGEREF _Toc194648579 \h </w:instrText>
             </w:r>
             <w:r>
               <w:rPr>
@@ -13625,7 +13625,7 @@
                 <w:noProof/>
                 <w:webHidden/>
               </w:rPr>
-              <w:t>24</w:t>
+              <w:t>26</w:t>
             </w:r>
             <w:r>
               <w:rPr>
@@ -13638,7 +13638,7 @@
         </w:p>
         <w:p>
           <w:pPr>
-            <w:pStyle w:val="TOC4"/>
+            <w:pStyle w:val="Inhopg4"/>
             <w:rPr>
               <w:rFonts w:asciiTheme="minorHAnsi" w:eastAsiaTheme="minorEastAsia" w:hAnsiTheme="minorHAnsi" w:cstheme="minorBidi"/>
               <w:i w:val="0"/>
@@ -13646,10 +13646,10 @@
               <w:noProof/>
               <w:sz w:val="24"/>
               <w:szCs w:val="24"/>
-              <w:lang w:val="nl-BE" w:eastAsia="nl-BE"/>
+              <w:lang w:val="nl-NL" w:eastAsia="nl-NL"/>
             </w:rPr>
           </w:pPr>
-          <w:hyperlink w:anchor="_Toc194357574" w:history="1">
+          <w:hyperlink w:anchor="_Toc194648580" w:history="1">
             <w:r>
               <w:rPr>
                 <w:rStyle w:val="Hyperlink"/>
@@ -13666,7 +13666,7 @@
                 <w:noProof/>
                 <w:sz w:val="24"/>
                 <w:szCs w:val="24"/>
-                <w:lang w:val="nl-BE" w:eastAsia="nl-BE"/>
+                <w:lang w:val="nl-NL" w:eastAsia="nl-NL"/>
               </w:rPr>
               <w:tab/>
             </w:r>
@@ -13697,7 +13697,7 @@
                 <w:noProof/>
                 <w:webHidden/>
               </w:rPr>
-              <w:instrText xml:space="preserve"> PAGEREF _Toc194357574 \h </w:instrText>
+              <w:instrText xml:space="preserve"> PAGEREF _Toc194648580 \h </w:instrText>
             </w:r>
             <w:r>
               <w:rPr>
@@ -13717,7 +13717,7 @@
                 <w:noProof/>
                 <w:webHidden/>
               </w:rPr>
-              <w:t>25</w:t>
+              <w:t>27</w:t>
             </w:r>
             <w:r>
               <w:rPr>
@@ -13730,7 +13730,7 @@
         </w:p>
         <w:p>
           <w:pPr>
-            <w:pStyle w:val="TOC4"/>
+            <w:pStyle w:val="Inhopg4"/>
             <w:rPr>
               <w:rFonts w:asciiTheme="minorHAnsi" w:eastAsiaTheme="minorEastAsia" w:hAnsiTheme="minorHAnsi" w:cstheme="minorBidi"/>
               <w:i w:val="0"/>
@@ -13738,10 +13738,10 @@
               <w:noProof/>
               <w:sz w:val="24"/>
               <w:szCs w:val="24"/>
-              <w:lang w:val="nl-BE" w:eastAsia="nl-BE"/>
+              <w:lang w:val="nl-NL" w:eastAsia="nl-NL"/>
             </w:rPr>
           </w:pPr>
-          <w:hyperlink w:anchor="_Toc194357575" w:history="1">
+          <w:hyperlink w:anchor="_Toc194648581" w:history="1">
             <w:r>
               <w:rPr>
                 <w:rStyle w:val="Hyperlink"/>
@@ -13758,7 +13758,7 @@
                 <w:noProof/>
                 <w:sz w:val="24"/>
                 <w:szCs w:val="24"/>
-                <w:lang w:val="nl-BE" w:eastAsia="nl-BE"/>
+                <w:lang w:val="nl-NL" w:eastAsia="nl-NL"/>
               </w:rPr>
               <w:tab/>
             </w:r>
@@ -13789,7 +13789,7 @@
                 <w:noProof/>
                 <w:webHidden/>
               </w:rPr>
-              <w:instrText xml:space="preserve"> PAGEREF _Toc194357575 \h </w:instrText>
+              <w:instrText xml:space="preserve"> PAGEREF _Toc194648581 \h </w:instrText>
             </w:r>
             <w:r>
               <w:rPr>
@@ -13809,7 +13809,7 @@
                 <w:noProof/>
                 <w:webHidden/>
               </w:rPr>
-              <w:t>27</w:t>
+              <w:t>29</w:t>
             </w:r>
             <w:r>
               <w:rPr>
@@ -13822,7 +13822,7 @@
         </w:p>
         <w:p>
           <w:pPr>
-            <w:pStyle w:val="TOC4"/>
+            <w:pStyle w:val="Inhopg4"/>
             <w:rPr>
               <w:rFonts w:asciiTheme="minorHAnsi" w:eastAsiaTheme="minorEastAsia" w:hAnsiTheme="minorHAnsi" w:cstheme="minorBidi"/>
               <w:i w:val="0"/>
@@ -13830,10 +13830,10 @@
               <w:noProof/>
               <w:sz w:val="24"/>
               <w:szCs w:val="24"/>
-              <w:lang w:val="nl-BE" w:eastAsia="nl-BE"/>
+              <w:lang w:val="nl-NL" w:eastAsia="nl-NL"/>
             </w:rPr>
           </w:pPr>
-          <w:hyperlink w:anchor="_Toc194357576" w:history="1">
+          <w:hyperlink w:anchor="_Toc194648582" w:history="1">
             <w:r>
               <w:rPr>
                 <w:rStyle w:val="Hyperlink"/>
@@ -13850,7 +13850,7 @@
                 <w:noProof/>
                 <w:sz w:val="24"/>
                 <w:szCs w:val="24"/>
-                <w:lang w:val="nl-BE" w:eastAsia="nl-BE"/>
+                <w:lang w:val="nl-NL" w:eastAsia="nl-NL"/>
               </w:rPr>
               <w:tab/>
             </w:r>
@@ -13881,7 +13881,7 @@
                 <w:noProof/>
                 <w:webHidden/>
               </w:rPr>
-              <w:instrText xml:space="preserve"> PAGEREF _Toc194357576 \h </w:instrText>
+              <w:instrText xml:space="preserve"> PAGEREF _Toc194648582 \h </w:instrText>
             </w:r>
             <w:r>
               <w:rPr>
@@ -13901,7 +13901,7 @@
                 <w:noProof/>
                 <w:webHidden/>
               </w:rPr>
-              <w:t>31</w:t>
+              <w:t>33</w:t>
             </w:r>
             <w:r>
               <w:rPr>
@@ -13914,7 +13914,7 @@
         </w:p>
         <w:p>
           <w:pPr>
-            <w:pStyle w:val="TOC4"/>
+            <w:pStyle w:val="Inhopg4"/>
             <w:rPr>
               <w:rFonts w:asciiTheme="minorHAnsi" w:eastAsiaTheme="minorEastAsia" w:hAnsiTheme="minorHAnsi" w:cstheme="minorBidi"/>
               <w:i w:val="0"/>
@@ -13922,10 +13922,10 @@
               <w:noProof/>
               <w:sz w:val="24"/>
               <w:szCs w:val="24"/>
-              <w:lang w:val="nl-BE" w:eastAsia="nl-BE"/>
+              <w:lang w:val="nl-NL" w:eastAsia="nl-NL"/>
             </w:rPr>
           </w:pPr>
-          <w:hyperlink w:anchor="_Toc194357577" w:history="1">
+          <w:hyperlink w:anchor="_Toc194648583" w:history="1">
             <w:r>
               <w:rPr>
                 <w:rStyle w:val="Hyperlink"/>
@@ -13942,7 +13942,7 @@
                 <w:noProof/>
                 <w:sz w:val="24"/>
                 <w:szCs w:val="24"/>
-                <w:lang w:val="nl-BE" w:eastAsia="nl-BE"/>
+                <w:lang w:val="nl-NL" w:eastAsia="nl-NL"/>
               </w:rPr>
               <w:tab/>
             </w:r>
@@ -13973,7 +13973,7 @@
                 <w:noProof/>
                 <w:webHidden/>
               </w:rPr>
-              <w:instrText xml:space="preserve"> PAGEREF _Toc194357577 \h </w:instrText>
+              <w:instrText xml:space="preserve"> PAGEREF _Toc194648583 \h </w:instrText>
             </w:r>
             <w:r>
               <w:rPr>
@@ -13993,7 +13993,7 @@
                 <w:noProof/>
                 <w:webHidden/>
               </w:rPr>
-              <w:t>32</w:t>
+              <w:t>34</w:t>
             </w:r>
             <w:r>
               <w:rPr>
@@ -14006,7 +14006,7 @@
         </w:p>
         <w:p>
           <w:pPr>
-            <w:pStyle w:val="TOC4"/>
+            <w:pStyle w:val="Inhopg4"/>
             <w:rPr>
               <w:rFonts w:asciiTheme="minorHAnsi" w:eastAsiaTheme="minorEastAsia" w:hAnsiTheme="minorHAnsi" w:cstheme="minorBidi"/>
               <w:i w:val="0"/>
@@ -14014,10 +14014,10 @@
               <w:noProof/>
               <w:sz w:val="24"/>
               <w:szCs w:val="24"/>
-              <w:lang w:val="nl-BE" w:eastAsia="nl-BE"/>
+              <w:lang w:val="nl-NL" w:eastAsia="nl-NL"/>
             </w:rPr>
           </w:pPr>
-          <w:hyperlink w:anchor="_Toc194357578" w:history="1">
+          <w:hyperlink w:anchor="_Toc194648584" w:history="1">
             <w:r>
               <w:rPr>
                 <w:rStyle w:val="Hyperlink"/>
@@ -14034,7 +14034,7 @@
                 <w:noProof/>
                 <w:sz w:val="24"/>
                 <w:szCs w:val="24"/>
-                <w:lang w:val="nl-BE" w:eastAsia="nl-BE"/>
+                <w:lang w:val="nl-NL" w:eastAsia="nl-NL"/>
               </w:rPr>
               <w:tab/>
             </w:r>
@@ -14044,23 +14044,7 @@
                 <w:noProof/>
                 <w:lang w:val="nl-BE"/>
               </w:rPr>
-              <w:t>Use case 14 Medewerk</w:t>
-            </w:r>
-            <w:r>
-              <w:rPr>
-                <w:rStyle w:val="Hyperlink"/>
-                <w:noProof/>
-                <w:lang w:val="nl-BE"/>
-              </w:rPr>
-              <w:t>e</w:t>
-            </w:r>
-            <w:r>
-              <w:rPr>
-                <w:rStyle w:val="Hyperlink"/>
-                <w:noProof/>
-                <w:lang w:val="nl-BE"/>
-              </w:rPr>
-              <w:t>rs toevoegen (Yannick)</w:t>
+              <w:t>Use case 14 Medewerkers toevoegen (Yannick)</w:t>
             </w:r>
             <w:r>
               <w:rPr>
@@ -14081,7 +14065,7 @@
                 <w:noProof/>
                 <w:webHidden/>
               </w:rPr>
-              <w:instrText xml:space="preserve"> PAGEREF _Toc194357578 \h </w:instrText>
+              <w:instrText xml:space="preserve"> PAGEREF _Toc194648584 \h </w:instrText>
             </w:r>
             <w:r>
               <w:rPr>
@@ -14101,7 +14085,7 @@
                 <w:noProof/>
                 <w:webHidden/>
               </w:rPr>
-              <w:t>34</w:t>
+              <w:t>36</w:t>
             </w:r>
             <w:r>
               <w:rPr>
@@ -14114,7 +14098,7 @@
         </w:p>
         <w:p>
           <w:pPr>
-            <w:pStyle w:val="TOC4"/>
+            <w:pStyle w:val="Inhopg4"/>
             <w:rPr>
               <w:rFonts w:asciiTheme="minorHAnsi" w:eastAsiaTheme="minorEastAsia" w:hAnsiTheme="minorHAnsi" w:cstheme="minorBidi"/>
               <w:i w:val="0"/>
@@ -14122,10 +14106,10 @@
               <w:noProof/>
               <w:sz w:val="24"/>
               <w:szCs w:val="24"/>
-              <w:lang w:val="nl-BE" w:eastAsia="nl-BE"/>
+              <w:lang w:val="nl-NL" w:eastAsia="nl-NL"/>
             </w:rPr>
           </w:pPr>
-          <w:hyperlink w:anchor="_Toc194357579" w:history="1">
+          <w:hyperlink w:anchor="_Toc194648585" w:history="1">
             <w:r>
               <w:rPr>
                 <w:rStyle w:val="Hyperlink"/>
@@ -14141,7 +14125,7 @@
                 <w:noProof/>
                 <w:sz w:val="24"/>
                 <w:szCs w:val="24"/>
-                <w:lang w:val="nl-BE" w:eastAsia="nl-BE"/>
+                <w:lang w:val="nl-NL" w:eastAsia="nl-NL"/>
               </w:rPr>
               <w:tab/>
             </w:r>
@@ -14171,7 +14155,7 @@
                 <w:noProof/>
                 <w:webHidden/>
               </w:rPr>
-              <w:instrText xml:space="preserve"> PAGEREF _Toc194357579 \h </w:instrText>
+              <w:instrText xml:space="preserve"> PAGEREF _Toc194648585 \h </w:instrText>
             </w:r>
             <w:r>
               <w:rPr>
@@ -14191,7 +14175,7 @@
                 <w:noProof/>
                 <w:webHidden/>
               </w:rPr>
-              <w:t>35</w:t>
+              <w:t>37</w:t>
             </w:r>
             <w:r>
               <w:rPr>
@@ -14204,7 +14188,7 @@
         </w:p>
         <w:p>
           <w:pPr>
-            <w:pStyle w:val="TOC4"/>
+            <w:pStyle w:val="Inhopg4"/>
             <w:rPr>
               <w:rFonts w:asciiTheme="minorHAnsi" w:eastAsiaTheme="minorEastAsia" w:hAnsiTheme="minorHAnsi" w:cstheme="minorBidi"/>
               <w:i w:val="0"/>
@@ -14212,10 +14196,10 @@
               <w:noProof/>
               <w:sz w:val="24"/>
               <w:szCs w:val="24"/>
-              <w:lang w:val="nl-BE" w:eastAsia="nl-BE"/>
+              <w:lang w:val="nl-NL" w:eastAsia="nl-NL"/>
             </w:rPr>
           </w:pPr>
-          <w:hyperlink w:anchor="_Toc194357580" w:history="1">
+          <w:hyperlink w:anchor="_Toc194648586" w:history="1">
             <w:r>
               <w:rPr>
                 <w:rStyle w:val="Hyperlink"/>
@@ -14232,7 +14216,7 @@
                 <w:noProof/>
                 <w:sz w:val="24"/>
                 <w:szCs w:val="24"/>
-                <w:lang w:val="nl-BE" w:eastAsia="nl-BE"/>
+                <w:lang w:val="nl-NL" w:eastAsia="nl-NL"/>
               </w:rPr>
               <w:tab/>
             </w:r>
@@ -14263,7 +14247,7 @@
                 <w:noProof/>
                 <w:webHidden/>
               </w:rPr>
-              <w:instrText xml:space="preserve"> PAGEREF _Toc194357580 \h </w:instrText>
+              <w:instrText xml:space="preserve"> PAGEREF _Toc194648586 \h </w:instrText>
             </w:r>
             <w:r>
               <w:rPr>
@@ -14283,7 +14267,7 @@
                 <w:noProof/>
                 <w:webHidden/>
               </w:rPr>
-              <w:t>36</w:t>
+              <w:t>38</w:t>
             </w:r>
             <w:r>
               <w:rPr>
@@ -14296,7 +14280,7 @@
         </w:p>
         <w:p>
           <w:pPr>
-            <w:pStyle w:val="TOC4"/>
+            <w:pStyle w:val="Inhopg4"/>
             <w:rPr>
               <w:rFonts w:asciiTheme="minorHAnsi" w:eastAsiaTheme="minorEastAsia" w:hAnsiTheme="minorHAnsi" w:cstheme="minorBidi"/>
               <w:i w:val="0"/>
@@ -14304,10 +14288,10 @@
               <w:noProof/>
               <w:sz w:val="24"/>
               <w:szCs w:val="24"/>
-              <w:lang w:val="nl-BE" w:eastAsia="nl-BE"/>
+              <w:lang w:val="nl-NL" w:eastAsia="nl-NL"/>
             </w:rPr>
           </w:pPr>
-          <w:hyperlink w:anchor="_Toc194357581" w:history="1">
+          <w:hyperlink w:anchor="_Toc194648587" w:history="1">
             <w:r>
               <w:rPr>
                 <w:rStyle w:val="Hyperlink"/>
@@ -14323,7 +14307,7 @@
                 <w:noProof/>
                 <w:sz w:val="24"/>
                 <w:szCs w:val="24"/>
-                <w:lang w:val="nl-BE" w:eastAsia="nl-BE"/>
+                <w:lang w:val="nl-NL" w:eastAsia="nl-NL"/>
               </w:rPr>
               <w:tab/>
             </w:r>
@@ -14353,7 +14337,7 @@
                 <w:noProof/>
                 <w:webHidden/>
               </w:rPr>
-              <w:instrText xml:space="preserve"> PAGEREF _Toc194357581 \h </w:instrText>
+              <w:instrText xml:space="preserve"> PAGEREF _Toc194648587 \h </w:instrText>
             </w:r>
             <w:r>
               <w:rPr>
@@ -14373,7 +14357,7 @@
                 <w:noProof/>
                 <w:webHidden/>
               </w:rPr>
-              <w:t>37</w:t>
+              <w:t>39</w:t>
             </w:r>
             <w:r>
               <w:rPr>
@@ -14386,7 +14370,7 @@
         </w:p>
         <w:p>
           <w:pPr>
-            <w:pStyle w:val="TOC4"/>
+            <w:pStyle w:val="Inhopg4"/>
             <w:rPr>
               <w:rFonts w:asciiTheme="minorHAnsi" w:eastAsiaTheme="minorEastAsia" w:hAnsiTheme="minorHAnsi" w:cstheme="minorBidi"/>
               <w:i w:val="0"/>
@@ -14394,10 +14378,10 @@
               <w:noProof/>
               <w:sz w:val="24"/>
               <w:szCs w:val="24"/>
-              <w:lang w:val="nl-BE" w:eastAsia="nl-BE"/>
+              <w:lang w:val="nl-NL" w:eastAsia="nl-NL"/>
             </w:rPr>
           </w:pPr>
-          <w:hyperlink w:anchor="_Toc194357582" w:history="1">
+          <w:hyperlink w:anchor="_Toc194648588" w:history="1">
             <w:r>
               <w:rPr>
                 <w:rStyle w:val="Hyperlink"/>
@@ -14414,7 +14398,7 @@
                 <w:noProof/>
                 <w:sz w:val="24"/>
                 <w:szCs w:val="24"/>
-                <w:lang w:val="nl-BE" w:eastAsia="nl-BE"/>
+                <w:lang w:val="nl-NL" w:eastAsia="nl-NL"/>
               </w:rPr>
               <w:tab/>
             </w:r>
@@ -14445,7 +14429,7 @@
                 <w:noProof/>
                 <w:webHidden/>
               </w:rPr>
-              <w:instrText xml:space="preserve"> PAGEREF _Toc194357582 \h </w:instrText>
+              <w:instrText xml:space="preserve"> PAGEREF _Toc194648588 \h </w:instrText>
             </w:r>
             <w:r>
               <w:rPr>
@@ -14465,7 +14449,7 @@
                 <w:noProof/>
                 <w:webHidden/>
               </w:rPr>
-              <w:t>38</w:t>
+              <w:t>40</w:t>
             </w:r>
             <w:r>
               <w:rPr>
@@ -14478,7 +14462,7 @@
         </w:p>
         <w:p>
           <w:pPr>
-            <w:pStyle w:val="TOC4"/>
+            <w:pStyle w:val="Inhopg4"/>
             <w:rPr>
               <w:rFonts w:asciiTheme="minorHAnsi" w:eastAsiaTheme="minorEastAsia" w:hAnsiTheme="minorHAnsi" w:cstheme="minorBidi"/>
               <w:i w:val="0"/>
@@ -14486,10 +14470,10 @@
               <w:noProof/>
               <w:sz w:val="24"/>
               <w:szCs w:val="24"/>
-              <w:lang w:val="nl-BE" w:eastAsia="nl-BE"/>
+              <w:lang w:val="nl-NL" w:eastAsia="nl-NL"/>
             </w:rPr>
           </w:pPr>
-          <w:hyperlink w:anchor="_Toc194357583" w:history="1">
+          <w:hyperlink w:anchor="_Toc194648589" w:history="1">
             <w:r>
               <w:rPr>
                 <w:rStyle w:val="Hyperlink"/>
@@ -14506,7 +14490,7 @@
                 <w:noProof/>
                 <w:sz w:val="24"/>
                 <w:szCs w:val="24"/>
-                <w:lang w:val="nl-BE" w:eastAsia="nl-BE"/>
+                <w:lang w:val="nl-NL" w:eastAsia="nl-NL"/>
               </w:rPr>
               <w:tab/>
             </w:r>
@@ -14537,7 +14521,7 @@
                 <w:noProof/>
                 <w:webHidden/>
               </w:rPr>
-              <w:instrText xml:space="preserve"> PAGEREF _Toc194357583 \h </w:instrText>
+              <w:instrText xml:space="preserve"> PAGEREF _Toc194648589 \h </w:instrText>
             </w:r>
             <w:r>
               <w:rPr>
@@ -14557,7 +14541,7 @@
                 <w:noProof/>
                 <w:webHidden/>
               </w:rPr>
-              <w:t>39</w:t>
+              <w:t>41</w:t>
             </w:r>
             <w:r>
               <w:rPr>
@@ -14570,7 +14554,7 @@
         </w:p>
         <w:p>
           <w:pPr>
-            <w:pStyle w:val="TOC2"/>
+            <w:pStyle w:val="Inhopg2"/>
             <w:rPr>
               <w:rFonts w:asciiTheme="minorHAnsi" w:eastAsiaTheme="minorEastAsia" w:hAnsiTheme="minorHAnsi" w:cstheme="minorBidi"/>
               <w:bCs w:val="0"/>
@@ -14578,10 +14562,10 @@
               <w:noProof/>
               <w:sz w:val="24"/>
               <w:szCs w:val="24"/>
-              <w:lang w:val="nl-BE" w:eastAsia="nl-BE"/>
+              <w:lang w:val="nl-NL" w:eastAsia="nl-NL"/>
             </w:rPr>
           </w:pPr>
-          <w:hyperlink w:anchor="_Toc194357584" w:history="1">
+          <w:hyperlink w:anchor="_Toc194648590" w:history="1">
             <w:r>
               <w:rPr>
                 <w:rStyle w:val="Hyperlink"/>
@@ -14597,7 +14581,7 @@
                 <w:noProof/>
                 <w:sz w:val="24"/>
                 <w:szCs w:val="24"/>
-                <w:lang w:val="nl-BE" w:eastAsia="nl-BE"/>
+                <w:lang w:val="nl-NL" w:eastAsia="nl-NL"/>
               </w:rPr>
               <w:tab/>
             </w:r>
@@ -14627,7 +14611,7 @@
                 <w:noProof/>
                 <w:webHidden/>
               </w:rPr>
-              <w:instrText xml:space="preserve"> PAGEREF _Toc194357584 \h </w:instrText>
+              <w:instrText xml:space="preserve"> PAGEREF _Toc194648590 \h </w:instrText>
             </w:r>
             <w:r>
               <w:rPr>
@@ -14647,7 +14631,7 @@
                 <w:noProof/>
                 <w:webHidden/>
               </w:rPr>
-              <w:t>40</w:t>
+              <w:t>42</w:t>
             </w:r>
             <w:r>
               <w:rPr>
@@ -14660,16 +14644,16 @@
         </w:p>
         <w:p>
           <w:pPr>
-            <w:pStyle w:val="TOC3"/>
+            <w:pStyle w:val="Inhopg3"/>
             <w:rPr>
               <w:rFonts w:asciiTheme="minorHAnsi" w:eastAsiaTheme="minorEastAsia" w:hAnsiTheme="minorHAnsi" w:cstheme="minorBidi"/>
               <w:noProof/>
               <w:sz w:val="24"/>
               <w:szCs w:val="24"/>
-              <w:lang w:val="nl-BE" w:eastAsia="nl-BE"/>
+              <w:lang w:val="nl-NL" w:eastAsia="nl-NL"/>
             </w:rPr>
           </w:pPr>
-          <w:hyperlink w:anchor="_Toc194357585" w:history="1">
+          <w:hyperlink w:anchor="_Toc194648591" w:history="1">
             <w:r>
               <w:rPr>
                 <w:rStyle w:val="Hyperlink"/>
@@ -14684,7 +14668,7 @@
                 <w:noProof/>
                 <w:sz w:val="24"/>
                 <w:szCs w:val="24"/>
-                <w:lang w:val="nl-BE" w:eastAsia="nl-BE"/>
+                <w:lang w:val="nl-NL" w:eastAsia="nl-NL"/>
               </w:rPr>
               <w:tab/>
             </w:r>
@@ -14715,7 +14699,7 @@
                 <w:noProof/>
                 <w:webHidden/>
               </w:rPr>
-              <w:instrText xml:space="preserve"> PAGEREF _Toc194357585 \h </w:instrText>
+              <w:instrText xml:space="preserve"> PAGEREF _Toc194648591 \h </w:instrText>
             </w:r>
             <w:r>
               <w:rPr>
@@ -14735,7 +14719,7 @@
                 <w:noProof/>
                 <w:webHidden/>
               </w:rPr>
-              <w:t>40</w:t>
+              <w:t>42</w:t>
             </w:r>
             <w:r>
               <w:rPr>
@@ -14748,16 +14732,16 @@
         </w:p>
         <w:p>
           <w:pPr>
-            <w:pStyle w:val="TOC3"/>
+            <w:pStyle w:val="Inhopg3"/>
             <w:rPr>
               <w:rFonts w:asciiTheme="minorHAnsi" w:eastAsiaTheme="minorEastAsia" w:hAnsiTheme="minorHAnsi" w:cstheme="minorBidi"/>
               <w:noProof/>
               <w:sz w:val="24"/>
               <w:szCs w:val="24"/>
-              <w:lang w:val="nl-BE" w:eastAsia="nl-BE"/>
+              <w:lang w:val="nl-NL" w:eastAsia="nl-NL"/>
             </w:rPr>
           </w:pPr>
-          <w:hyperlink w:anchor="_Toc194357586" w:history="1">
+          <w:hyperlink w:anchor="_Toc194648592" w:history="1">
             <w:r>
               <w:rPr>
                 <w:rStyle w:val="Hyperlink"/>
@@ -14772,7 +14756,7 @@
                 <w:noProof/>
                 <w:sz w:val="24"/>
                 <w:szCs w:val="24"/>
-                <w:lang w:val="nl-BE" w:eastAsia="nl-BE"/>
+                <w:lang w:val="nl-NL" w:eastAsia="nl-NL"/>
               </w:rPr>
               <w:tab/>
             </w:r>
@@ -14803,7 +14787,7 @@
                 <w:noProof/>
                 <w:webHidden/>
               </w:rPr>
-              <w:instrText xml:space="preserve"> PAGEREF _Toc194357586 \h </w:instrText>
+              <w:instrText xml:space="preserve"> PAGEREF _Toc194648592 \h </w:instrText>
             </w:r>
             <w:r>
               <w:rPr>
@@ -14823,7 +14807,7 @@
                 <w:noProof/>
                 <w:webHidden/>
               </w:rPr>
-              <w:t>40</w:t>
+              <w:t>42</w:t>
             </w:r>
             <w:r>
               <w:rPr>
@@ -14836,16 +14820,16 @@
         </w:p>
         <w:p>
           <w:pPr>
-            <w:pStyle w:val="TOC3"/>
+            <w:pStyle w:val="Inhopg3"/>
             <w:rPr>
               <w:rFonts w:asciiTheme="minorHAnsi" w:eastAsiaTheme="minorEastAsia" w:hAnsiTheme="minorHAnsi" w:cstheme="minorBidi"/>
               <w:noProof/>
               <w:sz w:val="24"/>
               <w:szCs w:val="24"/>
-              <w:lang w:val="nl-BE" w:eastAsia="nl-BE"/>
+              <w:lang w:val="nl-NL" w:eastAsia="nl-NL"/>
             </w:rPr>
           </w:pPr>
-          <w:hyperlink w:anchor="_Toc194357587" w:history="1">
+          <w:hyperlink w:anchor="_Toc194648593" w:history="1">
             <w:r>
               <w:rPr>
                 <w:rStyle w:val="Hyperlink"/>
@@ -14860,7 +14844,7 @@
                 <w:noProof/>
                 <w:sz w:val="24"/>
                 <w:szCs w:val="24"/>
-                <w:lang w:val="nl-BE" w:eastAsia="nl-BE"/>
+                <w:lang w:val="nl-NL" w:eastAsia="nl-NL"/>
               </w:rPr>
               <w:tab/>
             </w:r>
@@ -14891,7 +14875,7 @@
                 <w:noProof/>
                 <w:webHidden/>
               </w:rPr>
-              <w:instrText xml:space="preserve"> PAGEREF _Toc194357587 \h </w:instrText>
+              <w:instrText xml:space="preserve"> PAGEREF _Toc194648593 \h </w:instrText>
             </w:r>
             <w:r>
               <w:rPr>
@@ -14911,7 +14895,7 @@
                 <w:noProof/>
                 <w:webHidden/>
               </w:rPr>
-              <w:t>40</w:t>
+              <w:t>42</w:t>
             </w:r>
             <w:r>
               <w:rPr>
@@ -14954,9 +14938,9 @@
     </w:p>
     <w:p>
       <w:pPr>
-        <w:pStyle w:val="Heading1"/>
-      </w:pPr>
-      <w:bookmarkStart w:id="0" w:name="_Toc194357556"/>
+        <w:pStyle w:val="Kop1"/>
+      </w:pPr>
+      <w:bookmarkStart w:id="0" w:name="_Toc194648562"/>
       <w:r>
         <w:lastRenderedPageBreak/>
         <w:t>Opdrachtbeschrijving</w:t>
@@ -14965,9 +14949,9 @@
     </w:p>
     <w:p>
       <w:pPr>
-        <w:pStyle w:val="Heading2"/>
-      </w:pPr>
-      <w:bookmarkStart w:id="1" w:name="_Toc194357557"/>
+        <w:pStyle w:val="Kop2"/>
+      </w:pPr>
+      <w:bookmarkStart w:id="1" w:name="_Toc194648563"/>
       <w:r>
         <w:t>Organisatie</w:t>
       </w:r>
@@ -14988,9 +14972,9 @@
     </w:p>
     <w:p>
       <w:pPr>
-        <w:pStyle w:val="Heading2"/>
-      </w:pPr>
-      <w:bookmarkStart w:id="2" w:name="_Toc194357558"/>
+        <w:pStyle w:val="Kop2"/>
+      </w:pPr>
+      <w:bookmarkStart w:id="2" w:name="_Toc194648564"/>
       <w:r>
         <w:t>Eisen</w:t>
       </w:r>
@@ -15085,11 +15069,26 @@
     </w:p>
     <w:p>
       <w:pPr>
-        <w:pStyle w:val="Heading1"/>
+        <w:spacing w:line="240" w:lineRule="auto"/>
+        <w:rPr>
+          <w:lang w:val="nl-BE" w:eastAsia="nl-BE"/>
+        </w:rPr>
+      </w:pPr>
+      <w:r>
+        <w:rPr>
+          <w:lang w:val="nl-BE" w:eastAsia="nl-BE"/>
+        </w:rPr>
+        <w:br w:type="page"/>
+      </w:r>
+    </w:p>
+    <w:p>
+      <w:pPr>
+        <w:pStyle w:val="Kop1"/>
       </w:pPr>
       <w:bookmarkStart w:id="3" w:name="_Toc119405358"/>
-      <w:bookmarkStart w:id="4" w:name="_Toc194357559"/>
-      <w:r>
+      <w:bookmarkStart w:id="4" w:name="_Toc194648565"/>
+      <w:r>
+        <w:lastRenderedPageBreak/>
         <w:t>Eisenanalyse</w:t>
       </w:r>
       <w:bookmarkEnd w:id="3"/>
@@ -15123,10 +15122,10 @@
     </w:p>
     <w:p>
       <w:pPr>
-        <w:pStyle w:val="Heading2"/>
+        <w:pStyle w:val="Kop2"/>
       </w:pPr>
       <w:bookmarkStart w:id="5" w:name="_Toc119405359"/>
-      <w:bookmarkStart w:id="6" w:name="_Toc194357560"/>
+      <w:bookmarkStart w:id="6" w:name="_Toc194648566"/>
       <w:r>
         <w:lastRenderedPageBreak/>
         <w:t>Functionele eisen</w:t>
@@ -15136,10 +15135,10 @@
     </w:p>
     <w:p>
       <w:pPr>
-        <w:pStyle w:val="Heading3"/>
+        <w:pStyle w:val="Kop3"/>
       </w:pPr>
       <w:bookmarkStart w:id="7" w:name="_Toc119405360"/>
-      <w:bookmarkStart w:id="8" w:name="_Toc194357561"/>
+      <w:bookmarkStart w:id="8" w:name="_Toc194648567"/>
       <w:proofErr w:type="spellStart"/>
       <w:r>
         <w:t>Use</w:t>
@@ -15214,9 +15213,9 @@
     </w:p>
     <w:p>
       <w:pPr>
-        <w:pStyle w:val="Heading3"/>
-      </w:pPr>
-      <w:bookmarkStart w:id="9" w:name="_Toc194357562"/>
+        <w:pStyle w:val="Kop3"/>
+      </w:pPr>
+      <w:bookmarkStart w:id="9" w:name="_Toc194648568"/>
       <w:r>
         <w:lastRenderedPageBreak/>
         <w:t>Datamodel</w:t>
@@ -15286,12 +15285,30 @@
     </w:p>
     <w:p>
       <w:pPr>
-        <w:pStyle w:val="Heading3"/>
+        <w:spacing w:line="240" w:lineRule="auto"/>
+        <w:rPr>
+          <w:rFonts w:asciiTheme="majorHAnsi" w:eastAsiaTheme="majorEastAsia" w:hAnsiTheme="majorHAnsi" w:cstheme="majorBidi"/>
+          <w:b/>
+          <w:bCs/>
+          <w:color w:val="FA6432" w:themeColor="background2"/>
+          <w:sz w:val="22"/>
+          <w:szCs w:val="22"/>
+          <w:lang w:val="nl-BE"/>
+        </w:rPr>
       </w:pPr>
       <w:bookmarkStart w:id="10" w:name="_Toc119405361"/>
-      <w:bookmarkStart w:id="11" w:name="_Toc194357563"/>
+      <w:r>
+        <w:br w:type="page"/>
+      </w:r>
+    </w:p>
+    <w:p>
+      <w:pPr>
+        <w:pStyle w:val="Kop3"/>
+      </w:pPr>
+      <w:bookmarkStart w:id="11" w:name="_Toc194648569"/>
       <w:proofErr w:type="spellStart"/>
       <w:r>
+        <w:lastRenderedPageBreak/>
         <w:t>Use</w:t>
       </w:r>
       <w:proofErr w:type="spellEnd"/>
@@ -15387,9 +15404,9 @@
     </w:p>
     <w:p>
       <w:pPr>
-        <w:pStyle w:val="Heading4"/>
-      </w:pPr>
-      <w:bookmarkStart w:id="13" w:name="_Toc194357564"/>
+        <w:pStyle w:val="Kop4"/>
+      </w:pPr>
+      <w:bookmarkStart w:id="13" w:name="_Toc194648570"/>
       <w:r>
         <w:lastRenderedPageBreak/>
         <w:t xml:space="preserve">Use case 1 Account </w:t>
@@ -15602,49 +15619,39 @@
         <w:rPr>
           <w:lang w:val="nl-BE"/>
         </w:rPr>
-        <w:t xml:space="preserve">het gekozen mail </w:t>
-      </w:r>
-      <w:proofErr w:type="spellStart"/>
-      <w:r>
-        <w:rPr>
-          <w:lang w:val="nl-BE"/>
-        </w:rPr>
-        <w:t>adress</w:t>
-      </w:r>
-      <w:proofErr w:type="spellEnd"/>
-      <w:r>
-        <w:rPr>
-          <w:lang w:val="nl-BE"/>
-        </w:rPr>
-        <w:t xml:space="preserve"> staat al in ons systeem geregistreerd. </w:t>
-      </w:r>
-      <w:proofErr w:type="spellStart"/>
-      <w:r>
-        <w:rPr>
-          <w:lang w:val="nl-BE"/>
-        </w:rPr>
-        <w:t>Gebruker</w:t>
-      </w:r>
-      <w:proofErr w:type="spellEnd"/>
-      <w:r>
-        <w:rPr>
-          <w:lang w:val="nl-BE"/>
-        </w:rPr>
-        <w:t xml:space="preserve"> krijgt een melding en moet een ander email </w:t>
-      </w:r>
-      <w:proofErr w:type="spellStart"/>
-      <w:r>
-        <w:rPr>
-          <w:lang w:val="nl-BE"/>
-        </w:rPr>
-        <w:t>adress</w:t>
-      </w:r>
-      <w:proofErr w:type="spellEnd"/>
-      <w:r>
-        <w:rPr>
-          <w:lang w:val="nl-BE"/>
-        </w:rPr>
-        <w:t xml:space="preserve"> ingeven</w:t>
+        <w:t xml:space="preserve">het gekozen </w:t>
+      </w:r>
+      <w:proofErr w:type="gramStart"/>
+      <w:r>
+        <w:rPr>
+          <w:lang w:val="nl-BE"/>
+        </w:rPr>
+        <w:t>mail adres</w:t>
+      </w:r>
+      <w:proofErr w:type="gramEnd"/>
+      <w:r>
+        <w:rPr>
+          <w:lang w:val="nl-BE"/>
+        </w:rPr>
+        <w:t xml:space="preserve"> staat al in ons systeem geregistreerd. Gebru</w:t>
+      </w:r>
+      <w:r>
+        <w:rPr>
+          <w:lang w:val="nl-BE"/>
+        </w:rPr>
+        <w:t>i</w:t>
+      </w:r>
+      <w:r>
+        <w:rPr>
+          <w:lang w:val="nl-BE"/>
+        </w:rPr>
+        <w:t>ker krijgt een melding en moet een ander email adres ingeven</w:t>
+      </w:r>
+      <w:r>
+        <w:rPr>
+          <w:lang w:val="nl-BE"/>
+        </w:rPr>
+        <w:t>.</w:t>
       </w:r>
     </w:p>
     <w:p>
@@ -15700,6 +15707,12 @@
           <w:lang w:val="nl-BE"/>
         </w:rPr>
         <w:t>Een wachtwoord instellen voor de account voor veiligheid</w:t>
+      </w:r>
+      <w:r>
+        <w:rPr>
+          <w:lang w:val="nl-BE"/>
+        </w:rPr>
+        <w:t>.</w:t>
       </w:r>
     </w:p>
     <w:p>
@@ -15991,12 +16004,12 @@
     </w:p>
     <w:p>
       <w:pPr>
-        <w:pStyle w:val="Heading4"/>
-        <w:rPr>
-          <w:lang w:val="nl-BE"/>
-        </w:rPr>
-      </w:pPr>
-      <w:bookmarkStart w:id="14" w:name="_Toc194357565"/>
+        <w:pStyle w:val="Kop4"/>
+        <w:rPr>
+          <w:lang w:val="nl-BE"/>
+        </w:rPr>
+      </w:pPr>
+      <w:bookmarkStart w:id="14" w:name="_Toc194648571"/>
       <w:proofErr w:type="spellStart"/>
       <w:r>
         <w:rPr>
@@ -16380,12 +16393,12 @@
     </w:p>
     <w:p>
       <w:pPr>
-        <w:pStyle w:val="Heading4"/>
-        <w:rPr>
-          <w:lang w:val="nl-BE"/>
-        </w:rPr>
-      </w:pPr>
-      <w:bookmarkStart w:id="16" w:name="_Toc194357566"/>
+        <w:pStyle w:val="Kop4"/>
+        <w:rPr>
+          <w:lang w:val="nl-BE"/>
+        </w:rPr>
+      </w:pPr>
+      <w:bookmarkStart w:id="16" w:name="_Toc194648572"/>
       <w:proofErr w:type="spellStart"/>
       <w:r>
         <w:rPr>
@@ -16879,14 +16892,29 @@
     </w:p>
     <w:p>
       <w:pPr>
-        <w:rPr>
-          <w:lang w:val="nl-BE"/>
-        </w:rPr>
-      </w:pPr>
-      <w:r>
-        <w:rPr>
-          <w:lang w:val="nl-BE"/>
-        </w:rPr>
+        <w:spacing w:line="240" w:lineRule="auto"/>
+        <w:rPr>
+          <w:lang w:val="nl-BE"/>
+        </w:rPr>
+      </w:pPr>
+      <w:r>
+        <w:rPr>
+          <w:lang w:val="nl-BE"/>
+        </w:rPr>
+        <w:br w:type="page"/>
+      </w:r>
+    </w:p>
+    <w:p>
+      <w:pPr>
+        <w:rPr>
+          <w:lang w:val="nl-BE"/>
+        </w:rPr>
+      </w:pPr>
+      <w:r>
+        <w:rPr>
+          <w:lang w:val="nl-BE"/>
+        </w:rPr>
+        <w:lastRenderedPageBreak/>
         <w:t>Reservering uur kiezen:</w:t>
       </w:r>
     </w:p>
@@ -16895,7 +16923,6 @@
         <w:rPr>
           <w:noProof/>
         </w:rPr>
-        <w:lastRenderedPageBreak/>
         <w:drawing>
           <wp:inline distT="0" distB="0" distL="114300" distR="114300" wp14:anchorId="14C4EB07" wp14:editId="61792E9A">
             <wp:extent cx="5705475" cy="4019550"/>
@@ -16944,14 +16971,29 @@
     <w:p/>
     <w:p>
       <w:pPr>
-        <w:rPr>
-          <w:lang w:val="nl-BE"/>
-        </w:rPr>
-      </w:pPr>
-      <w:r>
-        <w:rPr>
-          <w:lang w:val="nl-BE"/>
-        </w:rPr>
+        <w:spacing w:line="240" w:lineRule="auto"/>
+        <w:rPr>
+          <w:lang w:val="nl-BE"/>
+        </w:rPr>
+      </w:pPr>
+      <w:r>
+        <w:rPr>
+          <w:lang w:val="nl-BE"/>
+        </w:rPr>
+        <w:br w:type="page"/>
+      </w:r>
+    </w:p>
+    <w:p>
+      <w:pPr>
+        <w:rPr>
+          <w:lang w:val="nl-BE"/>
+        </w:rPr>
+      </w:pPr>
+      <w:r>
+        <w:rPr>
+          <w:lang w:val="nl-BE"/>
+        </w:rPr>
+        <w:lastRenderedPageBreak/>
         <w:t>Reserveren succes:</w:t>
       </w:r>
     </w:p>
@@ -16960,7 +17002,6 @@
         <w:rPr>
           <w:noProof/>
         </w:rPr>
-        <w:lastRenderedPageBreak/>
         <w:drawing>
           <wp:inline distT="0" distB="0" distL="114300" distR="114300" wp14:anchorId="00FDB998" wp14:editId="20C5A20F">
             <wp:extent cx="5715000" cy="4048125"/>
@@ -17079,13 +17120,13 @@
     </w:p>
     <w:p>
       <w:pPr>
-        <w:pStyle w:val="Heading4"/>
+        <w:pStyle w:val="Kop4"/>
         <w:rPr>
           <w:lang w:val="nl-BE"/>
         </w:rPr>
       </w:pPr>
       <w:bookmarkStart w:id="17" w:name="_Toc119405364"/>
-      <w:bookmarkStart w:id="18" w:name="_Toc194357567"/>
+      <w:bookmarkStart w:id="18" w:name="_Toc194648573"/>
       <w:proofErr w:type="spellStart"/>
       <w:r>
         <w:rPr>
@@ -17295,21 +17336,7 @@
         <w:rPr>
           <w:lang w:val="nl-BE"/>
         </w:rPr>
-        <w:t xml:space="preserve">De gebruiker krijgt een melding dat het item niet meer beschikbaar is en wordt </w:t>
-      </w:r>
-      <w:proofErr w:type="gramStart"/>
-      <w:r>
-        <w:rPr>
-          <w:lang w:val="nl-BE"/>
-        </w:rPr>
-        <w:t>terug gestuurd</w:t>
-      </w:r>
-      <w:proofErr w:type="gramEnd"/>
-      <w:r>
-        <w:rPr>
-          <w:lang w:val="nl-BE"/>
-        </w:rPr>
-        <w:t xml:space="preserve"> naar het menu.</w:t>
+        <w:t>De gebruiker krijgt een melding dat het item niet meer beschikbaar is en wordt teruggestuurd naar het menu.</w:t>
       </w:r>
     </w:p>
     <w:p>
@@ -17381,19 +17408,11 @@
           <w:lang w:val="nl-BE"/>
         </w:rPr>
       </w:pPr>
-      <w:proofErr w:type="gramStart"/>
-      <w:r>
-        <w:rPr>
-          <w:lang w:val="nl-BE"/>
-        </w:rPr>
-        <w:t>Keuze menu</w:t>
-      </w:r>
-      <w:proofErr w:type="gramEnd"/>
-      <w:r>
-        <w:rPr>
-          <w:lang w:val="nl-BE"/>
-        </w:rPr>
-        <w:t xml:space="preserve"> (eten):</w:t>
+      <w:r>
+        <w:rPr>
+          <w:lang w:val="nl-BE"/>
+        </w:rPr>
+        <w:t>Keuzemenu (eten):</w:t>
       </w:r>
     </w:p>
     <w:p>
@@ -17499,33 +17518,12 @@
           <w:lang w:val="nl-BE"/>
         </w:rPr>
       </w:pPr>
-    </w:p>
-    <w:p>
-      <w:pPr>
-        <w:rPr>
-          <w:lang w:val="nl-BE"/>
-        </w:rPr>
-      </w:pPr>
-    </w:p>
-    <w:p>
-      <w:pPr>
-        <w:rPr>
-          <w:lang w:val="nl-BE"/>
-        </w:rPr>
-      </w:pPr>
-      <w:proofErr w:type="gramStart"/>
-      <w:r>
-        <w:rPr>
-          <w:lang w:val="nl-BE"/>
-        </w:rPr>
-        <w:t>Keuze menu</w:t>
-      </w:r>
-      <w:proofErr w:type="gramEnd"/>
-      <w:r>
-        <w:rPr>
-          <w:lang w:val="nl-BE"/>
-        </w:rPr>
-        <w:t xml:space="preserve"> (drank):</w:t>
+      <w:r>
+        <w:rPr>
+          <w:lang w:val="nl-BE"/>
+        </w:rPr>
+        <w:lastRenderedPageBreak/>
+        <w:t>Keuzemenu (drank):</w:t>
       </w:r>
     </w:p>
     <w:p>
@@ -17587,14 +17585,12 @@
           <w:lang w:val="nl-BE"/>
         </w:rPr>
       </w:pPr>
-      <w:proofErr w:type="spellStart"/>
-      <w:r>
-        <w:rPr>
-          <w:lang w:val="nl-BE"/>
-        </w:rPr>
-        <w:t>Bestellingsoverzicht</w:t>
-      </w:r>
-      <w:proofErr w:type="spellEnd"/>
+      <w:r>
+        <w:rPr>
+          <w:lang w:val="nl-BE"/>
+        </w:rPr>
+        <w:t>Bestelling overzicht</w:t>
+      </w:r>
       <w:r>
         <w:rPr>
           <w:lang w:val="nl-BE"/>
@@ -17686,12 +17682,12 @@
     </w:p>
     <w:p>
       <w:pPr>
-        <w:pStyle w:val="Heading4"/>
-        <w:rPr>
-          <w:lang w:val="nl-BE"/>
-        </w:rPr>
-      </w:pPr>
-      <w:bookmarkStart w:id="19" w:name="_Toc194357568"/>
+        <w:pStyle w:val="Kop4"/>
+        <w:rPr>
+          <w:lang w:val="nl-BE"/>
+        </w:rPr>
+      </w:pPr>
+      <w:bookmarkStart w:id="19" w:name="_Toc194648574"/>
       <w:proofErr w:type="spellStart"/>
       <w:r>
         <w:rPr>
@@ -17881,6 +17877,13 @@
         </w:rPr>
         <w:t>Facturen kunnen als PDF worden gedownload.</w:t>
       </w:r>
+    </w:p>
+    <w:p>
+      <w:pPr>
+        <w:rPr>
+          <w:lang w:val="nl-BE"/>
+        </w:rPr>
+      </w:pPr>
     </w:p>
     <w:p>
       <w:pPr>
@@ -17973,19 +17976,17 @@
     <w:p/>
     <w:p/>
     <w:p/>
-    <w:p/>
-    <w:p/>
-    <w:p/>
-    <w:p>
-      <w:pPr>
-        <w:rPr>
-          <w:lang w:val="nl-BE"/>
-        </w:rPr>
-      </w:pPr>
-      <w:r>
-        <w:rPr>
-          <w:lang w:val="nl-BE"/>
-        </w:rPr>
+    <w:p>
+      <w:pPr>
+        <w:rPr>
+          <w:lang w:val="nl-BE"/>
+        </w:rPr>
+      </w:pPr>
+      <w:r>
+        <w:rPr>
+          <w:lang w:val="nl-BE"/>
+        </w:rPr>
+        <w:lastRenderedPageBreak/>
         <w:t>Factuuroverzicht (met facturen):</w:t>
       </w:r>
     </w:p>
@@ -18117,10 +18118,11 @@
     </w:p>
     <w:p>
       <w:pPr>
-        <w:pStyle w:val="Heading4"/>
-      </w:pPr>
-      <w:bookmarkStart w:id="20" w:name="_Toc194357569"/>
-      <w:r>
+        <w:pStyle w:val="Kop4"/>
+      </w:pPr>
+      <w:bookmarkStart w:id="20" w:name="_Toc194648575"/>
+      <w:r>
+        <w:lastRenderedPageBreak/>
         <w:t xml:space="preserve">Use case 6 Review </w:t>
       </w:r>
       <w:proofErr w:type="spellStart"/>
@@ -18288,6 +18290,17 @@
     </w:p>
     <w:p>
       <w:pPr>
+        <w:tabs>
+          <w:tab w:val="left" w:pos="420"/>
+        </w:tabs>
+        <w:ind w:left="420"/>
+        <w:rPr>
+          <w:lang w:val="nl-BE"/>
+        </w:rPr>
+      </w:pPr>
+    </w:p>
+    <w:p>
+      <w:pPr>
         <w:rPr>
           <w:lang w:val="nl-BE"/>
         </w:rPr>
@@ -18326,21 +18339,19 @@
         <w:rPr>
           <w:lang w:val="nl-BE"/>
         </w:rPr>
-        <w:t xml:space="preserve">Gebruiker krijgt een melding dat er iets fout is met een </w:t>
-      </w:r>
-      <w:proofErr w:type="spellStart"/>
-      <w:r>
-        <w:rPr>
-          <w:lang w:val="nl-BE"/>
-        </w:rPr>
-        <w:t>medelding</w:t>
-      </w:r>
-      <w:proofErr w:type="spellEnd"/>
-      <w:r>
-        <w:rPr>
-          <w:lang w:val="nl-BE"/>
-        </w:rPr>
-        <w:t xml:space="preserve"> wat er fout is en wordt terug naar de reviewpagina gestuurd.</w:t>
+        <w:t>Gebruiker krijgt een melding dat er iets fout is met een mede</w:t>
+      </w:r>
+      <w:r>
+        <w:rPr>
+          <w:lang w:val="nl-BE"/>
+        </w:rPr>
+        <w:t>del</w:t>
+      </w:r>
+      <w:r>
+        <w:rPr>
+          <w:lang w:val="nl-BE"/>
+        </w:rPr>
+        <w:t>ing wat er fout is en wordt terug naar de reviewpagina gestuurd.</w:t>
       </w:r>
     </w:p>
     <w:p>
@@ -18371,6 +18382,13 @@
           <w:lang w:val="nl-BE"/>
         </w:rPr>
       </w:pPr>
+    </w:p>
+    <w:p>
+      <w:pPr>
+        <w:rPr>
+          <w:lang w:val="nl-BE"/>
+        </w:rPr>
+      </w:pPr>
       <w:r>
         <w:rPr>
           <w:lang w:val="nl-BE"/>
@@ -18390,6 +18408,13 @@
         </w:rPr>
         <w:t>Reviews kunnen later worden aangepast.</w:t>
       </w:r>
+    </w:p>
+    <w:p>
+      <w:pPr>
+        <w:rPr>
+          <w:lang w:val="nl-BE"/>
+        </w:rPr>
+      </w:pPr>
     </w:p>
     <w:p>
       <w:pPr>
@@ -18500,45 +18525,11 @@
           <w:lang w:val="nl-BE"/>
         </w:rPr>
       </w:pPr>
-    </w:p>
-    <w:p>
-      <w:pPr>
-        <w:rPr>
-          <w:lang w:val="nl-BE"/>
-        </w:rPr>
-      </w:pPr>
-    </w:p>
-    <w:p>
-      <w:pPr>
-        <w:rPr>
-          <w:lang w:val="nl-BE"/>
-        </w:rPr>
-      </w:pPr>
-    </w:p>
-    <w:p>
-      <w:pPr>
-        <w:rPr>
-          <w:lang w:val="nl-BE"/>
-        </w:rPr>
-      </w:pPr>
-    </w:p>
-    <w:p>
-      <w:pPr>
-        <w:rPr>
-          <w:lang w:val="nl-BE"/>
-        </w:rPr>
-      </w:pPr>
-    </w:p>
-    <w:p>
-      <w:pPr>
-        <w:rPr>
-          <w:lang w:val="nl-BE"/>
-        </w:rPr>
-      </w:pPr>
-      <w:r>
-        <w:rPr>
-          <w:lang w:val="nl-BE"/>
-        </w:rPr>
+      <w:r>
+        <w:rPr>
+          <w:lang w:val="nl-BE"/>
+        </w:rPr>
+        <w:lastRenderedPageBreak/>
         <w:t>Review:</w:t>
       </w:r>
     </w:p>
@@ -18611,18 +18602,24 @@
     <w:p>
       <w:pPr>
         <w:rPr>
-          <w:lang w:val="nl-BE"/>
-        </w:rPr>
-      </w:pPr>
-      <w:r>
-        <w:rPr>
           <w:noProof/>
         </w:rPr>
-        <w:lastRenderedPageBreak/>
+      </w:pPr>
+    </w:p>
+    <w:p>
+      <w:pPr>
+        <w:rPr>
+          <w:lang w:val="nl-BE"/>
+        </w:rPr>
+      </w:pPr>
+      <w:r>
+        <w:rPr>
+          <w:noProof/>
+        </w:rPr>
         <w:drawing>
-          <wp:inline distT="0" distB="0" distL="114300" distR="114300" wp14:anchorId="2DA1B0E2" wp14:editId="2F0B99C8">
-            <wp:extent cx="5755640" cy="4058920"/>
-            <wp:effectExtent l="0" t="0" r="16510" b="17780"/>
+          <wp:inline distT="0" distB="0" distL="114300" distR="114300" wp14:anchorId="2DA1B0E2" wp14:editId="290F1E91">
+            <wp:extent cx="5619750" cy="3563681"/>
+            <wp:effectExtent l="0" t="0" r="0" b="0"/>
             <wp:docPr id="18" name="Picture 18"/>
             <wp:cNvGraphicFramePr>
               <a:graphicFrameLocks xmlns:a="http://schemas.openxmlformats.org/drawingml/2006/main" noChangeAspect="1"/>
@@ -18636,16 +18633,15 @@
                       <a:picLocks noChangeAspect="1"/>
                     </pic:cNvPicPr>
                   </pic:nvPicPr>
-                  <pic:blipFill>
+                  <pic:blipFill rotWithShape="1">
                     <a:blip r:embed="rId30"/>
-                    <a:stretch>
-                      <a:fillRect/>
-                    </a:stretch>
+                    <a:srcRect b="10078"/>
+                    <a:stretch/>
                   </pic:blipFill>
-                  <pic:spPr>
+                  <pic:spPr bwMode="auto">
                     <a:xfrm>
                       <a:off x="0" y="0"/>
-                      <a:ext cx="5755640" cy="4058920"/>
+                      <a:ext cx="5627346" cy="3568498"/>
                     </a:xfrm>
                     <a:prstGeom prst="rect">
                       <a:avLst/>
@@ -18654,6 +18650,11 @@
                     <a:ln>
                       <a:noFill/>
                     </a:ln>
+                    <a:extLst>
+                      <a:ext uri="{53640926-AAD7-44D8-BBD7-CCE9431645EC}">
+                        <a14:shadowObscured xmlns:a14="http://schemas.microsoft.com/office/drawing/2010/main"/>
+                      </a:ext>
+                    </a:extLst>
                   </pic:spPr>
                 </pic:pic>
               </a:graphicData>
@@ -18664,17 +18665,18 @@
     </w:p>
     <w:p>
       <w:pPr>
-        <w:pStyle w:val="Heading4"/>
-        <w:rPr>
-          <w:lang w:val="nl-BE"/>
-        </w:rPr>
-      </w:pPr>
-      <w:bookmarkStart w:id="21" w:name="_Toc194357570"/>
+        <w:pStyle w:val="Kop4"/>
+        <w:rPr>
+          <w:lang w:val="nl-BE"/>
+        </w:rPr>
+      </w:pPr>
+      <w:bookmarkStart w:id="21" w:name="_Toc194648576"/>
       <w:proofErr w:type="spellStart"/>
       <w:r>
         <w:rPr>
           <w:lang w:val="nl-BE"/>
         </w:rPr>
+        <w:lastRenderedPageBreak/>
         <w:t>Use</w:t>
       </w:r>
       <w:proofErr w:type="spellEnd"/>
@@ -18809,7 +18811,7 @@
     </w:p>
     <w:p>
       <w:pPr>
-        <w:pStyle w:val="ListParagraph"/>
+        <w:pStyle w:val="Lijstalinea"/>
         <w:numPr>
           <w:ilvl w:val="0"/>
           <w:numId w:val="10"/>
@@ -18829,7 +18831,7 @@
     </w:p>
     <w:p>
       <w:pPr>
-        <w:pStyle w:val="ListParagraph"/>
+        <w:pStyle w:val="Lijstalinea"/>
         <w:numPr>
           <w:ilvl w:val="0"/>
           <w:numId w:val="10"/>
@@ -18849,7 +18851,7 @@
     </w:p>
     <w:p>
       <w:pPr>
-        <w:pStyle w:val="ListParagraph"/>
+        <w:pStyle w:val="Lijstalinea"/>
         <w:numPr>
           <w:ilvl w:val="0"/>
           <w:numId w:val="10"/>
@@ -18869,7 +18871,7 @@
     </w:p>
     <w:p>
       <w:pPr>
-        <w:pStyle w:val="ListParagraph"/>
+        <w:pStyle w:val="Lijstalinea"/>
         <w:numPr>
           <w:ilvl w:val="0"/>
           <w:numId w:val="10"/>
@@ -18946,7 +18948,6 @@
           <w:noProof/>
           <w:lang w:val="nl-BE"/>
         </w:rPr>
-        <w:lastRenderedPageBreak/>
         <w:drawing>
           <wp:inline distT="0" distB="0" distL="0" distR="0" wp14:anchorId="6B1752AA" wp14:editId="78CB28C2">
             <wp:extent cx="4514850" cy="3152775"/>
@@ -19010,6 +19011,7 @@
           <w:noProof/>
           <w:lang w:val="nl-BE"/>
         </w:rPr>
+        <w:lastRenderedPageBreak/>
         <w:drawing>
           <wp:inline distT="0" distB="0" distL="0" distR="0" wp14:anchorId="24E794FC" wp14:editId="634B60C9">
             <wp:extent cx="4514850" cy="3152775"/>
@@ -19073,7 +19075,6 @@
           <w:noProof/>
           <w:lang w:val="nl-BE"/>
         </w:rPr>
-        <w:lastRenderedPageBreak/>
         <w:drawing>
           <wp:inline distT="0" distB="0" distL="0" distR="0" wp14:anchorId="5DCCE5AB" wp14:editId="1893CB7B">
             <wp:extent cx="4467225" cy="3143250"/>
@@ -19122,17 +19123,40 @@
     </w:p>
     <w:p>
       <w:pPr>
-        <w:pStyle w:val="Heading4"/>
-        <w:rPr>
-          <w:lang w:val="nl-BE"/>
-        </w:rPr>
-      </w:pPr>
-      <w:bookmarkStart w:id="22" w:name="_Toc194357571"/>
+        <w:spacing w:line="240" w:lineRule="auto"/>
+        <w:rPr>
+          <w:rFonts w:asciiTheme="majorHAnsi" w:eastAsiaTheme="majorEastAsia" w:hAnsiTheme="majorHAnsi" w:cstheme="majorBidi"/>
+          <w:b/>
+          <w:bCs/>
+          <w:i/>
+          <w:iCs/>
+          <w:color w:val="00283C" w:themeColor="text2"/>
+          <w:sz w:val="22"/>
+          <w:szCs w:val="22"/>
+          <w:lang w:val="nl-BE"/>
+        </w:rPr>
+      </w:pPr>
+      <w:r>
+        <w:rPr>
+          <w:lang w:val="nl-BE"/>
+        </w:rPr>
+        <w:br w:type="page"/>
+      </w:r>
+    </w:p>
+    <w:p>
+      <w:pPr>
+        <w:pStyle w:val="Kop4"/>
+        <w:rPr>
+          <w:lang w:val="nl-BE"/>
+        </w:rPr>
+      </w:pPr>
+      <w:bookmarkStart w:id="22" w:name="_Toc194648577"/>
       <w:proofErr w:type="spellStart"/>
       <w:r>
         <w:rPr>
           <w:lang w:val="nl-BE"/>
         </w:rPr>
+        <w:lastRenderedPageBreak/>
         <w:t>Use</w:t>
       </w:r>
       <w:proofErr w:type="spellEnd"/>
@@ -19342,7 +19366,6 @@
           <w:noProof/>
           <w:lang w:val="nl-BE"/>
         </w:rPr>
-        <w:lastRenderedPageBreak/>
         <w:drawing>
           <wp:inline distT="0" distB="0" distL="0" distR="0" wp14:anchorId="78F1F8E9" wp14:editId="75E6EA91">
             <wp:extent cx="5759450" cy="4038600"/>
@@ -19391,17 +19414,40 @@
     </w:p>
     <w:p>
       <w:pPr>
-        <w:pStyle w:val="Heading4"/>
-        <w:rPr>
-          <w:lang w:val="nl-BE"/>
-        </w:rPr>
-      </w:pPr>
-      <w:bookmarkStart w:id="23" w:name="_Toc194357572"/>
+        <w:spacing w:line="240" w:lineRule="auto"/>
+        <w:rPr>
+          <w:rFonts w:asciiTheme="majorHAnsi" w:eastAsiaTheme="majorEastAsia" w:hAnsiTheme="majorHAnsi" w:cstheme="majorBidi"/>
+          <w:b/>
+          <w:bCs/>
+          <w:i/>
+          <w:iCs/>
+          <w:color w:val="00283C" w:themeColor="text2"/>
+          <w:sz w:val="22"/>
+          <w:szCs w:val="22"/>
+          <w:lang w:val="nl-BE"/>
+        </w:rPr>
+      </w:pPr>
+      <w:r>
+        <w:rPr>
+          <w:lang w:val="nl-BE"/>
+        </w:rPr>
+        <w:br w:type="page"/>
+      </w:r>
+    </w:p>
+    <w:p>
+      <w:pPr>
+        <w:pStyle w:val="Kop4"/>
+        <w:rPr>
+          <w:lang w:val="nl-BE"/>
+        </w:rPr>
+      </w:pPr>
+      <w:bookmarkStart w:id="23" w:name="_Toc194648578"/>
       <w:proofErr w:type="spellStart"/>
       <w:r>
         <w:rPr>
           <w:lang w:val="nl-BE"/>
         </w:rPr>
+        <w:lastRenderedPageBreak/>
         <w:t>Use</w:t>
       </w:r>
       <w:proofErr w:type="spellEnd"/>
@@ -19610,7 +19656,6 @@
           <w:noProof/>
           <w:lang w:val="nl-BE"/>
         </w:rPr>
-        <w:lastRenderedPageBreak/>
         <w:drawing>
           <wp:inline distT="0" distB="0" distL="0" distR="0" wp14:anchorId="36C1BA7B" wp14:editId="411BD9A0">
             <wp:extent cx="5759450" cy="4030980"/>
@@ -19674,6 +19719,7 @@
           <w:noProof/>
           <w:lang w:val="nl-BE"/>
         </w:rPr>
+        <w:lastRenderedPageBreak/>
         <w:drawing>
           <wp:inline distT="0" distB="0" distL="0" distR="0" wp14:anchorId="647899E7" wp14:editId="01B51767">
             <wp:extent cx="4410075" cy="3114675"/>
@@ -19722,17 +19768,40 @@
     </w:p>
     <w:p>
       <w:pPr>
-        <w:pStyle w:val="Heading4"/>
-        <w:rPr>
-          <w:lang w:val="nl-BE"/>
-        </w:rPr>
-      </w:pPr>
-      <w:bookmarkStart w:id="24" w:name="_Toc194357573"/>
+        <w:spacing w:line="240" w:lineRule="auto"/>
+        <w:rPr>
+          <w:rFonts w:asciiTheme="majorHAnsi" w:eastAsiaTheme="majorEastAsia" w:hAnsiTheme="majorHAnsi" w:cstheme="majorBidi"/>
+          <w:b/>
+          <w:bCs/>
+          <w:i/>
+          <w:iCs/>
+          <w:color w:val="00283C" w:themeColor="text2"/>
+          <w:sz w:val="22"/>
+          <w:szCs w:val="22"/>
+          <w:lang w:val="nl-BE"/>
+        </w:rPr>
+      </w:pPr>
+      <w:r>
+        <w:rPr>
+          <w:lang w:val="nl-BE"/>
+        </w:rPr>
+        <w:br w:type="page"/>
+      </w:r>
+    </w:p>
+    <w:p>
+      <w:pPr>
+        <w:pStyle w:val="Kop4"/>
+        <w:rPr>
+          <w:lang w:val="nl-BE"/>
+        </w:rPr>
+      </w:pPr>
+      <w:bookmarkStart w:id="24" w:name="_Toc194648579"/>
       <w:proofErr w:type="spellStart"/>
       <w:r>
         <w:rPr>
           <w:lang w:val="nl-BE"/>
         </w:rPr>
+        <w:lastRenderedPageBreak/>
         <w:t>Use</w:t>
       </w:r>
       <w:proofErr w:type="spellEnd"/>
@@ -19977,17 +20046,40 @@
     </w:p>
     <w:p>
       <w:pPr>
-        <w:pStyle w:val="Heading4"/>
-        <w:rPr>
-          <w:lang w:val="nl-BE"/>
-        </w:rPr>
-      </w:pPr>
-      <w:bookmarkStart w:id="25" w:name="_Toc194357574"/>
+        <w:spacing w:line="240" w:lineRule="auto"/>
+        <w:rPr>
+          <w:rFonts w:asciiTheme="majorHAnsi" w:eastAsiaTheme="majorEastAsia" w:hAnsiTheme="majorHAnsi" w:cstheme="majorBidi"/>
+          <w:b/>
+          <w:bCs/>
+          <w:i/>
+          <w:iCs/>
+          <w:color w:val="00283C" w:themeColor="text2"/>
+          <w:sz w:val="22"/>
+          <w:szCs w:val="22"/>
+          <w:lang w:val="nl-BE"/>
+        </w:rPr>
+      </w:pPr>
+      <w:r>
+        <w:rPr>
+          <w:lang w:val="nl-BE"/>
+        </w:rPr>
+        <w:br w:type="page"/>
+      </w:r>
+    </w:p>
+    <w:p>
+      <w:pPr>
+        <w:pStyle w:val="Kop4"/>
+        <w:rPr>
+          <w:lang w:val="nl-BE"/>
+        </w:rPr>
+      </w:pPr>
+      <w:bookmarkStart w:id="25" w:name="_Toc194648580"/>
       <w:proofErr w:type="spellStart"/>
       <w:r>
         <w:rPr>
           <w:lang w:val="nl-BE"/>
         </w:rPr>
+        <w:lastRenderedPageBreak/>
         <w:t>Use</w:t>
       </w:r>
       <w:proofErr w:type="spellEnd"/>
@@ -20134,7 +20226,6 @@
           <w:noProof/>
           <w:lang w:val="nl-BE"/>
         </w:rPr>
-        <w:lastRenderedPageBreak/>
         <w:drawing>
           <wp:inline distT="0" distB="0" distL="0" distR="0" wp14:anchorId="40E89F2F" wp14:editId="372FB5C7">
             <wp:extent cx="5759450" cy="3985260"/>
@@ -20192,6 +20283,7 @@
           <w:noProof/>
           <w:lang w:val="nl-BE"/>
         </w:rPr>
+        <w:lastRenderedPageBreak/>
         <w:drawing>
           <wp:inline distT="0" distB="0" distL="0" distR="0" wp14:anchorId="3C5D55C1" wp14:editId="63AFAB5F">
             <wp:extent cx="5759450" cy="4076065"/>
@@ -20233,12 +20325,34 @@
     </w:p>
     <w:p>
       <w:pPr>
-        <w:pStyle w:val="Heading4"/>
-        <w:rPr>
-          <w:lang w:val="nl-BE"/>
-        </w:rPr>
-      </w:pPr>
-      <w:bookmarkStart w:id="26" w:name="_Toc194357575"/>
+        <w:spacing w:line="240" w:lineRule="auto"/>
+        <w:rPr>
+          <w:rFonts w:asciiTheme="majorHAnsi" w:eastAsiaTheme="majorEastAsia" w:hAnsiTheme="majorHAnsi" w:cstheme="majorBidi"/>
+          <w:b/>
+          <w:bCs/>
+          <w:i/>
+          <w:iCs/>
+          <w:color w:val="00283C" w:themeColor="text2"/>
+          <w:sz w:val="22"/>
+          <w:szCs w:val="22"/>
+          <w:lang w:val="nl-BE"/>
+        </w:rPr>
+      </w:pPr>
+      <w:r>
+        <w:rPr>
+          <w:lang w:val="nl-BE"/>
+        </w:rPr>
+        <w:br w:type="page"/>
+      </w:r>
+    </w:p>
+    <w:p>
+      <w:pPr>
+        <w:pStyle w:val="Kop4"/>
+        <w:rPr>
+          <w:lang w:val="nl-BE"/>
+        </w:rPr>
+      </w:pPr>
+      <w:bookmarkStart w:id="26" w:name="_Toc194648581"/>
       <w:proofErr w:type="spellStart"/>
       <w:r>
         <w:rPr>
@@ -20266,12 +20380,25 @@
         <w:rPr>
           <w:lang w:val="nl-BE"/>
         </w:rPr>
+        <w:t>Functionaliteit: Als kok kan ik gerechten beheren.</w:t>
+      </w:r>
+    </w:p>
+    <w:p>
+      <w:pPr>
+        <w:rPr>
+          <w:lang w:val="nl-BE"/>
+        </w:rPr>
+      </w:pPr>
+      <w:r>
+        <w:rPr>
+          <w:lang w:val="nl-BE"/>
+        </w:rPr>
         <w:t>[Voorwaarde]</w:t>
       </w:r>
     </w:p>
     <w:p>
       <w:pPr>
-        <w:pStyle w:val="ListParagraph"/>
+        <w:pStyle w:val="Lijstalinea"/>
         <w:numPr>
           <w:ilvl w:val="0"/>
           <w:numId w:val="11"/>
@@ -20296,7 +20423,7 @@
     </w:p>
     <w:p>
       <w:pPr>
-        <w:pStyle w:val="ListParagraph"/>
+        <w:pStyle w:val="Lijstalinea"/>
         <w:numPr>
           <w:ilvl w:val="0"/>
           <w:numId w:val="11"/>
@@ -20324,7 +20451,7 @@
     </w:p>
     <w:p>
       <w:pPr>
-        <w:pStyle w:val="ListParagraph"/>
+        <w:pStyle w:val="Lijstalinea"/>
         <w:numPr>
           <w:ilvl w:val="0"/>
           <w:numId w:val="11"/>
@@ -20344,7 +20471,7 @@
     </w:p>
     <w:p>
       <w:pPr>
-        <w:pStyle w:val="ListParagraph"/>
+        <w:pStyle w:val="Lijstalinea"/>
         <w:numPr>
           <w:ilvl w:val="0"/>
           <w:numId w:val="11"/>
@@ -20387,7 +20514,14 @@
       </w:r>
       <w:r>
         <w:br/>
-        <w:t xml:space="preserve">categorieën : voorgerecht, soepen, hoofdgerecht of dessert. </w:t>
+      </w:r>
+      <w:proofErr w:type="gramStart"/>
+      <w:r>
+        <w:t>categorieën :</w:t>
+      </w:r>
+      <w:proofErr w:type="gramEnd"/>
+      <w:r>
+        <w:t xml:space="preserve"> voorgerecht, soepen, hoofdgerecht of dessert. </w:t>
       </w:r>
       <w:r>
         <w:rPr>
@@ -20468,7 +20602,7 @@
     </w:p>
     <w:p>
       <w:pPr>
-        <w:pStyle w:val="ListParagraph"/>
+        <w:pStyle w:val="Lijstalinea"/>
         <w:numPr>
           <w:ilvl w:val="0"/>
           <w:numId w:val="11"/>
@@ -20496,7 +20630,7 @@
     </w:p>
     <w:p>
       <w:pPr>
-        <w:pStyle w:val="ListParagraph"/>
+        <w:pStyle w:val="Lijstalinea"/>
         <w:numPr>
           <w:ilvl w:val="0"/>
           <w:numId w:val="11"/>
@@ -21260,7 +21394,7 @@
           <w:noProof/>
         </w:rPr>
         <w:drawing>
-          <wp:inline distT="0" distB="0" distL="0" distR="0" wp14:anchorId="6F76B9C4" wp14:editId="395EB52E">
+          <wp:inline distT="0" distB="0" distL="0" distR="0" wp14:anchorId="6F76B9C4" wp14:editId="47CBE6ED">
             <wp:extent cx="4597400" cy="3914140"/>
             <wp:effectExtent l="0" t="0" r="0" b="0"/>
             <wp:docPr id="114957793" name="Afbeelding 73" descr="Afbeelding met tekst, schermopname, nummer, software&#10;&#10;Door AI gegenereerde inhoud is mogelijk onjuist."/>
@@ -21318,12 +21452,12 @@
     </w:p>
     <w:p>
       <w:pPr>
-        <w:pStyle w:val="Heading4"/>
-        <w:rPr>
-          <w:lang w:val="nl-BE"/>
-        </w:rPr>
-      </w:pPr>
-      <w:bookmarkStart w:id="27" w:name="_Toc194357576"/>
+        <w:pStyle w:val="Kop4"/>
+        <w:rPr>
+          <w:lang w:val="nl-BE"/>
+        </w:rPr>
+      </w:pPr>
+      <w:bookmarkStart w:id="27" w:name="_Toc194648582"/>
       <w:proofErr w:type="spellStart"/>
       <w:r>
         <w:rPr>
@@ -21364,12 +21498,39 @@
         <w:rPr>
           <w:lang w:val="nl-BE"/>
         </w:rPr>
+        <w:t xml:space="preserve">Functionaliteit: Als kok kan ik </w:t>
+      </w:r>
+      <w:proofErr w:type="spellStart"/>
+      <w:r>
+        <w:rPr>
+          <w:lang w:val="nl-BE"/>
+        </w:rPr>
+        <w:t>gerechtbestellingen</w:t>
+      </w:r>
+      <w:proofErr w:type="spellEnd"/>
+      <w:r>
+        <w:rPr>
+          <w:lang w:val="nl-BE"/>
+        </w:rPr>
+        <w:t xml:space="preserve"> raadplegen.</w:t>
+      </w:r>
+    </w:p>
+    <w:p>
+      <w:pPr>
+        <w:rPr>
+          <w:lang w:val="nl-BE"/>
+        </w:rPr>
+      </w:pPr>
+      <w:r>
+        <w:rPr>
+          <w:lang w:val="nl-BE"/>
+        </w:rPr>
         <w:t>[Voorwaarde]</w:t>
       </w:r>
     </w:p>
     <w:p>
       <w:pPr>
-        <w:pStyle w:val="ListParagraph"/>
+        <w:pStyle w:val="Lijstalinea"/>
         <w:numPr>
           <w:ilvl w:val="0"/>
           <w:numId w:val="11"/>
@@ -21389,7 +21550,7 @@
     </w:p>
     <w:p>
       <w:pPr>
-        <w:pStyle w:val="ListParagraph"/>
+        <w:pStyle w:val="Lijstalinea"/>
         <w:numPr>
           <w:ilvl w:val="0"/>
           <w:numId w:val="11"/>
@@ -21465,7 +21626,7 @@
     </w:p>
     <w:p>
       <w:pPr>
-        <w:pStyle w:val="ListParagraph"/>
+        <w:pStyle w:val="Lijstalinea"/>
         <w:numPr>
           <w:ilvl w:val="0"/>
           <w:numId w:val="11"/>
@@ -21527,7 +21688,7 @@
           <w:lang w:val="nl-BE"/>
         </w:rPr>
         <w:drawing>
-          <wp:inline distT="0" distB="0" distL="0" distR="0" wp14:anchorId="7544AD14" wp14:editId="15E97CA0">
+          <wp:inline distT="0" distB="0" distL="0" distR="0" wp14:anchorId="7544AD14" wp14:editId="299EAFD2">
             <wp:extent cx="5753735" cy="4088765"/>
             <wp:effectExtent l="0" t="0" r="0" b="6985"/>
             <wp:docPr id="1455579704" name="Afbeelding 63"/>
@@ -21596,12 +21757,12 @@
     </w:p>
     <w:p>
       <w:pPr>
-        <w:pStyle w:val="Heading4"/>
-        <w:rPr>
-          <w:lang w:val="nl-BE"/>
-        </w:rPr>
-      </w:pPr>
-      <w:bookmarkStart w:id="28" w:name="_Toc194357577"/>
+        <w:pStyle w:val="Kop4"/>
+        <w:rPr>
+          <w:lang w:val="nl-BE"/>
+        </w:rPr>
+      </w:pPr>
+      <w:bookmarkStart w:id="28" w:name="_Toc194648583"/>
       <w:proofErr w:type="spellStart"/>
       <w:r>
         <w:rPr>
@@ -21628,12 +21789,25 @@
         <w:rPr>
           <w:lang w:val="nl-BE"/>
         </w:rPr>
+        <w:t>Functionaliteit: Als kok kan ik gerechten afhandelen.</w:t>
+      </w:r>
+    </w:p>
+    <w:p>
+      <w:pPr>
+        <w:rPr>
+          <w:lang w:val="nl-BE"/>
+        </w:rPr>
+      </w:pPr>
+      <w:r>
+        <w:rPr>
+          <w:lang w:val="nl-BE"/>
+        </w:rPr>
         <w:t>[Voorwaarde]</w:t>
       </w:r>
     </w:p>
     <w:p>
       <w:pPr>
-        <w:pStyle w:val="ListParagraph"/>
+        <w:pStyle w:val="Lijstalinea"/>
         <w:numPr>
           <w:ilvl w:val="0"/>
           <w:numId w:val="11"/>
@@ -21645,7 +21819,7 @@
     </w:p>
     <w:p>
       <w:pPr>
-        <w:pStyle w:val="ListParagraph"/>
+        <w:pStyle w:val="Lijstalinea"/>
         <w:numPr>
           <w:ilvl w:val="0"/>
           <w:numId w:val="11"/>
@@ -21677,7 +21851,7 @@
     </w:p>
     <w:p>
       <w:pPr>
-        <w:pStyle w:val="ListParagraph"/>
+        <w:pStyle w:val="Lijstalinea"/>
         <w:numPr>
           <w:ilvl w:val="0"/>
           <w:numId w:val="11"/>
@@ -21756,7 +21930,7 @@
           <w:noProof/>
         </w:rPr>
         <w:drawing>
-          <wp:inline distT="0" distB="0" distL="0" distR="0" wp14:anchorId="2651093E" wp14:editId="55A78015">
+          <wp:inline distT="0" distB="0" distL="0" distR="0" wp14:anchorId="2651093E" wp14:editId="6B86B370">
             <wp:extent cx="5759450" cy="4106545"/>
             <wp:effectExtent l="0" t="0" r="0" b="8255"/>
             <wp:docPr id="1440378172" name="Afbeelding 64" descr="Afbeelding met tekst, schermopname, software, Webpagina&#10;&#10;Door AI gegenereerde inhoud is mogelijk onjuist."/>
@@ -21856,12 +22030,12 @@
     </w:p>
     <w:p>
       <w:pPr>
-        <w:pStyle w:val="Heading4"/>
-        <w:rPr>
-          <w:lang w:val="nl-BE"/>
-        </w:rPr>
-      </w:pPr>
-      <w:bookmarkStart w:id="29" w:name="_Toc194357578"/>
+        <w:pStyle w:val="Kop4"/>
+        <w:rPr>
+          <w:lang w:val="nl-BE"/>
+        </w:rPr>
+      </w:pPr>
+      <w:bookmarkStart w:id="29" w:name="_Toc194648584"/>
       <w:proofErr w:type="spellStart"/>
       <w:r>
         <w:rPr>
@@ -22071,6 +22245,7 @@
         <w:rPr>
           <w:b/>
           <w:bCs/>
+          <w:noProof/>
           <w:lang w:val="nl-BE"/>
         </w:rPr>
         <w:drawing>
@@ -22122,6 +22297,7 @@
         <w:rPr>
           <w:b/>
           <w:bCs/>
+          <w:noProof/>
           <w:lang w:val="nl-BE"/>
         </w:rPr>
         <w:drawing>
@@ -22163,9 +22339,9 @@
     </w:p>
     <w:p>
       <w:pPr>
-        <w:pStyle w:val="Heading4"/>
-      </w:pPr>
-      <w:bookmarkStart w:id="30" w:name="_Toc194357579"/>
+        <w:pStyle w:val="Kop4"/>
+      </w:pPr>
+      <w:bookmarkStart w:id="30" w:name="_Toc194648585"/>
       <w:r>
         <w:lastRenderedPageBreak/>
         <w:t xml:space="preserve">Use case 15 Rollen </w:t>
@@ -22382,6 +22558,7 @@
         <w:rPr>
           <w:b/>
           <w:bCs/>
+          <w:noProof/>
           <w:lang w:val="nl-BE"/>
         </w:rPr>
         <w:drawing>
@@ -22442,6 +22619,7 @@
         <w:rPr>
           <w:b/>
           <w:bCs/>
+          <w:noProof/>
           <w:lang w:val="nl-BE"/>
         </w:rPr>
         <w:drawing>
@@ -22484,12 +22662,12 @@
     <w:p/>
     <w:p>
       <w:pPr>
-        <w:pStyle w:val="Heading4"/>
-        <w:rPr>
-          <w:lang w:val="nl-BE"/>
-        </w:rPr>
-      </w:pPr>
-      <w:bookmarkStart w:id="31" w:name="_Toc194357580"/>
+        <w:pStyle w:val="Kop4"/>
+        <w:rPr>
+          <w:lang w:val="nl-BE"/>
+        </w:rPr>
+      </w:pPr>
+      <w:bookmarkStart w:id="31" w:name="_Toc194648586"/>
       <w:proofErr w:type="spellStart"/>
       <w:r>
         <w:rPr>
@@ -22609,21 +22787,7 @@
           <w:lang w:val="nl-BE"/>
         </w:rPr>
         <w:tab/>
-        <w:t xml:space="preserve">De eigenaar kan de openingstijden van de zaak aanpassen. Dit kan handig zijn bij een eventuele </w:t>
-      </w:r>
-      <w:proofErr w:type="gramStart"/>
-      <w:r>
-        <w:rPr>
-          <w:lang w:val="nl-BE"/>
-        </w:rPr>
-        <w:t>vakantie periode</w:t>
-      </w:r>
-      <w:proofErr w:type="gramEnd"/>
-      <w:r>
-        <w:rPr>
-          <w:lang w:val="nl-BE"/>
-        </w:rPr>
-        <w:t xml:space="preserve"> of bij het veranderen van de openingsdagen.</w:t>
+        <w:t>De eigenaar kan de openingstijden van de zaak aanpassen. Dit kan handig zijn bij een eventuele vakantieperiode of bij het veranderen van de openingsdagen.</w:t>
       </w:r>
     </w:p>
     <w:p>
@@ -22724,6 +22888,7 @@
         <w:rPr>
           <w:b/>
           <w:bCs/>
+          <w:noProof/>
           <w:lang w:val="nl-BE"/>
         </w:rPr>
         <w:drawing>
@@ -22790,9 +22955,9 @@
     </w:p>
     <w:p>
       <w:pPr>
-        <w:pStyle w:val="Heading4"/>
-      </w:pPr>
-      <w:bookmarkStart w:id="32" w:name="_Toc194357581"/>
+        <w:pStyle w:val="Kop4"/>
+      </w:pPr>
+      <w:bookmarkStart w:id="32" w:name="_Toc194648587"/>
       <w:r>
         <w:lastRenderedPageBreak/>
         <w:t xml:space="preserve">Use case 17 Foto’s </w:t>
@@ -22993,6 +23158,7 @@
         <w:rPr>
           <w:b/>
           <w:bCs/>
+          <w:noProof/>
           <w:lang w:val="nl-BE"/>
         </w:rPr>
         <w:drawing>
@@ -23071,6 +23237,7 @@
         <w:rPr>
           <w:b/>
           <w:bCs/>
+          <w:noProof/>
           <w:lang w:val="nl-BE"/>
         </w:rPr>
         <w:drawing>
@@ -23119,12 +23286,12 @@
     </w:p>
     <w:p>
       <w:pPr>
-        <w:pStyle w:val="Heading4"/>
-        <w:rPr>
-          <w:lang w:val="nl-BE"/>
-        </w:rPr>
-      </w:pPr>
-      <w:bookmarkStart w:id="33" w:name="_Toc194357582"/>
+        <w:pStyle w:val="Kop4"/>
+        <w:rPr>
+          <w:lang w:val="nl-BE"/>
+        </w:rPr>
+      </w:pPr>
+      <w:bookmarkStart w:id="33" w:name="_Toc194648588"/>
       <w:proofErr w:type="spellStart"/>
       <w:r>
         <w:rPr>
@@ -23354,6 +23521,7 @@
         <w:rPr>
           <w:b/>
           <w:bCs/>
+          <w:noProof/>
           <w:lang w:val="nl-BE"/>
         </w:rPr>
         <w:drawing>
@@ -23424,12 +23592,12 @@
     </w:p>
     <w:p>
       <w:pPr>
-        <w:pStyle w:val="Heading4"/>
-        <w:rPr>
-          <w:lang w:val="nl-BE"/>
-        </w:rPr>
-      </w:pPr>
-      <w:bookmarkStart w:id="34" w:name="_Toc194357583"/>
+        <w:pStyle w:val="Kop4"/>
+        <w:rPr>
+          <w:lang w:val="nl-BE"/>
+        </w:rPr>
+      </w:pPr>
+      <w:bookmarkStart w:id="34" w:name="_Toc194648589"/>
       <w:proofErr w:type="spellStart"/>
       <w:r>
         <w:rPr>
@@ -23651,6 +23819,7 @@
         <w:rPr>
           <w:b/>
           <w:bCs/>
+          <w:noProof/>
           <w:lang w:val="nl-BE"/>
         </w:rPr>
         <w:drawing>
@@ -23802,10 +23971,10 @@
     </w:p>
     <w:p>
       <w:pPr>
-        <w:pStyle w:val="Heading2"/>
+        <w:pStyle w:val="Kop2"/>
       </w:pPr>
       <w:bookmarkStart w:id="35" w:name="_Toc119405365"/>
-      <w:bookmarkStart w:id="36" w:name="_Toc194357584"/>
+      <w:bookmarkStart w:id="36" w:name="_Toc194648590"/>
       <w:r>
         <w:lastRenderedPageBreak/>
         <w:t>Niet-functionele eisen</w:t>
@@ -23818,12 +23987,12 @@
     </w:p>
     <w:p>
       <w:pPr>
-        <w:pStyle w:val="Heading3"/>
+        <w:pStyle w:val="Kop3"/>
         <w:rPr>
           <w:lang w:eastAsia="nl-BE"/>
         </w:rPr>
       </w:pPr>
-      <w:bookmarkStart w:id="37" w:name="_Toc194357585"/>
+      <w:bookmarkStart w:id="37" w:name="_Toc194648591"/>
       <w:r>
         <w:rPr>
           <w:lang w:eastAsia="nl-BE"/>
@@ -23834,7 +24003,7 @@
     </w:p>
     <w:p>
       <w:pPr>
-        <w:pStyle w:val="ListParagraph"/>
+        <w:pStyle w:val="Lijstalinea"/>
         <w:numPr>
           <w:ilvl w:val="0"/>
           <w:numId w:val="0"/>
@@ -23853,12 +24022,12 @@
     </w:p>
     <w:p>
       <w:pPr>
-        <w:pStyle w:val="Heading3"/>
+        <w:pStyle w:val="Kop3"/>
         <w:rPr>
           <w:lang w:eastAsia="nl-BE"/>
         </w:rPr>
       </w:pPr>
-      <w:bookmarkStart w:id="38" w:name="_Toc194357586"/>
+      <w:bookmarkStart w:id="38" w:name="_Toc194648592"/>
       <w:r>
         <w:rPr>
           <w:lang w:eastAsia="nl-BE"/>
@@ -23869,7 +24038,7 @@
     </w:p>
     <w:p>
       <w:pPr>
-        <w:pStyle w:val="ListParagraph"/>
+        <w:pStyle w:val="Lijstalinea"/>
         <w:numPr>
           <w:ilvl w:val="0"/>
           <w:numId w:val="0"/>
@@ -23888,12 +24057,12 @@
     </w:p>
     <w:p>
       <w:pPr>
-        <w:pStyle w:val="Heading3"/>
+        <w:pStyle w:val="Kop3"/>
         <w:rPr>
           <w:lang w:eastAsia="nl-BE"/>
         </w:rPr>
       </w:pPr>
-      <w:bookmarkStart w:id="39" w:name="_Toc194357587"/>
+      <w:bookmarkStart w:id="39" w:name="_Toc194648593"/>
       <w:r>
         <w:rPr>
           <w:lang w:eastAsia="nl-BE"/>
@@ -23904,7 +24073,7 @@
     </w:p>
     <w:p>
       <w:pPr>
-        <w:pStyle w:val="ListParagraph"/>
+        <w:pStyle w:val="Lijstalinea"/>
         <w:numPr>
           <w:ilvl w:val="0"/>
           <w:numId w:val="0"/>
@@ -24009,17 +24178,11 @@
         </w:tcPr>
         <w:p>
           <w:pPr>
-            <w:pStyle w:val="Footer"/>
+            <w:pStyle w:val="Voettekst"/>
             <w:framePr w:wrap="auto" w:vAnchor="margin" w:hAnchor="text" w:yAlign="inline"/>
             <w:suppressOverlap w:val="0"/>
-            <w:rPr>
-              <w:color w:val="595959" w:themeColor="text1" w:themeTint="A6"/>
-            </w:rPr>
           </w:pPr>
           <w:r>
-            <w:rPr>
-              <w:color w:val="595959" w:themeColor="text1" w:themeTint="A6"/>
-            </w:rPr>
             <w:t>Eisenanalyse project: “Het restaurant”</w:t>
           </w:r>
         </w:p>
@@ -24039,42 +24202,24 @@
         </w:tcPr>
         <w:p>
           <w:pPr>
-            <w:pStyle w:val="Footer"/>
+            <w:pStyle w:val="Voettekst"/>
             <w:framePr w:wrap="auto" w:vAnchor="margin" w:hAnchor="text" w:yAlign="inline"/>
             <w:suppressOverlap w:val="0"/>
             <w:jc w:val="center"/>
-            <w:rPr>
-              <w:color w:val="595959" w:themeColor="text1" w:themeTint="A6"/>
-            </w:rPr>
           </w:pPr>
           <w:r>
-            <w:rPr>
-              <w:color w:val="595959" w:themeColor="text1" w:themeTint="A6"/>
-            </w:rPr>
             <w:fldChar w:fldCharType="begin"/>
           </w:r>
           <w:r>
-            <w:rPr>
-              <w:color w:val="595959" w:themeColor="text1" w:themeTint="A6"/>
-            </w:rPr>
             <w:instrText>PAGE   \* MERGEFORMAT</w:instrText>
           </w:r>
           <w:r>
-            <w:rPr>
-              <w:color w:val="595959" w:themeColor="text1" w:themeTint="A6"/>
-            </w:rPr>
             <w:fldChar w:fldCharType="separate"/>
           </w:r>
           <w:r>
-            <w:rPr>
-              <w:color w:val="595959" w:themeColor="text1" w:themeTint="A6"/>
-            </w:rPr>
             <w:t>5</w:t>
           </w:r>
           <w:r>
-            <w:rPr>
-              <w:color w:val="595959" w:themeColor="text1" w:themeTint="A6"/>
-            </w:rPr>
             <w:fldChar w:fldCharType="end"/>
           </w:r>
         </w:p>
@@ -24114,7 +24259,7 @@
     <w:lvl w:ilvl="0">
       <w:start w:val="1"/>
       <w:numFmt w:val="decimal"/>
-      <w:pStyle w:val="ListNumber"/>
+      <w:pStyle w:val="Lijstnummering"/>
       <w:lvlText w:val="%1."/>
       <w:lvlJc w:val="left"/>
       <w:pPr>
@@ -24152,7 +24297,7 @@
     <w:lvl w:ilvl="0">
       <w:start w:val="1"/>
       <w:numFmt w:val="bullet"/>
-      <w:pStyle w:val="ListParagraph"/>
+      <w:pStyle w:val="Lijstalinea"/>
       <w:lvlText w:val=""/>
       <w:lvlJc w:val="left"/>
       <w:pPr>
@@ -24271,7 +24416,7 @@
     <w:lvl w:ilvl="0">
       <w:start w:val="1"/>
       <w:numFmt w:val="bullet"/>
-      <w:pStyle w:val="ListBullet4"/>
+      <w:pStyle w:val="Lijstopsomteken4"/>
       <w:lvlText w:val="o"/>
       <w:lvlJc w:val="left"/>
       <w:pPr>
@@ -24390,7 +24535,7 @@
     <w:lvl w:ilvl="0">
       <w:start w:val="1"/>
       <w:numFmt w:val="bullet"/>
-      <w:pStyle w:val="ListBullet3"/>
+      <w:pStyle w:val="Lijstopsomteken3"/>
       <w:lvlText w:val="−"/>
       <w:lvlJc w:val="left"/>
       <w:pPr>
@@ -24733,7 +24878,7 @@
     <w:lvl w:ilvl="0">
       <w:start w:val="1"/>
       <w:numFmt w:val="bullet"/>
-      <w:pStyle w:val="ListBullet"/>
+      <w:pStyle w:val="Lijstopsomteken"/>
       <w:lvlText w:val=""/>
       <w:lvlJc w:val="left"/>
       <w:pPr>
@@ -24852,7 +24997,7 @@
     <w:lvl w:ilvl="0">
       <w:start w:val="1"/>
       <w:numFmt w:val="decimal"/>
-      <w:pStyle w:val="Heading1"/>
+      <w:pStyle w:val="Kop1"/>
       <w:lvlText w:val="%1."/>
       <w:lvlJc w:val="left"/>
       <w:pPr>
@@ -24865,7 +25010,7 @@
     <w:lvl w:ilvl="1">
       <w:start w:val="1"/>
       <w:numFmt w:val="decimal"/>
-      <w:pStyle w:val="Heading2"/>
+      <w:pStyle w:val="Kop2"/>
       <w:lvlText w:val="%1.%2."/>
       <w:lvlJc w:val="left"/>
       <w:pPr>
@@ -24878,7 +25023,7 @@
     <w:lvl w:ilvl="2">
       <w:start w:val="1"/>
       <w:numFmt w:val="decimal"/>
-      <w:pStyle w:val="Heading3"/>
+      <w:pStyle w:val="Kop3"/>
       <w:lvlText w:val="%1.%2.%3."/>
       <w:lvlJc w:val="left"/>
       <w:pPr>
@@ -24891,7 +25036,7 @@
     <w:lvl w:ilvl="3">
       <w:start w:val="1"/>
       <w:numFmt w:val="decimal"/>
-      <w:pStyle w:val="Heading4"/>
+      <w:pStyle w:val="Kop4"/>
       <w:lvlText w:val="%1.%2.%3.%4."/>
       <w:lvlJc w:val="left"/>
       <w:pPr>
@@ -24984,7 +25129,7 @@
     <w:lvl w:ilvl="0">
       <w:start w:val="1"/>
       <w:numFmt w:val="bullet"/>
-      <w:pStyle w:val="ListBullet2"/>
+      <w:pStyle w:val="Lijstopsomteken2"/>
       <w:lvlText w:val=""/>
       <w:lvlJc w:val="left"/>
       <w:pPr>
@@ -25106,7 +25251,7 @@
       <w:lvl w:ilvl="0" w:tentative="1">
         <w:start w:val="1"/>
         <w:numFmt w:val="decimal"/>
-        <w:pStyle w:val="Heading1"/>
+        <w:pStyle w:val="Kop1"/>
         <w:lvlText w:val="%1."/>
         <w:lvlJc w:val="left"/>
         <w:pPr>
@@ -25121,7 +25266,7 @@
       <w:lvl w:ilvl="1" w:tentative="1">
         <w:start w:val="1"/>
         <w:numFmt w:val="decimal"/>
-        <w:pStyle w:val="Heading2"/>
+        <w:pStyle w:val="Kop2"/>
         <w:lvlText w:val="%1.%2."/>
         <w:lvlJc w:val="left"/>
         <w:pPr>
@@ -25136,7 +25281,7 @@
       <w:lvl w:ilvl="2">
         <w:start w:val="1"/>
         <w:numFmt w:val="decimal"/>
-        <w:pStyle w:val="Heading3"/>
+        <w:pStyle w:val="Kop3"/>
         <w:lvlText w:val="%1.%2.%3."/>
         <w:lvlJc w:val="left"/>
         <w:pPr>
@@ -25151,7 +25296,7 @@
       <w:lvl w:ilvl="3" w:tentative="1">
         <w:start w:val="1"/>
         <w:numFmt w:val="decimal"/>
-        <w:pStyle w:val="Heading4"/>
+        <w:pStyle w:val="Kop4"/>
         <w:lvlText w:val="%1.%2.%3.%4."/>
         <w:lvlJc w:val="left"/>
         <w:pPr>
@@ -25667,7 +25812,7 @@
     <w:lsdException w:name="Unresolved Mention" w:semiHidden="1" w:unhideWhenUsed="1"/>
     <w:lsdException w:name="Smart Link" w:semiHidden="1" w:unhideWhenUsed="1"/>
   </w:latentStyles>
-  <w:style w:type="paragraph" w:default="1" w:styleId="Normal">
+  <w:style w:type="paragraph" w:default="1" w:styleId="Standaard">
     <w:name w:val="Normal"/>
     <w:qFormat/>
     <w:pPr>
@@ -25682,11 +25827,11 @@
       <w14:ligatures w14:val="standardContextual"/>
     </w:rPr>
   </w:style>
-  <w:style w:type="paragraph" w:styleId="Heading1">
+  <w:style w:type="paragraph" w:styleId="Kop1">
     <w:name w:val="heading 1"/>
-    <w:basedOn w:val="Normal"/>
-    <w:next w:val="Normal"/>
-    <w:link w:val="Heading1Char"/>
+    <w:basedOn w:val="Standaard"/>
+    <w:next w:val="Standaard"/>
+    <w:link w:val="Kop1Char"/>
     <w:uiPriority w:val="99"/>
     <w:qFormat/>
     <w:pPr>
@@ -25711,11 +25856,11 @@
       <w:lang w:val="nl-NL"/>
     </w:rPr>
   </w:style>
-  <w:style w:type="paragraph" w:styleId="Heading2">
+  <w:style w:type="paragraph" w:styleId="Kop2">
     <w:name w:val="heading 2"/>
-    <w:basedOn w:val="Normal"/>
-    <w:next w:val="Normal"/>
-    <w:link w:val="Heading2Char"/>
+    <w:basedOn w:val="Standaard"/>
+    <w:next w:val="Standaard"/>
+    <w:link w:val="Kop2Char"/>
     <w:uiPriority w:val="99"/>
     <w:unhideWhenUsed/>
     <w:qFormat/>
@@ -25742,11 +25887,11 @@
       <w:lang w:val="nl-NL" w:eastAsia="nl-BE"/>
     </w:rPr>
   </w:style>
-  <w:style w:type="paragraph" w:styleId="Heading3">
+  <w:style w:type="paragraph" w:styleId="Kop3">
     <w:name w:val="heading 3"/>
-    <w:basedOn w:val="Normal"/>
-    <w:next w:val="Normal"/>
-    <w:link w:val="Heading3Char"/>
+    <w:basedOn w:val="Standaard"/>
+    <w:next w:val="Standaard"/>
+    <w:link w:val="Kop3Char"/>
     <w:uiPriority w:val="99"/>
     <w:unhideWhenUsed/>
     <w:qFormat/>
@@ -25773,11 +25918,11 @@
       <w:lang w:val="nl-BE"/>
     </w:rPr>
   </w:style>
-  <w:style w:type="paragraph" w:styleId="Heading4">
+  <w:style w:type="paragraph" w:styleId="Kop4">
     <w:name w:val="heading 4"/>
-    <w:basedOn w:val="Normal"/>
-    <w:next w:val="Normal"/>
-    <w:link w:val="Heading4Char"/>
+    <w:basedOn w:val="Standaard"/>
+    <w:next w:val="Standaard"/>
+    <w:link w:val="Kop4Char"/>
     <w:uiPriority w:val="99"/>
     <w:unhideWhenUsed/>
     <w:qFormat/>
@@ -25805,11 +25950,11 @@
       <w:szCs w:val="22"/>
     </w:rPr>
   </w:style>
-  <w:style w:type="paragraph" w:styleId="Heading5">
+  <w:style w:type="paragraph" w:styleId="Kop5">
     <w:name w:val="heading 5"/>
-    <w:basedOn w:val="Normal"/>
-    <w:next w:val="Normal"/>
-    <w:link w:val="Heading5Char"/>
+    <w:basedOn w:val="Standaard"/>
+    <w:next w:val="Standaard"/>
+    <w:link w:val="Kop5Char"/>
     <w:uiPriority w:val="9"/>
     <w:unhideWhenUsed/>
     <w:qFormat/>
@@ -25832,10 +25977,10 @@
       <w:lang w:val="nl-BE"/>
     </w:rPr>
   </w:style>
-  <w:style w:type="paragraph" w:styleId="Heading6">
+  <w:style w:type="paragraph" w:styleId="Kop6">
     <w:name w:val="heading 6"/>
-    <w:next w:val="Normal"/>
-    <w:link w:val="Heading6Char"/>
+    <w:next w:val="Standaard"/>
+    <w:link w:val="Kop6Char"/>
     <w:uiPriority w:val="9"/>
     <w:unhideWhenUsed/>
     <w:qFormat/>
@@ -25859,11 +26004,11 @@
       <w14:ligatures w14:val="standardContextual"/>
     </w:rPr>
   </w:style>
-  <w:style w:type="paragraph" w:styleId="Heading7">
+  <w:style w:type="paragraph" w:styleId="Kop7">
     <w:name w:val="heading 7"/>
-    <w:basedOn w:val="Normal"/>
-    <w:next w:val="Normal"/>
-    <w:link w:val="Heading7Char"/>
+    <w:basedOn w:val="Standaard"/>
+    <w:next w:val="Standaard"/>
+    <w:link w:val="Kop7Char"/>
     <w:uiPriority w:val="9"/>
     <w:semiHidden/>
     <w:pPr>
@@ -25880,11 +26025,11 @@
       <w:szCs w:val="19"/>
     </w:rPr>
   </w:style>
-  <w:style w:type="paragraph" w:styleId="Heading8">
+  <w:style w:type="paragraph" w:styleId="Kop8">
     <w:name w:val="heading 8"/>
-    <w:basedOn w:val="Heading7"/>
-    <w:next w:val="Normal"/>
-    <w:link w:val="Heading8Char"/>
+    <w:basedOn w:val="Kop7"/>
+    <w:next w:val="Standaard"/>
+    <w:link w:val="Kop8Char"/>
     <w:uiPriority w:val="9"/>
     <w:semiHidden/>
     <w:qFormat/>
@@ -25892,11 +26037,11 @@
       <w:outlineLvl w:val="7"/>
     </w:pPr>
   </w:style>
-  <w:style w:type="paragraph" w:styleId="Heading9">
+  <w:style w:type="paragraph" w:styleId="Kop9">
     <w:name w:val="heading 9"/>
-    <w:basedOn w:val="Heading8"/>
-    <w:next w:val="Normal"/>
-    <w:link w:val="Heading9Char"/>
+    <w:basedOn w:val="Kop8"/>
+    <w:next w:val="Standaard"/>
+    <w:link w:val="Kop9Char"/>
     <w:uiPriority w:val="9"/>
     <w:semiHidden/>
     <w:qFormat/>
@@ -25904,13 +26049,13 @@
       <w:outlineLvl w:val="8"/>
     </w:pPr>
   </w:style>
-  <w:style w:type="character" w:default="1" w:styleId="DefaultParagraphFont">
+  <w:style w:type="character" w:default="1" w:styleId="Standaardalinea-lettertype">
     <w:name w:val="Default Paragraph Font"/>
     <w:uiPriority w:val="1"/>
     <w:semiHidden/>
     <w:unhideWhenUsed/>
   </w:style>
-  <w:style w:type="table" w:default="1" w:styleId="TableNormal">
+  <w:style w:type="table" w:default="1" w:styleId="Standaardtabel">
     <w:name w:val="Normal Table"/>
     <w:uiPriority w:val="99"/>
     <w:semiHidden/>
@@ -25925,16 +26070,16 @@
       </w:tblCellMar>
     </w:tblPr>
   </w:style>
-  <w:style w:type="numbering" w:default="1" w:styleId="NoList">
+  <w:style w:type="numbering" w:default="1" w:styleId="Geenlijst">
     <w:name w:val="No List"/>
     <w:uiPriority w:val="99"/>
     <w:semiHidden/>
     <w:unhideWhenUsed/>
   </w:style>
-  <w:style w:type="paragraph" w:styleId="Caption">
+  <w:style w:type="paragraph" w:styleId="Bijschrift">
     <w:name w:val="caption"/>
-    <w:basedOn w:val="Normal"/>
-    <w:next w:val="Normal"/>
+    <w:basedOn w:val="Standaard"/>
+    <w:next w:val="Standaard"/>
     <w:uiPriority w:val="35"/>
     <w:unhideWhenUsed/>
     <w:qFormat/>
@@ -25950,9 +26095,9 @@
       <w:lang w:val="nl-BE"/>
     </w:rPr>
   </w:style>
-  <w:style w:type="character" w:styleId="EndnoteReference">
+  <w:style w:type="character" w:styleId="Eindnootmarkering">
     <w:name w:val="endnote reference"/>
-    <w:basedOn w:val="DefaultParagraphFont"/>
+    <w:basedOn w:val="Standaardalinea-lettertype"/>
     <w:uiPriority w:val="99"/>
     <w:semiHidden/>
     <w:unhideWhenUsed/>
@@ -25961,10 +26106,10 @@
       <w:vertAlign w:val="superscript"/>
     </w:rPr>
   </w:style>
-  <w:style w:type="paragraph" w:styleId="EndnoteText">
+  <w:style w:type="paragraph" w:styleId="Eindnoottekst">
     <w:name w:val="endnote text"/>
-    <w:basedOn w:val="Normal"/>
-    <w:link w:val="EndnoteTextChar"/>
+    <w:basedOn w:val="Standaard"/>
+    <w:link w:val="EindnoottekstChar"/>
     <w:uiPriority w:val="99"/>
     <w:semiHidden/>
     <w:unhideWhenUsed/>
@@ -25977,9 +26122,9 @@
       <w:szCs w:val="20"/>
     </w:rPr>
   </w:style>
-  <w:style w:type="paragraph" w:styleId="EnvelopeReturn">
+  <w:style w:type="paragraph" w:styleId="Afzender">
     <w:name w:val="envelope return"/>
-    <w:basedOn w:val="Normal"/>
+    <w:basedOn w:val="Standaard"/>
     <w:uiPriority w:val="99"/>
     <w:unhideWhenUsed/>
     <w:pPr>
@@ -25991,9 +26136,9 @@
       <w:szCs w:val="20"/>
     </w:rPr>
   </w:style>
-  <w:style w:type="paragraph" w:styleId="Footer">
+  <w:style w:type="paragraph" w:styleId="Voettekst">
     <w:name w:val="footer"/>
-    <w:link w:val="FooterChar"/>
+    <w:link w:val="VoettekstChar"/>
     <w:uiPriority w:val="99"/>
     <w:unhideWhenUsed/>
     <w:pPr>
@@ -26013,9 +26158,9 @@
       <w14:ligatures w14:val="standardContextual"/>
     </w:rPr>
   </w:style>
-  <w:style w:type="character" w:styleId="FootnoteReference">
+  <w:style w:type="character" w:styleId="Voetnootmarkering">
     <w:name w:val="footnote reference"/>
-    <w:basedOn w:val="DefaultParagraphFont"/>
+    <w:basedOn w:val="Standaardalinea-lettertype"/>
     <w:uiPriority w:val="99"/>
     <w:semiHidden/>
     <w:unhideWhenUsed/>
@@ -26023,10 +26168,10 @@
       <w:vertAlign w:val="superscript"/>
     </w:rPr>
   </w:style>
-  <w:style w:type="paragraph" w:styleId="FootnoteText">
+  <w:style w:type="paragraph" w:styleId="Voetnoottekst">
     <w:name w:val="footnote text"/>
-    <w:basedOn w:val="Normal"/>
-    <w:link w:val="FootnoteTextChar"/>
+    <w:basedOn w:val="Standaard"/>
+    <w:link w:val="VoetnoottekstChar"/>
     <w:uiPriority w:val="99"/>
     <w:unhideWhenUsed/>
     <w:pPr>
@@ -26041,10 +26186,10 @@
       <w14:ligatures w14:val="none"/>
     </w:rPr>
   </w:style>
-  <w:style w:type="paragraph" w:styleId="Header">
+  <w:style w:type="paragraph" w:styleId="Koptekst">
     <w:name w:val="header"/>
-    <w:basedOn w:val="Normal"/>
-    <w:link w:val="HeaderChar"/>
+    <w:basedOn w:val="Standaard"/>
+    <w:link w:val="KoptekstChar"/>
     <w:uiPriority w:val="99"/>
     <w:unhideWhenUsed/>
     <w:pPr>
@@ -26061,7 +26206,7 @@
   </w:style>
   <w:style w:type="character" w:styleId="Hyperlink">
     <w:name w:val="Hyperlink"/>
-    <w:basedOn w:val="DefaultParagraphFont"/>
+    <w:basedOn w:val="Standaardalinea-lettertype"/>
     <w:uiPriority w:val="99"/>
     <w:unhideWhenUsed/>
     <w:rPr>
@@ -26070,9 +26215,9 @@
       <w:u w:val="single"/>
     </w:rPr>
   </w:style>
-  <w:style w:type="paragraph" w:styleId="ListBullet">
+  <w:style w:type="paragraph" w:styleId="Lijstopsomteken">
     <w:name w:val="List Bullet"/>
-    <w:basedOn w:val="Normal"/>
+    <w:basedOn w:val="Standaard"/>
     <w:uiPriority w:val="99"/>
     <w:unhideWhenUsed/>
     <w:pPr>
@@ -26087,9 +26232,9 @@
       <w:lang w:val="nl-BE"/>
     </w:rPr>
   </w:style>
-  <w:style w:type="paragraph" w:styleId="ListBullet2">
+  <w:style w:type="paragraph" w:styleId="Lijstopsomteken2">
     <w:name w:val="List Bullet 2"/>
-    <w:basedOn w:val="ListBullet"/>
+    <w:basedOn w:val="Lijstopsomteken"/>
     <w:uiPriority w:val="99"/>
     <w:unhideWhenUsed/>
     <w:pPr>
@@ -26099,9 +26244,9 @@
       <w:ind w:left="568" w:hanging="284"/>
     </w:pPr>
   </w:style>
-  <w:style w:type="paragraph" w:styleId="ListBullet3">
+  <w:style w:type="paragraph" w:styleId="Lijstopsomteken3">
     <w:name w:val="List Bullet 3"/>
-    <w:basedOn w:val="ListBullet"/>
+    <w:basedOn w:val="Lijstopsomteken"/>
     <w:uiPriority w:val="99"/>
     <w:unhideWhenUsed/>
     <w:pPr>
@@ -26111,9 +26256,9 @@
       <w:ind w:left="851" w:hanging="284"/>
     </w:pPr>
   </w:style>
-  <w:style w:type="paragraph" w:styleId="ListBullet4">
+  <w:style w:type="paragraph" w:styleId="Lijstopsomteken4">
     <w:name w:val="List Bullet 4"/>
-    <w:basedOn w:val="ListBullet3"/>
+    <w:basedOn w:val="Lijstopsomteken3"/>
     <w:uiPriority w:val="99"/>
     <w:unhideWhenUsed/>
     <w:pPr>
@@ -26123,9 +26268,9 @@
       <w:ind w:left="1135" w:hanging="284"/>
     </w:pPr>
   </w:style>
-  <w:style w:type="paragraph" w:styleId="ListNumber">
+  <w:style w:type="paragraph" w:styleId="Lijstnummering">
     <w:name w:val="List Number"/>
-    <w:basedOn w:val="Normal"/>
+    <w:basedOn w:val="Standaard"/>
     <w:uiPriority w:val="99"/>
     <w:unhideWhenUsed/>
     <w:pPr>
@@ -26142,16 +26287,16 @@
       <w:lang w:val="nl-BE"/>
     </w:rPr>
   </w:style>
-  <w:style w:type="character" w:styleId="PageNumber">
+  <w:style w:type="character" w:styleId="Paginanummer">
     <w:name w:val="page number"/>
-    <w:basedOn w:val="DefaultParagraphFont"/>
+    <w:basedOn w:val="Standaardalinea-lettertype"/>
     <w:uiPriority w:val="99"/>
     <w:semiHidden/>
     <w:unhideWhenUsed/>
   </w:style>
-  <w:style w:type="character" w:styleId="Strong">
+  <w:style w:type="character" w:styleId="Zwaar">
     <w:name w:val="Strong"/>
-    <w:basedOn w:val="DefaultParagraphFont"/>
+    <w:basedOn w:val="Standaardalinea-lettertype"/>
     <w:uiPriority w:val="22"/>
     <w:qFormat/>
     <w:rPr>
@@ -26159,11 +26304,11 @@
       <w:bCs/>
     </w:rPr>
   </w:style>
-  <w:style w:type="paragraph" w:styleId="Subtitle">
+  <w:style w:type="paragraph" w:styleId="Ondertitel">
     <w:name w:val="Subtitle"/>
-    <w:basedOn w:val="Normal"/>
-    <w:next w:val="Normal"/>
-    <w:link w:val="SubtitleChar"/>
+    <w:basedOn w:val="Standaard"/>
+    <w:next w:val="Standaard"/>
+    <w:link w:val="OndertitelChar"/>
     <w:uiPriority w:val="11"/>
     <w:qFormat/>
     <w:pPr>
@@ -26181,9 +26326,9 @@
       <w14:ligatures w14:val="none"/>
     </w:rPr>
   </w:style>
-  <w:style w:type="table" w:styleId="TableGrid">
+  <w:style w:type="table" w:styleId="Tabelraster">
     <w:name w:val="Table Grid"/>
-    <w:basedOn w:val="TableNormal"/>
+    <w:basedOn w:val="Standaardtabel"/>
     <w:uiPriority w:val="39"/>
     <w:tblPr>
       <w:tblBorders>
@@ -26196,10 +26341,10 @@
       </w:tblBorders>
     </w:tblPr>
   </w:style>
-  <w:style w:type="paragraph" w:styleId="TableofFigures">
+  <w:style w:type="paragraph" w:styleId="Lijstmetafbeeldingen">
     <w:name w:val="table of figures"/>
-    <w:basedOn w:val="TOC1"/>
-    <w:next w:val="Normal"/>
+    <w:basedOn w:val="Inhopg1"/>
+    <w:next w:val="Standaard"/>
     <w:uiPriority w:val="99"/>
     <w:unhideWhenUsed/>
     <w:qFormat/>
@@ -26212,10 +26357,10 @@
       <w:caps w:val="0"/>
     </w:rPr>
   </w:style>
-  <w:style w:type="paragraph" w:styleId="TOC1">
+  <w:style w:type="paragraph" w:styleId="Inhopg1">
     <w:name w:val="toc 1"/>
-    <w:basedOn w:val="Normal"/>
-    <w:next w:val="Normal"/>
+    <w:basedOn w:val="Standaard"/>
+    <w:next w:val="Standaard"/>
     <w:autoRedefine/>
     <w:uiPriority w:val="39"/>
     <w:unhideWhenUsed/>
@@ -26236,9 +26381,9 @@
       <w:szCs w:val="19"/>
     </w:rPr>
   </w:style>
-  <w:style w:type="table" w:styleId="TableProfessional">
+  <w:style w:type="table" w:styleId="Professioneletabel">
     <w:name w:val="Table Professional"/>
-    <w:basedOn w:val="TableNormal"/>
+    <w:basedOn w:val="Standaardtabel"/>
     <w:uiPriority w:val="99"/>
     <w:semiHidden/>
     <w:unhideWhenUsed/>
@@ -26274,11 +26419,11 @@
       </w:tcPr>
     </w:tblStylePr>
   </w:style>
-  <w:style w:type="paragraph" w:styleId="Title">
+  <w:style w:type="paragraph" w:styleId="Titel">
     <w:name w:val="Title"/>
-    <w:basedOn w:val="Normal"/>
-    <w:next w:val="Normal"/>
-    <w:link w:val="TitleChar"/>
+    <w:basedOn w:val="Standaard"/>
+    <w:next w:val="Standaard"/>
+    <w:link w:val="TitelChar"/>
     <w:uiPriority w:val="10"/>
     <w:qFormat/>
     <w:pPr>
@@ -26294,10 +26439,10 @@
       <w14:ligatures w14:val="none"/>
     </w:rPr>
   </w:style>
-  <w:style w:type="paragraph" w:styleId="TOC2">
+  <w:style w:type="paragraph" w:styleId="Inhopg2">
     <w:name w:val="toc 2"/>
-    <w:basedOn w:val="Normal"/>
-    <w:next w:val="Normal"/>
+    <w:basedOn w:val="Standaard"/>
+    <w:next w:val="Standaard"/>
     <w:autoRedefine/>
     <w:uiPriority w:val="39"/>
     <w:unhideWhenUsed/>
@@ -26317,10 +26462,10 @@
       <w:szCs w:val="19"/>
     </w:rPr>
   </w:style>
-  <w:style w:type="paragraph" w:styleId="TOC3">
+  <w:style w:type="paragraph" w:styleId="Inhopg3">
     <w:name w:val="toc 3"/>
-    <w:basedOn w:val="Normal"/>
-    <w:next w:val="Normal"/>
+    <w:basedOn w:val="Standaard"/>
+    <w:next w:val="Standaard"/>
     <w:autoRedefine/>
     <w:uiPriority w:val="39"/>
     <w:unhideWhenUsed/>
@@ -26339,10 +26484,10 @@
       <w:szCs w:val="19"/>
     </w:rPr>
   </w:style>
-  <w:style w:type="paragraph" w:styleId="TOC4">
+  <w:style w:type="paragraph" w:styleId="Inhopg4">
     <w:name w:val="toc 4"/>
-    <w:basedOn w:val="Normal"/>
-    <w:next w:val="Normal"/>
+    <w:basedOn w:val="Standaard"/>
+    <w:next w:val="Standaard"/>
     <w:autoRedefine/>
     <w:uiPriority w:val="39"/>
     <w:unhideWhenUsed/>
@@ -26363,10 +26508,10 @@
       <w:szCs w:val="19"/>
     </w:rPr>
   </w:style>
-  <w:style w:type="paragraph" w:styleId="TOC5">
+  <w:style w:type="paragraph" w:styleId="Inhopg5">
     <w:name w:val="toc 5"/>
-    <w:basedOn w:val="Normal"/>
-    <w:next w:val="Normal"/>
+    <w:basedOn w:val="Standaard"/>
+    <w:next w:val="Standaard"/>
     <w:autoRedefine/>
     <w:uiPriority w:val="39"/>
     <w:semiHidden/>
@@ -26380,10 +26525,10 @@
       <w:szCs w:val="20"/>
     </w:rPr>
   </w:style>
-  <w:style w:type="paragraph" w:styleId="TOC6">
+  <w:style w:type="paragraph" w:styleId="Inhopg6">
     <w:name w:val="toc 6"/>
-    <w:basedOn w:val="Normal"/>
-    <w:next w:val="Normal"/>
+    <w:basedOn w:val="Standaard"/>
+    <w:next w:val="Standaard"/>
     <w:autoRedefine/>
     <w:uiPriority w:val="39"/>
     <w:semiHidden/>
@@ -26397,10 +26542,10 @@
       <w:szCs w:val="20"/>
     </w:rPr>
   </w:style>
-  <w:style w:type="paragraph" w:styleId="TOC7">
+  <w:style w:type="paragraph" w:styleId="Inhopg7">
     <w:name w:val="toc 7"/>
-    <w:basedOn w:val="Normal"/>
-    <w:next w:val="Normal"/>
+    <w:basedOn w:val="Standaard"/>
+    <w:next w:val="Standaard"/>
     <w:autoRedefine/>
     <w:uiPriority w:val="39"/>
     <w:semiHidden/>
@@ -26414,10 +26559,10 @@
       <w:szCs w:val="20"/>
     </w:rPr>
   </w:style>
-  <w:style w:type="paragraph" w:styleId="TOC8">
+  <w:style w:type="paragraph" w:styleId="Inhopg8">
     <w:name w:val="toc 8"/>
-    <w:basedOn w:val="Normal"/>
-    <w:next w:val="Normal"/>
+    <w:basedOn w:val="Standaard"/>
+    <w:next w:val="Standaard"/>
     <w:autoRedefine/>
     <w:uiPriority w:val="39"/>
     <w:semiHidden/>
@@ -26431,10 +26576,10 @@
       <w:szCs w:val="20"/>
     </w:rPr>
   </w:style>
-  <w:style w:type="paragraph" w:styleId="TOC9">
+  <w:style w:type="paragraph" w:styleId="Inhopg9">
     <w:name w:val="toc 9"/>
-    <w:basedOn w:val="Normal"/>
-    <w:next w:val="Normal"/>
+    <w:basedOn w:val="Standaard"/>
+    <w:next w:val="Standaard"/>
     <w:autoRedefine/>
     <w:uiPriority w:val="39"/>
     <w:semiHidden/>
@@ -26448,10 +26593,10 @@
       <w:szCs w:val="20"/>
     </w:rPr>
   </w:style>
-  <w:style w:type="character" w:customStyle="1" w:styleId="Heading1Char">
-    <w:name w:val="Heading 1 Char"/>
-    <w:basedOn w:val="DefaultParagraphFont"/>
-    <w:link w:val="Heading1"/>
+  <w:style w:type="character" w:customStyle="1" w:styleId="Kop1Char">
+    <w:name w:val="Kop 1 Char"/>
+    <w:basedOn w:val="Standaardalinea-lettertype"/>
+    <w:link w:val="Kop1"/>
     <w:uiPriority w:val="9"/>
     <w:qFormat/>
     <w:rPr>
@@ -26463,10 +26608,10 @@
       <w:lang w:val="nl-NL"/>
     </w:rPr>
   </w:style>
-  <w:style w:type="character" w:customStyle="1" w:styleId="Heading2Char">
-    <w:name w:val="Heading 2 Char"/>
-    <w:basedOn w:val="DefaultParagraphFont"/>
-    <w:link w:val="Heading2"/>
+  <w:style w:type="character" w:customStyle="1" w:styleId="Kop2Char">
+    <w:name w:val="Kop 2 Char"/>
+    <w:basedOn w:val="Standaardalinea-lettertype"/>
+    <w:link w:val="Kop2"/>
     <w:uiPriority w:val="9"/>
     <w:qFormat/>
     <w:rPr>
@@ -26479,10 +26624,10 @@
       <w:lang w:val="nl-NL" w:eastAsia="nl-BE"/>
     </w:rPr>
   </w:style>
-  <w:style w:type="character" w:customStyle="1" w:styleId="Heading3Char">
-    <w:name w:val="Heading 3 Char"/>
-    <w:basedOn w:val="DefaultParagraphFont"/>
-    <w:link w:val="Heading3"/>
+  <w:style w:type="character" w:customStyle="1" w:styleId="Kop3Char">
+    <w:name w:val="Kop 3 Char"/>
+    <w:basedOn w:val="Standaardalinea-lettertype"/>
+    <w:link w:val="Kop3"/>
     <w:uiPriority w:val="9"/>
     <w:qFormat/>
     <w:rPr>
@@ -26494,10 +26639,10 @@
       <w:szCs w:val="22"/>
     </w:rPr>
   </w:style>
-  <w:style w:type="character" w:customStyle="1" w:styleId="Heading4Char">
-    <w:name w:val="Heading 4 Char"/>
-    <w:basedOn w:val="DefaultParagraphFont"/>
-    <w:link w:val="Heading4"/>
+  <w:style w:type="character" w:customStyle="1" w:styleId="Kop4Char">
+    <w:name w:val="Kop 4 Char"/>
+    <w:basedOn w:val="Standaardalinea-lettertype"/>
+    <w:link w:val="Kop4"/>
     <w:uiPriority w:val="99"/>
     <w:qFormat/>
     <w:rPr>
@@ -26511,10 +26656,10 @@
       <w:szCs w:val="22"/>
     </w:rPr>
   </w:style>
-  <w:style w:type="character" w:customStyle="1" w:styleId="Heading5Char">
-    <w:name w:val="Heading 5 Char"/>
-    <w:basedOn w:val="DefaultParagraphFont"/>
-    <w:link w:val="Heading5"/>
+  <w:style w:type="character" w:customStyle="1" w:styleId="Kop5Char">
+    <w:name w:val="Kop 5 Char"/>
+    <w:basedOn w:val="Standaardalinea-lettertype"/>
+    <w:link w:val="Kop5"/>
     <w:uiPriority w:val="9"/>
     <w:qFormat/>
     <w:rPr>
@@ -26527,10 +26672,10 @@
       <w:szCs w:val="17"/>
     </w:rPr>
   </w:style>
-  <w:style w:type="character" w:customStyle="1" w:styleId="FootnoteTextChar">
-    <w:name w:val="Footnote Text Char"/>
-    <w:basedOn w:val="DefaultParagraphFont"/>
-    <w:link w:val="FootnoteText"/>
+  <w:style w:type="character" w:customStyle="1" w:styleId="VoetnoottekstChar">
+    <w:name w:val="Voetnoottekst Char"/>
+    <w:basedOn w:val="Standaardalinea-lettertype"/>
+    <w:link w:val="Voetnoottekst"/>
     <w:uiPriority w:val="99"/>
     <w:qFormat/>
     <w:rPr>
@@ -26541,10 +26686,10 @@
       <w14:ligatures w14:val="none"/>
     </w:rPr>
   </w:style>
-  <w:style w:type="character" w:customStyle="1" w:styleId="Heading8Char">
-    <w:name w:val="Heading 8 Char"/>
-    <w:basedOn w:val="DefaultParagraphFont"/>
-    <w:link w:val="Heading8"/>
+  <w:style w:type="character" w:customStyle="1" w:styleId="Kop8Char">
+    <w:name w:val="Kop 8 Char"/>
+    <w:basedOn w:val="Standaardalinea-lettertype"/>
+    <w:link w:val="Kop8"/>
     <w:uiPriority w:val="9"/>
     <w:semiHidden/>
     <w:qFormat/>
@@ -26557,9 +26702,9 @@
       <w:lang w:val="en-US"/>
     </w:rPr>
   </w:style>
-  <w:style w:type="paragraph" w:styleId="ListParagraph">
+  <w:style w:type="paragraph" w:styleId="Lijstalinea">
     <w:name w:val="List Paragraph"/>
-    <w:basedOn w:val="Normal"/>
+    <w:basedOn w:val="Standaard"/>
     <w:uiPriority w:val="34"/>
     <w:qFormat/>
     <w:pPr>
@@ -26573,10 +26718,10 @@
       <w:lang w:val="nl-BE"/>
     </w:rPr>
   </w:style>
-  <w:style w:type="character" w:customStyle="1" w:styleId="Heading6Char">
-    <w:name w:val="Heading 6 Char"/>
-    <w:basedOn w:val="DefaultParagraphFont"/>
-    <w:link w:val="Heading6"/>
+  <w:style w:type="character" w:customStyle="1" w:styleId="Kop6Char">
+    <w:name w:val="Kop 6 Char"/>
+    <w:basedOn w:val="Standaardalinea-lettertype"/>
+    <w:link w:val="Kop6"/>
     <w:uiPriority w:val="9"/>
     <w:qFormat/>
     <w:rPr>
@@ -26589,10 +26734,10 @@
       <w:szCs w:val="17"/>
     </w:rPr>
   </w:style>
-  <w:style w:type="character" w:customStyle="1" w:styleId="HeaderChar">
-    <w:name w:val="Header Char"/>
-    <w:basedOn w:val="DefaultParagraphFont"/>
-    <w:link w:val="Header"/>
+  <w:style w:type="character" w:customStyle="1" w:styleId="KoptekstChar">
+    <w:name w:val="Koptekst Char"/>
+    <w:basedOn w:val="Standaardalinea-lettertype"/>
+    <w:link w:val="Koptekst"/>
     <w:uiPriority w:val="99"/>
     <w:qFormat/>
     <w:rPr>
@@ -26602,10 +26747,10 @@
       <w:lang w:val="en-US"/>
     </w:rPr>
   </w:style>
-  <w:style w:type="character" w:customStyle="1" w:styleId="FooterChar">
-    <w:name w:val="Footer Char"/>
-    <w:basedOn w:val="DefaultParagraphFont"/>
-    <w:link w:val="Footer"/>
+  <w:style w:type="character" w:customStyle="1" w:styleId="VoettekstChar">
+    <w:name w:val="Voettekst Char"/>
+    <w:basedOn w:val="Standaardalinea-lettertype"/>
+    <w:link w:val="Voettekst"/>
     <w:uiPriority w:val="99"/>
     <w:qFormat/>
     <w:rPr>
@@ -26613,10 +26758,10 @@
       <w:sz w:val="18"/>
     </w:rPr>
   </w:style>
-  <w:style w:type="character" w:customStyle="1" w:styleId="Heading7Char">
-    <w:name w:val="Heading 7 Char"/>
-    <w:basedOn w:val="DefaultParagraphFont"/>
-    <w:link w:val="Heading7"/>
+  <w:style w:type="character" w:customStyle="1" w:styleId="Kop7Char">
+    <w:name w:val="Kop 7 Char"/>
+    <w:basedOn w:val="Standaardalinea-lettertype"/>
+    <w:link w:val="Kop7"/>
     <w:uiPriority w:val="9"/>
     <w:semiHidden/>
     <w:qFormat/>
@@ -26629,10 +26774,10 @@
       <w:lang w:val="en-US"/>
     </w:rPr>
   </w:style>
-  <w:style w:type="character" w:customStyle="1" w:styleId="Heading9Char">
-    <w:name w:val="Heading 9 Char"/>
-    <w:basedOn w:val="DefaultParagraphFont"/>
-    <w:link w:val="Heading9"/>
+  <w:style w:type="character" w:customStyle="1" w:styleId="Kop9Char">
+    <w:name w:val="Kop 9 Char"/>
+    <w:basedOn w:val="Standaardalinea-lettertype"/>
+    <w:link w:val="Kop9"/>
     <w:uiPriority w:val="9"/>
     <w:semiHidden/>
     <w:qFormat/>
@@ -26647,7 +26792,7 @@
   </w:style>
   <w:style w:type="table" w:customStyle="1" w:styleId="GridTable4-Accent41">
     <w:name w:val="Grid Table 4 - Accent 41"/>
-    <w:basedOn w:val="TableNormal"/>
+    <w:basedOn w:val="Standaardtabel"/>
     <w:uiPriority w:val="49"/>
     <w:qFormat/>
     <w:tblPr>
@@ -26718,7 +26863,7 @@
   </w:style>
   <w:style w:type="table" w:customStyle="1" w:styleId="GridTable4-Accent11">
     <w:name w:val="Grid Table 4 - Accent 11"/>
-    <w:basedOn w:val="TableNormal"/>
+    <w:basedOn w:val="Standaardtabel"/>
     <w:uiPriority w:val="49"/>
     <w:qFormat/>
     <w:tblPr>
@@ -26789,7 +26934,7 @@
   </w:style>
   <w:style w:type="table" w:customStyle="1" w:styleId="GridTable4-Accent21">
     <w:name w:val="Grid Table 4 - Accent 21"/>
-    <w:basedOn w:val="TableNormal"/>
+    <w:basedOn w:val="Standaardtabel"/>
     <w:uiPriority w:val="49"/>
     <w:qFormat/>
     <w:tblPr>
@@ -26860,7 +27005,7 @@
   </w:style>
   <w:style w:type="table" w:customStyle="1" w:styleId="GridTable41">
     <w:name w:val="Grid Table 41"/>
-    <w:basedOn w:val="TableNormal"/>
+    <w:basedOn w:val="Standaardtabel"/>
     <w:uiPriority w:val="49"/>
     <w:qFormat/>
     <w:tblPr>
@@ -26931,7 +27076,7 @@
   </w:style>
   <w:style w:type="table" w:customStyle="1" w:styleId="ListTable3-Accent31">
     <w:name w:val="List Table 3 - Accent 31"/>
-    <w:basedOn w:val="TableNormal"/>
+    <w:basedOn w:val="Standaardtabel"/>
     <w:uiPriority w:val="48"/>
     <w:qFormat/>
     <w:tblPr>
@@ -27050,7 +27195,7 @@
   </w:style>
   <w:style w:type="table" w:customStyle="1" w:styleId="ListTable4-Accent31">
     <w:name w:val="List Table 4 - Accent 31"/>
-    <w:basedOn w:val="TableNormal"/>
+    <w:basedOn w:val="Standaardtabel"/>
     <w:uiPriority w:val="49"/>
     <w:qFormat/>
     <w:tblPr>
@@ -27119,8 +27264,8 @@
   </w:style>
   <w:style w:type="paragraph" w:customStyle="1" w:styleId="TOCHeading1">
     <w:name w:val="TOC Heading1"/>
-    <w:basedOn w:val="Normal"/>
-    <w:next w:val="Normal"/>
+    <w:basedOn w:val="Standaard"/>
+    <w:next w:val="Standaard"/>
     <w:uiPriority w:val="39"/>
     <w:unhideWhenUsed/>
     <w:qFormat/>
@@ -27138,7 +27283,7 @@
   </w:style>
   <w:style w:type="table" w:customStyle="1" w:styleId="GridTable4-Accent61">
     <w:name w:val="Grid Table 4 - Accent 61"/>
-    <w:basedOn w:val="TableNormal"/>
+    <w:basedOn w:val="Standaardtabel"/>
     <w:uiPriority w:val="49"/>
     <w:qFormat/>
     <w:tblPr>
@@ -27207,9 +27352,9 @@
       </w:tcPr>
     </w:tblStylePr>
   </w:style>
-  <w:style w:type="character" w:styleId="PlaceholderText">
+  <w:style w:type="character" w:styleId="Tekstvantijdelijkeaanduiding">
     <w:name w:val="Placeholder Text"/>
-    <w:basedOn w:val="DefaultParagraphFont"/>
+    <w:basedOn w:val="Standaardalinea-lettertype"/>
     <w:uiPriority w:val="99"/>
     <w:semiHidden/>
     <w:qFormat/>
@@ -27217,10 +27362,10 @@
       <w:color w:val="808080"/>
     </w:rPr>
   </w:style>
-  <w:style w:type="character" w:customStyle="1" w:styleId="TitleChar">
-    <w:name w:val="Title Char"/>
-    <w:basedOn w:val="DefaultParagraphFont"/>
-    <w:link w:val="Title"/>
+  <w:style w:type="character" w:customStyle="1" w:styleId="TitelChar">
+    <w:name w:val="Titel Char"/>
+    <w:basedOn w:val="Standaardalinea-lettertype"/>
+    <w:link w:val="Titel"/>
     <w:uiPriority w:val="10"/>
     <w:qFormat/>
     <w:rPr>
@@ -27232,10 +27377,10 @@
       <w14:ligatures w14:val="none"/>
     </w:rPr>
   </w:style>
-  <w:style w:type="character" w:customStyle="1" w:styleId="SubtitleChar">
-    <w:name w:val="Subtitle Char"/>
-    <w:basedOn w:val="DefaultParagraphFont"/>
-    <w:link w:val="Subtitle"/>
+  <w:style w:type="character" w:customStyle="1" w:styleId="OndertitelChar">
+    <w:name w:val="Ondertitel Char"/>
+    <w:basedOn w:val="Standaardalinea-lettertype"/>
+    <w:link w:val="Ondertitel"/>
     <w:uiPriority w:val="11"/>
     <w:qFormat/>
     <w:rPr>
@@ -27252,7 +27397,7 @@
   </w:style>
   <w:style w:type="character" w:customStyle="1" w:styleId="IntenseEmphasis1">
     <w:name w:val="Intense Emphasis1"/>
-    <w:basedOn w:val="DefaultParagraphFont"/>
+    <w:basedOn w:val="Standaardalinea-lettertype"/>
     <w:uiPriority w:val="21"/>
     <w:qFormat/>
     <w:rPr>
@@ -27263,7 +27408,7 @@
   </w:style>
   <w:style w:type="character" w:customStyle="1" w:styleId="SubtleEmphasis1">
     <w:name w:val="Subtle Emphasis1"/>
-    <w:basedOn w:val="DefaultParagraphFont"/>
+    <w:basedOn w:val="Standaardalinea-lettertype"/>
     <w:uiPriority w:val="19"/>
     <w:qFormat/>
     <w:rPr>
@@ -27274,7 +27419,7 @@
   </w:style>
   <w:style w:type="character" w:customStyle="1" w:styleId="UnresolvedMention1">
     <w:name w:val="Unresolved Mention1"/>
-    <w:basedOn w:val="DefaultParagraphFont"/>
+    <w:basedOn w:val="Standaardalinea-lettertype"/>
     <w:uiPriority w:val="99"/>
     <w:semiHidden/>
     <w:unhideWhenUsed/>
@@ -27286,7 +27431,7 @@
   </w:style>
   <w:style w:type="table" w:customStyle="1" w:styleId="Tabeloranje">
     <w:name w:val="Tabel (oranje)"/>
-    <w:basedOn w:val="TableProfessional"/>
+    <w:basedOn w:val="Professioneletabel"/>
     <w:uiPriority w:val="99"/>
     <w:qFormat/>
     <w:rPr>
@@ -27420,14 +27565,14 @@
   </w:style>
   <w:style w:type="table" w:customStyle="1" w:styleId="Stijl1">
     <w:name w:val="Stijl1"/>
-    <w:basedOn w:val="TableNormal"/>
+    <w:basedOn w:val="Standaardtabel"/>
     <w:uiPriority w:val="99"/>
     <w:qFormat/>
     <w:tblPr/>
   </w:style>
   <w:style w:type="paragraph" w:customStyle="1" w:styleId="Kop1nietinTOC">
     <w:name w:val="Kop 1 (niet in TOC)"/>
-    <w:basedOn w:val="Normal"/>
+    <w:basedOn w:val="Standaard"/>
     <w:qFormat/>
     <w:pPr>
       <w:spacing w:before="640" w:after="480"/>
@@ -27444,7 +27589,7 @@
   </w:style>
   <w:style w:type="table" w:customStyle="1" w:styleId="Tabelraster1">
     <w:name w:val="Tabelraster1"/>
-    <w:basedOn w:val="TableNormal"/>
+    <w:basedOn w:val="Standaardtabel"/>
     <w:uiPriority w:val="39"/>
     <w:qFormat/>
     <w:tblPr>
@@ -27460,7 +27605,7 @@
   </w:style>
   <w:style w:type="paragraph" w:customStyle="1" w:styleId="Frontcover-subtitelblauw">
     <w:name w:val="Frontcover - subtitel (blauw)"/>
-    <w:basedOn w:val="Normal"/>
+    <w:basedOn w:val="Standaard"/>
     <w:qFormat/>
     <w:pPr>
       <w:spacing w:line="288" w:lineRule="auto"/>
@@ -27480,7 +27625,7 @@
   </w:style>
   <w:style w:type="paragraph" w:customStyle="1" w:styleId="Frontcover-hoofdtiteloranje">
     <w:name w:val="Frontcover - hoofdtitel (oranje)"/>
-    <w:basedOn w:val="Normal"/>
+    <w:basedOn w:val="Standaard"/>
     <w:qFormat/>
     <w:pPr>
       <w:spacing w:line="216" w:lineRule="auto"/>
@@ -27498,7 +27643,7 @@
   </w:style>
   <w:style w:type="paragraph" w:customStyle="1" w:styleId="Frontcover-extrainfozwart">
     <w:name w:val="Frontcover - extra info (zwart)"/>
-    <w:basedOn w:val="Normal"/>
+    <w:basedOn w:val="Standaard"/>
     <w:qFormat/>
     <w:rPr>
       <w:rFonts w:ascii="Century Gothic" w:hAnsi="Century Gothic"/>
@@ -27508,7 +27653,7 @@
   </w:style>
   <w:style w:type="paragraph" w:customStyle="1" w:styleId="Frontcover-gemarkeerdetekst">
     <w:name w:val="Frontcover - gemarkeerde tekst"/>
-    <w:basedOn w:val="Normal"/>
+    <w:basedOn w:val="Standaard"/>
     <w:qFormat/>
     <w:rPr>
       <w:rFonts w:ascii="Century Gothic" w:hAnsi="Century Gothic"/>
@@ -27519,7 +27664,7 @@
   </w:style>
   <w:style w:type="paragraph" w:customStyle="1" w:styleId="Backcover-titeloranje">
     <w:name w:val="Backcover - titel (oranje)"/>
-    <w:basedOn w:val="Normal"/>
+    <w:basedOn w:val="Standaard"/>
     <w:qFormat/>
     <w:pPr>
       <w:spacing w:before="300" w:after="60"/>
@@ -27539,7 +27684,7 @@
   </w:style>
   <w:style w:type="paragraph" w:customStyle="1" w:styleId="Backcover-tekstzwart">
     <w:name w:val="Backcover - tekst (zwart)"/>
-    <w:basedOn w:val="Normal"/>
+    <w:basedOn w:val="Standaard"/>
     <w:qFormat/>
     <w:pPr>
       <w:jc w:val="right"/>
@@ -27549,10 +27694,10 @@
       <w:spacing w:val="6"/>
     </w:rPr>
   </w:style>
-  <w:style w:type="character" w:customStyle="1" w:styleId="EndnoteTextChar">
-    <w:name w:val="Endnote Text Char"/>
-    <w:basedOn w:val="DefaultParagraphFont"/>
-    <w:link w:val="EndnoteText"/>
+  <w:style w:type="character" w:customStyle="1" w:styleId="EindnoottekstChar">
+    <w:name w:val="Eindnoottekst Char"/>
+    <w:basedOn w:val="Standaardalinea-lettertype"/>
+    <w:link w:val="Eindnoottekst"/>
     <w:uiPriority w:val="99"/>
     <w:semiHidden/>
     <w:qFormat/>
@@ -27565,7 +27710,7 @@
   </w:style>
   <w:style w:type="table" w:customStyle="1" w:styleId="TableGridLight1">
     <w:name w:val="Table Grid Light1"/>
-    <w:basedOn w:val="TableNormal"/>
+    <w:basedOn w:val="Standaardtabel"/>
     <w:uiPriority w:val="40"/>
     <w:qFormat/>
     <w:tblPr>
@@ -27581,7 +27726,7 @@
   </w:style>
   <w:style w:type="character" w:customStyle="1" w:styleId="UnresolvedMention2">
     <w:name w:val="Unresolved Mention2"/>
-    <w:basedOn w:val="DefaultParagraphFont"/>
+    <w:basedOn w:val="Standaardalinea-lettertype"/>
     <w:uiPriority w:val="99"/>
     <w:semiHidden/>
     <w:unhideWhenUsed/>

</xml_diff>